<commit_message>
add fill_factor to the index details xml schema information
</commit_message>
<xml_diff>
--- a/source/dbaTDPMon - documentation.docx
+++ b/source/dbaTDPMon - documentation.docx
@@ -20063,8 +20063,6 @@
                 <w:szCs w:val="16"/>
               </w:rPr>
             </w:pPr>
-            <w:bookmarkStart w:id="11" w:name="_GoBack"/>
-            <w:bookmarkEnd w:id="11"/>
             <w:r>
               <w:rPr>
                 <w:rFonts w:ascii="Arial" w:hAnsi="Arial" w:cs="Arial"/>
@@ -21197,11 +21195,11 @@
       <w:pPr>
         <w:pStyle w:val="Heading4a"/>
       </w:pPr>
-      <w:bookmarkStart w:id="12" w:name="_Toc426992963"/>
+      <w:bookmarkStart w:id="11" w:name="_Toc426992963"/>
       <w:r>
         <w:t>Index Reorganize / Rebuild algorithm</w:t>
       </w:r>
-      <w:bookmarkEnd w:id="12"/>
+      <w:bookmarkEnd w:id="11"/>
     </w:p>
     <w:p>
       <w:pPr>
@@ -22756,14 +22754,14 @@
       <w:pPr>
         <w:pStyle w:val="Heading4a"/>
       </w:pPr>
-      <w:bookmarkStart w:id="13" w:name="_Toc426992964"/>
+      <w:bookmarkStart w:id="12" w:name="_Toc426992964"/>
       <w:r>
         <w:t>Heap</w:t>
       </w:r>
       <w:r>
         <w:t xml:space="preserve"> Rebuild algorithm</w:t>
       </w:r>
-      <w:bookmarkEnd w:id="13"/>
+      <w:bookmarkEnd w:id="12"/>
     </w:p>
     <w:p>
       <w:pPr>
@@ -23848,14 +23846,14 @@
       <w:pPr>
         <w:pStyle w:val="Heading4a"/>
       </w:pPr>
-      <w:bookmarkStart w:id="14" w:name="_Toc426992965"/>
+      <w:bookmarkStart w:id="13" w:name="_Toc426992965"/>
       <w:r>
         <w:t>Statistics update</w:t>
       </w:r>
       <w:r>
         <w:t xml:space="preserve"> algorithm</w:t>
       </w:r>
-      <w:bookmarkEnd w:id="14"/>
+      <w:bookmarkEnd w:id="13"/>
     </w:p>
     <w:p>
       <w:pPr>
@@ -24387,7 +24385,7 @@
       <w:pPr>
         <w:pStyle w:val="Heading4a"/>
       </w:pPr>
-      <w:bookmarkStart w:id="15" w:name="_Toc426992966"/>
+      <w:bookmarkStart w:id="14" w:name="_Toc426992966"/>
       <w:r>
         <w:t xml:space="preserve">Ghost Records </w:t>
       </w:r>
@@ -24400,7 +24398,7 @@
       <w:r>
         <w:t>algorithm</w:t>
       </w:r>
-      <w:bookmarkEnd w:id="15"/>
+      <w:bookmarkEnd w:id="14"/>
     </w:p>
     <w:p>
       <w:pPr>
@@ -24594,14 +24592,14 @@
       <w:pPr>
         <w:pStyle w:val="Heading3a"/>
       </w:pPr>
-      <w:bookmarkStart w:id="16" w:name="_Toc426992967"/>
+      <w:bookmarkStart w:id="15" w:name="_Toc426992967"/>
       <w:r>
         <w:t xml:space="preserve">Database </w:t>
       </w:r>
       <w:r>
         <w:t>Backup</w:t>
       </w:r>
-      <w:bookmarkEnd w:id="16"/>
+      <w:bookmarkEnd w:id="15"/>
     </w:p>
     <w:p>
       <w:pPr>
@@ -28352,11 +28350,11 @@
       <w:pPr>
         <w:pStyle w:val="Heading4a"/>
       </w:pPr>
-      <w:bookmarkStart w:id="17" w:name="_Toc426992968"/>
+      <w:bookmarkStart w:id="16" w:name="_Toc426992968"/>
       <w:r>
         <w:t>Database backup clean-up algorithm</w:t>
       </w:r>
-      <w:bookmarkEnd w:id="17"/>
+      <w:bookmarkEnd w:id="16"/>
     </w:p>
     <w:p>
       <w:pPr>
@@ -28804,7 +28802,7 @@
       <w:pPr>
         <w:pStyle w:val="Heading2a"/>
       </w:pPr>
-      <w:bookmarkStart w:id="18" w:name="_Toc426992969"/>
+      <w:bookmarkStart w:id="17" w:name="_Toc426992969"/>
       <w:r>
         <w:t xml:space="preserve">XML schemas </w:t>
       </w:r>
@@ -28814,7 +28812,7 @@
       <w:r>
         <w:t xml:space="preserve"> additional details in dbo.vw_logEventMessages</w:t>
       </w:r>
-      <w:bookmarkEnd w:id="18"/>
+      <w:bookmarkEnd w:id="17"/>
     </w:p>
     <w:p>
       <w:pPr>
@@ -28833,7 +28831,7 @@
       <w:pPr>
         <w:pStyle w:val="Heading3a"/>
       </w:pPr>
-      <w:bookmarkStart w:id="19" w:name="_Toc426992970"/>
+      <w:bookmarkStart w:id="18" w:name="_Toc426992970"/>
       <w:r>
         <w:t>Action</w:t>
       </w:r>
@@ -28852,7 +28850,7 @@
       <w:r>
         <w:t xml:space="preserve"> details</w:t>
       </w:r>
-      <w:bookmarkEnd w:id="19"/>
+      <w:bookmarkEnd w:id="18"/>
     </w:p>
     <w:p>
       <w:pPr>
@@ -29760,11 +29758,11 @@
       <w:pPr>
         <w:pStyle w:val="Heading3a"/>
       </w:pPr>
-      <w:bookmarkStart w:id="20" w:name="_Toc426992971"/>
+      <w:bookmarkStart w:id="19" w:name="_Toc426992971"/>
       <w:r>
         <w:t>Alert event details</w:t>
       </w:r>
-      <w:bookmarkEnd w:id="20"/>
+      <w:bookmarkEnd w:id="19"/>
     </w:p>
     <w:p>
       <w:pPr>
@@ -30401,7 +30399,7 @@
       <w:pPr>
         <w:pStyle w:val="Heading3a"/>
       </w:pPr>
-      <w:bookmarkStart w:id="21" w:name="_Toc426992972"/>
+      <w:bookmarkStart w:id="20" w:name="_Toc426992972"/>
       <w:r>
         <w:lastRenderedPageBreak/>
         <w:t xml:space="preserve">Backup </w:t>
@@ -30409,7 +30407,7 @@
       <w:r>
         <w:t>file details</w:t>
       </w:r>
-      <w:bookmarkEnd w:id="21"/>
+      <w:bookmarkEnd w:id="20"/>
       <w:r>
         <w:t xml:space="preserve"> </w:t>
       </w:r>
@@ -31315,758 +31313,828 @@
       <w:pPr>
         <w:pStyle w:val="Heading3a"/>
       </w:pPr>
-      <w:bookmarkStart w:id="22" w:name="_Toc426992973"/>
+      <w:bookmarkStart w:id="21" w:name="_Toc426992973"/>
       <w:r>
         <w:t>Index fragmentation details</w:t>
       </w:r>
+      <w:bookmarkEnd w:id="21"/>
+    </w:p>
+    <w:p>
+      <w:pPr>
+        <w:ind w:left="720"/>
+        <w:rPr>
+          <w:rFonts w:ascii="Arial" w:hAnsi="Arial" w:cs="Arial"/>
+          <w:sz w:val="20"/>
+          <w:szCs w:val="20"/>
+        </w:rPr>
+      </w:pPr>
+      <w:r>
+        <w:rPr>
+          <w:rFonts w:ascii="Arial" w:hAnsi="Arial" w:cs="Arial"/>
+          <w:sz w:val="20"/>
+          <w:szCs w:val="20"/>
+        </w:rPr>
+        <w:t>This schema is used to store information on index fragmentation before it was reorganize/rebuild:</w:t>
+      </w:r>
+    </w:p>
+    <w:p>
+      <w:pPr>
+        <w:ind w:left="720"/>
+        <w:rPr>
+          <w:rFonts w:ascii="Arial" w:hAnsi="Arial" w:cs="Arial"/>
+          <w:sz w:val="16"/>
+          <w:szCs w:val="16"/>
+        </w:rPr>
+      </w:pPr>
+    </w:p>
+    <w:p>
+      <w:pPr>
+        <w:ind w:left="720"/>
+        <w:rPr>
+          <w:rFonts w:ascii="Arial" w:hAnsi="Arial" w:cs="Arial"/>
+          <w:sz w:val="16"/>
+          <w:szCs w:val="16"/>
+        </w:rPr>
+      </w:pPr>
+      <w:r>
+        <w:rPr>
+          <w:rFonts w:ascii="Arial" w:hAnsi="Arial" w:cs="Arial"/>
+          <w:sz w:val="16"/>
+          <w:szCs w:val="16"/>
+        </w:rPr>
+        <w:t>&lt;?xml version="1.0" encoding="UTF-8"?&gt;</w:t>
+      </w:r>
+    </w:p>
+    <w:p>
+      <w:pPr>
+        <w:ind w:left="720"/>
+        <w:rPr>
+          <w:rFonts w:ascii="Arial" w:hAnsi="Arial" w:cs="Arial"/>
+          <w:sz w:val="16"/>
+          <w:szCs w:val="16"/>
+        </w:rPr>
+      </w:pPr>
+      <w:r>
+        <w:rPr>
+          <w:rFonts w:ascii="Arial" w:hAnsi="Arial" w:cs="Arial"/>
+          <w:sz w:val="16"/>
+          <w:szCs w:val="16"/>
+        </w:rPr>
+        <w:t>&lt;xs:schema</w:t>
+      </w:r>
+      <w:r>
+        <w:rPr>
+          <w:rStyle w:val="apple-converted-space"/>
+          <w:rFonts w:ascii="Arial" w:hAnsi="Arial" w:cs="Arial"/>
+          <w:sz w:val="16"/>
+          <w:szCs w:val="16"/>
+        </w:rPr>
+        <w:t> </w:t>
+      </w:r>
+      <w:r>
+        <w:rPr>
+          <w:rFonts w:ascii="Arial" w:hAnsi="Arial" w:cs="Arial"/>
+          <w:sz w:val="16"/>
+          <w:szCs w:val="16"/>
+        </w:rPr>
+        <w:t>xmlns:xs="http://www.w3.org/2001/XMLSchema"</w:t>
+      </w:r>
+      <w:r>
+        <w:rPr>
+          <w:rStyle w:val="apple-converted-space"/>
+          <w:rFonts w:ascii="Arial" w:hAnsi="Arial" w:cs="Arial"/>
+          <w:sz w:val="16"/>
+          <w:szCs w:val="16"/>
+        </w:rPr>
+        <w:t> </w:t>
+      </w:r>
+      <w:r>
+        <w:rPr>
+          <w:rFonts w:ascii="Arial" w:hAnsi="Arial" w:cs="Arial"/>
+          <w:sz w:val="16"/>
+          <w:szCs w:val="16"/>
+        </w:rPr>
+        <w:t>elementFormDefault="qualified"</w:t>
+      </w:r>
+      <w:r>
+        <w:rPr>
+          <w:rStyle w:val="apple-converted-space"/>
+          <w:rFonts w:ascii="Arial" w:hAnsi="Arial" w:cs="Arial"/>
+          <w:sz w:val="16"/>
+          <w:szCs w:val="16"/>
+        </w:rPr>
+        <w:t> </w:t>
+      </w:r>
+      <w:r>
+        <w:rPr>
+          <w:rFonts w:ascii="Arial" w:hAnsi="Arial" w:cs="Arial"/>
+          <w:sz w:val="16"/>
+          <w:szCs w:val="16"/>
+        </w:rPr>
+        <w:t>attributeFormDefault="unqualified"&gt;</w:t>
+      </w:r>
+    </w:p>
+    <w:p>
+      <w:pPr>
+        <w:ind w:left="720"/>
+        <w:rPr>
+          <w:rFonts w:ascii="Arial" w:hAnsi="Arial" w:cs="Arial"/>
+          <w:sz w:val="16"/>
+          <w:szCs w:val="16"/>
+        </w:rPr>
+      </w:pPr>
+      <w:r>
+        <w:rPr>
+          <w:rFonts w:ascii="Arial" w:hAnsi="Arial" w:cs="Arial"/>
+          <w:sz w:val="16"/>
+          <w:szCs w:val="16"/>
+        </w:rPr>
+        <w:t>       &lt;xs:element</w:t>
+      </w:r>
+      <w:r>
+        <w:rPr>
+          <w:rStyle w:val="apple-converted-space"/>
+          <w:rFonts w:ascii="Arial" w:hAnsi="Arial" w:cs="Arial"/>
+          <w:sz w:val="16"/>
+          <w:szCs w:val="16"/>
+        </w:rPr>
+        <w:t> </w:t>
+      </w:r>
+      <w:r>
+        <w:rPr>
+          <w:rFonts w:ascii="Arial" w:hAnsi="Arial" w:cs="Arial"/>
+          <w:sz w:val="16"/>
+          <w:szCs w:val="16"/>
+        </w:rPr>
+        <w:t>name="index-fragmentation"&gt;</w:t>
+      </w:r>
+    </w:p>
+    <w:p>
+      <w:pPr>
+        <w:ind w:left="720"/>
+        <w:rPr>
+          <w:rFonts w:ascii="Arial" w:hAnsi="Arial" w:cs="Arial"/>
+          <w:sz w:val="16"/>
+          <w:szCs w:val="16"/>
+        </w:rPr>
+      </w:pPr>
+      <w:r>
+        <w:rPr>
+          <w:rFonts w:ascii="Arial" w:hAnsi="Arial" w:cs="Arial"/>
+          <w:sz w:val="16"/>
+          <w:szCs w:val="16"/>
+        </w:rPr>
+        <w:t>              &lt;xs:complexType&gt;</w:t>
+      </w:r>
+    </w:p>
+    <w:p>
+      <w:pPr>
+        <w:ind w:left="720"/>
+        <w:rPr>
+          <w:rFonts w:ascii="Arial" w:hAnsi="Arial" w:cs="Arial"/>
+          <w:sz w:val="16"/>
+          <w:szCs w:val="16"/>
+        </w:rPr>
+      </w:pPr>
+      <w:r>
+        <w:rPr>
+          <w:rFonts w:ascii="Arial" w:hAnsi="Arial" w:cs="Arial"/>
+          <w:sz w:val="16"/>
+          <w:szCs w:val="16"/>
+        </w:rPr>
+        <w:t>                     &lt;xs:sequence&gt;</w:t>
+      </w:r>
+    </w:p>
+    <w:p>
+      <w:pPr>
+        <w:ind w:left="720"/>
+        <w:rPr>
+          <w:rFonts w:ascii="Arial" w:hAnsi="Arial" w:cs="Arial"/>
+          <w:sz w:val="16"/>
+          <w:szCs w:val="16"/>
+        </w:rPr>
+      </w:pPr>
+      <w:r>
+        <w:rPr>
+          <w:rFonts w:ascii="Arial" w:hAnsi="Arial" w:cs="Arial"/>
+          <w:sz w:val="16"/>
+          <w:szCs w:val="16"/>
+        </w:rPr>
+        <w:t>                            &lt;xs:element</w:t>
+      </w:r>
+      <w:r>
+        <w:rPr>
+          <w:rStyle w:val="apple-converted-space"/>
+          <w:rFonts w:ascii="Arial" w:hAnsi="Arial" w:cs="Arial"/>
+          <w:sz w:val="16"/>
+          <w:szCs w:val="16"/>
+        </w:rPr>
+        <w:t> </w:t>
+      </w:r>
+      <w:r>
+        <w:rPr>
+          <w:rFonts w:ascii="Arial" w:hAnsi="Arial" w:cs="Arial"/>
+          <w:sz w:val="16"/>
+          <w:szCs w:val="16"/>
+        </w:rPr>
+        <w:t>name="detail"&gt;</w:t>
+      </w:r>
+    </w:p>
+    <w:p>
+      <w:pPr>
+        <w:ind w:left="720"/>
+        <w:rPr>
+          <w:rFonts w:ascii="Arial" w:hAnsi="Arial" w:cs="Arial"/>
+          <w:sz w:val="16"/>
+          <w:szCs w:val="16"/>
+        </w:rPr>
+      </w:pPr>
+      <w:r>
+        <w:rPr>
+          <w:rFonts w:ascii="Arial" w:hAnsi="Arial" w:cs="Arial"/>
+          <w:sz w:val="16"/>
+          <w:szCs w:val="16"/>
+        </w:rPr>
+        <w:t>                                   &lt;xs:complexType&gt;</w:t>
+      </w:r>
+    </w:p>
+    <w:p>
+      <w:pPr>
+        <w:ind w:left="720"/>
+        <w:rPr>
+          <w:rFonts w:ascii="Arial" w:hAnsi="Arial" w:cs="Arial"/>
+          <w:sz w:val="16"/>
+          <w:szCs w:val="16"/>
+        </w:rPr>
+      </w:pPr>
+      <w:r>
+        <w:rPr>
+          <w:rFonts w:ascii="Arial" w:hAnsi="Arial" w:cs="Arial"/>
+          <w:sz w:val="16"/>
+          <w:szCs w:val="16"/>
+        </w:rPr>
+        <w:t>                                          &lt;xs:sequence&gt;</w:t>
+      </w:r>
+    </w:p>
+    <w:p>
+      <w:pPr>
+        <w:ind w:left="720"/>
+        <w:rPr>
+          <w:rFonts w:ascii="Arial" w:hAnsi="Arial" w:cs="Arial"/>
+          <w:sz w:val="16"/>
+          <w:szCs w:val="16"/>
+        </w:rPr>
+      </w:pPr>
+      <w:r>
+        <w:rPr>
+          <w:rFonts w:ascii="Arial" w:hAnsi="Arial" w:cs="Arial"/>
+          <w:sz w:val="16"/>
+          <w:szCs w:val="16"/>
+        </w:rPr>
+        <w:t>                                                 &lt;xs:element</w:t>
+      </w:r>
+      <w:r>
+        <w:rPr>
+          <w:rStyle w:val="apple-converted-space"/>
+          <w:rFonts w:ascii="Arial" w:hAnsi="Arial" w:cs="Arial"/>
+          <w:sz w:val="16"/>
+          <w:szCs w:val="16"/>
+        </w:rPr>
+        <w:t> </w:t>
+      </w:r>
+      <w:r>
+        <w:rPr>
+          <w:rFonts w:ascii="Arial" w:hAnsi="Arial" w:cs="Arial"/>
+          <w:sz w:val="16"/>
+          <w:szCs w:val="16"/>
+        </w:rPr>
+        <w:t>name="database_name"</w:t>
+      </w:r>
+      <w:r>
+        <w:rPr>
+          <w:rStyle w:val="apple-converted-space"/>
+          <w:rFonts w:ascii="Arial" w:hAnsi="Arial" w:cs="Arial"/>
+          <w:sz w:val="16"/>
+          <w:szCs w:val="16"/>
+        </w:rPr>
+        <w:t> </w:t>
+      </w:r>
+      <w:r>
+        <w:rPr>
+          <w:rFonts w:ascii="Arial" w:hAnsi="Arial" w:cs="Arial"/>
+          <w:sz w:val="16"/>
+          <w:szCs w:val="16"/>
+        </w:rPr>
+        <w:t>type="xs:string"&gt;&lt;/xs:element&gt;</w:t>
+      </w:r>
+    </w:p>
+    <w:p>
+      <w:pPr>
+        <w:ind w:left="720"/>
+        <w:rPr>
+          <w:rFonts w:ascii="Arial" w:hAnsi="Arial" w:cs="Arial"/>
+          <w:sz w:val="16"/>
+          <w:szCs w:val="16"/>
+        </w:rPr>
+      </w:pPr>
+      <w:r>
+        <w:rPr>
+          <w:rFonts w:ascii="Arial" w:hAnsi="Arial" w:cs="Arial"/>
+          <w:sz w:val="16"/>
+          <w:szCs w:val="16"/>
+        </w:rPr>
+        <w:t>                                                 &lt;xs:element</w:t>
+      </w:r>
+      <w:r>
+        <w:rPr>
+          <w:rStyle w:val="apple-converted-space"/>
+          <w:rFonts w:ascii="Arial" w:hAnsi="Arial" w:cs="Arial"/>
+          <w:sz w:val="16"/>
+          <w:szCs w:val="16"/>
+        </w:rPr>
+        <w:t> </w:t>
+      </w:r>
+      <w:r>
+        <w:rPr>
+          <w:rFonts w:ascii="Arial" w:hAnsi="Arial" w:cs="Arial"/>
+          <w:sz w:val="16"/>
+          <w:szCs w:val="16"/>
+        </w:rPr>
+        <w:t>name="object_name"</w:t>
+      </w:r>
+      <w:r>
+        <w:rPr>
+          <w:rStyle w:val="apple-converted-space"/>
+          <w:rFonts w:ascii="Arial" w:hAnsi="Arial" w:cs="Arial"/>
+          <w:sz w:val="16"/>
+          <w:szCs w:val="16"/>
+        </w:rPr>
+        <w:t> </w:t>
+      </w:r>
+      <w:r>
+        <w:rPr>
+          <w:rFonts w:ascii="Arial" w:hAnsi="Arial" w:cs="Arial"/>
+          <w:sz w:val="16"/>
+          <w:szCs w:val="16"/>
+        </w:rPr>
+        <w:t>type="xs:string"&gt;&lt;/xs:element&gt;</w:t>
+      </w:r>
+    </w:p>
+    <w:p>
+      <w:pPr>
+        <w:ind w:left="720"/>
+        <w:rPr>
+          <w:rFonts w:ascii="Arial" w:hAnsi="Arial" w:cs="Arial"/>
+          <w:sz w:val="16"/>
+          <w:szCs w:val="16"/>
+        </w:rPr>
+      </w:pPr>
+      <w:r>
+        <w:rPr>
+          <w:rFonts w:ascii="Arial" w:hAnsi="Arial" w:cs="Arial"/>
+          <w:sz w:val="16"/>
+          <w:szCs w:val="16"/>
+        </w:rPr>
+        <w:t>                                                 &lt;xs:element</w:t>
+      </w:r>
+      <w:r>
+        <w:rPr>
+          <w:rStyle w:val="apple-converted-space"/>
+          <w:rFonts w:ascii="Arial" w:hAnsi="Arial" w:cs="Arial"/>
+          <w:sz w:val="16"/>
+          <w:szCs w:val="16"/>
+        </w:rPr>
+        <w:t> </w:t>
+      </w:r>
+      <w:r>
+        <w:rPr>
+          <w:rFonts w:ascii="Arial" w:hAnsi="Arial" w:cs="Arial"/>
+          <w:sz w:val="16"/>
+          <w:szCs w:val="16"/>
+        </w:rPr>
+        <w:t>name="index_name"</w:t>
+      </w:r>
+      <w:r>
+        <w:rPr>
+          <w:rStyle w:val="apple-converted-space"/>
+          <w:rFonts w:ascii="Arial" w:hAnsi="Arial" w:cs="Arial"/>
+          <w:sz w:val="16"/>
+          <w:szCs w:val="16"/>
+        </w:rPr>
+        <w:t> </w:t>
+      </w:r>
+      <w:r>
+        <w:rPr>
+          <w:rFonts w:ascii="Arial" w:hAnsi="Arial" w:cs="Arial"/>
+          <w:sz w:val="16"/>
+          <w:szCs w:val="16"/>
+        </w:rPr>
+        <w:t>type="xs:string"&gt;&lt;/xs:element&gt;</w:t>
+      </w:r>
+    </w:p>
+    <w:p>
+      <w:pPr>
+        <w:ind w:left="720"/>
+        <w:rPr>
+          <w:rFonts w:ascii="Arial" w:hAnsi="Arial" w:cs="Arial"/>
+          <w:sz w:val="16"/>
+          <w:szCs w:val="16"/>
+        </w:rPr>
+      </w:pPr>
+      <w:r>
+        <w:rPr>
+          <w:rFonts w:ascii="Arial" w:hAnsi="Arial" w:cs="Arial"/>
+          <w:sz w:val="16"/>
+          <w:szCs w:val="16"/>
+        </w:rPr>
+        <w:t>                                                 &lt;xs:element</w:t>
+      </w:r>
+      <w:r>
+        <w:rPr>
+          <w:rStyle w:val="apple-converted-space"/>
+          <w:rFonts w:ascii="Arial" w:hAnsi="Arial" w:cs="Arial"/>
+          <w:sz w:val="16"/>
+          <w:szCs w:val="16"/>
+        </w:rPr>
+        <w:t> </w:t>
+      </w:r>
+      <w:r>
+        <w:rPr>
+          <w:rFonts w:ascii="Arial" w:hAnsi="Arial" w:cs="Arial"/>
+          <w:sz w:val="16"/>
+          <w:szCs w:val="16"/>
+        </w:rPr>
+        <w:t>name="index_type"</w:t>
+      </w:r>
+      <w:r>
+        <w:rPr>
+          <w:rStyle w:val="apple-converted-space"/>
+          <w:rFonts w:ascii="Arial" w:hAnsi="Arial" w:cs="Arial"/>
+          <w:sz w:val="16"/>
+          <w:szCs w:val="16"/>
+        </w:rPr>
+        <w:t> </w:t>
+      </w:r>
+      <w:r>
+        <w:rPr>
+          <w:rFonts w:ascii="Arial" w:hAnsi="Arial" w:cs="Arial"/>
+          <w:sz w:val="16"/>
+          <w:szCs w:val="16"/>
+        </w:rPr>
+        <w:t>type="xs:string"&gt;&lt;/xs:element&gt;</w:t>
+      </w:r>
+    </w:p>
+    <w:p>
+      <w:pPr>
+        <w:ind w:left="720"/>
+        <w:rPr>
+          <w:rFonts w:ascii="Arial" w:hAnsi="Arial" w:cs="Arial"/>
+          <w:sz w:val="16"/>
+          <w:szCs w:val="16"/>
+        </w:rPr>
+      </w:pPr>
+      <w:r>
+        <w:rPr>
+          <w:rFonts w:ascii="Arial" w:hAnsi="Arial" w:cs="Arial"/>
+          <w:sz w:val="16"/>
+          <w:szCs w:val="16"/>
+        </w:rPr>
+        <w:t>                                                 &lt;xs:element</w:t>
+      </w:r>
+      <w:r>
+        <w:rPr>
+          <w:rStyle w:val="apple-converted-space"/>
+          <w:rFonts w:ascii="Arial" w:hAnsi="Arial" w:cs="Arial"/>
+          <w:sz w:val="16"/>
+          <w:szCs w:val="16"/>
+        </w:rPr>
+        <w:t> </w:t>
+      </w:r>
+      <w:r>
+        <w:rPr>
+          <w:rFonts w:ascii="Arial" w:hAnsi="Arial" w:cs="Arial"/>
+          <w:sz w:val="16"/>
+          <w:szCs w:val="16"/>
+        </w:rPr>
+        <w:t>name="fragmentation"</w:t>
+      </w:r>
+      <w:r>
+        <w:rPr>
+          <w:rStyle w:val="apple-converted-space"/>
+          <w:rFonts w:ascii="Arial" w:hAnsi="Arial" w:cs="Arial"/>
+          <w:sz w:val="16"/>
+          <w:szCs w:val="16"/>
+        </w:rPr>
+        <w:t> </w:t>
+      </w:r>
+      <w:r>
+        <w:rPr>
+          <w:rFonts w:ascii="Arial" w:hAnsi="Arial" w:cs="Arial"/>
+          <w:sz w:val="16"/>
+          <w:szCs w:val="16"/>
+        </w:rPr>
+        <w:t>type="xs:double"&gt;&lt;/xs:element&gt;</w:t>
+      </w:r>
+    </w:p>
+    <w:p>
+      <w:pPr>
+        <w:ind w:left="720"/>
+        <w:rPr>
+          <w:rFonts w:ascii="Arial" w:hAnsi="Arial" w:cs="Arial"/>
+          <w:sz w:val="16"/>
+          <w:szCs w:val="16"/>
+        </w:rPr>
+      </w:pPr>
+      <w:r>
+        <w:rPr>
+          <w:rFonts w:ascii="Arial" w:hAnsi="Arial" w:cs="Arial"/>
+          <w:sz w:val="16"/>
+          <w:szCs w:val="16"/>
+        </w:rPr>
+        <w:t>                                                 &lt;xs:element</w:t>
+      </w:r>
+      <w:r>
+        <w:rPr>
+          <w:rStyle w:val="apple-converted-space"/>
+          <w:rFonts w:ascii="Arial" w:hAnsi="Arial" w:cs="Arial"/>
+          <w:sz w:val="16"/>
+          <w:szCs w:val="16"/>
+        </w:rPr>
+        <w:t> </w:t>
+      </w:r>
+      <w:r>
+        <w:rPr>
+          <w:rFonts w:ascii="Arial" w:hAnsi="Arial" w:cs="Arial"/>
+          <w:sz w:val="16"/>
+          <w:szCs w:val="16"/>
+        </w:rPr>
+        <w:t>name="page_count"</w:t>
+      </w:r>
+      <w:r>
+        <w:rPr>
+          <w:rStyle w:val="apple-converted-space"/>
+          <w:rFonts w:ascii="Arial" w:hAnsi="Arial" w:cs="Arial"/>
+          <w:sz w:val="16"/>
+          <w:szCs w:val="16"/>
+        </w:rPr>
+        <w:t> </w:t>
+      </w:r>
+      <w:r>
+        <w:rPr>
+          <w:rFonts w:ascii="Arial" w:hAnsi="Arial" w:cs="Arial"/>
+          <w:sz w:val="16"/>
+          <w:szCs w:val="16"/>
+        </w:rPr>
+        <w:t>type="xs:int"&gt;&lt;/xs:element&gt;</w:t>
+      </w:r>
+    </w:p>
+    <w:p>
+      <w:pPr>
+        <w:ind w:left="720"/>
+        <w:rPr>
+          <w:rFonts w:ascii="Arial" w:hAnsi="Arial" w:cs="Arial"/>
+          <w:sz w:val="16"/>
+          <w:szCs w:val="16"/>
+        </w:rPr>
+      </w:pPr>
+      <w:r>
+        <w:rPr>
+          <w:rFonts w:ascii="Arial" w:hAnsi="Arial" w:cs="Arial"/>
+          <w:sz w:val="16"/>
+          <w:szCs w:val="16"/>
+        </w:rPr>
+        <w:t>                                                 &lt;xs:element</w:t>
+      </w:r>
+      <w:r>
+        <w:rPr>
+          <w:rStyle w:val="apple-converted-space"/>
+          <w:rFonts w:ascii="Arial" w:hAnsi="Arial" w:cs="Arial"/>
+          <w:sz w:val="16"/>
+          <w:szCs w:val="16"/>
+        </w:rPr>
+        <w:t> </w:t>
+      </w:r>
+      <w:r>
+        <w:rPr>
+          <w:rFonts w:ascii="Arial" w:hAnsi="Arial" w:cs="Arial"/>
+          <w:sz w:val="16"/>
+          <w:szCs w:val="16"/>
+        </w:rPr>
+        <w:t>name="</w:t>
+      </w:r>
+      <w:r>
+        <w:rPr>
+          <w:rFonts w:ascii="Arial" w:hAnsi="Arial" w:cs="Arial"/>
+          <w:sz w:val="16"/>
+          <w:szCs w:val="16"/>
+        </w:rPr>
+        <w:t>fill_factor</w:t>
+      </w:r>
+      <w:r>
+        <w:rPr>
+          <w:rFonts w:ascii="Arial" w:hAnsi="Arial" w:cs="Arial"/>
+          <w:sz w:val="16"/>
+          <w:szCs w:val="16"/>
+        </w:rPr>
+        <w:t>"</w:t>
+      </w:r>
+      <w:r>
+        <w:rPr>
+          <w:rStyle w:val="apple-converted-space"/>
+          <w:rFonts w:ascii="Arial" w:hAnsi="Arial" w:cs="Arial"/>
+          <w:sz w:val="16"/>
+          <w:szCs w:val="16"/>
+        </w:rPr>
+        <w:t> </w:t>
+      </w:r>
+      <w:r>
+        <w:rPr>
+          <w:rFonts w:ascii="Arial" w:hAnsi="Arial" w:cs="Arial"/>
+          <w:sz w:val="16"/>
+          <w:szCs w:val="16"/>
+        </w:rPr>
+        <w:t>type="xs:int"&gt;&lt;/xs:element&gt;</w:t>
+      </w:r>
+    </w:p>
+    <w:p>
+      <w:pPr>
+        <w:ind w:left="720"/>
+        <w:rPr>
+          <w:rFonts w:ascii="Arial" w:hAnsi="Arial" w:cs="Arial"/>
+          <w:sz w:val="16"/>
+          <w:szCs w:val="16"/>
+        </w:rPr>
+      </w:pPr>
+      <w:r>
+        <w:rPr>
+          <w:rFonts w:ascii="Arial" w:hAnsi="Arial" w:cs="Arial"/>
+          <w:sz w:val="16"/>
+          <w:szCs w:val="16"/>
+        </w:rPr>
+        <w:t>                                                 &lt;xs:element</w:t>
+      </w:r>
+      <w:r>
+        <w:rPr>
+          <w:rStyle w:val="apple-converted-space"/>
+          <w:rFonts w:ascii="Arial" w:hAnsi="Arial" w:cs="Arial"/>
+          <w:sz w:val="16"/>
+          <w:szCs w:val="16"/>
+        </w:rPr>
+        <w:t> </w:t>
+      </w:r>
+      <w:r>
+        <w:rPr>
+          <w:rFonts w:ascii="Arial" w:hAnsi="Arial" w:cs="Arial"/>
+          <w:sz w:val="16"/>
+          <w:szCs w:val="16"/>
+        </w:rPr>
+        <w:t>name="page_density_deviation"</w:t>
+      </w:r>
+      <w:r>
+        <w:rPr>
+          <w:rStyle w:val="apple-converted-space"/>
+          <w:rFonts w:ascii="Arial" w:hAnsi="Arial" w:cs="Arial"/>
+          <w:sz w:val="16"/>
+          <w:szCs w:val="16"/>
+        </w:rPr>
+        <w:t> </w:t>
+      </w:r>
+      <w:r>
+        <w:rPr>
+          <w:rFonts w:ascii="Arial" w:hAnsi="Arial" w:cs="Arial"/>
+          <w:sz w:val="16"/>
+          <w:szCs w:val="16"/>
+        </w:rPr>
+        <w:t>type="xs:int"&gt;&lt;/xs:element&gt;</w:t>
+      </w:r>
+    </w:p>
+    <w:p>
+      <w:pPr>
+        <w:ind w:left="720"/>
+        <w:rPr>
+          <w:rFonts w:ascii="Arial" w:hAnsi="Arial" w:cs="Arial"/>
+          <w:sz w:val="16"/>
+          <w:szCs w:val="16"/>
+        </w:rPr>
+      </w:pPr>
+      <w:r>
+        <w:rPr>
+          <w:rFonts w:ascii="Arial" w:hAnsi="Arial" w:cs="Arial"/>
+          <w:sz w:val="16"/>
+          <w:szCs w:val="16"/>
+        </w:rPr>
+        <w:t>                                             &lt;/xs:sequence&gt;</w:t>
+      </w:r>
+    </w:p>
+    <w:p>
+      <w:pPr>
+        <w:ind w:left="720"/>
+        <w:rPr>
+          <w:rFonts w:ascii="Arial" w:hAnsi="Arial" w:cs="Arial"/>
+          <w:sz w:val="16"/>
+          <w:szCs w:val="16"/>
+        </w:rPr>
+      </w:pPr>
+      <w:r>
+        <w:rPr>
+          <w:rFonts w:ascii="Arial" w:hAnsi="Arial" w:cs="Arial"/>
+          <w:sz w:val="16"/>
+          <w:szCs w:val="16"/>
+        </w:rPr>
+        <w:t>                                      &lt;/xs:complexType&gt;</w:t>
+      </w:r>
+    </w:p>
+    <w:p>
+      <w:pPr>
+        <w:ind w:left="720"/>
+        <w:rPr>
+          <w:rFonts w:ascii="Arial" w:hAnsi="Arial" w:cs="Arial"/>
+          <w:sz w:val="16"/>
+          <w:szCs w:val="16"/>
+        </w:rPr>
+      </w:pPr>
+      <w:r>
+        <w:rPr>
+          <w:rFonts w:ascii="Arial" w:hAnsi="Arial" w:cs="Arial"/>
+          <w:sz w:val="16"/>
+          <w:szCs w:val="16"/>
+        </w:rPr>
+        <w:t>                               &lt;/xs:element&gt;</w:t>
+      </w:r>
+    </w:p>
+    <w:p>
+      <w:pPr>
+        <w:ind w:left="720"/>
+        <w:rPr>
+          <w:rFonts w:ascii="Arial" w:hAnsi="Arial" w:cs="Arial"/>
+          <w:sz w:val="16"/>
+          <w:szCs w:val="16"/>
+        </w:rPr>
+      </w:pPr>
+      <w:r>
+        <w:rPr>
+          <w:rFonts w:ascii="Arial" w:hAnsi="Arial" w:cs="Arial"/>
+          <w:sz w:val="16"/>
+          <w:szCs w:val="16"/>
+        </w:rPr>
+        <w:t>                        &lt;/xs:sequence&gt;</w:t>
+      </w:r>
+    </w:p>
+    <w:p>
+      <w:pPr>
+        <w:ind w:left="720"/>
+        <w:rPr>
+          <w:rFonts w:ascii="Arial" w:hAnsi="Arial" w:cs="Arial"/>
+          <w:sz w:val="16"/>
+          <w:szCs w:val="16"/>
+        </w:rPr>
+      </w:pPr>
+      <w:r>
+        <w:rPr>
+          <w:rFonts w:ascii="Arial" w:hAnsi="Arial" w:cs="Arial"/>
+          <w:sz w:val="16"/>
+          <w:szCs w:val="16"/>
+        </w:rPr>
+        <w:t>                 &lt;/xs:complexType&gt;</w:t>
+      </w:r>
+    </w:p>
+    <w:p>
+      <w:pPr>
+        <w:ind w:left="720"/>
+        <w:rPr>
+          <w:rFonts w:ascii="Arial" w:hAnsi="Arial" w:cs="Arial"/>
+          <w:sz w:val="16"/>
+          <w:szCs w:val="16"/>
+        </w:rPr>
+      </w:pPr>
+      <w:r>
+        <w:rPr>
+          <w:rFonts w:ascii="Arial" w:hAnsi="Arial" w:cs="Arial"/>
+          <w:sz w:val="16"/>
+          <w:szCs w:val="16"/>
+        </w:rPr>
+        <w:t>          &lt;/xs:element&gt;</w:t>
+      </w:r>
+    </w:p>
+    <w:p>
+      <w:pPr>
+        <w:ind w:left="720"/>
+        <w:rPr>
+          <w:rFonts w:ascii="Arial" w:hAnsi="Arial" w:cs="Arial"/>
+          <w:sz w:val="16"/>
+          <w:szCs w:val="16"/>
+        </w:rPr>
+      </w:pPr>
+      <w:r>
+        <w:rPr>
+          <w:rFonts w:ascii="Arial" w:hAnsi="Arial" w:cs="Arial"/>
+          <w:sz w:val="16"/>
+          <w:szCs w:val="16"/>
+        </w:rPr>
+        <w:t>   &lt;/xs:schema&gt;</w:t>
+      </w:r>
+      <w:bookmarkStart w:id="22" w:name="_GoBack"/>
       <w:bookmarkEnd w:id="22"/>
-    </w:p>
-    <w:p>
-      <w:pPr>
-        <w:ind w:left="720"/>
-        <w:rPr>
-          <w:rFonts w:ascii="Arial" w:hAnsi="Arial" w:cs="Arial"/>
-          <w:sz w:val="20"/>
-          <w:szCs w:val="20"/>
-        </w:rPr>
-      </w:pPr>
-      <w:r>
-        <w:rPr>
-          <w:rFonts w:ascii="Arial" w:hAnsi="Arial" w:cs="Arial"/>
-          <w:sz w:val="20"/>
-          <w:szCs w:val="20"/>
-        </w:rPr>
-        <w:t>This schema is used to store information on index fragmentation before it was reorganize/rebuild:</w:t>
-      </w:r>
-    </w:p>
-    <w:p>
-      <w:pPr>
-        <w:ind w:left="720"/>
-        <w:rPr>
-          <w:rFonts w:ascii="Arial" w:hAnsi="Arial" w:cs="Arial"/>
-          <w:sz w:val="16"/>
-          <w:szCs w:val="16"/>
-        </w:rPr>
-      </w:pPr>
-    </w:p>
-    <w:p>
-      <w:pPr>
-        <w:ind w:left="720"/>
-        <w:rPr>
-          <w:rFonts w:ascii="Arial" w:hAnsi="Arial" w:cs="Arial"/>
-          <w:sz w:val="16"/>
-          <w:szCs w:val="16"/>
-        </w:rPr>
-      </w:pPr>
-      <w:r>
-        <w:rPr>
-          <w:rFonts w:ascii="Arial" w:hAnsi="Arial" w:cs="Arial"/>
-          <w:sz w:val="16"/>
-          <w:szCs w:val="16"/>
-        </w:rPr>
-        <w:t>&lt;?xml version="1.0" encoding="UTF-8"?&gt;</w:t>
-      </w:r>
-    </w:p>
-    <w:p>
-      <w:pPr>
-        <w:ind w:left="720"/>
-        <w:rPr>
-          <w:rFonts w:ascii="Arial" w:hAnsi="Arial" w:cs="Arial"/>
-          <w:sz w:val="16"/>
-          <w:szCs w:val="16"/>
-        </w:rPr>
-      </w:pPr>
-      <w:r>
-        <w:rPr>
-          <w:rFonts w:ascii="Arial" w:hAnsi="Arial" w:cs="Arial"/>
-          <w:sz w:val="16"/>
-          <w:szCs w:val="16"/>
-        </w:rPr>
-        <w:t>&lt;xs:schema</w:t>
-      </w:r>
-      <w:r>
-        <w:rPr>
-          <w:rStyle w:val="apple-converted-space"/>
-          <w:rFonts w:ascii="Arial" w:hAnsi="Arial" w:cs="Arial"/>
-          <w:sz w:val="16"/>
-          <w:szCs w:val="16"/>
-        </w:rPr>
-        <w:t> </w:t>
-      </w:r>
-      <w:r>
-        <w:rPr>
-          <w:rFonts w:ascii="Arial" w:hAnsi="Arial" w:cs="Arial"/>
-          <w:sz w:val="16"/>
-          <w:szCs w:val="16"/>
-        </w:rPr>
-        <w:t>xmlns:xs="http://www.w3.org/2001/XMLSchema"</w:t>
-      </w:r>
-      <w:r>
-        <w:rPr>
-          <w:rStyle w:val="apple-converted-space"/>
-          <w:rFonts w:ascii="Arial" w:hAnsi="Arial" w:cs="Arial"/>
-          <w:sz w:val="16"/>
-          <w:szCs w:val="16"/>
-        </w:rPr>
-        <w:t> </w:t>
-      </w:r>
-      <w:r>
-        <w:rPr>
-          <w:rFonts w:ascii="Arial" w:hAnsi="Arial" w:cs="Arial"/>
-          <w:sz w:val="16"/>
-          <w:szCs w:val="16"/>
-        </w:rPr>
-        <w:t>elementFormDefault="qualified"</w:t>
-      </w:r>
-      <w:r>
-        <w:rPr>
-          <w:rStyle w:val="apple-converted-space"/>
-          <w:rFonts w:ascii="Arial" w:hAnsi="Arial" w:cs="Arial"/>
-          <w:sz w:val="16"/>
-          <w:szCs w:val="16"/>
-        </w:rPr>
-        <w:t> </w:t>
-      </w:r>
-      <w:r>
-        <w:rPr>
-          <w:rFonts w:ascii="Arial" w:hAnsi="Arial" w:cs="Arial"/>
-          <w:sz w:val="16"/>
-          <w:szCs w:val="16"/>
-        </w:rPr>
-        <w:t>attributeFormDefault="unqualified"&gt;</w:t>
-      </w:r>
-    </w:p>
-    <w:p>
-      <w:pPr>
-        <w:ind w:left="720"/>
-        <w:rPr>
-          <w:rFonts w:ascii="Arial" w:hAnsi="Arial" w:cs="Arial"/>
-          <w:sz w:val="16"/>
-          <w:szCs w:val="16"/>
-        </w:rPr>
-      </w:pPr>
-      <w:r>
-        <w:rPr>
-          <w:rFonts w:ascii="Arial" w:hAnsi="Arial" w:cs="Arial"/>
-          <w:sz w:val="16"/>
-          <w:szCs w:val="16"/>
-        </w:rPr>
-        <w:t>       &lt;xs:element</w:t>
-      </w:r>
-      <w:r>
-        <w:rPr>
-          <w:rStyle w:val="apple-converted-space"/>
-          <w:rFonts w:ascii="Arial" w:hAnsi="Arial" w:cs="Arial"/>
-          <w:sz w:val="16"/>
-          <w:szCs w:val="16"/>
-        </w:rPr>
-        <w:t> </w:t>
-      </w:r>
-      <w:r>
-        <w:rPr>
-          <w:rFonts w:ascii="Arial" w:hAnsi="Arial" w:cs="Arial"/>
-          <w:sz w:val="16"/>
-          <w:szCs w:val="16"/>
-        </w:rPr>
-        <w:t>name="index-fragmentation"&gt;</w:t>
-      </w:r>
-    </w:p>
-    <w:p>
-      <w:pPr>
-        <w:ind w:left="720"/>
-        <w:rPr>
-          <w:rFonts w:ascii="Arial" w:hAnsi="Arial" w:cs="Arial"/>
-          <w:sz w:val="16"/>
-          <w:szCs w:val="16"/>
-        </w:rPr>
-      </w:pPr>
-      <w:r>
-        <w:rPr>
-          <w:rFonts w:ascii="Arial" w:hAnsi="Arial" w:cs="Arial"/>
-          <w:sz w:val="16"/>
-          <w:szCs w:val="16"/>
-        </w:rPr>
-        <w:t>              &lt;xs:complexType&gt;</w:t>
-      </w:r>
-    </w:p>
-    <w:p>
-      <w:pPr>
-        <w:ind w:left="720"/>
-        <w:rPr>
-          <w:rFonts w:ascii="Arial" w:hAnsi="Arial" w:cs="Arial"/>
-          <w:sz w:val="16"/>
-          <w:szCs w:val="16"/>
-        </w:rPr>
-      </w:pPr>
-      <w:r>
-        <w:rPr>
-          <w:rFonts w:ascii="Arial" w:hAnsi="Arial" w:cs="Arial"/>
-          <w:sz w:val="16"/>
-          <w:szCs w:val="16"/>
-        </w:rPr>
-        <w:t>                     &lt;xs:sequence&gt;</w:t>
-      </w:r>
-    </w:p>
-    <w:p>
-      <w:pPr>
-        <w:ind w:left="720"/>
-        <w:rPr>
-          <w:rFonts w:ascii="Arial" w:hAnsi="Arial" w:cs="Arial"/>
-          <w:sz w:val="16"/>
-          <w:szCs w:val="16"/>
-        </w:rPr>
-      </w:pPr>
-      <w:r>
-        <w:rPr>
-          <w:rFonts w:ascii="Arial" w:hAnsi="Arial" w:cs="Arial"/>
-          <w:sz w:val="16"/>
-          <w:szCs w:val="16"/>
-        </w:rPr>
-        <w:t>                            &lt;xs:element</w:t>
-      </w:r>
-      <w:r>
-        <w:rPr>
-          <w:rStyle w:val="apple-converted-space"/>
-          <w:rFonts w:ascii="Arial" w:hAnsi="Arial" w:cs="Arial"/>
-          <w:sz w:val="16"/>
-          <w:szCs w:val="16"/>
-        </w:rPr>
-        <w:t> </w:t>
-      </w:r>
-      <w:r>
-        <w:rPr>
-          <w:rFonts w:ascii="Arial" w:hAnsi="Arial" w:cs="Arial"/>
-          <w:sz w:val="16"/>
-          <w:szCs w:val="16"/>
-        </w:rPr>
-        <w:t>name="detail"&gt;</w:t>
-      </w:r>
-    </w:p>
-    <w:p>
-      <w:pPr>
-        <w:ind w:left="720"/>
-        <w:rPr>
-          <w:rFonts w:ascii="Arial" w:hAnsi="Arial" w:cs="Arial"/>
-          <w:sz w:val="16"/>
-          <w:szCs w:val="16"/>
-        </w:rPr>
-      </w:pPr>
-      <w:r>
-        <w:rPr>
-          <w:rFonts w:ascii="Arial" w:hAnsi="Arial" w:cs="Arial"/>
-          <w:sz w:val="16"/>
-          <w:szCs w:val="16"/>
-        </w:rPr>
-        <w:t>                                   &lt;xs:complexType&gt;</w:t>
-      </w:r>
-    </w:p>
-    <w:p>
-      <w:pPr>
-        <w:ind w:left="720"/>
-        <w:rPr>
-          <w:rFonts w:ascii="Arial" w:hAnsi="Arial" w:cs="Arial"/>
-          <w:sz w:val="16"/>
-          <w:szCs w:val="16"/>
-        </w:rPr>
-      </w:pPr>
-      <w:r>
-        <w:rPr>
-          <w:rFonts w:ascii="Arial" w:hAnsi="Arial" w:cs="Arial"/>
-          <w:sz w:val="16"/>
-          <w:szCs w:val="16"/>
-        </w:rPr>
-        <w:t>                                          &lt;xs:sequence&gt;</w:t>
-      </w:r>
-    </w:p>
-    <w:p>
-      <w:pPr>
-        <w:ind w:left="720"/>
-        <w:rPr>
-          <w:rFonts w:ascii="Arial" w:hAnsi="Arial" w:cs="Arial"/>
-          <w:sz w:val="16"/>
-          <w:szCs w:val="16"/>
-        </w:rPr>
-      </w:pPr>
-      <w:r>
-        <w:rPr>
-          <w:rFonts w:ascii="Arial" w:hAnsi="Arial" w:cs="Arial"/>
-          <w:sz w:val="16"/>
-          <w:szCs w:val="16"/>
-        </w:rPr>
-        <w:t>                                                 &lt;xs:element</w:t>
-      </w:r>
-      <w:r>
-        <w:rPr>
-          <w:rStyle w:val="apple-converted-space"/>
-          <w:rFonts w:ascii="Arial" w:hAnsi="Arial" w:cs="Arial"/>
-          <w:sz w:val="16"/>
-          <w:szCs w:val="16"/>
-        </w:rPr>
-        <w:t> </w:t>
-      </w:r>
-      <w:r>
-        <w:rPr>
-          <w:rFonts w:ascii="Arial" w:hAnsi="Arial" w:cs="Arial"/>
-          <w:sz w:val="16"/>
-          <w:szCs w:val="16"/>
-        </w:rPr>
-        <w:t>name="database_name"</w:t>
-      </w:r>
-      <w:r>
-        <w:rPr>
-          <w:rStyle w:val="apple-converted-space"/>
-          <w:rFonts w:ascii="Arial" w:hAnsi="Arial" w:cs="Arial"/>
-          <w:sz w:val="16"/>
-          <w:szCs w:val="16"/>
-        </w:rPr>
-        <w:t> </w:t>
-      </w:r>
-      <w:r>
-        <w:rPr>
-          <w:rFonts w:ascii="Arial" w:hAnsi="Arial" w:cs="Arial"/>
-          <w:sz w:val="16"/>
-          <w:szCs w:val="16"/>
-        </w:rPr>
-        <w:t>type="xs:string"&gt;&lt;/xs:element&gt;</w:t>
-      </w:r>
-    </w:p>
-    <w:p>
-      <w:pPr>
-        <w:ind w:left="720"/>
-        <w:rPr>
-          <w:rFonts w:ascii="Arial" w:hAnsi="Arial" w:cs="Arial"/>
-          <w:sz w:val="16"/>
-          <w:szCs w:val="16"/>
-        </w:rPr>
-      </w:pPr>
-      <w:r>
-        <w:rPr>
-          <w:rFonts w:ascii="Arial" w:hAnsi="Arial" w:cs="Arial"/>
-          <w:sz w:val="16"/>
-          <w:szCs w:val="16"/>
-        </w:rPr>
-        <w:t>                                                 &lt;xs:element</w:t>
-      </w:r>
-      <w:r>
-        <w:rPr>
-          <w:rStyle w:val="apple-converted-space"/>
-          <w:rFonts w:ascii="Arial" w:hAnsi="Arial" w:cs="Arial"/>
-          <w:sz w:val="16"/>
-          <w:szCs w:val="16"/>
-        </w:rPr>
-        <w:t> </w:t>
-      </w:r>
-      <w:r>
-        <w:rPr>
-          <w:rFonts w:ascii="Arial" w:hAnsi="Arial" w:cs="Arial"/>
-          <w:sz w:val="16"/>
-          <w:szCs w:val="16"/>
-        </w:rPr>
-        <w:t>name="object_name"</w:t>
-      </w:r>
-      <w:r>
-        <w:rPr>
-          <w:rStyle w:val="apple-converted-space"/>
-          <w:rFonts w:ascii="Arial" w:hAnsi="Arial" w:cs="Arial"/>
-          <w:sz w:val="16"/>
-          <w:szCs w:val="16"/>
-        </w:rPr>
-        <w:t> </w:t>
-      </w:r>
-      <w:r>
-        <w:rPr>
-          <w:rFonts w:ascii="Arial" w:hAnsi="Arial" w:cs="Arial"/>
-          <w:sz w:val="16"/>
-          <w:szCs w:val="16"/>
-        </w:rPr>
-        <w:t>type="xs:string"&gt;&lt;/xs:element&gt;</w:t>
-      </w:r>
-    </w:p>
-    <w:p>
-      <w:pPr>
-        <w:ind w:left="720"/>
-        <w:rPr>
-          <w:rFonts w:ascii="Arial" w:hAnsi="Arial" w:cs="Arial"/>
-          <w:sz w:val="16"/>
-          <w:szCs w:val="16"/>
-        </w:rPr>
-      </w:pPr>
-      <w:r>
-        <w:rPr>
-          <w:rFonts w:ascii="Arial" w:hAnsi="Arial" w:cs="Arial"/>
-          <w:sz w:val="16"/>
-          <w:szCs w:val="16"/>
-        </w:rPr>
-        <w:t>                                                 &lt;xs:element</w:t>
-      </w:r>
-      <w:r>
-        <w:rPr>
-          <w:rStyle w:val="apple-converted-space"/>
-          <w:rFonts w:ascii="Arial" w:hAnsi="Arial" w:cs="Arial"/>
-          <w:sz w:val="16"/>
-          <w:szCs w:val="16"/>
-        </w:rPr>
-        <w:t> </w:t>
-      </w:r>
-      <w:r>
-        <w:rPr>
-          <w:rFonts w:ascii="Arial" w:hAnsi="Arial" w:cs="Arial"/>
-          <w:sz w:val="16"/>
-          <w:szCs w:val="16"/>
-        </w:rPr>
-        <w:t>name="index_name"</w:t>
-      </w:r>
-      <w:r>
-        <w:rPr>
-          <w:rStyle w:val="apple-converted-space"/>
-          <w:rFonts w:ascii="Arial" w:hAnsi="Arial" w:cs="Arial"/>
-          <w:sz w:val="16"/>
-          <w:szCs w:val="16"/>
-        </w:rPr>
-        <w:t> </w:t>
-      </w:r>
-      <w:r>
-        <w:rPr>
-          <w:rFonts w:ascii="Arial" w:hAnsi="Arial" w:cs="Arial"/>
-          <w:sz w:val="16"/>
-          <w:szCs w:val="16"/>
-        </w:rPr>
-        <w:t>type="xs:string"&gt;&lt;/xs:element&gt;</w:t>
-      </w:r>
-    </w:p>
-    <w:p>
-      <w:pPr>
-        <w:ind w:left="720"/>
-        <w:rPr>
-          <w:rFonts w:ascii="Arial" w:hAnsi="Arial" w:cs="Arial"/>
-          <w:sz w:val="16"/>
-          <w:szCs w:val="16"/>
-        </w:rPr>
-      </w:pPr>
-      <w:r>
-        <w:rPr>
-          <w:rFonts w:ascii="Arial" w:hAnsi="Arial" w:cs="Arial"/>
-          <w:sz w:val="16"/>
-          <w:szCs w:val="16"/>
-        </w:rPr>
-        <w:t>                                                 &lt;xs:element</w:t>
-      </w:r>
-      <w:r>
-        <w:rPr>
-          <w:rStyle w:val="apple-converted-space"/>
-          <w:rFonts w:ascii="Arial" w:hAnsi="Arial" w:cs="Arial"/>
-          <w:sz w:val="16"/>
-          <w:szCs w:val="16"/>
-        </w:rPr>
-        <w:t> </w:t>
-      </w:r>
-      <w:r>
-        <w:rPr>
-          <w:rFonts w:ascii="Arial" w:hAnsi="Arial" w:cs="Arial"/>
-          <w:sz w:val="16"/>
-          <w:szCs w:val="16"/>
-        </w:rPr>
-        <w:t>name="index_type"</w:t>
-      </w:r>
-      <w:r>
-        <w:rPr>
-          <w:rStyle w:val="apple-converted-space"/>
-          <w:rFonts w:ascii="Arial" w:hAnsi="Arial" w:cs="Arial"/>
-          <w:sz w:val="16"/>
-          <w:szCs w:val="16"/>
-        </w:rPr>
-        <w:t> </w:t>
-      </w:r>
-      <w:r>
-        <w:rPr>
-          <w:rFonts w:ascii="Arial" w:hAnsi="Arial" w:cs="Arial"/>
-          <w:sz w:val="16"/>
-          <w:szCs w:val="16"/>
-        </w:rPr>
-        <w:t>type="xs:string"&gt;&lt;/xs:element&gt;</w:t>
-      </w:r>
-    </w:p>
-    <w:p>
-      <w:pPr>
-        <w:ind w:left="720"/>
-        <w:rPr>
-          <w:rFonts w:ascii="Arial" w:hAnsi="Arial" w:cs="Arial"/>
-          <w:sz w:val="16"/>
-          <w:szCs w:val="16"/>
-        </w:rPr>
-      </w:pPr>
-      <w:r>
-        <w:rPr>
-          <w:rFonts w:ascii="Arial" w:hAnsi="Arial" w:cs="Arial"/>
-          <w:sz w:val="16"/>
-          <w:szCs w:val="16"/>
-        </w:rPr>
-        <w:t>                                                 &lt;xs:element</w:t>
-      </w:r>
-      <w:r>
-        <w:rPr>
-          <w:rStyle w:val="apple-converted-space"/>
-          <w:rFonts w:ascii="Arial" w:hAnsi="Arial" w:cs="Arial"/>
-          <w:sz w:val="16"/>
-          <w:szCs w:val="16"/>
-        </w:rPr>
-        <w:t> </w:t>
-      </w:r>
-      <w:r>
-        <w:rPr>
-          <w:rFonts w:ascii="Arial" w:hAnsi="Arial" w:cs="Arial"/>
-          <w:sz w:val="16"/>
-          <w:szCs w:val="16"/>
-        </w:rPr>
-        <w:t>name="fragmentation"</w:t>
-      </w:r>
-      <w:r>
-        <w:rPr>
-          <w:rStyle w:val="apple-converted-space"/>
-          <w:rFonts w:ascii="Arial" w:hAnsi="Arial" w:cs="Arial"/>
-          <w:sz w:val="16"/>
-          <w:szCs w:val="16"/>
-        </w:rPr>
-        <w:t> </w:t>
-      </w:r>
-      <w:r>
-        <w:rPr>
-          <w:rFonts w:ascii="Arial" w:hAnsi="Arial" w:cs="Arial"/>
-          <w:sz w:val="16"/>
-          <w:szCs w:val="16"/>
-        </w:rPr>
-        <w:t>type="xs:double"&gt;&lt;/xs:element&gt;</w:t>
-      </w:r>
-    </w:p>
-    <w:p>
-      <w:pPr>
-        <w:ind w:left="720"/>
-        <w:rPr>
-          <w:rFonts w:ascii="Arial" w:hAnsi="Arial" w:cs="Arial"/>
-          <w:sz w:val="16"/>
-          <w:szCs w:val="16"/>
-        </w:rPr>
-      </w:pPr>
-      <w:r>
-        <w:rPr>
-          <w:rFonts w:ascii="Arial" w:hAnsi="Arial" w:cs="Arial"/>
-          <w:sz w:val="16"/>
-          <w:szCs w:val="16"/>
-        </w:rPr>
-        <w:t>                                                 &lt;xs:element</w:t>
-      </w:r>
-      <w:r>
-        <w:rPr>
-          <w:rStyle w:val="apple-converted-space"/>
-          <w:rFonts w:ascii="Arial" w:hAnsi="Arial" w:cs="Arial"/>
-          <w:sz w:val="16"/>
-          <w:szCs w:val="16"/>
-        </w:rPr>
-        <w:t> </w:t>
-      </w:r>
-      <w:r>
-        <w:rPr>
-          <w:rFonts w:ascii="Arial" w:hAnsi="Arial" w:cs="Arial"/>
-          <w:sz w:val="16"/>
-          <w:szCs w:val="16"/>
-        </w:rPr>
-        <w:t>name="page_count"</w:t>
-      </w:r>
-      <w:r>
-        <w:rPr>
-          <w:rStyle w:val="apple-converted-space"/>
-          <w:rFonts w:ascii="Arial" w:hAnsi="Arial" w:cs="Arial"/>
-          <w:sz w:val="16"/>
-          <w:szCs w:val="16"/>
-        </w:rPr>
-        <w:t> </w:t>
-      </w:r>
-      <w:r>
-        <w:rPr>
-          <w:rFonts w:ascii="Arial" w:hAnsi="Arial" w:cs="Arial"/>
-          <w:sz w:val="16"/>
-          <w:szCs w:val="16"/>
-        </w:rPr>
-        <w:t>type="xs:int"&gt;&lt;/xs:element&gt;</w:t>
-      </w:r>
-    </w:p>
-    <w:p>
-      <w:pPr>
-        <w:ind w:left="720"/>
-        <w:rPr>
-          <w:rFonts w:ascii="Arial" w:hAnsi="Arial" w:cs="Arial"/>
-          <w:sz w:val="16"/>
-          <w:szCs w:val="16"/>
-        </w:rPr>
-      </w:pPr>
-      <w:r>
-        <w:rPr>
-          <w:rFonts w:ascii="Arial" w:hAnsi="Arial" w:cs="Arial"/>
-          <w:sz w:val="16"/>
-          <w:szCs w:val="16"/>
-        </w:rPr>
-        <w:t>                                                 &lt;xs:element</w:t>
-      </w:r>
-      <w:r>
-        <w:rPr>
-          <w:rStyle w:val="apple-converted-space"/>
-          <w:rFonts w:ascii="Arial" w:hAnsi="Arial" w:cs="Arial"/>
-          <w:sz w:val="16"/>
-          <w:szCs w:val="16"/>
-        </w:rPr>
-        <w:t> </w:t>
-      </w:r>
-      <w:r>
-        <w:rPr>
-          <w:rFonts w:ascii="Arial" w:hAnsi="Arial" w:cs="Arial"/>
-          <w:sz w:val="16"/>
-          <w:szCs w:val="16"/>
-        </w:rPr>
-        <w:t>name="page_density_deviation"</w:t>
-      </w:r>
-      <w:r>
-        <w:rPr>
-          <w:rStyle w:val="apple-converted-space"/>
-          <w:rFonts w:ascii="Arial" w:hAnsi="Arial" w:cs="Arial"/>
-          <w:sz w:val="16"/>
-          <w:szCs w:val="16"/>
-        </w:rPr>
-        <w:t> </w:t>
-      </w:r>
-      <w:r>
-        <w:rPr>
-          <w:rFonts w:ascii="Arial" w:hAnsi="Arial" w:cs="Arial"/>
-          <w:sz w:val="16"/>
-          <w:szCs w:val="16"/>
-        </w:rPr>
-        <w:t>type="xs:int"&gt;&lt;/xs:element&gt;</w:t>
-      </w:r>
-    </w:p>
-    <w:p>
-      <w:pPr>
-        <w:ind w:left="720"/>
-        <w:rPr>
-          <w:rFonts w:ascii="Arial" w:hAnsi="Arial" w:cs="Arial"/>
-          <w:sz w:val="16"/>
-          <w:szCs w:val="16"/>
-        </w:rPr>
-      </w:pPr>
-      <w:r>
-        <w:rPr>
-          <w:rFonts w:ascii="Arial" w:hAnsi="Arial" w:cs="Arial"/>
-          <w:sz w:val="16"/>
-          <w:szCs w:val="16"/>
-        </w:rPr>
-        <w:t>                                             &lt;/xs:sequence&gt;</w:t>
-      </w:r>
-    </w:p>
-    <w:p>
-      <w:pPr>
-        <w:ind w:left="720"/>
-        <w:rPr>
-          <w:rFonts w:ascii="Arial" w:hAnsi="Arial" w:cs="Arial"/>
-          <w:sz w:val="16"/>
-          <w:szCs w:val="16"/>
-        </w:rPr>
-      </w:pPr>
-      <w:r>
-        <w:rPr>
-          <w:rFonts w:ascii="Arial" w:hAnsi="Arial" w:cs="Arial"/>
-          <w:sz w:val="16"/>
-          <w:szCs w:val="16"/>
-        </w:rPr>
-        <w:t>                                      &lt;/xs:complexType&gt;</w:t>
-      </w:r>
-    </w:p>
-    <w:p>
-      <w:pPr>
-        <w:ind w:left="720"/>
-        <w:rPr>
-          <w:rFonts w:ascii="Arial" w:hAnsi="Arial" w:cs="Arial"/>
-          <w:sz w:val="16"/>
-          <w:szCs w:val="16"/>
-        </w:rPr>
-      </w:pPr>
-      <w:r>
-        <w:rPr>
-          <w:rFonts w:ascii="Arial" w:hAnsi="Arial" w:cs="Arial"/>
-          <w:sz w:val="16"/>
-          <w:szCs w:val="16"/>
-        </w:rPr>
-        <w:t>                               &lt;/xs:element&gt;</w:t>
-      </w:r>
-    </w:p>
-    <w:p>
-      <w:pPr>
-        <w:ind w:left="720"/>
-        <w:rPr>
-          <w:rFonts w:ascii="Arial" w:hAnsi="Arial" w:cs="Arial"/>
-          <w:sz w:val="16"/>
-          <w:szCs w:val="16"/>
-        </w:rPr>
-      </w:pPr>
-      <w:r>
-        <w:rPr>
-          <w:rFonts w:ascii="Arial" w:hAnsi="Arial" w:cs="Arial"/>
-          <w:sz w:val="16"/>
-          <w:szCs w:val="16"/>
-        </w:rPr>
-        <w:t>                        &lt;/xs:sequence&gt;</w:t>
-      </w:r>
-    </w:p>
-    <w:p>
-      <w:pPr>
-        <w:ind w:left="720"/>
-        <w:rPr>
-          <w:rFonts w:ascii="Arial" w:hAnsi="Arial" w:cs="Arial"/>
-          <w:sz w:val="16"/>
-          <w:szCs w:val="16"/>
-        </w:rPr>
-      </w:pPr>
-      <w:r>
-        <w:rPr>
-          <w:rFonts w:ascii="Arial" w:hAnsi="Arial" w:cs="Arial"/>
-          <w:sz w:val="16"/>
-          <w:szCs w:val="16"/>
-        </w:rPr>
-        <w:t>                 &lt;/xs:complexType&gt;</w:t>
-      </w:r>
-    </w:p>
-    <w:p>
-      <w:pPr>
-        <w:ind w:left="720"/>
-        <w:rPr>
-          <w:rFonts w:ascii="Arial" w:hAnsi="Arial" w:cs="Arial"/>
-          <w:sz w:val="16"/>
-          <w:szCs w:val="16"/>
-        </w:rPr>
-      </w:pPr>
-      <w:r>
-        <w:rPr>
-          <w:rFonts w:ascii="Arial" w:hAnsi="Arial" w:cs="Arial"/>
-          <w:sz w:val="16"/>
-          <w:szCs w:val="16"/>
-        </w:rPr>
-        <w:t>          &lt;/xs:element&gt;</w:t>
-      </w:r>
-    </w:p>
-    <w:p>
-      <w:pPr>
-        <w:ind w:left="720"/>
-        <w:rPr>
-          <w:rFonts w:ascii="Arial" w:hAnsi="Arial" w:cs="Arial"/>
-          <w:sz w:val="16"/>
-          <w:szCs w:val="16"/>
-        </w:rPr>
-      </w:pPr>
-      <w:r>
-        <w:rPr>
-          <w:rFonts w:ascii="Arial" w:hAnsi="Arial" w:cs="Arial"/>
-          <w:sz w:val="16"/>
-          <w:szCs w:val="16"/>
-        </w:rPr>
-        <w:t>   &lt;/xs:schema&gt;</w:t>
-      </w:r>
     </w:p>
     <w:p/>
     <w:p/>
@@ -32437,6 +32505,7 @@
           <w:sz w:val="16"/>
           <w:szCs w:val="16"/>
         </w:rPr>
+        <w:lastRenderedPageBreak/>
         <w:t>                                                 &lt;xs:element</w:t>
       </w:r>
       <w:r>
@@ -32489,7 +32558,6 @@
           <w:sz w:val="16"/>
           <w:szCs w:val="16"/>
         </w:rPr>
-        <w:lastRenderedPageBreak/>
         <w:t>                                                 &lt;xs:element</w:t>
       </w:r>
       <w:r>
@@ -40602,7 +40670,7 @@
         </mc:Choice>
         <mc:Fallback>
           <w:pict>
-            <v:line w14:anchorId="0A901599" id="Line 8" o:spid="_x0000_s1026" style="position:absolute;z-index:251658240;visibility:visible;mso-wrap-style:square;mso-width-percent:0;mso-height-percent:0;mso-wrap-distance-left:9pt;mso-wrap-distance-top:0;mso-wrap-distance-right:9pt;mso-wrap-distance-bottom:0;mso-position-horizontal:absolute;mso-position-horizontal-relative:text;mso-position-vertical:absolute;mso-position-vertical-relative:text;mso-width-percent:0;mso-height-percent:0;mso-width-relative:page;mso-height-relative:page" from="0,-.8pt" to="481.65pt,-.8pt" o:gfxdata="UEsDBBQABgAIAAAAIQC2gziS/gAAAOEBAAATAAAAW0NvbnRlbnRfVHlwZXNdLnhtbJSRQU7DMBBF&#10;90jcwfIWJU67QAgl6YK0S0CoHGBkTxKLZGx5TGhvj5O2G0SRWNoz/78nu9wcxkFMGNg6quQqL6RA&#10;0s5Y6ir5vt9lD1JwBDIwOMJKHpHlpr69KfdHjyxSmriSfYz+USnWPY7AufNIadK6MEJMx9ApD/oD&#10;OlTrorhX2lFEilmcO2RdNtjC5xDF9pCuTyYBB5bi6bQ4syoJ3g9WQ0ymaiLzg5KdCXlKLjvcW893&#10;SUOqXwnz5DrgnHtJTxOsQfEKIT7DmDSUCaxw7Rqn8787ZsmRM9e2VmPeBN4uqYvTtW7jvijg9N/y&#10;JsXecLq0q+WD6m8AAAD//wMAUEsDBBQABgAIAAAAIQA4/SH/1gAAAJQBAAALAAAAX3JlbHMvLnJl&#10;bHOkkMFqwzAMhu+DvYPRfXGawxijTi+j0GvpHsDYimMaW0Yy2fr2M4PBMnrbUb/Q94l/f/hMi1qR&#10;JVI2sOt6UJgd+ZiDgffL8ekFlFSbvV0oo4EbChzGx4f9GRdb25HMsYhqlCwG5lrLq9biZkxWOiqY&#10;22YiTra2kYMu1l1tQD30/bPm3wwYN0x18gb45AdQl1tp5j/sFB2T0FQ7R0nTNEV3j6o9feQzro1i&#10;OWA14Fm+Q8a1a8+Bvu/d/dMb2JY5uiPbhG/ktn4cqGU/er3pcvwCAAD//wMAUEsDBBQABgAIAAAA&#10;IQADyRXjEQIAACgEAAAOAAAAZHJzL2Uyb0RvYy54bWysU8GO2jAQvVfqP1i+QxIaKESEVZVAL7SL&#10;tNsPMLZDrDq2ZRsCqvrvHRuC2PZSVc3BGXtmnt/MGy+fzp1EJ26d0KrE2TjFiCuqmVCHEn973Yzm&#10;GDlPFCNSK17iC3f4afX+3bI3BZ/oVkvGLQIQ5YrelLj13hRJ4mjLO+LG2nAFzkbbjnjY2kPCLOkB&#10;vZPJJE1nSa8tM1ZT7hyc1lcnXkX8puHUPzeN4x7JEgM3H1cb131Yk9WSFAdLTCvojQb5BxYdEQou&#10;vUPVxBN0tOIPqE5Qq51u/JjqLtFNIyiPNUA1WfpbNS8tMTzWAs1x5t4m9/9g6dfTziLBQDuMFOlA&#10;oq1QHM1DZ3rjCgio1M6G2uhZvZitpt8dUrpqiTrwyPD1YiAtCxnJm5SwcQbw9/0XzSCGHL2ObTo3&#10;tguQ0AB0jmpc7mrws0cUDmdZNltMpxjRwZeQYkg01vnPXHcoGCWWwDkCk9PW+UCEFENIuEfpjZAy&#10;ii0V6ku8mE6mMcFpKVhwhjBnD/tKWnQiYVziF6sCz2OY1UfFIljLCVvfbE+EvNpwuVQBD0oBOjfr&#10;Og8/FuliPV/P81E+ma1HeVrXo0+bKh/NNtnHaf2hrqo6+xmoZXnRCsa4CuyG2czyv9P+9kquU3Wf&#10;znsbkrfosV9AdvhH0lHLIN91EPaaXXZ20BjGMQbfnk6Y98c92I8PfPULAAD//wMAUEsDBBQABgAI&#10;AAAAIQBBTnb52wAAAAYBAAAPAAAAZHJzL2Rvd25yZXYueG1sTI/BTsMwEETvSPyDtUhcqtZpI0WQ&#10;xqkQkBsXCojrNt4mEfE6jd028PUs4gDHnRnNvC02k+vVicbQeTawXCSgiGtvO24MvL5U8xtQISJb&#10;7D2TgU8KsCkvLwrMrT/zM522sVFSwiFHA22MQ651qFtyGBZ+IBZv70eHUc6x0XbEs5S7Xq+SJNMO&#10;O5aFFge6b6n+2B6dgVC90aH6mtWz5D1tPK0OD0+PaMz11XS3BhVpin9h+MEXdCiFaeePbIPqDcgj&#10;0cB8mYES9zZLU1C7X0GXhf6PX34DAAD//wMAUEsBAi0AFAAGAAgAAAAhALaDOJL+AAAA4QEAABMA&#10;AAAAAAAAAAAAAAAAAAAAAFtDb250ZW50X1R5cGVzXS54bWxQSwECLQAUAAYACAAAACEAOP0h/9YA&#10;AACUAQAACwAAAAAAAAAAAAAAAAAvAQAAX3JlbHMvLnJlbHNQSwECLQAUAAYACAAAACEAA8kV4xEC&#10;AAAoBAAADgAAAAAAAAAAAAAAAAAuAgAAZHJzL2Uyb0RvYy54bWxQSwECLQAUAAYACAAAACEAQU52&#10;+dsAAAAGAQAADwAAAAAAAAAAAAAAAABrBAAAZHJzL2Rvd25yZXYueG1sUEsFBgAAAAAEAAQA8wAA&#10;AHMFAAAAAA==&#10;"/>
+            <v:line w14:anchorId="1A08EE08" id="Line 8" o:spid="_x0000_s1026" style="position:absolute;z-index:251658240;visibility:visible;mso-wrap-style:square;mso-width-percent:0;mso-height-percent:0;mso-wrap-distance-left:9pt;mso-wrap-distance-top:0;mso-wrap-distance-right:9pt;mso-wrap-distance-bottom:0;mso-position-horizontal:absolute;mso-position-horizontal-relative:text;mso-position-vertical:absolute;mso-position-vertical-relative:text;mso-width-percent:0;mso-height-percent:0;mso-width-relative:page;mso-height-relative:page" from="0,-.8pt" to="481.65pt,-.8pt" o:gfxdata="UEsDBBQABgAIAAAAIQC2gziS/gAAAOEBAAATAAAAW0NvbnRlbnRfVHlwZXNdLnhtbJSRQU7DMBBF&#10;90jcwfIWJU67QAgl6YK0S0CoHGBkTxKLZGx5TGhvj5O2G0SRWNoz/78nu9wcxkFMGNg6quQqL6RA&#10;0s5Y6ir5vt9lD1JwBDIwOMJKHpHlpr69KfdHjyxSmriSfYz+USnWPY7AufNIadK6MEJMx9ApD/oD&#10;OlTrorhX2lFEilmcO2RdNtjC5xDF9pCuTyYBB5bi6bQ4syoJ3g9WQ0ymaiLzg5KdCXlKLjvcW893&#10;SUOqXwnz5DrgnHtJTxOsQfEKIT7DmDSUCaxw7Rqn8787ZsmRM9e2VmPeBN4uqYvTtW7jvijg9N/y&#10;JsXecLq0q+WD6m8AAAD//wMAUEsDBBQABgAIAAAAIQA4/SH/1gAAAJQBAAALAAAAX3JlbHMvLnJl&#10;bHOkkMFqwzAMhu+DvYPRfXGawxijTi+j0GvpHsDYimMaW0Yy2fr2M4PBMnrbUb/Q94l/f/hMi1qR&#10;JVI2sOt6UJgd+ZiDgffL8ekFlFSbvV0oo4EbChzGx4f9GRdb25HMsYhqlCwG5lrLq9biZkxWOiqY&#10;22YiTra2kYMu1l1tQD30/bPm3wwYN0x18gb45AdQl1tp5j/sFB2T0FQ7R0nTNEV3j6o9feQzro1i&#10;OWA14Fm+Q8a1a8+Bvu/d/dMb2JY5uiPbhG/ktn4cqGU/er3pcvwCAAD//wMAUEsDBBQABgAIAAAA&#10;IQADyRXjEQIAACgEAAAOAAAAZHJzL2Uyb0RvYy54bWysU8GO2jAQvVfqP1i+QxIaKESEVZVAL7SL&#10;tNsPMLZDrDq2ZRsCqvrvHRuC2PZSVc3BGXtmnt/MGy+fzp1EJ26d0KrE2TjFiCuqmVCHEn973Yzm&#10;GDlPFCNSK17iC3f4afX+3bI3BZ/oVkvGLQIQ5YrelLj13hRJ4mjLO+LG2nAFzkbbjnjY2kPCLOkB&#10;vZPJJE1nSa8tM1ZT7hyc1lcnXkX8puHUPzeN4x7JEgM3H1cb131Yk9WSFAdLTCvojQb5BxYdEQou&#10;vUPVxBN0tOIPqE5Qq51u/JjqLtFNIyiPNUA1WfpbNS8tMTzWAs1x5t4m9/9g6dfTziLBQDuMFOlA&#10;oq1QHM1DZ3rjCgio1M6G2uhZvZitpt8dUrpqiTrwyPD1YiAtCxnJm5SwcQbw9/0XzSCGHL2ObTo3&#10;tguQ0AB0jmpc7mrws0cUDmdZNltMpxjRwZeQYkg01vnPXHcoGCWWwDkCk9PW+UCEFENIuEfpjZAy&#10;ii0V6ku8mE6mMcFpKVhwhjBnD/tKWnQiYVziF6sCz2OY1UfFIljLCVvfbE+EvNpwuVQBD0oBOjfr&#10;Og8/FuliPV/P81E+ma1HeVrXo0+bKh/NNtnHaf2hrqo6+xmoZXnRCsa4CuyG2czyv9P+9kquU3Wf&#10;znsbkrfosV9AdvhH0lHLIN91EPaaXXZ20BjGMQbfnk6Y98c92I8PfPULAAD//wMAUEsDBBQABgAI&#10;AAAAIQBBTnb52wAAAAYBAAAPAAAAZHJzL2Rvd25yZXYueG1sTI/BTsMwEETvSPyDtUhcqtZpI0WQ&#10;xqkQkBsXCojrNt4mEfE6jd028PUs4gDHnRnNvC02k+vVicbQeTawXCSgiGtvO24MvL5U8xtQISJb&#10;7D2TgU8KsCkvLwrMrT/zM522sVFSwiFHA22MQ651qFtyGBZ+IBZv70eHUc6x0XbEs5S7Xq+SJNMO&#10;O5aFFge6b6n+2B6dgVC90aH6mtWz5D1tPK0OD0+PaMz11XS3BhVpin9h+MEXdCiFaeePbIPqDcgj&#10;0cB8mYES9zZLU1C7X0GXhf6PX34DAAD//wMAUEsBAi0AFAAGAAgAAAAhALaDOJL+AAAA4QEAABMA&#10;AAAAAAAAAAAAAAAAAAAAAFtDb250ZW50X1R5cGVzXS54bWxQSwECLQAUAAYACAAAACEAOP0h/9YA&#10;AACUAQAACwAAAAAAAAAAAAAAAAAvAQAAX3JlbHMvLnJlbHNQSwECLQAUAAYACAAAACEAA8kV4xEC&#10;AAAoBAAADgAAAAAAAAAAAAAAAAAuAgAAZHJzL2Uyb0RvYy54bWxQSwECLQAUAAYACAAAACEAQU52&#10;+dsAAAAGAQAADwAAAAAAAAAAAAAAAABrBAAAZHJzL2Rvd25yZXYueG1sUEsFBgAAAAAEAAQA8wAA&#10;AHMFAAAAAA==&#10;"/>
           </w:pict>
         </mc:Fallback>
       </mc:AlternateContent>
@@ -40775,7 +40843,7 @@
               <w:szCs w:val="16"/>
               <w:lang w:val="ro-RO"/>
             </w:rPr>
-            <w:t>13/08/2015</w:t>
+            <w:t>14/08/2015</w:t>
           </w:r>
           <w:r>
             <w:rPr>
@@ -41079,7 +41147,7 @@
               <w:szCs w:val="16"/>
               <w:lang w:val="ro-RO"/>
             </w:rPr>
-            <w:t>13</w:t>
+            <w:t>17</w:t>
           </w:r>
           <w:r>
             <w:rPr>
@@ -41517,7 +41585,7 @@
         </mc:Choice>
         <mc:Fallback>
           <w:pict>
-            <v:line w14:anchorId="185037BB" id="Line 11" o:spid="_x0000_s1026" style="position:absolute;z-index:251657216;visibility:visible;mso-wrap-style:square;mso-width-percent:0;mso-height-percent:0;mso-wrap-distance-left:9pt;mso-wrap-distance-top:0;mso-wrap-distance-right:9pt;mso-wrap-distance-bottom:0;mso-position-horizontal:absolute;mso-position-horizontal-relative:text;mso-position-vertical:absolute;mso-position-vertical-relative:text;mso-width-percent:0;mso-height-percent:0;mso-width-relative:page;mso-height-relative:page" from="0,2.2pt" to="481.65pt,2.2pt" o:gfxdata="UEsDBBQABgAIAAAAIQC2gziS/gAAAOEBAAATAAAAW0NvbnRlbnRfVHlwZXNdLnhtbJSRQU7DMBBF&#10;90jcwfIWJU67QAgl6YK0S0CoHGBkTxKLZGx5TGhvj5O2G0SRWNoz/78nu9wcxkFMGNg6quQqL6RA&#10;0s5Y6ir5vt9lD1JwBDIwOMJKHpHlpr69KfdHjyxSmriSfYz+USnWPY7AufNIadK6MEJMx9ApD/oD&#10;OlTrorhX2lFEilmcO2RdNtjC5xDF9pCuTyYBB5bi6bQ4syoJ3g9WQ0ymaiLzg5KdCXlKLjvcW893&#10;SUOqXwnz5DrgnHtJTxOsQfEKIT7DmDSUCaxw7Rqn8787ZsmRM9e2VmPeBN4uqYvTtW7jvijg9N/y&#10;JsXecLq0q+WD6m8AAAD//wMAUEsDBBQABgAIAAAAIQA4/SH/1gAAAJQBAAALAAAAX3JlbHMvLnJl&#10;bHOkkMFqwzAMhu+DvYPRfXGawxijTi+j0GvpHsDYimMaW0Yy2fr2M4PBMnrbUb/Q94l/f/hMi1qR&#10;JVI2sOt6UJgd+ZiDgffL8ekFlFSbvV0oo4EbChzGx4f9GRdb25HMsYhqlCwG5lrLq9biZkxWOiqY&#10;22YiTra2kYMu1l1tQD30/bPm3wwYN0x18gb45AdQl1tp5j/sFB2T0FQ7R0nTNEV3j6o9feQzro1i&#10;OWA14Fm+Q8a1a8+Bvu/d/dMb2JY5uiPbhG/ktn4cqGU/er3pcvwCAAD//wMAUEsDBBQABgAIAAAA&#10;IQBoWSqzFAIAACkEAAAOAAAAZHJzL2Uyb0RvYy54bWysU8uu2jAQ3VfqP1jeQxIaKESEqyqBbmgv&#10;0r39AGM7xKpjW7YhoKr/3rGBtLSbqmoWzthz5vjMw8uncyfRiVsntCpxNk4x4opqJtShxF9eN6M5&#10;Rs4TxYjUipf4wh1+Wr19s+xNwSe61ZJxi4BEuaI3JW69N0WSONryjrixNlyBs9G2Ix629pAwS3pg&#10;72QySdNZ0mvLjNWUOwen9dWJV5G/aTj1z03juEeyxKDNx9XGdR/WZLUkxcES0wp6k0H+QUVHhIJL&#10;B6qaeIKOVvxB1QlqtdONH1PdJbppBOUxB8gmS3/L5qUlhsdcoDjODGVy/4+Wfj7tLBKsxBOMFOmg&#10;RVuhOMqyUJreuAIQldrZkBw9qxez1fSrQ0pXLVEHHiW+XgzExYjkISRsnIEL9v0nzQBDjl7HOp0b&#10;2wVKqAA6x3Zchnbws0cUDmdZNltMpxjRuy8hxT3QWOc/ct2hYJRYguhITE5b50E6QO+QcI/SGyFl&#10;7LZUqC/xYjqZxgCnpWDBGWDOHvaVtOhEwrzEL9QByB5gVh8Vi2QtJ2x9sz0R8moDXqrAB6mAnJt1&#10;HYhvi3Sxnq/n+SifzNajPK3r0YdNlY9mm+z9tH5XV1WdfQ/SsrxoBWNcBXX34czyv2v+7Zlcx2oY&#10;z6EMySN7TBHE3v9RdOxlaN91EPaaXXY2VCO0FeYxgm9vJwz8r/uI+vnCVz8AAAD//wMAUEsDBBQA&#10;BgAIAAAAIQCgGO202gAAAAQBAAAPAAAAZHJzL2Rvd25yZXYueG1sTI/BTsMwEETvSP0HaytxqahD&#10;U1UQ4lQIyI0LBcR1G2+TqPE6jd028PUsXOA4mtHMm3w9uk6daAitZwPX8wQUceVty7WBt9fy6gZU&#10;iMgWO89k4JMCrIvJRY6Z9Wd+odMm1kpKOGRooImxz7QOVUMOw9z3xOLt/OAwihxqbQc8S7nr9CJJ&#10;Vtphy7LQYE8PDVX7zdEZCOU7HcqvWTVLPtLa0+Lw+PyExlxOx/s7UJHG+BeGH3xBh0KYtv7INqjO&#10;gByJBpZLUGLertIU1PZX6yLX/+GLbwAAAP//AwBQSwECLQAUAAYACAAAACEAtoM4kv4AAADhAQAA&#10;EwAAAAAAAAAAAAAAAAAAAAAAW0NvbnRlbnRfVHlwZXNdLnhtbFBLAQItABQABgAIAAAAIQA4/SH/&#10;1gAAAJQBAAALAAAAAAAAAAAAAAAAAC8BAABfcmVscy8ucmVsc1BLAQItABQABgAIAAAAIQBoWSqz&#10;FAIAACkEAAAOAAAAAAAAAAAAAAAAAC4CAABkcnMvZTJvRG9jLnhtbFBLAQItABQABgAIAAAAIQCg&#10;GO202gAAAAQBAAAPAAAAAAAAAAAAAAAAAG4EAABkcnMvZG93bnJldi54bWxQSwUGAAAAAAQABADz&#10;AAAAdQUAAAAA&#10;"/>
+            <v:line w14:anchorId="2523C6F9" id="Line 11" o:spid="_x0000_s1026" style="position:absolute;z-index:251657216;visibility:visible;mso-wrap-style:square;mso-width-percent:0;mso-height-percent:0;mso-wrap-distance-left:9pt;mso-wrap-distance-top:0;mso-wrap-distance-right:9pt;mso-wrap-distance-bottom:0;mso-position-horizontal:absolute;mso-position-horizontal-relative:text;mso-position-vertical:absolute;mso-position-vertical-relative:text;mso-width-percent:0;mso-height-percent:0;mso-width-relative:page;mso-height-relative:page" from="0,2.2pt" to="481.65pt,2.2pt" o:gfxdata="UEsDBBQABgAIAAAAIQC2gziS/gAAAOEBAAATAAAAW0NvbnRlbnRfVHlwZXNdLnhtbJSRQU7DMBBF&#10;90jcwfIWJU67QAgl6YK0S0CoHGBkTxKLZGx5TGhvj5O2G0SRWNoz/78nu9wcxkFMGNg6quQqL6RA&#10;0s5Y6ir5vt9lD1JwBDIwOMJKHpHlpr69KfdHjyxSmriSfYz+USnWPY7AufNIadK6MEJMx9ApD/oD&#10;OlTrorhX2lFEilmcO2RdNtjC5xDF9pCuTyYBB5bi6bQ4syoJ3g9WQ0ymaiLzg5KdCXlKLjvcW893&#10;SUOqXwnz5DrgnHtJTxOsQfEKIT7DmDSUCaxw7Rqn8787ZsmRM9e2VmPeBN4uqYvTtW7jvijg9N/y&#10;JsXecLq0q+WD6m8AAAD//wMAUEsDBBQABgAIAAAAIQA4/SH/1gAAAJQBAAALAAAAX3JlbHMvLnJl&#10;bHOkkMFqwzAMhu+DvYPRfXGawxijTi+j0GvpHsDYimMaW0Yy2fr2M4PBMnrbUb/Q94l/f/hMi1qR&#10;JVI2sOt6UJgd+ZiDgffL8ekFlFSbvV0oo4EbChzGx4f9GRdb25HMsYhqlCwG5lrLq9biZkxWOiqY&#10;22YiTra2kYMu1l1tQD30/bPm3wwYN0x18gb45AdQl1tp5j/sFB2T0FQ7R0nTNEV3j6o9feQzro1i&#10;OWA14Fm+Q8a1a8+Bvu/d/dMb2JY5uiPbhG/ktn4cqGU/er3pcvwCAAD//wMAUEsDBBQABgAIAAAA&#10;IQBoWSqzFAIAACkEAAAOAAAAZHJzL2Uyb0RvYy54bWysU8uu2jAQ3VfqP1jeQxIaKESEqyqBbmgv&#10;0r39AGM7xKpjW7YhoKr/3rGBtLSbqmoWzthz5vjMw8uncyfRiVsntCpxNk4x4opqJtShxF9eN6M5&#10;Rs4TxYjUipf4wh1+Wr19s+xNwSe61ZJxi4BEuaI3JW69N0WSONryjrixNlyBs9G2Ix629pAwS3pg&#10;72QySdNZ0mvLjNWUOwen9dWJV5G/aTj1z03juEeyxKDNx9XGdR/WZLUkxcES0wp6k0H+QUVHhIJL&#10;B6qaeIKOVvxB1QlqtdONH1PdJbppBOUxB8gmS3/L5qUlhsdcoDjODGVy/4+Wfj7tLBKsxBOMFOmg&#10;RVuhOMqyUJreuAIQldrZkBw9qxez1fSrQ0pXLVEHHiW+XgzExYjkISRsnIEL9v0nzQBDjl7HOp0b&#10;2wVKqAA6x3Zchnbws0cUDmdZNltMpxjRuy8hxT3QWOc/ct2hYJRYguhITE5b50E6QO+QcI/SGyFl&#10;7LZUqC/xYjqZxgCnpWDBGWDOHvaVtOhEwrzEL9QByB5gVh8Vi2QtJ2x9sz0R8moDXqrAB6mAnJt1&#10;HYhvi3Sxnq/n+SifzNajPK3r0YdNlY9mm+z9tH5XV1WdfQ/SsrxoBWNcBXX34czyv2v+7Zlcx2oY&#10;z6EMySN7TBHE3v9RdOxlaN91EPaaXXY2VCO0FeYxgm9vJwz8r/uI+vnCVz8AAAD//wMAUEsDBBQA&#10;BgAIAAAAIQCgGO202gAAAAQBAAAPAAAAZHJzL2Rvd25yZXYueG1sTI/BTsMwEETvSP0HaytxqahD&#10;U1UQ4lQIyI0LBcR1G2+TqPE6jd028PUsXOA4mtHMm3w9uk6daAitZwPX8wQUceVty7WBt9fy6gZU&#10;iMgWO89k4JMCrIvJRY6Z9Wd+odMm1kpKOGRooImxz7QOVUMOw9z3xOLt/OAwihxqbQc8S7nr9CJJ&#10;Vtphy7LQYE8PDVX7zdEZCOU7HcqvWTVLPtLa0+Lw+PyExlxOx/s7UJHG+BeGH3xBh0KYtv7INqjO&#10;gByJBpZLUGLertIU1PZX6yLX/+GLbwAAAP//AwBQSwECLQAUAAYACAAAACEAtoM4kv4AAADhAQAA&#10;EwAAAAAAAAAAAAAAAAAAAAAAW0NvbnRlbnRfVHlwZXNdLnhtbFBLAQItABQABgAIAAAAIQA4/SH/&#10;1gAAAJQBAAALAAAAAAAAAAAAAAAAAC8BAABfcmVscy8ucmVsc1BLAQItABQABgAIAAAAIQBoWSqz&#10;FAIAACkEAAAOAAAAAAAAAAAAAAAAAC4CAABkcnMvZTJvRG9jLnhtbFBLAQItABQABgAIAAAAIQCg&#10;GO202gAAAAQBAAAPAAAAAAAAAAAAAAAAAG4EAABkcnMvZG93bnJldi54bWxQSwUGAAAAAAQABADz&#10;AAAAdQUAAAAA&#10;"/>
           </w:pict>
         </mc:Fallback>
       </mc:AlternateContent>
@@ -46802,7 +46870,7 @@
 </file>
 
 <file path=customXml/itemProps1.xml><?xml version="1.0" encoding="utf-8"?>
-<ds:datastoreItem xmlns:ds="http://schemas.openxmlformats.org/officeDocument/2006/customXml" ds:itemID="{5B5EECCE-79CB-46EA-AEE8-0FC5F0FF0DC5}">
+<ds:datastoreItem xmlns:ds="http://schemas.openxmlformats.org/officeDocument/2006/customXml" ds:itemID="{EF43A484-229B-4F67-A557-C05FAD4BC25A}">
   <ds:schemaRefs>
     <ds:schemaRef ds:uri="http://schemas.openxmlformats.org/officeDocument/2006/bibliography"/>
   </ds:schemaRefs>

</xml_diff>

<commit_message>
get start date and time information for jobs currently running, in health-check module
</commit_message>
<xml_diff>
--- a/source/dbaTDPMon - documentation.docx
+++ b/source/dbaTDPMon - documentation.docx
@@ -1417,7 +1417,7 @@
         </w:rPr>
         <w:fldChar w:fldCharType="separate"/>
       </w:r>
-      <w:hyperlink w:anchor="_Toc427680632" w:history="1">
+      <w:hyperlink w:anchor="_Toc427848709" w:history="1">
         <w:r>
           <w:rPr>
             <w:rStyle w:val="Hyperlink"/>
@@ -1455,7 +1455,7 @@
           <w:rPr>
             <w:webHidden/>
           </w:rPr>
-          <w:instrText xml:space="preserve"> PAGEREF _Toc427680632 \h </w:instrText>
+          <w:instrText xml:space="preserve"> PAGEREF _Toc427848709 \h </w:instrText>
         </w:r>
         <w:r>
           <w:rPr>
@@ -1496,7 +1496,7 @@
           <w:szCs w:val="22"/>
         </w:rPr>
       </w:pPr>
-      <w:hyperlink w:anchor="_Toc427680633" w:history="1">
+      <w:hyperlink w:anchor="_Toc427848710" w:history="1">
         <w:r>
           <w:rPr>
             <w:rStyle w:val="Hyperlink"/>
@@ -1539,7 +1539,7 @@
             <w:noProof/>
             <w:webHidden/>
           </w:rPr>
-          <w:instrText xml:space="preserve"> PAGEREF _Toc427680633 \h </w:instrText>
+          <w:instrText xml:space="preserve"> PAGEREF _Toc427848710 \h </w:instrText>
         </w:r>
         <w:r>
           <w:rPr>
@@ -1579,7 +1579,7 @@
           <w:szCs w:val="22"/>
         </w:rPr>
       </w:pPr>
-      <w:hyperlink w:anchor="_Toc427680634" w:history="1">
+      <w:hyperlink w:anchor="_Toc427848711" w:history="1">
         <w:r>
           <w:rPr>
             <w:rStyle w:val="Hyperlink"/>
@@ -1602,7 +1602,7 @@
           <w:rPr>
             <w:webHidden/>
           </w:rPr>
-          <w:instrText xml:space="preserve"> PAGEREF _Toc427680634 \h </w:instrText>
+          <w:instrText xml:space="preserve"> PAGEREF _Toc427848711 \h </w:instrText>
         </w:r>
         <w:r>
           <w:rPr>
@@ -1643,7 +1643,7 @@
           <w:szCs w:val="22"/>
         </w:rPr>
       </w:pPr>
-      <w:hyperlink w:anchor="_Toc427680635" w:history="1">
+      <w:hyperlink w:anchor="_Toc427848712" w:history="1">
         <w:r>
           <w:rPr>
             <w:rStyle w:val="Hyperlink"/>
@@ -1686,7 +1686,7 @@
             <w:noProof/>
             <w:webHidden/>
           </w:rPr>
-          <w:instrText xml:space="preserve"> PAGEREF _Toc427680635 \h </w:instrText>
+          <w:instrText xml:space="preserve"> PAGEREF _Toc427848712 \h </w:instrText>
         </w:r>
         <w:r>
           <w:rPr>
@@ -1726,7 +1726,7 @@
           <w:szCs w:val="22"/>
         </w:rPr>
       </w:pPr>
-      <w:hyperlink w:anchor="_Toc427680636" w:history="1">
+      <w:hyperlink w:anchor="_Toc427848713" w:history="1">
         <w:r>
           <w:rPr>
             <w:rStyle w:val="Hyperlink"/>
@@ -1749,7 +1749,7 @@
           <w:rPr>
             <w:webHidden/>
           </w:rPr>
-          <w:instrText xml:space="preserve"> PAGEREF _Toc427680636 \h </w:instrText>
+          <w:instrText xml:space="preserve"> PAGEREF _Toc427848713 \h </w:instrText>
         </w:r>
         <w:r>
           <w:rPr>
@@ -1790,7 +1790,7 @@
           <w:szCs w:val="22"/>
         </w:rPr>
       </w:pPr>
-      <w:hyperlink w:anchor="_Toc427680637" w:history="1">
+      <w:hyperlink w:anchor="_Toc427848714" w:history="1">
         <w:r>
           <w:rPr>
             <w:rStyle w:val="Hyperlink"/>
@@ -1833,7 +1833,7 @@
             <w:noProof/>
             <w:webHidden/>
           </w:rPr>
-          <w:instrText xml:space="preserve"> PAGEREF _Toc427680637 \h </w:instrText>
+          <w:instrText xml:space="preserve"> PAGEREF _Toc427848714 \h </w:instrText>
         </w:r>
         <w:r>
           <w:rPr>
@@ -1873,7 +1873,7 @@
           <w:szCs w:val="22"/>
         </w:rPr>
       </w:pPr>
-      <w:hyperlink w:anchor="_Toc427680638" w:history="1">
+      <w:hyperlink w:anchor="_Toc427848715" w:history="1">
         <w:r>
           <w:rPr>
             <w:rStyle w:val="Hyperlink"/>
@@ -1896,7 +1896,7 @@
           <w:rPr>
             <w:webHidden/>
           </w:rPr>
-          <w:instrText xml:space="preserve"> PAGEREF _Toc427680638 \h </w:instrText>
+          <w:instrText xml:space="preserve"> PAGEREF _Toc427848715 \h </w:instrText>
         </w:r>
         <w:r>
           <w:rPr>
@@ -1937,7 +1937,7 @@
           <w:szCs w:val="22"/>
         </w:rPr>
       </w:pPr>
-      <w:hyperlink w:anchor="_Toc427680639" w:history="1">
+      <w:hyperlink w:anchor="_Toc427848716" w:history="1">
         <w:r>
           <w:rPr>
             <w:rStyle w:val="Hyperlink"/>
@@ -1980,7 +1980,7 @@
             <w:noProof/>
             <w:webHidden/>
           </w:rPr>
-          <w:instrText xml:space="preserve"> PAGEREF _Toc427680639 \h </w:instrText>
+          <w:instrText xml:space="preserve"> PAGEREF _Toc427848716 \h </w:instrText>
         </w:r>
         <w:r>
           <w:rPr>
@@ -2025,7 +2025,7 @@
           <w:szCs w:val="22"/>
         </w:rPr>
       </w:pPr>
-      <w:hyperlink w:anchor="_Toc427680640" w:history="1">
+      <w:hyperlink w:anchor="_Toc427848717" w:history="1">
         <w:r>
           <w:rPr>
             <w:rStyle w:val="Hyperlink"/>
@@ -2068,7 +2068,7 @@
             <w:noProof/>
             <w:webHidden/>
           </w:rPr>
-          <w:instrText xml:space="preserve"> PAGEREF _Toc427680640 \h </w:instrText>
+          <w:instrText xml:space="preserve"> PAGEREF _Toc427848717 \h </w:instrText>
         </w:r>
         <w:r>
           <w:rPr>
@@ -2113,7 +2113,7 @@
           <w:szCs w:val="22"/>
         </w:rPr>
       </w:pPr>
-      <w:hyperlink w:anchor="_Toc427680641" w:history="1">
+      <w:hyperlink w:anchor="_Toc427848718" w:history="1">
         <w:r>
           <w:rPr>
             <w:rStyle w:val="Hyperlink"/>
@@ -2156,7 +2156,7 @@
             <w:noProof/>
             <w:webHidden/>
           </w:rPr>
-          <w:instrText xml:space="preserve"> PAGEREF _Toc427680641 \h </w:instrText>
+          <w:instrText xml:space="preserve"> PAGEREF _Toc427848718 \h </w:instrText>
         </w:r>
         <w:r>
           <w:rPr>
@@ -2201,7 +2201,7 @@
           <w:szCs w:val="22"/>
         </w:rPr>
       </w:pPr>
-      <w:hyperlink w:anchor="_Toc427680642" w:history="1">
+      <w:hyperlink w:anchor="_Toc427848719" w:history="1">
         <w:r>
           <w:rPr>
             <w:rStyle w:val="Hyperlink"/>
@@ -2244,7 +2244,7 @@
             <w:noProof/>
             <w:webHidden/>
           </w:rPr>
-          <w:instrText xml:space="preserve"> PAGEREF _Toc427680642 \h </w:instrText>
+          <w:instrText xml:space="preserve"> PAGEREF _Toc427848719 \h </w:instrText>
         </w:r>
         <w:r>
           <w:rPr>
@@ -2284,7 +2284,7 @@
           <w:szCs w:val="22"/>
         </w:rPr>
       </w:pPr>
-      <w:hyperlink w:anchor="_Toc427680643" w:history="1">
+      <w:hyperlink w:anchor="_Toc427848720" w:history="1">
         <w:r>
           <w:rPr>
             <w:rStyle w:val="Hyperlink"/>
@@ -2307,7 +2307,7 @@
           <w:rPr>
             <w:webHidden/>
           </w:rPr>
-          <w:instrText xml:space="preserve"> PAGEREF _Toc427680643 \h </w:instrText>
+          <w:instrText xml:space="preserve"> PAGEREF _Toc427848720 \h </w:instrText>
         </w:r>
         <w:r>
           <w:rPr>
@@ -2343,7 +2343,7 @@
           <w:szCs w:val="22"/>
         </w:rPr>
       </w:pPr>
-      <w:hyperlink w:anchor="_Toc427680644" w:history="1">
+      <w:hyperlink w:anchor="_Toc427848721" w:history="1">
         <w:r>
           <w:rPr>
             <w:rStyle w:val="Hyperlink"/>
@@ -2366,7 +2366,7 @@
           <w:rPr>
             <w:webHidden/>
           </w:rPr>
-          <w:instrText xml:space="preserve"> PAGEREF _Toc427680644 \h </w:instrText>
+          <w:instrText xml:space="preserve"> PAGEREF _Toc427848721 \h </w:instrText>
         </w:r>
         <w:r>
           <w:rPr>
@@ -2402,7 +2402,7 @@
           <w:szCs w:val="22"/>
         </w:rPr>
       </w:pPr>
-      <w:hyperlink w:anchor="_Toc427680645" w:history="1">
+      <w:hyperlink w:anchor="_Toc427848722" w:history="1">
         <w:r>
           <w:rPr>
             <w:rStyle w:val="Hyperlink"/>
@@ -2425,7 +2425,7 @@
           <w:rPr>
             <w:webHidden/>
           </w:rPr>
-          <w:instrText xml:space="preserve"> PAGEREF _Toc427680645 \h </w:instrText>
+          <w:instrText xml:space="preserve"> PAGEREF _Toc427848722 \h </w:instrText>
         </w:r>
         <w:r>
           <w:rPr>
@@ -2461,7 +2461,7 @@
           <w:szCs w:val="22"/>
         </w:rPr>
       </w:pPr>
-      <w:hyperlink w:anchor="_Toc427680646" w:history="1">
+      <w:hyperlink w:anchor="_Toc427848723" w:history="1">
         <w:r>
           <w:rPr>
             <w:rStyle w:val="Hyperlink"/>
@@ -2484,7 +2484,7 @@
           <w:rPr>
             <w:webHidden/>
           </w:rPr>
-          <w:instrText xml:space="preserve"> PAGEREF _Toc427680646 \h </w:instrText>
+          <w:instrText xml:space="preserve"> PAGEREF _Toc427848723 \h </w:instrText>
         </w:r>
         <w:r>
           <w:rPr>
@@ -2525,7 +2525,7 @@
           <w:szCs w:val="22"/>
         </w:rPr>
       </w:pPr>
-      <w:hyperlink w:anchor="_Toc427680647" w:history="1">
+      <w:hyperlink w:anchor="_Toc427848724" w:history="1">
         <w:r>
           <w:rPr>
             <w:rStyle w:val="Hyperlink"/>
@@ -2568,7 +2568,7 @@
             <w:noProof/>
             <w:webHidden/>
           </w:rPr>
-          <w:instrText xml:space="preserve"> PAGEREF _Toc427680647 \h </w:instrText>
+          <w:instrText xml:space="preserve"> PAGEREF _Toc427848724 \h </w:instrText>
         </w:r>
         <w:r>
           <w:rPr>
@@ -2608,7 +2608,7 @@
           <w:szCs w:val="22"/>
         </w:rPr>
       </w:pPr>
-      <w:hyperlink w:anchor="_Toc427680648" w:history="1">
+      <w:hyperlink w:anchor="_Toc427848725" w:history="1">
         <w:r>
           <w:rPr>
             <w:rStyle w:val="Hyperlink"/>
@@ -2631,7 +2631,7 @@
           <w:rPr>
             <w:webHidden/>
           </w:rPr>
-          <w:instrText xml:space="preserve"> PAGEREF _Toc427680648 \h </w:instrText>
+          <w:instrText xml:space="preserve"> PAGEREF _Toc427848725 \h </w:instrText>
         </w:r>
         <w:r>
           <w:rPr>
@@ -2672,7 +2672,7 @@
           <w:szCs w:val="22"/>
         </w:rPr>
       </w:pPr>
-      <w:hyperlink w:anchor="_Toc427680649" w:history="1">
+      <w:hyperlink w:anchor="_Toc427848726" w:history="1">
         <w:r>
           <w:rPr>
             <w:rStyle w:val="Hyperlink"/>
@@ -2715,7 +2715,7 @@
             <w:noProof/>
             <w:webHidden/>
           </w:rPr>
-          <w:instrText xml:space="preserve"> PAGEREF _Toc427680649 \h </w:instrText>
+          <w:instrText xml:space="preserve"> PAGEREF _Toc427848726 \h </w:instrText>
         </w:r>
         <w:r>
           <w:rPr>
@@ -2760,7 +2760,7 @@
           <w:szCs w:val="22"/>
         </w:rPr>
       </w:pPr>
-      <w:hyperlink w:anchor="_Toc427680650" w:history="1">
+      <w:hyperlink w:anchor="_Toc427848727" w:history="1">
         <w:r>
           <w:rPr>
             <w:rStyle w:val="Hyperlink"/>
@@ -2803,7 +2803,7 @@
             <w:noProof/>
             <w:webHidden/>
           </w:rPr>
-          <w:instrText xml:space="preserve"> PAGEREF _Toc427680650 \h </w:instrText>
+          <w:instrText xml:space="preserve"> PAGEREF _Toc427848727 \h </w:instrText>
         </w:r>
         <w:r>
           <w:rPr>
@@ -2848,7 +2848,7 @@
           <w:szCs w:val="22"/>
         </w:rPr>
       </w:pPr>
-      <w:hyperlink w:anchor="_Toc427680651" w:history="1">
+      <w:hyperlink w:anchor="_Toc427848728" w:history="1">
         <w:r>
           <w:rPr>
             <w:rStyle w:val="Hyperlink"/>
@@ -2891,7 +2891,7 @@
             <w:noProof/>
             <w:webHidden/>
           </w:rPr>
-          <w:instrText xml:space="preserve"> PAGEREF _Toc427680651 \h </w:instrText>
+          <w:instrText xml:space="preserve"> PAGEREF _Toc427848728 \h </w:instrText>
         </w:r>
         <w:r>
           <w:rPr>
@@ -2936,7 +2936,7 @@
           <w:szCs w:val="22"/>
         </w:rPr>
       </w:pPr>
-      <w:hyperlink w:anchor="_Toc427680652" w:history="1">
+      <w:hyperlink w:anchor="_Toc427848729" w:history="1">
         <w:r>
           <w:rPr>
             <w:rStyle w:val="Hyperlink"/>
@@ -2979,7 +2979,7 @@
             <w:noProof/>
             <w:webHidden/>
           </w:rPr>
-          <w:instrText xml:space="preserve"> PAGEREF _Toc427680652 \h </w:instrText>
+          <w:instrText xml:space="preserve"> PAGEREF _Toc427848729 \h </w:instrText>
         </w:r>
         <w:r>
           <w:rPr>
@@ -3024,7 +3024,7 @@
           <w:szCs w:val="22"/>
         </w:rPr>
       </w:pPr>
-      <w:hyperlink w:anchor="_Toc427680653" w:history="1">
+      <w:hyperlink w:anchor="_Toc427848730" w:history="1">
         <w:r>
           <w:rPr>
             <w:rStyle w:val="Hyperlink"/>
@@ -3067,7 +3067,7 @@
             <w:noProof/>
             <w:webHidden/>
           </w:rPr>
-          <w:instrText xml:space="preserve"> PAGEREF _Toc427680653 \h </w:instrText>
+          <w:instrText xml:space="preserve"> PAGEREF _Toc427848730 \h </w:instrText>
         </w:r>
         <w:r>
           <w:rPr>
@@ -3112,7 +3112,7 @@
           <w:szCs w:val="22"/>
         </w:rPr>
       </w:pPr>
-      <w:hyperlink w:anchor="_Toc427680654" w:history="1">
+      <w:hyperlink w:anchor="_Toc427848731" w:history="1">
         <w:r>
           <w:rPr>
             <w:rStyle w:val="Hyperlink"/>
@@ -3155,7 +3155,7 @@
             <w:noProof/>
             <w:webHidden/>
           </w:rPr>
-          <w:instrText xml:space="preserve"> PAGEREF _Toc427680654 \h </w:instrText>
+          <w:instrText xml:space="preserve"> PAGEREF _Toc427848731 \h </w:instrText>
         </w:r>
         <w:r>
           <w:rPr>
@@ -3200,7 +3200,7 @@
           <w:szCs w:val="22"/>
         </w:rPr>
       </w:pPr>
-      <w:hyperlink w:anchor="_Toc427680655" w:history="1">
+      <w:hyperlink w:anchor="_Toc427848732" w:history="1">
         <w:r>
           <w:rPr>
             <w:rStyle w:val="Hyperlink"/>
@@ -3243,7 +3243,7 @@
             <w:noProof/>
             <w:webHidden/>
           </w:rPr>
-          <w:instrText xml:space="preserve"> PAGEREF _Toc427680655 \h </w:instrText>
+          <w:instrText xml:space="preserve"> PAGEREF _Toc427848732 \h </w:instrText>
         </w:r>
         <w:r>
           <w:rPr>
@@ -3288,7 +3288,7 @@
           <w:szCs w:val="22"/>
         </w:rPr>
       </w:pPr>
-      <w:hyperlink w:anchor="_Toc427680656" w:history="1">
+      <w:hyperlink w:anchor="_Toc427848733" w:history="1">
         <w:r>
           <w:rPr>
             <w:rStyle w:val="Hyperlink"/>
@@ -3331,7 +3331,7 @@
             <w:noProof/>
             <w:webHidden/>
           </w:rPr>
-          <w:instrText xml:space="preserve"> PAGEREF _Toc427680656 \h </w:instrText>
+          <w:instrText xml:space="preserve"> PAGEREF _Toc427848733 \h </w:instrText>
         </w:r>
         <w:r>
           <w:rPr>
@@ -3376,7 +3376,7 @@
           <w:szCs w:val="22"/>
         </w:rPr>
       </w:pPr>
-      <w:hyperlink w:anchor="_Toc427680657" w:history="1">
+      <w:hyperlink w:anchor="_Toc427848734" w:history="1">
         <w:r>
           <w:rPr>
             <w:rStyle w:val="Hyperlink"/>
@@ -3419,7 +3419,7 @@
             <w:noProof/>
             <w:webHidden/>
           </w:rPr>
-          <w:instrText xml:space="preserve"> PAGEREF _Toc427680657 \h </w:instrText>
+          <w:instrText xml:space="preserve"> PAGEREF _Toc427848734 \h </w:instrText>
         </w:r>
         <w:r>
           <w:rPr>
@@ -3460,7 +3460,7 @@
           <w:szCs w:val="22"/>
         </w:rPr>
       </w:pPr>
-      <w:hyperlink w:anchor="_Toc427680658" w:history="1">
+      <w:hyperlink w:anchor="_Toc427848735" w:history="1">
         <w:r>
           <w:rPr>
             <w:rStyle w:val="Hyperlink"/>
@@ -3498,7 +3498,7 @@
           <w:rPr>
             <w:webHidden/>
           </w:rPr>
-          <w:instrText xml:space="preserve"> PAGEREF _Toc427680658 \h </w:instrText>
+          <w:instrText xml:space="preserve"> PAGEREF _Toc427848735 \h </w:instrText>
         </w:r>
         <w:r>
           <w:rPr>
@@ -3539,7 +3539,7 @@
           <w:szCs w:val="22"/>
         </w:rPr>
       </w:pPr>
-      <w:hyperlink w:anchor="_Toc427680659" w:history="1">
+      <w:hyperlink w:anchor="_Toc427848736" w:history="1">
         <w:r>
           <w:rPr>
             <w:rStyle w:val="Hyperlink"/>
@@ -3582,7 +3582,7 @@
             <w:noProof/>
             <w:webHidden/>
           </w:rPr>
-          <w:instrText xml:space="preserve"> PAGEREF _Toc427680659 \h </w:instrText>
+          <w:instrText xml:space="preserve"> PAGEREF _Toc427848736 \h </w:instrText>
         </w:r>
         <w:r>
           <w:rPr>
@@ -3627,7 +3627,7 @@
           <w:szCs w:val="22"/>
         </w:rPr>
       </w:pPr>
-      <w:hyperlink w:anchor="_Toc427680660" w:history="1">
+      <w:hyperlink w:anchor="_Toc427848737" w:history="1">
         <w:r>
           <w:rPr>
             <w:rStyle w:val="Hyperlink"/>
@@ -3670,7 +3670,7 @@
             <w:noProof/>
             <w:webHidden/>
           </w:rPr>
-          <w:instrText xml:space="preserve"> PAGEREF _Toc427680660 \h </w:instrText>
+          <w:instrText xml:space="preserve"> PAGEREF _Toc427848737 \h </w:instrText>
         </w:r>
         <w:r>
           <w:rPr>
@@ -3715,7 +3715,7 @@
           <w:szCs w:val="22"/>
         </w:rPr>
       </w:pPr>
-      <w:hyperlink w:anchor="_Toc427680661" w:history="1">
+      <w:hyperlink w:anchor="_Toc427848738" w:history="1">
         <w:r>
           <w:rPr>
             <w:rStyle w:val="Hyperlink"/>
@@ -3758,7 +3758,7 @@
             <w:noProof/>
             <w:webHidden/>
           </w:rPr>
-          <w:instrText xml:space="preserve"> PAGEREF _Toc427680661 \h </w:instrText>
+          <w:instrText xml:space="preserve"> PAGEREF _Toc427848738 \h </w:instrText>
         </w:r>
         <w:r>
           <w:rPr>
@@ -3803,7 +3803,7 @@
           <w:szCs w:val="22"/>
         </w:rPr>
       </w:pPr>
-      <w:hyperlink w:anchor="_Toc427680662" w:history="1">
+      <w:hyperlink w:anchor="_Toc427848739" w:history="1">
         <w:r>
           <w:rPr>
             <w:rStyle w:val="Hyperlink"/>
@@ -3846,7 +3846,7 @@
             <w:noProof/>
             <w:webHidden/>
           </w:rPr>
-          <w:instrText xml:space="preserve"> PAGEREF _Toc427680662 \h </w:instrText>
+          <w:instrText xml:space="preserve"> PAGEREF _Toc427848739 \h </w:instrText>
         </w:r>
         <w:r>
           <w:rPr>
@@ -3891,7 +3891,7 @@
           <w:szCs w:val="22"/>
         </w:rPr>
       </w:pPr>
-      <w:hyperlink w:anchor="_Toc427680663" w:history="1">
+      <w:hyperlink w:anchor="_Toc427848740" w:history="1">
         <w:r>
           <w:rPr>
             <w:rStyle w:val="Hyperlink"/>
@@ -3934,7 +3934,7 @@
             <w:noProof/>
             <w:webHidden/>
           </w:rPr>
-          <w:instrText xml:space="preserve"> PAGEREF _Toc427680663 \h </w:instrText>
+          <w:instrText xml:space="preserve"> PAGEREF _Toc427848740 \h </w:instrText>
         </w:r>
         <w:r>
           <w:rPr>
@@ -3979,7 +3979,7 @@
           <w:szCs w:val="22"/>
         </w:rPr>
       </w:pPr>
-      <w:hyperlink w:anchor="_Toc427680664" w:history="1">
+      <w:hyperlink w:anchor="_Toc427848741" w:history="1">
         <w:r>
           <w:rPr>
             <w:rStyle w:val="Hyperlink"/>
@@ -4022,7 +4022,7 @@
             <w:noProof/>
             <w:webHidden/>
           </w:rPr>
-          <w:instrText xml:space="preserve"> PAGEREF _Toc427680664 \h </w:instrText>
+          <w:instrText xml:space="preserve"> PAGEREF _Toc427848741 \h </w:instrText>
         </w:r>
         <w:r>
           <w:rPr>
@@ -4067,7 +4067,7 @@
           <w:szCs w:val="22"/>
         </w:rPr>
       </w:pPr>
-      <w:hyperlink w:anchor="_Toc427680665" w:history="1">
+      <w:hyperlink w:anchor="_Toc427848742" w:history="1">
         <w:r>
           <w:rPr>
             <w:rStyle w:val="Hyperlink"/>
@@ -4110,7 +4110,7 @@
             <w:noProof/>
             <w:webHidden/>
           </w:rPr>
-          <w:instrText xml:space="preserve"> PAGEREF _Toc427680665 \h </w:instrText>
+          <w:instrText xml:space="preserve"> PAGEREF _Toc427848742 \h </w:instrText>
         </w:r>
         <w:r>
           <w:rPr>
@@ -4155,7 +4155,7 @@
           <w:szCs w:val="22"/>
         </w:rPr>
       </w:pPr>
-      <w:hyperlink w:anchor="_Toc427680666" w:history="1">
+      <w:hyperlink w:anchor="_Toc427848743" w:history="1">
         <w:r>
           <w:rPr>
             <w:rStyle w:val="Hyperlink"/>
@@ -4198,7 +4198,7 @@
             <w:noProof/>
             <w:webHidden/>
           </w:rPr>
-          <w:instrText xml:space="preserve"> PAGEREF _Toc427680666 \h </w:instrText>
+          <w:instrText xml:space="preserve"> PAGEREF _Toc427848743 \h </w:instrText>
         </w:r>
         <w:r>
           <w:rPr>
@@ -4243,7 +4243,7 @@
           <w:szCs w:val="22"/>
         </w:rPr>
       </w:pPr>
-      <w:hyperlink w:anchor="_Toc427680667" w:history="1">
+      <w:hyperlink w:anchor="_Toc427848744" w:history="1">
         <w:r>
           <w:rPr>
             <w:rStyle w:val="Hyperlink"/>
@@ -4286,7 +4286,7 @@
             <w:noProof/>
             <w:webHidden/>
           </w:rPr>
-          <w:instrText xml:space="preserve"> PAGEREF _Toc427680667 \h </w:instrText>
+          <w:instrText xml:space="preserve"> PAGEREF _Toc427848744 \h </w:instrText>
         </w:r>
         <w:r>
           <w:rPr>
@@ -4331,7 +4331,7 @@
           <w:szCs w:val="22"/>
         </w:rPr>
       </w:pPr>
-      <w:hyperlink w:anchor="_Toc427680668" w:history="1">
+      <w:hyperlink w:anchor="_Toc427848745" w:history="1">
         <w:r>
           <w:rPr>
             <w:rStyle w:val="Hyperlink"/>
@@ -4374,7 +4374,7 @@
             <w:noProof/>
             <w:webHidden/>
           </w:rPr>
-          <w:instrText xml:space="preserve"> PAGEREF _Toc427680668 \h </w:instrText>
+          <w:instrText xml:space="preserve"> PAGEREF _Toc427848745 \h </w:instrText>
         </w:r>
         <w:r>
           <w:rPr>
@@ -4419,7 +4419,7 @@
           <w:szCs w:val="22"/>
         </w:rPr>
       </w:pPr>
-      <w:hyperlink w:anchor="_Toc427680669" w:history="1">
+      <w:hyperlink w:anchor="_Toc427848746" w:history="1">
         <w:r>
           <w:rPr>
             <w:rStyle w:val="Hyperlink"/>
@@ -4462,7 +4462,7 @@
             <w:noProof/>
             <w:webHidden/>
           </w:rPr>
-          <w:instrText xml:space="preserve"> PAGEREF _Toc427680669 \h </w:instrText>
+          <w:instrText xml:space="preserve"> PAGEREF _Toc427848746 \h </w:instrText>
         </w:r>
         <w:r>
           <w:rPr>
@@ -4507,7 +4507,7 @@
           <w:szCs w:val="22"/>
         </w:rPr>
       </w:pPr>
-      <w:hyperlink w:anchor="_Toc427680670" w:history="1">
+      <w:hyperlink w:anchor="_Toc427848747" w:history="1">
         <w:r>
           <w:rPr>
             <w:rStyle w:val="Hyperlink"/>
@@ -4550,7 +4550,7 @@
             <w:noProof/>
             <w:webHidden/>
           </w:rPr>
-          <w:instrText xml:space="preserve"> PAGEREF _Toc427680670 \h </w:instrText>
+          <w:instrText xml:space="preserve"> PAGEREF _Toc427848747 \h </w:instrText>
         </w:r>
         <w:r>
           <w:rPr>
@@ -4595,7 +4595,7 @@
           <w:szCs w:val="22"/>
         </w:rPr>
       </w:pPr>
-      <w:hyperlink w:anchor="_Toc427680671" w:history="1">
+      <w:hyperlink w:anchor="_Toc427848748" w:history="1">
         <w:r>
           <w:rPr>
             <w:rStyle w:val="Hyperlink"/>
@@ -4638,7 +4638,7 @@
             <w:noProof/>
             <w:webHidden/>
           </w:rPr>
-          <w:instrText xml:space="preserve"> PAGEREF _Toc427680671 \h </w:instrText>
+          <w:instrText xml:space="preserve"> PAGEREF _Toc427848748 \h </w:instrText>
         </w:r>
         <w:r>
           <w:rPr>
@@ -4683,7 +4683,7 @@
           <w:szCs w:val="22"/>
         </w:rPr>
       </w:pPr>
-      <w:hyperlink w:anchor="_Toc427680672" w:history="1">
+      <w:hyperlink w:anchor="_Toc427848749" w:history="1">
         <w:r>
           <w:rPr>
             <w:rStyle w:val="Hyperlink"/>
@@ -4726,7 +4726,7 @@
             <w:noProof/>
             <w:webHidden/>
           </w:rPr>
-          <w:instrText xml:space="preserve"> PAGEREF _Toc427680672 \h </w:instrText>
+          <w:instrText xml:space="preserve"> PAGEREF _Toc427848749 \h </w:instrText>
         </w:r>
         <w:r>
           <w:rPr>
@@ -4771,7 +4771,7 @@
           <w:szCs w:val="22"/>
         </w:rPr>
       </w:pPr>
-      <w:hyperlink w:anchor="_Toc427680673" w:history="1">
+      <w:hyperlink w:anchor="_Toc427848750" w:history="1">
         <w:r>
           <w:rPr>
             <w:rStyle w:val="Hyperlink"/>
@@ -4814,7 +4814,7 @@
             <w:noProof/>
             <w:webHidden/>
           </w:rPr>
-          <w:instrText xml:space="preserve"> PAGEREF _Toc427680673 \h </w:instrText>
+          <w:instrText xml:space="preserve"> PAGEREF _Toc427848750 \h </w:instrText>
         </w:r>
         <w:r>
           <w:rPr>
@@ -4859,7 +4859,7 @@
           <w:szCs w:val="22"/>
         </w:rPr>
       </w:pPr>
-      <w:hyperlink w:anchor="_Toc427680674" w:history="1">
+      <w:hyperlink w:anchor="_Toc427848751" w:history="1">
         <w:r>
           <w:rPr>
             <w:rStyle w:val="Hyperlink"/>
@@ -4902,7 +4902,7 @@
             <w:noProof/>
             <w:webHidden/>
           </w:rPr>
-          <w:instrText xml:space="preserve"> PAGEREF _Toc427680674 \h </w:instrText>
+          <w:instrText xml:space="preserve"> PAGEREF _Toc427848751 \h </w:instrText>
         </w:r>
         <w:r>
           <w:rPr>
@@ -4947,7 +4947,7 @@
           <w:szCs w:val="22"/>
         </w:rPr>
       </w:pPr>
-      <w:hyperlink w:anchor="_Toc427680675" w:history="1">
+      <w:hyperlink w:anchor="_Toc427848752" w:history="1">
         <w:r>
           <w:rPr>
             <w:rStyle w:val="Hyperlink"/>
@@ -4990,7 +4990,7 @@
             <w:noProof/>
             <w:webHidden/>
           </w:rPr>
-          <w:instrText xml:space="preserve"> PAGEREF _Toc427680675 \h </w:instrText>
+          <w:instrText xml:space="preserve"> PAGEREF _Toc427848752 \h </w:instrText>
         </w:r>
         <w:r>
           <w:rPr>
@@ -5035,7 +5035,7 @@
           <w:szCs w:val="22"/>
         </w:rPr>
       </w:pPr>
-      <w:hyperlink w:anchor="_Toc427680676" w:history="1">
+      <w:hyperlink w:anchor="_Toc427848753" w:history="1">
         <w:r>
           <w:rPr>
             <w:rStyle w:val="Hyperlink"/>
@@ -5078,7 +5078,7 @@
             <w:noProof/>
             <w:webHidden/>
           </w:rPr>
-          <w:instrText xml:space="preserve"> PAGEREF _Toc427680676 \h </w:instrText>
+          <w:instrText xml:space="preserve"> PAGEREF _Toc427848753 \h </w:instrText>
         </w:r>
         <w:r>
           <w:rPr>
@@ -5123,7 +5123,7 @@
           <w:szCs w:val="22"/>
         </w:rPr>
       </w:pPr>
-      <w:hyperlink w:anchor="_Toc427680677" w:history="1">
+      <w:hyperlink w:anchor="_Toc427848754" w:history="1">
         <w:r>
           <w:rPr>
             <w:rStyle w:val="Hyperlink"/>
@@ -5166,7 +5166,7 @@
             <w:noProof/>
             <w:webHidden/>
           </w:rPr>
-          <w:instrText xml:space="preserve"> PAGEREF _Toc427680677 \h </w:instrText>
+          <w:instrText xml:space="preserve"> PAGEREF _Toc427848754 \h </w:instrText>
         </w:r>
         <w:r>
           <w:rPr>
@@ -5211,7 +5211,7 @@
           <w:szCs w:val="22"/>
         </w:rPr>
       </w:pPr>
-      <w:hyperlink w:anchor="_Toc427680678" w:history="1">
+      <w:hyperlink w:anchor="_Toc427848755" w:history="1">
         <w:r>
           <w:rPr>
             <w:rStyle w:val="Hyperlink"/>
@@ -5254,7 +5254,7 @@
             <w:noProof/>
             <w:webHidden/>
           </w:rPr>
-          <w:instrText xml:space="preserve"> PAGEREF _Toc427680678 \h </w:instrText>
+          <w:instrText xml:space="preserve"> PAGEREF _Toc427848755 \h </w:instrText>
         </w:r>
         <w:r>
           <w:rPr>
@@ -5299,7 +5299,7 @@
           <w:szCs w:val="22"/>
         </w:rPr>
       </w:pPr>
-      <w:hyperlink w:anchor="_Toc427680679" w:history="1">
+      <w:hyperlink w:anchor="_Toc427848756" w:history="1">
         <w:r>
           <w:rPr>
             <w:rStyle w:val="Hyperlink"/>
@@ -5342,7 +5342,7 @@
             <w:noProof/>
             <w:webHidden/>
           </w:rPr>
-          <w:instrText xml:space="preserve"> PAGEREF _Toc427680679 \h </w:instrText>
+          <w:instrText xml:space="preserve"> PAGEREF _Toc427848756 \h </w:instrText>
         </w:r>
         <w:r>
           <w:rPr>
@@ -5387,7 +5387,7 @@
           <w:szCs w:val="22"/>
         </w:rPr>
       </w:pPr>
-      <w:hyperlink w:anchor="_Toc427680680" w:history="1">
+      <w:hyperlink w:anchor="_Toc427848757" w:history="1">
         <w:r>
           <w:rPr>
             <w:rStyle w:val="Hyperlink"/>
@@ -5430,7 +5430,7 @@
             <w:noProof/>
             <w:webHidden/>
           </w:rPr>
-          <w:instrText xml:space="preserve"> PAGEREF _Toc427680680 \h </w:instrText>
+          <w:instrText xml:space="preserve"> PAGEREF _Toc427848757 \h </w:instrText>
         </w:r>
         <w:r>
           <w:rPr>
@@ -5475,7 +5475,7 @@
           <w:szCs w:val="22"/>
         </w:rPr>
       </w:pPr>
-      <w:hyperlink w:anchor="_Toc427680681" w:history="1">
+      <w:hyperlink w:anchor="_Toc427848758" w:history="1">
         <w:r>
           <w:rPr>
             <w:rStyle w:val="Hyperlink"/>
@@ -5518,7 +5518,7 @@
             <w:noProof/>
             <w:webHidden/>
           </w:rPr>
-          <w:instrText xml:space="preserve"> PAGEREF _Toc427680681 \h </w:instrText>
+          <w:instrText xml:space="preserve"> PAGEREF _Toc427848758 \h </w:instrText>
         </w:r>
         <w:r>
           <w:rPr>
@@ -5563,7 +5563,7 @@
           <w:szCs w:val="22"/>
         </w:rPr>
       </w:pPr>
-      <w:hyperlink w:anchor="_Toc427680682" w:history="1">
+      <w:hyperlink w:anchor="_Toc427848759" w:history="1">
         <w:r>
           <w:rPr>
             <w:rStyle w:val="Hyperlink"/>
@@ -5606,7 +5606,7 @@
             <w:noProof/>
             <w:webHidden/>
           </w:rPr>
-          <w:instrText xml:space="preserve"> PAGEREF _Toc427680682 \h </w:instrText>
+          <w:instrText xml:space="preserve"> PAGEREF _Toc427848759 \h </w:instrText>
         </w:r>
         <w:r>
           <w:rPr>
@@ -5651,7 +5651,7 @@
           <w:szCs w:val="22"/>
         </w:rPr>
       </w:pPr>
-      <w:hyperlink w:anchor="_Toc427680683" w:history="1">
+      <w:hyperlink w:anchor="_Toc427848760" w:history="1">
         <w:r>
           <w:rPr>
             <w:rStyle w:val="Hyperlink"/>
@@ -5694,7 +5694,7 @@
             <w:noProof/>
             <w:webHidden/>
           </w:rPr>
-          <w:instrText xml:space="preserve"> PAGEREF _Toc427680683 \h </w:instrText>
+          <w:instrText xml:space="preserve"> PAGEREF _Toc427848760 \h </w:instrText>
         </w:r>
         <w:r>
           <w:rPr>
@@ -5739,7 +5739,7 @@
           <w:szCs w:val="22"/>
         </w:rPr>
       </w:pPr>
-      <w:hyperlink w:anchor="_Toc427680684" w:history="1">
+      <w:hyperlink w:anchor="_Toc427848761" w:history="1">
         <w:r>
           <w:rPr>
             <w:rStyle w:val="Hyperlink"/>
@@ -5782,7 +5782,7 @@
             <w:noProof/>
             <w:webHidden/>
           </w:rPr>
-          <w:instrText xml:space="preserve"> PAGEREF _Toc427680684 \h </w:instrText>
+          <w:instrText xml:space="preserve"> PAGEREF _Toc427848761 \h </w:instrText>
         </w:r>
         <w:r>
           <w:rPr>
@@ -5827,7 +5827,7 @@
           <w:szCs w:val="22"/>
         </w:rPr>
       </w:pPr>
-      <w:hyperlink w:anchor="_Toc427680685" w:history="1">
+      <w:hyperlink w:anchor="_Toc427848762" w:history="1">
         <w:r>
           <w:rPr>
             <w:rStyle w:val="Hyperlink"/>
@@ -5870,7 +5870,7 @@
             <w:noProof/>
             <w:webHidden/>
           </w:rPr>
-          <w:instrText xml:space="preserve"> PAGEREF _Toc427680685 \h </w:instrText>
+          <w:instrText xml:space="preserve"> PAGEREF _Toc427848762 \h </w:instrText>
         </w:r>
         <w:r>
           <w:rPr>
@@ -5915,7 +5915,7 @@
           <w:szCs w:val="22"/>
         </w:rPr>
       </w:pPr>
-      <w:hyperlink w:anchor="_Toc427680686" w:history="1">
+      <w:hyperlink w:anchor="_Toc427848763" w:history="1">
         <w:r>
           <w:rPr>
             <w:rStyle w:val="Hyperlink"/>
@@ -5958,7 +5958,7 @@
             <w:noProof/>
             <w:webHidden/>
           </w:rPr>
-          <w:instrText xml:space="preserve"> PAGEREF _Toc427680686 \h </w:instrText>
+          <w:instrText xml:space="preserve"> PAGEREF _Toc427848763 \h </w:instrText>
         </w:r>
         <w:r>
           <w:rPr>
@@ -6003,7 +6003,7 @@
           <w:szCs w:val="22"/>
         </w:rPr>
       </w:pPr>
-      <w:hyperlink w:anchor="_Toc427680687" w:history="1">
+      <w:hyperlink w:anchor="_Toc427848764" w:history="1">
         <w:r>
           <w:rPr>
             <w:rStyle w:val="Hyperlink"/>
@@ -6046,7 +6046,7 @@
             <w:noProof/>
             <w:webHidden/>
           </w:rPr>
-          <w:instrText xml:space="preserve"> PAGEREF _Toc427680687 \h </w:instrText>
+          <w:instrText xml:space="preserve"> PAGEREF _Toc427848764 \h </w:instrText>
         </w:r>
         <w:r>
           <w:rPr>
@@ -6091,7 +6091,7 @@
           <w:szCs w:val="22"/>
         </w:rPr>
       </w:pPr>
-      <w:hyperlink w:anchor="_Toc427680688" w:history="1">
+      <w:hyperlink w:anchor="_Toc427848765" w:history="1">
         <w:r>
           <w:rPr>
             <w:rStyle w:val="Hyperlink"/>
@@ -6134,7 +6134,7 @@
             <w:noProof/>
             <w:webHidden/>
           </w:rPr>
-          <w:instrText xml:space="preserve"> PAGEREF _Toc427680688 \h </w:instrText>
+          <w:instrText xml:space="preserve"> PAGEREF _Toc427848765 \h </w:instrText>
         </w:r>
         <w:r>
           <w:rPr>
@@ -6179,7 +6179,7 @@
           <w:szCs w:val="22"/>
         </w:rPr>
       </w:pPr>
-      <w:hyperlink w:anchor="_Toc427680689" w:history="1">
+      <w:hyperlink w:anchor="_Toc427848766" w:history="1">
         <w:r>
           <w:rPr>
             <w:rStyle w:val="Hyperlink"/>
@@ -6222,7 +6222,7 @@
             <w:noProof/>
             <w:webHidden/>
           </w:rPr>
-          <w:instrText xml:space="preserve"> PAGEREF _Toc427680689 \h </w:instrText>
+          <w:instrText xml:space="preserve"> PAGEREF _Toc427848766 \h </w:instrText>
         </w:r>
         <w:r>
           <w:rPr>
@@ -6267,7 +6267,7 @@
           <w:szCs w:val="22"/>
         </w:rPr>
       </w:pPr>
-      <w:hyperlink w:anchor="_Toc427680690" w:history="1">
+      <w:hyperlink w:anchor="_Toc427848767" w:history="1">
         <w:r>
           <w:rPr>
             <w:rStyle w:val="Hyperlink"/>
@@ -6310,7 +6310,7 @@
             <w:noProof/>
             <w:webHidden/>
           </w:rPr>
-          <w:instrText xml:space="preserve"> PAGEREF _Toc427680690 \h </w:instrText>
+          <w:instrText xml:space="preserve"> PAGEREF _Toc427848767 \h </w:instrText>
         </w:r>
         <w:r>
           <w:rPr>
@@ -6355,7 +6355,7 @@
           <w:szCs w:val="22"/>
         </w:rPr>
       </w:pPr>
-      <w:hyperlink w:anchor="_Toc427680691" w:history="1">
+      <w:hyperlink w:anchor="_Toc427848768" w:history="1">
         <w:r>
           <w:rPr>
             <w:rStyle w:val="Hyperlink"/>
@@ -6398,7 +6398,7 @@
             <w:noProof/>
             <w:webHidden/>
           </w:rPr>
-          <w:instrText xml:space="preserve"> PAGEREF _Toc427680691 \h </w:instrText>
+          <w:instrText xml:space="preserve"> PAGEREF _Toc427848768 \h </w:instrText>
         </w:r>
         <w:r>
           <w:rPr>
@@ -6438,7 +6438,7 @@
           <w:szCs w:val="22"/>
         </w:rPr>
       </w:pPr>
-      <w:hyperlink w:anchor="_Toc427680692" w:history="1">
+      <w:hyperlink w:anchor="_Toc427848769" w:history="1">
         <w:r>
           <w:rPr>
             <w:rStyle w:val="Hyperlink"/>
@@ -6461,7 +6461,7 @@
           <w:rPr>
             <w:webHidden/>
           </w:rPr>
-          <w:instrText xml:space="preserve"> PAGEREF _Toc427680692 \h </w:instrText>
+          <w:instrText xml:space="preserve"> PAGEREF _Toc427848769 \h </w:instrText>
         </w:r>
         <w:r>
           <w:rPr>
@@ -6924,7 +6924,7 @@
       <w:pPr>
         <w:pStyle w:val="Heading1a"/>
       </w:pPr>
-      <w:bookmarkStart w:id="0" w:name="_Toc427680632"/>
+      <w:bookmarkStart w:id="0" w:name="_Toc427848709"/>
       <w:r>
         <w:t>maintenance-plan</w:t>
       </w:r>
@@ -6948,7 +6948,7 @@
       <w:pPr>
         <w:pStyle w:val="Heading2a"/>
       </w:pPr>
-      <w:bookmarkStart w:id="1" w:name="_Toc427680633"/>
+      <w:bookmarkStart w:id="1" w:name="_Toc427848710"/>
       <w:r>
         <w:t>Database Backup (2k / 2k5 / 2k8 / 2k8r2 /</w:t>
       </w:r>
@@ -7867,7 +7867,7 @@
       <w:pPr>
         <w:pStyle w:val="Heading4a"/>
       </w:pPr>
-      <w:bookmarkStart w:id="2" w:name="_Toc427680634"/>
+      <w:bookmarkStart w:id="2" w:name="_Toc427848711"/>
       <w:r>
         <w:t>SQL Server Agent Jobs:</w:t>
       </w:r>
@@ -8117,7 +8117,7 @@
       <w:pPr>
         <w:pStyle w:val="Heading2a"/>
       </w:pPr>
-      <w:bookmarkStart w:id="3" w:name="_Toc427680635"/>
+      <w:bookmarkStart w:id="3" w:name="_Toc427848712"/>
       <w:r>
         <w:t>User Database Maintenance (2k / 2k5 / 2k8 / 2k8r2 /</w:t>
       </w:r>
@@ -8326,8 +8326,6 @@
         </w:rPr>
         <w:t xml:space="preserve"> (if applicable)</w:t>
       </w:r>
-      <w:bookmarkStart w:id="4" w:name="_GoBack"/>
-      <w:bookmarkEnd w:id="4"/>
       <w:r>
         <w:rPr>
           <w:rFonts w:ascii="Arial" w:hAnsi="Arial" w:cs="Arial"/>
@@ -9798,11 +9796,11 @@
       <w:pPr>
         <w:pStyle w:val="Heading4a"/>
       </w:pPr>
-      <w:bookmarkStart w:id="5" w:name="_Toc427680636"/>
+      <w:bookmarkStart w:id="4" w:name="_Toc427848713"/>
       <w:r>
         <w:t>SQL Server Agent Jobs:</w:t>
       </w:r>
-      <w:bookmarkEnd w:id="5"/>
+      <w:bookmarkEnd w:id="4"/>
     </w:p>
     <w:p>
       <w:pPr>
@@ -9941,7 +9939,7 @@
       <w:pPr>
         <w:pStyle w:val="Heading2a"/>
       </w:pPr>
-      <w:bookmarkStart w:id="6" w:name="_Toc427680637"/>
+      <w:bookmarkStart w:id="5" w:name="_Toc427848714"/>
       <w:r>
         <w:t>System &amp; System Database Maintenance</w:t>
       </w:r>
@@ -9954,7 +9952,7 @@
       <w:r>
         <w:t>2k12)</w:t>
       </w:r>
-      <w:bookmarkEnd w:id="6"/>
+      <w:bookmarkEnd w:id="5"/>
     </w:p>
     <w:p>
       <w:pPr>
@@ -11526,11 +11524,11 @@
       <w:pPr>
         <w:pStyle w:val="Heading4a"/>
       </w:pPr>
-      <w:bookmarkStart w:id="7" w:name="_Toc427680638"/>
+      <w:bookmarkStart w:id="6" w:name="_Toc427848715"/>
       <w:r>
         <w:t>SQL Server Agent Jobs:</w:t>
       </w:r>
-      <w:bookmarkEnd w:id="7"/>
+      <w:bookmarkEnd w:id="6"/>
     </w:p>
     <w:p>
       <w:pPr>
@@ -11683,11 +11681,11 @@
       <w:pPr>
         <w:pStyle w:val="Heading2a"/>
       </w:pPr>
-      <w:bookmarkStart w:id="8" w:name="_Toc427680639"/>
+      <w:bookmarkStart w:id="7" w:name="_Toc427848716"/>
       <w:r>
         <w:t>Configuration options</w:t>
       </w:r>
-      <w:bookmarkEnd w:id="8"/>
+      <w:bookmarkEnd w:id="7"/>
     </w:p>
     <w:p>
       <w:pPr>
@@ -14024,11 +14022,11 @@
       <w:pPr>
         <w:pStyle w:val="Heading2a"/>
       </w:pPr>
-      <w:bookmarkStart w:id="9" w:name="_Toc427680640"/>
+      <w:bookmarkStart w:id="8" w:name="_Toc427848717"/>
       <w:r>
         <w:t>Upper Level Stored Procedures</w:t>
       </w:r>
-      <w:bookmarkEnd w:id="9"/>
+      <w:bookmarkEnd w:id="8"/>
     </w:p>
     <w:p>
       <w:pPr>
@@ -14047,11 +14045,11 @@
       <w:pPr>
         <w:pStyle w:val="Heading3a"/>
       </w:pPr>
-      <w:bookmarkStart w:id="10" w:name="_Toc427680641"/>
+      <w:bookmarkStart w:id="9" w:name="_Toc427848718"/>
       <w:r>
         <w:t>Database Consistency Checks</w:t>
       </w:r>
-      <w:bookmarkEnd w:id="10"/>
+      <w:bookmarkEnd w:id="9"/>
     </w:p>
     <w:p>
       <w:pPr>
@@ -17346,14 +17344,14 @@
       <w:pPr>
         <w:pStyle w:val="Heading3a"/>
       </w:pPr>
-      <w:bookmarkStart w:id="11" w:name="_Toc427680642"/>
+      <w:bookmarkStart w:id="10" w:name="_Toc427848719"/>
       <w:r>
         <w:t xml:space="preserve">Database </w:t>
       </w:r>
       <w:r>
         <w:t>Maintenance</w:t>
       </w:r>
-      <w:bookmarkEnd w:id="11"/>
+      <w:bookmarkEnd w:id="10"/>
     </w:p>
     <w:p>
       <w:pPr>
@@ -23167,11 +23165,11 @@
       <w:pPr>
         <w:pStyle w:val="Heading4a"/>
       </w:pPr>
-      <w:bookmarkStart w:id="12" w:name="_Toc427680643"/>
+      <w:bookmarkStart w:id="11" w:name="_Toc427848720"/>
       <w:r>
         <w:t>Index Reorganize / Rebuild algorithm</w:t>
       </w:r>
-      <w:bookmarkEnd w:id="12"/>
+      <w:bookmarkEnd w:id="11"/>
     </w:p>
     <w:p>
       <w:pPr>
@@ -24997,14 +24995,14 @@
       <w:pPr>
         <w:pStyle w:val="Heading4a"/>
       </w:pPr>
-      <w:bookmarkStart w:id="13" w:name="_Toc427680644"/>
+      <w:bookmarkStart w:id="12" w:name="_Toc427848721"/>
       <w:r>
         <w:t>Heap</w:t>
       </w:r>
       <w:r>
         <w:t xml:space="preserve"> Rebuild algorithm</w:t>
       </w:r>
-      <w:bookmarkEnd w:id="13"/>
+      <w:bookmarkEnd w:id="12"/>
     </w:p>
     <w:p>
       <w:pPr>
@@ -26314,14 +26312,14 @@
       <w:pPr>
         <w:pStyle w:val="Heading4a"/>
       </w:pPr>
-      <w:bookmarkStart w:id="14" w:name="_Toc427680645"/>
+      <w:bookmarkStart w:id="13" w:name="_Toc427848722"/>
       <w:r>
         <w:t>Statistics update</w:t>
       </w:r>
       <w:r>
         <w:t xml:space="preserve"> algorithm</w:t>
       </w:r>
-      <w:bookmarkEnd w:id="14"/>
+      <w:bookmarkEnd w:id="13"/>
     </w:p>
     <w:p>
       <w:pPr>
@@ -27083,7 +27081,7 @@
       <w:pPr>
         <w:pStyle w:val="Heading4a"/>
       </w:pPr>
-      <w:bookmarkStart w:id="15" w:name="_Toc427680646"/>
+      <w:bookmarkStart w:id="14" w:name="_Toc427848723"/>
       <w:r>
         <w:t xml:space="preserve">Ghost Records </w:t>
       </w:r>
@@ -27096,7 +27094,7 @@
       <w:r>
         <w:t>algorithm</w:t>
       </w:r>
-      <w:bookmarkEnd w:id="15"/>
+      <w:bookmarkEnd w:id="14"/>
     </w:p>
     <w:p>
       <w:pPr>
@@ -27419,14 +27417,14 @@
       <w:pPr>
         <w:pStyle w:val="Heading3a"/>
       </w:pPr>
-      <w:bookmarkStart w:id="16" w:name="_Toc427680647"/>
+      <w:bookmarkStart w:id="15" w:name="_Toc427848724"/>
       <w:r>
         <w:t xml:space="preserve">Database </w:t>
       </w:r>
       <w:r>
         <w:t>Backup</w:t>
       </w:r>
-      <w:bookmarkEnd w:id="16"/>
+      <w:bookmarkEnd w:id="15"/>
     </w:p>
     <w:p>
       <w:pPr>
@@ -31749,11 +31747,11 @@
       <w:pPr>
         <w:pStyle w:val="Heading4a"/>
       </w:pPr>
-      <w:bookmarkStart w:id="17" w:name="_Toc427680648"/>
+      <w:bookmarkStart w:id="16" w:name="_Toc427848725"/>
       <w:r>
         <w:t>Database backup clean-up algorithm</w:t>
       </w:r>
-      <w:bookmarkEnd w:id="17"/>
+      <w:bookmarkEnd w:id="16"/>
     </w:p>
     <w:p>
       <w:pPr>
@@ -32418,7 +32416,7 @@
       <w:pPr>
         <w:pStyle w:val="Heading2a"/>
       </w:pPr>
-      <w:bookmarkStart w:id="18" w:name="_Toc427680649"/>
+      <w:bookmarkStart w:id="17" w:name="_Toc427848726"/>
       <w:r>
         <w:t xml:space="preserve">XML schemas </w:t>
       </w:r>
@@ -32428,7 +32426,7 @@
       <w:r>
         <w:t xml:space="preserve"> additional details in dbo.vw_logEventMessages</w:t>
       </w:r>
-      <w:bookmarkEnd w:id="18"/>
+      <w:bookmarkEnd w:id="17"/>
     </w:p>
     <w:p>
       <w:pPr>
@@ -32447,7 +32445,7 @@
       <w:pPr>
         <w:pStyle w:val="Heading3a"/>
       </w:pPr>
-      <w:bookmarkStart w:id="19" w:name="_Toc427680650"/>
+      <w:bookmarkStart w:id="18" w:name="_Toc427848727"/>
       <w:r>
         <w:t>Action</w:t>
       </w:r>
@@ -32466,7 +32464,7 @@
       <w:r>
         <w:t xml:space="preserve"> details</w:t>
       </w:r>
-      <w:bookmarkEnd w:id="19"/>
+      <w:bookmarkEnd w:id="18"/>
     </w:p>
     <w:p>
       <w:pPr>
@@ -33056,11 +33054,11 @@
       <w:pPr>
         <w:pStyle w:val="Heading3a"/>
       </w:pPr>
-      <w:bookmarkStart w:id="20" w:name="_Toc427680651"/>
+      <w:bookmarkStart w:id="19" w:name="_Toc427848728"/>
       <w:r>
         <w:t>Alert event details</w:t>
       </w:r>
-      <w:bookmarkEnd w:id="20"/>
+      <w:bookmarkEnd w:id="19"/>
     </w:p>
     <w:p>
       <w:pPr>
@@ -33505,14 +33503,14 @@
       <w:pPr>
         <w:pStyle w:val="Heading3a"/>
       </w:pPr>
-      <w:bookmarkStart w:id="21" w:name="_Toc427680652"/>
+      <w:bookmarkStart w:id="20" w:name="_Toc427848729"/>
       <w:r>
         <w:t xml:space="preserve">Backup </w:t>
       </w:r>
       <w:r>
         <w:t>file details</w:t>
       </w:r>
-      <w:bookmarkEnd w:id="21"/>
+      <w:bookmarkEnd w:id="20"/>
       <w:r>
         <w:t xml:space="preserve"> </w:t>
       </w:r>
@@ -34124,11 +34122,11 @@
       <w:pPr>
         <w:pStyle w:val="Heading3a"/>
       </w:pPr>
-      <w:bookmarkStart w:id="22" w:name="_Toc427680653"/>
+      <w:bookmarkStart w:id="21" w:name="_Toc427848730"/>
       <w:r>
         <w:t>Index fragmentation details</w:t>
       </w:r>
-      <w:bookmarkEnd w:id="22"/>
+      <w:bookmarkEnd w:id="21"/>
     </w:p>
     <w:p>
       <w:pPr>
@@ -34668,14 +34666,14 @@
       <w:pPr>
         <w:pStyle w:val="Heading3a"/>
       </w:pPr>
-      <w:bookmarkStart w:id="23" w:name="_Toc427680654"/>
+      <w:bookmarkStart w:id="22" w:name="_Toc427848731"/>
       <w:r>
         <w:t>Statistics health</w:t>
       </w:r>
       <w:r>
         <w:t xml:space="preserve"> details</w:t>
       </w:r>
-      <w:bookmarkEnd w:id="23"/>
+      <w:bookmarkEnd w:id="22"/>
     </w:p>
     <w:p>
       <w:pPr>
@@ -35243,14 +35241,14 @@
       <w:pPr>
         <w:pStyle w:val="Heading3a"/>
       </w:pPr>
-      <w:bookmarkStart w:id="24" w:name="_Toc427680655"/>
+      <w:bookmarkStart w:id="23" w:name="_Toc427848732"/>
       <w:r>
         <w:t>Heap table fragmentation detail</w:t>
       </w:r>
       <w:r>
         <w:t>s</w:t>
       </w:r>
-      <w:bookmarkEnd w:id="24"/>
+      <w:bookmarkEnd w:id="23"/>
     </w:p>
     <w:p>
       <w:pPr>
@@ -35769,11 +35767,11 @@
       <w:pPr>
         <w:pStyle w:val="Heading3a"/>
       </w:pPr>
-      <w:bookmarkStart w:id="25" w:name="_Toc427680656"/>
+      <w:bookmarkStart w:id="24" w:name="_Toc427848733"/>
       <w:r>
         <w:t>Job execution details</w:t>
       </w:r>
-      <w:bookmarkEnd w:id="25"/>
+      <w:bookmarkEnd w:id="24"/>
     </w:p>
     <w:p>
       <w:pPr>
@@ -36318,7 +36316,7 @@
       <w:pPr>
         <w:pStyle w:val="Heading3a"/>
       </w:pPr>
-      <w:bookmarkStart w:id="26" w:name="_Toc427680657"/>
+      <w:bookmarkStart w:id="25" w:name="_Toc427848734"/>
       <w:r>
         <w:lastRenderedPageBreak/>
         <w:t xml:space="preserve">HTML </w:t>
@@ -36329,7 +36327,7 @@
       <w:r>
         <w:t>eport generation details</w:t>
       </w:r>
-      <w:bookmarkEnd w:id="26"/>
+      <w:bookmarkEnd w:id="25"/>
     </w:p>
     <w:p>
       <w:pPr>
@@ -37100,11 +37098,11 @@
       <w:pPr>
         <w:pStyle w:val="Heading1a"/>
       </w:pPr>
-      <w:bookmarkStart w:id="27" w:name="_Toc427680658"/>
+      <w:bookmarkStart w:id="26" w:name="_Toc427848735"/>
       <w:r>
         <w:t>health-check</w:t>
       </w:r>
-      <w:bookmarkEnd w:id="27"/>
+      <w:bookmarkEnd w:id="26"/>
     </w:p>
     <w:p>
       <w:pPr>
@@ -37187,7 +37185,7 @@
           <w:numId w:val="37"/>
         </w:numPr>
       </w:pPr>
-      <w:bookmarkStart w:id="28" w:name="_Toc427680659"/>
+      <w:bookmarkStart w:id="27" w:name="_Toc427848736"/>
       <w:r>
         <w:t>Discovery and Refresh</w:t>
       </w:r>
@@ -37197,17 +37195,17 @@
       <w:r>
         <w:t xml:space="preserve"> information</w:t>
       </w:r>
+      <w:bookmarkEnd w:id="27"/>
+    </w:p>
+    <w:p>
+      <w:pPr>
+        <w:pStyle w:val="Heading3a"/>
+      </w:pPr>
+      <w:bookmarkStart w:id="28" w:name="_Toc427848737"/>
+      <w:r>
+        <w:t>Catalog Upsert: Discovery &amp; Update</w:t>
+      </w:r>
       <w:bookmarkEnd w:id="28"/>
-    </w:p>
-    <w:p>
-      <w:pPr>
-        <w:pStyle w:val="Heading3a"/>
-      </w:pPr>
-      <w:bookmarkStart w:id="29" w:name="_Toc427680660"/>
-      <w:r>
-        <w:t>Catalog Upsert: Discovery &amp; Update</w:t>
-      </w:r>
-      <w:bookmarkEnd w:id="29"/>
     </w:p>
     <w:p>
       <w:pPr>
@@ -37612,11 +37610,11 @@
       <w:pPr>
         <w:pStyle w:val="Heading3a"/>
       </w:pPr>
-      <w:bookmarkStart w:id="30" w:name="_Toc427680661"/>
+      <w:bookmarkStart w:id="29" w:name="_Toc427848738"/>
       <w:r>
         <w:t>Collect Database Status &amp; Details</w:t>
       </w:r>
-      <w:bookmarkEnd w:id="30"/>
+      <w:bookmarkEnd w:id="29"/>
     </w:p>
     <w:p>
       <w:pPr>
@@ -37733,11 +37731,11 @@
       <w:pPr>
         <w:pStyle w:val="Heading3a"/>
       </w:pPr>
-      <w:bookmarkStart w:id="31" w:name="_Toc427680662"/>
+      <w:bookmarkStart w:id="30" w:name="_Toc427848739"/>
       <w:r>
         <w:t>Collect SQL Server Agent job status</w:t>
       </w:r>
-      <w:bookmarkEnd w:id="31"/>
+      <w:bookmarkEnd w:id="30"/>
     </w:p>
     <w:p>
       <w:pPr>
@@ -37793,11 +37791,11 @@
       <w:pPr>
         <w:pStyle w:val="Heading3a"/>
       </w:pPr>
-      <w:bookmarkStart w:id="32" w:name="_Toc427680663"/>
+      <w:bookmarkStart w:id="31" w:name="_Toc427848740"/>
       <w:r>
         <w:t>Collect Disk Space Usage information</w:t>
       </w:r>
-      <w:bookmarkEnd w:id="32"/>
+      <w:bookmarkEnd w:id="31"/>
     </w:p>
     <w:p>
       <w:pPr>
@@ -37939,11 +37937,11 @@
       <w:pPr>
         <w:pStyle w:val="Heading3a"/>
       </w:pPr>
-      <w:bookmarkStart w:id="33" w:name="_Toc427680664"/>
+      <w:bookmarkStart w:id="32" w:name="_Toc427848741"/>
       <w:r>
         <w:t>Collect Errorlog Messages</w:t>
       </w:r>
-      <w:bookmarkEnd w:id="33"/>
+      <w:bookmarkEnd w:id="32"/>
     </w:p>
     <w:p>
       <w:pPr>
@@ -38024,11 +38022,11 @@
       <w:pPr>
         <w:pStyle w:val="Heading3a"/>
       </w:pPr>
-      <w:bookmarkStart w:id="34" w:name="_Toc427680665"/>
+      <w:bookmarkStart w:id="33" w:name="_Toc427848742"/>
       <w:r>
         <w:t>Collect Event Messages</w:t>
       </w:r>
-      <w:bookmarkEnd w:id="34"/>
+      <w:bookmarkEnd w:id="33"/>
     </w:p>
     <w:p>
       <w:pPr>
@@ -38243,12 +38241,12 @@
       <w:pPr>
         <w:pStyle w:val="Heading2a"/>
       </w:pPr>
-      <w:bookmarkStart w:id="35" w:name="_Toc427680666"/>
+      <w:bookmarkStart w:id="34" w:name="_Toc427848743"/>
       <w:r>
         <w:lastRenderedPageBreak/>
         <w:t>Generate Reports</w:t>
       </w:r>
-      <w:bookmarkEnd w:id="35"/>
+      <w:bookmarkEnd w:id="34"/>
     </w:p>
     <w:p>
       <w:pPr>
@@ -38487,14 +38485,14 @@
           <w:i w:val="0"/>
         </w:rPr>
       </w:pPr>
-      <w:bookmarkStart w:id="36" w:name="_Toc427680667"/>
+      <w:bookmarkStart w:id="35" w:name="_Toc427848744"/>
       <w:r>
         <w:rPr>
           <w:i w:val="0"/>
         </w:rPr>
         <w:t>Modules</w:t>
       </w:r>
-      <w:bookmarkEnd w:id="36"/>
+      <w:bookmarkEnd w:id="35"/>
     </w:p>
     <w:p>
       <w:pPr>
@@ -38557,11 +38555,11 @@
       <w:r>
         <w:t xml:space="preserve"> </w:t>
       </w:r>
-      <w:bookmarkStart w:id="37" w:name="_Toc427680668"/>
+      <w:bookmarkStart w:id="36" w:name="_Toc427848745"/>
       <w:r>
         <w:t>Instance Availability</w:t>
       </w:r>
-      <w:bookmarkEnd w:id="37"/>
+      <w:bookmarkEnd w:id="36"/>
     </w:p>
     <w:p>
       <w:pPr>
@@ -38698,11 +38696,11 @@
       <w:r>
         <w:t xml:space="preserve"> </w:t>
       </w:r>
-      <w:bookmarkStart w:id="38" w:name="_Toc427680669"/>
+      <w:bookmarkStart w:id="37" w:name="_Toc427848746"/>
       <w:r>
         <w:t>Databases Status</w:t>
       </w:r>
-      <w:bookmarkEnd w:id="38"/>
+      <w:bookmarkEnd w:id="37"/>
     </w:p>
     <w:p>
       <w:pPr>
@@ -38740,11 +38738,11 @@
       <w:r>
         <w:t xml:space="preserve"> </w:t>
       </w:r>
-      <w:bookmarkStart w:id="39" w:name="_Toc427680670"/>
+      <w:bookmarkStart w:id="38" w:name="_Toc427848747"/>
       <w:r>
         <w:t>SQL Server Agent Jobs Status</w:t>
       </w:r>
-      <w:bookmarkEnd w:id="39"/>
+      <w:bookmarkEnd w:id="38"/>
     </w:p>
     <w:p>
       <w:pPr>
@@ -38806,11 +38804,11 @@
       <w:r>
         <w:t xml:space="preserve"> </w:t>
       </w:r>
-      <w:bookmarkStart w:id="40" w:name="_Toc427680671"/>
+      <w:bookmarkStart w:id="39" w:name="_Toc427848748"/>
       <w:r>
         <w:t>Disk Space Information</w:t>
       </w:r>
-      <w:bookmarkEnd w:id="40"/>
+      <w:bookmarkEnd w:id="39"/>
     </w:p>
     <w:p>
       <w:pPr>
@@ -38888,11 +38886,11 @@
       <w:r>
         <w:t xml:space="preserve"> </w:t>
       </w:r>
-      <w:bookmarkStart w:id="41" w:name="_Toc427680672"/>
+      <w:bookmarkStart w:id="40" w:name="_Toc427848749"/>
       <w:r>
         <w:t>Errorlog Messages</w:t>
       </w:r>
-      <w:bookmarkEnd w:id="41"/>
+      <w:bookmarkEnd w:id="40"/>
     </w:p>
     <w:p>
       <w:pPr>
@@ -38979,14 +38977,14 @@
           <w:i w:val="0"/>
         </w:rPr>
       </w:pPr>
-      <w:bookmarkStart w:id="42" w:name="_Toc427680673"/>
+      <w:bookmarkStart w:id="41" w:name="_Toc427848750"/>
       <w:r>
         <w:rPr>
           <w:i w:val="0"/>
         </w:rPr>
         <w:t>Potential Issues</w:t>
       </w:r>
-      <w:bookmarkEnd w:id="42"/>
+      <w:bookmarkEnd w:id="41"/>
     </w:p>
     <w:p>
       <w:pPr>
@@ -39014,11 +39012,11 @@
       <w:r>
         <w:t xml:space="preserve"> </w:t>
       </w:r>
-      <w:bookmarkStart w:id="43" w:name="_Toc427680674"/>
+      <w:bookmarkStart w:id="42" w:name="_Toc427848751"/>
       <w:r>
         <w:t>Offline Databases</w:t>
       </w:r>
-      <w:bookmarkEnd w:id="43"/>
+      <w:bookmarkEnd w:id="42"/>
     </w:p>
     <w:p>
       <w:pPr>
@@ -39072,11 +39070,11 @@
       <w:r>
         <w:t xml:space="preserve"> </w:t>
       </w:r>
-      <w:bookmarkStart w:id="44" w:name="_Toc427680675"/>
+      <w:bookmarkStart w:id="43" w:name="_Toc427848752"/>
       <w:r>
         <w:t>SQL Server Agent Job Failures</w:t>
       </w:r>
-      <w:bookmarkEnd w:id="44"/>
+      <w:bookmarkEnd w:id="43"/>
     </w:p>
     <w:p>
       <w:pPr>
@@ -39122,11 +39120,11 @@
       <w:r>
         <w:t xml:space="preserve"> </w:t>
       </w:r>
-      <w:bookmarkStart w:id="45" w:name="_Toc427680676"/>
+      <w:bookmarkStart w:id="44" w:name="_Toc427848753"/>
       <w:r>
         <w:t>Low Free Disk Space</w:t>
       </w:r>
-      <w:bookmarkEnd w:id="45"/>
+      <w:bookmarkEnd w:id="44"/>
     </w:p>
     <w:p>
       <w:pPr>
@@ -39164,11 +39162,11 @@
       <w:r>
         <w:t xml:space="preserve"> </w:t>
       </w:r>
-      <w:bookmarkStart w:id="46" w:name="_Toc427680677"/>
+      <w:bookmarkStart w:id="45" w:name="_Toc427848754"/>
       <w:r>
         <w:t>Outdated Backup for Databases</w:t>
       </w:r>
-      <w:bookmarkEnd w:id="46"/>
+      <w:bookmarkEnd w:id="45"/>
     </w:p>
     <w:p>
       <w:pPr>
@@ -39218,11 +39216,11 @@
       <w:r>
         <w:t xml:space="preserve"> </w:t>
       </w:r>
-      <w:bookmarkStart w:id="47" w:name="_Toc427680678"/>
+      <w:bookmarkStart w:id="46" w:name="_Toc427848755"/>
       <w:r>
         <w:t>Outdated DBCC CHECKDB Databases</w:t>
       </w:r>
-      <w:bookmarkEnd w:id="47"/>
+      <w:bookmarkEnd w:id="46"/>
     </w:p>
     <w:p>
       <w:pPr>
@@ -39312,11 +39310,11 @@
       <w:r>
         <w:t xml:space="preserve"> </w:t>
       </w:r>
-      <w:bookmarkStart w:id="48" w:name="_Toc427680679"/>
+      <w:bookmarkStart w:id="47" w:name="_Toc427848756"/>
       <w:r>
         <w:t>Errorlog Messages</w:t>
       </w:r>
-      <w:bookmarkEnd w:id="48"/>
+      <w:bookmarkEnd w:id="47"/>
     </w:p>
     <w:p>
       <w:pPr>
@@ -39378,11 +39376,11 @@
       <w:r>
         <w:t xml:space="preserve"> </w:t>
       </w:r>
-      <w:bookmarkStart w:id="49" w:name="_Toc427680680"/>
+      <w:bookmarkStart w:id="48" w:name="_Toc427848757"/>
       <w:r>
         <w:t>Big Size for System Databases</w:t>
       </w:r>
-      <w:bookmarkEnd w:id="49"/>
+      <w:bookmarkEnd w:id="48"/>
     </w:p>
     <w:p>
       <w:pPr>
@@ -39447,11 +39445,11 @@
         <w:lastRenderedPageBreak/>
         <w:t xml:space="preserve"> </w:t>
       </w:r>
-      <w:bookmarkStart w:id="50" w:name="_Toc427680681"/>
+      <w:bookmarkStart w:id="49" w:name="_Toc427848758"/>
       <w:r>
         <w:t>Big Size for Database Log Files</w:t>
       </w:r>
-      <w:bookmarkEnd w:id="50"/>
+      <w:bookmarkEnd w:id="49"/>
     </w:p>
     <w:p>
       <w:pPr>
@@ -39481,11 +39479,11 @@
       <w:r>
         <w:t xml:space="preserve"> </w:t>
       </w:r>
-      <w:bookmarkStart w:id="51" w:name="_Toc427680682"/>
+      <w:bookmarkStart w:id="50" w:name="_Toc427848759"/>
       <w:r>
         <w:t>Databases with Auto Close / Shrink</w:t>
       </w:r>
-      <w:bookmarkEnd w:id="51"/>
+      <w:bookmarkEnd w:id="50"/>
     </w:p>
     <w:p>
       <w:pPr>
@@ -39564,11 +39562,11 @@
       <w:r>
         <w:t xml:space="preserve"> </w:t>
       </w:r>
-      <w:bookmarkStart w:id="52" w:name="_Toc427680683"/>
+      <w:bookmarkStart w:id="51" w:name="_Toc427848760"/>
       <w:r>
         <w:t>Low Usage of Data Space</w:t>
       </w:r>
-      <w:bookmarkEnd w:id="52"/>
+      <w:bookmarkEnd w:id="51"/>
     </w:p>
     <w:p>
       <w:pPr>
@@ -39631,11 +39629,11 @@
       <w:r>
         <w:t xml:space="preserve"> </w:t>
       </w:r>
-      <w:bookmarkStart w:id="53" w:name="_Toc427680684"/>
+      <w:bookmarkStart w:id="52" w:name="_Toc427848761"/>
       <w:r>
         <w:t>High Usage of Log Space</w:t>
       </w:r>
-      <w:bookmarkEnd w:id="53"/>
+      <w:bookmarkEnd w:id="52"/>
     </w:p>
     <w:p>
       <w:pPr>
@@ -39674,11 +39672,11 @@
       <w:r>
         <w:t xml:space="preserve"> </w:t>
       </w:r>
-      <w:bookmarkStart w:id="54" w:name="_Toc427680685"/>
+      <w:bookmarkStart w:id="53" w:name="_Toc427848762"/>
       <w:r>
         <w:t>Log vs. Data – Allocated Size</w:t>
       </w:r>
-      <w:bookmarkEnd w:id="54"/>
+      <w:bookmarkEnd w:id="53"/>
     </w:p>
     <w:p>
       <w:pPr>
@@ -39717,11 +39715,11 @@
       <w:r>
         <w:t xml:space="preserve"> </w:t>
       </w:r>
-      <w:bookmarkStart w:id="55" w:name="_Toc427680686"/>
+      <w:bookmarkStart w:id="54" w:name="_Toc427848763"/>
       <w:r>
         <w:t>Databases with Fixed File(s) Size</w:t>
       </w:r>
-      <w:bookmarkEnd w:id="55"/>
+      <w:bookmarkEnd w:id="54"/>
     </w:p>
     <w:p>
       <w:pPr>
@@ -39768,11 +39766,11 @@
       <w:r>
         <w:t xml:space="preserve"> </w:t>
       </w:r>
-      <w:bookmarkStart w:id="56" w:name="_Toc427680687"/>
+      <w:bookmarkStart w:id="55" w:name="_Toc427848764"/>
       <w:r>
         <w:t>Databases with Improper Page Verify Option</w:t>
       </w:r>
-      <w:bookmarkEnd w:id="56"/>
+      <w:bookmarkEnd w:id="55"/>
     </w:p>
     <w:p>
       <w:pPr>
@@ -39819,14 +39817,14 @@
       <w:r>
         <w:t xml:space="preserve"> </w:t>
       </w:r>
-      <w:bookmarkStart w:id="57" w:name="_Toc427680688"/>
+      <w:bookmarkStart w:id="56" w:name="_Toc427848765"/>
       <w:r>
         <w:t>Frequently Fragmented</w:t>
       </w:r>
       <w:r>
         <w:t xml:space="preserve"> Indexes</w:t>
       </w:r>
-      <w:bookmarkEnd w:id="57"/>
+      <w:bookmarkEnd w:id="56"/>
     </w:p>
     <w:p>
       <w:pPr>
@@ -39887,6 +39885,34 @@
     <w:p>
       <w:pPr>
         <w:pStyle w:val="ListParagraph"/>
+        <w:ind w:left="1080"/>
+        <w:jc w:val="both"/>
+        <w:rPr>
+          <w:rFonts w:ascii="Arial" w:hAnsi="Arial" w:cs="Arial"/>
+          <w:sz w:val="20"/>
+          <w:szCs w:val="20"/>
+        </w:rPr>
+      </w:pPr>
+      <w:r>
+        <w:rPr>
+          <w:rFonts w:ascii="Courier New" w:hAnsi="Courier New" w:cs="Courier New"/>
+          <w:sz w:val="18"/>
+          <w:szCs w:val="18"/>
+        </w:rPr>
+        <w:t>dbo.usp_hcChangeFillFactorForIndexesFrequentlyFragmented</w:t>
+      </w:r>
+      <w:r>
+        <w:rPr>
+          <w:rFonts w:ascii="Arial" w:hAnsi="Arial" w:cs="Arial"/>
+          <w:sz w:val="20"/>
+          <w:szCs w:val="20"/>
+        </w:rPr>
+        <w:t xml:space="preserve"> stored procedure can be used to change the fill-factor to all detected frequently fragmented indexes (lower current fill-factor by a specified percent)</w:t>
+      </w:r>
+    </w:p>
+    <w:p>
+      <w:pPr>
+        <w:pStyle w:val="ListParagraph"/>
         <w:rPr>
           <w:rFonts w:ascii="Arial" w:hAnsi="Arial" w:cs="Arial"/>
           <w:sz w:val="20"/>
@@ -39898,24 +39924,24 @@
       <w:pPr>
         <w:pStyle w:val="Heading2a"/>
       </w:pPr>
-      <w:bookmarkStart w:id="58" w:name="_Toc427680689"/>
+      <w:bookmarkStart w:id="57" w:name="_Toc427848766"/>
       <w:r>
         <w:t>Report Configuration options</w:t>
       </w:r>
+      <w:bookmarkEnd w:id="57"/>
+    </w:p>
+    <w:p>
+      <w:pPr>
+        <w:pStyle w:val="Heading3a"/>
+      </w:pPr>
+      <w:bookmarkStart w:id="58" w:name="_Toc427848767"/>
+      <w:r>
+        <w:t>Reports path and</w:t>
+      </w:r>
+      <w:r>
+        <w:t xml:space="preserve"> email distribution list</w:t>
+      </w:r>
       <w:bookmarkEnd w:id="58"/>
-    </w:p>
-    <w:p>
-      <w:pPr>
-        <w:pStyle w:val="Heading3a"/>
-      </w:pPr>
-      <w:bookmarkStart w:id="59" w:name="_Toc427680690"/>
-      <w:r>
-        <w:t>Reports path and</w:t>
-      </w:r>
-      <w:r>
-        <w:t xml:space="preserve"> email distribution list</w:t>
-      </w:r>
-      <w:bookmarkEnd w:id="59"/>
     </w:p>
     <w:p>
       <w:pPr>
@@ -40734,11 +40760,11 @@
       <w:pPr>
         <w:pStyle w:val="Heading3a"/>
       </w:pPr>
-      <w:bookmarkStart w:id="60" w:name="_Toc427680691"/>
+      <w:bookmarkStart w:id="59" w:name="_Toc427848768"/>
       <w:r>
         <w:t>Configuration Thresholds and Options</w:t>
       </w:r>
-      <w:bookmarkEnd w:id="60"/>
+      <w:bookmarkEnd w:id="59"/>
     </w:p>
     <w:p>
       <w:pPr>
@@ -41535,6 +41561,7 @@
                 <w:sz w:val="16"/>
                 <w:szCs w:val="16"/>
               </w:rPr>
+              <w:lastRenderedPageBreak/>
               <w:t>Database Max Log Size (mb)</w:t>
             </w:r>
           </w:p>
@@ -41769,7 +41796,6 @@
                 <w:sz w:val="16"/>
                 <w:szCs w:val="16"/>
               </w:rPr>
-              <w:lastRenderedPageBreak/>
               <w:t>Database Max Log Usage (percent)</w:t>
             </w:r>
           </w:p>
@@ -43362,11 +43388,11 @@
       <w:pPr>
         <w:pStyle w:val="Heading4a"/>
       </w:pPr>
-      <w:bookmarkStart w:id="61" w:name="_Toc427680692"/>
+      <w:bookmarkStart w:id="60" w:name="_Toc427848769"/>
       <w:r>
         <w:t>SQL Server Agent Jobs:</w:t>
       </w:r>
-      <w:bookmarkEnd w:id="61"/>
+      <w:bookmarkEnd w:id="60"/>
     </w:p>
     <w:p>
       <w:pPr>
@@ -43450,6 +43476,8 @@
           <w:szCs w:val="20"/>
         </w:rPr>
       </w:pPr>
+      <w:bookmarkStart w:id="61" w:name="_GoBack"/>
+      <w:bookmarkEnd w:id="61"/>
     </w:p>
     <w:sectPr>
       <w:headerReference w:type="default" r:id="rId15"/>
@@ -43602,7 +43630,7 @@
         </mc:Choice>
         <mc:Fallback>
           <w:pict>
-            <v:line w14:anchorId="7FD78E9D" id="Line 8" o:spid="_x0000_s1026" style="position:absolute;z-index:251658240;visibility:visible;mso-wrap-style:square;mso-width-percent:0;mso-height-percent:0;mso-wrap-distance-left:9pt;mso-wrap-distance-top:0;mso-wrap-distance-right:9pt;mso-wrap-distance-bottom:0;mso-position-horizontal:absolute;mso-position-horizontal-relative:text;mso-position-vertical:absolute;mso-position-vertical-relative:text;mso-width-percent:0;mso-height-percent:0;mso-width-relative:page;mso-height-relative:page" from="0,-.8pt" to="481.65pt,-.8pt" o:gfxdata="UEsDBBQABgAIAAAAIQC2gziS/gAAAOEBAAATAAAAW0NvbnRlbnRfVHlwZXNdLnhtbJSRQU7DMBBF&#10;90jcwfIWJU67QAgl6YK0S0CoHGBkTxKLZGx5TGhvj5O2G0SRWNoz/78nu9wcxkFMGNg6quQqL6RA&#10;0s5Y6ir5vt9lD1JwBDIwOMJKHpHlpr69KfdHjyxSmriSfYz+USnWPY7AufNIadK6MEJMx9ApD/oD&#10;OlTrorhX2lFEilmcO2RdNtjC5xDF9pCuTyYBB5bi6bQ4syoJ3g9WQ0ymaiLzg5KdCXlKLjvcW893&#10;SUOqXwnz5DrgnHtJTxOsQfEKIT7DmDSUCaxw7Rqn8787ZsmRM9e2VmPeBN4uqYvTtW7jvijg9N/y&#10;JsXecLq0q+WD6m8AAAD//wMAUEsDBBQABgAIAAAAIQA4/SH/1gAAAJQBAAALAAAAX3JlbHMvLnJl&#10;bHOkkMFqwzAMhu+DvYPRfXGawxijTi+j0GvpHsDYimMaW0Yy2fr2M4PBMnrbUb/Q94l/f/hMi1qR&#10;JVI2sOt6UJgd+ZiDgffL8ekFlFSbvV0oo4EbChzGx4f9GRdb25HMsYhqlCwG5lrLq9biZkxWOiqY&#10;22YiTra2kYMu1l1tQD30/bPm3wwYN0x18gb45AdQl1tp5j/sFB2T0FQ7R0nTNEV3j6o9feQzro1i&#10;OWA14Fm+Q8a1a8+Bvu/d/dMb2JY5uiPbhG/ktn4cqGU/er3pcvwCAAD//wMAUEsDBBQABgAIAAAA&#10;IQADyRXjEQIAACgEAAAOAAAAZHJzL2Uyb0RvYy54bWysU8GO2jAQvVfqP1i+QxIaKESEVZVAL7SL&#10;tNsPMLZDrDq2ZRsCqvrvHRuC2PZSVc3BGXtmnt/MGy+fzp1EJ26d0KrE2TjFiCuqmVCHEn973Yzm&#10;GDlPFCNSK17iC3f4afX+3bI3BZ/oVkvGLQIQ5YrelLj13hRJ4mjLO+LG2nAFzkbbjnjY2kPCLOkB&#10;vZPJJE1nSa8tM1ZT7hyc1lcnXkX8puHUPzeN4x7JEgM3H1cb131Yk9WSFAdLTCvojQb5BxYdEQou&#10;vUPVxBN0tOIPqE5Qq51u/JjqLtFNIyiPNUA1WfpbNS8tMTzWAs1x5t4m9/9g6dfTziLBQDuMFOlA&#10;oq1QHM1DZ3rjCgio1M6G2uhZvZitpt8dUrpqiTrwyPD1YiAtCxnJm5SwcQbw9/0XzSCGHL2ObTo3&#10;tguQ0AB0jmpc7mrws0cUDmdZNltMpxjRwZeQYkg01vnPXHcoGCWWwDkCk9PW+UCEFENIuEfpjZAy&#10;ii0V6ku8mE6mMcFpKVhwhjBnD/tKWnQiYVziF6sCz2OY1UfFIljLCVvfbE+EvNpwuVQBD0oBOjfr&#10;Og8/FuliPV/P81E+ma1HeVrXo0+bKh/NNtnHaf2hrqo6+xmoZXnRCsa4CuyG2czyv9P+9kquU3Wf&#10;znsbkrfosV9AdvhH0lHLIN91EPaaXXZ20BjGMQbfnk6Y98c92I8PfPULAAD//wMAUEsDBBQABgAI&#10;AAAAIQBBTnb52wAAAAYBAAAPAAAAZHJzL2Rvd25yZXYueG1sTI/BTsMwEETvSPyDtUhcqtZpI0WQ&#10;xqkQkBsXCojrNt4mEfE6jd028PUs4gDHnRnNvC02k+vVicbQeTawXCSgiGtvO24MvL5U8xtQISJb&#10;7D2TgU8KsCkvLwrMrT/zM522sVFSwiFHA22MQ651qFtyGBZ+IBZv70eHUc6x0XbEs5S7Xq+SJNMO&#10;O5aFFge6b6n+2B6dgVC90aH6mtWz5D1tPK0OD0+PaMz11XS3BhVpin9h+MEXdCiFaeePbIPqDcgj&#10;0cB8mYES9zZLU1C7X0GXhf6PX34DAAD//wMAUEsBAi0AFAAGAAgAAAAhALaDOJL+AAAA4QEAABMA&#10;AAAAAAAAAAAAAAAAAAAAAFtDb250ZW50X1R5cGVzXS54bWxQSwECLQAUAAYACAAAACEAOP0h/9YA&#10;AACUAQAACwAAAAAAAAAAAAAAAAAvAQAAX3JlbHMvLnJlbHNQSwECLQAUAAYACAAAACEAA8kV4xEC&#10;AAAoBAAADgAAAAAAAAAAAAAAAAAuAgAAZHJzL2Uyb0RvYy54bWxQSwECLQAUAAYACAAAACEAQU52&#10;+dsAAAAGAQAADwAAAAAAAAAAAAAAAABrBAAAZHJzL2Rvd25yZXYueG1sUEsFBgAAAAAEAAQA8wAA&#10;AHMFAAAAAA==&#10;"/>
+            <v:line w14:anchorId="4ACE38BD" id="Line 8" o:spid="_x0000_s1026" style="position:absolute;z-index:251658240;visibility:visible;mso-wrap-style:square;mso-width-percent:0;mso-height-percent:0;mso-wrap-distance-left:9pt;mso-wrap-distance-top:0;mso-wrap-distance-right:9pt;mso-wrap-distance-bottom:0;mso-position-horizontal:absolute;mso-position-horizontal-relative:text;mso-position-vertical:absolute;mso-position-vertical-relative:text;mso-width-percent:0;mso-height-percent:0;mso-width-relative:page;mso-height-relative:page" from="0,-.8pt" to="481.65pt,-.8pt" o:gfxdata="UEsDBBQABgAIAAAAIQC2gziS/gAAAOEBAAATAAAAW0NvbnRlbnRfVHlwZXNdLnhtbJSRQU7DMBBF&#10;90jcwfIWJU67QAgl6YK0S0CoHGBkTxKLZGx5TGhvj5O2G0SRWNoz/78nu9wcxkFMGNg6quQqL6RA&#10;0s5Y6ir5vt9lD1JwBDIwOMJKHpHlpr69KfdHjyxSmriSfYz+USnWPY7AufNIadK6MEJMx9ApD/oD&#10;OlTrorhX2lFEilmcO2RdNtjC5xDF9pCuTyYBB5bi6bQ4syoJ3g9WQ0ymaiLzg5KdCXlKLjvcW893&#10;SUOqXwnz5DrgnHtJTxOsQfEKIT7DmDSUCaxw7Rqn8787ZsmRM9e2VmPeBN4uqYvTtW7jvijg9N/y&#10;JsXecLq0q+WD6m8AAAD//wMAUEsDBBQABgAIAAAAIQA4/SH/1gAAAJQBAAALAAAAX3JlbHMvLnJl&#10;bHOkkMFqwzAMhu+DvYPRfXGawxijTi+j0GvpHsDYimMaW0Yy2fr2M4PBMnrbUb/Q94l/f/hMi1qR&#10;JVI2sOt6UJgd+ZiDgffL8ekFlFSbvV0oo4EbChzGx4f9GRdb25HMsYhqlCwG5lrLq9biZkxWOiqY&#10;22YiTra2kYMu1l1tQD30/bPm3wwYN0x18gb45AdQl1tp5j/sFB2T0FQ7R0nTNEV3j6o9feQzro1i&#10;OWA14Fm+Q8a1a8+Bvu/d/dMb2JY5uiPbhG/ktn4cqGU/er3pcvwCAAD//wMAUEsDBBQABgAIAAAA&#10;IQADyRXjEQIAACgEAAAOAAAAZHJzL2Uyb0RvYy54bWysU8GO2jAQvVfqP1i+QxIaKESEVZVAL7SL&#10;tNsPMLZDrDq2ZRsCqvrvHRuC2PZSVc3BGXtmnt/MGy+fzp1EJ26d0KrE2TjFiCuqmVCHEn973Yzm&#10;GDlPFCNSK17iC3f4afX+3bI3BZ/oVkvGLQIQ5YrelLj13hRJ4mjLO+LG2nAFzkbbjnjY2kPCLOkB&#10;vZPJJE1nSa8tM1ZT7hyc1lcnXkX8puHUPzeN4x7JEgM3H1cb131Yk9WSFAdLTCvojQb5BxYdEQou&#10;vUPVxBN0tOIPqE5Qq51u/JjqLtFNIyiPNUA1WfpbNS8tMTzWAs1x5t4m9/9g6dfTziLBQDuMFOlA&#10;oq1QHM1DZ3rjCgio1M6G2uhZvZitpt8dUrpqiTrwyPD1YiAtCxnJm5SwcQbw9/0XzSCGHL2ObTo3&#10;tguQ0AB0jmpc7mrws0cUDmdZNltMpxjRwZeQYkg01vnPXHcoGCWWwDkCk9PW+UCEFENIuEfpjZAy&#10;ii0V6ku8mE6mMcFpKVhwhjBnD/tKWnQiYVziF6sCz2OY1UfFIljLCVvfbE+EvNpwuVQBD0oBOjfr&#10;Og8/FuliPV/P81E+ma1HeVrXo0+bKh/NNtnHaf2hrqo6+xmoZXnRCsa4CuyG2czyv9P+9kquU3Wf&#10;znsbkrfosV9AdvhH0lHLIN91EPaaXXZ20BjGMQbfnk6Y98c92I8PfPULAAD//wMAUEsDBBQABgAI&#10;AAAAIQBBTnb52wAAAAYBAAAPAAAAZHJzL2Rvd25yZXYueG1sTI/BTsMwEETvSPyDtUhcqtZpI0WQ&#10;xqkQkBsXCojrNt4mEfE6jd028PUs4gDHnRnNvC02k+vVicbQeTawXCSgiGtvO24MvL5U8xtQISJb&#10;7D2TgU8KsCkvLwrMrT/zM522sVFSwiFHA22MQ651qFtyGBZ+IBZv70eHUc6x0XbEs5S7Xq+SJNMO&#10;O5aFFge6b6n+2B6dgVC90aH6mtWz5D1tPK0OD0+PaMz11XS3BhVpin9h+MEXdCiFaeePbIPqDcgj&#10;0cB8mYES9zZLU1C7X0GXhf6PX34DAAD//wMAUEsBAi0AFAAGAAgAAAAhALaDOJL+AAAA4QEAABMA&#10;AAAAAAAAAAAAAAAAAAAAAFtDb250ZW50X1R5cGVzXS54bWxQSwECLQAUAAYACAAAACEAOP0h/9YA&#10;AACUAQAACwAAAAAAAAAAAAAAAAAvAQAAX3JlbHMvLnJlbHNQSwECLQAUAAYACAAAACEAA8kV4xEC&#10;AAAoBAAADgAAAAAAAAAAAAAAAAAuAgAAZHJzL2Uyb0RvYy54bWxQSwECLQAUAAYACAAAACEAQU52&#10;+dsAAAAGAQAADwAAAAAAAAAAAAAAAABrBAAAZHJzL2Rvd25yZXYueG1sUEsFBgAAAAAEAAQA8wAA&#10;AHMFAAAAAA==&#10;"/>
           </w:pict>
         </mc:Fallback>
       </mc:AlternateContent>
@@ -43775,7 +43803,7 @@
               <w:szCs w:val="16"/>
               <w:lang w:val="ro-RO"/>
             </w:rPr>
-            <w:t>19/08/2015</w:t>
+            <w:t>20/08/2015</w:t>
           </w:r>
           <w:r>
             <w:rPr>
@@ -44517,7 +44545,7 @@
         </mc:Choice>
         <mc:Fallback>
           <w:pict>
-            <v:line w14:anchorId="338D9895" id="Line 11" o:spid="_x0000_s1026" style="position:absolute;z-index:251657216;visibility:visible;mso-wrap-style:square;mso-width-percent:0;mso-height-percent:0;mso-wrap-distance-left:9pt;mso-wrap-distance-top:0;mso-wrap-distance-right:9pt;mso-wrap-distance-bottom:0;mso-position-horizontal:absolute;mso-position-horizontal-relative:text;mso-position-vertical:absolute;mso-position-vertical-relative:text;mso-width-percent:0;mso-height-percent:0;mso-width-relative:page;mso-height-relative:page" from="0,2.2pt" to="481.65pt,2.2pt" o:gfxdata="UEsDBBQABgAIAAAAIQC2gziS/gAAAOEBAAATAAAAW0NvbnRlbnRfVHlwZXNdLnhtbJSRQU7DMBBF&#10;90jcwfIWJU67QAgl6YK0S0CoHGBkTxKLZGx5TGhvj5O2G0SRWNoz/78nu9wcxkFMGNg6quQqL6RA&#10;0s5Y6ir5vt9lD1JwBDIwOMJKHpHlpr69KfdHjyxSmriSfYz+USnWPY7AufNIadK6MEJMx9ApD/oD&#10;OlTrorhX2lFEilmcO2RdNtjC5xDF9pCuTyYBB5bi6bQ4syoJ3g9WQ0ymaiLzg5KdCXlKLjvcW893&#10;SUOqXwnz5DrgnHtJTxOsQfEKIT7DmDSUCaxw7Rqn8787ZsmRM9e2VmPeBN4uqYvTtW7jvijg9N/y&#10;JsXecLq0q+WD6m8AAAD//wMAUEsDBBQABgAIAAAAIQA4/SH/1gAAAJQBAAALAAAAX3JlbHMvLnJl&#10;bHOkkMFqwzAMhu+DvYPRfXGawxijTi+j0GvpHsDYimMaW0Yy2fr2M4PBMnrbUb/Q94l/f/hMi1qR&#10;JVI2sOt6UJgd+ZiDgffL8ekFlFSbvV0oo4EbChzGx4f9GRdb25HMsYhqlCwG5lrLq9biZkxWOiqY&#10;22YiTra2kYMu1l1tQD30/bPm3wwYN0x18gb45AdQl1tp5j/sFB2T0FQ7R0nTNEV3j6o9feQzro1i&#10;OWA14Fm+Q8a1a8+Bvu/d/dMb2JY5uiPbhG/ktn4cqGU/er3pcvwCAAD//wMAUEsDBBQABgAIAAAA&#10;IQBoWSqzFAIAACkEAAAOAAAAZHJzL2Uyb0RvYy54bWysU8uu2jAQ3VfqP1jeQxIaKESEqyqBbmgv&#10;0r39AGM7xKpjW7YhoKr/3rGBtLSbqmoWzthz5vjMw8uncyfRiVsntCpxNk4x4opqJtShxF9eN6M5&#10;Rs4TxYjUipf4wh1+Wr19s+xNwSe61ZJxi4BEuaI3JW69N0WSONryjrixNlyBs9G2Ix629pAwS3pg&#10;72QySdNZ0mvLjNWUOwen9dWJV5G/aTj1z03juEeyxKDNx9XGdR/WZLUkxcES0wp6k0H+QUVHhIJL&#10;B6qaeIKOVvxB1QlqtdONH1PdJbppBOUxB8gmS3/L5qUlhsdcoDjODGVy/4+Wfj7tLBKsxBOMFOmg&#10;RVuhOMqyUJreuAIQldrZkBw9qxez1fSrQ0pXLVEHHiW+XgzExYjkISRsnIEL9v0nzQBDjl7HOp0b&#10;2wVKqAA6x3Zchnbws0cUDmdZNltMpxjRuy8hxT3QWOc/ct2hYJRYguhITE5b50E6QO+QcI/SGyFl&#10;7LZUqC/xYjqZxgCnpWDBGWDOHvaVtOhEwrzEL9QByB5gVh8Vi2QtJ2x9sz0R8moDXqrAB6mAnJt1&#10;HYhvi3Sxnq/n+SifzNajPK3r0YdNlY9mm+z9tH5XV1WdfQ/SsrxoBWNcBXX34czyv2v+7Zlcx2oY&#10;z6EMySN7TBHE3v9RdOxlaN91EPaaXXY2VCO0FeYxgm9vJwz8r/uI+vnCVz8AAAD//wMAUEsDBBQA&#10;BgAIAAAAIQCgGO202gAAAAQBAAAPAAAAZHJzL2Rvd25yZXYueG1sTI/BTsMwEETvSP0HaytxqahD&#10;U1UQ4lQIyI0LBcR1G2+TqPE6jd028PUsXOA4mtHMm3w9uk6daAitZwPX8wQUceVty7WBt9fy6gZU&#10;iMgWO89k4JMCrIvJRY6Z9Wd+odMm1kpKOGRooImxz7QOVUMOw9z3xOLt/OAwihxqbQc8S7nr9CJJ&#10;Vtphy7LQYE8PDVX7zdEZCOU7HcqvWTVLPtLa0+Lw+PyExlxOx/s7UJHG+BeGH3xBh0KYtv7INqjO&#10;gByJBpZLUGLertIU1PZX6yLX/+GLbwAAAP//AwBQSwECLQAUAAYACAAAACEAtoM4kv4AAADhAQAA&#10;EwAAAAAAAAAAAAAAAAAAAAAAW0NvbnRlbnRfVHlwZXNdLnhtbFBLAQItABQABgAIAAAAIQA4/SH/&#10;1gAAAJQBAAALAAAAAAAAAAAAAAAAAC8BAABfcmVscy8ucmVsc1BLAQItABQABgAIAAAAIQBoWSqz&#10;FAIAACkEAAAOAAAAAAAAAAAAAAAAAC4CAABkcnMvZTJvRG9jLnhtbFBLAQItABQABgAIAAAAIQCg&#10;GO202gAAAAQBAAAPAAAAAAAAAAAAAAAAAG4EAABkcnMvZG93bnJldi54bWxQSwUGAAAAAAQABADz&#10;AAAAdQUAAAAA&#10;"/>
+            <v:line w14:anchorId="64134976" id="Line 11" o:spid="_x0000_s1026" style="position:absolute;z-index:251657216;visibility:visible;mso-wrap-style:square;mso-width-percent:0;mso-height-percent:0;mso-wrap-distance-left:9pt;mso-wrap-distance-top:0;mso-wrap-distance-right:9pt;mso-wrap-distance-bottom:0;mso-position-horizontal:absolute;mso-position-horizontal-relative:text;mso-position-vertical:absolute;mso-position-vertical-relative:text;mso-width-percent:0;mso-height-percent:0;mso-width-relative:page;mso-height-relative:page" from="0,2.2pt" to="481.65pt,2.2pt" o:gfxdata="UEsDBBQABgAIAAAAIQC2gziS/gAAAOEBAAATAAAAW0NvbnRlbnRfVHlwZXNdLnhtbJSRQU7DMBBF&#10;90jcwfIWJU67QAgl6YK0S0CoHGBkTxKLZGx5TGhvj5O2G0SRWNoz/78nu9wcxkFMGNg6quQqL6RA&#10;0s5Y6ir5vt9lD1JwBDIwOMJKHpHlpr69KfdHjyxSmriSfYz+USnWPY7AufNIadK6MEJMx9ApD/oD&#10;OlTrorhX2lFEilmcO2RdNtjC5xDF9pCuTyYBB5bi6bQ4syoJ3g9WQ0ymaiLzg5KdCXlKLjvcW893&#10;SUOqXwnz5DrgnHtJTxOsQfEKIT7DmDSUCaxw7Rqn8787ZsmRM9e2VmPeBN4uqYvTtW7jvijg9N/y&#10;JsXecLq0q+WD6m8AAAD//wMAUEsDBBQABgAIAAAAIQA4/SH/1gAAAJQBAAALAAAAX3JlbHMvLnJl&#10;bHOkkMFqwzAMhu+DvYPRfXGawxijTi+j0GvpHsDYimMaW0Yy2fr2M4PBMnrbUb/Q94l/f/hMi1qR&#10;JVI2sOt6UJgd+ZiDgffL8ekFlFSbvV0oo4EbChzGx4f9GRdb25HMsYhqlCwG5lrLq9biZkxWOiqY&#10;22YiTra2kYMu1l1tQD30/bPm3wwYN0x18gb45AdQl1tp5j/sFB2T0FQ7R0nTNEV3j6o9feQzro1i&#10;OWA14Fm+Q8a1a8+Bvu/d/dMb2JY5uiPbhG/ktn4cqGU/er3pcvwCAAD//wMAUEsDBBQABgAIAAAA&#10;IQBoWSqzFAIAACkEAAAOAAAAZHJzL2Uyb0RvYy54bWysU8uu2jAQ3VfqP1jeQxIaKESEqyqBbmgv&#10;0r39AGM7xKpjW7YhoKr/3rGBtLSbqmoWzthz5vjMw8uncyfRiVsntCpxNk4x4opqJtShxF9eN6M5&#10;Rs4TxYjUipf4wh1+Wr19s+xNwSe61ZJxi4BEuaI3JW69N0WSONryjrixNlyBs9G2Ix629pAwS3pg&#10;72QySdNZ0mvLjNWUOwen9dWJV5G/aTj1z03juEeyxKDNx9XGdR/WZLUkxcES0wp6k0H+QUVHhIJL&#10;B6qaeIKOVvxB1QlqtdONH1PdJbppBOUxB8gmS3/L5qUlhsdcoDjODGVy/4+Wfj7tLBKsxBOMFOmg&#10;RVuhOMqyUJreuAIQldrZkBw9qxez1fSrQ0pXLVEHHiW+XgzExYjkISRsnIEL9v0nzQBDjl7HOp0b&#10;2wVKqAA6x3Zchnbws0cUDmdZNltMpxjRuy8hxT3QWOc/ct2hYJRYguhITE5b50E6QO+QcI/SGyFl&#10;7LZUqC/xYjqZxgCnpWDBGWDOHvaVtOhEwrzEL9QByB5gVh8Vi2QtJ2x9sz0R8moDXqrAB6mAnJt1&#10;HYhvi3Sxnq/n+SifzNajPK3r0YdNlY9mm+z9tH5XV1WdfQ/SsrxoBWNcBXX34czyv2v+7Zlcx2oY&#10;z6EMySN7TBHE3v9RdOxlaN91EPaaXXY2VCO0FeYxgm9vJwz8r/uI+vnCVz8AAAD//wMAUEsDBBQA&#10;BgAIAAAAIQCgGO202gAAAAQBAAAPAAAAZHJzL2Rvd25yZXYueG1sTI/BTsMwEETvSP0HaytxqahD&#10;U1UQ4lQIyI0LBcR1G2+TqPE6jd028PUsXOA4mtHMm3w9uk6daAitZwPX8wQUceVty7WBt9fy6gZU&#10;iMgWO89k4JMCrIvJRY6Z9Wd+odMm1kpKOGRooImxz7QOVUMOw9z3xOLt/OAwihxqbQc8S7nr9CJJ&#10;Vtphy7LQYE8PDVX7zdEZCOU7HcqvWTVLPtLa0+Lw+PyExlxOx/s7UJHG+BeGH3xBh0KYtv7INqjO&#10;gByJBpZLUGLertIU1PZX6yLX/+GLbwAAAP//AwBQSwECLQAUAAYACAAAACEAtoM4kv4AAADhAQAA&#10;EwAAAAAAAAAAAAAAAAAAAAAAW0NvbnRlbnRfVHlwZXNdLnhtbFBLAQItABQABgAIAAAAIQA4/SH/&#10;1gAAAJQBAAALAAAAAAAAAAAAAAAAAC8BAABfcmVscy8ucmVsc1BLAQItABQABgAIAAAAIQBoWSqz&#10;FAIAACkEAAAOAAAAAAAAAAAAAAAAAC4CAABkcnMvZTJvRG9jLnhtbFBLAQItABQABgAIAAAAIQCg&#10;GO202gAAAAQBAAAPAAAAAAAAAAAAAAAAAG4EAABkcnMvZG93bnJldi54bWxQSwUGAAAAAAQABADz&#10;AAAAdQUAAAAA&#10;"/>
           </w:pict>
         </mc:Fallback>
       </mc:AlternateContent>
@@ -49802,7 +49830,7 @@
 </file>
 
 <file path=customXml/itemProps1.xml><?xml version="1.0" encoding="utf-8"?>
-<ds:datastoreItem xmlns:ds="http://schemas.openxmlformats.org/officeDocument/2006/customXml" ds:itemID="{8442A0F1-7466-4413-AA38-DDF5759F9BBC}">
+<ds:datastoreItem xmlns:ds="http://schemas.openxmlformats.org/officeDocument/2006/customXml" ds:itemID="{699FD8BE-7ADC-423D-A664-A3109926D016}">
   <ds:schemaRefs>
     <ds:schemaRef ds:uri="http://schemas.openxmlformats.org/officeDocument/2006/bibliography"/>
   </ds:schemaRefs>

</xml_diff>

<commit_message>
gather running time when collecting SQL Agent job information
</commit_message>
<xml_diff>
--- a/source/dbaTDPMon - documentation.docx
+++ b/source/dbaTDPMon - documentation.docx
@@ -7073,18 +7073,16 @@
           <w:lang w:val="en-US"/>
         </w:rPr>
       </w:pPr>
-      <w:bookmarkStart w:id="0" w:name="_GoBack"/>
+    </w:p>
+    <w:p>
+      <w:pPr>
+        <w:pStyle w:val="Heading1a"/>
+      </w:pPr>
+      <w:bookmarkStart w:id="0" w:name="_Toc428180207"/>
+      <w:r>
+        <w:t>maintenance-plan</w:t>
+      </w:r>
       <w:bookmarkEnd w:id="0"/>
-    </w:p>
-    <w:p>
-      <w:pPr>
-        <w:pStyle w:val="Heading1a"/>
-      </w:pPr>
-      <w:bookmarkStart w:id="1" w:name="_Toc428180207"/>
-      <w:r>
-        <w:t>maintenance-plan</w:t>
-      </w:r>
-      <w:bookmarkEnd w:id="1"/>
     </w:p>
     <w:p>
       <w:pPr>
@@ -7104,7 +7102,7 @@
       <w:pPr>
         <w:pStyle w:val="Heading2a"/>
       </w:pPr>
-      <w:bookmarkStart w:id="2" w:name="_Toc428180208"/>
+      <w:bookmarkStart w:id="1" w:name="_Toc428180208"/>
       <w:r>
         <w:t>Database Backup (2k / 2k5 / 2k8 / 2k8r2 /</w:t>
       </w:r>
@@ -7114,7 +7112,7 @@
       <w:r>
         <w:t>2k12)</w:t>
       </w:r>
-      <w:bookmarkEnd w:id="2"/>
+      <w:bookmarkEnd w:id="1"/>
     </w:p>
     <w:p>
       <w:pPr>
@@ -8064,11 +8062,11 @@
       <w:pPr>
         <w:pStyle w:val="Heading4a"/>
       </w:pPr>
-      <w:bookmarkStart w:id="3" w:name="_Toc428180209"/>
+      <w:bookmarkStart w:id="2" w:name="_Toc428180209"/>
       <w:r>
         <w:t>SQL Server Agent Jobs:</w:t>
       </w:r>
-      <w:bookmarkEnd w:id="3"/>
+      <w:bookmarkEnd w:id="2"/>
     </w:p>
     <w:p>
       <w:pPr>
@@ -8347,7 +8345,7 @@
       <w:pPr>
         <w:pStyle w:val="Heading2a"/>
       </w:pPr>
-      <w:bookmarkStart w:id="4" w:name="_Toc428180210"/>
+      <w:bookmarkStart w:id="3" w:name="_Toc428180210"/>
       <w:r>
         <w:t>User Database Maintenance (2k / 2k5 / 2k8 / 2k8r2 /</w:t>
       </w:r>
@@ -8357,7 +8355,7 @@
       <w:r>
         <w:t>2k12)</w:t>
       </w:r>
-      <w:bookmarkEnd w:id="4"/>
+      <w:bookmarkEnd w:id="3"/>
     </w:p>
     <w:p>
       <w:pPr>
@@ -10026,11 +10024,11 @@
       <w:pPr>
         <w:pStyle w:val="Heading4a"/>
       </w:pPr>
-      <w:bookmarkStart w:id="5" w:name="_Toc428180211"/>
+      <w:bookmarkStart w:id="4" w:name="_Toc428180211"/>
       <w:r>
         <w:t>SQL Server Agent Jobs:</w:t>
       </w:r>
-      <w:bookmarkEnd w:id="5"/>
+      <w:bookmarkEnd w:id="4"/>
     </w:p>
     <w:p>
       <w:pPr>
@@ -10180,7 +10178,7 @@
       <w:pPr>
         <w:pStyle w:val="Heading2a"/>
       </w:pPr>
-      <w:bookmarkStart w:id="6" w:name="_Toc428180212"/>
+      <w:bookmarkStart w:id="5" w:name="_Toc428180212"/>
       <w:r>
         <w:t>System &amp; System Database Maintenance</w:t>
       </w:r>
@@ -10193,7 +10191,7 @@
       <w:r>
         <w:t>2k12)</w:t>
       </w:r>
-      <w:bookmarkEnd w:id="6"/>
+      <w:bookmarkEnd w:id="5"/>
     </w:p>
     <w:p>
       <w:pPr>
@@ -11889,11 +11887,11 @@
       <w:pPr>
         <w:pStyle w:val="Heading4a"/>
       </w:pPr>
-      <w:bookmarkStart w:id="7" w:name="_Toc428180213"/>
+      <w:bookmarkStart w:id="6" w:name="_Toc428180213"/>
       <w:r>
         <w:t>SQL Server Agent Jobs:</w:t>
       </w:r>
-      <w:bookmarkEnd w:id="7"/>
+      <w:bookmarkEnd w:id="6"/>
     </w:p>
     <w:p>
       <w:pPr>
@@ -12057,11 +12055,11 @@
       <w:pPr>
         <w:pStyle w:val="Heading2a"/>
       </w:pPr>
-      <w:bookmarkStart w:id="8" w:name="_Toc428180214"/>
+      <w:bookmarkStart w:id="7" w:name="_Toc428180214"/>
       <w:r>
         <w:t>Configuration options</w:t>
       </w:r>
-      <w:bookmarkEnd w:id="8"/>
+      <w:bookmarkEnd w:id="7"/>
     </w:p>
     <w:p>
       <w:pPr>
@@ -14472,11 +14470,11 @@
       <w:pPr>
         <w:pStyle w:val="Heading2a"/>
       </w:pPr>
-      <w:bookmarkStart w:id="9" w:name="_Toc428180215"/>
+      <w:bookmarkStart w:id="8" w:name="_Toc428180215"/>
       <w:r>
         <w:t>Upper Level Stored Procedures</w:t>
       </w:r>
-      <w:bookmarkEnd w:id="9"/>
+      <w:bookmarkEnd w:id="8"/>
     </w:p>
     <w:p>
       <w:pPr>
@@ -14495,11 +14493,11 @@
       <w:pPr>
         <w:pStyle w:val="Heading3a"/>
       </w:pPr>
-      <w:bookmarkStart w:id="10" w:name="_Toc428180216"/>
+      <w:bookmarkStart w:id="9" w:name="_Toc428180216"/>
       <w:r>
         <w:t>Database Consistency Checks</w:t>
       </w:r>
-      <w:bookmarkEnd w:id="10"/>
+      <w:bookmarkEnd w:id="9"/>
     </w:p>
     <w:p>
       <w:pPr>
@@ -18210,14 +18208,14 @@
       <w:pPr>
         <w:pStyle w:val="Heading3a"/>
       </w:pPr>
-      <w:bookmarkStart w:id="11" w:name="_Toc428180217"/>
+      <w:bookmarkStart w:id="10" w:name="_Toc428180217"/>
       <w:r>
         <w:t xml:space="preserve">Database </w:t>
       </w:r>
       <w:r>
         <w:t>Maintenance</w:t>
       </w:r>
-      <w:bookmarkEnd w:id="11"/>
+      <w:bookmarkEnd w:id="10"/>
     </w:p>
     <w:p>
       <w:pPr>
@@ -24885,11 +24883,11 @@
       <w:pPr>
         <w:pStyle w:val="Heading4a"/>
       </w:pPr>
-      <w:bookmarkStart w:id="12" w:name="_Toc428180218"/>
+      <w:bookmarkStart w:id="11" w:name="_Toc428180218"/>
       <w:r>
         <w:t>Index Reorganize / Rebuild algorithm</w:t>
       </w:r>
-      <w:bookmarkEnd w:id="12"/>
+      <w:bookmarkEnd w:id="11"/>
     </w:p>
     <w:p>
       <w:pPr>
@@ -27078,14 +27076,14 @@
       <w:pPr>
         <w:pStyle w:val="Heading4a"/>
       </w:pPr>
-      <w:bookmarkStart w:id="13" w:name="_Toc428180219"/>
+      <w:bookmarkStart w:id="12" w:name="_Toc428180219"/>
       <w:r>
         <w:t>Heap</w:t>
       </w:r>
       <w:r>
         <w:t xml:space="preserve"> Rebuild algorithm</w:t>
       </w:r>
-      <w:bookmarkEnd w:id="13"/>
+      <w:bookmarkEnd w:id="12"/>
     </w:p>
     <w:p>
       <w:pPr>
@@ -28673,14 +28671,14 @@
       <w:pPr>
         <w:pStyle w:val="Heading4a"/>
       </w:pPr>
-      <w:bookmarkStart w:id="14" w:name="_Toc428180220"/>
+      <w:bookmarkStart w:id="13" w:name="_Toc428180220"/>
       <w:r>
         <w:t>Statistics update</w:t>
       </w:r>
       <w:r>
         <w:t xml:space="preserve"> algorithm</w:t>
       </w:r>
-      <w:bookmarkEnd w:id="14"/>
+      <w:bookmarkEnd w:id="13"/>
     </w:p>
     <w:p>
       <w:pPr>
@@ -29604,7 +29602,7 @@
       <w:pPr>
         <w:pStyle w:val="Heading4a"/>
       </w:pPr>
-      <w:bookmarkStart w:id="15" w:name="_Toc428180221"/>
+      <w:bookmarkStart w:id="14" w:name="_Toc428180221"/>
       <w:r>
         <w:t xml:space="preserve">Ghost Records </w:t>
       </w:r>
@@ -29617,7 +29615,7 @@
       <w:r>
         <w:t>algorithm</w:t>
       </w:r>
-      <w:bookmarkEnd w:id="15"/>
+      <w:bookmarkEnd w:id="14"/>
     </w:p>
     <w:p>
       <w:pPr>
@@ -29986,14 +29984,14 @@
       <w:pPr>
         <w:pStyle w:val="Heading3a"/>
       </w:pPr>
-      <w:bookmarkStart w:id="16" w:name="_Toc428180222"/>
+      <w:bookmarkStart w:id="15" w:name="_Toc428180222"/>
       <w:r>
         <w:t xml:space="preserve">Database </w:t>
       </w:r>
       <w:r>
         <w:t>Backup</w:t>
       </w:r>
-      <w:bookmarkEnd w:id="16"/>
+      <w:bookmarkEnd w:id="15"/>
     </w:p>
     <w:p>
       <w:pPr>
@@ -34987,11 +34985,11 @@
       <w:pPr>
         <w:pStyle w:val="Heading4a"/>
       </w:pPr>
-      <w:bookmarkStart w:id="17" w:name="_Toc428180223"/>
+      <w:bookmarkStart w:id="16" w:name="_Toc428180223"/>
       <w:r>
         <w:t>Database backup clean-up algorithm</w:t>
       </w:r>
-      <w:bookmarkEnd w:id="17"/>
+      <w:bookmarkEnd w:id="16"/>
     </w:p>
     <w:p>
       <w:pPr>
@@ -35705,7 +35703,7 @@
       <w:pPr>
         <w:pStyle w:val="Heading2a"/>
       </w:pPr>
-      <w:bookmarkStart w:id="18" w:name="_Toc428180224"/>
+      <w:bookmarkStart w:id="17" w:name="_Toc428180224"/>
       <w:r>
         <w:t xml:space="preserve">XML schemas </w:t>
       </w:r>
@@ -35719,7 +35717,7 @@
       <w:r>
         <w:t>dbo.vw_logEventMessages</w:t>
       </w:r>
-      <w:bookmarkEnd w:id="18"/>
+      <w:bookmarkEnd w:id="17"/>
       <w:proofErr w:type="spellEnd"/>
     </w:p>
     <w:p>
@@ -35739,7 +35737,7 @@
       <w:pPr>
         <w:pStyle w:val="Heading3a"/>
       </w:pPr>
-      <w:bookmarkStart w:id="19" w:name="_Toc428180225"/>
+      <w:bookmarkStart w:id="18" w:name="_Toc428180225"/>
       <w:r>
         <w:t>Action</w:t>
       </w:r>
@@ -35758,7 +35756,7 @@
       <w:r>
         <w:t xml:space="preserve"> details</w:t>
       </w:r>
-      <w:bookmarkEnd w:id="19"/>
+      <w:bookmarkEnd w:id="18"/>
     </w:p>
     <w:p>
       <w:pPr>
@@ -37421,11 +37419,11 @@
       <w:pPr>
         <w:pStyle w:val="Heading3a"/>
       </w:pPr>
-      <w:bookmarkStart w:id="20" w:name="_Toc428180226"/>
+      <w:bookmarkStart w:id="19" w:name="_Toc428180226"/>
       <w:r>
         <w:t>Alert event details</w:t>
       </w:r>
-      <w:bookmarkEnd w:id="20"/>
+      <w:bookmarkEnd w:id="19"/>
     </w:p>
     <w:p>
       <w:pPr>
@@ -38654,14 +38652,14 @@
       <w:pPr>
         <w:pStyle w:val="Heading3a"/>
       </w:pPr>
-      <w:bookmarkStart w:id="21" w:name="_Toc428180227"/>
+      <w:bookmarkStart w:id="20" w:name="_Toc428180227"/>
       <w:r>
         <w:t xml:space="preserve">Backup </w:t>
       </w:r>
       <w:r>
         <w:t>file details</w:t>
       </w:r>
-      <w:bookmarkEnd w:id="21"/>
+      <w:bookmarkEnd w:id="20"/>
       <w:r>
         <w:t xml:space="preserve"> </w:t>
       </w:r>
@@ -40441,11 +40439,11 @@
       <w:pPr>
         <w:pStyle w:val="Heading3a"/>
       </w:pPr>
-      <w:bookmarkStart w:id="22" w:name="_Toc428180228"/>
+      <w:bookmarkStart w:id="21" w:name="_Toc428180228"/>
       <w:r>
         <w:t>Index fragmentation details</w:t>
       </w:r>
-      <w:bookmarkEnd w:id="22"/>
+      <w:bookmarkEnd w:id="21"/>
     </w:p>
     <w:p>
       <w:pPr>
@@ -42079,14 +42077,14 @@
       <w:pPr>
         <w:pStyle w:val="Heading3a"/>
       </w:pPr>
-      <w:bookmarkStart w:id="23" w:name="_Toc428180229"/>
+      <w:bookmarkStart w:id="22" w:name="_Toc428180229"/>
       <w:r>
         <w:t>Statistics health</w:t>
       </w:r>
       <w:r>
         <w:t xml:space="preserve"> details</w:t>
       </w:r>
-      <w:bookmarkEnd w:id="23"/>
+      <w:bookmarkEnd w:id="22"/>
     </w:p>
     <w:p>
       <w:pPr>
@@ -43830,14 +43828,14 @@
       <w:pPr>
         <w:pStyle w:val="Heading3a"/>
       </w:pPr>
-      <w:bookmarkStart w:id="24" w:name="_Toc428180230"/>
+      <w:bookmarkStart w:id="23" w:name="_Toc428180230"/>
       <w:r>
         <w:t>Heap table fragmentation detail</w:t>
       </w:r>
       <w:r>
         <w:t>s</w:t>
       </w:r>
-      <w:bookmarkEnd w:id="24"/>
+      <w:bookmarkEnd w:id="23"/>
     </w:p>
     <w:p>
       <w:pPr>
@@ -45286,11 +45284,11 @@
       <w:pPr>
         <w:pStyle w:val="Heading3a"/>
       </w:pPr>
-      <w:bookmarkStart w:id="25" w:name="_Toc428180231"/>
+      <w:bookmarkStart w:id="24" w:name="_Toc428180231"/>
       <w:r>
         <w:t>Job execution details</w:t>
       </w:r>
-      <w:bookmarkEnd w:id="25"/>
+      <w:bookmarkEnd w:id="24"/>
     </w:p>
     <w:p>
       <w:pPr>
@@ -46765,7 +46763,7 @@
       <w:pPr>
         <w:pStyle w:val="Heading3a"/>
       </w:pPr>
-      <w:bookmarkStart w:id="26" w:name="_Toc428180232"/>
+      <w:bookmarkStart w:id="25" w:name="_Toc428180232"/>
       <w:r>
         <w:lastRenderedPageBreak/>
         <w:t xml:space="preserve">HTML </w:t>
@@ -46776,7 +46774,7 @@
       <w:r>
         <w:t>eport generation details</w:t>
       </w:r>
-      <w:bookmarkEnd w:id="26"/>
+      <w:bookmarkEnd w:id="25"/>
     </w:p>
     <w:p>
       <w:pPr>
@@ -48231,11 +48229,11 @@
       <w:pPr>
         <w:pStyle w:val="Heading1a"/>
       </w:pPr>
-      <w:bookmarkStart w:id="27" w:name="_Toc428180233"/>
+      <w:bookmarkStart w:id="26" w:name="_Toc428180233"/>
       <w:r>
         <w:t>health-check</w:t>
       </w:r>
-      <w:bookmarkEnd w:id="27"/>
+      <w:bookmarkEnd w:id="26"/>
     </w:p>
     <w:p>
       <w:pPr>
@@ -48318,7 +48316,7 @@
           <w:numId w:val="37"/>
         </w:numPr>
       </w:pPr>
-      <w:bookmarkStart w:id="28" w:name="_Toc428180234"/>
+      <w:bookmarkStart w:id="27" w:name="_Toc428180234"/>
       <w:r>
         <w:t>Discovery and Refresh</w:t>
       </w:r>
@@ -48328,30 +48326,30 @@
       <w:r>
         <w:t xml:space="preserve"> information</w:t>
       </w:r>
+      <w:bookmarkEnd w:id="27"/>
+    </w:p>
+    <w:p>
+      <w:pPr>
+        <w:pStyle w:val="Heading3a"/>
+      </w:pPr>
+      <w:bookmarkStart w:id="28" w:name="_Toc428180235"/>
+      <w:proofErr w:type="spellStart"/>
+      <w:r>
+        <w:t>Catalog</w:t>
+      </w:r>
+      <w:proofErr w:type="spellEnd"/>
+      <w:r>
+        <w:t xml:space="preserve"> </w:t>
+      </w:r>
+      <w:proofErr w:type="spellStart"/>
+      <w:r>
+        <w:t>Upsert</w:t>
+      </w:r>
+      <w:proofErr w:type="spellEnd"/>
+      <w:r>
+        <w:t>: Discovery &amp; Update</w:t>
+      </w:r>
       <w:bookmarkEnd w:id="28"/>
-    </w:p>
-    <w:p>
-      <w:pPr>
-        <w:pStyle w:val="Heading3a"/>
-      </w:pPr>
-      <w:bookmarkStart w:id="29" w:name="_Toc428180235"/>
-      <w:proofErr w:type="spellStart"/>
-      <w:r>
-        <w:t>Catalog</w:t>
-      </w:r>
-      <w:proofErr w:type="spellEnd"/>
-      <w:r>
-        <w:t xml:space="preserve"> </w:t>
-      </w:r>
-      <w:proofErr w:type="spellStart"/>
-      <w:r>
-        <w:t>Upsert</w:t>
-      </w:r>
-      <w:proofErr w:type="spellEnd"/>
-      <w:r>
-        <w:t>: Discovery &amp; Update</w:t>
-      </w:r>
-      <w:bookmarkEnd w:id="29"/>
     </w:p>
     <w:p>
       <w:pPr>
@@ -48798,11 +48796,11 @@
       <w:pPr>
         <w:pStyle w:val="Heading3a"/>
       </w:pPr>
-      <w:bookmarkStart w:id="30" w:name="_Toc428180236"/>
+      <w:bookmarkStart w:id="29" w:name="_Toc428180236"/>
       <w:r>
         <w:t>Collect Database Status &amp; Details</w:t>
       </w:r>
-      <w:bookmarkEnd w:id="30"/>
+      <w:bookmarkEnd w:id="29"/>
     </w:p>
     <w:p>
       <w:pPr>
@@ -48919,11 +48917,11 @@
       <w:pPr>
         <w:pStyle w:val="Heading3a"/>
       </w:pPr>
-      <w:bookmarkStart w:id="31" w:name="_Toc428180237"/>
+      <w:bookmarkStart w:id="30" w:name="_Toc428180237"/>
       <w:r>
         <w:t>Collect SQL Server Agent job status</w:t>
       </w:r>
-      <w:bookmarkEnd w:id="31"/>
+      <w:bookmarkEnd w:id="30"/>
     </w:p>
     <w:p>
       <w:pPr>
@@ -48979,11 +48977,11 @@
       <w:pPr>
         <w:pStyle w:val="Heading3a"/>
       </w:pPr>
-      <w:bookmarkStart w:id="32" w:name="_Toc428180238"/>
+      <w:bookmarkStart w:id="31" w:name="_Toc428180238"/>
       <w:r>
         <w:t>Collect Disk Space Usage information</w:t>
       </w:r>
-      <w:bookmarkEnd w:id="32"/>
+      <w:bookmarkEnd w:id="31"/>
     </w:p>
     <w:p>
       <w:pPr>
@@ -49127,7 +49125,7 @@
       <w:pPr>
         <w:pStyle w:val="Heading3a"/>
       </w:pPr>
-      <w:bookmarkStart w:id="33" w:name="_Toc428180239"/>
+      <w:bookmarkStart w:id="32" w:name="_Toc428180239"/>
       <w:r>
         <w:t xml:space="preserve">Collect </w:t>
       </w:r>
@@ -49139,7 +49137,7 @@
       <w:r>
         <w:t xml:space="preserve"> Messages</w:t>
       </w:r>
-      <w:bookmarkEnd w:id="33"/>
+      <w:bookmarkEnd w:id="32"/>
     </w:p>
     <w:p>
       <w:pPr>
@@ -49260,11 +49258,11 @@
       <w:pPr>
         <w:pStyle w:val="Heading3a"/>
       </w:pPr>
-      <w:bookmarkStart w:id="34" w:name="_Toc428180240"/>
+      <w:bookmarkStart w:id="33" w:name="_Toc428180240"/>
       <w:r>
         <w:t>Collect Event Messages</w:t>
       </w:r>
-      <w:bookmarkEnd w:id="34"/>
+      <w:bookmarkEnd w:id="33"/>
     </w:p>
     <w:p>
       <w:pPr>
@@ -49502,11 +49500,11 @@
       <w:pPr>
         <w:pStyle w:val="Heading2a"/>
       </w:pPr>
-      <w:bookmarkStart w:id="35" w:name="_Toc428180241"/>
+      <w:bookmarkStart w:id="34" w:name="_Toc428180241"/>
       <w:r>
         <w:t>Generate Reports</w:t>
       </w:r>
-      <w:bookmarkEnd w:id="35"/>
+      <w:bookmarkEnd w:id="34"/>
     </w:p>
     <w:p>
       <w:pPr>
@@ -49745,14 +49743,14 @@
           <w:i w:val="0"/>
         </w:rPr>
       </w:pPr>
-      <w:bookmarkStart w:id="36" w:name="_Toc428180242"/>
+      <w:bookmarkStart w:id="35" w:name="_Toc428180242"/>
       <w:r>
         <w:rPr>
           <w:i w:val="0"/>
         </w:rPr>
         <w:t>Modules</w:t>
       </w:r>
-      <w:bookmarkEnd w:id="36"/>
+      <w:bookmarkEnd w:id="35"/>
     </w:p>
     <w:p>
       <w:pPr>
@@ -49815,11 +49813,11 @@
       <w:r>
         <w:t xml:space="preserve"> </w:t>
       </w:r>
-      <w:bookmarkStart w:id="37" w:name="_Toc428180243"/>
+      <w:bookmarkStart w:id="36" w:name="_Toc428180243"/>
       <w:r>
         <w:t>Instance Availability</w:t>
       </w:r>
-      <w:bookmarkEnd w:id="37"/>
+      <w:bookmarkEnd w:id="36"/>
     </w:p>
     <w:p>
       <w:pPr>
@@ -49974,11 +49972,11 @@
       <w:r>
         <w:t xml:space="preserve"> </w:t>
       </w:r>
-      <w:bookmarkStart w:id="38" w:name="_Toc428180244"/>
+      <w:bookmarkStart w:id="37" w:name="_Toc428180244"/>
       <w:r>
         <w:t>Databases Status</w:t>
       </w:r>
-      <w:bookmarkEnd w:id="38"/>
+      <w:bookmarkEnd w:id="37"/>
     </w:p>
     <w:p>
       <w:pPr>
@@ -50034,11 +50032,11 @@
       <w:r>
         <w:t xml:space="preserve"> </w:t>
       </w:r>
-      <w:bookmarkStart w:id="39" w:name="_Toc428180245"/>
+      <w:bookmarkStart w:id="38" w:name="_Toc428180245"/>
       <w:r>
         <w:t>SQL Server Agent Jobs Status</w:t>
       </w:r>
-      <w:bookmarkEnd w:id="39"/>
+      <w:bookmarkEnd w:id="38"/>
     </w:p>
     <w:p>
       <w:pPr>
@@ -50100,11 +50098,11 @@
       <w:r>
         <w:t xml:space="preserve"> </w:t>
       </w:r>
-      <w:bookmarkStart w:id="40" w:name="_Toc428180246"/>
+      <w:bookmarkStart w:id="39" w:name="_Toc428180246"/>
       <w:r>
         <w:t>Disk Space Information</w:t>
       </w:r>
-      <w:bookmarkEnd w:id="40"/>
+      <w:bookmarkEnd w:id="39"/>
     </w:p>
     <w:p>
       <w:pPr>
@@ -50182,7 +50180,7 @@
       <w:r>
         <w:t xml:space="preserve"> </w:t>
       </w:r>
-      <w:bookmarkStart w:id="41" w:name="_Toc428180247"/>
+      <w:bookmarkStart w:id="40" w:name="_Toc428180247"/>
       <w:proofErr w:type="spellStart"/>
       <w:r>
         <w:t>Errorlog</w:t>
@@ -50191,7 +50189,7 @@
       <w:r>
         <w:t xml:space="preserve"> Messages</w:t>
       </w:r>
-      <w:bookmarkEnd w:id="41"/>
+      <w:bookmarkEnd w:id="40"/>
     </w:p>
     <w:p>
       <w:pPr>
@@ -50296,14 +50294,14 @@
           <w:i w:val="0"/>
         </w:rPr>
       </w:pPr>
-      <w:bookmarkStart w:id="42" w:name="_Toc428180248"/>
+      <w:bookmarkStart w:id="41" w:name="_Toc428180248"/>
       <w:r>
         <w:rPr>
           <w:i w:val="0"/>
         </w:rPr>
         <w:t>Potential Issues</w:t>
       </w:r>
-      <w:bookmarkEnd w:id="42"/>
+      <w:bookmarkEnd w:id="41"/>
     </w:p>
     <w:p>
       <w:pPr>
@@ -50331,11 +50329,11 @@
       <w:r>
         <w:t xml:space="preserve"> </w:t>
       </w:r>
-      <w:bookmarkStart w:id="43" w:name="_Toc428180249"/>
+      <w:bookmarkStart w:id="42" w:name="_Toc428180249"/>
       <w:r>
         <w:t>Offline Databases</w:t>
       </w:r>
-      <w:bookmarkEnd w:id="43"/>
+      <w:bookmarkEnd w:id="42"/>
     </w:p>
     <w:p>
       <w:pPr>
@@ -50389,11 +50387,11 @@
       <w:r>
         <w:t xml:space="preserve"> </w:t>
       </w:r>
-      <w:bookmarkStart w:id="44" w:name="_Toc428180250"/>
+      <w:bookmarkStart w:id="43" w:name="_Toc428180250"/>
       <w:r>
         <w:t>SQL Server Agent Job Failures</w:t>
       </w:r>
-      <w:bookmarkEnd w:id="44"/>
+      <w:bookmarkEnd w:id="43"/>
     </w:p>
     <w:p>
       <w:pPr>
@@ -50439,11 +50437,11 @@
       <w:r>
         <w:t xml:space="preserve"> </w:t>
       </w:r>
-      <w:bookmarkStart w:id="45" w:name="_Toc428180251"/>
+      <w:bookmarkStart w:id="44" w:name="_Toc428180251"/>
       <w:r>
         <w:t>Long Running SQL Agent Jobs</w:t>
       </w:r>
-      <w:bookmarkEnd w:id="45"/>
+      <w:bookmarkEnd w:id="44"/>
     </w:p>
     <w:p>
       <w:pPr>
@@ -50462,15 +50460,7 @@
           <w:sz w:val="20"/>
           <w:szCs w:val="20"/>
         </w:rPr>
-        <w:t xml:space="preserve">SQL Agent jobs </w:t>
-      </w:r>
-      <w:r>
-        <w:rPr>
-          <w:rFonts w:ascii="Arial" w:hAnsi="Arial" w:cs="Arial"/>
-          <w:sz w:val="20"/>
-          <w:szCs w:val="20"/>
-        </w:rPr>
-        <w:t>that are currently running for more than 3 (default) hours.</w:t>
+        <w:t>SQL Agent jobs that are currently running for more than 3 (default) hours.</w:t>
       </w:r>
     </w:p>
     <w:p>
@@ -50481,11 +50471,11 @@
       <w:r>
         <w:t xml:space="preserve"> </w:t>
       </w:r>
-      <w:bookmarkStart w:id="46" w:name="_Toc428180252"/>
+      <w:bookmarkStart w:id="45" w:name="_Toc428180252"/>
       <w:r>
         <w:t>Low Free Disk Space</w:t>
       </w:r>
-      <w:bookmarkEnd w:id="46"/>
+      <w:bookmarkEnd w:id="45"/>
     </w:p>
     <w:p>
       <w:pPr>
@@ -50523,11 +50513,11 @@
       <w:r>
         <w:t xml:space="preserve"> </w:t>
       </w:r>
-      <w:bookmarkStart w:id="47" w:name="_Toc428180253"/>
+      <w:bookmarkStart w:id="46" w:name="_Toc428180253"/>
       <w:r>
         <w:t>Outdated Backup for Databases</w:t>
       </w:r>
-      <w:bookmarkEnd w:id="47"/>
+      <w:bookmarkEnd w:id="46"/>
     </w:p>
     <w:p>
       <w:pPr>
@@ -50577,11 +50567,11 @@
       <w:r>
         <w:t xml:space="preserve"> </w:t>
       </w:r>
-      <w:bookmarkStart w:id="48" w:name="_Toc428180254"/>
+      <w:bookmarkStart w:id="47" w:name="_Toc428180254"/>
       <w:r>
         <w:t>Outdated DBCC CHECKDB Databases</w:t>
       </w:r>
-      <w:bookmarkEnd w:id="48"/>
+      <w:bookmarkEnd w:id="47"/>
     </w:p>
     <w:p>
       <w:pPr>
@@ -50717,11 +50707,11 @@
         <w:ind w:left="1701" w:hanging="621"/>
         <w:jc w:val="both"/>
       </w:pPr>
-      <w:bookmarkStart w:id="49" w:name="_Toc428180255"/>
+      <w:bookmarkStart w:id="48" w:name="_Toc428180255"/>
       <w:r>
         <w:t>Frequently Fragmented Indexes</w:t>
       </w:r>
-      <w:bookmarkEnd w:id="49"/>
+      <w:bookmarkEnd w:id="48"/>
     </w:p>
     <w:p>
       <w:pPr>
@@ -50803,7 +50793,7 @@
       <w:r>
         <w:t xml:space="preserve"> </w:t>
       </w:r>
-      <w:bookmarkStart w:id="50" w:name="_Toc428180256"/>
+      <w:bookmarkStart w:id="49" w:name="_Toc428180256"/>
       <w:proofErr w:type="spellStart"/>
       <w:r>
         <w:t>Errorlog</w:t>
@@ -50812,7 +50802,7 @@
       <w:r>
         <w:t xml:space="preserve"> Messages</w:t>
       </w:r>
-      <w:bookmarkEnd w:id="50"/>
+      <w:bookmarkEnd w:id="49"/>
     </w:p>
     <w:p>
       <w:pPr>
@@ -50892,11 +50882,11 @@
       <w:r>
         <w:t xml:space="preserve"> </w:t>
       </w:r>
-      <w:bookmarkStart w:id="51" w:name="_Toc428180257"/>
+      <w:bookmarkStart w:id="50" w:name="_Toc428180257"/>
       <w:r>
         <w:t>Big Size for System Databases</w:t>
       </w:r>
-      <w:bookmarkEnd w:id="51"/>
+      <w:bookmarkEnd w:id="50"/>
     </w:p>
     <w:p>
       <w:pPr>
@@ -50962,11 +50952,11 @@
       <w:r>
         <w:t xml:space="preserve"> </w:t>
       </w:r>
-      <w:bookmarkStart w:id="52" w:name="_Toc428180258"/>
+      <w:bookmarkStart w:id="51" w:name="_Toc428180258"/>
       <w:r>
         <w:t>Big Size for Database Log Files</w:t>
       </w:r>
-      <w:bookmarkEnd w:id="52"/>
+      <w:bookmarkEnd w:id="51"/>
     </w:p>
     <w:p>
       <w:pPr>
@@ -50996,11 +50986,11 @@
       <w:r>
         <w:t xml:space="preserve"> </w:t>
       </w:r>
-      <w:bookmarkStart w:id="53" w:name="_Toc428180259"/>
+      <w:bookmarkStart w:id="52" w:name="_Toc428180259"/>
       <w:r>
         <w:t>Databases with Auto Close / Shrink</w:t>
       </w:r>
-      <w:bookmarkEnd w:id="53"/>
+      <w:bookmarkEnd w:id="52"/>
     </w:p>
     <w:p>
       <w:pPr>
@@ -51079,11 +51069,11 @@
       <w:r>
         <w:t xml:space="preserve"> </w:t>
       </w:r>
-      <w:bookmarkStart w:id="54" w:name="_Toc428180260"/>
+      <w:bookmarkStart w:id="53" w:name="_Toc428180260"/>
       <w:r>
         <w:t>Low Usage of Data Space</w:t>
       </w:r>
-      <w:bookmarkEnd w:id="54"/>
+      <w:bookmarkEnd w:id="53"/>
     </w:p>
     <w:p>
       <w:pPr>
@@ -51146,11 +51136,11 @@
       <w:r>
         <w:t xml:space="preserve"> </w:t>
       </w:r>
-      <w:bookmarkStart w:id="55" w:name="_Toc428180261"/>
+      <w:bookmarkStart w:id="54" w:name="_Toc428180261"/>
       <w:r>
         <w:t>High Usage of Log Space</w:t>
       </w:r>
-      <w:bookmarkEnd w:id="55"/>
+      <w:bookmarkEnd w:id="54"/>
     </w:p>
     <w:p>
       <w:pPr>
@@ -51189,11 +51179,11 @@
       <w:r>
         <w:t xml:space="preserve"> </w:t>
       </w:r>
-      <w:bookmarkStart w:id="56" w:name="_Toc428180262"/>
+      <w:bookmarkStart w:id="55" w:name="_Toc428180262"/>
       <w:r>
         <w:t>Log vs. Data – Allocated Size</w:t>
       </w:r>
-      <w:bookmarkEnd w:id="56"/>
+      <w:bookmarkEnd w:id="55"/>
     </w:p>
     <w:p>
       <w:pPr>
@@ -51232,11 +51222,11 @@
       <w:r>
         <w:t xml:space="preserve"> </w:t>
       </w:r>
-      <w:bookmarkStart w:id="57" w:name="_Toc428180263"/>
+      <w:bookmarkStart w:id="56" w:name="_Toc428180263"/>
       <w:r>
         <w:t>Databases with Fixed File(s) Size</w:t>
       </w:r>
-      <w:bookmarkEnd w:id="57"/>
+      <w:bookmarkEnd w:id="56"/>
     </w:p>
     <w:p>
       <w:pPr>
@@ -51283,11 +51273,11 @@
       <w:r>
         <w:t xml:space="preserve"> </w:t>
       </w:r>
-      <w:bookmarkStart w:id="58" w:name="_Toc428180264"/>
+      <w:bookmarkStart w:id="57" w:name="_Toc428180264"/>
       <w:r>
         <w:t>Databases with Improper Page Verify Option</w:t>
       </w:r>
-      <w:bookmarkEnd w:id="58"/>
+      <w:bookmarkEnd w:id="57"/>
     </w:p>
     <w:p>
       <w:pPr>
@@ -51339,24 +51329,24 @@
       <w:pPr>
         <w:pStyle w:val="Heading2a"/>
       </w:pPr>
-      <w:bookmarkStart w:id="59" w:name="_Toc428180265"/>
+      <w:bookmarkStart w:id="58" w:name="_Toc428180265"/>
       <w:r>
         <w:t>Report Configuration options</w:t>
       </w:r>
+      <w:bookmarkEnd w:id="58"/>
+    </w:p>
+    <w:p>
+      <w:pPr>
+        <w:pStyle w:val="Heading3a"/>
+      </w:pPr>
+      <w:bookmarkStart w:id="59" w:name="_Toc428180266"/>
+      <w:r>
+        <w:t>Reports path and</w:t>
+      </w:r>
+      <w:r>
+        <w:t xml:space="preserve"> email distribution list</w:t>
+      </w:r>
       <w:bookmarkEnd w:id="59"/>
-    </w:p>
-    <w:p>
-      <w:pPr>
-        <w:pStyle w:val="Heading3a"/>
-      </w:pPr>
-      <w:bookmarkStart w:id="60" w:name="_Toc428180266"/>
-      <w:r>
-        <w:t>Reports path and</w:t>
-      </w:r>
-      <w:r>
-        <w:t xml:space="preserve"> email distribution list</w:t>
-      </w:r>
-      <w:bookmarkEnd w:id="60"/>
     </w:p>
     <w:p>
       <w:pPr>
@@ -52170,6 +52160,129 @@
           </w:p>
         </w:tc>
       </w:tr>
+      <w:tr>
+        <w:trPr>
+          <w:trHeight w:val="300"/>
+        </w:trPr>
+        <w:tc>
+          <w:tcPr>
+            <w:tcW w:w="4111" w:type="dxa"/>
+            <w:tcBorders>
+              <w:top w:val="nil"/>
+              <w:left w:val="single" w:sz="4" w:space="0" w:color="auto"/>
+              <w:bottom w:val="single" w:sz="4" w:space="0" w:color="auto"/>
+              <w:right w:val="single" w:sz="4" w:space="0" w:color="auto"/>
+            </w:tcBorders>
+            <w:shd w:val="clear" w:color="auto" w:fill="auto"/>
+            <w:noWrap/>
+            <w:vAlign w:val="center"/>
+            <w:hideMark/>
+          </w:tcPr>
+          <w:p>
+            <w:pPr>
+              <w:rPr>
+                <w:rFonts w:ascii="Arial" w:hAnsi="Arial" w:cs="Arial"/>
+                <w:color w:val="000000"/>
+                <w:sz w:val="16"/>
+                <w:szCs w:val="16"/>
+              </w:rPr>
+            </w:pPr>
+            <w:r>
+              <w:rPr>
+                <w:rFonts w:ascii="Arial" w:hAnsi="Arial" w:cs="Arial"/>
+                <w:color w:val="000000"/>
+                <w:sz w:val="16"/>
+                <w:szCs w:val="16"/>
+              </w:rPr>
+              <w:t>Collect SQL Agent jobs step details (health-check)</w:t>
+            </w:r>
+          </w:p>
+        </w:tc>
+        <w:tc>
+          <w:tcPr>
+            <w:tcW w:w="1289" w:type="dxa"/>
+            <w:tcBorders>
+              <w:top w:val="nil"/>
+              <w:left w:val="nil"/>
+              <w:bottom w:val="single" w:sz="4" w:space="0" w:color="auto"/>
+              <w:right w:val="single" w:sz="4" w:space="0" w:color="auto"/>
+            </w:tcBorders>
+            <w:shd w:val="clear" w:color="auto" w:fill="auto"/>
+            <w:noWrap/>
+            <w:vAlign w:val="center"/>
+            <w:hideMark/>
+          </w:tcPr>
+          <w:p>
+            <w:pPr>
+              <w:jc w:val="center"/>
+              <w:rPr>
+                <w:rFonts w:ascii="Arial" w:hAnsi="Arial" w:cs="Arial"/>
+                <w:color w:val="000000"/>
+                <w:sz w:val="16"/>
+                <w:szCs w:val="16"/>
+              </w:rPr>
+            </w:pPr>
+            <w:r>
+              <w:rPr>
+                <w:rFonts w:ascii="Arial" w:hAnsi="Arial" w:cs="Arial"/>
+                <w:color w:val="000000"/>
+                <w:sz w:val="16"/>
+                <w:szCs w:val="16"/>
+              </w:rPr>
+              <w:t>false</w:t>
+            </w:r>
+          </w:p>
+        </w:tc>
+        <w:tc>
+          <w:tcPr>
+            <w:tcW w:w="4500" w:type="dxa"/>
+            <w:tcBorders>
+              <w:top w:val="nil"/>
+              <w:left w:val="nil"/>
+              <w:bottom w:val="single" w:sz="4" w:space="0" w:color="auto"/>
+              <w:right w:val="single" w:sz="4" w:space="0" w:color="auto"/>
+            </w:tcBorders>
+            <w:vAlign w:val="center"/>
+          </w:tcPr>
+          <w:p>
+            <w:pPr>
+              <w:rPr>
+                <w:rFonts w:ascii="Arial" w:hAnsi="Arial" w:cs="Arial"/>
+                <w:color w:val="000000"/>
+                <w:sz w:val="16"/>
+                <w:szCs w:val="16"/>
+              </w:rPr>
+            </w:pPr>
+            <w:r>
+              <w:rPr>
+                <w:rFonts w:ascii="Arial" w:hAnsi="Arial" w:cs="Arial"/>
+                <w:color w:val="000000"/>
+                <w:sz w:val="16"/>
+                <w:szCs w:val="16"/>
+              </w:rPr>
+              <w:t>When collecting information on SQL Agent jobs, get also steps execution details (start time, running time, status</w:t>
+            </w:r>
+            <w:r>
+              <w:rPr>
+                <w:rFonts w:ascii="Arial" w:hAnsi="Arial" w:cs="Arial"/>
+                <w:color w:val="000000"/>
+                <w:sz w:val="16"/>
+                <w:szCs w:val="16"/>
+              </w:rPr>
+              <w:t>, etc.</w:t>
+            </w:r>
+            <w:r>
+              <w:rPr>
+                <w:rFonts w:ascii="Arial" w:hAnsi="Arial" w:cs="Arial"/>
+                <w:color w:val="000000"/>
+                <w:sz w:val="16"/>
+                <w:szCs w:val="16"/>
+              </w:rPr>
+              <w:t>)</w:t>
+            </w:r>
+          </w:p>
+        </w:tc>
+      </w:tr>
     </w:tbl>
     <w:p>
       <w:pPr>
@@ -52193,24 +52306,16 @@
     </w:p>
     <w:p>
       <w:pPr>
-        <w:pStyle w:val="ListParagraph"/>
-        <w:ind w:left="1080"/>
-        <w:rPr>
-          <w:rFonts w:ascii="Arial" w:hAnsi="Arial" w:cs="Arial"/>
-          <w:b/>
-        </w:rPr>
-      </w:pPr>
-    </w:p>
-    <w:p>
-      <w:pPr>
         <w:pStyle w:val="Heading3a"/>
       </w:pPr>
-      <w:bookmarkStart w:id="61" w:name="_Toc428180267"/>
+      <w:bookmarkStart w:id="60" w:name="_Toc428180267"/>
+      <w:bookmarkStart w:id="61" w:name="_GoBack"/>
+      <w:bookmarkEnd w:id="61"/>
       <w:r>
         <w:lastRenderedPageBreak/>
         <w:t>Configuration Thresholds and Options</w:t>
       </w:r>
-      <w:bookmarkEnd w:id="61"/>
+      <w:bookmarkEnd w:id="60"/>
     </w:p>
     <w:p>
       <w:pPr>
@@ -55406,7 +55511,7 @@
         </mc:Choice>
         <mc:Fallback>
           <w:pict>
-            <v:line w14:anchorId="0E82C7BF" id="Line 8" o:spid="_x0000_s1026" style="position:absolute;z-index:251658240;visibility:visible;mso-wrap-style:square;mso-width-percent:0;mso-height-percent:0;mso-wrap-distance-left:9pt;mso-wrap-distance-top:0;mso-wrap-distance-right:9pt;mso-wrap-distance-bottom:0;mso-position-horizontal:absolute;mso-position-horizontal-relative:text;mso-position-vertical:absolute;mso-position-vertical-relative:text;mso-width-percent:0;mso-height-percent:0;mso-width-relative:page;mso-height-relative:page" from="0,-.8pt" to="481.65pt,-.8pt" o:gfxdata="UEsDBBQABgAIAAAAIQC2gziS/gAAAOEBAAATAAAAW0NvbnRlbnRfVHlwZXNdLnhtbJSRQU7DMBBF&#10;90jcwfIWJU67QAgl6YK0S0CoHGBkTxKLZGx5TGhvj5O2G0SRWNoz/78nu9wcxkFMGNg6quQqL6RA&#10;0s5Y6ir5vt9lD1JwBDIwOMJKHpHlpr69KfdHjyxSmriSfYz+USnWPY7AufNIadK6MEJMx9ApD/oD&#10;OlTrorhX2lFEilmcO2RdNtjC5xDF9pCuTyYBB5bi6bQ4syoJ3g9WQ0ymaiLzg5KdCXlKLjvcW893&#10;SUOqXwnz5DrgnHtJTxOsQfEKIT7DmDSUCaxw7Rqn8787ZsmRM9e2VmPeBN4uqYvTtW7jvijg9N/y&#10;JsXecLq0q+WD6m8AAAD//wMAUEsDBBQABgAIAAAAIQA4/SH/1gAAAJQBAAALAAAAX3JlbHMvLnJl&#10;bHOkkMFqwzAMhu+DvYPRfXGawxijTi+j0GvpHsDYimMaW0Yy2fr2M4PBMnrbUb/Q94l/f/hMi1qR&#10;JVI2sOt6UJgd+ZiDgffL8ekFlFSbvV0oo4EbChzGx4f9GRdb25HMsYhqlCwG5lrLq9biZkxWOiqY&#10;22YiTra2kYMu1l1tQD30/bPm3wwYN0x18gb45AdQl1tp5j/sFB2T0FQ7R0nTNEV3j6o9feQzro1i&#10;OWA14Fm+Q8a1a8+Bvu/d/dMb2JY5uiPbhG/ktn4cqGU/er3pcvwCAAD//wMAUEsDBBQABgAIAAAA&#10;IQADyRXjEQIAACgEAAAOAAAAZHJzL2Uyb0RvYy54bWysU8GO2jAQvVfqP1i+QxIaKESEVZVAL7SL&#10;tNsPMLZDrDq2ZRsCqvrvHRuC2PZSVc3BGXtmnt/MGy+fzp1EJ26d0KrE2TjFiCuqmVCHEn973Yzm&#10;GDlPFCNSK17iC3f4afX+3bI3BZ/oVkvGLQIQ5YrelLj13hRJ4mjLO+LG2nAFzkbbjnjY2kPCLOkB&#10;vZPJJE1nSa8tM1ZT7hyc1lcnXkX8puHUPzeN4x7JEgM3H1cb131Yk9WSFAdLTCvojQb5BxYdEQou&#10;vUPVxBN0tOIPqE5Qq51u/JjqLtFNIyiPNUA1WfpbNS8tMTzWAs1x5t4m9/9g6dfTziLBQDuMFOlA&#10;oq1QHM1DZ3rjCgio1M6G2uhZvZitpt8dUrpqiTrwyPD1YiAtCxnJm5SwcQbw9/0XzSCGHL2ObTo3&#10;tguQ0AB0jmpc7mrws0cUDmdZNltMpxjRwZeQYkg01vnPXHcoGCWWwDkCk9PW+UCEFENIuEfpjZAy&#10;ii0V6ku8mE6mMcFpKVhwhjBnD/tKWnQiYVziF6sCz2OY1UfFIljLCVvfbE+EvNpwuVQBD0oBOjfr&#10;Og8/FuliPV/P81E+ma1HeVrXo0+bKh/NNtnHaf2hrqo6+xmoZXnRCsa4CuyG2czyv9P+9kquU3Wf&#10;znsbkrfosV9AdvhH0lHLIN91EPaaXXZ20BjGMQbfnk6Y98c92I8PfPULAAD//wMAUEsDBBQABgAI&#10;AAAAIQBBTnb52wAAAAYBAAAPAAAAZHJzL2Rvd25yZXYueG1sTI/BTsMwEETvSPyDtUhcqtZpI0WQ&#10;xqkQkBsXCojrNt4mEfE6jd028PUs4gDHnRnNvC02k+vVicbQeTawXCSgiGtvO24MvL5U8xtQISJb&#10;7D2TgU8KsCkvLwrMrT/zM522sVFSwiFHA22MQ651qFtyGBZ+IBZv70eHUc6x0XbEs5S7Xq+SJNMO&#10;O5aFFge6b6n+2B6dgVC90aH6mtWz5D1tPK0OD0+PaMz11XS3BhVpin9h+MEXdCiFaeePbIPqDcgj&#10;0cB8mYES9zZLU1C7X0GXhf6PX34DAAD//wMAUEsBAi0AFAAGAAgAAAAhALaDOJL+AAAA4QEAABMA&#10;AAAAAAAAAAAAAAAAAAAAAFtDb250ZW50X1R5cGVzXS54bWxQSwECLQAUAAYACAAAACEAOP0h/9YA&#10;AACUAQAACwAAAAAAAAAAAAAAAAAvAQAAX3JlbHMvLnJlbHNQSwECLQAUAAYACAAAACEAA8kV4xEC&#10;AAAoBAAADgAAAAAAAAAAAAAAAAAuAgAAZHJzL2Uyb0RvYy54bWxQSwECLQAUAAYACAAAACEAQU52&#10;+dsAAAAGAQAADwAAAAAAAAAAAAAAAABrBAAAZHJzL2Rvd25yZXYueG1sUEsFBgAAAAAEAAQA8wAA&#10;AHMFAAAAAA==&#10;"/>
+            <v:line w14:anchorId="5DC89DF4" id="Line 8" o:spid="_x0000_s1026" style="position:absolute;z-index:251658240;visibility:visible;mso-wrap-style:square;mso-width-percent:0;mso-height-percent:0;mso-wrap-distance-left:9pt;mso-wrap-distance-top:0;mso-wrap-distance-right:9pt;mso-wrap-distance-bottom:0;mso-position-horizontal:absolute;mso-position-horizontal-relative:text;mso-position-vertical:absolute;mso-position-vertical-relative:text;mso-width-percent:0;mso-height-percent:0;mso-width-relative:page;mso-height-relative:page" from="0,-.8pt" to="481.65pt,-.8pt" o:gfxdata="UEsDBBQABgAIAAAAIQC2gziS/gAAAOEBAAATAAAAW0NvbnRlbnRfVHlwZXNdLnhtbJSRQU7DMBBF&#10;90jcwfIWJU67QAgl6YK0S0CoHGBkTxKLZGx5TGhvj5O2G0SRWNoz/78nu9wcxkFMGNg6quQqL6RA&#10;0s5Y6ir5vt9lD1JwBDIwOMJKHpHlpr69KfdHjyxSmriSfYz+USnWPY7AufNIadK6MEJMx9ApD/oD&#10;OlTrorhX2lFEilmcO2RdNtjC5xDF9pCuTyYBB5bi6bQ4syoJ3g9WQ0ymaiLzg5KdCXlKLjvcW893&#10;SUOqXwnz5DrgnHtJTxOsQfEKIT7DmDSUCaxw7Rqn8787ZsmRM9e2VmPeBN4uqYvTtW7jvijg9N/y&#10;JsXecLq0q+WD6m8AAAD//wMAUEsDBBQABgAIAAAAIQA4/SH/1gAAAJQBAAALAAAAX3JlbHMvLnJl&#10;bHOkkMFqwzAMhu+DvYPRfXGawxijTi+j0GvpHsDYimMaW0Yy2fr2M4PBMnrbUb/Q94l/f/hMi1qR&#10;JVI2sOt6UJgd+ZiDgffL8ekFlFSbvV0oo4EbChzGx4f9GRdb25HMsYhqlCwG5lrLq9biZkxWOiqY&#10;22YiTra2kYMu1l1tQD30/bPm3wwYN0x18gb45AdQl1tp5j/sFB2T0FQ7R0nTNEV3j6o9feQzro1i&#10;OWA14Fm+Q8a1a8+Bvu/d/dMb2JY5uiPbhG/ktn4cqGU/er3pcvwCAAD//wMAUEsDBBQABgAIAAAA&#10;IQADyRXjEQIAACgEAAAOAAAAZHJzL2Uyb0RvYy54bWysU8GO2jAQvVfqP1i+QxIaKESEVZVAL7SL&#10;tNsPMLZDrDq2ZRsCqvrvHRuC2PZSVc3BGXtmnt/MGy+fzp1EJ26d0KrE2TjFiCuqmVCHEn973Yzm&#10;GDlPFCNSK17iC3f4afX+3bI3BZ/oVkvGLQIQ5YrelLj13hRJ4mjLO+LG2nAFzkbbjnjY2kPCLOkB&#10;vZPJJE1nSa8tM1ZT7hyc1lcnXkX8puHUPzeN4x7JEgM3H1cb131Yk9WSFAdLTCvojQb5BxYdEQou&#10;vUPVxBN0tOIPqE5Qq51u/JjqLtFNIyiPNUA1WfpbNS8tMTzWAs1x5t4m9/9g6dfTziLBQDuMFOlA&#10;oq1QHM1DZ3rjCgio1M6G2uhZvZitpt8dUrpqiTrwyPD1YiAtCxnJm5SwcQbw9/0XzSCGHL2ObTo3&#10;tguQ0AB0jmpc7mrws0cUDmdZNltMpxjRwZeQYkg01vnPXHcoGCWWwDkCk9PW+UCEFENIuEfpjZAy&#10;ii0V6ku8mE6mMcFpKVhwhjBnD/tKWnQiYVziF6sCz2OY1UfFIljLCVvfbE+EvNpwuVQBD0oBOjfr&#10;Og8/FuliPV/P81E+ma1HeVrXo0+bKh/NNtnHaf2hrqo6+xmoZXnRCsa4CuyG2czyv9P+9kquU3Wf&#10;znsbkrfosV9AdvhH0lHLIN91EPaaXXZ20BjGMQbfnk6Y98c92I8PfPULAAD//wMAUEsDBBQABgAI&#10;AAAAIQBBTnb52wAAAAYBAAAPAAAAZHJzL2Rvd25yZXYueG1sTI/BTsMwEETvSPyDtUhcqtZpI0WQ&#10;xqkQkBsXCojrNt4mEfE6jd028PUs4gDHnRnNvC02k+vVicbQeTawXCSgiGtvO24MvL5U8xtQISJb&#10;7D2TgU8KsCkvLwrMrT/zM522sVFSwiFHA22MQ651qFtyGBZ+IBZv70eHUc6x0XbEs5S7Xq+SJNMO&#10;O5aFFge6b6n+2B6dgVC90aH6mtWz5D1tPK0OD0+PaMz11XS3BhVpin9h+MEXdCiFaeePbIPqDcgj&#10;0cB8mYES9zZLU1C7X0GXhf6PX34DAAD//wMAUEsBAi0AFAAGAAgAAAAhALaDOJL+AAAA4QEAABMA&#10;AAAAAAAAAAAAAAAAAAAAAFtDb250ZW50X1R5cGVzXS54bWxQSwECLQAUAAYACAAAACEAOP0h/9YA&#10;AACUAQAACwAAAAAAAAAAAAAAAAAvAQAAX3JlbHMvLnJlbHNQSwECLQAUAAYACAAAACEAA8kV4xEC&#10;AAAoBAAADgAAAAAAAAAAAAAAAAAuAgAAZHJzL2Uyb0RvYy54bWxQSwECLQAUAAYACAAAACEAQU52&#10;+dsAAAAGAQAADwAAAAAAAAAAAAAAAABrBAAAZHJzL2Rvd25yZXYueG1sUEsFBgAAAAAEAAQA8wAA&#10;AHMFAAAAAA==&#10;"/>
           </w:pict>
         </mc:Fallback>
       </mc:AlternateContent>
@@ -55579,7 +55684,7 @@
               <w:szCs w:val="16"/>
               <w:lang w:val="ro-RO"/>
             </w:rPr>
-            <w:t>24/08/2015</w:t>
+            <w:t>25/08/2015</w:t>
           </w:r>
           <w:r>
             <w:rPr>
@@ -55883,7 +55988,7 @@
               <w:szCs w:val="16"/>
               <w:lang w:val="ro-RO"/>
             </w:rPr>
-            <w:t>21</w:t>
+            <w:t>22</w:t>
           </w:r>
           <w:r>
             <w:rPr>
@@ -56321,7 +56426,7 @@
         </mc:Choice>
         <mc:Fallback>
           <w:pict>
-            <v:line w14:anchorId="3501BB65" id="Line 11" o:spid="_x0000_s1026" style="position:absolute;z-index:251657216;visibility:visible;mso-wrap-style:square;mso-width-percent:0;mso-height-percent:0;mso-wrap-distance-left:9pt;mso-wrap-distance-top:0;mso-wrap-distance-right:9pt;mso-wrap-distance-bottom:0;mso-position-horizontal:absolute;mso-position-horizontal-relative:text;mso-position-vertical:absolute;mso-position-vertical-relative:text;mso-width-percent:0;mso-height-percent:0;mso-width-relative:page;mso-height-relative:page" from="0,2.2pt" to="481.65pt,2.2pt" o:gfxdata="UEsDBBQABgAIAAAAIQC2gziS/gAAAOEBAAATAAAAW0NvbnRlbnRfVHlwZXNdLnhtbJSRQU7DMBBF&#10;90jcwfIWJU67QAgl6YK0S0CoHGBkTxKLZGx5TGhvj5O2G0SRWNoz/78nu9wcxkFMGNg6quQqL6RA&#10;0s5Y6ir5vt9lD1JwBDIwOMJKHpHlpr69KfdHjyxSmriSfYz+USnWPY7AufNIadK6MEJMx9ApD/oD&#10;OlTrorhX2lFEilmcO2RdNtjC5xDF9pCuTyYBB5bi6bQ4syoJ3g9WQ0ymaiLzg5KdCXlKLjvcW893&#10;SUOqXwnz5DrgnHtJTxOsQfEKIT7DmDSUCaxw7Rqn8787ZsmRM9e2VmPeBN4uqYvTtW7jvijg9N/y&#10;JsXecLq0q+WD6m8AAAD//wMAUEsDBBQABgAIAAAAIQA4/SH/1gAAAJQBAAALAAAAX3JlbHMvLnJl&#10;bHOkkMFqwzAMhu+DvYPRfXGawxijTi+j0GvpHsDYimMaW0Yy2fr2M4PBMnrbUb/Q94l/f/hMi1qR&#10;JVI2sOt6UJgd+ZiDgffL8ekFlFSbvV0oo4EbChzGx4f9GRdb25HMsYhqlCwG5lrLq9biZkxWOiqY&#10;22YiTra2kYMu1l1tQD30/bPm3wwYN0x18gb45AdQl1tp5j/sFB2T0FQ7R0nTNEV3j6o9feQzro1i&#10;OWA14Fm+Q8a1a8+Bvu/d/dMb2JY5uiPbhG/ktn4cqGU/er3pcvwCAAD//wMAUEsDBBQABgAIAAAA&#10;IQBoWSqzFAIAACkEAAAOAAAAZHJzL2Uyb0RvYy54bWysU8uu2jAQ3VfqP1jeQxIaKESEqyqBbmgv&#10;0r39AGM7xKpjW7YhoKr/3rGBtLSbqmoWzthz5vjMw8uncyfRiVsntCpxNk4x4opqJtShxF9eN6M5&#10;Rs4TxYjUipf4wh1+Wr19s+xNwSe61ZJxi4BEuaI3JW69N0WSONryjrixNlyBs9G2Ix629pAwS3pg&#10;72QySdNZ0mvLjNWUOwen9dWJV5G/aTj1z03juEeyxKDNx9XGdR/WZLUkxcES0wp6k0H+QUVHhIJL&#10;B6qaeIKOVvxB1QlqtdONH1PdJbppBOUxB8gmS3/L5qUlhsdcoDjODGVy/4+Wfj7tLBKsxBOMFOmg&#10;RVuhOMqyUJreuAIQldrZkBw9qxez1fSrQ0pXLVEHHiW+XgzExYjkISRsnIEL9v0nzQBDjl7HOp0b&#10;2wVKqAA6x3Zchnbws0cUDmdZNltMpxjRuy8hxT3QWOc/ct2hYJRYguhITE5b50E6QO+QcI/SGyFl&#10;7LZUqC/xYjqZxgCnpWDBGWDOHvaVtOhEwrzEL9QByB5gVh8Vi2QtJ2x9sz0R8moDXqrAB6mAnJt1&#10;HYhvi3Sxnq/n+SifzNajPK3r0YdNlY9mm+z9tH5XV1WdfQ/SsrxoBWNcBXX34czyv2v+7Zlcx2oY&#10;z6EMySN7TBHE3v9RdOxlaN91EPaaXXY2VCO0FeYxgm9vJwz8r/uI+vnCVz8AAAD//wMAUEsDBBQA&#10;BgAIAAAAIQCgGO202gAAAAQBAAAPAAAAZHJzL2Rvd25yZXYueG1sTI/BTsMwEETvSP0HaytxqahD&#10;U1UQ4lQIyI0LBcR1G2+TqPE6jd028PUsXOA4mtHMm3w9uk6daAitZwPX8wQUceVty7WBt9fy6gZU&#10;iMgWO89k4JMCrIvJRY6Z9Wd+odMm1kpKOGRooImxz7QOVUMOw9z3xOLt/OAwihxqbQc8S7nr9CJJ&#10;Vtphy7LQYE8PDVX7zdEZCOU7HcqvWTVLPtLa0+Lw+PyExlxOx/s7UJHG+BeGH3xBh0KYtv7INqjO&#10;gByJBpZLUGLertIU1PZX6yLX/+GLbwAAAP//AwBQSwECLQAUAAYACAAAACEAtoM4kv4AAADhAQAA&#10;EwAAAAAAAAAAAAAAAAAAAAAAW0NvbnRlbnRfVHlwZXNdLnhtbFBLAQItABQABgAIAAAAIQA4/SH/&#10;1gAAAJQBAAALAAAAAAAAAAAAAAAAAC8BAABfcmVscy8ucmVsc1BLAQItABQABgAIAAAAIQBoWSqz&#10;FAIAACkEAAAOAAAAAAAAAAAAAAAAAC4CAABkcnMvZTJvRG9jLnhtbFBLAQItABQABgAIAAAAIQCg&#10;GO202gAAAAQBAAAPAAAAAAAAAAAAAAAAAG4EAABkcnMvZG93bnJldi54bWxQSwUGAAAAAAQABADz&#10;AAAAdQUAAAAA&#10;"/>
+            <v:line w14:anchorId="525D57D7" id="Line 11" o:spid="_x0000_s1026" style="position:absolute;z-index:251657216;visibility:visible;mso-wrap-style:square;mso-width-percent:0;mso-height-percent:0;mso-wrap-distance-left:9pt;mso-wrap-distance-top:0;mso-wrap-distance-right:9pt;mso-wrap-distance-bottom:0;mso-position-horizontal:absolute;mso-position-horizontal-relative:text;mso-position-vertical:absolute;mso-position-vertical-relative:text;mso-width-percent:0;mso-height-percent:0;mso-width-relative:page;mso-height-relative:page" from="0,2.2pt" to="481.65pt,2.2pt" o:gfxdata="UEsDBBQABgAIAAAAIQC2gziS/gAAAOEBAAATAAAAW0NvbnRlbnRfVHlwZXNdLnhtbJSRQU7DMBBF&#10;90jcwfIWJU67QAgl6YK0S0CoHGBkTxKLZGx5TGhvj5O2G0SRWNoz/78nu9wcxkFMGNg6quQqL6RA&#10;0s5Y6ir5vt9lD1JwBDIwOMJKHpHlpr69KfdHjyxSmriSfYz+USnWPY7AufNIadK6MEJMx9ApD/oD&#10;OlTrorhX2lFEilmcO2RdNtjC5xDF9pCuTyYBB5bi6bQ4syoJ3g9WQ0ymaiLzg5KdCXlKLjvcW893&#10;SUOqXwnz5DrgnHtJTxOsQfEKIT7DmDSUCaxw7Rqn8787ZsmRM9e2VmPeBN4uqYvTtW7jvijg9N/y&#10;JsXecLq0q+WD6m8AAAD//wMAUEsDBBQABgAIAAAAIQA4/SH/1gAAAJQBAAALAAAAX3JlbHMvLnJl&#10;bHOkkMFqwzAMhu+DvYPRfXGawxijTi+j0GvpHsDYimMaW0Yy2fr2M4PBMnrbUb/Q94l/f/hMi1qR&#10;JVI2sOt6UJgd+ZiDgffL8ekFlFSbvV0oo4EbChzGx4f9GRdb25HMsYhqlCwG5lrLq9biZkxWOiqY&#10;22YiTra2kYMu1l1tQD30/bPm3wwYN0x18gb45AdQl1tp5j/sFB2T0FQ7R0nTNEV3j6o9feQzro1i&#10;OWA14Fm+Q8a1a8+Bvu/d/dMb2JY5uiPbhG/ktn4cqGU/er3pcvwCAAD//wMAUEsDBBQABgAIAAAA&#10;IQBoWSqzFAIAACkEAAAOAAAAZHJzL2Uyb0RvYy54bWysU8uu2jAQ3VfqP1jeQxIaKESEqyqBbmgv&#10;0r39AGM7xKpjW7YhoKr/3rGBtLSbqmoWzthz5vjMw8uncyfRiVsntCpxNk4x4opqJtShxF9eN6M5&#10;Rs4TxYjUipf4wh1+Wr19s+xNwSe61ZJxi4BEuaI3JW69N0WSONryjrixNlyBs9G2Ix629pAwS3pg&#10;72QySdNZ0mvLjNWUOwen9dWJV5G/aTj1z03juEeyxKDNx9XGdR/WZLUkxcES0wp6k0H+QUVHhIJL&#10;B6qaeIKOVvxB1QlqtdONH1PdJbppBOUxB8gmS3/L5qUlhsdcoDjODGVy/4+Wfj7tLBKsxBOMFOmg&#10;RVuhOMqyUJreuAIQldrZkBw9qxez1fSrQ0pXLVEHHiW+XgzExYjkISRsnIEL9v0nzQBDjl7HOp0b&#10;2wVKqAA6x3Zchnbws0cUDmdZNltMpxjRuy8hxT3QWOc/ct2hYJRYguhITE5b50E6QO+QcI/SGyFl&#10;7LZUqC/xYjqZxgCnpWDBGWDOHvaVtOhEwrzEL9QByB5gVh8Vi2QtJ2x9sz0R8moDXqrAB6mAnJt1&#10;HYhvi3Sxnq/n+SifzNajPK3r0YdNlY9mm+z9tH5XV1WdfQ/SsrxoBWNcBXX34czyv2v+7Zlcx2oY&#10;z6EMySN7TBHE3v9RdOxlaN91EPaaXXY2VCO0FeYxgm9vJwz8r/uI+vnCVz8AAAD//wMAUEsDBBQA&#10;BgAIAAAAIQCgGO202gAAAAQBAAAPAAAAZHJzL2Rvd25yZXYueG1sTI/BTsMwEETvSP0HaytxqahD&#10;U1UQ4lQIyI0LBcR1G2+TqPE6jd028PUsXOA4mtHMm3w9uk6daAitZwPX8wQUceVty7WBt9fy6gZU&#10;iMgWO89k4JMCrIvJRY6Z9Wd+odMm1kpKOGRooImxz7QOVUMOw9z3xOLt/OAwihxqbQc8S7nr9CJJ&#10;Vtphy7LQYE8PDVX7zdEZCOU7HcqvWTVLPtLa0+Lw+PyExlxOx/s7UJHG+BeGH3xBh0KYtv7INqjO&#10;gByJBpZLUGLertIU1PZX6yLX/+GLbwAAAP//AwBQSwECLQAUAAYACAAAACEAtoM4kv4AAADhAQAA&#10;EwAAAAAAAAAAAAAAAAAAAAAAW0NvbnRlbnRfVHlwZXNdLnhtbFBLAQItABQABgAIAAAAIQA4/SH/&#10;1gAAAJQBAAALAAAAAAAAAAAAAAAAAC8BAABfcmVscy8ucmVsc1BLAQItABQABgAIAAAAIQBoWSqz&#10;FAIAACkEAAAOAAAAAAAAAAAAAAAAAC4CAABkcnMvZTJvRG9jLnhtbFBLAQItABQABgAIAAAAIQCg&#10;GO202gAAAAQBAAAPAAAAAAAAAAAAAAAAAG4EAABkcnMvZG93bnJldi54bWxQSwUGAAAAAAQABADz&#10;AAAAdQUAAAAA&#10;"/>
           </w:pict>
         </mc:Fallback>
       </mc:AlternateContent>
@@ -61606,7 +61711,7 @@
 </file>
 
 <file path=customXml/itemProps1.xml><?xml version="1.0" encoding="utf-8"?>
-<ds:datastoreItem xmlns:ds="http://schemas.openxmlformats.org/officeDocument/2006/customXml" ds:itemID="{A168A01B-6742-4354-8ADE-A0CA84C8443F}">
+<ds:datastoreItem xmlns:ds="http://schemas.openxmlformats.org/officeDocument/2006/customXml" ds:itemID="{A758AAC3-1F68-4375-B462-56290373BF55}">
   <ds:schemaRefs>
     <ds:schemaRef ds:uri="http://schemas.openxmlformats.org/officeDocument/2006/bibliography"/>
   </ds:schemaRefs>

</xml_diff>

<commit_message>
fixed small bugs on health-check HTML report
</commit_message>
<xml_diff>
--- a/source/dbaTDPMon - documentation.docx
+++ b/source/dbaTDPMon - documentation.docx
@@ -1509,7 +1509,7 @@
         </w:rPr>
         <w:fldChar w:fldCharType="separate"/>
       </w:r>
-      <w:hyperlink w:anchor="_Toc428180207" w:history="1">
+      <w:hyperlink w:anchor="_Toc428438896" w:history="1">
         <w:r>
           <w:rPr>
             <w:rStyle w:val="Hyperlink"/>
@@ -1547,7 +1547,7 @@
           <w:rPr>
             <w:webHidden/>
           </w:rPr>
-          <w:instrText xml:space="preserve"> PAGEREF _Toc428180207 \h </w:instrText>
+          <w:instrText xml:space="preserve"> PAGEREF _Toc428438896 \h </w:instrText>
         </w:r>
         <w:r>
           <w:rPr>
@@ -1588,7 +1588,7 @@
           <w:szCs w:val="22"/>
         </w:rPr>
       </w:pPr>
-      <w:hyperlink w:anchor="_Toc428180208" w:history="1">
+      <w:hyperlink w:anchor="_Toc428438897" w:history="1">
         <w:r>
           <w:rPr>
             <w:rStyle w:val="Hyperlink"/>
@@ -1631,7 +1631,7 @@
             <w:noProof/>
             <w:webHidden/>
           </w:rPr>
-          <w:instrText xml:space="preserve"> PAGEREF _Toc428180208 \h </w:instrText>
+          <w:instrText xml:space="preserve"> PAGEREF _Toc428438897 \h </w:instrText>
         </w:r>
         <w:r>
           <w:rPr>
@@ -1671,7 +1671,7 @@
           <w:szCs w:val="22"/>
         </w:rPr>
       </w:pPr>
-      <w:hyperlink w:anchor="_Toc428180209" w:history="1">
+      <w:hyperlink w:anchor="_Toc428438898" w:history="1">
         <w:r>
           <w:rPr>
             <w:rStyle w:val="Hyperlink"/>
@@ -1694,7 +1694,7 @@
           <w:rPr>
             <w:webHidden/>
           </w:rPr>
-          <w:instrText xml:space="preserve"> PAGEREF _Toc428180209 \h </w:instrText>
+          <w:instrText xml:space="preserve"> PAGEREF _Toc428438898 \h </w:instrText>
         </w:r>
         <w:r>
           <w:rPr>
@@ -1735,7 +1735,7 @@
           <w:szCs w:val="22"/>
         </w:rPr>
       </w:pPr>
-      <w:hyperlink w:anchor="_Toc428180210" w:history="1">
+      <w:hyperlink w:anchor="_Toc428438899" w:history="1">
         <w:r>
           <w:rPr>
             <w:rStyle w:val="Hyperlink"/>
@@ -1778,7 +1778,7 @@
             <w:noProof/>
             <w:webHidden/>
           </w:rPr>
-          <w:instrText xml:space="preserve"> PAGEREF _Toc428180210 \h </w:instrText>
+          <w:instrText xml:space="preserve"> PAGEREF _Toc428438899 \h </w:instrText>
         </w:r>
         <w:r>
           <w:rPr>
@@ -1818,7 +1818,7 @@
           <w:szCs w:val="22"/>
         </w:rPr>
       </w:pPr>
-      <w:hyperlink w:anchor="_Toc428180211" w:history="1">
+      <w:hyperlink w:anchor="_Toc428438900" w:history="1">
         <w:r>
           <w:rPr>
             <w:rStyle w:val="Hyperlink"/>
@@ -1841,7 +1841,7 @@
           <w:rPr>
             <w:webHidden/>
           </w:rPr>
-          <w:instrText xml:space="preserve"> PAGEREF _Toc428180211 \h </w:instrText>
+          <w:instrText xml:space="preserve"> PAGEREF _Toc428438900 \h </w:instrText>
         </w:r>
         <w:r>
           <w:rPr>
@@ -1867,6 +1867,8 @@
           <w:fldChar w:fldCharType="end"/>
         </w:r>
       </w:hyperlink>
+      <w:bookmarkStart w:id="0" w:name="_GoBack"/>
+      <w:bookmarkEnd w:id="0"/>
     </w:p>
     <w:p>
       <w:pPr>
@@ -1882,7 +1884,7 @@
           <w:szCs w:val="22"/>
         </w:rPr>
       </w:pPr>
-      <w:hyperlink w:anchor="_Toc428180212" w:history="1">
+      <w:hyperlink w:anchor="_Toc428438901" w:history="1">
         <w:r>
           <w:rPr>
             <w:rStyle w:val="Hyperlink"/>
@@ -1925,7 +1927,7 @@
             <w:noProof/>
             <w:webHidden/>
           </w:rPr>
-          <w:instrText xml:space="preserve"> PAGEREF _Toc428180212 \h </w:instrText>
+          <w:instrText xml:space="preserve"> PAGEREF _Toc428438901 \h </w:instrText>
         </w:r>
         <w:r>
           <w:rPr>
@@ -1965,7 +1967,7 @@
           <w:szCs w:val="22"/>
         </w:rPr>
       </w:pPr>
-      <w:hyperlink w:anchor="_Toc428180213" w:history="1">
+      <w:hyperlink w:anchor="_Toc428438902" w:history="1">
         <w:r>
           <w:rPr>
             <w:rStyle w:val="Hyperlink"/>
@@ -1988,7 +1990,7 @@
           <w:rPr>
             <w:webHidden/>
           </w:rPr>
-          <w:instrText xml:space="preserve"> PAGEREF _Toc428180213 \h </w:instrText>
+          <w:instrText xml:space="preserve"> PAGEREF _Toc428438902 \h </w:instrText>
         </w:r>
         <w:r>
           <w:rPr>
@@ -2029,7 +2031,7 @@
           <w:szCs w:val="22"/>
         </w:rPr>
       </w:pPr>
-      <w:hyperlink w:anchor="_Toc428180214" w:history="1">
+      <w:hyperlink w:anchor="_Toc428438903" w:history="1">
         <w:r>
           <w:rPr>
             <w:rStyle w:val="Hyperlink"/>
@@ -2072,7 +2074,7 @@
             <w:noProof/>
             <w:webHidden/>
           </w:rPr>
-          <w:instrText xml:space="preserve"> PAGEREF _Toc428180214 \h </w:instrText>
+          <w:instrText xml:space="preserve"> PAGEREF _Toc428438903 \h </w:instrText>
         </w:r>
         <w:r>
           <w:rPr>
@@ -2117,7 +2119,7 @@
           <w:szCs w:val="22"/>
         </w:rPr>
       </w:pPr>
-      <w:hyperlink w:anchor="_Toc428180215" w:history="1">
+      <w:hyperlink w:anchor="_Toc428438904" w:history="1">
         <w:r>
           <w:rPr>
             <w:rStyle w:val="Hyperlink"/>
@@ -2160,7 +2162,7 @@
             <w:noProof/>
             <w:webHidden/>
           </w:rPr>
-          <w:instrText xml:space="preserve"> PAGEREF _Toc428180215 \h </w:instrText>
+          <w:instrText xml:space="preserve"> PAGEREF _Toc428438904 \h </w:instrText>
         </w:r>
         <w:r>
           <w:rPr>
@@ -2205,7 +2207,7 @@
           <w:szCs w:val="22"/>
         </w:rPr>
       </w:pPr>
-      <w:hyperlink w:anchor="_Toc428180216" w:history="1">
+      <w:hyperlink w:anchor="_Toc428438905" w:history="1">
         <w:r>
           <w:rPr>
             <w:rStyle w:val="Hyperlink"/>
@@ -2248,7 +2250,7 @@
             <w:noProof/>
             <w:webHidden/>
           </w:rPr>
-          <w:instrText xml:space="preserve"> PAGEREF _Toc428180216 \h </w:instrText>
+          <w:instrText xml:space="preserve"> PAGEREF _Toc428438905 \h </w:instrText>
         </w:r>
         <w:r>
           <w:rPr>
@@ -2293,7 +2295,7 @@
           <w:szCs w:val="22"/>
         </w:rPr>
       </w:pPr>
-      <w:hyperlink w:anchor="_Toc428180217" w:history="1">
+      <w:hyperlink w:anchor="_Toc428438906" w:history="1">
         <w:r>
           <w:rPr>
             <w:rStyle w:val="Hyperlink"/>
@@ -2336,7 +2338,7 @@
             <w:noProof/>
             <w:webHidden/>
           </w:rPr>
-          <w:instrText xml:space="preserve"> PAGEREF _Toc428180217 \h </w:instrText>
+          <w:instrText xml:space="preserve"> PAGEREF _Toc428438906 \h </w:instrText>
         </w:r>
         <w:r>
           <w:rPr>
@@ -2376,7 +2378,7 @@
           <w:szCs w:val="22"/>
         </w:rPr>
       </w:pPr>
-      <w:hyperlink w:anchor="_Toc428180218" w:history="1">
+      <w:hyperlink w:anchor="_Toc428438907" w:history="1">
         <w:r>
           <w:rPr>
             <w:rStyle w:val="Hyperlink"/>
@@ -2399,7 +2401,7 @@
           <w:rPr>
             <w:webHidden/>
           </w:rPr>
-          <w:instrText xml:space="preserve"> PAGEREF _Toc428180218 \h </w:instrText>
+          <w:instrText xml:space="preserve"> PAGEREF _Toc428438907 \h </w:instrText>
         </w:r>
         <w:r>
           <w:rPr>
@@ -2435,7 +2437,7 @@
           <w:szCs w:val="22"/>
         </w:rPr>
       </w:pPr>
-      <w:hyperlink w:anchor="_Toc428180219" w:history="1">
+      <w:hyperlink w:anchor="_Toc428438908" w:history="1">
         <w:r>
           <w:rPr>
             <w:rStyle w:val="Hyperlink"/>
@@ -2458,7 +2460,7 @@
           <w:rPr>
             <w:webHidden/>
           </w:rPr>
-          <w:instrText xml:space="preserve"> PAGEREF _Toc428180219 \h </w:instrText>
+          <w:instrText xml:space="preserve"> PAGEREF _Toc428438908 \h </w:instrText>
         </w:r>
         <w:r>
           <w:rPr>
@@ -2494,7 +2496,7 @@
           <w:szCs w:val="22"/>
         </w:rPr>
       </w:pPr>
-      <w:hyperlink w:anchor="_Toc428180220" w:history="1">
+      <w:hyperlink w:anchor="_Toc428438909" w:history="1">
         <w:r>
           <w:rPr>
             <w:rStyle w:val="Hyperlink"/>
@@ -2517,7 +2519,7 @@
           <w:rPr>
             <w:webHidden/>
           </w:rPr>
-          <w:instrText xml:space="preserve"> PAGEREF _Toc428180220 \h </w:instrText>
+          <w:instrText xml:space="preserve"> PAGEREF _Toc428438909 \h </w:instrText>
         </w:r>
         <w:r>
           <w:rPr>
@@ -2553,7 +2555,7 @@
           <w:szCs w:val="22"/>
         </w:rPr>
       </w:pPr>
-      <w:hyperlink w:anchor="_Toc428180221" w:history="1">
+      <w:hyperlink w:anchor="_Toc428438910" w:history="1">
         <w:r>
           <w:rPr>
             <w:rStyle w:val="Hyperlink"/>
@@ -2576,7 +2578,7 @@
           <w:rPr>
             <w:webHidden/>
           </w:rPr>
-          <w:instrText xml:space="preserve"> PAGEREF _Toc428180221 \h </w:instrText>
+          <w:instrText xml:space="preserve"> PAGEREF _Toc428438910 \h </w:instrText>
         </w:r>
         <w:r>
           <w:rPr>
@@ -2617,7 +2619,7 @@
           <w:szCs w:val="22"/>
         </w:rPr>
       </w:pPr>
-      <w:hyperlink w:anchor="_Toc428180222" w:history="1">
+      <w:hyperlink w:anchor="_Toc428438911" w:history="1">
         <w:r>
           <w:rPr>
             <w:rStyle w:val="Hyperlink"/>
@@ -2660,7 +2662,7 @@
             <w:noProof/>
             <w:webHidden/>
           </w:rPr>
-          <w:instrText xml:space="preserve"> PAGEREF _Toc428180222 \h </w:instrText>
+          <w:instrText xml:space="preserve"> PAGEREF _Toc428438911 \h </w:instrText>
         </w:r>
         <w:r>
           <w:rPr>
@@ -2700,7 +2702,7 @@
           <w:szCs w:val="22"/>
         </w:rPr>
       </w:pPr>
-      <w:hyperlink w:anchor="_Toc428180223" w:history="1">
+      <w:hyperlink w:anchor="_Toc428438912" w:history="1">
         <w:r>
           <w:rPr>
             <w:rStyle w:val="Hyperlink"/>
@@ -2723,7 +2725,7 @@
           <w:rPr>
             <w:webHidden/>
           </w:rPr>
-          <w:instrText xml:space="preserve"> PAGEREF _Toc428180223 \h </w:instrText>
+          <w:instrText xml:space="preserve"> PAGEREF _Toc428438912 \h </w:instrText>
         </w:r>
         <w:r>
           <w:rPr>
@@ -2764,7 +2766,7 @@
           <w:szCs w:val="22"/>
         </w:rPr>
       </w:pPr>
-      <w:hyperlink w:anchor="_Toc428180224" w:history="1">
+      <w:hyperlink w:anchor="_Toc428438913" w:history="1">
         <w:r>
           <w:rPr>
             <w:rStyle w:val="Hyperlink"/>
@@ -2807,7 +2809,7 @@
             <w:noProof/>
             <w:webHidden/>
           </w:rPr>
-          <w:instrText xml:space="preserve"> PAGEREF _Toc428180224 \h </w:instrText>
+          <w:instrText xml:space="preserve"> PAGEREF _Toc428438913 \h </w:instrText>
         </w:r>
         <w:r>
           <w:rPr>
@@ -2852,7 +2854,7 @@
           <w:szCs w:val="22"/>
         </w:rPr>
       </w:pPr>
-      <w:hyperlink w:anchor="_Toc428180225" w:history="1">
+      <w:hyperlink w:anchor="_Toc428438914" w:history="1">
         <w:r>
           <w:rPr>
             <w:rStyle w:val="Hyperlink"/>
@@ -2895,7 +2897,7 @@
             <w:noProof/>
             <w:webHidden/>
           </w:rPr>
-          <w:instrText xml:space="preserve"> PAGEREF _Toc428180225 \h </w:instrText>
+          <w:instrText xml:space="preserve"> PAGEREF _Toc428438914 \h </w:instrText>
         </w:r>
         <w:r>
           <w:rPr>
@@ -2940,7 +2942,7 @@
           <w:szCs w:val="22"/>
         </w:rPr>
       </w:pPr>
-      <w:hyperlink w:anchor="_Toc428180226" w:history="1">
+      <w:hyperlink w:anchor="_Toc428438915" w:history="1">
         <w:r>
           <w:rPr>
             <w:rStyle w:val="Hyperlink"/>
@@ -2983,7 +2985,7 @@
             <w:noProof/>
             <w:webHidden/>
           </w:rPr>
-          <w:instrText xml:space="preserve"> PAGEREF _Toc428180226 \h </w:instrText>
+          <w:instrText xml:space="preserve"> PAGEREF _Toc428438915 \h </w:instrText>
         </w:r>
         <w:r>
           <w:rPr>
@@ -3028,7 +3030,7 @@
           <w:szCs w:val="22"/>
         </w:rPr>
       </w:pPr>
-      <w:hyperlink w:anchor="_Toc428180227" w:history="1">
+      <w:hyperlink w:anchor="_Toc428438916" w:history="1">
         <w:r>
           <w:rPr>
             <w:rStyle w:val="Hyperlink"/>
@@ -3071,7 +3073,7 @@
             <w:noProof/>
             <w:webHidden/>
           </w:rPr>
-          <w:instrText xml:space="preserve"> PAGEREF _Toc428180227 \h </w:instrText>
+          <w:instrText xml:space="preserve"> PAGEREF _Toc428438916 \h </w:instrText>
         </w:r>
         <w:r>
           <w:rPr>
@@ -3116,7 +3118,7 @@
           <w:szCs w:val="22"/>
         </w:rPr>
       </w:pPr>
-      <w:hyperlink w:anchor="_Toc428180228" w:history="1">
+      <w:hyperlink w:anchor="_Toc428438917" w:history="1">
         <w:r>
           <w:rPr>
             <w:rStyle w:val="Hyperlink"/>
@@ -3159,7 +3161,7 @@
             <w:noProof/>
             <w:webHidden/>
           </w:rPr>
-          <w:instrText xml:space="preserve"> PAGEREF _Toc428180228 \h </w:instrText>
+          <w:instrText xml:space="preserve"> PAGEREF _Toc428438917 \h </w:instrText>
         </w:r>
         <w:r>
           <w:rPr>
@@ -3204,7 +3206,7 @@
           <w:szCs w:val="22"/>
         </w:rPr>
       </w:pPr>
-      <w:hyperlink w:anchor="_Toc428180229" w:history="1">
+      <w:hyperlink w:anchor="_Toc428438918" w:history="1">
         <w:r>
           <w:rPr>
             <w:rStyle w:val="Hyperlink"/>
@@ -3247,7 +3249,7 @@
             <w:noProof/>
             <w:webHidden/>
           </w:rPr>
-          <w:instrText xml:space="preserve"> PAGEREF _Toc428180229 \h </w:instrText>
+          <w:instrText xml:space="preserve"> PAGEREF _Toc428438918 \h </w:instrText>
         </w:r>
         <w:r>
           <w:rPr>
@@ -3292,7 +3294,7 @@
           <w:szCs w:val="22"/>
         </w:rPr>
       </w:pPr>
-      <w:hyperlink w:anchor="_Toc428180230" w:history="1">
+      <w:hyperlink w:anchor="_Toc428438919" w:history="1">
         <w:r>
           <w:rPr>
             <w:rStyle w:val="Hyperlink"/>
@@ -3335,7 +3337,7 @@
             <w:noProof/>
             <w:webHidden/>
           </w:rPr>
-          <w:instrText xml:space="preserve"> PAGEREF _Toc428180230 \h </w:instrText>
+          <w:instrText xml:space="preserve"> PAGEREF _Toc428438919 \h </w:instrText>
         </w:r>
         <w:r>
           <w:rPr>
@@ -3380,7 +3382,7 @@
           <w:szCs w:val="22"/>
         </w:rPr>
       </w:pPr>
-      <w:hyperlink w:anchor="_Toc428180231" w:history="1">
+      <w:hyperlink w:anchor="_Toc428438920" w:history="1">
         <w:r>
           <w:rPr>
             <w:rStyle w:val="Hyperlink"/>
@@ -3423,7 +3425,7 @@
             <w:noProof/>
             <w:webHidden/>
           </w:rPr>
-          <w:instrText xml:space="preserve"> PAGEREF _Toc428180231 \h </w:instrText>
+          <w:instrText xml:space="preserve"> PAGEREF _Toc428438920 \h </w:instrText>
         </w:r>
         <w:r>
           <w:rPr>
@@ -3468,7 +3470,7 @@
           <w:szCs w:val="22"/>
         </w:rPr>
       </w:pPr>
-      <w:hyperlink w:anchor="_Toc428180232" w:history="1">
+      <w:hyperlink w:anchor="_Toc428438921" w:history="1">
         <w:r>
           <w:rPr>
             <w:rStyle w:val="Hyperlink"/>
@@ -3511,7 +3513,7 @@
             <w:noProof/>
             <w:webHidden/>
           </w:rPr>
-          <w:instrText xml:space="preserve"> PAGEREF _Toc428180232 \h </w:instrText>
+          <w:instrText xml:space="preserve"> PAGEREF _Toc428438921 \h </w:instrText>
         </w:r>
         <w:r>
           <w:rPr>
@@ -3552,7 +3554,7 @@
           <w:szCs w:val="22"/>
         </w:rPr>
       </w:pPr>
-      <w:hyperlink w:anchor="_Toc428180233" w:history="1">
+      <w:hyperlink w:anchor="_Toc428438922" w:history="1">
         <w:r>
           <w:rPr>
             <w:rStyle w:val="Hyperlink"/>
@@ -3590,7 +3592,7 @@
           <w:rPr>
             <w:webHidden/>
           </w:rPr>
-          <w:instrText xml:space="preserve"> PAGEREF _Toc428180233 \h </w:instrText>
+          <w:instrText xml:space="preserve"> PAGEREF _Toc428438922 \h </w:instrText>
         </w:r>
         <w:r>
           <w:rPr>
@@ -3631,7 +3633,7 @@
           <w:szCs w:val="22"/>
         </w:rPr>
       </w:pPr>
-      <w:hyperlink w:anchor="_Toc428180234" w:history="1">
+      <w:hyperlink w:anchor="_Toc428438923" w:history="1">
         <w:r>
           <w:rPr>
             <w:rStyle w:val="Hyperlink"/>
@@ -3674,7 +3676,7 @@
             <w:noProof/>
             <w:webHidden/>
           </w:rPr>
-          <w:instrText xml:space="preserve"> PAGEREF _Toc428180234 \h </w:instrText>
+          <w:instrText xml:space="preserve"> PAGEREF _Toc428438923 \h </w:instrText>
         </w:r>
         <w:r>
           <w:rPr>
@@ -3719,7 +3721,7 @@
           <w:szCs w:val="22"/>
         </w:rPr>
       </w:pPr>
-      <w:hyperlink w:anchor="_Toc428180235" w:history="1">
+      <w:hyperlink w:anchor="_Toc428438924" w:history="1">
         <w:r>
           <w:rPr>
             <w:rStyle w:val="Hyperlink"/>
@@ -3762,7 +3764,7 @@
             <w:noProof/>
             <w:webHidden/>
           </w:rPr>
-          <w:instrText xml:space="preserve"> PAGEREF _Toc428180235 \h </w:instrText>
+          <w:instrText xml:space="preserve"> PAGEREF _Toc428438924 \h </w:instrText>
         </w:r>
         <w:r>
           <w:rPr>
@@ -3807,7 +3809,7 @@
           <w:szCs w:val="22"/>
         </w:rPr>
       </w:pPr>
-      <w:hyperlink w:anchor="_Toc428180236" w:history="1">
+      <w:hyperlink w:anchor="_Toc428438925" w:history="1">
         <w:r>
           <w:rPr>
             <w:rStyle w:val="Hyperlink"/>
@@ -3850,7 +3852,7 @@
             <w:noProof/>
             <w:webHidden/>
           </w:rPr>
-          <w:instrText xml:space="preserve"> PAGEREF _Toc428180236 \h </w:instrText>
+          <w:instrText xml:space="preserve"> PAGEREF _Toc428438925 \h </w:instrText>
         </w:r>
         <w:r>
           <w:rPr>
@@ -3895,7 +3897,7 @@
           <w:szCs w:val="22"/>
         </w:rPr>
       </w:pPr>
-      <w:hyperlink w:anchor="_Toc428180237" w:history="1">
+      <w:hyperlink w:anchor="_Toc428438926" w:history="1">
         <w:r>
           <w:rPr>
             <w:rStyle w:val="Hyperlink"/>
@@ -3938,7 +3940,7 @@
             <w:noProof/>
             <w:webHidden/>
           </w:rPr>
-          <w:instrText xml:space="preserve"> PAGEREF _Toc428180237 \h </w:instrText>
+          <w:instrText xml:space="preserve"> PAGEREF _Toc428438926 \h </w:instrText>
         </w:r>
         <w:r>
           <w:rPr>
@@ -3983,7 +3985,7 @@
           <w:szCs w:val="22"/>
         </w:rPr>
       </w:pPr>
-      <w:hyperlink w:anchor="_Toc428180238" w:history="1">
+      <w:hyperlink w:anchor="_Toc428438927" w:history="1">
         <w:r>
           <w:rPr>
             <w:rStyle w:val="Hyperlink"/>
@@ -4026,7 +4028,7 @@
             <w:noProof/>
             <w:webHidden/>
           </w:rPr>
-          <w:instrText xml:space="preserve"> PAGEREF _Toc428180238 \h </w:instrText>
+          <w:instrText xml:space="preserve"> PAGEREF _Toc428438927 \h </w:instrText>
         </w:r>
         <w:r>
           <w:rPr>
@@ -4071,7 +4073,7 @@
           <w:szCs w:val="22"/>
         </w:rPr>
       </w:pPr>
-      <w:hyperlink w:anchor="_Toc428180239" w:history="1">
+      <w:hyperlink w:anchor="_Toc428438928" w:history="1">
         <w:r>
           <w:rPr>
             <w:rStyle w:val="Hyperlink"/>
@@ -4114,7 +4116,7 @@
             <w:noProof/>
             <w:webHidden/>
           </w:rPr>
-          <w:instrText xml:space="preserve"> PAGEREF _Toc428180239 \h </w:instrText>
+          <w:instrText xml:space="preserve"> PAGEREF _Toc428438928 \h </w:instrText>
         </w:r>
         <w:r>
           <w:rPr>
@@ -4159,7 +4161,7 @@
           <w:szCs w:val="22"/>
         </w:rPr>
       </w:pPr>
-      <w:hyperlink w:anchor="_Toc428180240" w:history="1">
+      <w:hyperlink w:anchor="_Toc428438929" w:history="1">
         <w:r>
           <w:rPr>
             <w:rStyle w:val="Hyperlink"/>
@@ -4202,7 +4204,7 @@
             <w:noProof/>
             <w:webHidden/>
           </w:rPr>
-          <w:instrText xml:space="preserve"> PAGEREF _Toc428180240 \h </w:instrText>
+          <w:instrText xml:space="preserve"> PAGEREF _Toc428438929 \h </w:instrText>
         </w:r>
         <w:r>
           <w:rPr>
@@ -4247,7 +4249,7 @@
           <w:szCs w:val="22"/>
         </w:rPr>
       </w:pPr>
-      <w:hyperlink w:anchor="_Toc428180241" w:history="1">
+      <w:hyperlink w:anchor="_Toc428438930" w:history="1">
         <w:r>
           <w:rPr>
             <w:rStyle w:val="Hyperlink"/>
@@ -4290,7 +4292,7 @@
             <w:noProof/>
             <w:webHidden/>
           </w:rPr>
-          <w:instrText xml:space="preserve"> PAGEREF _Toc428180241 \h </w:instrText>
+          <w:instrText xml:space="preserve"> PAGEREF _Toc428438930 \h </w:instrText>
         </w:r>
         <w:r>
           <w:rPr>
@@ -4335,7 +4337,7 @@
           <w:szCs w:val="22"/>
         </w:rPr>
       </w:pPr>
-      <w:hyperlink w:anchor="_Toc428180242" w:history="1">
+      <w:hyperlink w:anchor="_Toc428438931" w:history="1">
         <w:r>
           <w:rPr>
             <w:rStyle w:val="Hyperlink"/>
@@ -4378,7 +4380,7 @@
             <w:noProof/>
             <w:webHidden/>
           </w:rPr>
-          <w:instrText xml:space="preserve"> PAGEREF _Toc428180242 \h </w:instrText>
+          <w:instrText xml:space="preserve"> PAGEREF _Toc428438931 \h </w:instrText>
         </w:r>
         <w:r>
           <w:rPr>
@@ -4423,7 +4425,7 @@
           <w:szCs w:val="22"/>
         </w:rPr>
       </w:pPr>
-      <w:hyperlink w:anchor="_Toc428180243" w:history="1">
+      <w:hyperlink w:anchor="_Toc428438932" w:history="1">
         <w:r>
           <w:rPr>
             <w:rStyle w:val="Hyperlink"/>
@@ -4466,7 +4468,7 @@
             <w:noProof/>
             <w:webHidden/>
           </w:rPr>
-          <w:instrText xml:space="preserve"> PAGEREF _Toc428180243 \h </w:instrText>
+          <w:instrText xml:space="preserve"> PAGEREF _Toc428438932 \h </w:instrText>
         </w:r>
         <w:r>
           <w:rPr>
@@ -4511,7 +4513,7 @@
           <w:szCs w:val="22"/>
         </w:rPr>
       </w:pPr>
-      <w:hyperlink w:anchor="_Toc428180244" w:history="1">
+      <w:hyperlink w:anchor="_Toc428438933" w:history="1">
         <w:r>
           <w:rPr>
             <w:rStyle w:val="Hyperlink"/>
@@ -4554,7 +4556,7 @@
             <w:noProof/>
             <w:webHidden/>
           </w:rPr>
-          <w:instrText xml:space="preserve"> PAGEREF _Toc428180244 \h </w:instrText>
+          <w:instrText xml:space="preserve"> PAGEREF _Toc428438933 \h </w:instrText>
         </w:r>
         <w:r>
           <w:rPr>
@@ -4599,7 +4601,7 @@
           <w:szCs w:val="22"/>
         </w:rPr>
       </w:pPr>
-      <w:hyperlink w:anchor="_Toc428180245" w:history="1">
+      <w:hyperlink w:anchor="_Toc428438934" w:history="1">
         <w:r>
           <w:rPr>
             <w:rStyle w:val="Hyperlink"/>
@@ -4642,7 +4644,7 @@
             <w:noProof/>
             <w:webHidden/>
           </w:rPr>
-          <w:instrText xml:space="preserve"> PAGEREF _Toc428180245 \h </w:instrText>
+          <w:instrText xml:space="preserve"> PAGEREF _Toc428438934 \h </w:instrText>
         </w:r>
         <w:r>
           <w:rPr>
@@ -4687,7 +4689,7 @@
           <w:szCs w:val="22"/>
         </w:rPr>
       </w:pPr>
-      <w:hyperlink w:anchor="_Toc428180246" w:history="1">
+      <w:hyperlink w:anchor="_Toc428438935" w:history="1">
         <w:r>
           <w:rPr>
             <w:rStyle w:val="Hyperlink"/>
@@ -4730,7 +4732,7 @@
             <w:noProof/>
             <w:webHidden/>
           </w:rPr>
-          <w:instrText xml:space="preserve"> PAGEREF _Toc428180246 \h </w:instrText>
+          <w:instrText xml:space="preserve"> PAGEREF _Toc428438935 \h </w:instrText>
         </w:r>
         <w:r>
           <w:rPr>
@@ -4775,7 +4777,7 @@
           <w:szCs w:val="22"/>
         </w:rPr>
       </w:pPr>
-      <w:hyperlink w:anchor="_Toc428180247" w:history="1">
+      <w:hyperlink w:anchor="_Toc428438936" w:history="1">
         <w:r>
           <w:rPr>
             <w:rStyle w:val="Hyperlink"/>
@@ -4818,7 +4820,7 @@
             <w:noProof/>
             <w:webHidden/>
           </w:rPr>
-          <w:instrText xml:space="preserve"> PAGEREF _Toc428180247 \h </w:instrText>
+          <w:instrText xml:space="preserve"> PAGEREF _Toc428438936 \h </w:instrText>
         </w:r>
         <w:r>
           <w:rPr>
@@ -4863,7 +4865,7 @@
           <w:szCs w:val="22"/>
         </w:rPr>
       </w:pPr>
-      <w:hyperlink w:anchor="_Toc428180248" w:history="1">
+      <w:hyperlink w:anchor="_Toc428438937" w:history="1">
         <w:r>
           <w:rPr>
             <w:rStyle w:val="Hyperlink"/>
@@ -4906,7 +4908,7 @@
             <w:noProof/>
             <w:webHidden/>
           </w:rPr>
-          <w:instrText xml:space="preserve"> PAGEREF _Toc428180248 \h </w:instrText>
+          <w:instrText xml:space="preserve"> PAGEREF _Toc428438937 \h </w:instrText>
         </w:r>
         <w:r>
           <w:rPr>
@@ -4951,7 +4953,7 @@
           <w:szCs w:val="22"/>
         </w:rPr>
       </w:pPr>
-      <w:hyperlink w:anchor="_Toc428180249" w:history="1">
+      <w:hyperlink w:anchor="_Toc428438938" w:history="1">
         <w:r>
           <w:rPr>
             <w:rStyle w:val="Hyperlink"/>
@@ -4994,7 +4996,7 @@
             <w:noProof/>
             <w:webHidden/>
           </w:rPr>
-          <w:instrText xml:space="preserve"> PAGEREF _Toc428180249 \h </w:instrText>
+          <w:instrText xml:space="preserve"> PAGEREF _Toc428438938 \h </w:instrText>
         </w:r>
         <w:r>
           <w:rPr>
@@ -5039,7 +5041,7 @@
           <w:szCs w:val="22"/>
         </w:rPr>
       </w:pPr>
-      <w:hyperlink w:anchor="_Toc428180250" w:history="1">
+      <w:hyperlink w:anchor="_Toc428438939" w:history="1">
         <w:r>
           <w:rPr>
             <w:rStyle w:val="Hyperlink"/>
@@ -5082,7 +5084,7 @@
             <w:noProof/>
             <w:webHidden/>
           </w:rPr>
-          <w:instrText xml:space="preserve"> PAGEREF _Toc428180250 \h </w:instrText>
+          <w:instrText xml:space="preserve"> PAGEREF _Toc428438939 \h </w:instrText>
         </w:r>
         <w:r>
           <w:rPr>
@@ -5127,7 +5129,7 @@
           <w:szCs w:val="22"/>
         </w:rPr>
       </w:pPr>
-      <w:hyperlink w:anchor="_Toc428180251" w:history="1">
+      <w:hyperlink w:anchor="_Toc428438940" w:history="1">
         <w:r>
           <w:rPr>
             <w:rStyle w:val="Hyperlink"/>
@@ -5170,7 +5172,7 @@
             <w:noProof/>
             <w:webHidden/>
           </w:rPr>
-          <w:instrText xml:space="preserve"> PAGEREF _Toc428180251 \h </w:instrText>
+          <w:instrText xml:space="preserve"> PAGEREF _Toc428438940 \h </w:instrText>
         </w:r>
         <w:r>
           <w:rPr>
@@ -5215,7 +5217,7 @@
           <w:szCs w:val="22"/>
         </w:rPr>
       </w:pPr>
-      <w:hyperlink w:anchor="_Toc428180252" w:history="1">
+      <w:hyperlink w:anchor="_Toc428438941" w:history="1">
         <w:r>
           <w:rPr>
             <w:rStyle w:val="Hyperlink"/>
@@ -5258,7 +5260,7 @@
             <w:noProof/>
             <w:webHidden/>
           </w:rPr>
-          <w:instrText xml:space="preserve"> PAGEREF _Toc428180252 \h </w:instrText>
+          <w:instrText xml:space="preserve"> PAGEREF _Toc428438941 \h </w:instrText>
         </w:r>
         <w:r>
           <w:rPr>
@@ -5303,7 +5305,7 @@
           <w:szCs w:val="22"/>
         </w:rPr>
       </w:pPr>
-      <w:hyperlink w:anchor="_Toc428180253" w:history="1">
+      <w:hyperlink w:anchor="_Toc428438942" w:history="1">
         <w:r>
           <w:rPr>
             <w:rStyle w:val="Hyperlink"/>
@@ -5346,7 +5348,7 @@
             <w:noProof/>
             <w:webHidden/>
           </w:rPr>
-          <w:instrText xml:space="preserve"> PAGEREF _Toc428180253 \h </w:instrText>
+          <w:instrText xml:space="preserve"> PAGEREF _Toc428438942 \h </w:instrText>
         </w:r>
         <w:r>
           <w:rPr>
@@ -5391,7 +5393,7 @@
           <w:szCs w:val="22"/>
         </w:rPr>
       </w:pPr>
-      <w:hyperlink w:anchor="_Toc428180254" w:history="1">
+      <w:hyperlink w:anchor="_Toc428438943" w:history="1">
         <w:r>
           <w:rPr>
             <w:rStyle w:val="Hyperlink"/>
@@ -5434,7 +5436,7 @@
             <w:noProof/>
             <w:webHidden/>
           </w:rPr>
-          <w:instrText xml:space="preserve"> PAGEREF _Toc428180254 \h </w:instrText>
+          <w:instrText xml:space="preserve"> PAGEREF _Toc428438943 \h </w:instrText>
         </w:r>
         <w:r>
           <w:rPr>
@@ -5454,7 +5456,7 @@
             <w:noProof/>
             <w:webHidden/>
           </w:rPr>
-          <w:t>20</w:t>
+          <w:t>21</w:t>
         </w:r>
         <w:r>
           <w:rPr>
@@ -5479,7 +5481,7 @@
           <w:szCs w:val="22"/>
         </w:rPr>
       </w:pPr>
-      <w:hyperlink w:anchor="_Toc428180255" w:history="1">
+      <w:hyperlink w:anchor="_Toc428438944" w:history="1">
         <w:r>
           <w:rPr>
             <w:rStyle w:val="Hyperlink"/>
@@ -5522,7 +5524,7 @@
             <w:noProof/>
             <w:webHidden/>
           </w:rPr>
-          <w:instrText xml:space="preserve"> PAGEREF _Toc428180255 \h </w:instrText>
+          <w:instrText xml:space="preserve"> PAGEREF _Toc428438944 \h </w:instrText>
         </w:r>
         <w:r>
           <w:rPr>
@@ -5567,7 +5569,7 @@
           <w:szCs w:val="22"/>
         </w:rPr>
       </w:pPr>
-      <w:hyperlink w:anchor="_Toc428180256" w:history="1">
+      <w:hyperlink w:anchor="_Toc428438945" w:history="1">
         <w:r>
           <w:rPr>
             <w:rStyle w:val="Hyperlink"/>
@@ -5610,7 +5612,7 @@
             <w:noProof/>
             <w:webHidden/>
           </w:rPr>
-          <w:instrText xml:space="preserve"> PAGEREF _Toc428180256 \h </w:instrText>
+          <w:instrText xml:space="preserve"> PAGEREF _Toc428438945 \h </w:instrText>
         </w:r>
         <w:r>
           <w:rPr>
@@ -5655,7 +5657,7 @@
           <w:szCs w:val="22"/>
         </w:rPr>
       </w:pPr>
-      <w:hyperlink w:anchor="_Toc428180257" w:history="1">
+      <w:hyperlink w:anchor="_Toc428438946" w:history="1">
         <w:r>
           <w:rPr>
             <w:rStyle w:val="Hyperlink"/>
@@ -5698,7 +5700,7 @@
             <w:noProof/>
             <w:webHidden/>
           </w:rPr>
-          <w:instrText xml:space="preserve"> PAGEREF _Toc428180257 \h </w:instrText>
+          <w:instrText xml:space="preserve"> PAGEREF _Toc428438946 \h </w:instrText>
         </w:r>
         <w:r>
           <w:rPr>
@@ -5743,7 +5745,7 @@
           <w:szCs w:val="22"/>
         </w:rPr>
       </w:pPr>
-      <w:hyperlink w:anchor="_Toc428180258" w:history="1">
+      <w:hyperlink w:anchor="_Toc428438947" w:history="1">
         <w:r>
           <w:rPr>
             <w:rStyle w:val="Hyperlink"/>
@@ -5786,7 +5788,7 @@
             <w:noProof/>
             <w:webHidden/>
           </w:rPr>
-          <w:instrText xml:space="preserve"> PAGEREF _Toc428180258 \h </w:instrText>
+          <w:instrText xml:space="preserve"> PAGEREF _Toc428438947 \h </w:instrText>
         </w:r>
         <w:r>
           <w:rPr>
@@ -5831,7 +5833,7 @@
           <w:szCs w:val="22"/>
         </w:rPr>
       </w:pPr>
-      <w:hyperlink w:anchor="_Toc428180259" w:history="1">
+      <w:hyperlink w:anchor="_Toc428438948" w:history="1">
         <w:r>
           <w:rPr>
             <w:rStyle w:val="Hyperlink"/>
@@ -5874,7 +5876,7 @@
             <w:noProof/>
             <w:webHidden/>
           </w:rPr>
-          <w:instrText xml:space="preserve"> PAGEREF _Toc428180259 \h </w:instrText>
+          <w:instrText xml:space="preserve"> PAGEREF _Toc428438948 \h </w:instrText>
         </w:r>
         <w:r>
           <w:rPr>
@@ -5919,7 +5921,7 @@
           <w:szCs w:val="22"/>
         </w:rPr>
       </w:pPr>
-      <w:hyperlink w:anchor="_Toc428180260" w:history="1">
+      <w:hyperlink w:anchor="_Toc428438949" w:history="1">
         <w:r>
           <w:rPr>
             <w:rStyle w:val="Hyperlink"/>
@@ -5962,7 +5964,7 @@
             <w:noProof/>
             <w:webHidden/>
           </w:rPr>
-          <w:instrText xml:space="preserve"> PAGEREF _Toc428180260 \h </w:instrText>
+          <w:instrText xml:space="preserve"> PAGEREF _Toc428438949 \h </w:instrText>
         </w:r>
         <w:r>
           <w:rPr>
@@ -6007,7 +6009,7 @@
           <w:szCs w:val="22"/>
         </w:rPr>
       </w:pPr>
-      <w:hyperlink w:anchor="_Toc428180261" w:history="1">
+      <w:hyperlink w:anchor="_Toc428438950" w:history="1">
         <w:r>
           <w:rPr>
             <w:rStyle w:val="Hyperlink"/>
@@ -6050,7 +6052,7 @@
             <w:noProof/>
             <w:webHidden/>
           </w:rPr>
-          <w:instrText xml:space="preserve"> PAGEREF _Toc428180261 \h </w:instrText>
+          <w:instrText xml:space="preserve"> PAGEREF _Toc428438950 \h </w:instrText>
         </w:r>
         <w:r>
           <w:rPr>
@@ -6095,7 +6097,7 @@
           <w:szCs w:val="22"/>
         </w:rPr>
       </w:pPr>
-      <w:hyperlink w:anchor="_Toc428180262" w:history="1">
+      <w:hyperlink w:anchor="_Toc428438951" w:history="1">
         <w:r>
           <w:rPr>
             <w:rStyle w:val="Hyperlink"/>
@@ -6138,7 +6140,7 @@
             <w:noProof/>
             <w:webHidden/>
           </w:rPr>
-          <w:instrText xml:space="preserve"> PAGEREF _Toc428180262 \h </w:instrText>
+          <w:instrText xml:space="preserve"> PAGEREF _Toc428438951 \h </w:instrText>
         </w:r>
         <w:r>
           <w:rPr>
@@ -6183,7 +6185,7 @@
           <w:szCs w:val="22"/>
         </w:rPr>
       </w:pPr>
-      <w:hyperlink w:anchor="_Toc428180263" w:history="1">
+      <w:hyperlink w:anchor="_Toc428438952" w:history="1">
         <w:r>
           <w:rPr>
             <w:rStyle w:val="Hyperlink"/>
@@ -6226,7 +6228,7 @@
             <w:noProof/>
             <w:webHidden/>
           </w:rPr>
-          <w:instrText xml:space="preserve"> PAGEREF _Toc428180263 \h </w:instrText>
+          <w:instrText xml:space="preserve"> PAGEREF _Toc428438952 \h </w:instrText>
         </w:r>
         <w:r>
           <w:rPr>
@@ -6271,7 +6273,7 @@
           <w:szCs w:val="22"/>
         </w:rPr>
       </w:pPr>
-      <w:hyperlink w:anchor="_Toc428180264" w:history="1">
+      <w:hyperlink w:anchor="_Toc428438953" w:history="1">
         <w:r>
           <w:rPr>
             <w:rStyle w:val="Hyperlink"/>
@@ -6314,7 +6316,7 @@
             <w:noProof/>
             <w:webHidden/>
           </w:rPr>
-          <w:instrText xml:space="preserve"> PAGEREF _Toc428180264 \h </w:instrText>
+          <w:instrText xml:space="preserve"> PAGEREF _Toc428438953 \h </w:instrText>
         </w:r>
         <w:r>
           <w:rPr>
@@ -6359,7 +6361,7 @@
           <w:szCs w:val="22"/>
         </w:rPr>
       </w:pPr>
-      <w:hyperlink w:anchor="_Toc428180265" w:history="1">
+      <w:hyperlink w:anchor="_Toc428438954" w:history="1">
         <w:r>
           <w:rPr>
             <w:rStyle w:val="Hyperlink"/>
@@ -6402,7 +6404,7 @@
             <w:noProof/>
             <w:webHidden/>
           </w:rPr>
-          <w:instrText xml:space="preserve"> PAGEREF _Toc428180265 \h </w:instrText>
+          <w:instrText xml:space="preserve"> PAGEREF _Toc428438954 \h </w:instrText>
         </w:r>
         <w:r>
           <w:rPr>
@@ -6422,7 +6424,7 @@
             <w:noProof/>
             <w:webHidden/>
           </w:rPr>
-          <w:t>21</w:t>
+          <w:t>22</w:t>
         </w:r>
         <w:r>
           <w:rPr>
@@ -6447,7 +6449,7 @@
           <w:szCs w:val="22"/>
         </w:rPr>
       </w:pPr>
-      <w:hyperlink w:anchor="_Toc428180266" w:history="1">
+      <w:hyperlink w:anchor="_Toc428438955" w:history="1">
         <w:r>
           <w:rPr>
             <w:rStyle w:val="Hyperlink"/>
@@ -6490,7 +6492,7 @@
             <w:noProof/>
             <w:webHidden/>
           </w:rPr>
-          <w:instrText xml:space="preserve"> PAGEREF _Toc428180266 \h </w:instrText>
+          <w:instrText xml:space="preserve"> PAGEREF _Toc428438955 \h </w:instrText>
         </w:r>
         <w:r>
           <w:rPr>
@@ -6510,7 +6512,7 @@
             <w:noProof/>
             <w:webHidden/>
           </w:rPr>
-          <w:t>21</w:t>
+          <w:t>22</w:t>
         </w:r>
         <w:r>
           <w:rPr>
@@ -6535,7 +6537,7 @@
           <w:szCs w:val="22"/>
         </w:rPr>
       </w:pPr>
-      <w:hyperlink w:anchor="_Toc428180267" w:history="1">
+      <w:hyperlink w:anchor="_Toc428438956" w:history="1">
         <w:r>
           <w:rPr>
             <w:rStyle w:val="Hyperlink"/>
@@ -6578,7 +6580,7 @@
             <w:noProof/>
             <w:webHidden/>
           </w:rPr>
-          <w:instrText xml:space="preserve"> PAGEREF _Toc428180267 \h </w:instrText>
+          <w:instrText xml:space="preserve"> PAGEREF _Toc428438956 \h </w:instrText>
         </w:r>
         <w:r>
           <w:rPr>
@@ -6618,7 +6620,7 @@
           <w:szCs w:val="22"/>
         </w:rPr>
       </w:pPr>
-      <w:hyperlink w:anchor="_Toc428180268" w:history="1">
+      <w:hyperlink w:anchor="_Toc428438957" w:history="1">
         <w:r>
           <w:rPr>
             <w:rStyle w:val="Hyperlink"/>
@@ -6641,7 +6643,7 @@
           <w:rPr>
             <w:webHidden/>
           </w:rPr>
-          <w:instrText xml:space="preserve"> PAGEREF _Toc428180268 \h </w:instrText>
+          <w:instrText xml:space="preserve"> PAGEREF _Toc428438957 \h </w:instrText>
         </w:r>
         <w:r>
           <w:rPr>
@@ -7078,11 +7080,11 @@
       <w:pPr>
         <w:pStyle w:val="Heading1a"/>
       </w:pPr>
-      <w:bookmarkStart w:id="0" w:name="_Toc428180207"/>
+      <w:bookmarkStart w:id="1" w:name="_Toc428438896"/>
       <w:r>
         <w:t>maintenance-plan</w:t>
       </w:r>
-      <w:bookmarkEnd w:id="0"/>
+      <w:bookmarkEnd w:id="1"/>
     </w:p>
     <w:p>
       <w:pPr>
@@ -7102,7 +7104,7 @@
       <w:pPr>
         <w:pStyle w:val="Heading2a"/>
       </w:pPr>
-      <w:bookmarkStart w:id="1" w:name="_Toc428180208"/>
+      <w:bookmarkStart w:id="2" w:name="_Toc428438897"/>
       <w:r>
         <w:t>Database Backup (2k / 2k5 / 2k8 / 2k8r2 /</w:t>
       </w:r>
@@ -7112,7 +7114,7 @@
       <w:r>
         <w:t>2k12)</w:t>
       </w:r>
-      <w:bookmarkEnd w:id="1"/>
+      <w:bookmarkEnd w:id="2"/>
     </w:p>
     <w:p>
       <w:pPr>
@@ -8062,11 +8064,11 @@
       <w:pPr>
         <w:pStyle w:val="Heading4a"/>
       </w:pPr>
-      <w:bookmarkStart w:id="2" w:name="_Toc428180209"/>
+      <w:bookmarkStart w:id="3" w:name="_Toc428438898"/>
       <w:r>
         <w:t>SQL Server Agent Jobs:</w:t>
       </w:r>
-      <w:bookmarkEnd w:id="2"/>
+      <w:bookmarkEnd w:id="3"/>
     </w:p>
     <w:p>
       <w:pPr>
@@ -8345,7 +8347,7 @@
       <w:pPr>
         <w:pStyle w:val="Heading2a"/>
       </w:pPr>
-      <w:bookmarkStart w:id="3" w:name="_Toc428180210"/>
+      <w:bookmarkStart w:id="4" w:name="_Toc428438899"/>
       <w:r>
         <w:t>User Database Maintenance (2k / 2k5 / 2k8 / 2k8r2 /</w:t>
       </w:r>
@@ -8355,7 +8357,7 @@
       <w:r>
         <w:t>2k12)</w:t>
       </w:r>
-      <w:bookmarkEnd w:id="3"/>
+      <w:bookmarkEnd w:id="4"/>
     </w:p>
     <w:p>
       <w:pPr>
@@ -10024,11 +10026,11 @@
       <w:pPr>
         <w:pStyle w:val="Heading4a"/>
       </w:pPr>
-      <w:bookmarkStart w:id="4" w:name="_Toc428180211"/>
+      <w:bookmarkStart w:id="5" w:name="_Toc428438900"/>
       <w:r>
         <w:t>SQL Server Agent Jobs:</w:t>
       </w:r>
-      <w:bookmarkEnd w:id="4"/>
+      <w:bookmarkEnd w:id="5"/>
     </w:p>
     <w:p>
       <w:pPr>
@@ -10178,7 +10180,7 @@
       <w:pPr>
         <w:pStyle w:val="Heading2a"/>
       </w:pPr>
-      <w:bookmarkStart w:id="5" w:name="_Toc428180212"/>
+      <w:bookmarkStart w:id="6" w:name="_Toc428438901"/>
       <w:r>
         <w:t>System &amp; System Database Maintenance</w:t>
       </w:r>
@@ -10191,7 +10193,7 @@
       <w:r>
         <w:t>2k12)</w:t>
       </w:r>
-      <w:bookmarkEnd w:id="5"/>
+      <w:bookmarkEnd w:id="6"/>
     </w:p>
     <w:p>
       <w:pPr>
@@ -11887,11 +11889,11 @@
       <w:pPr>
         <w:pStyle w:val="Heading4a"/>
       </w:pPr>
-      <w:bookmarkStart w:id="6" w:name="_Toc428180213"/>
+      <w:bookmarkStart w:id="7" w:name="_Toc428438902"/>
       <w:r>
         <w:t>SQL Server Agent Jobs:</w:t>
       </w:r>
-      <w:bookmarkEnd w:id="6"/>
+      <w:bookmarkEnd w:id="7"/>
     </w:p>
     <w:p>
       <w:pPr>
@@ -12055,11 +12057,11 @@
       <w:pPr>
         <w:pStyle w:val="Heading2a"/>
       </w:pPr>
-      <w:bookmarkStart w:id="7" w:name="_Toc428180214"/>
+      <w:bookmarkStart w:id="8" w:name="_Toc428438903"/>
       <w:r>
         <w:t>Configuration options</w:t>
       </w:r>
-      <w:bookmarkEnd w:id="7"/>
+      <w:bookmarkEnd w:id="8"/>
     </w:p>
     <w:p>
       <w:pPr>
@@ -14470,11 +14472,11 @@
       <w:pPr>
         <w:pStyle w:val="Heading2a"/>
       </w:pPr>
-      <w:bookmarkStart w:id="8" w:name="_Toc428180215"/>
+      <w:bookmarkStart w:id="9" w:name="_Toc428438904"/>
       <w:r>
         <w:t>Upper Level Stored Procedures</w:t>
       </w:r>
-      <w:bookmarkEnd w:id="8"/>
+      <w:bookmarkEnd w:id="9"/>
     </w:p>
     <w:p>
       <w:pPr>
@@ -14493,11 +14495,11 @@
       <w:pPr>
         <w:pStyle w:val="Heading3a"/>
       </w:pPr>
-      <w:bookmarkStart w:id="9" w:name="_Toc428180216"/>
+      <w:bookmarkStart w:id="10" w:name="_Toc428438905"/>
       <w:r>
         <w:t>Database Consistency Checks</w:t>
       </w:r>
-      <w:bookmarkEnd w:id="9"/>
+      <w:bookmarkEnd w:id="10"/>
     </w:p>
     <w:p>
       <w:pPr>
@@ -18208,14 +18210,14 @@
       <w:pPr>
         <w:pStyle w:val="Heading3a"/>
       </w:pPr>
-      <w:bookmarkStart w:id="10" w:name="_Toc428180217"/>
+      <w:bookmarkStart w:id="11" w:name="_Toc428438906"/>
       <w:r>
         <w:t xml:space="preserve">Database </w:t>
       </w:r>
       <w:r>
         <w:t>Maintenance</w:t>
       </w:r>
-      <w:bookmarkEnd w:id="10"/>
+      <w:bookmarkEnd w:id="11"/>
     </w:p>
     <w:p>
       <w:pPr>
@@ -24883,11 +24885,11 @@
       <w:pPr>
         <w:pStyle w:val="Heading4a"/>
       </w:pPr>
-      <w:bookmarkStart w:id="11" w:name="_Toc428180218"/>
+      <w:bookmarkStart w:id="12" w:name="_Toc428438907"/>
       <w:r>
         <w:t>Index Reorganize / Rebuild algorithm</w:t>
       </w:r>
-      <w:bookmarkEnd w:id="11"/>
+      <w:bookmarkEnd w:id="12"/>
     </w:p>
     <w:p>
       <w:pPr>
@@ -27076,14 +27078,14 @@
       <w:pPr>
         <w:pStyle w:val="Heading4a"/>
       </w:pPr>
-      <w:bookmarkStart w:id="12" w:name="_Toc428180219"/>
+      <w:bookmarkStart w:id="13" w:name="_Toc428438908"/>
       <w:r>
         <w:t>Heap</w:t>
       </w:r>
       <w:r>
         <w:t xml:space="preserve"> Rebuild algorithm</w:t>
       </w:r>
-      <w:bookmarkEnd w:id="12"/>
+      <w:bookmarkEnd w:id="13"/>
     </w:p>
     <w:p>
       <w:pPr>
@@ -28671,14 +28673,14 @@
       <w:pPr>
         <w:pStyle w:val="Heading4a"/>
       </w:pPr>
-      <w:bookmarkStart w:id="13" w:name="_Toc428180220"/>
+      <w:bookmarkStart w:id="14" w:name="_Toc428438909"/>
       <w:r>
         <w:t>Statistics update</w:t>
       </w:r>
       <w:r>
         <w:t xml:space="preserve"> algorithm</w:t>
       </w:r>
-      <w:bookmarkEnd w:id="13"/>
+      <w:bookmarkEnd w:id="14"/>
     </w:p>
     <w:p>
       <w:pPr>
@@ -29602,7 +29604,7 @@
       <w:pPr>
         <w:pStyle w:val="Heading4a"/>
       </w:pPr>
-      <w:bookmarkStart w:id="14" w:name="_Toc428180221"/>
+      <w:bookmarkStart w:id="15" w:name="_Toc428438910"/>
       <w:r>
         <w:t xml:space="preserve">Ghost Records </w:t>
       </w:r>
@@ -29615,7 +29617,7 @@
       <w:r>
         <w:t>algorithm</w:t>
       </w:r>
-      <w:bookmarkEnd w:id="14"/>
+      <w:bookmarkEnd w:id="15"/>
     </w:p>
     <w:p>
       <w:pPr>
@@ -29984,14 +29986,14 @@
       <w:pPr>
         <w:pStyle w:val="Heading3a"/>
       </w:pPr>
-      <w:bookmarkStart w:id="15" w:name="_Toc428180222"/>
+      <w:bookmarkStart w:id="16" w:name="_Toc428438911"/>
       <w:r>
         <w:t xml:space="preserve">Database </w:t>
       </w:r>
       <w:r>
         <w:t>Backup</w:t>
       </w:r>
-      <w:bookmarkEnd w:id="15"/>
+      <w:bookmarkEnd w:id="16"/>
     </w:p>
     <w:p>
       <w:pPr>
@@ -34985,11 +34987,11 @@
       <w:pPr>
         <w:pStyle w:val="Heading4a"/>
       </w:pPr>
-      <w:bookmarkStart w:id="16" w:name="_Toc428180223"/>
+      <w:bookmarkStart w:id="17" w:name="_Toc428438912"/>
       <w:r>
         <w:t>Database backup clean-up algorithm</w:t>
       </w:r>
-      <w:bookmarkEnd w:id="16"/>
+      <w:bookmarkEnd w:id="17"/>
     </w:p>
     <w:p>
       <w:pPr>
@@ -35703,7 +35705,7 @@
       <w:pPr>
         <w:pStyle w:val="Heading2a"/>
       </w:pPr>
-      <w:bookmarkStart w:id="17" w:name="_Toc428180224"/>
+      <w:bookmarkStart w:id="18" w:name="_Toc428438913"/>
       <w:r>
         <w:t xml:space="preserve">XML schemas </w:t>
       </w:r>
@@ -35717,7 +35719,7 @@
       <w:r>
         <w:t>dbo.vw_logEventMessages</w:t>
       </w:r>
-      <w:bookmarkEnd w:id="17"/>
+      <w:bookmarkEnd w:id="18"/>
       <w:proofErr w:type="spellEnd"/>
     </w:p>
     <w:p>
@@ -35737,7 +35739,7 @@
       <w:pPr>
         <w:pStyle w:val="Heading3a"/>
       </w:pPr>
-      <w:bookmarkStart w:id="18" w:name="_Toc428180225"/>
+      <w:bookmarkStart w:id="19" w:name="_Toc428438914"/>
       <w:r>
         <w:t>Action</w:t>
       </w:r>
@@ -35756,7 +35758,7 @@
       <w:r>
         <w:t xml:space="preserve"> details</w:t>
       </w:r>
-      <w:bookmarkEnd w:id="18"/>
+      <w:bookmarkEnd w:id="19"/>
     </w:p>
     <w:p>
       <w:pPr>
@@ -37419,11 +37421,11 @@
       <w:pPr>
         <w:pStyle w:val="Heading3a"/>
       </w:pPr>
-      <w:bookmarkStart w:id="19" w:name="_Toc428180226"/>
+      <w:bookmarkStart w:id="20" w:name="_Toc428438915"/>
       <w:r>
         <w:t>Alert event details</w:t>
       </w:r>
-      <w:bookmarkEnd w:id="19"/>
+      <w:bookmarkEnd w:id="20"/>
     </w:p>
     <w:p>
       <w:pPr>
@@ -38652,14 +38654,14 @@
       <w:pPr>
         <w:pStyle w:val="Heading3a"/>
       </w:pPr>
-      <w:bookmarkStart w:id="20" w:name="_Toc428180227"/>
+      <w:bookmarkStart w:id="21" w:name="_Toc428438916"/>
       <w:r>
         <w:t xml:space="preserve">Backup </w:t>
       </w:r>
       <w:r>
         <w:t>file details</w:t>
       </w:r>
-      <w:bookmarkEnd w:id="20"/>
+      <w:bookmarkEnd w:id="21"/>
       <w:r>
         <w:t xml:space="preserve"> </w:t>
       </w:r>
@@ -40439,11 +40441,11 @@
       <w:pPr>
         <w:pStyle w:val="Heading3a"/>
       </w:pPr>
-      <w:bookmarkStart w:id="21" w:name="_Toc428180228"/>
+      <w:bookmarkStart w:id="22" w:name="_Toc428438917"/>
       <w:r>
         <w:t>Index fragmentation details</w:t>
       </w:r>
-      <w:bookmarkEnd w:id="21"/>
+      <w:bookmarkEnd w:id="22"/>
     </w:p>
     <w:p>
       <w:pPr>
@@ -42077,14 +42079,14 @@
       <w:pPr>
         <w:pStyle w:val="Heading3a"/>
       </w:pPr>
-      <w:bookmarkStart w:id="22" w:name="_Toc428180229"/>
+      <w:bookmarkStart w:id="23" w:name="_Toc428438918"/>
       <w:r>
         <w:t>Statistics health</w:t>
       </w:r>
       <w:r>
         <w:t xml:space="preserve"> details</w:t>
       </w:r>
-      <w:bookmarkEnd w:id="22"/>
+      <w:bookmarkEnd w:id="23"/>
     </w:p>
     <w:p>
       <w:pPr>
@@ -43828,14 +43830,14 @@
       <w:pPr>
         <w:pStyle w:val="Heading3a"/>
       </w:pPr>
-      <w:bookmarkStart w:id="23" w:name="_Toc428180230"/>
+      <w:bookmarkStart w:id="24" w:name="_Toc428438919"/>
       <w:r>
         <w:t>Heap table fragmentation detail</w:t>
       </w:r>
       <w:r>
         <w:t>s</w:t>
       </w:r>
-      <w:bookmarkEnd w:id="23"/>
+      <w:bookmarkEnd w:id="24"/>
     </w:p>
     <w:p>
       <w:pPr>
@@ -45284,11 +45286,11 @@
       <w:pPr>
         <w:pStyle w:val="Heading3a"/>
       </w:pPr>
-      <w:bookmarkStart w:id="24" w:name="_Toc428180231"/>
+      <w:bookmarkStart w:id="25" w:name="_Toc428438920"/>
       <w:r>
         <w:t>Job execution details</w:t>
       </w:r>
-      <w:bookmarkEnd w:id="24"/>
+      <w:bookmarkEnd w:id="25"/>
     </w:p>
     <w:p>
       <w:pPr>
@@ -46763,7 +46765,7 @@
       <w:pPr>
         <w:pStyle w:val="Heading3a"/>
       </w:pPr>
-      <w:bookmarkStart w:id="25" w:name="_Toc428180232"/>
+      <w:bookmarkStart w:id="26" w:name="_Toc428438921"/>
       <w:r>
         <w:lastRenderedPageBreak/>
         <w:t xml:space="preserve">HTML </w:t>
@@ -46774,7 +46776,7 @@
       <w:r>
         <w:t>eport generation details</w:t>
       </w:r>
-      <w:bookmarkEnd w:id="25"/>
+      <w:bookmarkEnd w:id="26"/>
     </w:p>
     <w:p>
       <w:pPr>
@@ -48229,11 +48231,11 @@
       <w:pPr>
         <w:pStyle w:val="Heading1a"/>
       </w:pPr>
-      <w:bookmarkStart w:id="26" w:name="_Toc428180233"/>
+      <w:bookmarkStart w:id="27" w:name="_Toc428438922"/>
       <w:r>
         <w:t>health-check</w:t>
       </w:r>
-      <w:bookmarkEnd w:id="26"/>
+      <w:bookmarkEnd w:id="27"/>
     </w:p>
     <w:p>
       <w:pPr>
@@ -48316,7 +48318,7 @@
           <w:numId w:val="37"/>
         </w:numPr>
       </w:pPr>
-      <w:bookmarkStart w:id="27" w:name="_Toc428180234"/>
+      <w:bookmarkStart w:id="28" w:name="_Toc428438923"/>
       <w:r>
         <w:t>Discovery and Refresh</w:t>
       </w:r>
@@ -48326,13 +48328,13 @@
       <w:r>
         <w:t xml:space="preserve"> information</w:t>
       </w:r>
-      <w:bookmarkEnd w:id="27"/>
+      <w:bookmarkEnd w:id="28"/>
     </w:p>
     <w:p>
       <w:pPr>
         <w:pStyle w:val="Heading3a"/>
       </w:pPr>
-      <w:bookmarkStart w:id="28" w:name="_Toc428180235"/>
+      <w:bookmarkStart w:id="29" w:name="_Toc428438924"/>
       <w:proofErr w:type="spellStart"/>
       <w:r>
         <w:t>Catalog</w:t>
@@ -48349,7 +48351,7 @@
       <w:r>
         <w:t>: Discovery &amp; Update</w:t>
       </w:r>
-      <w:bookmarkEnd w:id="28"/>
+      <w:bookmarkEnd w:id="29"/>
     </w:p>
     <w:p>
       <w:pPr>
@@ -48796,11 +48798,11 @@
       <w:pPr>
         <w:pStyle w:val="Heading3a"/>
       </w:pPr>
-      <w:bookmarkStart w:id="29" w:name="_Toc428180236"/>
+      <w:bookmarkStart w:id="30" w:name="_Toc428438925"/>
       <w:r>
         <w:t>Collect Database Status &amp; Details</w:t>
       </w:r>
-      <w:bookmarkEnd w:id="29"/>
+      <w:bookmarkEnd w:id="30"/>
     </w:p>
     <w:p>
       <w:pPr>
@@ -48917,11 +48919,11 @@
       <w:pPr>
         <w:pStyle w:val="Heading3a"/>
       </w:pPr>
-      <w:bookmarkStart w:id="30" w:name="_Toc428180237"/>
+      <w:bookmarkStart w:id="31" w:name="_Toc428438926"/>
       <w:r>
         <w:t>Collect SQL Server Agent job status</w:t>
       </w:r>
-      <w:bookmarkEnd w:id="30"/>
+      <w:bookmarkEnd w:id="31"/>
     </w:p>
     <w:p>
       <w:pPr>
@@ -48977,11 +48979,11 @@
       <w:pPr>
         <w:pStyle w:val="Heading3a"/>
       </w:pPr>
-      <w:bookmarkStart w:id="31" w:name="_Toc428180238"/>
+      <w:bookmarkStart w:id="32" w:name="_Toc428438927"/>
       <w:r>
         <w:t>Collect Disk Space Usage information</w:t>
       </w:r>
-      <w:bookmarkEnd w:id="31"/>
+      <w:bookmarkEnd w:id="32"/>
     </w:p>
     <w:p>
       <w:pPr>
@@ -49125,7 +49127,7 @@
       <w:pPr>
         <w:pStyle w:val="Heading3a"/>
       </w:pPr>
-      <w:bookmarkStart w:id="32" w:name="_Toc428180239"/>
+      <w:bookmarkStart w:id="33" w:name="_Toc428438928"/>
       <w:r>
         <w:t xml:space="preserve">Collect </w:t>
       </w:r>
@@ -49137,7 +49139,7 @@
       <w:r>
         <w:t xml:space="preserve"> Messages</w:t>
       </w:r>
-      <w:bookmarkEnd w:id="32"/>
+      <w:bookmarkEnd w:id="33"/>
     </w:p>
     <w:p>
       <w:pPr>
@@ -49258,11 +49260,11 @@
       <w:pPr>
         <w:pStyle w:val="Heading3a"/>
       </w:pPr>
-      <w:bookmarkStart w:id="33" w:name="_Toc428180240"/>
+      <w:bookmarkStart w:id="34" w:name="_Toc428438929"/>
       <w:r>
         <w:t>Collect Event Messages</w:t>
       </w:r>
-      <w:bookmarkEnd w:id="33"/>
+      <w:bookmarkEnd w:id="34"/>
     </w:p>
     <w:p>
       <w:pPr>
@@ -49500,11 +49502,11 @@
       <w:pPr>
         <w:pStyle w:val="Heading2a"/>
       </w:pPr>
-      <w:bookmarkStart w:id="34" w:name="_Toc428180241"/>
+      <w:bookmarkStart w:id="35" w:name="_Toc428438930"/>
       <w:r>
         <w:t>Generate Reports</w:t>
       </w:r>
-      <w:bookmarkEnd w:id="34"/>
+      <w:bookmarkEnd w:id="35"/>
     </w:p>
     <w:p>
       <w:pPr>
@@ -49743,14 +49745,14 @@
           <w:i w:val="0"/>
         </w:rPr>
       </w:pPr>
-      <w:bookmarkStart w:id="35" w:name="_Toc428180242"/>
+      <w:bookmarkStart w:id="36" w:name="_Toc428438931"/>
       <w:r>
         <w:rPr>
           <w:i w:val="0"/>
         </w:rPr>
         <w:t>Modules</w:t>
       </w:r>
-      <w:bookmarkEnd w:id="35"/>
+      <w:bookmarkEnd w:id="36"/>
     </w:p>
     <w:p>
       <w:pPr>
@@ -49813,11 +49815,11 @@
       <w:r>
         <w:t xml:space="preserve"> </w:t>
       </w:r>
-      <w:bookmarkStart w:id="36" w:name="_Toc428180243"/>
+      <w:bookmarkStart w:id="37" w:name="_Toc428438932"/>
       <w:r>
         <w:t>Instance Availability</w:t>
       </w:r>
-      <w:bookmarkEnd w:id="36"/>
+      <w:bookmarkEnd w:id="37"/>
     </w:p>
     <w:p>
       <w:pPr>
@@ -49972,11 +49974,11 @@
       <w:r>
         <w:t xml:space="preserve"> </w:t>
       </w:r>
-      <w:bookmarkStart w:id="37" w:name="_Toc428180244"/>
+      <w:bookmarkStart w:id="38" w:name="_Toc428438933"/>
       <w:r>
         <w:t>Databases Status</w:t>
       </w:r>
-      <w:bookmarkEnd w:id="37"/>
+      <w:bookmarkEnd w:id="38"/>
     </w:p>
     <w:p>
       <w:pPr>
@@ -50032,11 +50034,11 @@
       <w:r>
         <w:t xml:space="preserve"> </w:t>
       </w:r>
-      <w:bookmarkStart w:id="38" w:name="_Toc428180245"/>
+      <w:bookmarkStart w:id="39" w:name="_Toc428438934"/>
       <w:r>
         <w:t>SQL Server Agent Jobs Status</w:t>
       </w:r>
-      <w:bookmarkEnd w:id="38"/>
+      <w:bookmarkEnd w:id="39"/>
     </w:p>
     <w:p>
       <w:pPr>
@@ -50098,11 +50100,11 @@
       <w:r>
         <w:t xml:space="preserve"> </w:t>
       </w:r>
-      <w:bookmarkStart w:id="39" w:name="_Toc428180246"/>
+      <w:bookmarkStart w:id="40" w:name="_Toc428438935"/>
       <w:r>
         <w:t>Disk Space Information</w:t>
       </w:r>
-      <w:bookmarkEnd w:id="39"/>
+      <w:bookmarkEnd w:id="40"/>
     </w:p>
     <w:p>
       <w:pPr>
@@ -50180,7 +50182,7 @@
       <w:r>
         <w:t xml:space="preserve"> </w:t>
       </w:r>
-      <w:bookmarkStart w:id="40" w:name="_Toc428180247"/>
+      <w:bookmarkStart w:id="41" w:name="_Toc428438936"/>
       <w:proofErr w:type="spellStart"/>
       <w:r>
         <w:t>Errorlog</w:t>
@@ -50189,7 +50191,7 @@
       <w:r>
         <w:t xml:space="preserve"> Messages</w:t>
       </w:r>
-      <w:bookmarkEnd w:id="40"/>
+      <w:bookmarkEnd w:id="41"/>
     </w:p>
     <w:p>
       <w:pPr>
@@ -50294,14 +50296,14 @@
           <w:i w:val="0"/>
         </w:rPr>
       </w:pPr>
-      <w:bookmarkStart w:id="41" w:name="_Toc428180248"/>
+      <w:bookmarkStart w:id="42" w:name="_Toc428438937"/>
       <w:r>
         <w:rPr>
           <w:i w:val="0"/>
         </w:rPr>
         <w:t>Potential Issues</w:t>
       </w:r>
-      <w:bookmarkEnd w:id="41"/>
+      <w:bookmarkEnd w:id="42"/>
     </w:p>
     <w:p>
       <w:pPr>
@@ -50329,11 +50331,11 @@
       <w:r>
         <w:t xml:space="preserve"> </w:t>
       </w:r>
-      <w:bookmarkStart w:id="42" w:name="_Toc428180249"/>
+      <w:bookmarkStart w:id="43" w:name="_Toc428438938"/>
       <w:r>
         <w:t>Offline Databases</w:t>
       </w:r>
-      <w:bookmarkEnd w:id="42"/>
+      <w:bookmarkEnd w:id="43"/>
     </w:p>
     <w:p>
       <w:pPr>
@@ -50381,17 +50383,78 @@
     </w:p>
     <w:p>
       <w:pPr>
+        <w:pStyle w:val="ListParagraph"/>
+        <w:numPr>
+          <w:ilvl w:val="0"/>
+          <w:numId w:val="39"/>
+        </w:numPr>
+        <w:jc w:val="both"/>
+        <w:rPr>
+          <w:rFonts w:ascii="Arial" w:hAnsi="Arial" w:cs="Arial"/>
+          <w:sz w:val="20"/>
+          <w:szCs w:val="20"/>
+        </w:rPr>
+      </w:pPr>
+      <w:r>
+        <w:rPr>
+          <w:rFonts w:ascii="Arial" w:hAnsi="Arial" w:cs="Arial"/>
+          <w:i/>
+          <w:sz w:val="20"/>
+          <w:szCs w:val="20"/>
+        </w:rPr>
+        <w:t>Con</w:t>
+      </w:r>
+      <w:r>
+        <w:rPr>
+          <w:rFonts w:ascii="Arial" w:hAnsi="Arial" w:cs="Arial"/>
+          <w:i/>
+          <w:sz w:val="20"/>
+          <w:szCs w:val="20"/>
+        </w:rPr>
+        <w:t>figurable</w:t>
+      </w:r>
+      <w:r>
+        <w:rPr>
+          <w:rFonts w:ascii="Arial" w:hAnsi="Arial" w:cs="Arial"/>
+          <w:i/>
+          <w:sz w:val="20"/>
+          <w:szCs w:val="20"/>
+        </w:rPr>
+        <w:t xml:space="preserve"> though option “</w:t>
+      </w:r>
+      <w:r>
+        <w:rPr>
+          <w:rFonts w:ascii="Arial" w:hAnsi="Arial" w:cs="Arial"/>
+          <w:i/>
+          <w:color w:val="000000"/>
+          <w:sz w:val="20"/>
+          <w:szCs w:val="20"/>
+        </w:rPr>
+        <w:t>Database online admitted state</w:t>
+      </w:r>
+      <w:r>
+        <w:rPr>
+          <w:rFonts w:ascii="Arial" w:hAnsi="Arial" w:cs="Arial"/>
+          <w:i/>
+          <w:sz w:val="20"/>
+          <w:szCs w:val="20"/>
+        </w:rPr>
+        <w:t>”.</w:t>
+      </w:r>
+    </w:p>
+    <w:p>
+      <w:pPr>
         <w:pStyle w:val="Heading5a"/>
         <w:jc w:val="both"/>
       </w:pPr>
       <w:r>
         <w:t xml:space="preserve"> </w:t>
       </w:r>
-      <w:bookmarkStart w:id="43" w:name="_Toc428180250"/>
+      <w:bookmarkStart w:id="44" w:name="_Toc428438939"/>
       <w:r>
         <w:t>SQL Server Agent Job Failures</w:t>
       </w:r>
-      <w:bookmarkEnd w:id="43"/>
+      <w:bookmarkEnd w:id="44"/>
     </w:p>
     <w:p>
       <w:pPr>
@@ -50431,17 +50494,51 @@
     </w:p>
     <w:p>
       <w:pPr>
+        <w:pStyle w:val="ListParagraph"/>
+        <w:numPr>
+          <w:ilvl w:val="0"/>
+          <w:numId w:val="39"/>
+        </w:numPr>
+        <w:jc w:val="both"/>
+        <w:rPr>
+          <w:rFonts w:ascii="Arial" w:hAnsi="Arial" w:cs="Arial"/>
+          <w:i/>
+          <w:sz w:val="20"/>
+          <w:szCs w:val="20"/>
+        </w:rPr>
+      </w:pPr>
+      <w:r>
+        <w:rPr>
+          <w:rFonts w:ascii="Arial" w:hAnsi="Arial" w:cs="Arial"/>
+          <w:i/>
+          <w:sz w:val="20"/>
+          <w:szCs w:val="20"/>
+        </w:rPr>
+        <w:t>Configurable though option "SQL Agent Job - Failures in last hours"</w:t>
+      </w:r>
+      <w:r>
+        <w:rPr>
+          <w:rFonts w:ascii="Arial" w:hAnsi="Arial" w:cs="Arial"/>
+          <w:i/>
+          <w:sz w:val="20"/>
+          <w:szCs w:val="20"/>
+        </w:rPr>
+        <w:t>.</w:t>
+      </w:r>
+    </w:p>
+    <w:p>
+      <w:pPr>
         <w:pStyle w:val="Heading5a"/>
         <w:jc w:val="both"/>
       </w:pPr>
       <w:r>
         <w:t xml:space="preserve"> </w:t>
       </w:r>
-      <w:bookmarkStart w:id="44" w:name="_Toc428180251"/>
+      <w:bookmarkStart w:id="45" w:name="_Toc428438940"/>
       <w:r>
         <w:t>Long Running SQL Agent Jobs</w:t>
       </w:r>
-      <w:bookmarkEnd w:id="44"/>
+      <w:bookmarkEnd w:id="45"/>
     </w:p>
     <w:p>
       <w:pPr>
@@ -50465,17 +50562,51 @@
     </w:p>
     <w:p>
       <w:pPr>
+        <w:pStyle w:val="ListParagraph"/>
+        <w:numPr>
+          <w:ilvl w:val="0"/>
+          <w:numId w:val="39"/>
+        </w:numPr>
+        <w:jc w:val="both"/>
+        <w:rPr>
+          <w:rFonts w:ascii="Arial" w:hAnsi="Arial" w:cs="Arial"/>
+          <w:i/>
+          <w:sz w:val="20"/>
+          <w:szCs w:val="20"/>
+        </w:rPr>
+      </w:pPr>
+      <w:r>
+        <w:rPr>
+          <w:rFonts w:ascii="Arial" w:hAnsi="Arial" w:cs="Arial"/>
+          <w:i/>
+          <w:sz w:val="20"/>
+          <w:szCs w:val="20"/>
+        </w:rPr>
+        <w:t>Configurable though option "SQL Agent Job - Maximum Running Time (hours)"</w:t>
+      </w:r>
+      <w:r>
+        <w:rPr>
+          <w:rFonts w:ascii="Arial" w:hAnsi="Arial" w:cs="Arial"/>
+          <w:i/>
+          <w:sz w:val="20"/>
+          <w:szCs w:val="20"/>
+        </w:rPr>
+        <w:t>.</w:t>
+      </w:r>
+    </w:p>
+    <w:p>
+      <w:pPr>
         <w:pStyle w:val="Heading5a"/>
         <w:jc w:val="both"/>
       </w:pPr>
       <w:r>
         <w:t xml:space="preserve"> </w:t>
       </w:r>
-      <w:bookmarkStart w:id="45" w:name="_Toc428180252"/>
+      <w:bookmarkStart w:id="46" w:name="_Toc428438941"/>
       <w:r>
         <w:t>Low Free Disk Space</w:t>
       </w:r>
-      <w:bookmarkEnd w:id="45"/>
+      <w:bookmarkEnd w:id="46"/>
     </w:p>
     <w:p>
       <w:pPr>
@@ -50507,17 +50638,107 @@
     </w:p>
     <w:p>
       <w:pPr>
+        <w:pStyle w:val="ListParagraph"/>
+        <w:numPr>
+          <w:ilvl w:val="0"/>
+          <w:numId w:val="39"/>
+        </w:numPr>
+        <w:jc w:val="both"/>
+        <w:rPr>
+          <w:rFonts w:ascii="Arial" w:hAnsi="Arial" w:cs="Arial"/>
+          <w:i/>
+          <w:sz w:val="20"/>
+          <w:szCs w:val="20"/>
+        </w:rPr>
+      </w:pPr>
+      <w:r>
+        <w:rPr>
+          <w:rFonts w:ascii="Arial" w:hAnsi="Arial" w:cs="Arial"/>
+          <w:i/>
+          <w:sz w:val="20"/>
+          <w:szCs w:val="20"/>
+        </w:rPr>
+        <w:t>Configurable though option</w:t>
+      </w:r>
+      <w:r>
+        <w:rPr>
+          <w:rFonts w:ascii="Arial" w:hAnsi="Arial" w:cs="Arial"/>
+          <w:i/>
+          <w:sz w:val="20"/>
+          <w:szCs w:val="20"/>
+        </w:rPr>
+        <w:t>s</w:t>
+      </w:r>
+      <w:r>
+        <w:rPr>
+          <w:rFonts w:ascii="Arial" w:hAnsi="Arial" w:cs="Arial"/>
+          <w:i/>
+          <w:sz w:val="20"/>
+          <w:szCs w:val="20"/>
+        </w:rPr>
+        <w:t xml:space="preserve"> "Free Disk Space Min Percent (percent)"</w:t>
+      </w:r>
+      <w:r>
+        <w:rPr>
+          <w:rFonts w:ascii="Arial" w:hAnsi="Arial" w:cs="Arial"/>
+          <w:i/>
+          <w:sz w:val="20"/>
+          <w:szCs w:val="20"/>
+        </w:rPr>
+        <w:t xml:space="preserve"> and </w:t>
+      </w:r>
+      <w:r>
+        <w:rPr>
+          <w:rFonts w:ascii="Arial" w:hAnsi="Arial" w:cs="Arial"/>
+          <w:i/>
+          <w:sz w:val="20"/>
+          <w:szCs w:val="20"/>
+        </w:rPr>
+        <w:t>"Free Disk Space Min Space (</w:t>
+      </w:r>
+      <w:proofErr w:type="spellStart"/>
+      <w:r>
+        <w:rPr>
+          <w:rFonts w:ascii="Arial" w:hAnsi="Arial" w:cs="Arial"/>
+          <w:i/>
+          <w:sz w:val="20"/>
+          <w:szCs w:val="20"/>
+        </w:rPr>
+        <w:t>mb</w:t>
+      </w:r>
+      <w:proofErr w:type="spellEnd"/>
+      <w:r>
+        <w:rPr>
+          <w:rFonts w:ascii="Arial" w:hAnsi="Arial" w:cs="Arial"/>
+          <w:i/>
+          <w:sz w:val="20"/>
+          <w:szCs w:val="20"/>
+        </w:rPr>
+        <w:t>)"</w:t>
+      </w:r>
+      <w:r>
+        <w:rPr>
+          <w:rFonts w:ascii="Arial" w:hAnsi="Arial" w:cs="Arial"/>
+          <w:i/>
+          <w:sz w:val="20"/>
+          <w:szCs w:val="20"/>
+        </w:rPr>
+        <w:t>.</w:t>
+      </w:r>
+    </w:p>
+    <w:p>
+      <w:pPr>
         <w:pStyle w:val="Heading5a"/>
         <w:jc w:val="both"/>
       </w:pPr>
       <w:r>
         <w:t xml:space="preserve"> </w:t>
       </w:r>
-      <w:bookmarkStart w:id="46" w:name="_Toc428180253"/>
+      <w:bookmarkStart w:id="47" w:name="_Toc428438942"/>
       <w:r>
         <w:t>Outdated Backup for Databases</w:t>
       </w:r>
-      <w:bookmarkEnd w:id="46"/>
+      <w:bookmarkEnd w:id="47"/>
     </w:p>
     <w:p>
       <w:pPr>
@@ -50542,36 +50763,36 @@
     <w:p>
       <w:pPr>
         <w:pStyle w:val="ListParagraph"/>
-        <w:ind w:firstLine="360"/>
+        <w:numPr>
+          <w:ilvl w:val="0"/>
+          <w:numId w:val="39"/>
+        </w:numPr>
         <w:jc w:val="both"/>
         <w:rPr>
           <w:rFonts w:ascii="Arial" w:hAnsi="Arial" w:cs="Arial"/>
-          <w:sz w:val="20"/>
-          <w:szCs w:val="20"/>
-        </w:rPr>
-      </w:pPr>
-      <w:r>
-        <w:rPr>
-          <w:rFonts w:ascii="Arial" w:hAnsi="Arial" w:cs="Arial"/>
-          <w:sz w:val="20"/>
-          <w:szCs w:val="20"/>
-        </w:rPr>
-        <w:t>User databases for which last backup date is greater than 2 days.</w:t>
-      </w:r>
-    </w:p>
-    <w:p>
-      <w:pPr>
-        <w:pStyle w:val="Heading5a"/>
-        <w:jc w:val="both"/>
-      </w:pPr>
-      <w:r>
-        <w:t xml:space="preserve"> </w:t>
-      </w:r>
-      <w:bookmarkStart w:id="47" w:name="_Toc428180254"/>
-      <w:r>
-        <w:t>Outdated DBCC CHECKDB Databases</w:t>
-      </w:r>
-      <w:bookmarkEnd w:id="47"/>
+          <w:i/>
+          <w:sz w:val="20"/>
+          <w:szCs w:val="20"/>
+        </w:rPr>
+      </w:pPr>
+      <w:r>
+        <w:rPr>
+          <w:rFonts w:ascii="Arial" w:hAnsi="Arial" w:cs="Arial"/>
+          <w:i/>
+          <w:sz w:val="20"/>
+          <w:szCs w:val="20"/>
+        </w:rPr>
+        <w:t>Configurable though option "System Database BACKUP Age (days)"</w:t>
+      </w:r>
+      <w:r>
+        <w:rPr>
+          <w:rFonts w:ascii="Arial" w:hAnsi="Arial" w:cs="Arial"/>
+          <w:i/>
+          <w:sz w:val="20"/>
+          <w:szCs w:val="20"/>
+        </w:rPr>
+        <w:t>.</w:t>
+      </w:r>
     </w:p>
     <w:p>
       <w:pPr>
@@ -50590,23 +50811,32 @@
           <w:sz w:val="20"/>
           <w:szCs w:val="20"/>
         </w:rPr>
-        <w:t xml:space="preserve">System databases for which last </w:t>
-      </w:r>
-      <w:r>
-        <w:rPr>
-          <w:rFonts w:ascii="Arial" w:hAnsi="Arial" w:cs="Arial"/>
-          <w:sz w:val="20"/>
-          <w:szCs w:val="20"/>
-        </w:rPr>
-        <w:t>DBCC CHECKDB</w:t>
-      </w:r>
-      <w:r>
-        <w:rPr>
-          <w:rFonts w:ascii="Arial" w:hAnsi="Arial" w:cs="Arial"/>
-          <w:sz w:val="20"/>
-          <w:szCs w:val="20"/>
-        </w:rPr>
-        <w:t xml:space="preserve"> date is greater than 14 days.</w:t>
+        <w:t>User databases for which last backup date is greater than 2 days.</w:t>
+      </w:r>
+    </w:p>
+    <w:p>
+      <w:pPr>
+        <w:pStyle w:val="ListParagraph"/>
+        <w:numPr>
+          <w:ilvl w:val="0"/>
+          <w:numId w:val="39"/>
+        </w:numPr>
+        <w:jc w:val="both"/>
+        <w:rPr>
+          <w:rFonts w:ascii="Arial" w:hAnsi="Arial" w:cs="Arial"/>
+          <w:i/>
+          <w:sz w:val="20"/>
+          <w:szCs w:val="20"/>
+        </w:rPr>
+      </w:pPr>
+      <w:r>
+        <w:rPr>
+          <w:rFonts w:ascii="Arial" w:hAnsi="Arial" w:cs="Arial"/>
+          <w:i/>
+          <w:sz w:val="20"/>
+          <w:szCs w:val="20"/>
+        </w:rPr>
+        <w:t>Configurable though option "User Database BACKUP Age (days)"</w:t>
       </w:r>
     </w:p>
     <w:p>
@@ -50620,38 +50850,20 @@
           <w:szCs w:val="20"/>
         </w:rPr>
       </w:pPr>
-      <w:r>
-        <w:rPr>
-          <w:rFonts w:ascii="Arial" w:hAnsi="Arial" w:cs="Arial"/>
-          <w:sz w:val="20"/>
-          <w:szCs w:val="20"/>
-        </w:rPr>
-        <w:t xml:space="preserve">User databases for which last </w:t>
-      </w:r>
-      <w:r>
-        <w:rPr>
-          <w:rFonts w:ascii="Arial" w:hAnsi="Arial" w:cs="Arial"/>
-          <w:sz w:val="20"/>
-          <w:szCs w:val="20"/>
-        </w:rPr>
-        <w:t>DBCC CHECKDB</w:t>
-      </w:r>
-      <w:r>
-        <w:rPr>
-          <w:rFonts w:ascii="Arial" w:hAnsi="Arial" w:cs="Arial"/>
-          <w:sz w:val="20"/>
-          <w:szCs w:val="20"/>
-        </w:rPr>
+    </w:p>
+    <w:p>
+      <w:pPr>
+        <w:pStyle w:val="Heading5a"/>
+        <w:jc w:val="both"/>
+      </w:pPr>
+      <w:r>
         <w:t xml:space="preserve"> </w:t>
       </w:r>
-      <w:r>
-        <w:rPr>
-          <w:rFonts w:ascii="Arial" w:hAnsi="Arial" w:cs="Arial"/>
-          <w:sz w:val="20"/>
-          <w:szCs w:val="20"/>
-        </w:rPr>
-        <w:t>date is greater than 14 days.</w:t>
-      </w:r>
+      <w:bookmarkStart w:id="48" w:name="_Toc428438943"/>
+      <w:r>
+        <w:t>Outdated DBCC CHECKDB Databases</w:t>
+      </w:r>
+      <w:bookmarkEnd w:id="48"/>
     </w:p>
     <w:p>
       <w:pPr>
@@ -50664,6 +50876,55 @@
           <w:szCs w:val="20"/>
         </w:rPr>
       </w:pPr>
+      <w:r>
+        <w:rPr>
+          <w:rFonts w:ascii="Arial" w:hAnsi="Arial" w:cs="Arial"/>
+          <w:sz w:val="20"/>
+          <w:szCs w:val="20"/>
+        </w:rPr>
+        <w:t xml:space="preserve">System databases for which last </w:t>
+      </w:r>
+      <w:r>
+        <w:rPr>
+          <w:rFonts w:ascii="Arial" w:hAnsi="Arial" w:cs="Arial"/>
+          <w:sz w:val="20"/>
+          <w:szCs w:val="20"/>
+        </w:rPr>
+        <w:t>DBCC CHECKDB</w:t>
+      </w:r>
+      <w:r>
+        <w:rPr>
+          <w:rFonts w:ascii="Arial" w:hAnsi="Arial" w:cs="Arial"/>
+          <w:sz w:val="20"/>
+          <w:szCs w:val="20"/>
+        </w:rPr>
+        <w:t xml:space="preserve"> date is greater than 14 days.</w:t>
+      </w:r>
+    </w:p>
+    <w:p>
+      <w:pPr>
+        <w:pStyle w:val="ListParagraph"/>
+        <w:numPr>
+          <w:ilvl w:val="0"/>
+          <w:numId w:val="39"/>
+        </w:numPr>
+        <w:jc w:val="both"/>
+        <w:rPr>
+          <w:rFonts w:ascii="Arial" w:hAnsi="Arial" w:cs="Arial"/>
+          <w:i/>
+          <w:sz w:val="20"/>
+          <w:szCs w:val="20"/>
+        </w:rPr>
+      </w:pPr>
+      <w:r>
+        <w:rPr>
+          <w:rFonts w:ascii="Arial" w:hAnsi="Arial" w:cs="Arial"/>
+          <w:i/>
+          <w:sz w:val="20"/>
+          <w:szCs w:val="20"/>
+        </w:rPr>
+        <w:t>Configurable though option "System Database DBCC CHECKDB Age (days)"</w:t>
+      </w:r>
     </w:p>
     <w:p>
       <w:pPr>
@@ -50676,6 +50937,652 @@
           <w:szCs w:val="20"/>
         </w:rPr>
       </w:pPr>
+      <w:r>
+        <w:rPr>
+          <w:rFonts w:ascii="Arial" w:hAnsi="Arial" w:cs="Arial"/>
+          <w:sz w:val="20"/>
+          <w:szCs w:val="20"/>
+        </w:rPr>
+        <w:t xml:space="preserve">User databases for which last </w:t>
+      </w:r>
+      <w:r>
+        <w:rPr>
+          <w:rFonts w:ascii="Arial" w:hAnsi="Arial" w:cs="Arial"/>
+          <w:sz w:val="20"/>
+          <w:szCs w:val="20"/>
+        </w:rPr>
+        <w:t>DBCC CHECKDB</w:t>
+      </w:r>
+      <w:r>
+        <w:rPr>
+          <w:rFonts w:ascii="Arial" w:hAnsi="Arial" w:cs="Arial"/>
+          <w:sz w:val="20"/>
+          <w:szCs w:val="20"/>
+        </w:rPr>
+        <w:t xml:space="preserve"> </w:t>
+      </w:r>
+      <w:r>
+        <w:rPr>
+          <w:rFonts w:ascii="Arial" w:hAnsi="Arial" w:cs="Arial"/>
+          <w:sz w:val="20"/>
+          <w:szCs w:val="20"/>
+        </w:rPr>
+        <w:t>date is greater than 14 days.</w:t>
+      </w:r>
+    </w:p>
+    <w:p>
+      <w:pPr>
+        <w:pStyle w:val="ListParagraph"/>
+        <w:numPr>
+          <w:ilvl w:val="0"/>
+          <w:numId w:val="39"/>
+        </w:numPr>
+        <w:jc w:val="both"/>
+        <w:rPr>
+          <w:rFonts w:ascii="Arial" w:hAnsi="Arial" w:cs="Arial"/>
+          <w:i/>
+          <w:sz w:val="20"/>
+          <w:szCs w:val="20"/>
+        </w:rPr>
+      </w:pPr>
+      <w:r>
+        <w:rPr>
+          <w:rFonts w:ascii="Arial" w:hAnsi="Arial" w:cs="Arial"/>
+          <w:i/>
+          <w:sz w:val="20"/>
+          <w:szCs w:val="20"/>
+        </w:rPr>
+        <w:t>Configurable though option "User Database DBCC CHECKDB Age (days)"</w:t>
+      </w:r>
+    </w:p>
+    <w:p>
+      <w:pPr>
+        <w:pStyle w:val="Heading5a"/>
+        <w:ind w:left="1701" w:hanging="621"/>
+        <w:jc w:val="both"/>
+      </w:pPr>
+      <w:bookmarkStart w:id="49" w:name="_Toc428438944"/>
+      <w:r>
+        <w:t>Frequently Fragmented Indexes</w:t>
+      </w:r>
+      <w:bookmarkEnd w:id="49"/>
+    </w:p>
+    <w:p>
+      <w:pPr>
+        <w:pStyle w:val="ListParagraph"/>
+        <w:ind w:left="1080"/>
+        <w:jc w:val="both"/>
+        <w:rPr>
+          <w:rFonts w:ascii="Arial" w:hAnsi="Arial" w:cs="Arial"/>
+          <w:sz w:val="20"/>
+          <w:szCs w:val="20"/>
+        </w:rPr>
+      </w:pPr>
+      <w:r>
+        <w:rPr>
+          <w:rFonts w:ascii="Arial" w:hAnsi="Arial" w:cs="Arial"/>
+          <w:sz w:val="20"/>
+          <w:szCs w:val="20"/>
+        </w:rPr>
+        <w:t xml:space="preserve">Indexes which got fragmented within a period of 2 days (default) and were either rebuild (default) or reorganized in the last 24 hours (default). </w:t>
+      </w:r>
+    </w:p>
+    <w:p>
+      <w:pPr>
+        <w:pStyle w:val="ListParagraph"/>
+        <w:ind w:left="1080"/>
+        <w:jc w:val="both"/>
+        <w:rPr>
+          <w:rFonts w:ascii="Arial" w:hAnsi="Arial" w:cs="Arial"/>
+          <w:sz w:val="20"/>
+          <w:szCs w:val="20"/>
+        </w:rPr>
+      </w:pPr>
+      <w:r>
+        <w:rPr>
+          <w:rFonts w:ascii="Arial" w:hAnsi="Arial" w:cs="Arial"/>
+          <w:sz w:val="20"/>
+          <w:szCs w:val="20"/>
+        </w:rPr>
+        <w:t>For these indexes, consider lowering the fill-factor in order to reduce the page-splits and fragmentation.</w:t>
+      </w:r>
+    </w:p>
+    <w:p>
+      <w:pPr>
+        <w:pStyle w:val="ListParagraph"/>
+        <w:ind w:left="1080"/>
+        <w:jc w:val="both"/>
+        <w:rPr>
+          <w:rFonts w:ascii="Arial" w:hAnsi="Arial" w:cs="Arial"/>
+          <w:sz w:val="20"/>
+          <w:szCs w:val="20"/>
+        </w:rPr>
+      </w:pPr>
+      <w:proofErr w:type="spellStart"/>
+      <w:proofErr w:type="gramStart"/>
+      <w:r>
+        <w:rPr>
+          <w:rFonts w:ascii="Courier New" w:hAnsi="Courier New" w:cs="Courier New"/>
+          <w:sz w:val="18"/>
+          <w:szCs w:val="18"/>
+        </w:rPr>
+        <w:t>dbo.usp_hcChangeFillFactorForIndexesFrequentlyFragmented</w:t>
+      </w:r>
+      <w:proofErr w:type="spellEnd"/>
+      <w:proofErr w:type="gramEnd"/>
+      <w:r>
+        <w:rPr>
+          <w:rFonts w:ascii="Arial" w:hAnsi="Arial" w:cs="Arial"/>
+          <w:sz w:val="20"/>
+          <w:szCs w:val="20"/>
+        </w:rPr>
+        <w:t xml:space="preserve"> stored procedure can be used to change the fill-factor to all detected frequently fragmented indexes (lower current fill-factor by a specified percent)</w:t>
+      </w:r>
+    </w:p>
+    <w:p>
+      <w:pPr>
+        <w:pStyle w:val="ListParagraph"/>
+        <w:numPr>
+          <w:ilvl w:val="0"/>
+          <w:numId w:val="39"/>
+        </w:numPr>
+        <w:jc w:val="both"/>
+        <w:rPr>
+          <w:rFonts w:ascii="Arial" w:hAnsi="Arial" w:cs="Arial"/>
+          <w:i/>
+          <w:sz w:val="20"/>
+          <w:szCs w:val="20"/>
+        </w:rPr>
+      </w:pPr>
+      <w:r>
+        <w:rPr>
+          <w:rFonts w:ascii="Arial" w:hAnsi="Arial" w:cs="Arial"/>
+          <w:i/>
+          <w:sz w:val="20"/>
+          <w:szCs w:val="20"/>
+        </w:rPr>
+        <w:t>Configurable though option</w:t>
+      </w:r>
+      <w:r>
+        <w:rPr>
+          <w:rFonts w:ascii="Arial" w:hAnsi="Arial" w:cs="Arial"/>
+          <w:i/>
+          <w:sz w:val="20"/>
+          <w:szCs w:val="20"/>
+        </w:rPr>
+        <w:t>s</w:t>
+      </w:r>
+      <w:r>
+        <w:rPr>
+          <w:rFonts w:ascii="Arial" w:hAnsi="Arial" w:cs="Arial"/>
+          <w:i/>
+          <w:sz w:val="20"/>
+          <w:szCs w:val="20"/>
+        </w:rPr>
+        <w:t xml:space="preserve"> "Minimum Index Maintenance Frequency (days)"</w:t>
+      </w:r>
+      <w:r>
+        <w:rPr>
+          <w:rFonts w:ascii="Arial" w:hAnsi="Arial" w:cs="Arial"/>
+          <w:i/>
+          <w:sz w:val="20"/>
+          <w:szCs w:val="20"/>
+        </w:rPr>
+        <w:t xml:space="preserve">, </w:t>
+      </w:r>
+      <w:r>
+        <w:rPr>
+          <w:rFonts w:ascii="Arial" w:hAnsi="Arial" w:cs="Arial"/>
+          <w:i/>
+          <w:sz w:val="20"/>
+          <w:szCs w:val="20"/>
+        </w:rPr>
+        <w:t>"</w:t>
+      </w:r>
+      <w:proofErr w:type="spellStart"/>
+      <w:r>
+        <w:rPr>
+          <w:rFonts w:ascii="Arial" w:hAnsi="Arial" w:cs="Arial"/>
+          <w:i/>
+          <w:sz w:val="20"/>
+          <w:szCs w:val="20"/>
+        </w:rPr>
+        <w:t>Analyze</w:t>
+      </w:r>
+      <w:proofErr w:type="spellEnd"/>
+      <w:r>
+        <w:rPr>
+          <w:rFonts w:ascii="Arial" w:hAnsi="Arial" w:cs="Arial"/>
+          <w:i/>
+          <w:sz w:val="20"/>
+          <w:szCs w:val="20"/>
+        </w:rPr>
+        <w:t xml:space="preserve"> Index Maintenance Operation"</w:t>
+      </w:r>
+      <w:r>
+        <w:rPr>
+          <w:rFonts w:ascii="Arial" w:hAnsi="Arial" w:cs="Arial"/>
+          <w:i/>
+          <w:sz w:val="20"/>
+          <w:szCs w:val="20"/>
+        </w:rPr>
+        <w:t xml:space="preserve">, </w:t>
+      </w:r>
+      <w:r>
+        <w:rPr>
+          <w:rFonts w:ascii="Arial" w:hAnsi="Arial" w:cs="Arial"/>
+          <w:i/>
+          <w:sz w:val="20"/>
+          <w:szCs w:val="20"/>
+        </w:rPr>
+        <w:t>"</w:t>
+      </w:r>
+      <w:proofErr w:type="spellStart"/>
+      <w:r>
+        <w:rPr>
+          <w:rFonts w:ascii="Arial" w:hAnsi="Arial" w:cs="Arial"/>
+          <w:i/>
+          <w:sz w:val="20"/>
+          <w:szCs w:val="20"/>
+        </w:rPr>
+        <w:t>Analyze</w:t>
+      </w:r>
+      <w:proofErr w:type="spellEnd"/>
+      <w:r>
+        <w:rPr>
+          <w:rFonts w:ascii="Arial" w:hAnsi="Arial" w:cs="Arial"/>
+          <w:i/>
+          <w:sz w:val="20"/>
+          <w:szCs w:val="20"/>
+        </w:rPr>
+        <w:t xml:space="preserve"> Only Messages from the last hours"</w:t>
+      </w:r>
+      <w:r>
+        <w:rPr>
+          <w:rFonts w:ascii="Arial" w:hAnsi="Arial" w:cs="Arial"/>
+          <w:i/>
+          <w:sz w:val="20"/>
+          <w:szCs w:val="20"/>
+        </w:rPr>
+        <w:t>.</w:t>
+      </w:r>
+    </w:p>
+    <w:p>
+      <w:pPr>
+        <w:pStyle w:val="Heading5a"/>
+        <w:jc w:val="both"/>
+      </w:pPr>
+      <w:r>
+        <w:t xml:space="preserve"> </w:t>
+      </w:r>
+      <w:bookmarkStart w:id="50" w:name="_Toc428438945"/>
+      <w:proofErr w:type="spellStart"/>
+      <w:r>
+        <w:t>Errorlog</w:t>
+      </w:r>
+      <w:proofErr w:type="spellEnd"/>
+      <w:r>
+        <w:t xml:space="preserve"> Messages</w:t>
+      </w:r>
+      <w:bookmarkEnd w:id="50"/>
+    </w:p>
+    <w:p>
+      <w:pPr>
+        <w:pStyle w:val="ListParagraph"/>
+        <w:ind w:left="1080"/>
+        <w:jc w:val="both"/>
+        <w:rPr>
+          <w:rFonts w:ascii="Arial" w:hAnsi="Arial" w:cs="Arial"/>
+          <w:sz w:val="20"/>
+          <w:szCs w:val="20"/>
+        </w:rPr>
+      </w:pPr>
+      <w:r>
+        <w:rPr>
+          <w:rFonts w:ascii="Arial" w:hAnsi="Arial" w:cs="Arial"/>
+          <w:sz w:val="20"/>
+          <w:szCs w:val="20"/>
+        </w:rPr>
+        <w:t xml:space="preserve">Maximum of </w:t>
+      </w:r>
+      <w:r>
+        <w:rPr>
+          <w:rFonts w:ascii="Arial" w:hAnsi="Arial" w:cs="Arial"/>
+          <w:sz w:val="20"/>
+          <w:szCs w:val="20"/>
+        </w:rPr>
+        <w:t>5</w:t>
+      </w:r>
+      <w:r>
+        <w:rPr>
+          <w:rFonts w:ascii="Arial" w:hAnsi="Arial" w:cs="Arial"/>
+          <w:sz w:val="20"/>
+          <w:szCs w:val="20"/>
+        </w:rPr>
+        <w:t xml:space="preserve">00 messages per instance, from </w:t>
+      </w:r>
+      <w:proofErr w:type="spellStart"/>
+      <w:r>
+        <w:rPr>
+          <w:rFonts w:ascii="Arial" w:hAnsi="Arial" w:cs="Arial"/>
+          <w:sz w:val="20"/>
+          <w:szCs w:val="20"/>
+        </w:rPr>
+        <w:t>errorlog</w:t>
+      </w:r>
+      <w:proofErr w:type="spellEnd"/>
+      <w:r>
+        <w:rPr>
+          <w:rFonts w:ascii="Arial" w:hAnsi="Arial" w:cs="Arial"/>
+          <w:sz w:val="20"/>
+          <w:szCs w:val="20"/>
+        </w:rPr>
+        <w:t>, that contains errors.</w:t>
+      </w:r>
+      <w:r>
+        <w:rPr>
+          <w:rFonts w:ascii="Arial" w:hAnsi="Arial" w:cs="Arial"/>
+          <w:sz w:val="20"/>
+          <w:szCs w:val="20"/>
+        </w:rPr>
+        <w:t xml:space="preserve"> Hardcoded filters are applied</w:t>
+      </w:r>
+      <w:r>
+        <w:rPr>
+          <w:rFonts w:ascii="Arial" w:hAnsi="Arial" w:cs="Arial"/>
+          <w:sz w:val="20"/>
+          <w:szCs w:val="20"/>
+        </w:rPr>
+        <w:t xml:space="preserve"> to exclude unwanted messages.</w:t>
+      </w:r>
+    </w:p>
+    <w:p>
+      <w:pPr>
+        <w:pStyle w:val="ListParagraph"/>
+        <w:numPr>
+          <w:ilvl w:val="0"/>
+          <w:numId w:val="39"/>
+        </w:numPr>
+        <w:jc w:val="both"/>
+        <w:rPr>
+          <w:rFonts w:ascii="Arial" w:hAnsi="Arial" w:cs="Arial"/>
+          <w:i/>
+          <w:sz w:val="20"/>
+          <w:szCs w:val="20"/>
+        </w:rPr>
+      </w:pPr>
+      <w:r>
+        <w:rPr>
+          <w:rFonts w:ascii="Arial" w:hAnsi="Arial" w:cs="Arial"/>
+          <w:i/>
+          <w:sz w:val="20"/>
+          <w:szCs w:val="20"/>
+        </w:rPr>
+        <w:t>Configurable though option "</w:t>
+      </w:r>
+      <w:proofErr w:type="spellStart"/>
+      <w:r>
+        <w:rPr>
+          <w:rFonts w:ascii="Arial" w:hAnsi="Arial" w:cs="Arial"/>
+          <w:i/>
+          <w:sz w:val="20"/>
+          <w:szCs w:val="20"/>
+        </w:rPr>
+        <w:t>Errorlog</w:t>
+      </w:r>
+      <w:proofErr w:type="spellEnd"/>
+      <w:r>
+        <w:rPr>
+          <w:rFonts w:ascii="Arial" w:hAnsi="Arial" w:cs="Arial"/>
+          <w:i/>
+          <w:sz w:val="20"/>
+          <w:szCs w:val="20"/>
+        </w:rPr>
+        <w:t xml:space="preserve"> Messages in last hours"</w:t>
+      </w:r>
+      <w:r>
+        <w:rPr>
+          <w:rFonts w:ascii="Arial" w:hAnsi="Arial" w:cs="Arial"/>
+          <w:i/>
+          <w:sz w:val="20"/>
+          <w:szCs w:val="20"/>
+        </w:rPr>
+        <w:t xml:space="preserve">, </w:t>
+      </w:r>
+      <w:r>
+        <w:rPr>
+          <w:rFonts w:ascii="Arial" w:hAnsi="Arial" w:cs="Arial"/>
+          <w:i/>
+          <w:sz w:val="20"/>
+          <w:szCs w:val="20"/>
+        </w:rPr>
+        <w:t>"</w:t>
+      </w:r>
+      <w:proofErr w:type="spellStart"/>
+      <w:r>
+        <w:rPr>
+          <w:rFonts w:ascii="Arial" w:hAnsi="Arial" w:cs="Arial"/>
+          <w:i/>
+          <w:sz w:val="20"/>
+          <w:szCs w:val="20"/>
+        </w:rPr>
+        <w:t>Errorlog</w:t>
+      </w:r>
+      <w:proofErr w:type="spellEnd"/>
+      <w:r>
+        <w:rPr>
+          <w:rFonts w:ascii="Arial" w:hAnsi="Arial" w:cs="Arial"/>
+          <w:i/>
+          <w:sz w:val="20"/>
+          <w:szCs w:val="20"/>
+        </w:rPr>
+        <w:t xml:space="preserve"> Messages Limit to Max"</w:t>
+      </w:r>
+      <w:r>
+        <w:rPr>
+          <w:rFonts w:ascii="Arial" w:hAnsi="Arial" w:cs="Arial"/>
+          <w:i/>
+          <w:sz w:val="20"/>
+          <w:szCs w:val="20"/>
+        </w:rPr>
+        <w:t>.</w:t>
+      </w:r>
+    </w:p>
+    <w:p>
+      <w:pPr>
+        <w:pStyle w:val="Heading5a"/>
+        <w:jc w:val="both"/>
+      </w:pPr>
+      <w:r>
+        <w:t xml:space="preserve"> </w:t>
+      </w:r>
+      <w:bookmarkStart w:id="51" w:name="_Toc428438946"/>
+      <w:r>
+        <w:t>Big Size for System Databases</w:t>
+      </w:r>
+      <w:bookmarkEnd w:id="51"/>
+    </w:p>
+    <w:p>
+      <w:pPr>
+        <w:pStyle w:val="ListParagraph"/>
+        <w:ind w:left="1080"/>
+        <w:jc w:val="both"/>
+        <w:rPr>
+          <w:rFonts w:ascii="Arial" w:hAnsi="Arial" w:cs="Arial"/>
+          <w:sz w:val="20"/>
+          <w:szCs w:val="20"/>
+        </w:rPr>
+      </w:pPr>
+      <w:r>
+        <w:rPr>
+          <w:rFonts w:ascii="Arial" w:hAnsi="Arial" w:cs="Arial"/>
+          <w:sz w:val="20"/>
+          <w:szCs w:val="20"/>
+        </w:rPr>
+        <w:t xml:space="preserve">Instances on which </w:t>
+      </w:r>
+      <w:r>
+        <w:rPr>
+          <w:rFonts w:ascii="Arial" w:hAnsi="Arial" w:cs="Arial"/>
+          <w:i/>
+          <w:sz w:val="20"/>
+          <w:szCs w:val="20"/>
+        </w:rPr>
+        <w:t>master</w:t>
+      </w:r>
+      <w:r>
+        <w:rPr>
+          <w:rFonts w:ascii="Arial" w:hAnsi="Arial" w:cs="Arial"/>
+          <w:sz w:val="20"/>
+          <w:szCs w:val="20"/>
+        </w:rPr>
+        <w:t xml:space="preserve"> database size is greater than 32 MB or </w:t>
+      </w:r>
+      <w:proofErr w:type="spellStart"/>
+      <w:r>
+        <w:rPr>
+          <w:rFonts w:ascii="Arial" w:hAnsi="Arial" w:cs="Arial"/>
+          <w:i/>
+          <w:sz w:val="20"/>
+          <w:szCs w:val="20"/>
+        </w:rPr>
+        <w:t>msdb</w:t>
+      </w:r>
+      <w:proofErr w:type="spellEnd"/>
+      <w:r>
+        <w:rPr>
+          <w:rFonts w:ascii="Arial" w:hAnsi="Arial" w:cs="Arial"/>
+          <w:sz w:val="20"/>
+          <w:szCs w:val="20"/>
+        </w:rPr>
+        <w:t xml:space="preserve"> database size is greater than 1024 MB.</w:t>
+      </w:r>
+    </w:p>
+    <w:p>
+      <w:pPr>
+        <w:pStyle w:val="ListParagraph"/>
+        <w:numPr>
+          <w:ilvl w:val="0"/>
+          <w:numId w:val="39"/>
+        </w:numPr>
+        <w:jc w:val="both"/>
+        <w:rPr>
+          <w:rFonts w:ascii="Arial" w:hAnsi="Arial" w:cs="Arial"/>
+          <w:i/>
+          <w:sz w:val="20"/>
+          <w:szCs w:val="20"/>
+        </w:rPr>
+      </w:pPr>
+      <w:r>
+        <w:rPr>
+          <w:rFonts w:ascii="Arial" w:hAnsi="Arial" w:cs="Arial"/>
+          <w:i/>
+          <w:sz w:val="20"/>
+          <w:szCs w:val="20"/>
+        </w:rPr>
+        <w:t>Configurable though option "Database max size (</w:t>
+      </w:r>
+      <w:proofErr w:type="spellStart"/>
+      <w:r>
+        <w:rPr>
+          <w:rFonts w:ascii="Arial" w:hAnsi="Arial" w:cs="Arial"/>
+          <w:i/>
+          <w:sz w:val="20"/>
+          <w:szCs w:val="20"/>
+        </w:rPr>
+        <w:t>mb</w:t>
+      </w:r>
+      <w:proofErr w:type="spellEnd"/>
+      <w:r>
+        <w:rPr>
+          <w:rFonts w:ascii="Arial" w:hAnsi="Arial" w:cs="Arial"/>
+          <w:i/>
+          <w:sz w:val="20"/>
+          <w:szCs w:val="20"/>
+        </w:rPr>
+        <w:t>) - master"</w:t>
+      </w:r>
+      <w:r>
+        <w:rPr>
+          <w:rFonts w:ascii="Arial" w:hAnsi="Arial" w:cs="Arial"/>
+          <w:i/>
+          <w:sz w:val="20"/>
+          <w:szCs w:val="20"/>
+        </w:rPr>
+        <w:t>,</w:t>
+      </w:r>
+      <w:r>
+        <w:rPr>
+          <w:rFonts w:ascii="Arial" w:hAnsi="Arial" w:cs="Arial"/>
+          <w:i/>
+          <w:sz w:val="20"/>
+          <w:szCs w:val="20"/>
+        </w:rPr>
+        <w:t xml:space="preserve"> "Database max size (</w:t>
+      </w:r>
+      <w:proofErr w:type="spellStart"/>
+      <w:r>
+        <w:rPr>
+          <w:rFonts w:ascii="Arial" w:hAnsi="Arial" w:cs="Arial"/>
+          <w:i/>
+          <w:sz w:val="20"/>
+          <w:szCs w:val="20"/>
+        </w:rPr>
+        <w:t>mb</w:t>
+      </w:r>
+      <w:proofErr w:type="spellEnd"/>
+      <w:r>
+        <w:rPr>
+          <w:rFonts w:ascii="Arial" w:hAnsi="Arial" w:cs="Arial"/>
+          <w:i/>
+          <w:sz w:val="20"/>
+          <w:szCs w:val="20"/>
+        </w:rPr>
+        <w:t xml:space="preserve">) - </w:t>
+      </w:r>
+      <w:proofErr w:type="spellStart"/>
+      <w:r>
+        <w:rPr>
+          <w:rFonts w:ascii="Arial" w:hAnsi="Arial" w:cs="Arial"/>
+          <w:i/>
+          <w:sz w:val="20"/>
+          <w:szCs w:val="20"/>
+        </w:rPr>
+        <w:t>msdb</w:t>
+      </w:r>
+      <w:proofErr w:type="spellEnd"/>
+      <w:r>
+        <w:rPr>
+          <w:rFonts w:ascii="Arial" w:hAnsi="Arial" w:cs="Arial"/>
+          <w:i/>
+          <w:sz w:val="20"/>
+          <w:szCs w:val="20"/>
+        </w:rPr>
+        <w:t>"</w:t>
+      </w:r>
+      <w:r>
+        <w:rPr>
+          <w:rFonts w:ascii="Arial" w:hAnsi="Arial" w:cs="Arial"/>
+          <w:i/>
+          <w:sz w:val="20"/>
+          <w:szCs w:val="20"/>
+        </w:rPr>
+        <w:t>.</w:t>
+      </w:r>
+    </w:p>
+    <w:p>
+      <w:pPr>
+        <w:pStyle w:val="Heading5a"/>
+        <w:jc w:val="both"/>
+      </w:pPr>
+      <w:r>
+        <w:t xml:space="preserve"> </w:t>
+      </w:r>
+      <w:bookmarkStart w:id="52" w:name="_Toc428438947"/>
+      <w:r>
+        <w:t>Big Size for Database Log Files</w:t>
+      </w:r>
+      <w:bookmarkEnd w:id="52"/>
     </w:p>
     <w:p>
       <w:pPr>
@@ -50688,6 +51595,14 @@
           <w:szCs w:val="20"/>
         </w:rPr>
       </w:pPr>
+      <w:r>
+        <w:rPr>
+          <w:rFonts w:ascii="Arial" w:hAnsi="Arial" w:cs="Arial"/>
+          <w:sz w:val="20"/>
+          <w:szCs w:val="20"/>
+        </w:rPr>
+        <w:t>Databases for which log file size is greater than 32 GB.</w:t>
+      </w:r>
     </w:p>
     <w:p>
       <w:pPr>
@@ -50696,10 +51611,122 @@
         <w:jc w:val="both"/>
         <w:rPr>
           <w:rFonts w:ascii="Arial" w:hAnsi="Arial" w:cs="Arial"/>
-          <w:sz w:val="20"/>
-          <w:szCs w:val="20"/>
-        </w:rPr>
-      </w:pPr>
+          <w:i/>
+          <w:sz w:val="20"/>
+          <w:szCs w:val="20"/>
+        </w:rPr>
+      </w:pPr>
+      <w:r>
+        <w:rPr>
+          <w:rFonts w:ascii="Arial" w:hAnsi="Arial" w:cs="Arial"/>
+          <w:i/>
+          <w:sz w:val="20"/>
+          <w:szCs w:val="20"/>
+        </w:rPr>
+        <w:t>Configurable though option "Database Max Log Size (</w:t>
+      </w:r>
+      <w:proofErr w:type="spellStart"/>
+      <w:r>
+        <w:rPr>
+          <w:rFonts w:ascii="Arial" w:hAnsi="Arial" w:cs="Arial"/>
+          <w:i/>
+          <w:sz w:val="20"/>
+          <w:szCs w:val="20"/>
+        </w:rPr>
+        <w:t>mb</w:t>
+      </w:r>
+      <w:proofErr w:type="spellEnd"/>
+      <w:r>
+        <w:rPr>
+          <w:rFonts w:ascii="Arial" w:hAnsi="Arial" w:cs="Arial"/>
+          <w:i/>
+          <w:sz w:val="20"/>
+          <w:szCs w:val="20"/>
+        </w:rPr>
+        <w:t>)".</w:t>
+      </w:r>
+    </w:p>
+    <w:p>
+      <w:pPr>
+        <w:pStyle w:val="Heading5a"/>
+        <w:jc w:val="both"/>
+      </w:pPr>
+      <w:r>
+        <w:t xml:space="preserve"> </w:t>
+      </w:r>
+      <w:bookmarkStart w:id="53" w:name="_Toc428438948"/>
+      <w:r>
+        <w:t>Databases with Auto Close / Shrink</w:t>
+      </w:r>
+      <w:bookmarkEnd w:id="53"/>
+    </w:p>
+    <w:p>
+      <w:pPr>
+        <w:pStyle w:val="ListParagraph"/>
+        <w:ind w:firstLine="360"/>
+        <w:jc w:val="both"/>
+        <w:rPr>
+          <w:rFonts w:ascii="Arial" w:hAnsi="Arial" w:cs="Arial"/>
+          <w:sz w:val="20"/>
+          <w:szCs w:val="20"/>
+        </w:rPr>
+      </w:pPr>
+      <w:r>
+        <w:rPr>
+          <w:rFonts w:ascii="Arial" w:hAnsi="Arial" w:cs="Arial"/>
+          <w:sz w:val="20"/>
+          <w:szCs w:val="20"/>
+        </w:rPr>
+        <w:t>Databases for which auto close or auto sh</w:t>
+      </w:r>
+      <w:r>
+        <w:rPr>
+          <w:rFonts w:ascii="Arial" w:hAnsi="Arial" w:cs="Arial"/>
+          <w:sz w:val="20"/>
+          <w:szCs w:val="20"/>
+        </w:rPr>
+        <w:t>r</w:t>
+      </w:r>
+      <w:r>
+        <w:rPr>
+          <w:rFonts w:ascii="Arial" w:hAnsi="Arial" w:cs="Arial"/>
+          <w:sz w:val="20"/>
+          <w:szCs w:val="20"/>
+        </w:rPr>
+        <w:t>ink option</w:t>
+      </w:r>
+      <w:r>
+        <w:rPr>
+          <w:rFonts w:ascii="Arial" w:hAnsi="Arial" w:cs="Arial"/>
+          <w:sz w:val="20"/>
+          <w:szCs w:val="20"/>
+        </w:rPr>
+        <w:t>s</w:t>
+      </w:r>
+      <w:r>
+        <w:rPr>
+          <w:rFonts w:ascii="Arial" w:hAnsi="Arial" w:cs="Arial"/>
+          <w:sz w:val="20"/>
+          <w:szCs w:val="20"/>
+        </w:rPr>
+        <w:t xml:space="preserve"> </w:t>
+      </w:r>
+      <w:r>
+        <w:rPr>
+          <w:rFonts w:ascii="Arial" w:hAnsi="Arial" w:cs="Arial"/>
+          <w:sz w:val="20"/>
+          <w:szCs w:val="20"/>
+        </w:rPr>
+        <w:t xml:space="preserve">are </w:t>
+      </w:r>
+      <w:r>
+        <w:rPr>
+          <w:rFonts w:ascii="Arial" w:hAnsi="Arial" w:cs="Arial"/>
+          <w:sz w:val="20"/>
+          <w:szCs w:val="20"/>
+        </w:rPr>
+        <w:t>set to true.</w:t>
+      </w:r>
     </w:p>
     <w:p>
       <w:pPr>
@@ -50707,11 +51734,14 @@
         <w:ind w:left="1701" w:hanging="621"/>
         <w:jc w:val="both"/>
       </w:pPr>
-      <w:bookmarkStart w:id="48" w:name="_Toc428180255"/>
-      <w:r>
-        <w:t>Frequently Fragmented Indexes</w:t>
-      </w:r>
-      <w:bookmarkEnd w:id="48"/>
+      <w:r>
+        <w:t xml:space="preserve"> </w:t>
+      </w:r>
+      <w:bookmarkStart w:id="54" w:name="_Toc428438949"/>
+      <w:r>
+        <w:t>Low Usage of Data Space</w:t>
+      </w:r>
+      <w:bookmarkEnd w:id="54"/>
     </w:p>
     <w:p>
       <w:pPr>
@@ -50730,8 +51760,80 @@
           <w:sz w:val="20"/>
           <w:szCs w:val="20"/>
         </w:rPr>
-        <w:t xml:space="preserve">Indexes which got fragmented within a period of 2 days (default) and were either rebuild (default) or reorganized in the last 24 hours (default). </w:t>
-      </w:r>
+        <w:t xml:space="preserve">Databases with size greater than 512 MB which have less than 50% of space used </w:t>
+      </w:r>
+      <w:r>
+        <w:rPr>
+          <w:rFonts w:ascii="Arial" w:hAnsi="Arial" w:cs="Arial"/>
+          <w:sz w:val="20"/>
+          <w:szCs w:val="20"/>
+        </w:rPr>
+        <w:t xml:space="preserve">(wasted space, reclaimable via </w:t>
+      </w:r>
+      <w:r>
+        <w:rPr>
+          <w:rFonts w:ascii="Arial" w:hAnsi="Arial" w:cs="Arial"/>
+          <w:sz w:val="20"/>
+          <w:szCs w:val="20"/>
+        </w:rPr>
+        <w:t>DBCC SHRINKDATABASE</w:t>
+      </w:r>
+      <w:r>
+        <w:rPr>
+          <w:rFonts w:ascii="Arial" w:hAnsi="Arial" w:cs="Arial"/>
+          <w:sz w:val="20"/>
+          <w:szCs w:val="20"/>
+        </w:rPr>
+        <w:t>)</w:t>
+      </w:r>
+      <w:r>
+        <w:rPr>
+          <w:rFonts w:ascii="Arial" w:hAnsi="Arial" w:cs="Arial"/>
+          <w:sz w:val="20"/>
+          <w:szCs w:val="20"/>
+        </w:rPr>
+        <w:t>.</w:t>
+      </w:r>
+    </w:p>
+    <w:p>
+      <w:pPr>
+        <w:pStyle w:val="ListParagraph"/>
+        <w:numPr>
+          <w:ilvl w:val="0"/>
+          <w:numId w:val="39"/>
+        </w:numPr>
+        <w:jc w:val="both"/>
+        <w:rPr>
+          <w:rFonts w:ascii="Arial" w:hAnsi="Arial" w:cs="Arial"/>
+          <w:i/>
+          <w:sz w:val="20"/>
+          <w:szCs w:val="20"/>
+        </w:rPr>
+      </w:pPr>
+      <w:r>
+        <w:rPr>
+          <w:rFonts w:ascii="Arial" w:hAnsi="Arial" w:cs="Arial"/>
+          <w:i/>
+          <w:sz w:val="20"/>
+          <w:szCs w:val="20"/>
+        </w:rPr>
+        <w:t>Configurable though option "Database Min Data Usage (percent)".</w:t>
+      </w:r>
+    </w:p>
+    <w:p>
+      <w:pPr>
+        <w:pStyle w:val="Heading5a"/>
+        <w:ind w:left="1701" w:hanging="621"/>
+        <w:jc w:val="both"/>
+      </w:pPr>
+      <w:r>
+        <w:t xml:space="preserve"> </w:t>
+      </w:r>
+      <w:bookmarkStart w:id="55" w:name="_Toc428438950"/>
+      <w:r>
+        <w:t>High Usage of Log Space</w:t>
+      </w:r>
+      <w:bookmarkEnd w:id="55"/>
     </w:p>
     <w:p>
       <w:pPr>
@@ -50750,8 +51852,56 @@
           <w:sz w:val="20"/>
           <w:szCs w:val="20"/>
         </w:rPr>
-        <w:t>For these indexes, consider lowering the fill-factor in order to reduce the page-splits and fragmentation.</w:t>
-      </w:r>
+        <w:t>Databases with size greater than 512 MB</w:t>
+      </w:r>
+      <w:r>
+        <w:rPr>
+          <w:rFonts w:ascii="Arial" w:hAnsi="Arial" w:cs="Arial"/>
+          <w:sz w:val="20"/>
+          <w:szCs w:val="20"/>
+        </w:rPr>
+        <w:t xml:space="preserve"> which have more than 50% of log space used (a transaction log backup may be required).</w:t>
+      </w:r>
+    </w:p>
+    <w:p>
+      <w:pPr>
+        <w:pStyle w:val="ListParagraph"/>
+        <w:numPr>
+          <w:ilvl w:val="0"/>
+          <w:numId w:val="39"/>
+        </w:numPr>
+        <w:jc w:val="both"/>
+        <w:rPr>
+          <w:rFonts w:ascii="Arial" w:hAnsi="Arial" w:cs="Arial"/>
+          <w:i/>
+          <w:sz w:val="20"/>
+          <w:szCs w:val="20"/>
+        </w:rPr>
+      </w:pPr>
+      <w:r>
+        <w:rPr>
+          <w:rFonts w:ascii="Arial" w:hAnsi="Arial" w:cs="Arial"/>
+          <w:i/>
+          <w:sz w:val="20"/>
+          <w:szCs w:val="20"/>
+        </w:rPr>
+        <w:t>Configurable though option "Database Max Log Usage (percent)".</w:t>
+      </w:r>
+    </w:p>
+    <w:p>
+      <w:pPr>
+        <w:pStyle w:val="Heading5a"/>
+        <w:ind w:left="1701" w:hanging="621"/>
+        <w:jc w:val="both"/>
+      </w:pPr>
+      <w:r>
+        <w:t xml:space="preserve"> </w:t>
+      </w:r>
+      <w:bookmarkStart w:id="56" w:name="_Toc428438951"/>
+      <w:r>
+        <w:t>Log vs. Data – Allocated Size</w:t>
+      </w:r>
+      <w:bookmarkEnd w:id="56"/>
     </w:p>
     <w:p>
       <w:pPr>
@@ -50764,45 +51914,71 @@
           <w:szCs w:val="20"/>
         </w:rPr>
       </w:pPr>
-      <w:proofErr w:type="spellStart"/>
-      <w:proofErr w:type="gramStart"/>
-      <w:r>
-        <w:rPr>
-          <w:rFonts w:ascii="Courier New" w:hAnsi="Courier New" w:cs="Courier New"/>
-          <w:sz w:val="18"/>
-          <w:szCs w:val="18"/>
-        </w:rPr>
-        <w:t>dbo.usp_hcChangeFillFactorForIndexesFrequentlyFragmented</w:t>
-      </w:r>
-      <w:proofErr w:type="spellEnd"/>
-      <w:proofErr w:type="gramEnd"/>
-      <w:r>
-        <w:rPr>
-          <w:rFonts w:ascii="Arial" w:hAnsi="Arial" w:cs="Arial"/>
-          <w:sz w:val="20"/>
-          <w:szCs w:val="20"/>
-        </w:rPr>
-        <w:t xml:space="preserve"> stored procedure can be used to change the fill-factor to all detected frequently fragmented indexes (lower current fill-factor by a specified percent)</w:t>
+      <w:r>
+        <w:rPr>
+          <w:rFonts w:ascii="Arial" w:hAnsi="Arial" w:cs="Arial"/>
+          <w:sz w:val="20"/>
+          <w:szCs w:val="20"/>
+        </w:rPr>
+        <w:t>Databases with size greater than 512 MB and for which log size vs. data size is greater than 90%</w:t>
+      </w:r>
+      <w:r>
+        <w:rPr>
+          <w:rFonts w:ascii="Arial" w:hAnsi="Arial" w:cs="Arial"/>
+          <w:sz w:val="20"/>
+          <w:szCs w:val="20"/>
+        </w:rPr>
+        <w:t xml:space="preserve"> (may spot transaction intensive databases).</w:t>
+      </w:r>
+    </w:p>
+    <w:p>
+      <w:pPr>
+        <w:pStyle w:val="ListParagraph"/>
+        <w:numPr>
+          <w:ilvl w:val="0"/>
+          <w:numId w:val="39"/>
+        </w:numPr>
+        <w:jc w:val="both"/>
+        <w:rPr>
+          <w:rFonts w:ascii="Arial" w:hAnsi="Arial" w:cs="Arial"/>
+          <w:i/>
+          <w:sz w:val="20"/>
+          <w:szCs w:val="20"/>
+        </w:rPr>
+      </w:pPr>
+      <w:r>
+        <w:rPr>
+          <w:rFonts w:ascii="Arial" w:hAnsi="Arial" w:cs="Arial"/>
+          <w:i/>
+          <w:sz w:val="20"/>
+          <w:szCs w:val="20"/>
+        </w:rPr>
+        <w:t>Configurable though option "Database Log vs. Data Size (percent)"</w:t>
+      </w:r>
+      <w:r>
+        <w:rPr>
+          <w:rFonts w:ascii="Arial" w:hAnsi="Arial" w:cs="Arial"/>
+          <w:i/>
+          <w:sz w:val="20"/>
+          <w:szCs w:val="20"/>
+        </w:rPr>
+        <w:t>.</w:t>
       </w:r>
     </w:p>
     <w:p>
       <w:pPr>
         <w:pStyle w:val="Heading5a"/>
+        <w:ind w:left="1701" w:hanging="621"/>
         <w:jc w:val="both"/>
       </w:pPr>
       <w:r>
         <w:t xml:space="preserve"> </w:t>
       </w:r>
-      <w:bookmarkStart w:id="49" w:name="_Toc428180256"/>
-      <w:proofErr w:type="spellStart"/>
-      <w:r>
-        <w:t>Errorlog</w:t>
-      </w:r>
-      <w:proofErr w:type="spellEnd"/>
-      <w:r>
-        <w:t xml:space="preserve"> Messages</w:t>
-      </w:r>
-      <w:bookmarkEnd w:id="49"/>
+      <w:bookmarkStart w:id="57" w:name="_Toc428438952"/>
+      <w:r>
+        <w:t>Databases with Fixed File(s) Size</w:t>
+      </w:r>
+      <w:bookmarkEnd w:id="57"/>
     </w:p>
     <w:p>
       <w:pPr>
@@ -50821,72 +51997,39 @@
           <w:sz w:val="20"/>
           <w:szCs w:val="20"/>
         </w:rPr>
-        <w:t xml:space="preserve">Maximum of </w:t>
-      </w:r>
-      <w:r>
-        <w:rPr>
-          <w:rFonts w:ascii="Arial" w:hAnsi="Arial" w:cs="Arial"/>
-          <w:sz w:val="20"/>
-          <w:szCs w:val="20"/>
-        </w:rPr>
-        <w:t>5</w:t>
-      </w:r>
-      <w:r>
-        <w:rPr>
-          <w:rFonts w:ascii="Arial" w:hAnsi="Arial" w:cs="Arial"/>
-          <w:sz w:val="20"/>
-          <w:szCs w:val="20"/>
-        </w:rPr>
-        <w:t xml:space="preserve">00 messages per instance, from </w:t>
-      </w:r>
-      <w:proofErr w:type="spellStart"/>
-      <w:r>
-        <w:rPr>
-          <w:rFonts w:ascii="Arial" w:hAnsi="Arial" w:cs="Arial"/>
-          <w:sz w:val="20"/>
-          <w:szCs w:val="20"/>
-        </w:rPr>
-        <w:t>errorlog</w:t>
-      </w:r>
-      <w:proofErr w:type="spellEnd"/>
-      <w:r>
-        <w:rPr>
-          <w:rFonts w:ascii="Arial" w:hAnsi="Arial" w:cs="Arial"/>
-          <w:sz w:val="20"/>
-          <w:szCs w:val="20"/>
-        </w:rPr>
-        <w:t>, that contains errors.</w:t>
-      </w:r>
-      <w:r>
-        <w:rPr>
-          <w:rFonts w:ascii="Arial" w:hAnsi="Arial" w:cs="Arial"/>
-          <w:sz w:val="20"/>
-          <w:szCs w:val="20"/>
-        </w:rPr>
-        <w:t xml:space="preserve"> Hardcoded filters are applied</w:t>
-      </w:r>
-      <w:r>
-        <w:rPr>
-          <w:rFonts w:ascii="Arial" w:hAnsi="Arial" w:cs="Arial"/>
-          <w:sz w:val="20"/>
-          <w:szCs w:val="20"/>
-        </w:rPr>
-        <w:t xml:space="preserve"> to exclude unwanted messages.</w:t>
+        <w:t>Databases for which any of the</w:t>
+      </w:r>
+      <w:r>
+        <w:rPr>
+          <w:rFonts w:ascii="Arial" w:hAnsi="Arial" w:cs="Arial"/>
+          <w:sz w:val="20"/>
+          <w:szCs w:val="20"/>
+        </w:rPr>
+        <w:t xml:space="preserve"> data or log file has a fixed file size</w:t>
+      </w:r>
+      <w:r>
+        <w:rPr>
+          <w:rFonts w:ascii="Arial" w:hAnsi="Arial" w:cs="Arial"/>
+          <w:sz w:val="20"/>
+          <w:szCs w:val="20"/>
+        </w:rPr>
+        <w:t xml:space="preserve"> (require internal space monitoring to avoid file getting full).</w:t>
       </w:r>
     </w:p>
     <w:p>
       <w:pPr>
         <w:pStyle w:val="Heading5a"/>
+        <w:ind w:left="1701" w:hanging="621"/>
         <w:jc w:val="both"/>
       </w:pPr>
       <w:r>
         <w:t xml:space="preserve"> </w:t>
       </w:r>
-      <w:bookmarkStart w:id="50" w:name="_Toc428180257"/>
-      <w:r>
-        <w:t>Big Size for System Databases</w:t>
-      </w:r>
-      <w:bookmarkEnd w:id="50"/>
+      <w:bookmarkStart w:id="58" w:name="_Toc428438953"/>
+      <w:r>
+        <w:t>Databases with Improper Page Verify Option</w:t>
+      </w:r>
+      <w:bookmarkEnd w:id="58"/>
     </w:p>
     <w:p>
       <w:pPr>
@@ -50905,419 +52048,58 @@
           <w:sz w:val="20"/>
           <w:szCs w:val="20"/>
         </w:rPr>
-        <w:t xml:space="preserve">Instances on which </w:t>
-      </w:r>
-      <w:r>
-        <w:rPr>
-          <w:rFonts w:ascii="Arial" w:hAnsi="Arial" w:cs="Arial"/>
-          <w:i/>
-          <w:sz w:val="20"/>
-          <w:szCs w:val="20"/>
-        </w:rPr>
-        <w:t>master</w:t>
-      </w:r>
-      <w:r>
-        <w:rPr>
-          <w:rFonts w:ascii="Arial" w:hAnsi="Arial" w:cs="Arial"/>
-          <w:sz w:val="20"/>
-          <w:szCs w:val="20"/>
-        </w:rPr>
-        <w:t xml:space="preserve"> database size is greater than 32 MB or </w:t>
-      </w:r>
-      <w:proofErr w:type="spellStart"/>
-      <w:r>
-        <w:rPr>
-          <w:rFonts w:ascii="Arial" w:hAnsi="Arial" w:cs="Arial"/>
-          <w:i/>
-          <w:sz w:val="20"/>
-          <w:szCs w:val="20"/>
-        </w:rPr>
-        <w:t>msdb</w:t>
-      </w:r>
-      <w:proofErr w:type="spellEnd"/>
-      <w:r>
-        <w:rPr>
-          <w:rFonts w:ascii="Arial" w:hAnsi="Arial" w:cs="Arial"/>
-          <w:sz w:val="20"/>
-          <w:szCs w:val="20"/>
-        </w:rPr>
-        <w:t xml:space="preserve"> database size is greater than 1024 MB.</w:t>
-      </w:r>
-    </w:p>
-    <w:p>
-      <w:pPr>
-        <w:pStyle w:val="Heading5a"/>
-        <w:jc w:val="both"/>
-      </w:pPr>
-      <w:r>
-        <w:t xml:space="preserve"> </w:t>
-      </w:r>
-      <w:bookmarkStart w:id="51" w:name="_Toc428180258"/>
-      <w:r>
-        <w:t>Big Size for Database Log Files</w:t>
-      </w:r>
-      <w:bookmarkEnd w:id="51"/>
+        <w:t>Databases for which running SQL Server version is greater than 2005, but Page Verify is NOT set to CHECKSUM, or which run</w:t>
+      </w:r>
+      <w:r>
+        <w:rPr>
+          <w:rFonts w:ascii="Arial" w:hAnsi="Arial" w:cs="Arial"/>
+          <w:sz w:val="20"/>
+          <w:szCs w:val="20"/>
+        </w:rPr>
+        <w:t xml:space="preserve"> on</w:t>
+      </w:r>
+      <w:r>
+        <w:rPr>
+          <w:rFonts w:ascii="Arial" w:hAnsi="Arial" w:cs="Arial"/>
+          <w:sz w:val="20"/>
+          <w:szCs w:val="20"/>
+        </w:rPr>
+        <w:t xml:space="preserve"> SQL Server version 2000 and Page Verify is set to NONE.</w:t>
+      </w:r>
     </w:p>
     <w:p>
       <w:pPr>
         <w:pStyle w:val="ListParagraph"/>
-        <w:ind w:firstLine="360"/>
-        <w:jc w:val="both"/>
-        <w:rPr>
-          <w:rFonts w:ascii="Arial" w:hAnsi="Arial" w:cs="Arial"/>
-          <w:sz w:val="20"/>
-          <w:szCs w:val="20"/>
-        </w:rPr>
-      </w:pPr>
-      <w:r>
-        <w:rPr>
-          <w:rFonts w:ascii="Arial" w:hAnsi="Arial" w:cs="Arial"/>
-          <w:sz w:val="20"/>
-          <w:szCs w:val="20"/>
-        </w:rPr>
-        <w:t>Databases for which log file size is greater than 32 GB.</w:t>
-      </w:r>
-    </w:p>
-    <w:p>
-      <w:pPr>
-        <w:pStyle w:val="Heading5a"/>
-        <w:jc w:val="both"/>
-      </w:pPr>
-      <w:r>
-        <w:t xml:space="preserve"> </w:t>
-      </w:r>
-      <w:bookmarkStart w:id="52" w:name="_Toc428180259"/>
-      <w:r>
-        <w:t>Databases with Auto Close / Shrink</w:t>
-      </w:r>
-      <w:bookmarkEnd w:id="52"/>
+        <w:rPr>
+          <w:rFonts w:ascii="Arial" w:hAnsi="Arial" w:cs="Arial"/>
+          <w:sz w:val="20"/>
+          <w:szCs w:val="20"/>
+        </w:rPr>
+      </w:pPr>
     </w:p>
     <w:p>
       <w:pPr>
         <w:pStyle w:val="ListParagraph"/>
-        <w:ind w:firstLine="360"/>
-        <w:jc w:val="both"/>
-        <w:rPr>
-          <w:rFonts w:ascii="Arial" w:hAnsi="Arial" w:cs="Arial"/>
-          <w:sz w:val="20"/>
-          <w:szCs w:val="20"/>
-        </w:rPr>
-      </w:pPr>
-      <w:r>
-        <w:rPr>
-          <w:rFonts w:ascii="Arial" w:hAnsi="Arial" w:cs="Arial"/>
-          <w:sz w:val="20"/>
-          <w:szCs w:val="20"/>
-        </w:rPr>
-        <w:t>Databases for which auto close or auto sh</w:t>
-      </w:r>
-      <w:r>
-        <w:rPr>
-          <w:rFonts w:ascii="Arial" w:hAnsi="Arial" w:cs="Arial"/>
-          <w:sz w:val="20"/>
-          <w:szCs w:val="20"/>
-        </w:rPr>
-        <w:t>r</w:t>
-      </w:r>
-      <w:r>
-        <w:rPr>
-          <w:rFonts w:ascii="Arial" w:hAnsi="Arial" w:cs="Arial"/>
-          <w:sz w:val="20"/>
-          <w:szCs w:val="20"/>
-        </w:rPr>
-        <w:t>ink option</w:t>
-      </w:r>
-      <w:r>
-        <w:rPr>
-          <w:rFonts w:ascii="Arial" w:hAnsi="Arial" w:cs="Arial"/>
-          <w:sz w:val="20"/>
-          <w:szCs w:val="20"/>
-        </w:rPr>
-        <w:t>s</w:t>
-      </w:r>
-      <w:r>
-        <w:rPr>
-          <w:rFonts w:ascii="Arial" w:hAnsi="Arial" w:cs="Arial"/>
-          <w:sz w:val="20"/>
-          <w:szCs w:val="20"/>
-        </w:rPr>
-        <w:t xml:space="preserve"> </w:t>
-      </w:r>
-      <w:r>
-        <w:rPr>
-          <w:rFonts w:ascii="Arial" w:hAnsi="Arial" w:cs="Arial"/>
-          <w:sz w:val="20"/>
-          <w:szCs w:val="20"/>
-        </w:rPr>
-        <w:t xml:space="preserve">are </w:t>
-      </w:r>
-      <w:r>
-        <w:rPr>
-          <w:rFonts w:ascii="Arial" w:hAnsi="Arial" w:cs="Arial"/>
-          <w:sz w:val="20"/>
-          <w:szCs w:val="20"/>
-        </w:rPr>
-        <w:t>set to true.</w:t>
-      </w:r>
-    </w:p>
-    <w:p>
-      <w:pPr>
-        <w:pStyle w:val="Heading5a"/>
-        <w:ind w:left="1701" w:hanging="621"/>
-        <w:jc w:val="both"/>
-      </w:pPr>
-      <w:r>
-        <w:t xml:space="preserve"> </w:t>
-      </w:r>
-      <w:bookmarkStart w:id="53" w:name="_Toc428180260"/>
-      <w:r>
-        <w:t>Low Usage of Data Space</w:t>
-      </w:r>
-      <w:bookmarkEnd w:id="53"/>
+        <w:rPr>
+          <w:rFonts w:ascii="Arial" w:hAnsi="Arial" w:cs="Arial"/>
+          <w:sz w:val="20"/>
+          <w:szCs w:val="20"/>
+        </w:rPr>
+      </w:pPr>
     </w:p>
     <w:p>
       <w:pPr>
         <w:pStyle w:val="ListParagraph"/>
-        <w:ind w:left="1080"/>
-        <w:jc w:val="both"/>
-        <w:rPr>
-          <w:rFonts w:ascii="Arial" w:hAnsi="Arial" w:cs="Arial"/>
-          <w:sz w:val="20"/>
-          <w:szCs w:val="20"/>
-        </w:rPr>
-      </w:pPr>
-      <w:r>
-        <w:rPr>
-          <w:rFonts w:ascii="Arial" w:hAnsi="Arial" w:cs="Arial"/>
-          <w:sz w:val="20"/>
-          <w:szCs w:val="20"/>
-        </w:rPr>
-        <w:t xml:space="preserve">Databases with size greater than 512 MB which have less than 50% of space used </w:t>
-      </w:r>
-      <w:r>
-        <w:rPr>
-          <w:rFonts w:ascii="Arial" w:hAnsi="Arial" w:cs="Arial"/>
-          <w:sz w:val="20"/>
-          <w:szCs w:val="20"/>
-        </w:rPr>
-        <w:t xml:space="preserve">(wasted space, reclaimable via </w:t>
-      </w:r>
-      <w:r>
-        <w:rPr>
-          <w:rFonts w:ascii="Arial" w:hAnsi="Arial" w:cs="Arial"/>
-          <w:sz w:val="20"/>
-          <w:szCs w:val="20"/>
-        </w:rPr>
-        <w:t>DBCC SHRINKDATABASE</w:t>
-      </w:r>
-      <w:r>
-        <w:rPr>
-          <w:rFonts w:ascii="Arial" w:hAnsi="Arial" w:cs="Arial"/>
-          <w:sz w:val="20"/>
-          <w:szCs w:val="20"/>
-        </w:rPr>
-        <w:t>)</w:t>
-      </w:r>
-      <w:r>
-        <w:rPr>
-          <w:rFonts w:ascii="Arial" w:hAnsi="Arial" w:cs="Arial"/>
-          <w:sz w:val="20"/>
-          <w:szCs w:val="20"/>
-        </w:rPr>
-        <w:t>.</w:t>
-      </w:r>
-    </w:p>
-    <w:p>
-      <w:pPr>
-        <w:pStyle w:val="Heading5a"/>
-        <w:ind w:left="1701" w:hanging="621"/>
-        <w:jc w:val="both"/>
-      </w:pPr>
-      <w:r>
-        <w:t xml:space="preserve"> </w:t>
-      </w:r>
-      <w:bookmarkStart w:id="54" w:name="_Toc428180261"/>
-      <w:r>
-        <w:t>High Usage of Log Space</w:t>
-      </w:r>
-      <w:bookmarkEnd w:id="54"/>
+        <w:rPr>
+          <w:rFonts w:ascii="Arial" w:hAnsi="Arial" w:cs="Arial"/>
+          <w:sz w:val="20"/>
+          <w:szCs w:val="20"/>
+        </w:rPr>
+      </w:pPr>
     </w:p>
     <w:p>
       <w:pPr>
         <w:pStyle w:val="ListParagraph"/>
-        <w:ind w:left="1080"/>
-        <w:jc w:val="both"/>
-        <w:rPr>
-          <w:rFonts w:ascii="Arial" w:hAnsi="Arial" w:cs="Arial"/>
-          <w:sz w:val="20"/>
-          <w:szCs w:val="20"/>
-        </w:rPr>
-      </w:pPr>
-      <w:r>
-        <w:rPr>
-          <w:rFonts w:ascii="Arial" w:hAnsi="Arial" w:cs="Arial"/>
-          <w:sz w:val="20"/>
-          <w:szCs w:val="20"/>
-        </w:rPr>
-        <w:t>Databases with size greater than 512 MB</w:t>
-      </w:r>
-      <w:r>
-        <w:rPr>
-          <w:rFonts w:ascii="Arial" w:hAnsi="Arial" w:cs="Arial"/>
-          <w:sz w:val="20"/>
-          <w:szCs w:val="20"/>
-        </w:rPr>
-        <w:t xml:space="preserve"> which have more than 50% of log space used (a transaction log backup may be required).</w:t>
-      </w:r>
-    </w:p>
-    <w:p>
-      <w:pPr>
-        <w:pStyle w:val="Heading5a"/>
-        <w:ind w:left="1701" w:hanging="621"/>
-        <w:jc w:val="both"/>
-      </w:pPr>
-      <w:r>
-        <w:t xml:space="preserve"> </w:t>
-      </w:r>
-      <w:bookmarkStart w:id="55" w:name="_Toc428180262"/>
-      <w:r>
-        <w:t>Log vs. Data – Allocated Size</w:t>
-      </w:r>
-      <w:bookmarkEnd w:id="55"/>
-    </w:p>
-    <w:p>
-      <w:pPr>
-        <w:pStyle w:val="ListParagraph"/>
-        <w:ind w:left="1080"/>
-        <w:jc w:val="both"/>
-        <w:rPr>
-          <w:rFonts w:ascii="Arial" w:hAnsi="Arial" w:cs="Arial"/>
-          <w:sz w:val="20"/>
-          <w:szCs w:val="20"/>
-        </w:rPr>
-      </w:pPr>
-      <w:r>
-        <w:rPr>
-          <w:rFonts w:ascii="Arial" w:hAnsi="Arial" w:cs="Arial"/>
-          <w:sz w:val="20"/>
-          <w:szCs w:val="20"/>
-        </w:rPr>
-        <w:t>Databases with size greater than 512 MB and for which log size vs. data size is greater than 90%</w:t>
-      </w:r>
-      <w:r>
-        <w:rPr>
-          <w:rFonts w:ascii="Arial" w:hAnsi="Arial" w:cs="Arial"/>
-          <w:sz w:val="20"/>
-          <w:szCs w:val="20"/>
-        </w:rPr>
-        <w:t xml:space="preserve"> (may spot transaction intensive databases).</w:t>
-      </w:r>
-    </w:p>
-    <w:p>
-      <w:pPr>
-        <w:pStyle w:val="Heading5a"/>
-        <w:ind w:left="1701" w:hanging="621"/>
-        <w:jc w:val="both"/>
-      </w:pPr>
-      <w:r>
-        <w:t xml:space="preserve"> </w:t>
-      </w:r>
-      <w:bookmarkStart w:id="56" w:name="_Toc428180263"/>
-      <w:r>
-        <w:t>Databases with Fixed File(s) Size</w:t>
-      </w:r>
-      <w:bookmarkEnd w:id="56"/>
-    </w:p>
-    <w:p>
-      <w:pPr>
-        <w:pStyle w:val="ListParagraph"/>
-        <w:ind w:left="1080"/>
-        <w:jc w:val="both"/>
-        <w:rPr>
-          <w:rFonts w:ascii="Arial" w:hAnsi="Arial" w:cs="Arial"/>
-          <w:sz w:val="20"/>
-          <w:szCs w:val="20"/>
-        </w:rPr>
-      </w:pPr>
-      <w:r>
-        <w:rPr>
-          <w:rFonts w:ascii="Arial" w:hAnsi="Arial" w:cs="Arial"/>
-          <w:sz w:val="20"/>
-          <w:szCs w:val="20"/>
-        </w:rPr>
-        <w:t>Databases for which any of the</w:t>
-      </w:r>
-      <w:r>
-        <w:rPr>
-          <w:rFonts w:ascii="Arial" w:hAnsi="Arial" w:cs="Arial"/>
-          <w:sz w:val="20"/>
-          <w:szCs w:val="20"/>
-        </w:rPr>
-        <w:t xml:space="preserve"> data or log file has a fixed file size</w:t>
-      </w:r>
-      <w:r>
-        <w:rPr>
-          <w:rFonts w:ascii="Arial" w:hAnsi="Arial" w:cs="Arial"/>
-          <w:sz w:val="20"/>
-          <w:szCs w:val="20"/>
-        </w:rPr>
-        <w:t xml:space="preserve"> (require internal space monitoring to avoid file getting full).</w:t>
-      </w:r>
-    </w:p>
-    <w:p>
-      <w:pPr>
-        <w:pStyle w:val="Heading5a"/>
-        <w:ind w:left="1701" w:hanging="621"/>
-        <w:jc w:val="both"/>
-      </w:pPr>
-      <w:r>
-        <w:t xml:space="preserve"> </w:t>
-      </w:r>
-      <w:bookmarkStart w:id="57" w:name="_Toc428180264"/>
-      <w:r>
-        <w:t>Databases with Improper Page Verify Option</w:t>
-      </w:r>
-      <w:bookmarkEnd w:id="57"/>
-    </w:p>
-    <w:p>
-      <w:pPr>
-        <w:pStyle w:val="ListParagraph"/>
-        <w:ind w:left="1080"/>
-        <w:jc w:val="both"/>
-        <w:rPr>
-          <w:rFonts w:ascii="Arial" w:hAnsi="Arial" w:cs="Arial"/>
-          <w:sz w:val="20"/>
-          <w:szCs w:val="20"/>
-        </w:rPr>
-      </w:pPr>
-      <w:r>
-        <w:rPr>
-          <w:rFonts w:ascii="Arial" w:hAnsi="Arial" w:cs="Arial"/>
-          <w:sz w:val="20"/>
-          <w:szCs w:val="20"/>
-        </w:rPr>
-        <w:t>Databases for which running SQL Server version is greater than 2005, but Page Verify is NOT set to CHECKSUM, or which run</w:t>
-      </w:r>
-      <w:r>
-        <w:rPr>
-          <w:rFonts w:ascii="Arial" w:hAnsi="Arial" w:cs="Arial"/>
-          <w:sz w:val="20"/>
-          <w:szCs w:val="20"/>
-        </w:rPr>
-        <w:t xml:space="preserve"> on</w:t>
-      </w:r>
-      <w:r>
-        <w:rPr>
-          <w:rFonts w:ascii="Arial" w:hAnsi="Arial" w:cs="Arial"/>
-          <w:sz w:val="20"/>
-          <w:szCs w:val="20"/>
-        </w:rPr>
-        <w:t xml:space="preserve"> SQL Server version 2000 and Page Verify is set to NONE.</w:t>
-      </w:r>
-    </w:p>
-    <w:p>
-      <w:pPr>
-        <w:pStyle w:val="ListParagraph"/>
         <w:rPr>
           <w:rFonts w:ascii="Arial" w:hAnsi="Arial" w:cs="Arial"/>
           <w:sz w:val="20"/>
@@ -51329,24 +52111,25 @@
       <w:pPr>
         <w:pStyle w:val="Heading2a"/>
       </w:pPr>
-      <w:bookmarkStart w:id="58" w:name="_Toc428180265"/>
-      <w:r>
+      <w:bookmarkStart w:id="59" w:name="_Toc428438954"/>
+      <w:r>
+        <w:lastRenderedPageBreak/>
         <w:t>Report Configuration options</w:t>
       </w:r>
-      <w:bookmarkEnd w:id="58"/>
+      <w:bookmarkEnd w:id="59"/>
     </w:p>
     <w:p>
       <w:pPr>
         <w:pStyle w:val="Heading3a"/>
       </w:pPr>
-      <w:bookmarkStart w:id="59" w:name="_Toc428180266"/>
+      <w:bookmarkStart w:id="60" w:name="_Toc428438955"/>
       <w:r>
         <w:t>Reports path and</w:t>
       </w:r>
       <w:r>
         <w:t xml:space="preserve"> email distribution list</w:t>
       </w:r>
-      <w:bookmarkEnd w:id="59"/>
+      <w:bookmarkEnd w:id="60"/>
     </w:p>
     <w:p>
       <w:pPr>
@@ -52296,26 +53079,13 @@
     </w:p>
     <w:p>
       <w:pPr>
-        <w:pStyle w:val="ListParagraph"/>
-        <w:ind w:left="1080"/>
-        <w:rPr>
-          <w:rFonts w:ascii="Arial" w:hAnsi="Arial" w:cs="Arial"/>
-          <w:b/>
-        </w:rPr>
-      </w:pPr>
-    </w:p>
-    <w:p>
-      <w:pPr>
         <w:pStyle w:val="Heading3a"/>
       </w:pPr>
-      <w:bookmarkStart w:id="60" w:name="_Toc428180267"/>
-      <w:bookmarkStart w:id="61" w:name="_GoBack"/>
+      <w:bookmarkStart w:id="61" w:name="_Toc428438956"/>
+      <w:r>
+        <w:t>Configuration Thresholds and Options</w:t>
+      </w:r>
       <w:bookmarkEnd w:id="61"/>
-      <w:r>
-        <w:lastRenderedPageBreak/>
-        <w:t>Configuration Thresholds and Options</w:t>
-      </w:r>
-      <w:bookmarkEnd w:id="60"/>
     </w:p>
     <w:p>
       <w:pPr>
@@ -55260,7 +56030,7 @@
       <w:pPr>
         <w:pStyle w:val="Heading4a"/>
       </w:pPr>
-      <w:bookmarkStart w:id="62" w:name="_Toc428180268"/>
+      <w:bookmarkStart w:id="62" w:name="_Toc428438957"/>
       <w:r>
         <w:t>SQL Server Agent Jobs:</w:t>
       </w:r>
@@ -55511,7 +56281,7 @@
         </mc:Choice>
         <mc:Fallback>
           <w:pict>
-            <v:line w14:anchorId="5DC89DF4" id="Line 8" o:spid="_x0000_s1026" style="position:absolute;z-index:251658240;visibility:visible;mso-wrap-style:square;mso-width-percent:0;mso-height-percent:0;mso-wrap-distance-left:9pt;mso-wrap-distance-top:0;mso-wrap-distance-right:9pt;mso-wrap-distance-bottom:0;mso-position-horizontal:absolute;mso-position-horizontal-relative:text;mso-position-vertical:absolute;mso-position-vertical-relative:text;mso-width-percent:0;mso-height-percent:0;mso-width-relative:page;mso-height-relative:page" from="0,-.8pt" to="481.65pt,-.8pt" o:gfxdata="UEsDBBQABgAIAAAAIQC2gziS/gAAAOEBAAATAAAAW0NvbnRlbnRfVHlwZXNdLnhtbJSRQU7DMBBF&#10;90jcwfIWJU67QAgl6YK0S0CoHGBkTxKLZGx5TGhvj5O2G0SRWNoz/78nu9wcxkFMGNg6quQqL6RA&#10;0s5Y6ir5vt9lD1JwBDIwOMJKHpHlpr69KfdHjyxSmriSfYz+USnWPY7AufNIadK6MEJMx9ApD/oD&#10;OlTrorhX2lFEilmcO2RdNtjC5xDF9pCuTyYBB5bi6bQ4syoJ3g9WQ0ymaiLzg5KdCXlKLjvcW893&#10;SUOqXwnz5DrgnHtJTxOsQfEKIT7DmDSUCaxw7Rqn8787ZsmRM9e2VmPeBN4uqYvTtW7jvijg9N/y&#10;JsXecLq0q+WD6m8AAAD//wMAUEsDBBQABgAIAAAAIQA4/SH/1gAAAJQBAAALAAAAX3JlbHMvLnJl&#10;bHOkkMFqwzAMhu+DvYPRfXGawxijTi+j0GvpHsDYimMaW0Yy2fr2M4PBMnrbUb/Q94l/f/hMi1qR&#10;JVI2sOt6UJgd+ZiDgffL8ekFlFSbvV0oo4EbChzGx4f9GRdb25HMsYhqlCwG5lrLq9biZkxWOiqY&#10;22YiTra2kYMu1l1tQD30/bPm3wwYN0x18gb45AdQl1tp5j/sFB2T0FQ7R0nTNEV3j6o9feQzro1i&#10;OWA14Fm+Q8a1a8+Bvu/d/dMb2JY5uiPbhG/ktn4cqGU/er3pcvwCAAD//wMAUEsDBBQABgAIAAAA&#10;IQADyRXjEQIAACgEAAAOAAAAZHJzL2Uyb0RvYy54bWysU8GO2jAQvVfqP1i+QxIaKESEVZVAL7SL&#10;tNsPMLZDrDq2ZRsCqvrvHRuC2PZSVc3BGXtmnt/MGy+fzp1EJ26d0KrE2TjFiCuqmVCHEn973Yzm&#10;GDlPFCNSK17iC3f4afX+3bI3BZ/oVkvGLQIQ5YrelLj13hRJ4mjLO+LG2nAFzkbbjnjY2kPCLOkB&#10;vZPJJE1nSa8tM1ZT7hyc1lcnXkX8puHUPzeN4x7JEgM3H1cb131Yk9WSFAdLTCvojQb5BxYdEQou&#10;vUPVxBN0tOIPqE5Qq51u/JjqLtFNIyiPNUA1WfpbNS8tMTzWAs1x5t4m9/9g6dfTziLBQDuMFOlA&#10;oq1QHM1DZ3rjCgio1M6G2uhZvZitpt8dUrpqiTrwyPD1YiAtCxnJm5SwcQbw9/0XzSCGHL2ObTo3&#10;tguQ0AB0jmpc7mrws0cUDmdZNltMpxjRwZeQYkg01vnPXHcoGCWWwDkCk9PW+UCEFENIuEfpjZAy&#10;ii0V6ku8mE6mMcFpKVhwhjBnD/tKWnQiYVziF6sCz2OY1UfFIljLCVvfbE+EvNpwuVQBD0oBOjfr&#10;Og8/FuliPV/P81E+ma1HeVrXo0+bKh/NNtnHaf2hrqo6+xmoZXnRCsa4CuyG2czyv9P+9kquU3Wf&#10;znsbkrfosV9AdvhH0lHLIN91EPaaXXZ20BjGMQbfnk6Y98c92I8PfPULAAD//wMAUEsDBBQABgAI&#10;AAAAIQBBTnb52wAAAAYBAAAPAAAAZHJzL2Rvd25yZXYueG1sTI/BTsMwEETvSPyDtUhcqtZpI0WQ&#10;xqkQkBsXCojrNt4mEfE6jd028PUs4gDHnRnNvC02k+vVicbQeTawXCSgiGtvO24MvL5U8xtQISJb&#10;7D2TgU8KsCkvLwrMrT/zM522sVFSwiFHA22MQ651qFtyGBZ+IBZv70eHUc6x0XbEs5S7Xq+SJNMO&#10;O5aFFge6b6n+2B6dgVC90aH6mtWz5D1tPK0OD0+PaMz11XS3BhVpin9h+MEXdCiFaeePbIPqDcgj&#10;0cB8mYES9zZLU1C7X0GXhf6PX34DAAD//wMAUEsBAi0AFAAGAAgAAAAhALaDOJL+AAAA4QEAABMA&#10;AAAAAAAAAAAAAAAAAAAAAFtDb250ZW50X1R5cGVzXS54bWxQSwECLQAUAAYACAAAACEAOP0h/9YA&#10;AACUAQAACwAAAAAAAAAAAAAAAAAvAQAAX3JlbHMvLnJlbHNQSwECLQAUAAYACAAAACEAA8kV4xEC&#10;AAAoBAAADgAAAAAAAAAAAAAAAAAuAgAAZHJzL2Uyb0RvYy54bWxQSwECLQAUAAYACAAAACEAQU52&#10;+dsAAAAGAQAADwAAAAAAAAAAAAAAAABrBAAAZHJzL2Rvd25yZXYueG1sUEsFBgAAAAAEAAQA8wAA&#10;AHMFAAAAAA==&#10;"/>
+            <v:line w14:anchorId="6B0B9172" id="Line 8" o:spid="_x0000_s1026" style="position:absolute;z-index:251658240;visibility:visible;mso-wrap-style:square;mso-width-percent:0;mso-height-percent:0;mso-wrap-distance-left:9pt;mso-wrap-distance-top:0;mso-wrap-distance-right:9pt;mso-wrap-distance-bottom:0;mso-position-horizontal:absolute;mso-position-horizontal-relative:text;mso-position-vertical:absolute;mso-position-vertical-relative:text;mso-width-percent:0;mso-height-percent:0;mso-width-relative:page;mso-height-relative:page" from="0,-.8pt" to="481.65pt,-.8pt" o:gfxdata="UEsDBBQABgAIAAAAIQC2gziS/gAAAOEBAAATAAAAW0NvbnRlbnRfVHlwZXNdLnhtbJSRQU7DMBBF&#10;90jcwfIWJU67QAgl6YK0S0CoHGBkTxKLZGx5TGhvj5O2G0SRWNoz/78nu9wcxkFMGNg6quQqL6RA&#10;0s5Y6ir5vt9lD1JwBDIwOMJKHpHlpr69KfdHjyxSmriSfYz+USnWPY7AufNIadK6MEJMx9ApD/oD&#10;OlTrorhX2lFEilmcO2RdNtjC5xDF9pCuTyYBB5bi6bQ4syoJ3g9WQ0ymaiLzg5KdCXlKLjvcW893&#10;SUOqXwnz5DrgnHtJTxOsQfEKIT7DmDSUCaxw7Rqn8787ZsmRM9e2VmPeBN4uqYvTtW7jvijg9N/y&#10;JsXecLq0q+WD6m8AAAD//wMAUEsDBBQABgAIAAAAIQA4/SH/1gAAAJQBAAALAAAAX3JlbHMvLnJl&#10;bHOkkMFqwzAMhu+DvYPRfXGawxijTi+j0GvpHsDYimMaW0Yy2fr2M4PBMnrbUb/Q94l/f/hMi1qR&#10;JVI2sOt6UJgd+ZiDgffL8ekFlFSbvV0oo4EbChzGx4f9GRdb25HMsYhqlCwG5lrLq9biZkxWOiqY&#10;22YiTra2kYMu1l1tQD30/bPm3wwYN0x18gb45AdQl1tp5j/sFB2T0FQ7R0nTNEV3j6o9feQzro1i&#10;OWA14Fm+Q8a1a8+Bvu/d/dMb2JY5uiPbhG/ktn4cqGU/er3pcvwCAAD//wMAUEsDBBQABgAIAAAA&#10;IQADyRXjEQIAACgEAAAOAAAAZHJzL2Uyb0RvYy54bWysU8GO2jAQvVfqP1i+QxIaKESEVZVAL7SL&#10;tNsPMLZDrDq2ZRsCqvrvHRuC2PZSVc3BGXtmnt/MGy+fzp1EJ26d0KrE2TjFiCuqmVCHEn973Yzm&#10;GDlPFCNSK17iC3f4afX+3bI3BZ/oVkvGLQIQ5YrelLj13hRJ4mjLO+LG2nAFzkbbjnjY2kPCLOkB&#10;vZPJJE1nSa8tM1ZT7hyc1lcnXkX8puHUPzeN4x7JEgM3H1cb131Yk9WSFAdLTCvojQb5BxYdEQou&#10;vUPVxBN0tOIPqE5Qq51u/JjqLtFNIyiPNUA1WfpbNS8tMTzWAs1x5t4m9/9g6dfTziLBQDuMFOlA&#10;oq1QHM1DZ3rjCgio1M6G2uhZvZitpt8dUrpqiTrwyPD1YiAtCxnJm5SwcQbw9/0XzSCGHL2ObTo3&#10;tguQ0AB0jmpc7mrws0cUDmdZNltMpxjRwZeQYkg01vnPXHcoGCWWwDkCk9PW+UCEFENIuEfpjZAy&#10;ii0V6ku8mE6mMcFpKVhwhjBnD/tKWnQiYVziF6sCz2OY1UfFIljLCVvfbE+EvNpwuVQBD0oBOjfr&#10;Og8/FuliPV/P81E+ma1HeVrXo0+bKh/NNtnHaf2hrqo6+xmoZXnRCsa4CuyG2czyv9P+9kquU3Wf&#10;znsbkrfosV9AdvhH0lHLIN91EPaaXXZ20BjGMQbfnk6Y98c92I8PfPULAAD//wMAUEsDBBQABgAI&#10;AAAAIQBBTnb52wAAAAYBAAAPAAAAZHJzL2Rvd25yZXYueG1sTI/BTsMwEETvSPyDtUhcqtZpI0WQ&#10;xqkQkBsXCojrNt4mEfE6jd028PUs4gDHnRnNvC02k+vVicbQeTawXCSgiGtvO24MvL5U8xtQISJb&#10;7D2TgU8KsCkvLwrMrT/zM522sVFSwiFHA22MQ651qFtyGBZ+IBZv70eHUc6x0XbEs5S7Xq+SJNMO&#10;O5aFFge6b6n+2B6dgVC90aH6mtWz5D1tPK0OD0+PaMz11XS3BhVpin9h+MEXdCiFaeePbIPqDcgj&#10;0cB8mYES9zZLU1C7X0GXhf6PX34DAAD//wMAUEsBAi0AFAAGAAgAAAAhALaDOJL+AAAA4QEAABMA&#10;AAAAAAAAAAAAAAAAAAAAAFtDb250ZW50X1R5cGVzXS54bWxQSwECLQAUAAYACAAAACEAOP0h/9YA&#10;AACUAQAACwAAAAAAAAAAAAAAAAAvAQAAX3JlbHMvLnJlbHNQSwECLQAUAAYACAAAACEAA8kV4xEC&#10;AAAoBAAADgAAAAAAAAAAAAAAAAAuAgAAZHJzL2Uyb0RvYy54bWxQSwECLQAUAAYACAAAACEAQU52&#10;+dsAAAAGAQAADwAAAAAAAAAAAAAAAABrBAAAZHJzL2Rvd25yZXYueG1sUEsFBgAAAAAEAAQA8wAA&#10;AHMFAAAAAA==&#10;"/>
           </w:pict>
         </mc:Fallback>
       </mc:AlternateContent>
@@ -55684,7 +56454,7 @@
               <w:szCs w:val="16"/>
               <w:lang w:val="ro-RO"/>
             </w:rPr>
-            <w:t>25/08/2015</w:t>
+            <w:t>27/08/2015</w:t>
           </w:r>
           <w:r>
             <w:rPr>
@@ -55988,7 +56758,7 @@
               <w:szCs w:val="16"/>
               <w:lang w:val="ro-RO"/>
             </w:rPr>
-            <w:t>22</w:t>
+            <w:t>10</w:t>
           </w:r>
           <w:r>
             <w:rPr>
@@ -56426,7 +57196,7 @@
         </mc:Choice>
         <mc:Fallback>
           <w:pict>
-            <v:line w14:anchorId="525D57D7" id="Line 11" o:spid="_x0000_s1026" style="position:absolute;z-index:251657216;visibility:visible;mso-wrap-style:square;mso-width-percent:0;mso-height-percent:0;mso-wrap-distance-left:9pt;mso-wrap-distance-top:0;mso-wrap-distance-right:9pt;mso-wrap-distance-bottom:0;mso-position-horizontal:absolute;mso-position-horizontal-relative:text;mso-position-vertical:absolute;mso-position-vertical-relative:text;mso-width-percent:0;mso-height-percent:0;mso-width-relative:page;mso-height-relative:page" from="0,2.2pt" to="481.65pt,2.2pt" o:gfxdata="UEsDBBQABgAIAAAAIQC2gziS/gAAAOEBAAATAAAAW0NvbnRlbnRfVHlwZXNdLnhtbJSRQU7DMBBF&#10;90jcwfIWJU67QAgl6YK0S0CoHGBkTxKLZGx5TGhvj5O2G0SRWNoz/78nu9wcxkFMGNg6quQqL6RA&#10;0s5Y6ir5vt9lD1JwBDIwOMJKHpHlpr69KfdHjyxSmriSfYz+USnWPY7AufNIadK6MEJMx9ApD/oD&#10;OlTrorhX2lFEilmcO2RdNtjC5xDF9pCuTyYBB5bi6bQ4syoJ3g9WQ0ymaiLzg5KdCXlKLjvcW893&#10;SUOqXwnz5DrgnHtJTxOsQfEKIT7DmDSUCaxw7Rqn8787ZsmRM9e2VmPeBN4uqYvTtW7jvijg9N/y&#10;JsXecLq0q+WD6m8AAAD//wMAUEsDBBQABgAIAAAAIQA4/SH/1gAAAJQBAAALAAAAX3JlbHMvLnJl&#10;bHOkkMFqwzAMhu+DvYPRfXGawxijTi+j0GvpHsDYimMaW0Yy2fr2M4PBMnrbUb/Q94l/f/hMi1qR&#10;JVI2sOt6UJgd+ZiDgffL8ekFlFSbvV0oo4EbChzGx4f9GRdb25HMsYhqlCwG5lrLq9biZkxWOiqY&#10;22YiTra2kYMu1l1tQD30/bPm3wwYN0x18gb45AdQl1tp5j/sFB2T0FQ7R0nTNEV3j6o9feQzro1i&#10;OWA14Fm+Q8a1a8+Bvu/d/dMb2JY5uiPbhG/ktn4cqGU/er3pcvwCAAD//wMAUEsDBBQABgAIAAAA&#10;IQBoWSqzFAIAACkEAAAOAAAAZHJzL2Uyb0RvYy54bWysU8uu2jAQ3VfqP1jeQxIaKESEqyqBbmgv&#10;0r39AGM7xKpjW7YhoKr/3rGBtLSbqmoWzthz5vjMw8uncyfRiVsntCpxNk4x4opqJtShxF9eN6M5&#10;Rs4TxYjUipf4wh1+Wr19s+xNwSe61ZJxi4BEuaI3JW69N0WSONryjrixNlyBs9G2Ix629pAwS3pg&#10;72QySdNZ0mvLjNWUOwen9dWJV5G/aTj1z03juEeyxKDNx9XGdR/WZLUkxcES0wp6k0H+QUVHhIJL&#10;B6qaeIKOVvxB1QlqtdONH1PdJbppBOUxB8gmS3/L5qUlhsdcoDjODGVy/4+Wfj7tLBKsxBOMFOmg&#10;RVuhOMqyUJreuAIQldrZkBw9qxez1fSrQ0pXLVEHHiW+XgzExYjkISRsnIEL9v0nzQBDjl7HOp0b&#10;2wVKqAA6x3Zchnbws0cUDmdZNltMpxjRuy8hxT3QWOc/ct2hYJRYguhITE5b50E6QO+QcI/SGyFl&#10;7LZUqC/xYjqZxgCnpWDBGWDOHvaVtOhEwrzEL9QByB5gVh8Vi2QtJ2x9sz0R8moDXqrAB6mAnJt1&#10;HYhvi3Sxnq/n+SifzNajPK3r0YdNlY9mm+z9tH5XV1WdfQ/SsrxoBWNcBXX34czyv2v+7Zlcx2oY&#10;z6EMySN7TBHE3v9RdOxlaN91EPaaXXY2VCO0FeYxgm9vJwz8r/uI+vnCVz8AAAD//wMAUEsDBBQA&#10;BgAIAAAAIQCgGO202gAAAAQBAAAPAAAAZHJzL2Rvd25yZXYueG1sTI/BTsMwEETvSP0HaytxqahD&#10;U1UQ4lQIyI0LBcR1G2+TqPE6jd028PUsXOA4mtHMm3w9uk6daAitZwPX8wQUceVty7WBt9fy6gZU&#10;iMgWO89k4JMCrIvJRY6Z9Wd+odMm1kpKOGRooImxz7QOVUMOw9z3xOLt/OAwihxqbQc8S7nr9CJJ&#10;Vtphy7LQYE8PDVX7zdEZCOU7HcqvWTVLPtLa0+Lw+PyExlxOx/s7UJHG+BeGH3xBh0KYtv7INqjO&#10;gByJBpZLUGLertIU1PZX6yLX/+GLbwAAAP//AwBQSwECLQAUAAYACAAAACEAtoM4kv4AAADhAQAA&#10;EwAAAAAAAAAAAAAAAAAAAAAAW0NvbnRlbnRfVHlwZXNdLnhtbFBLAQItABQABgAIAAAAIQA4/SH/&#10;1gAAAJQBAAALAAAAAAAAAAAAAAAAAC8BAABfcmVscy8ucmVsc1BLAQItABQABgAIAAAAIQBoWSqz&#10;FAIAACkEAAAOAAAAAAAAAAAAAAAAAC4CAABkcnMvZTJvRG9jLnhtbFBLAQItABQABgAIAAAAIQCg&#10;GO202gAAAAQBAAAPAAAAAAAAAAAAAAAAAG4EAABkcnMvZG93bnJldi54bWxQSwUGAAAAAAQABADz&#10;AAAAdQUAAAAA&#10;"/>
+            <v:line w14:anchorId="4F189EE7" id="Line 11" o:spid="_x0000_s1026" style="position:absolute;z-index:251657216;visibility:visible;mso-wrap-style:square;mso-width-percent:0;mso-height-percent:0;mso-wrap-distance-left:9pt;mso-wrap-distance-top:0;mso-wrap-distance-right:9pt;mso-wrap-distance-bottom:0;mso-position-horizontal:absolute;mso-position-horizontal-relative:text;mso-position-vertical:absolute;mso-position-vertical-relative:text;mso-width-percent:0;mso-height-percent:0;mso-width-relative:page;mso-height-relative:page" from="0,2.2pt" to="481.65pt,2.2pt" o:gfxdata="UEsDBBQABgAIAAAAIQC2gziS/gAAAOEBAAATAAAAW0NvbnRlbnRfVHlwZXNdLnhtbJSRQU7DMBBF&#10;90jcwfIWJU67QAgl6YK0S0CoHGBkTxKLZGx5TGhvj5O2G0SRWNoz/78nu9wcxkFMGNg6quQqL6RA&#10;0s5Y6ir5vt9lD1JwBDIwOMJKHpHlpr69KfdHjyxSmriSfYz+USnWPY7AufNIadK6MEJMx9ApD/oD&#10;OlTrorhX2lFEilmcO2RdNtjC5xDF9pCuTyYBB5bi6bQ4syoJ3g9WQ0ymaiLzg5KdCXlKLjvcW893&#10;SUOqXwnz5DrgnHtJTxOsQfEKIT7DmDSUCaxw7Rqn8787ZsmRM9e2VmPeBN4uqYvTtW7jvijg9N/y&#10;JsXecLq0q+WD6m8AAAD//wMAUEsDBBQABgAIAAAAIQA4/SH/1gAAAJQBAAALAAAAX3JlbHMvLnJl&#10;bHOkkMFqwzAMhu+DvYPRfXGawxijTi+j0GvpHsDYimMaW0Yy2fr2M4PBMnrbUb/Q94l/f/hMi1qR&#10;JVI2sOt6UJgd+ZiDgffL8ekFlFSbvV0oo4EbChzGx4f9GRdb25HMsYhqlCwG5lrLq9biZkxWOiqY&#10;22YiTra2kYMu1l1tQD30/bPm3wwYN0x18gb45AdQl1tp5j/sFB2T0FQ7R0nTNEV3j6o9feQzro1i&#10;OWA14Fm+Q8a1a8+Bvu/d/dMb2JY5uiPbhG/ktn4cqGU/er3pcvwCAAD//wMAUEsDBBQABgAIAAAA&#10;IQBoWSqzFAIAACkEAAAOAAAAZHJzL2Uyb0RvYy54bWysU8uu2jAQ3VfqP1jeQxIaKESEqyqBbmgv&#10;0r39AGM7xKpjW7YhoKr/3rGBtLSbqmoWzthz5vjMw8uncyfRiVsntCpxNk4x4opqJtShxF9eN6M5&#10;Rs4TxYjUipf4wh1+Wr19s+xNwSe61ZJxi4BEuaI3JW69N0WSONryjrixNlyBs9G2Ix629pAwS3pg&#10;72QySdNZ0mvLjNWUOwen9dWJV5G/aTj1z03juEeyxKDNx9XGdR/WZLUkxcES0wp6k0H+QUVHhIJL&#10;B6qaeIKOVvxB1QlqtdONH1PdJbppBOUxB8gmS3/L5qUlhsdcoDjODGVy/4+Wfj7tLBKsxBOMFOmg&#10;RVuhOMqyUJreuAIQldrZkBw9qxez1fSrQ0pXLVEHHiW+XgzExYjkISRsnIEL9v0nzQBDjl7HOp0b&#10;2wVKqAA6x3Zchnbws0cUDmdZNltMpxjRuy8hxT3QWOc/ct2hYJRYguhITE5b50E6QO+QcI/SGyFl&#10;7LZUqC/xYjqZxgCnpWDBGWDOHvaVtOhEwrzEL9QByB5gVh8Vi2QtJ2x9sz0R8moDXqrAB6mAnJt1&#10;HYhvi3Sxnq/n+SifzNajPK3r0YdNlY9mm+z9tH5XV1WdfQ/SsrxoBWNcBXX34czyv2v+7Zlcx2oY&#10;z6EMySN7TBHE3v9RdOxlaN91EPaaXXY2VCO0FeYxgm9vJwz8r/uI+vnCVz8AAAD//wMAUEsDBBQA&#10;BgAIAAAAIQCgGO202gAAAAQBAAAPAAAAZHJzL2Rvd25yZXYueG1sTI/BTsMwEETvSP0HaytxqahD&#10;U1UQ4lQIyI0LBcR1G2+TqPE6jd028PUsXOA4mtHMm3w9uk6daAitZwPX8wQUceVty7WBt9fy6gZU&#10;iMgWO89k4JMCrIvJRY6Z9Wd+odMm1kpKOGRooImxz7QOVUMOw9z3xOLt/OAwihxqbQc8S7nr9CJJ&#10;Vtphy7LQYE8PDVX7zdEZCOU7HcqvWTVLPtLa0+Lw+PyExlxOx/s7UJHG+BeGH3xBh0KYtv7INqjO&#10;gByJBpZLUGLertIU1PZX6yLX/+GLbwAAAP//AwBQSwECLQAUAAYACAAAACEAtoM4kv4AAADhAQAA&#10;EwAAAAAAAAAAAAAAAAAAAAAAW0NvbnRlbnRfVHlwZXNdLnhtbFBLAQItABQABgAIAAAAIQA4/SH/&#10;1gAAAJQBAAALAAAAAAAAAAAAAAAAAC8BAABfcmVscy8ucmVsc1BLAQItABQABgAIAAAAIQBoWSqz&#10;FAIAACkEAAAOAAAAAAAAAAAAAAAAAC4CAABkcnMvZTJvRG9jLnhtbFBLAQItABQABgAIAAAAIQCg&#10;GO202gAAAAQBAAAPAAAAAAAAAAAAAAAAAG4EAABkcnMvZG93bnJldi54bWxQSwUGAAAAAAQABADz&#10;AAAAdQUAAAAA&#10;"/>
           </w:pict>
         </mc:Fallback>
       </mc:AlternateContent>
@@ -56640,6 +57410,119 @@
     </w:lvl>
   </w:abstractNum>
   <w:abstractNum w:abstractNumId="2" w15:restartNumberingAfterBreak="0">
+    <w:nsid w:val="0A4107D9"/>
+    <w:multiLevelType w:val="hybridMultilevel"/>
+    <w:tmpl w:val="904A01A4"/>
+    <w:lvl w:ilvl="0" w:tplc="04090001">
+      <w:start w:val="1"/>
+      <w:numFmt w:val="bullet"/>
+      <w:lvlText w:val=""/>
+      <w:lvlJc w:val="left"/>
+      <w:pPr>
+        <w:ind w:left="1800" w:hanging="360"/>
+      </w:pPr>
+      <w:rPr>
+        <w:rFonts w:ascii="Symbol" w:hAnsi="Symbol" w:hint="default"/>
+      </w:rPr>
+    </w:lvl>
+    <w:lvl w:ilvl="1" w:tplc="04090003" w:tentative="1">
+      <w:start w:val="1"/>
+      <w:numFmt w:val="bullet"/>
+      <w:lvlText w:val="o"/>
+      <w:lvlJc w:val="left"/>
+      <w:pPr>
+        <w:ind w:left="2520" w:hanging="360"/>
+      </w:pPr>
+      <w:rPr>
+        <w:rFonts w:ascii="Courier New" w:hAnsi="Courier New" w:cs="Courier New" w:hint="default"/>
+      </w:rPr>
+    </w:lvl>
+    <w:lvl w:ilvl="2" w:tplc="04090005" w:tentative="1">
+      <w:start w:val="1"/>
+      <w:numFmt w:val="bullet"/>
+      <w:lvlText w:val=""/>
+      <w:lvlJc w:val="left"/>
+      <w:pPr>
+        <w:ind w:left="3240" w:hanging="360"/>
+      </w:pPr>
+      <w:rPr>
+        <w:rFonts w:ascii="Wingdings" w:hAnsi="Wingdings" w:hint="default"/>
+      </w:rPr>
+    </w:lvl>
+    <w:lvl w:ilvl="3" w:tplc="04090001" w:tentative="1">
+      <w:start w:val="1"/>
+      <w:numFmt w:val="bullet"/>
+      <w:lvlText w:val=""/>
+      <w:lvlJc w:val="left"/>
+      <w:pPr>
+        <w:ind w:left="3960" w:hanging="360"/>
+      </w:pPr>
+      <w:rPr>
+        <w:rFonts w:ascii="Symbol" w:hAnsi="Symbol" w:hint="default"/>
+      </w:rPr>
+    </w:lvl>
+    <w:lvl w:ilvl="4" w:tplc="04090003" w:tentative="1">
+      <w:start w:val="1"/>
+      <w:numFmt w:val="bullet"/>
+      <w:lvlText w:val="o"/>
+      <w:lvlJc w:val="left"/>
+      <w:pPr>
+        <w:ind w:left="4680" w:hanging="360"/>
+      </w:pPr>
+      <w:rPr>
+        <w:rFonts w:ascii="Courier New" w:hAnsi="Courier New" w:cs="Courier New" w:hint="default"/>
+      </w:rPr>
+    </w:lvl>
+    <w:lvl w:ilvl="5" w:tplc="04090005" w:tentative="1">
+      <w:start w:val="1"/>
+      <w:numFmt w:val="bullet"/>
+      <w:lvlText w:val=""/>
+      <w:lvlJc w:val="left"/>
+      <w:pPr>
+        <w:ind w:left="5400" w:hanging="360"/>
+      </w:pPr>
+      <w:rPr>
+        <w:rFonts w:ascii="Wingdings" w:hAnsi="Wingdings" w:hint="default"/>
+      </w:rPr>
+    </w:lvl>
+    <w:lvl w:ilvl="6" w:tplc="04090001" w:tentative="1">
+      <w:start w:val="1"/>
+      <w:numFmt w:val="bullet"/>
+      <w:lvlText w:val=""/>
+      <w:lvlJc w:val="left"/>
+      <w:pPr>
+        <w:ind w:left="6120" w:hanging="360"/>
+      </w:pPr>
+      <w:rPr>
+        <w:rFonts w:ascii="Symbol" w:hAnsi="Symbol" w:hint="default"/>
+      </w:rPr>
+    </w:lvl>
+    <w:lvl w:ilvl="7" w:tplc="04090003" w:tentative="1">
+      <w:start w:val="1"/>
+      <w:numFmt w:val="bullet"/>
+      <w:lvlText w:val="o"/>
+      <w:lvlJc w:val="left"/>
+      <w:pPr>
+        <w:ind w:left="6840" w:hanging="360"/>
+      </w:pPr>
+      <w:rPr>
+        <w:rFonts w:ascii="Courier New" w:hAnsi="Courier New" w:cs="Courier New" w:hint="default"/>
+      </w:rPr>
+    </w:lvl>
+    <w:lvl w:ilvl="8" w:tplc="04090005" w:tentative="1">
+      <w:start w:val="1"/>
+      <w:numFmt w:val="bullet"/>
+      <w:lvlText w:val=""/>
+      <w:lvlJc w:val="left"/>
+      <w:pPr>
+        <w:ind w:left="7560" w:hanging="360"/>
+      </w:pPr>
+      <w:rPr>
+        <w:rFonts w:ascii="Wingdings" w:hAnsi="Wingdings" w:hint="default"/>
+      </w:rPr>
+    </w:lvl>
+  </w:abstractNum>
+  <w:abstractNum w:abstractNumId="3" w15:restartNumberingAfterBreak="0">
     <w:nsid w:val="0A5D52F1"/>
     <w:multiLevelType w:val="multilevel"/>
     <w:tmpl w:val="FB52FB0C"/>
@@ -56757,7 +57640,7 @@
       </w:rPr>
     </w:lvl>
   </w:abstractNum>
-  <w:abstractNum w:abstractNumId="3" w15:restartNumberingAfterBreak="0">
+  <w:abstractNum w:abstractNumId="4" w15:restartNumberingAfterBreak="0">
     <w:nsid w:val="0BB12D95"/>
     <w:multiLevelType w:val="multilevel"/>
     <w:tmpl w:val="D598AA16"/>
@@ -56877,7 +57760,7 @@
       </w:rPr>
     </w:lvl>
   </w:abstractNum>
-  <w:abstractNum w:abstractNumId="4" w15:restartNumberingAfterBreak="0">
+  <w:abstractNum w:abstractNumId="5" w15:restartNumberingAfterBreak="0">
     <w:nsid w:val="141F0C54"/>
     <w:multiLevelType w:val="hybridMultilevel"/>
     <w:tmpl w:val="7D021946"/>
@@ -56990,7 +57873,7 @@
       </w:rPr>
     </w:lvl>
   </w:abstractNum>
-  <w:abstractNum w:abstractNumId="5" w15:restartNumberingAfterBreak="0">
+  <w:abstractNum w:abstractNumId="6" w15:restartNumberingAfterBreak="0">
     <w:nsid w:val="179616FE"/>
     <w:multiLevelType w:val="hybridMultilevel"/>
     <w:tmpl w:val="E39A40D4"/>
@@ -57079,7 +57962,7 @@
       </w:pPr>
     </w:lvl>
   </w:abstractNum>
-  <w:abstractNum w:abstractNumId="6" w15:restartNumberingAfterBreak="0">
+  <w:abstractNum w:abstractNumId="7" w15:restartNumberingAfterBreak="0">
     <w:nsid w:val="1809527B"/>
     <w:multiLevelType w:val="hybridMultilevel"/>
     <w:tmpl w:val="DECA8A96"/>
@@ -57219,7 +58102,7 @@
       </w:rPr>
     </w:lvl>
   </w:abstractNum>
-  <w:abstractNum w:abstractNumId="7" w15:restartNumberingAfterBreak="0">
+  <w:abstractNum w:abstractNumId="8" w15:restartNumberingAfterBreak="0">
     <w:nsid w:val="23E82F76"/>
     <w:multiLevelType w:val="hybridMultilevel"/>
     <w:tmpl w:val="CCC2DA50"/>
@@ -57332,7 +58215,7 @@
       </w:rPr>
     </w:lvl>
   </w:abstractNum>
-  <w:abstractNum w:abstractNumId="8" w15:restartNumberingAfterBreak="0">
+  <w:abstractNum w:abstractNumId="9" w15:restartNumberingAfterBreak="0">
     <w:nsid w:val="290854C1"/>
     <w:multiLevelType w:val="multilevel"/>
     <w:tmpl w:val="6B04FCE4"/>
@@ -57481,7 +58364,7 @@
       </w:rPr>
     </w:lvl>
   </w:abstractNum>
-  <w:abstractNum w:abstractNumId="9" w15:restartNumberingAfterBreak="0">
+  <w:abstractNum w:abstractNumId="10" w15:restartNumberingAfterBreak="0">
     <w:nsid w:val="2CBE3618"/>
     <w:multiLevelType w:val="hybridMultilevel"/>
     <w:tmpl w:val="22D0E956"/>
@@ -57594,7 +58477,7 @@
       </w:rPr>
     </w:lvl>
   </w:abstractNum>
-  <w:abstractNum w:abstractNumId="10" w15:restartNumberingAfterBreak="0">
+  <w:abstractNum w:abstractNumId="11" w15:restartNumberingAfterBreak="0">
     <w:nsid w:val="2E983B9B"/>
     <w:multiLevelType w:val="multilevel"/>
     <w:tmpl w:val="E39A40D4"/>
@@ -57683,7 +58566,7 @@
       </w:pPr>
     </w:lvl>
   </w:abstractNum>
-  <w:abstractNum w:abstractNumId="11" w15:restartNumberingAfterBreak="0">
+  <w:abstractNum w:abstractNumId="12" w15:restartNumberingAfterBreak="0">
     <w:nsid w:val="323E417B"/>
     <w:multiLevelType w:val="hybridMultilevel"/>
     <w:tmpl w:val="A4B8B9AE"/>
@@ -57795,7 +58678,7 @@
       </w:rPr>
     </w:lvl>
   </w:abstractNum>
-  <w:abstractNum w:abstractNumId="12" w15:restartNumberingAfterBreak="0">
+  <w:abstractNum w:abstractNumId="13" w15:restartNumberingAfterBreak="0">
     <w:nsid w:val="352F1CE3"/>
     <w:multiLevelType w:val="hybridMultilevel"/>
     <w:tmpl w:val="27820870"/>
@@ -57885,7 +58768,7 @@
       </w:pPr>
     </w:lvl>
   </w:abstractNum>
-  <w:abstractNum w:abstractNumId="13" w15:restartNumberingAfterBreak="0">
+  <w:abstractNum w:abstractNumId="14" w15:restartNumberingAfterBreak="0">
     <w:nsid w:val="37190241"/>
     <w:multiLevelType w:val="multilevel"/>
     <w:tmpl w:val="8242AB9C"/>
@@ -57972,7 +58855,7 @@
       </w:pPr>
     </w:lvl>
   </w:abstractNum>
-  <w:abstractNum w:abstractNumId="14" w15:restartNumberingAfterBreak="0">
+  <w:abstractNum w:abstractNumId="15" w15:restartNumberingAfterBreak="0">
     <w:nsid w:val="3A033645"/>
     <w:multiLevelType w:val="hybridMultilevel"/>
     <w:tmpl w:val="49BE8764"/>
@@ -58084,7 +58967,7 @@
       </w:rPr>
     </w:lvl>
   </w:abstractNum>
-  <w:abstractNum w:abstractNumId="15" w15:restartNumberingAfterBreak="0">
+  <w:abstractNum w:abstractNumId="16" w15:restartNumberingAfterBreak="0">
     <w:nsid w:val="3BF159BB"/>
     <w:multiLevelType w:val="multilevel"/>
     <w:tmpl w:val="5016C4EE"/>
@@ -58233,7 +59116,7 @@
       </w:rPr>
     </w:lvl>
   </w:abstractNum>
-  <w:abstractNum w:abstractNumId="16" w15:restartNumberingAfterBreak="0">
+  <w:abstractNum w:abstractNumId="17" w15:restartNumberingAfterBreak="0">
     <w:nsid w:val="3C832D6F"/>
     <w:multiLevelType w:val="hybridMultilevel"/>
     <w:tmpl w:val="75D86CE6"/>
@@ -58323,7 +59206,7 @@
       </w:pPr>
     </w:lvl>
   </w:abstractNum>
-  <w:abstractNum w:abstractNumId="17" w15:restartNumberingAfterBreak="0">
+  <w:abstractNum w:abstractNumId="18" w15:restartNumberingAfterBreak="0">
     <w:nsid w:val="3E766926"/>
     <w:multiLevelType w:val="hybridMultilevel"/>
     <w:tmpl w:val="4F9C9518"/>
@@ -58436,7 +59319,7 @@
       </w:rPr>
     </w:lvl>
   </w:abstractNum>
-  <w:abstractNum w:abstractNumId="18" w15:restartNumberingAfterBreak="0">
+  <w:abstractNum w:abstractNumId="19" w15:restartNumberingAfterBreak="0">
     <w:nsid w:val="3EFC07A0"/>
     <w:multiLevelType w:val="hybridMultilevel"/>
     <w:tmpl w:val="07E89200"/>
@@ -58549,7 +59432,7 @@
       </w:rPr>
     </w:lvl>
   </w:abstractNum>
-  <w:abstractNum w:abstractNumId="19" w15:restartNumberingAfterBreak="0">
+  <w:abstractNum w:abstractNumId="20" w15:restartNumberingAfterBreak="0">
     <w:nsid w:val="42324A9F"/>
     <w:multiLevelType w:val="multilevel"/>
     <w:tmpl w:val="05F264FC"/>
@@ -58698,7 +59581,7 @@
       </w:rPr>
     </w:lvl>
   </w:abstractNum>
-  <w:abstractNum w:abstractNumId="20" w15:restartNumberingAfterBreak="0">
+  <w:abstractNum w:abstractNumId="21" w15:restartNumberingAfterBreak="0">
     <w:nsid w:val="4C44001B"/>
     <w:multiLevelType w:val="hybridMultilevel"/>
     <w:tmpl w:val="59FECCE2"/>
@@ -58811,7 +59694,120 @@
       </w:rPr>
     </w:lvl>
   </w:abstractNum>
-  <w:abstractNum w:abstractNumId="21" w15:restartNumberingAfterBreak="0">
+  <w:abstractNum w:abstractNumId="22" w15:restartNumberingAfterBreak="0">
+    <w:nsid w:val="5146246D"/>
+    <w:multiLevelType w:val="hybridMultilevel"/>
+    <w:tmpl w:val="CAA6C8FA"/>
+    <w:lvl w:ilvl="0" w:tplc="0409000D">
+      <w:start w:val="1"/>
+      <w:numFmt w:val="bullet"/>
+      <w:lvlText w:val=""/>
+      <w:lvlJc w:val="left"/>
+      <w:pPr>
+        <w:ind w:left="1440" w:hanging="360"/>
+      </w:pPr>
+      <w:rPr>
+        <w:rFonts w:ascii="Wingdings" w:hAnsi="Wingdings" w:hint="default"/>
+      </w:rPr>
+    </w:lvl>
+    <w:lvl w:ilvl="1" w:tplc="04090003" w:tentative="1">
+      <w:start w:val="1"/>
+      <w:numFmt w:val="bullet"/>
+      <w:lvlText w:val="o"/>
+      <w:lvlJc w:val="left"/>
+      <w:pPr>
+        <w:ind w:left="2160" w:hanging="360"/>
+      </w:pPr>
+      <w:rPr>
+        <w:rFonts w:ascii="Courier New" w:hAnsi="Courier New" w:cs="Courier New" w:hint="default"/>
+      </w:rPr>
+    </w:lvl>
+    <w:lvl w:ilvl="2" w:tplc="04090005" w:tentative="1">
+      <w:start w:val="1"/>
+      <w:numFmt w:val="bullet"/>
+      <w:lvlText w:val=""/>
+      <w:lvlJc w:val="left"/>
+      <w:pPr>
+        <w:ind w:left="2880" w:hanging="360"/>
+      </w:pPr>
+      <w:rPr>
+        <w:rFonts w:ascii="Wingdings" w:hAnsi="Wingdings" w:hint="default"/>
+      </w:rPr>
+    </w:lvl>
+    <w:lvl w:ilvl="3" w:tplc="04090001" w:tentative="1">
+      <w:start w:val="1"/>
+      <w:numFmt w:val="bullet"/>
+      <w:lvlText w:val=""/>
+      <w:lvlJc w:val="left"/>
+      <w:pPr>
+        <w:ind w:left="3600" w:hanging="360"/>
+      </w:pPr>
+      <w:rPr>
+        <w:rFonts w:ascii="Symbol" w:hAnsi="Symbol" w:hint="default"/>
+      </w:rPr>
+    </w:lvl>
+    <w:lvl w:ilvl="4" w:tplc="04090003" w:tentative="1">
+      <w:start w:val="1"/>
+      <w:numFmt w:val="bullet"/>
+      <w:lvlText w:val="o"/>
+      <w:lvlJc w:val="left"/>
+      <w:pPr>
+        <w:ind w:left="4320" w:hanging="360"/>
+      </w:pPr>
+      <w:rPr>
+        <w:rFonts w:ascii="Courier New" w:hAnsi="Courier New" w:cs="Courier New" w:hint="default"/>
+      </w:rPr>
+    </w:lvl>
+    <w:lvl w:ilvl="5" w:tplc="04090005" w:tentative="1">
+      <w:start w:val="1"/>
+      <w:numFmt w:val="bullet"/>
+      <w:lvlText w:val=""/>
+      <w:lvlJc w:val="left"/>
+      <w:pPr>
+        <w:ind w:left="5040" w:hanging="360"/>
+      </w:pPr>
+      <w:rPr>
+        <w:rFonts w:ascii="Wingdings" w:hAnsi="Wingdings" w:hint="default"/>
+      </w:rPr>
+    </w:lvl>
+    <w:lvl w:ilvl="6" w:tplc="04090001" w:tentative="1">
+      <w:start w:val="1"/>
+      <w:numFmt w:val="bullet"/>
+      <w:lvlText w:val=""/>
+      <w:lvlJc w:val="left"/>
+      <w:pPr>
+        <w:ind w:left="5760" w:hanging="360"/>
+      </w:pPr>
+      <w:rPr>
+        <w:rFonts w:ascii="Symbol" w:hAnsi="Symbol" w:hint="default"/>
+      </w:rPr>
+    </w:lvl>
+    <w:lvl w:ilvl="7" w:tplc="04090003" w:tentative="1">
+      <w:start w:val="1"/>
+      <w:numFmt w:val="bullet"/>
+      <w:lvlText w:val="o"/>
+      <w:lvlJc w:val="left"/>
+      <w:pPr>
+        <w:ind w:left="6480" w:hanging="360"/>
+      </w:pPr>
+      <w:rPr>
+        <w:rFonts w:ascii="Courier New" w:hAnsi="Courier New" w:cs="Courier New" w:hint="default"/>
+      </w:rPr>
+    </w:lvl>
+    <w:lvl w:ilvl="8" w:tplc="04090005" w:tentative="1">
+      <w:start w:val="1"/>
+      <w:numFmt w:val="bullet"/>
+      <w:lvlText w:val=""/>
+      <w:lvlJc w:val="left"/>
+      <w:pPr>
+        <w:ind w:left="7200" w:hanging="360"/>
+      </w:pPr>
+      <w:rPr>
+        <w:rFonts w:ascii="Wingdings" w:hAnsi="Wingdings" w:hint="default"/>
+      </w:rPr>
+    </w:lvl>
+  </w:abstractNum>
+  <w:abstractNum w:abstractNumId="23" w15:restartNumberingAfterBreak="0">
     <w:nsid w:val="584A6A42"/>
     <w:multiLevelType w:val="hybridMultilevel"/>
     <w:tmpl w:val="896A1574"/>
@@ -58924,7 +59920,7 @@
       </w:rPr>
     </w:lvl>
   </w:abstractNum>
-  <w:abstractNum w:abstractNumId="22" w15:restartNumberingAfterBreak="0">
+  <w:abstractNum w:abstractNumId="24" w15:restartNumberingAfterBreak="0">
     <w:nsid w:val="59CD4E21"/>
     <w:multiLevelType w:val="hybridMultilevel"/>
     <w:tmpl w:val="0388C7F8"/>
@@ -59042,7 +60038,7 @@
       </w:pPr>
     </w:lvl>
   </w:abstractNum>
-  <w:abstractNum w:abstractNumId="23" w15:restartNumberingAfterBreak="0">
+  <w:abstractNum w:abstractNumId="25" w15:restartNumberingAfterBreak="0">
     <w:nsid w:val="5B5642E3"/>
     <w:multiLevelType w:val="hybridMultilevel"/>
     <w:tmpl w:val="80CEDF9E"/>
@@ -59155,7 +60151,7 @@
       </w:rPr>
     </w:lvl>
   </w:abstractNum>
-  <w:abstractNum w:abstractNumId="24" w15:restartNumberingAfterBreak="0">
+  <w:abstractNum w:abstractNumId="26" w15:restartNumberingAfterBreak="0">
     <w:nsid w:val="5BD42EAB"/>
     <w:multiLevelType w:val="hybridMultilevel"/>
     <w:tmpl w:val="22FCAA2C"/>
@@ -59241,7 +60237,7 @@
       </w:pPr>
     </w:lvl>
   </w:abstractNum>
-  <w:abstractNum w:abstractNumId="25" w15:restartNumberingAfterBreak="0">
+  <w:abstractNum w:abstractNumId="27" w15:restartNumberingAfterBreak="0">
     <w:nsid w:val="5C986A0F"/>
     <w:multiLevelType w:val="hybridMultilevel"/>
     <w:tmpl w:val="1ABE49D4"/>
@@ -59353,7 +60349,7 @@
       </w:rPr>
     </w:lvl>
   </w:abstractNum>
-  <w:abstractNum w:abstractNumId="26" w15:restartNumberingAfterBreak="0">
+  <w:abstractNum w:abstractNumId="28" w15:restartNumberingAfterBreak="0">
     <w:nsid w:val="62B04F90"/>
     <w:multiLevelType w:val="hybridMultilevel"/>
     <w:tmpl w:val="55AC1B8E"/>
@@ -59442,7 +60438,7 @@
       </w:pPr>
     </w:lvl>
   </w:abstractNum>
-  <w:abstractNum w:abstractNumId="27" w15:restartNumberingAfterBreak="0">
+  <w:abstractNum w:abstractNumId="29" w15:restartNumberingAfterBreak="0">
     <w:nsid w:val="659D043A"/>
     <w:multiLevelType w:val="hybridMultilevel"/>
     <w:tmpl w:val="CB1C9340"/>
@@ -59528,7 +60524,7 @@
       </w:pPr>
     </w:lvl>
   </w:abstractNum>
-  <w:abstractNum w:abstractNumId="28" w15:restartNumberingAfterBreak="0">
+  <w:abstractNum w:abstractNumId="30" w15:restartNumberingAfterBreak="0">
     <w:nsid w:val="677C3F58"/>
     <w:multiLevelType w:val="hybridMultilevel"/>
     <w:tmpl w:val="C4DCC17A"/>
@@ -59641,7 +60637,7 @@
       </w:rPr>
     </w:lvl>
   </w:abstractNum>
-  <w:abstractNum w:abstractNumId="29" w15:restartNumberingAfterBreak="0">
+  <w:abstractNum w:abstractNumId="31" w15:restartNumberingAfterBreak="0">
     <w:nsid w:val="67D06DBD"/>
     <w:multiLevelType w:val="hybridMultilevel"/>
     <w:tmpl w:val="55B20F5C"/>
@@ -59754,7 +60750,7 @@
       </w:rPr>
     </w:lvl>
   </w:abstractNum>
-  <w:abstractNum w:abstractNumId="30" w15:restartNumberingAfterBreak="0">
+  <w:abstractNum w:abstractNumId="32" w15:restartNumberingAfterBreak="0">
     <w:nsid w:val="6CEA1617"/>
     <w:multiLevelType w:val="hybridMultilevel"/>
     <w:tmpl w:val="28FA7DD4"/>
@@ -59867,7 +60863,7 @@
       </w:rPr>
     </w:lvl>
   </w:abstractNum>
-  <w:abstractNum w:abstractNumId="31" w15:restartNumberingAfterBreak="0">
+  <w:abstractNum w:abstractNumId="33" w15:restartNumberingAfterBreak="0">
     <w:nsid w:val="6F5A3247"/>
     <w:multiLevelType w:val="hybridMultilevel"/>
     <w:tmpl w:val="37D4168E"/>
@@ -59980,7 +60976,7 @@
       </w:rPr>
     </w:lvl>
   </w:abstractNum>
-  <w:abstractNum w:abstractNumId="32" w15:restartNumberingAfterBreak="0">
+  <w:abstractNum w:abstractNumId="34" w15:restartNumberingAfterBreak="0">
     <w:nsid w:val="77A83241"/>
     <w:multiLevelType w:val="hybridMultilevel"/>
     <w:tmpl w:val="3692D2BE"/>
@@ -60093,7 +61089,7 @@
       </w:rPr>
     </w:lvl>
   </w:abstractNum>
-  <w:abstractNum w:abstractNumId="33" w15:restartNumberingAfterBreak="0">
+  <w:abstractNum w:abstractNumId="35" w15:restartNumberingAfterBreak="0">
     <w:nsid w:val="7D852041"/>
     <w:multiLevelType w:val="hybridMultilevel"/>
     <w:tmpl w:val="79CABC66"/>
@@ -60206,7 +61202,7 @@
       </w:rPr>
     </w:lvl>
   </w:abstractNum>
-  <w:abstractNum w:abstractNumId="34" w15:restartNumberingAfterBreak="0">
+  <w:abstractNum w:abstractNumId="36" w15:restartNumberingAfterBreak="0">
     <w:nsid w:val="7E1250E5"/>
     <w:multiLevelType w:val="hybridMultilevel"/>
     <w:tmpl w:val="3230C89A"/>
@@ -60319,7 +61315,7 @@
       </w:rPr>
     </w:lvl>
   </w:abstractNum>
-  <w:abstractNum w:abstractNumId="35" w15:restartNumberingAfterBreak="0">
+  <w:abstractNum w:abstractNumId="37" w15:restartNumberingAfterBreak="0">
     <w:nsid w:val="7ED206C7"/>
     <w:multiLevelType w:val="hybridMultilevel"/>
     <w:tmpl w:val="4F36599A"/>
@@ -60432,115 +61428,115 @@
     </w:lvl>
   </w:abstractNum>
   <w:num w:numId="1">
-    <w:abstractNumId w:val="22"/>
+    <w:abstractNumId w:val="24"/>
   </w:num>
   <w:num w:numId="2">
+    <w:abstractNumId w:val="7"/>
+  </w:num>
+  <w:num w:numId="3">
+    <w:abstractNumId w:val="27"/>
+  </w:num>
+  <w:num w:numId="4">
+    <w:abstractNumId w:val="37"/>
+  </w:num>
+  <w:num w:numId="5">
+    <w:abstractNumId w:val="13"/>
+  </w:num>
+  <w:num w:numId="6">
+    <w:abstractNumId w:val="15"/>
+  </w:num>
+  <w:num w:numId="7">
+    <w:abstractNumId w:val="12"/>
+  </w:num>
+  <w:num w:numId="8">
+    <w:abstractNumId w:val="4"/>
+  </w:num>
+  <w:num w:numId="9">
+    <w:abstractNumId w:val="17"/>
+  </w:num>
+  <w:num w:numId="10">
+    <w:abstractNumId w:val="14"/>
+  </w:num>
+  <w:num w:numId="11">
+    <w:abstractNumId w:val="23"/>
+  </w:num>
+  <w:num w:numId="12">
+    <w:abstractNumId w:val="28"/>
+  </w:num>
+  <w:num w:numId="13">
+    <w:abstractNumId w:val="3"/>
+  </w:num>
+  <w:num w:numId="14">
     <w:abstractNumId w:val="6"/>
   </w:num>
-  <w:num w:numId="3">
-    <w:abstractNumId w:val="25"/>
-  </w:num>
-  <w:num w:numId="4">
-    <w:abstractNumId w:val="35"/>
-  </w:num>
-  <w:num w:numId="5">
-    <w:abstractNumId w:val="12"/>
-  </w:num>
-  <w:num w:numId="6">
-    <w:abstractNumId w:val="14"/>
-  </w:num>
-  <w:num w:numId="7">
+  <w:num w:numId="15">
     <w:abstractNumId w:val="11"/>
   </w:num>
-  <w:num w:numId="8">
-    <w:abstractNumId w:val="3"/>
+  <w:num w:numId="16">
+    <w:abstractNumId w:val="33"/>
   </w:num>
-  <w:num w:numId="9">
-    <w:abstractNumId w:val="16"/>
-  </w:num>
-  <w:num w:numId="10">
-    <w:abstractNumId w:val="13"/>
-  </w:num>
-  <w:num w:numId="11">
-    <w:abstractNumId w:val="21"/>
-  </w:num>
-  <w:num w:numId="12">
-    <w:abstractNumId w:val="26"/>
-  </w:num>
-  <w:num w:numId="13">
-    <w:abstractNumId w:val="2"/>
-  </w:num>
-  <w:num w:numId="14">
+  <w:num w:numId="17">
     <w:abstractNumId w:val="5"/>
   </w:num>
-  <w:num w:numId="15">
+  <w:num w:numId="18">
     <w:abstractNumId w:val="10"/>
-  </w:num>
-  <w:num w:numId="16">
-    <w:abstractNumId w:val="31"/>
-  </w:num>
-  <w:num w:numId="17">
-    <w:abstractNumId w:val="4"/>
-  </w:num>
-  <w:num w:numId="18">
-    <w:abstractNumId w:val="9"/>
   </w:num>
   <w:num w:numId="19">
     <w:abstractNumId w:val="0"/>
   </w:num>
   <w:num w:numId="20">
-    <w:abstractNumId w:val="23"/>
+    <w:abstractNumId w:val="25"/>
   </w:num>
   <w:num w:numId="21">
+    <w:abstractNumId w:val="19"/>
+  </w:num>
+  <w:num w:numId="22">
     <w:abstractNumId w:val="18"/>
   </w:num>
-  <w:num w:numId="22">
-    <w:abstractNumId w:val="17"/>
-  </w:num>
   <w:num w:numId="23">
-    <w:abstractNumId w:val="28"/>
+    <w:abstractNumId w:val="30"/>
   </w:num>
   <w:num w:numId="24">
-    <w:abstractNumId w:val="20"/>
+    <w:abstractNumId w:val="21"/>
   </w:num>
   <w:num w:numId="25">
-    <w:abstractNumId w:val="27"/>
+    <w:abstractNumId w:val="29"/>
   </w:num>
   <w:num w:numId="26">
-    <w:abstractNumId w:val="7"/>
+    <w:abstractNumId w:val="8"/>
   </w:num>
   <w:num w:numId="27">
+    <w:abstractNumId w:val="36"/>
+  </w:num>
+  <w:num w:numId="28">
+    <w:abstractNumId w:val="35"/>
+  </w:num>
+  <w:num w:numId="29">
     <w:abstractNumId w:val="34"/>
   </w:num>
-  <w:num w:numId="28">
-    <w:abstractNumId w:val="33"/>
-  </w:num>
-  <w:num w:numId="29">
+  <w:num w:numId="30">
     <w:abstractNumId w:val="32"/>
   </w:num>
-  <w:num w:numId="30">
-    <w:abstractNumId w:val="30"/>
-  </w:num>
   <w:num w:numId="31">
-    <w:abstractNumId w:val="24"/>
+    <w:abstractNumId w:val="26"/>
   </w:num>
   <w:num w:numId="32">
     <w:abstractNumId w:val="1"/>
   </w:num>
   <w:num w:numId="33">
-    <w:abstractNumId w:val="8"/>
+    <w:abstractNumId w:val="9"/>
   </w:num>
   <w:num w:numId="34">
-    <w:abstractNumId w:val="15"/>
+    <w:abstractNumId w:val="16"/>
   </w:num>
   <w:num w:numId="35">
-    <w:abstractNumId w:val="19"/>
+    <w:abstractNumId w:val="20"/>
   </w:num>
   <w:num w:numId="36">
-    <w:abstractNumId w:val="29"/>
+    <w:abstractNumId w:val="31"/>
   </w:num>
   <w:num w:numId="37">
-    <w:abstractNumId w:val="3"/>
+    <w:abstractNumId w:val="4"/>
     <w:lvlOverride w:ilvl="0">
       <w:startOverride w:val="1"/>
     </w:lvlOverride>
@@ -60568,6 +61564,12 @@
     <w:lvlOverride w:ilvl="8">
       <w:startOverride w:val="1"/>
     </w:lvlOverride>
+  </w:num>
+  <w:num w:numId="38">
+    <w:abstractNumId w:val="2"/>
+  </w:num>
+  <w:num w:numId="39">
+    <w:abstractNumId w:val="22"/>
   </w:num>
   <w:numIdMacAtCleanup w:val="2"/>
 </w:numbering>
@@ -61711,7 +62713,7 @@
 </file>
 
 <file path=customXml/itemProps1.xml><?xml version="1.0" encoding="utf-8"?>
-<ds:datastoreItem xmlns:ds="http://schemas.openxmlformats.org/officeDocument/2006/customXml" ds:itemID="{A758AAC3-1F68-4375-B462-56290373BF55}">
+<ds:datastoreItem xmlns:ds="http://schemas.openxmlformats.org/officeDocument/2006/customXml" ds:itemID="{B8BA6312-1CBD-43E2-9391-0F37A30B2F19}">
   <ds:schemaRefs>
     <ds:schemaRef ds:uri="http://schemas.openxmlformats.org/officeDocument/2006/bibliography"/>
   </ds:schemaRefs>

</xml_diff>

<commit_message>
generate intermediate version upgrade patch (v9 to v10)
</commit_message>
<xml_diff>
--- a/source/dbaTDPMon - documentation.docx
+++ b/source/dbaTDPMon - documentation.docx
@@ -110,7 +110,7 @@
           <w:szCs w:val="20"/>
           <w:lang w:val="en-US"/>
         </w:rPr>
-        <w:t>9</w:t>
+        <w:t>10</w:t>
       </w:r>
     </w:p>
     <w:p>
@@ -1867,8 +1867,6 @@
           <w:fldChar w:fldCharType="end"/>
         </w:r>
       </w:hyperlink>
-      <w:bookmarkStart w:id="0" w:name="_GoBack"/>
-      <w:bookmarkEnd w:id="0"/>
     </w:p>
     <w:p>
       <w:pPr>
@@ -7080,11 +7078,11 @@
       <w:pPr>
         <w:pStyle w:val="Heading1a"/>
       </w:pPr>
-      <w:bookmarkStart w:id="1" w:name="_Toc428438896"/>
+      <w:bookmarkStart w:id="0" w:name="_Toc428438896"/>
       <w:r>
         <w:t>maintenance-plan</w:t>
       </w:r>
-      <w:bookmarkEnd w:id="1"/>
+      <w:bookmarkEnd w:id="0"/>
     </w:p>
     <w:p>
       <w:pPr>
@@ -7104,7 +7102,7 @@
       <w:pPr>
         <w:pStyle w:val="Heading2a"/>
       </w:pPr>
-      <w:bookmarkStart w:id="2" w:name="_Toc428438897"/>
+      <w:bookmarkStart w:id="1" w:name="_Toc428438897"/>
       <w:r>
         <w:t>Database Backup (2k / 2k5 / 2k8 / 2k8r2 /</w:t>
       </w:r>
@@ -7114,7 +7112,7 @@
       <w:r>
         <w:t>2k12)</w:t>
       </w:r>
-      <w:bookmarkEnd w:id="2"/>
+      <w:bookmarkEnd w:id="1"/>
     </w:p>
     <w:p>
       <w:pPr>
@@ -8064,11 +8062,11 @@
       <w:pPr>
         <w:pStyle w:val="Heading4a"/>
       </w:pPr>
-      <w:bookmarkStart w:id="3" w:name="_Toc428438898"/>
+      <w:bookmarkStart w:id="2" w:name="_Toc428438898"/>
       <w:r>
         <w:t>SQL Server Agent Jobs:</w:t>
       </w:r>
-      <w:bookmarkEnd w:id="3"/>
+      <w:bookmarkEnd w:id="2"/>
     </w:p>
     <w:p>
       <w:pPr>
@@ -8347,7 +8345,7 @@
       <w:pPr>
         <w:pStyle w:val="Heading2a"/>
       </w:pPr>
-      <w:bookmarkStart w:id="4" w:name="_Toc428438899"/>
+      <w:bookmarkStart w:id="3" w:name="_Toc428438899"/>
       <w:r>
         <w:t>User Database Maintenance (2k / 2k5 / 2k8 / 2k8r2 /</w:t>
       </w:r>
@@ -8357,7 +8355,7 @@
       <w:r>
         <w:t>2k12)</w:t>
       </w:r>
-      <w:bookmarkEnd w:id="4"/>
+      <w:bookmarkEnd w:id="3"/>
     </w:p>
     <w:p>
       <w:pPr>
@@ -10026,11 +10024,11 @@
       <w:pPr>
         <w:pStyle w:val="Heading4a"/>
       </w:pPr>
-      <w:bookmarkStart w:id="5" w:name="_Toc428438900"/>
+      <w:bookmarkStart w:id="4" w:name="_Toc428438900"/>
       <w:r>
         <w:t>SQL Server Agent Jobs:</w:t>
       </w:r>
-      <w:bookmarkEnd w:id="5"/>
+      <w:bookmarkEnd w:id="4"/>
     </w:p>
     <w:p>
       <w:pPr>
@@ -10180,7 +10178,7 @@
       <w:pPr>
         <w:pStyle w:val="Heading2a"/>
       </w:pPr>
-      <w:bookmarkStart w:id="6" w:name="_Toc428438901"/>
+      <w:bookmarkStart w:id="5" w:name="_Toc428438901"/>
       <w:r>
         <w:t>System &amp; System Database Maintenance</w:t>
       </w:r>
@@ -10193,7 +10191,7 @@
       <w:r>
         <w:t>2k12)</w:t>
       </w:r>
-      <w:bookmarkEnd w:id="6"/>
+      <w:bookmarkEnd w:id="5"/>
     </w:p>
     <w:p>
       <w:pPr>
@@ -11889,11 +11887,11 @@
       <w:pPr>
         <w:pStyle w:val="Heading4a"/>
       </w:pPr>
-      <w:bookmarkStart w:id="7" w:name="_Toc428438902"/>
+      <w:bookmarkStart w:id="6" w:name="_Toc428438902"/>
       <w:r>
         <w:t>SQL Server Agent Jobs:</w:t>
       </w:r>
-      <w:bookmarkEnd w:id="7"/>
+      <w:bookmarkEnd w:id="6"/>
     </w:p>
     <w:p>
       <w:pPr>
@@ -12057,11 +12055,11 @@
       <w:pPr>
         <w:pStyle w:val="Heading2a"/>
       </w:pPr>
-      <w:bookmarkStart w:id="8" w:name="_Toc428438903"/>
+      <w:bookmarkStart w:id="7" w:name="_Toc428438903"/>
       <w:r>
         <w:t>Configuration options</w:t>
       </w:r>
-      <w:bookmarkEnd w:id="8"/>
+      <w:bookmarkEnd w:id="7"/>
     </w:p>
     <w:p>
       <w:pPr>
@@ -14472,11 +14470,11 @@
       <w:pPr>
         <w:pStyle w:val="Heading2a"/>
       </w:pPr>
-      <w:bookmarkStart w:id="9" w:name="_Toc428438904"/>
+      <w:bookmarkStart w:id="8" w:name="_Toc428438904"/>
       <w:r>
         <w:t>Upper Level Stored Procedures</w:t>
       </w:r>
-      <w:bookmarkEnd w:id="9"/>
+      <w:bookmarkEnd w:id="8"/>
     </w:p>
     <w:p>
       <w:pPr>
@@ -14495,11 +14493,11 @@
       <w:pPr>
         <w:pStyle w:val="Heading3a"/>
       </w:pPr>
-      <w:bookmarkStart w:id="10" w:name="_Toc428438905"/>
+      <w:bookmarkStart w:id="9" w:name="_Toc428438905"/>
       <w:r>
         <w:t>Database Consistency Checks</w:t>
       </w:r>
-      <w:bookmarkEnd w:id="10"/>
+      <w:bookmarkEnd w:id="9"/>
     </w:p>
     <w:p>
       <w:pPr>
@@ -18210,14 +18208,14 @@
       <w:pPr>
         <w:pStyle w:val="Heading3a"/>
       </w:pPr>
-      <w:bookmarkStart w:id="11" w:name="_Toc428438906"/>
+      <w:bookmarkStart w:id="10" w:name="_Toc428438906"/>
       <w:r>
         <w:t xml:space="preserve">Database </w:t>
       </w:r>
       <w:r>
         <w:t>Maintenance</w:t>
       </w:r>
-      <w:bookmarkEnd w:id="11"/>
+      <w:bookmarkEnd w:id="10"/>
     </w:p>
     <w:p>
       <w:pPr>
@@ -24885,11 +24883,11 @@
       <w:pPr>
         <w:pStyle w:val="Heading4a"/>
       </w:pPr>
-      <w:bookmarkStart w:id="12" w:name="_Toc428438907"/>
+      <w:bookmarkStart w:id="11" w:name="_Toc428438907"/>
       <w:r>
         <w:t>Index Reorganize / Rebuild algorithm</w:t>
       </w:r>
-      <w:bookmarkEnd w:id="12"/>
+      <w:bookmarkEnd w:id="11"/>
     </w:p>
     <w:p>
       <w:pPr>
@@ -27078,14 +27076,14 @@
       <w:pPr>
         <w:pStyle w:val="Heading4a"/>
       </w:pPr>
-      <w:bookmarkStart w:id="13" w:name="_Toc428438908"/>
+      <w:bookmarkStart w:id="12" w:name="_Toc428438908"/>
       <w:r>
         <w:t>Heap</w:t>
       </w:r>
       <w:r>
         <w:t xml:space="preserve"> Rebuild algorithm</w:t>
       </w:r>
-      <w:bookmarkEnd w:id="13"/>
+      <w:bookmarkEnd w:id="12"/>
     </w:p>
     <w:p>
       <w:pPr>
@@ -28673,14 +28671,14 @@
       <w:pPr>
         <w:pStyle w:val="Heading4a"/>
       </w:pPr>
-      <w:bookmarkStart w:id="14" w:name="_Toc428438909"/>
+      <w:bookmarkStart w:id="13" w:name="_Toc428438909"/>
       <w:r>
         <w:t>Statistics update</w:t>
       </w:r>
       <w:r>
         <w:t xml:space="preserve"> algorithm</w:t>
       </w:r>
-      <w:bookmarkEnd w:id="14"/>
+      <w:bookmarkEnd w:id="13"/>
     </w:p>
     <w:p>
       <w:pPr>
@@ -29604,7 +29602,7 @@
       <w:pPr>
         <w:pStyle w:val="Heading4a"/>
       </w:pPr>
-      <w:bookmarkStart w:id="15" w:name="_Toc428438910"/>
+      <w:bookmarkStart w:id="14" w:name="_Toc428438910"/>
       <w:r>
         <w:t xml:space="preserve">Ghost Records </w:t>
       </w:r>
@@ -29617,7 +29615,7 @@
       <w:r>
         <w:t>algorithm</w:t>
       </w:r>
-      <w:bookmarkEnd w:id="15"/>
+      <w:bookmarkEnd w:id="14"/>
     </w:p>
     <w:p>
       <w:pPr>
@@ -29986,14 +29984,14 @@
       <w:pPr>
         <w:pStyle w:val="Heading3a"/>
       </w:pPr>
-      <w:bookmarkStart w:id="16" w:name="_Toc428438911"/>
+      <w:bookmarkStart w:id="15" w:name="_Toc428438911"/>
       <w:r>
         <w:t xml:space="preserve">Database </w:t>
       </w:r>
       <w:r>
         <w:t>Backup</w:t>
       </w:r>
-      <w:bookmarkEnd w:id="16"/>
+      <w:bookmarkEnd w:id="15"/>
     </w:p>
     <w:p>
       <w:pPr>
@@ -34987,11 +34985,11 @@
       <w:pPr>
         <w:pStyle w:val="Heading4a"/>
       </w:pPr>
-      <w:bookmarkStart w:id="17" w:name="_Toc428438912"/>
+      <w:bookmarkStart w:id="16" w:name="_Toc428438912"/>
       <w:r>
         <w:t>Database backup clean-up algorithm</w:t>
       </w:r>
-      <w:bookmarkEnd w:id="17"/>
+      <w:bookmarkEnd w:id="16"/>
     </w:p>
     <w:p>
       <w:pPr>
@@ -35705,7 +35703,7 @@
       <w:pPr>
         <w:pStyle w:val="Heading2a"/>
       </w:pPr>
-      <w:bookmarkStart w:id="18" w:name="_Toc428438913"/>
+      <w:bookmarkStart w:id="17" w:name="_Toc428438913"/>
       <w:r>
         <w:t xml:space="preserve">XML schemas </w:t>
       </w:r>
@@ -35719,7 +35717,7 @@
       <w:r>
         <w:t>dbo.vw_logEventMessages</w:t>
       </w:r>
-      <w:bookmarkEnd w:id="18"/>
+      <w:bookmarkEnd w:id="17"/>
       <w:proofErr w:type="spellEnd"/>
     </w:p>
     <w:p>
@@ -35739,7 +35737,7 @@
       <w:pPr>
         <w:pStyle w:val="Heading3a"/>
       </w:pPr>
-      <w:bookmarkStart w:id="19" w:name="_Toc428438914"/>
+      <w:bookmarkStart w:id="18" w:name="_Toc428438914"/>
       <w:r>
         <w:t>Action</w:t>
       </w:r>
@@ -35758,7 +35756,7 @@
       <w:r>
         <w:t xml:space="preserve"> details</w:t>
       </w:r>
-      <w:bookmarkEnd w:id="19"/>
+      <w:bookmarkEnd w:id="18"/>
     </w:p>
     <w:p>
       <w:pPr>
@@ -37421,11 +37419,11 @@
       <w:pPr>
         <w:pStyle w:val="Heading3a"/>
       </w:pPr>
-      <w:bookmarkStart w:id="20" w:name="_Toc428438915"/>
+      <w:bookmarkStart w:id="19" w:name="_Toc428438915"/>
       <w:r>
         <w:t>Alert event details</w:t>
       </w:r>
-      <w:bookmarkEnd w:id="20"/>
+      <w:bookmarkEnd w:id="19"/>
     </w:p>
     <w:p>
       <w:pPr>
@@ -38654,14 +38652,14 @@
       <w:pPr>
         <w:pStyle w:val="Heading3a"/>
       </w:pPr>
-      <w:bookmarkStart w:id="21" w:name="_Toc428438916"/>
+      <w:bookmarkStart w:id="20" w:name="_Toc428438916"/>
       <w:r>
         <w:t xml:space="preserve">Backup </w:t>
       </w:r>
       <w:r>
         <w:t>file details</w:t>
       </w:r>
-      <w:bookmarkEnd w:id="21"/>
+      <w:bookmarkEnd w:id="20"/>
       <w:r>
         <w:t xml:space="preserve"> </w:t>
       </w:r>
@@ -40441,11 +40439,11 @@
       <w:pPr>
         <w:pStyle w:val="Heading3a"/>
       </w:pPr>
-      <w:bookmarkStart w:id="22" w:name="_Toc428438917"/>
+      <w:bookmarkStart w:id="21" w:name="_Toc428438917"/>
       <w:r>
         <w:t>Index fragmentation details</w:t>
       </w:r>
-      <w:bookmarkEnd w:id="22"/>
+      <w:bookmarkEnd w:id="21"/>
     </w:p>
     <w:p>
       <w:pPr>
@@ -42079,14 +42077,14 @@
       <w:pPr>
         <w:pStyle w:val="Heading3a"/>
       </w:pPr>
-      <w:bookmarkStart w:id="23" w:name="_Toc428438918"/>
+      <w:bookmarkStart w:id="22" w:name="_Toc428438918"/>
       <w:r>
         <w:t>Statistics health</w:t>
       </w:r>
       <w:r>
         <w:t xml:space="preserve"> details</w:t>
       </w:r>
-      <w:bookmarkEnd w:id="23"/>
+      <w:bookmarkEnd w:id="22"/>
     </w:p>
     <w:p>
       <w:pPr>
@@ -43830,14 +43828,14 @@
       <w:pPr>
         <w:pStyle w:val="Heading3a"/>
       </w:pPr>
-      <w:bookmarkStart w:id="24" w:name="_Toc428438919"/>
+      <w:bookmarkStart w:id="23" w:name="_Toc428438919"/>
       <w:r>
         <w:t>Heap table fragmentation detail</w:t>
       </w:r>
       <w:r>
         <w:t>s</w:t>
       </w:r>
-      <w:bookmarkEnd w:id="24"/>
+      <w:bookmarkEnd w:id="23"/>
     </w:p>
     <w:p>
       <w:pPr>
@@ -45286,11 +45284,11 @@
       <w:pPr>
         <w:pStyle w:val="Heading3a"/>
       </w:pPr>
-      <w:bookmarkStart w:id="25" w:name="_Toc428438920"/>
+      <w:bookmarkStart w:id="24" w:name="_Toc428438920"/>
       <w:r>
         <w:t>Job execution details</w:t>
       </w:r>
-      <w:bookmarkEnd w:id="25"/>
+      <w:bookmarkEnd w:id="24"/>
     </w:p>
     <w:p>
       <w:pPr>
@@ -46765,7 +46763,7 @@
       <w:pPr>
         <w:pStyle w:val="Heading3a"/>
       </w:pPr>
-      <w:bookmarkStart w:id="26" w:name="_Toc428438921"/>
+      <w:bookmarkStart w:id="25" w:name="_Toc428438921"/>
       <w:r>
         <w:lastRenderedPageBreak/>
         <w:t xml:space="preserve">HTML </w:t>
@@ -46776,7 +46774,7 @@
       <w:r>
         <w:t>eport generation details</w:t>
       </w:r>
-      <w:bookmarkEnd w:id="26"/>
+      <w:bookmarkEnd w:id="25"/>
     </w:p>
     <w:p>
       <w:pPr>
@@ -48231,11 +48229,11 @@
       <w:pPr>
         <w:pStyle w:val="Heading1a"/>
       </w:pPr>
-      <w:bookmarkStart w:id="27" w:name="_Toc428438922"/>
+      <w:bookmarkStart w:id="26" w:name="_Toc428438922"/>
       <w:r>
         <w:t>health-check</w:t>
       </w:r>
-      <w:bookmarkEnd w:id="27"/>
+      <w:bookmarkEnd w:id="26"/>
     </w:p>
     <w:p>
       <w:pPr>
@@ -48318,7 +48316,7 @@
           <w:numId w:val="37"/>
         </w:numPr>
       </w:pPr>
-      <w:bookmarkStart w:id="28" w:name="_Toc428438923"/>
+      <w:bookmarkStart w:id="27" w:name="_Toc428438923"/>
       <w:r>
         <w:t>Discovery and Refresh</w:t>
       </w:r>
@@ -48328,30 +48326,30 @@
       <w:r>
         <w:t xml:space="preserve"> information</w:t>
       </w:r>
+      <w:bookmarkEnd w:id="27"/>
+    </w:p>
+    <w:p>
+      <w:pPr>
+        <w:pStyle w:val="Heading3a"/>
+      </w:pPr>
+      <w:bookmarkStart w:id="28" w:name="_Toc428438924"/>
+      <w:proofErr w:type="spellStart"/>
+      <w:r>
+        <w:t>Catalog</w:t>
+      </w:r>
+      <w:proofErr w:type="spellEnd"/>
+      <w:r>
+        <w:t xml:space="preserve"> </w:t>
+      </w:r>
+      <w:proofErr w:type="spellStart"/>
+      <w:r>
+        <w:t>Upsert</w:t>
+      </w:r>
+      <w:proofErr w:type="spellEnd"/>
+      <w:r>
+        <w:t>: Discovery &amp; Update</w:t>
+      </w:r>
       <w:bookmarkEnd w:id="28"/>
-    </w:p>
-    <w:p>
-      <w:pPr>
-        <w:pStyle w:val="Heading3a"/>
-      </w:pPr>
-      <w:bookmarkStart w:id="29" w:name="_Toc428438924"/>
-      <w:proofErr w:type="spellStart"/>
-      <w:r>
-        <w:t>Catalog</w:t>
-      </w:r>
-      <w:proofErr w:type="spellEnd"/>
-      <w:r>
-        <w:t xml:space="preserve"> </w:t>
-      </w:r>
-      <w:proofErr w:type="spellStart"/>
-      <w:r>
-        <w:t>Upsert</w:t>
-      </w:r>
-      <w:proofErr w:type="spellEnd"/>
-      <w:r>
-        <w:t>: Discovery &amp; Update</w:t>
-      </w:r>
-      <w:bookmarkEnd w:id="29"/>
     </w:p>
     <w:p>
       <w:pPr>
@@ -48798,11 +48796,11 @@
       <w:pPr>
         <w:pStyle w:val="Heading3a"/>
       </w:pPr>
-      <w:bookmarkStart w:id="30" w:name="_Toc428438925"/>
+      <w:bookmarkStart w:id="29" w:name="_Toc428438925"/>
       <w:r>
         <w:t>Collect Database Status &amp; Details</w:t>
       </w:r>
-      <w:bookmarkEnd w:id="30"/>
+      <w:bookmarkEnd w:id="29"/>
     </w:p>
     <w:p>
       <w:pPr>
@@ -48919,11 +48917,11 @@
       <w:pPr>
         <w:pStyle w:val="Heading3a"/>
       </w:pPr>
-      <w:bookmarkStart w:id="31" w:name="_Toc428438926"/>
+      <w:bookmarkStart w:id="30" w:name="_Toc428438926"/>
       <w:r>
         <w:t>Collect SQL Server Agent job status</w:t>
       </w:r>
-      <w:bookmarkEnd w:id="31"/>
+      <w:bookmarkEnd w:id="30"/>
     </w:p>
     <w:p>
       <w:pPr>
@@ -48979,11 +48977,11 @@
       <w:pPr>
         <w:pStyle w:val="Heading3a"/>
       </w:pPr>
-      <w:bookmarkStart w:id="32" w:name="_Toc428438927"/>
+      <w:bookmarkStart w:id="31" w:name="_Toc428438927"/>
       <w:r>
         <w:t>Collect Disk Space Usage information</w:t>
       </w:r>
-      <w:bookmarkEnd w:id="32"/>
+      <w:bookmarkEnd w:id="31"/>
     </w:p>
     <w:p>
       <w:pPr>
@@ -49127,7 +49125,7 @@
       <w:pPr>
         <w:pStyle w:val="Heading3a"/>
       </w:pPr>
-      <w:bookmarkStart w:id="33" w:name="_Toc428438928"/>
+      <w:bookmarkStart w:id="32" w:name="_Toc428438928"/>
       <w:r>
         <w:t xml:space="preserve">Collect </w:t>
       </w:r>
@@ -49139,7 +49137,7 @@
       <w:r>
         <w:t xml:space="preserve"> Messages</w:t>
       </w:r>
-      <w:bookmarkEnd w:id="33"/>
+      <w:bookmarkEnd w:id="32"/>
     </w:p>
     <w:p>
       <w:pPr>
@@ -49260,11 +49258,11 @@
       <w:pPr>
         <w:pStyle w:val="Heading3a"/>
       </w:pPr>
-      <w:bookmarkStart w:id="34" w:name="_Toc428438929"/>
+      <w:bookmarkStart w:id="33" w:name="_Toc428438929"/>
       <w:r>
         <w:t>Collect Event Messages</w:t>
       </w:r>
-      <w:bookmarkEnd w:id="34"/>
+      <w:bookmarkEnd w:id="33"/>
     </w:p>
     <w:p>
       <w:pPr>
@@ -49502,11 +49500,11 @@
       <w:pPr>
         <w:pStyle w:val="Heading2a"/>
       </w:pPr>
-      <w:bookmarkStart w:id="35" w:name="_Toc428438930"/>
+      <w:bookmarkStart w:id="34" w:name="_Toc428438930"/>
       <w:r>
         <w:t>Generate Reports</w:t>
       </w:r>
-      <w:bookmarkEnd w:id="35"/>
+      <w:bookmarkEnd w:id="34"/>
     </w:p>
     <w:p>
       <w:pPr>
@@ -49745,14 +49743,14 @@
           <w:i w:val="0"/>
         </w:rPr>
       </w:pPr>
-      <w:bookmarkStart w:id="36" w:name="_Toc428438931"/>
+      <w:bookmarkStart w:id="35" w:name="_Toc428438931"/>
       <w:r>
         <w:rPr>
           <w:i w:val="0"/>
         </w:rPr>
         <w:t>Modules</w:t>
       </w:r>
-      <w:bookmarkEnd w:id="36"/>
+      <w:bookmarkEnd w:id="35"/>
     </w:p>
     <w:p>
       <w:pPr>
@@ -49815,11 +49813,11 @@
       <w:r>
         <w:t xml:space="preserve"> </w:t>
       </w:r>
-      <w:bookmarkStart w:id="37" w:name="_Toc428438932"/>
+      <w:bookmarkStart w:id="36" w:name="_Toc428438932"/>
       <w:r>
         <w:t>Instance Availability</w:t>
       </w:r>
-      <w:bookmarkEnd w:id="37"/>
+      <w:bookmarkEnd w:id="36"/>
     </w:p>
     <w:p>
       <w:pPr>
@@ -49974,11 +49972,11 @@
       <w:r>
         <w:t xml:space="preserve"> </w:t>
       </w:r>
-      <w:bookmarkStart w:id="38" w:name="_Toc428438933"/>
+      <w:bookmarkStart w:id="37" w:name="_Toc428438933"/>
       <w:r>
         <w:t>Databases Status</w:t>
       </w:r>
-      <w:bookmarkEnd w:id="38"/>
+      <w:bookmarkEnd w:id="37"/>
     </w:p>
     <w:p>
       <w:pPr>
@@ -50034,11 +50032,11 @@
       <w:r>
         <w:t xml:space="preserve"> </w:t>
       </w:r>
-      <w:bookmarkStart w:id="39" w:name="_Toc428438934"/>
+      <w:bookmarkStart w:id="38" w:name="_Toc428438934"/>
       <w:r>
         <w:t>SQL Server Agent Jobs Status</w:t>
       </w:r>
-      <w:bookmarkEnd w:id="39"/>
+      <w:bookmarkEnd w:id="38"/>
     </w:p>
     <w:p>
       <w:pPr>
@@ -50100,11 +50098,11 @@
       <w:r>
         <w:t xml:space="preserve"> </w:t>
       </w:r>
-      <w:bookmarkStart w:id="40" w:name="_Toc428438935"/>
+      <w:bookmarkStart w:id="39" w:name="_Toc428438935"/>
       <w:r>
         <w:t>Disk Space Information</w:t>
       </w:r>
-      <w:bookmarkEnd w:id="40"/>
+      <w:bookmarkEnd w:id="39"/>
     </w:p>
     <w:p>
       <w:pPr>
@@ -50182,7 +50180,7 @@
       <w:r>
         <w:t xml:space="preserve"> </w:t>
       </w:r>
-      <w:bookmarkStart w:id="41" w:name="_Toc428438936"/>
+      <w:bookmarkStart w:id="40" w:name="_Toc428438936"/>
       <w:proofErr w:type="spellStart"/>
       <w:r>
         <w:t>Errorlog</w:t>
@@ -50191,7 +50189,7 @@
       <w:r>
         <w:t xml:space="preserve"> Messages</w:t>
       </w:r>
-      <w:bookmarkEnd w:id="41"/>
+      <w:bookmarkEnd w:id="40"/>
     </w:p>
     <w:p>
       <w:pPr>
@@ -50296,14 +50294,14 @@
           <w:i w:val="0"/>
         </w:rPr>
       </w:pPr>
-      <w:bookmarkStart w:id="42" w:name="_Toc428438937"/>
+      <w:bookmarkStart w:id="41" w:name="_Toc428438937"/>
       <w:r>
         <w:rPr>
           <w:i w:val="0"/>
         </w:rPr>
         <w:t>Potential Issues</w:t>
       </w:r>
-      <w:bookmarkEnd w:id="42"/>
+      <w:bookmarkEnd w:id="41"/>
     </w:p>
     <w:p>
       <w:pPr>
@@ -50331,11 +50329,11 @@
       <w:r>
         <w:t xml:space="preserve"> </w:t>
       </w:r>
-      <w:bookmarkStart w:id="43" w:name="_Toc428438938"/>
+      <w:bookmarkStart w:id="42" w:name="_Toc428438938"/>
       <w:r>
         <w:t>Offline Databases</w:t>
       </w:r>
-      <w:bookmarkEnd w:id="43"/>
+      <w:bookmarkEnd w:id="42"/>
     </w:p>
     <w:p>
       <w:pPr>
@@ -50450,11 +50448,11 @@
       <w:r>
         <w:t xml:space="preserve"> </w:t>
       </w:r>
-      <w:bookmarkStart w:id="44" w:name="_Toc428438939"/>
+      <w:bookmarkStart w:id="43" w:name="_Toc428438939"/>
       <w:r>
         <w:t>SQL Server Agent Job Failures</w:t>
       </w:r>
-      <w:bookmarkEnd w:id="44"/>
+      <w:bookmarkEnd w:id="43"/>
     </w:p>
     <w:p>
       <w:pPr>
@@ -50534,11 +50532,11 @@
       <w:r>
         <w:t xml:space="preserve"> </w:t>
       </w:r>
-      <w:bookmarkStart w:id="45" w:name="_Toc428438940"/>
+      <w:bookmarkStart w:id="44" w:name="_Toc428438940"/>
       <w:r>
         <w:t>Long Running SQL Agent Jobs</w:t>
       </w:r>
-      <w:bookmarkEnd w:id="45"/>
+      <w:bookmarkEnd w:id="44"/>
     </w:p>
     <w:p>
       <w:pPr>
@@ -50602,11 +50600,11 @@
       <w:r>
         <w:t xml:space="preserve"> </w:t>
       </w:r>
-      <w:bookmarkStart w:id="46" w:name="_Toc428438941"/>
+      <w:bookmarkStart w:id="45" w:name="_Toc428438941"/>
       <w:r>
         <w:t>Low Free Disk Space</w:t>
       </w:r>
-      <w:bookmarkEnd w:id="46"/>
+      <w:bookmarkEnd w:id="45"/>
     </w:p>
     <w:p>
       <w:pPr>
@@ -50658,43 +50656,7 @@
           <w:sz w:val="20"/>
           <w:szCs w:val="20"/>
         </w:rPr>
-        <w:t>Configurable though option</w:t>
-      </w:r>
-      <w:r>
-        <w:rPr>
-          <w:rFonts w:ascii="Arial" w:hAnsi="Arial" w:cs="Arial"/>
-          <w:i/>
-          <w:sz w:val="20"/>
-          <w:szCs w:val="20"/>
-        </w:rPr>
-        <w:t>s</w:t>
-      </w:r>
-      <w:r>
-        <w:rPr>
-          <w:rFonts w:ascii="Arial" w:hAnsi="Arial" w:cs="Arial"/>
-          <w:i/>
-          <w:sz w:val="20"/>
-          <w:szCs w:val="20"/>
-        </w:rPr>
-        <w:t xml:space="preserve"> "Free Disk Space Min Percent (percent)"</w:t>
-      </w:r>
-      <w:r>
-        <w:rPr>
-          <w:rFonts w:ascii="Arial" w:hAnsi="Arial" w:cs="Arial"/>
-          <w:i/>
-          <w:sz w:val="20"/>
-          <w:szCs w:val="20"/>
-        </w:rPr>
-        <w:t xml:space="preserve"> and </w:t>
-      </w:r>
-      <w:r>
-        <w:rPr>
-          <w:rFonts w:ascii="Arial" w:hAnsi="Arial" w:cs="Arial"/>
-          <w:i/>
-          <w:sz w:val="20"/>
-          <w:szCs w:val="20"/>
-        </w:rPr>
-        <w:t>"Free Disk Space Min Space (</w:t>
+        <w:t>Configurable though options "Free Disk Space Min Percent (percent)" and "Free Disk Space Min Space (</w:t>
       </w:r>
       <w:proofErr w:type="spellStart"/>
       <w:r>
@@ -50734,11 +50696,11 @@
       <w:r>
         <w:t xml:space="preserve"> </w:t>
       </w:r>
-      <w:bookmarkStart w:id="47" w:name="_Toc428438942"/>
+      <w:bookmarkStart w:id="46" w:name="_Toc428438942"/>
       <w:r>
         <w:t>Outdated Backup for Databases</w:t>
       </w:r>
-      <w:bookmarkEnd w:id="47"/>
+      <w:bookmarkEnd w:id="46"/>
     </w:p>
     <w:p>
       <w:pPr>
@@ -50859,11 +50821,11 @@
       <w:r>
         <w:t xml:space="preserve"> </w:t>
       </w:r>
-      <w:bookmarkStart w:id="48" w:name="_Toc428438943"/>
+      <w:bookmarkStart w:id="47" w:name="_Toc428438943"/>
       <w:r>
         <w:t>Outdated DBCC CHECKDB Databases</w:t>
       </w:r>
-      <w:bookmarkEnd w:id="48"/>
+      <w:bookmarkEnd w:id="47"/>
     </w:p>
     <w:p>
       <w:pPr>
@@ -51001,11 +50963,11 @@
         <w:ind w:left="1701" w:hanging="621"/>
         <w:jc w:val="both"/>
       </w:pPr>
-      <w:bookmarkStart w:id="49" w:name="_Toc428438944"/>
+      <w:bookmarkStart w:id="48" w:name="_Toc428438944"/>
       <w:r>
         <w:t>Frequently Fragmented Indexes</w:t>
       </w:r>
-      <w:bookmarkEnd w:id="49"/>
+      <w:bookmarkEnd w:id="48"/>
     </w:p>
     <w:p>
       <w:pPr>
@@ -51215,7 +51177,7 @@
       <w:r>
         <w:t xml:space="preserve"> </w:t>
       </w:r>
-      <w:bookmarkStart w:id="50" w:name="_Toc428438945"/>
+      <w:bookmarkStart w:id="49" w:name="_Toc428438945"/>
       <w:proofErr w:type="spellStart"/>
       <w:r>
         <w:t>Errorlog</w:t>
@@ -51224,7 +51186,7 @@
       <w:r>
         <w:t xml:space="preserve"> Messages</w:t>
       </w:r>
-      <w:bookmarkEnd w:id="50"/>
+      <w:bookmarkEnd w:id="49"/>
     </w:p>
     <w:p>
       <w:pPr>
@@ -51295,6 +51257,34 @@
         </w:rPr>
         <w:t xml:space="preserve"> to exclude unwanted messages.</w:t>
       </w:r>
+      <w:r>
+        <w:rPr>
+          <w:rFonts w:ascii="Arial" w:hAnsi="Arial" w:cs="Arial"/>
+          <w:sz w:val="20"/>
+          <w:szCs w:val="20"/>
+        </w:rPr>
+        <w:t xml:space="preserve"> Table </w:t>
+      </w:r>
+      <w:proofErr w:type="spellStart"/>
+      <w:r>
+        <w:rPr>
+          <w:rFonts w:ascii="Courier New" w:hAnsi="Courier New" w:cs="Courier New"/>
+          <w:sz w:val="18"/>
+          <w:szCs w:val="18"/>
+        </w:rPr>
+        <w:t>dbo.catalogHardcodedFilters</w:t>
+      </w:r>
+      <w:proofErr w:type="spellEnd"/>
+      <w:r>
+        <w:rPr>
+          <w:rFonts w:ascii="Arial" w:hAnsi="Arial" w:cs="Arial"/>
+          <w:sz w:val="20"/>
+          <w:szCs w:val="20"/>
+        </w:rPr>
+        <w:t xml:space="preserve"> contains the hardcoded filters, which can be turned on/off.</w:t>
+      </w:r>
+      <w:bookmarkStart w:id="50" w:name="_GoBack"/>
+      <w:bookmarkEnd w:id="50"/>
     </w:p>
     <w:p>
       <w:pPr>
@@ -52113,7 +52103,6 @@
       </w:pPr>
       <w:bookmarkStart w:id="59" w:name="_Toc428438954"/>
       <w:r>
-        <w:lastRenderedPageBreak/>
         <w:t>Report Configuration options</w:t>
       </w:r>
       <w:bookmarkEnd w:id="59"/>
@@ -56281,7 +56270,7 @@
         </mc:Choice>
         <mc:Fallback>
           <w:pict>
-            <v:line w14:anchorId="6B0B9172" id="Line 8" o:spid="_x0000_s1026" style="position:absolute;z-index:251658240;visibility:visible;mso-wrap-style:square;mso-width-percent:0;mso-height-percent:0;mso-wrap-distance-left:9pt;mso-wrap-distance-top:0;mso-wrap-distance-right:9pt;mso-wrap-distance-bottom:0;mso-position-horizontal:absolute;mso-position-horizontal-relative:text;mso-position-vertical:absolute;mso-position-vertical-relative:text;mso-width-percent:0;mso-height-percent:0;mso-width-relative:page;mso-height-relative:page" from="0,-.8pt" to="481.65pt,-.8pt" o:gfxdata="UEsDBBQABgAIAAAAIQC2gziS/gAAAOEBAAATAAAAW0NvbnRlbnRfVHlwZXNdLnhtbJSRQU7DMBBF&#10;90jcwfIWJU67QAgl6YK0S0CoHGBkTxKLZGx5TGhvj5O2G0SRWNoz/78nu9wcxkFMGNg6quQqL6RA&#10;0s5Y6ir5vt9lD1JwBDIwOMJKHpHlpr69KfdHjyxSmriSfYz+USnWPY7AufNIadK6MEJMx9ApD/oD&#10;OlTrorhX2lFEilmcO2RdNtjC5xDF9pCuTyYBB5bi6bQ4syoJ3g9WQ0ymaiLzg5KdCXlKLjvcW893&#10;SUOqXwnz5DrgnHtJTxOsQfEKIT7DmDSUCaxw7Rqn8787ZsmRM9e2VmPeBN4uqYvTtW7jvijg9N/y&#10;JsXecLq0q+WD6m8AAAD//wMAUEsDBBQABgAIAAAAIQA4/SH/1gAAAJQBAAALAAAAX3JlbHMvLnJl&#10;bHOkkMFqwzAMhu+DvYPRfXGawxijTi+j0GvpHsDYimMaW0Yy2fr2M4PBMnrbUb/Q94l/f/hMi1qR&#10;JVI2sOt6UJgd+ZiDgffL8ekFlFSbvV0oo4EbChzGx4f9GRdb25HMsYhqlCwG5lrLq9biZkxWOiqY&#10;22YiTra2kYMu1l1tQD30/bPm3wwYN0x18gb45AdQl1tp5j/sFB2T0FQ7R0nTNEV3j6o9feQzro1i&#10;OWA14Fm+Q8a1a8+Bvu/d/dMb2JY5uiPbhG/ktn4cqGU/er3pcvwCAAD//wMAUEsDBBQABgAIAAAA&#10;IQADyRXjEQIAACgEAAAOAAAAZHJzL2Uyb0RvYy54bWysU8GO2jAQvVfqP1i+QxIaKESEVZVAL7SL&#10;tNsPMLZDrDq2ZRsCqvrvHRuC2PZSVc3BGXtmnt/MGy+fzp1EJ26d0KrE2TjFiCuqmVCHEn973Yzm&#10;GDlPFCNSK17iC3f4afX+3bI3BZ/oVkvGLQIQ5YrelLj13hRJ4mjLO+LG2nAFzkbbjnjY2kPCLOkB&#10;vZPJJE1nSa8tM1ZT7hyc1lcnXkX8puHUPzeN4x7JEgM3H1cb131Yk9WSFAdLTCvojQb5BxYdEQou&#10;vUPVxBN0tOIPqE5Qq51u/JjqLtFNIyiPNUA1WfpbNS8tMTzWAs1x5t4m9/9g6dfTziLBQDuMFOlA&#10;oq1QHM1DZ3rjCgio1M6G2uhZvZitpt8dUrpqiTrwyPD1YiAtCxnJm5SwcQbw9/0XzSCGHL2ObTo3&#10;tguQ0AB0jmpc7mrws0cUDmdZNltMpxjRwZeQYkg01vnPXHcoGCWWwDkCk9PW+UCEFENIuEfpjZAy&#10;ii0V6ku8mE6mMcFpKVhwhjBnD/tKWnQiYVziF6sCz2OY1UfFIljLCVvfbE+EvNpwuVQBD0oBOjfr&#10;Og8/FuliPV/P81E+ma1HeVrXo0+bKh/NNtnHaf2hrqo6+xmoZXnRCsa4CuyG2czyv9P+9kquU3Wf&#10;znsbkrfosV9AdvhH0lHLIN91EPaaXXZ20BjGMQbfnk6Y98c92I8PfPULAAD//wMAUEsDBBQABgAI&#10;AAAAIQBBTnb52wAAAAYBAAAPAAAAZHJzL2Rvd25yZXYueG1sTI/BTsMwEETvSPyDtUhcqtZpI0WQ&#10;xqkQkBsXCojrNt4mEfE6jd028PUs4gDHnRnNvC02k+vVicbQeTawXCSgiGtvO24MvL5U8xtQISJb&#10;7D2TgU8KsCkvLwrMrT/zM522sVFSwiFHA22MQ651qFtyGBZ+IBZv70eHUc6x0XbEs5S7Xq+SJNMO&#10;O5aFFge6b6n+2B6dgVC90aH6mtWz5D1tPK0OD0+PaMz11XS3BhVpin9h+MEXdCiFaeePbIPqDcgj&#10;0cB8mYES9zZLU1C7X0GXhf6PX34DAAD//wMAUEsBAi0AFAAGAAgAAAAhALaDOJL+AAAA4QEAABMA&#10;AAAAAAAAAAAAAAAAAAAAAFtDb250ZW50X1R5cGVzXS54bWxQSwECLQAUAAYACAAAACEAOP0h/9YA&#10;AACUAQAACwAAAAAAAAAAAAAAAAAvAQAAX3JlbHMvLnJlbHNQSwECLQAUAAYACAAAACEAA8kV4xEC&#10;AAAoBAAADgAAAAAAAAAAAAAAAAAuAgAAZHJzL2Uyb0RvYy54bWxQSwECLQAUAAYACAAAACEAQU52&#10;+dsAAAAGAQAADwAAAAAAAAAAAAAAAABrBAAAZHJzL2Rvd25yZXYueG1sUEsFBgAAAAAEAAQA8wAA&#10;AHMFAAAAAA==&#10;"/>
+            <v:line w14:anchorId="5DAEC2E7" id="Line 8" o:spid="_x0000_s1026" style="position:absolute;z-index:251658240;visibility:visible;mso-wrap-style:square;mso-width-percent:0;mso-height-percent:0;mso-wrap-distance-left:9pt;mso-wrap-distance-top:0;mso-wrap-distance-right:9pt;mso-wrap-distance-bottom:0;mso-position-horizontal:absolute;mso-position-horizontal-relative:text;mso-position-vertical:absolute;mso-position-vertical-relative:text;mso-width-percent:0;mso-height-percent:0;mso-width-relative:page;mso-height-relative:page" from="0,-.8pt" to="481.65pt,-.8pt" o:gfxdata="UEsDBBQABgAIAAAAIQC2gziS/gAAAOEBAAATAAAAW0NvbnRlbnRfVHlwZXNdLnhtbJSRQU7DMBBF&#10;90jcwfIWJU67QAgl6YK0S0CoHGBkTxKLZGx5TGhvj5O2G0SRWNoz/78nu9wcxkFMGNg6quQqL6RA&#10;0s5Y6ir5vt9lD1JwBDIwOMJKHpHlpr69KfdHjyxSmriSfYz+USnWPY7AufNIadK6MEJMx9ApD/oD&#10;OlTrorhX2lFEilmcO2RdNtjC5xDF9pCuTyYBB5bi6bQ4syoJ3g9WQ0ymaiLzg5KdCXlKLjvcW893&#10;SUOqXwnz5DrgnHtJTxOsQfEKIT7DmDSUCaxw7Rqn8787ZsmRM9e2VmPeBN4uqYvTtW7jvijg9N/y&#10;JsXecLq0q+WD6m8AAAD//wMAUEsDBBQABgAIAAAAIQA4/SH/1gAAAJQBAAALAAAAX3JlbHMvLnJl&#10;bHOkkMFqwzAMhu+DvYPRfXGawxijTi+j0GvpHsDYimMaW0Yy2fr2M4PBMnrbUb/Q94l/f/hMi1qR&#10;JVI2sOt6UJgd+ZiDgffL8ekFlFSbvV0oo4EbChzGx4f9GRdb25HMsYhqlCwG5lrLq9biZkxWOiqY&#10;22YiTra2kYMu1l1tQD30/bPm3wwYN0x18gb45AdQl1tp5j/sFB2T0FQ7R0nTNEV3j6o9feQzro1i&#10;OWA14Fm+Q8a1a8+Bvu/d/dMb2JY5uiPbhG/ktn4cqGU/er3pcvwCAAD//wMAUEsDBBQABgAIAAAA&#10;IQADyRXjEQIAACgEAAAOAAAAZHJzL2Uyb0RvYy54bWysU8GO2jAQvVfqP1i+QxIaKESEVZVAL7SL&#10;tNsPMLZDrDq2ZRsCqvrvHRuC2PZSVc3BGXtmnt/MGy+fzp1EJ26d0KrE2TjFiCuqmVCHEn973Yzm&#10;GDlPFCNSK17iC3f4afX+3bI3BZ/oVkvGLQIQ5YrelLj13hRJ4mjLO+LG2nAFzkbbjnjY2kPCLOkB&#10;vZPJJE1nSa8tM1ZT7hyc1lcnXkX8puHUPzeN4x7JEgM3H1cb131Yk9WSFAdLTCvojQb5BxYdEQou&#10;vUPVxBN0tOIPqE5Qq51u/JjqLtFNIyiPNUA1WfpbNS8tMTzWAs1x5t4m9/9g6dfTziLBQDuMFOlA&#10;oq1QHM1DZ3rjCgio1M6G2uhZvZitpt8dUrpqiTrwyPD1YiAtCxnJm5SwcQbw9/0XzSCGHL2ObTo3&#10;tguQ0AB0jmpc7mrws0cUDmdZNltMpxjRwZeQYkg01vnPXHcoGCWWwDkCk9PW+UCEFENIuEfpjZAy&#10;ii0V6ku8mE6mMcFpKVhwhjBnD/tKWnQiYVziF6sCz2OY1UfFIljLCVvfbE+EvNpwuVQBD0oBOjfr&#10;Og8/FuliPV/P81E+ma1HeVrXo0+bKh/NNtnHaf2hrqo6+xmoZXnRCsa4CuyG2czyv9P+9kquU3Wf&#10;znsbkrfosV9AdvhH0lHLIN91EPaaXXZ20BjGMQbfnk6Y98c92I8PfPULAAD//wMAUEsDBBQABgAI&#10;AAAAIQBBTnb52wAAAAYBAAAPAAAAZHJzL2Rvd25yZXYueG1sTI/BTsMwEETvSPyDtUhcqtZpI0WQ&#10;xqkQkBsXCojrNt4mEfE6jd028PUs4gDHnRnNvC02k+vVicbQeTawXCSgiGtvO24MvL5U8xtQISJb&#10;7D2TgU8KsCkvLwrMrT/zM522sVFSwiFHA22MQ651qFtyGBZ+IBZv70eHUc6x0XbEs5S7Xq+SJNMO&#10;O5aFFge6b6n+2B6dgVC90aH6mtWz5D1tPK0OD0+PaMz11XS3BhVpin9h+MEXdCiFaeePbIPqDcgj&#10;0cB8mYES9zZLU1C7X0GXhf6PX34DAAD//wMAUEsBAi0AFAAGAAgAAAAhALaDOJL+AAAA4QEAABMA&#10;AAAAAAAAAAAAAAAAAAAAAFtDb250ZW50X1R5cGVzXS54bWxQSwECLQAUAAYACAAAACEAOP0h/9YA&#10;AACUAQAACwAAAAAAAAAAAAAAAAAvAQAAX3JlbHMvLnJlbHNQSwECLQAUAAYACAAAACEAA8kV4xEC&#10;AAAoBAAADgAAAAAAAAAAAAAAAAAuAgAAZHJzL2Uyb0RvYy54bWxQSwECLQAUAAYACAAAACEAQU52&#10;+dsAAAAGAQAADwAAAAAAAAAAAAAAAABrBAAAZHJzL2Rvd25yZXYueG1sUEsFBgAAAAAEAAQA8wAA&#10;AHMFAAAAAA==&#10;"/>
           </w:pict>
         </mc:Fallback>
       </mc:AlternateContent>
@@ -56454,7 +56443,7 @@
               <w:szCs w:val="16"/>
               <w:lang w:val="ro-RO"/>
             </w:rPr>
-            <w:t>27/08/2015</w:t>
+            <w:t>07/09/2015</w:t>
           </w:r>
           <w:r>
             <w:rPr>
@@ -56758,7 +56747,7 @@
               <w:szCs w:val="16"/>
               <w:lang w:val="ro-RO"/>
             </w:rPr>
-            <w:t>10</w:t>
+            <w:t>22</w:t>
           </w:r>
           <w:r>
             <w:rPr>
@@ -57196,7 +57185,7 @@
         </mc:Choice>
         <mc:Fallback>
           <w:pict>
-            <v:line w14:anchorId="4F189EE7" id="Line 11" o:spid="_x0000_s1026" style="position:absolute;z-index:251657216;visibility:visible;mso-wrap-style:square;mso-width-percent:0;mso-height-percent:0;mso-wrap-distance-left:9pt;mso-wrap-distance-top:0;mso-wrap-distance-right:9pt;mso-wrap-distance-bottom:0;mso-position-horizontal:absolute;mso-position-horizontal-relative:text;mso-position-vertical:absolute;mso-position-vertical-relative:text;mso-width-percent:0;mso-height-percent:0;mso-width-relative:page;mso-height-relative:page" from="0,2.2pt" to="481.65pt,2.2pt" o:gfxdata="UEsDBBQABgAIAAAAIQC2gziS/gAAAOEBAAATAAAAW0NvbnRlbnRfVHlwZXNdLnhtbJSRQU7DMBBF&#10;90jcwfIWJU67QAgl6YK0S0CoHGBkTxKLZGx5TGhvj5O2G0SRWNoz/78nu9wcxkFMGNg6quQqL6RA&#10;0s5Y6ir5vt9lD1JwBDIwOMJKHpHlpr69KfdHjyxSmriSfYz+USnWPY7AufNIadK6MEJMx9ApD/oD&#10;OlTrorhX2lFEilmcO2RdNtjC5xDF9pCuTyYBB5bi6bQ4syoJ3g9WQ0ymaiLzg5KdCXlKLjvcW893&#10;SUOqXwnz5DrgnHtJTxOsQfEKIT7DmDSUCaxw7Rqn8787ZsmRM9e2VmPeBN4uqYvTtW7jvijg9N/y&#10;JsXecLq0q+WD6m8AAAD//wMAUEsDBBQABgAIAAAAIQA4/SH/1gAAAJQBAAALAAAAX3JlbHMvLnJl&#10;bHOkkMFqwzAMhu+DvYPRfXGawxijTi+j0GvpHsDYimMaW0Yy2fr2M4PBMnrbUb/Q94l/f/hMi1qR&#10;JVI2sOt6UJgd+ZiDgffL8ekFlFSbvV0oo4EbChzGx4f9GRdb25HMsYhqlCwG5lrLq9biZkxWOiqY&#10;22YiTra2kYMu1l1tQD30/bPm3wwYN0x18gb45AdQl1tp5j/sFB2T0FQ7R0nTNEV3j6o9feQzro1i&#10;OWA14Fm+Q8a1a8+Bvu/d/dMb2JY5uiPbhG/ktn4cqGU/er3pcvwCAAD//wMAUEsDBBQABgAIAAAA&#10;IQBoWSqzFAIAACkEAAAOAAAAZHJzL2Uyb0RvYy54bWysU8uu2jAQ3VfqP1jeQxIaKESEqyqBbmgv&#10;0r39AGM7xKpjW7YhoKr/3rGBtLSbqmoWzthz5vjMw8uncyfRiVsntCpxNk4x4opqJtShxF9eN6M5&#10;Rs4TxYjUipf4wh1+Wr19s+xNwSe61ZJxi4BEuaI3JW69N0WSONryjrixNlyBs9G2Ix629pAwS3pg&#10;72QySdNZ0mvLjNWUOwen9dWJV5G/aTj1z03juEeyxKDNx9XGdR/WZLUkxcES0wp6k0H+QUVHhIJL&#10;B6qaeIKOVvxB1QlqtdONH1PdJbppBOUxB8gmS3/L5qUlhsdcoDjODGVy/4+Wfj7tLBKsxBOMFOmg&#10;RVuhOMqyUJreuAIQldrZkBw9qxez1fSrQ0pXLVEHHiW+XgzExYjkISRsnIEL9v0nzQBDjl7HOp0b&#10;2wVKqAA6x3Zchnbws0cUDmdZNltMpxjRuy8hxT3QWOc/ct2hYJRYguhITE5b50E6QO+QcI/SGyFl&#10;7LZUqC/xYjqZxgCnpWDBGWDOHvaVtOhEwrzEL9QByB5gVh8Vi2QtJ2x9sz0R8moDXqrAB6mAnJt1&#10;HYhvi3Sxnq/n+SifzNajPK3r0YdNlY9mm+z9tH5XV1WdfQ/SsrxoBWNcBXX34czyv2v+7Zlcx2oY&#10;z6EMySN7TBHE3v9RdOxlaN91EPaaXXY2VCO0FeYxgm9vJwz8r/uI+vnCVz8AAAD//wMAUEsDBBQA&#10;BgAIAAAAIQCgGO202gAAAAQBAAAPAAAAZHJzL2Rvd25yZXYueG1sTI/BTsMwEETvSP0HaytxqahD&#10;U1UQ4lQIyI0LBcR1G2+TqPE6jd028PUsXOA4mtHMm3w9uk6daAitZwPX8wQUceVty7WBt9fy6gZU&#10;iMgWO89k4JMCrIvJRY6Z9Wd+odMm1kpKOGRooImxz7QOVUMOw9z3xOLt/OAwihxqbQc8S7nr9CJJ&#10;Vtphy7LQYE8PDVX7zdEZCOU7HcqvWTVLPtLa0+Lw+PyExlxOx/s7UJHG+BeGH3xBh0KYtv7INqjO&#10;gByJBpZLUGLertIU1PZX6yLX/+GLbwAAAP//AwBQSwECLQAUAAYACAAAACEAtoM4kv4AAADhAQAA&#10;EwAAAAAAAAAAAAAAAAAAAAAAW0NvbnRlbnRfVHlwZXNdLnhtbFBLAQItABQABgAIAAAAIQA4/SH/&#10;1gAAAJQBAAALAAAAAAAAAAAAAAAAAC8BAABfcmVscy8ucmVsc1BLAQItABQABgAIAAAAIQBoWSqz&#10;FAIAACkEAAAOAAAAAAAAAAAAAAAAAC4CAABkcnMvZTJvRG9jLnhtbFBLAQItABQABgAIAAAAIQCg&#10;GO202gAAAAQBAAAPAAAAAAAAAAAAAAAAAG4EAABkcnMvZG93bnJldi54bWxQSwUGAAAAAAQABADz&#10;AAAAdQUAAAAA&#10;"/>
+            <v:line w14:anchorId="0DD3ECBE" id="Line 11" o:spid="_x0000_s1026" style="position:absolute;z-index:251657216;visibility:visible;mso-wrap-style:square;mso-width-percent:0;mso-height-percent:0;mso-wrap-distance-left:9pt;mso-wrap-distance-top:0;mso-wrap-distance-right:9pt;mso-wrap-distance-bottom:0;mso-position-horizontal:absolute;mso-position-horizontal-relative:text;mso-position-vertical:absolute;mso-position-vertical-relative:text;mso-width-percent:0;mso-height-percent:0;mso-width-relative:page;mso-height-relative:page" from="0,2.2pt" to="481.65pt,2.2pt" o:gfxdata="UEsDBBQABgAIAAAAIQC2gziS/gAAAOEBAAATAAAAW0NvbnRlbnRfVHlwZXNdLnhtbJSRQU7DMBBF&#10;90jcwfIWJU67QAgl6YK0S0CoHGBkTxKLZGx5TGhvj5O2G0SRWNoz/78nu9wcxkFMGNg6quQqL6RA&#10;0s5Y6ir5vt9lD1JwBDIwOMJKHpHlpr69KfdHjyxSmriSfYz+USnWPY7AufNIadK6MEJMx9ApD/oD&#10;OlTrorhX2lFEilmcO2RdNtjC5xDF9pCuTyYBB5bi6bQ4syoJ3g9WQ0ymaiLzg5KdCXlKLjvcW893&#10;SUOqXwnz5DrgnHtJTxOsQfEKIT7DmDSUCaxw7Rqn8787ZsmRM9e2VmPeBN4uqYvTtW7jvijg9N/y&#10;JsXecLq0q+WD6m8AAAD//wMAUEsDBBQABgAIAAAAIQA4/SH/1gAAAJQBAAALAAAAX3JlbHMvLnJl&#10;bHOkkMFqwzAMhu+DvYPRfXGawxijTi+j0GvpHsDYimMaW0Yy2fr2M4PBMnrbUb/Q94l/f/hMi1qR&#10;JVI2sOt6UJgd+ZiDgffL8ekFlFSbvV0oo4EbChzGx4f9GRdb25HMsYhqlCwG5lrLq9biZkxWOiqY&#10;22YiTra2kYMu1l1tQD30/bPm3wwYN0x18gb45AdQl1tp5j/sFB2T0FQ7R0nTNEV3j6o9feQzro1i&#10;OWA14Fm+Q8a1a8+Bvu/d/dMb2JY5uiPbhG/ktn4cqGU/er3pcvwCAAD//wMAUEsDBBQABgAIAAAA&#10;IQBoWSqzFAIAACkEAAAOAAAAZHJzL2Uyb0RvYy54bWysU8uu2jAQ3VfqP1jeQxIaKESEqyqBbmgv&#10;0r39AGM7xKpjW7YhoKr/3rGBtLSbqmoWzthz5vjMw8uncyfRiVsntCpxNk4x4opqJtShxF9eN6M5&#10;Rs4TxYjUipf4wh1+Wr19s+xNwSe61ZJxi4BEuaI3JW69N0WSONryjrixNlyBs9G2Ix629pAwS3pg&#10;72QySdNZ0mvLjNWUOwen9dWJV5G/aTj1z03juEeyxKDNx9XGdR/WZLUkxcES0wp6k0H+QUVHhIJL&#10;B6qaeIKOVvxB1QlqtdONH1PdJbppBOUxB8gmS3/L5qUlhsdcoDjODGVy/4+Wfj7tLBKsxBOMFOmg&#10;RVuhOMqyUJreuAIQldrZkBw9qxez1fSrQ0pXLVEHHiW+XgzExYjkISRsnIEL9v0nzQBDjl7HOp0b&#10;2wVKqAA6x3Zchnbws0cUDmdZNltMpxjRuy8hxT3QWOc/ct2hYJRYguhITE5b50E6QO+QcI/SGyFl&#10;7LZUqC/xYjqZxgCnpWDBGWDOHvaVtOhEwrzEL9QByB5gVh8Vi2QtJ2x9sz0R8moDXqrAB6mAnJt1&#10;HYhvi3Sxnq/n+SifzNajPK3r0YdNlY9mm+z9tH5XV1WdfQ/SsrxoBWNcBXX34czyv2v+7Zlcx2oY&#10;z6EMySN7TBHE3v9RdOxlaN91EPaaXXY2VCO0FeYxgm9vJwz8r/uI+vnCVz8AAAD//wMAUEsDBBQA&#10;BgAIAAAAIQCgGO202gAAAAQBAAAPAAAAZHJzL2Rvd25yZXYueG1sTI/BTsMwEETvSP0HaytxqahD&#10;U1UQ4lQIyI0LBcR1G2+TqPE6jd028PUsXOA4mtHMm3w9uk6daAitZwPX8wQUceVty7WBt9fy6gZU&#10;iMgWO89k4JMCrIvJRY6Z9Wd+odMm1kpKOGRooImxz7QOVUMOw9z3xOLt/OAwihxqbQc8S7nr9CJJ&#10;Vtphy7LQYE8PDVX7zdEZCOU7HcqvWTVLPtLa0+Lw+PyExlxOx/s7UJHG+BeGH3xBh0KYtv7INqjO&#10;gByJBpZLUGLertIU1PZX6yLX/+GLbwAAAP//AwBQSwECLQAUAAYACAAAACEAtoM4kv4AAADhAQAA&#10;EwAAAAAAAAAAAAAAAAAAAAAAW0NvbnRlbnRfVHlwZXNdLnhtbFBLAQItABQABgAIAAAAIQA4/SH/&#10;1gAAAJQBAAALAAAAAAAAAAAAAAAAAC8BAABfcmVscy8ucmVsc1BLAQItABQABgAIAAAAIQBoWSqz&#10;FAIAACkEAAAOAAAAAAAAAAAAAAAAAC4CAABkcnMvZTJvRG9jLnhtbFBLAQItABQABgAIAAAAIQCg&#10;GO202gAAAAQBAAAPAAAAAAAAAAAAAAAAAG4EAABkcnMvZG93bnJldi54bWxQSwUGAAAAAAQABADz&#10;AAAAdQUAAAAA&#10;"/>
           </w:pict>
         </mc:Fallback>
       </mc:AlternateContent>
@@ -62713,7 +62702,7 @@
 </file>
 
 <file path=customXml/itemProps1.xml><?xml version="1.0" encoding="utf-8"?>
-<ds:datastoreItem xmlns:ds="http://schemas.openxmlformats.org/officeDocument/2006/customXml" ds:itemID="{B8BA6312-1CBD-43E2-9391-0F37A30B2F19}">
+<ds:datastoreItem xmlns:ds="http://schemas.openxmlformats.org/officeDocument/2006/customXml" ds:itemID="{A3AC3A65-8B86-40FA-892A-A2221836CA1F}">
   <ds:schemaRefs>
     <ds:schemaRef ds:uri="http://schemas.openxmlformats.org/officeDocument/2006/bibliography"/>
   </ds:schemaRefs>

</xml_diff>

<commit_message>
optimize flow when rebuilding heaps and also doing index maintenance to avoid multiple operations on indexes
</commit_message>
<xml_diff>
--- a/source/dbaTDPMon - documentation.docx
+++ b/source/dbaTDPMon - documentation.docx
@@ -8948,7 +8948,25 @@
           <w:szCs w:val="20"/>
           <w:lang w:val="en-US"/>
         </w:rPr>
-        <w:t>Daily: Rebuild or Reorganize Indexes</w:t>
+        <w:t>Daily: Rebuild Heap Tables</w:t>
+      </w:r>
+      <w:r>
+        <w:rPr>
+          <w:rFonts w:ascii="Arial" w:hAnsi="Arial" w:cs="Arial"/>
+          <w:sz w:val="20"/>
+          <w:szCs w:val="20"/>
+          <w:lang w:val="en-US"/>
+        </w:rPr>
+        <w:t xml:space="preserve"> </w:t>
+      </w:r>
+      <w:r>
+        <w:rPr>
+          <w:rFonts w:ascii="Arial" w:hAnsi="Arial" w:cs="Arial"/>
+          <w:sz w:val="20"/>
+          <w:szCs w:val="20"/>
+          <w:lang w:val="en-US"/>
+        </w:rPr>
+        <w:t>(+2k5)</w:t>
       </w:r>
     </w:p>
     <w:p>
@@ -8973,17 +8991,24 @@
           <w:szCs w:val="20"/>
           <w:lang w:val="en-US"/>
         </w:rPr>
-        <w:t xml:space="preserve">ALTER INDEX REORGANIZE </w:t>
-      </w:r>
-      <w:r>
+        <w:t>ALTER TABLE REBUILD (+2k8)</w:t>
+      </w:r>
+    </w:p>
+    <w:p>
+      <w:pPr>
+        <w:pStyle w:val="ListParagraph"/>
+        <w:numPr>
+          <w:ilvl w:val="3"/>
+          <w:numId w:val="4"/>
+        </w:numPr>
+        <w:spacing w:after="0"/>
         <w:rPr>
           <w:rFonts w:ascii="Arial" w:hAnsi="Arial" w:cs="Arial"/>
           <w:sz w:val="20"/>
           <w:szCs w:val="20"/>
           <w:lang w:val="en-US"/>
         </w:rPr>
-        <w:t>–</w:t>
-      </w:r>
+      </w:pPr>
       <w:r>
         <w:rPr>
           <w:rFonts w:ascii="Arial" w:hAnsi="Arial" w:cs="Arial"/>
@@ -8991,7 +9016,7 @@
           <w:szCs w:val="20"/>
           <w:lang w:val="en-US"/>
         </w:rPr>
-        <w:t xml:space="preserve"> </w:t>
+        <w:t>heap tables with disabled unique indexes will be excluded: rebuild</w:t>
       </w:r>
       <w:r>
         <w:rPr>
@@ -9000,7 +9025,7 @@
           <w:szCs w:val="20"/>
           <w:lang w:val="en-US"/>
         </w:rPr>
-        <w:t>logical fragmentation in [</w:t>
+        <w:t xml:space="preserve"> table</w:t>
       </w:r>
       <w:r>
         <w:rPr>
@@ -9009,7 +9034,25 @@
           <w:szCs w:val="20"/>
           <w:lang w:val="en-US"/>
         </w:rPr>
-        <w:t>5,30) +1000 pages</w:t>
+        <w:t xml:space="preserve"> also </w:t>
+      </w:r>
+      <w:r>
+        <w:rPr>
+          <w:rFonts w:ascii="Arial" w:hAnsi="Arial" w:cs="Arial"/>
+          <w:sz w:val="20"/>
+          <w:szCs w:val="20"/>
+          <w:lang w:val="en-US"/>
+        </w:rPr>
+        <w:t xml:space="preserve">means </w:t>
+      </w:r>
+      <w:r>
+        <w:rPr>
+          <w:rFonts w:ascii="Arial" w:hAnsi="Arial" w:cs="Arial"/>
+          <w:sz w:val="20"/>
+          <w:szCs w:val="20"/>
+          <w:lang w:val="en-US"/>
+        </w:rPr>
+        <w:t>index rebuild, and unique indexes may enable unwanted constraints</w:t>
       </w:r>
     </w:p>
     <w:p>
@@ -9034,61 +9077,7 @@
           <w:szCs w:val="20"/>
           <w:lang w:val="en-US"/>
         </w:rPr>
-        <w:t xml:space="preserve">ALTER INDEX REBUILD </w:t>
-      </w:r>
-      <w:r>
-        <w:rPr>
-          <w:rFonts w:ascii="Arial" w:hAnsi="Arial" w:cs="Arial"/>
-          <w:sz w:val="20"/>
-          <w:szCs w:val="20"/>
-          <w:lang w:val="en-US"/>
-        </w:rPr>
-        <w:t>– logical fragmentation in [</w:t>
-      </w:r>
-      <w:r>
-        <w:rPr>
-          <w:rFonts w:ascii="Arial" w:hAnsi="Arial" w:cs="Arial"/>
-          <w:sz w:val="20"/>
-          <w:szCs w:val="20"/>
-          <w:lang w:val="en-US"/>
-        </w:rPr>
-        <w:t>30</w:t>
-      </w:r>
-      <w:r>
-        <w:rPr>
-          <w:rFonts w:ascii="Arial" w:hAnsi="Arial" w:cs="Arial"/>
-          <w:sz w:val="20"/>
-          <w:szCs w:val="20"/>
-          <w:lang w:val="en-US"/>
-        </w:rPr>
-        <w:t>, 100]</w:t>
-      </w:r>
-      <w:r>
-        <w:rPr>
-          <w:rFonts w:ascii="Arial" w:hAnsi="Arial" w:cs="Arial"/>
-          <w:sz w:val="20"/>
-          <w:szCs w:val="20"/>
-          <w:lang w:val="en-US"/>
-        </w:rPr>
-        <w:t xml:space="preserve"> and +1000</w:t>
-      </w:r>
-      <w:r>
-        <w:rPr>
-          <w:rFonts w:ascii="Arial" w:hAnsi="Arial" w:cs="Arial"/>
-          <w:sz w:val="20"/>
-          <w:szCs w:val="20"/>
-          <w:lang w:val="en-US"/>
-        </w:rPr>
-        <w:t xml:space="preserve"> </w:t>
-      </w:r>
-      <w:r>
-        <w:rPr>
-          <w:rFonts w:ascii="Arial" w:hAnsi="Arial" w:cs="Arial"/>
-          <w:sz w:val="20"/>
-          <w:szCs w:val="20"/>
-          <w:lang w:val="en-US"/>
-        </w:rPr>
-        <w:t>pages</w:t>
+        <w:t>alternative algorithm: disable all indexes, create PK as GUID, drop PK, rebuild all indexes</w:t>
       </w:r>
     </w:p>
     <w:p>
@@ -9113,6 +9102,228 @@
           <w:szCs w:val="20"/>
           <w:lang w:val="en-US"/>
         </w:rPr>
+        <w:t>rebuild decision is based on extent fragmentation, page density and forwarded records percentage (</w:t>
+      </w:r>
+      <w:r>
+        <w:rPr>
+          <w:rFonts w:ascii="Arial" w:hAnsi="Arial" w:cs="Arial"/>
+          <w:i/>
+          <w:sz w:val="20"/>
+          <w:szCs w:val="20"/>
+          <w:lang w:val="en-US"/>
+        </w:rPr>
+        <w:t xml:space="preserve">see </w:t>
+      </w:r>
+      <w:r>
+        <w:rPr>
+          <w:rFonts w:ascii="Arial" w:hAnsi="Arial" w:cs="Arial"/>
+          <w:i/>
+          <w:sz w:val="20"/>
+          <w:szCs w:val="20"/>
+          <w:lang w:val="en-US"/>
+        </w:rPr>
+        <w:t>Heap Rebuild algorithm</w:t>
+      </w:r>
+      <w:r>
+        <w:rPr>
+          <w:rFonts w:ascii="Arial" w:hAnsi="Arial" w:cs="Arial"/>
+          <w:sz w:val="20"/>
+          <w:szCs w:val="20"/>
+          <w:lang w:val="en-US"/>
+        </w:rPr>
+        <w:t>)</w:t>
+      </w:r>
+    </w:p>
+    <w:p>
+      <w:pPr>
+        <w:pStyle w:val="ListParagraph"/>
+        <w:numPr>
+          <w:ilvl w:val="0"/>
+          <w:numId w:val="4"/>
+        </w:numPr>
+        <w:spacing w:after="0"/>
+        <w:rPr>
+          <w:rFonts w:ascii="Arial" w:hAnsi="Arial" w:cs="Arial"/>
+          <w:sz w:val="20"/>
+          <w:szCs w:val="20"/>
+          <w:lang w:val="en-US"/>
+        </w:rPr>
+      </w:pPr>
+      <w:bookmarkStart w:id="4" w:name="_GoBack"/>
+      <w:bookmarkEnd w:id="4"/>
+      <w:r>
+        <w:rPr>
+          <w:rFonts w:ascii="Arial" w:hAnsi="Arial" w:cs="Arial"/>
+          <w:sz w:val="20"/>
+          <w:szCs w:val="20"/>
+          <w:lang w:val="en-US"/>
+        </w:rPr>
+        <w:lastRenderedPageBreak/>
+        <w:t>Daily: Rebuild or Reorganize Indexes</w:t>
+      </w:r>
+    </w:p>
+    <w:p>
+      <w:pPr>
+        <w:pStyle w:val="ListParagraph"/>
+        <w:numPr>
+          <w:ilvl w:val="2"/>
+          <w:numId w:val="4"/>
+        </w:numPr>
+        <w:spacing w:after="0"/>
+        <w:rPr>
+          <w:rFonts w:ascii="Arial" w:hAnsi="Arial" w:cs="Arial"/>
+          <w:sz w:val="20"/>
+          <w:szCs w:val="20"/>
+          <w:lang w:val="en-US"/>
+        </w:rPr>
+      </w:pPr>
+      <w:r>
+        <w:rPr>
+          <w:rFonts w:ascii="Arial" w:hAnsi="Arial" w:cs="Arial"/>
+          <w:sz w:val="20"/>
+          <w:szCs w:val="20"/>
+          <w:lang w:val="en-US"/>
+        </w:rPr>
+        <w:t xml:space="preserve">ALTER INDEX REORGANIZE </w:t>
+      </w:r>
+      <w:r>
+        <w:rPr>
+          <w:rFonts w:ascii="Arial" w:hAnsi="Arial" w:cs="Arial"/>
+          <w:sz w:val="20"/>
+          <w:szCs w:val="20"/>
+          <w:lang w:val="en-US"/>
+        </w:rPr>
+        <w:t>–</w:t>
+      </w:r>
+      <w:r>
+        <w:rPr>
+          <w:rFonts w:ascii="Arial" w:hAnsi="Arial" w:cs="Arial"/>
+          <w:sz w:val="20"/>
+          <w:szCs w:val="20"/>
+          <w:lang w:val="en-US"/>
+        </w:rPr>
+        <w:t xml:space="preserve"> </w:t>
+      </w:r>
+      <w:r>
+        <w:rPr>
+          <w:rFonts w:ascii="Arial" w:hAnsi="Arial" w:cs="Arial"/>
+          <w:sz w:val="20"/>
+          <w:szCs w:val="20"/>
+          <w:lang w:val="en-US"/>
+        </w:rPr>
+        <w:t>logical fragmentation in [</w:t>
+      </w:r>
+      <w:r>
+        <w:rPr>
+          <w:rFonts w:ascii="Arial" w:hAnsi="Arial" w:cs="Arial"/>
+          <w:sz w:val="20"/>
+          <w:szCs w:val="20"/>
+          <w:lang w:val="en-US"/>
+        </w:rPr>
+        <w:t>5,30) +1000 pages</w:t>
+      </w:r>
+    </w:p>
+    <w:p>
+      <w:pPr>
+        <w:pStyle w:val="ListParagraph"/>
+        <w:numPr>
+          <w:ilvl w:val="2"/>
+          <w:numId w:val="4"/>
+        </w:numPr>
+        <w:spacing w:after="0"/>
+        <w:rPr>
+          <w:rFonts w:ascii="Arial" w:hAnsi="Arial" w:cs="Arial"/>
+          <w:sz w:val="20"/>
+          <w:szCs w:val="20"/>
+          <w:lang w:val="en-US"/>
+        </w:rPr>
+      </w:pPr>
+      <w:r>
+        <w:rPr>
+          <w:rFonts w:ascii="Arial" w:hAnsi="Arial" w:cs="Arial"/>
+          <w:sz w:val="20"/>
+          <w:szCs w:val="20"/>
+          <w:lang w:val="en-US"/>
+        </w:rPr>
+        <w:t xml:space="preserve">ALTER INDEX REBUILD </w:t>
+      </w:r>
+      <w:r>
+        <w:rPr>
+          <w:rFonts w:ascii="Arial" w:hAnsi="Arial" w:cs="Arial"/>
+          <w:sz w:val="20"/>
+          <w:szCs w:val="20"/>
+          <w:lang w:val="en-US"/>
+        </w:rPr>
+        <w:t>– logical fragmentation in [</w:t>
+      </w:r>
+      <w:r>
+        <w:rPr>
+          <w:rFonts w:ascii="Arial" w:hAnsi="Arial" w:cs="Arial"/>
+          <w:sz w:val="20"/>
+          <w:szCs w:val="20"/>
+          <w:lang w:val="en-US"/>
+        </w:rPr>
+        <w:t>30</w:t>
+      </w:r>
+      <w:r>
+        <w:rPr>
+          <w:rFonts w:ascii="Arial" w:hAnsi="Arial" w:cs="Arial"/>
+          <w:sz w:val="20"/>
+          <w:szCs w:val="20"/>
+          <w:lang w:val="en-US"/>
+        </w:rPr>
+        <w:t>, 100]</w:t>
+      </w:r>
+      <w:r>
+        <w:rPr>
+          <w:rFonts w:ascii="Arial" w:hAnsi="Arial" w:cs="Arial"/>
+          <w:sz w:val="20"/>
+          <w:szCs w:val="20"/>
+          <w:lang w:val="en-US"/>
+        </w:rPr>
+        <w:t xml:space="preserve"> and +1000</w:t>
+      </w:r>
+      <w:r>
+        <w:rPr>
+          <w:rFonts w:ascii="Arial" w:hAnsi="Arial" w:cs="Arial"/>
+          <w:sz w:val="20"/>
+          <w:szCs w:val="20"/>
+          <w:lang w:val="en-US"/>
+        </w:rPr>
+        <w:t xml:space="preserve"> </w:t>
+      </w:r>
+      <w:r>
+        <w:rPr>
+          <w:rFonts w:ascii="Arial" w:hAnsi="Arial" w:cs="Arial"/>
+          <w:sz w:val="20"/>
+          <w:szCs w:val="20"/>
+          <w:lang w:val="en-US"/>
+        </w:rPr>
+        <w:t>pages</w:t>
+      </w:r>
+    </w:p>
+    <w:p>
+      <w:pPr>
+        <w:pStyle w:val="ListParagraph"/>
+        <w:numPr>
+          <w:ilvl w:val="2"/>
+          <w:numId w:val="4"/>
+        </w:numPr>
+        <w:spacing w:after="0"/>
+        <w:rPr>
+          <w:rFonts w:ascii="Arial" w:hAnsi="Arial" w:cs="Arial"/>
+          <w:sz w:val="20"/>
+          <w:szCs w:val="20"/>
+          <w:lang w:val="en-US"/>
+        </w:rPr>
+      </w:pPr>
+      <w:r>
+        <w:rPr>
+          <w:rFonts w:ascii="Arial" w:hAnsi="Arial" w:cs="Arial"/>
+          <w:sz w:val="20"/>
+          <w:szCs w:val="20"/>
+          <w:lang w:val="en-US"/>
+        </w:rPr>
         <w:t>use online (if applicable)</w:t>
       </w:r>
       <w:r>
@@ -9253,7 +9464,6 @@
           <w:szCs w:val="20"/>
           <w:lang w:val="en-US"/>
         </w:rPr>
-        <w:lastRenderedPageBreak/>
         <w:t>analyzed index type</w:t>
       </w:r>
       <w:r>
@@ -9439,25 +9649,7 @@
           <w:szCs w:val="20"/>
           <w:lang w:val="en-US"/>
         </w:rPr>
-        <w:t>Daily: Rebuild Heap Tables</w:t>
-      </w:r>
-      <w:r>
-        <w:rPr>
-          <w:rFonts w:ascii="Arial" w:hAnsi="Arial" w:cs="Arial"/>
-          <w:sz w:val="20"/>
-          <w:szCs w:val="20"/>
-          <w:lang w:val="en-US"/>
-        </w:rPr>
-        <w:t xml:space="preserve"> </w:t>
-      </w:r>
-      <w:r>
-        <w:rPr>
-          <w:rFonts w:ascii="Arial" w:hAnsi="Arial" w:cs="Arial"/>
-          <w:sz w:val="20"/>
-          <w:szCs w:val="20"/>
-          <w:lang w:val="en-US"/>
-        </w:rPr>
-        <w:t>(+2k5)</w:t>
+        <w:t>Daily: Update Statistics</w:t>
       </w:r>
     </w:p>
     <w:p>
@@ -9482,24 +9674,17 @@
           <w:szCs w:val="20"/>
           <w:lang w:val="en-US"/>
         </w:rPr>
-        <w:t>ALTER TABLE REBUILD (+2k8)</w:t>
-      </w:r>
-    </w:p>
-    <w:p>
-      <w:pPr>
-        <w:pStyle w:val="ListParagraph"/>
-        <w:numPr>
-          <w:ilvl w:val="3"/>
-          <w:numId w:val="4"/>
-        </w:numPr>
-        <w:spacing w:after="0"/>
+        <w:t>update statistics where age is older than 7 days</w:t>
+      </w:r>
+      <w:r>
         <w:rPr>
           <w:rFonts w:ascii="Arial" w:hAnsi="Arial" w:cs="Arial"/>
           <w:sz w:val="20"/>
           <w:szCs w:val="20"/>
           <w:lang w:val="en-US"/>
         </w:rPr>
-      </w:pPr>
+        <w:t xml:space="preserve"> (default)</w:t>
+      </w:r>
       <w:r>
         <w:rPr>
           <w:rFonts w:ascii="Arial" w:hAnsi="Arial" w:cs="Arial"/>
@@ -9507,7 +9692,7 @@
           <w:szCs w:val="20"/>
           <w:lang w:val="en-US"/>
         </w:rPr>
-        <w:t>heap tables with disabled unique indexes will be excluded: rebuild</w:t>
+        <w:t xml:space="preserve"> or where age is newer than 7 days</w:t>
       </w:r>
       <w:r>
         <w:rPr>
@@ -9516,7 +9701,7 @@
           <w:szCs w:val="20"/>
           <w:lang w:val="en-US"/>
         </w:rPr>
-        <w:t xml:space="preserve"> table</w:t>
+        <w:t xml:space="preserve"> (default)</w:t>
       </w:r>
       <w:r>
         <w:rPr>
@@ -9525,25 +9710,7 @@
           <w:szCs w:val="20"/>
           <w:lang w:val="en-US"/>
         </w:rPr>
-        <w:t xml:space="preserve"> also </w:t>
-      </w:r>
-      <w:r>
-        <w:rPr>
-          <w:rFonts w:ascii="Arial" w:hAnsi="Arial" w:cs="Arial"/>
-          <w:sz w:val="20"/>
-          <w:szCs w:val="20"/>
-          <w:lang w:val="en-US"/>
-        </w:rPr>
-        <w:t xml:space="preserve">means </w:t>
-      </w:r>
-      <w:r>
-        <w:rPr>
-          <w:rFonts w:ascii="Arial" w:hAnsi="Arial" w:cs="Arial"/>
-          <w:sz w:val="20"/>
-          <w:szCs w:val="20"/>
-          <w:lang w:val="en-US"/>
-        </w:rPr>
-        <w:t>index rebuild, and unique indexes may enable unwanted constraints</w:t>
+        <w:t xml:space="preserve"> but percent of changes made is higher than 1 (default)</w:t>
       </w:r>
     </w:p>
     <w:p>
@@ -9568,7 +9735,7 @@
           <w:szCs w:val="20"/>
           <w:lang w:val="en-US"/>
         </w:rPr>
-        <w:t xml:space="preserve">alternative algorithm: </w:t>
+        <w:t>statistics with no changes made are not updated regardless of age</w:t>
       </w:r>
       <w:r>
         <w:rPr>
@@ -9577,25 +9744,71 @@
           <w:szCs w:val="20"/>
           <w:lang w:val="en-US"/>
         </w:rPr>
-        <w:t xml:space="preserve">disable all indexes, </w:t>
-      </w:r>
-      <w:r>
-        <w:rPr>
-          <w:rFonts w:ascii="Arial" w:hAnsi="Arial" w:cs="Arial"/>
+        <w:t xml:space="preserve"> (</w:t>
+      </w:r>
+      <w:r>
+        <w:rPr>
+          <w:rFonts w:ascii="Arial" w:hAnsi="Arial" w:cs="Arial"/>
+          <w:i/>
           <w:sz w:val="20"/>
           <w:szCs w:val="20"/>
           <w:lang w:val="en-US"/>
         </w:rPr>
-        <w:t>create PK as GUID, drop PK</w:t>
-      </w:r>
-      <w:r>
-        <w:rPr>
-          <w:rFonts w:ascii="Arial" w:hAnsi="Arial" w:cs="Arial"/>
+        <w:t>see</w:t>
+      </w:r>
+      <w:r>
+        <w:rPr>
+          <w:rFonts w:ascii="Arial" w:hAnsi="Arial" w:cs="Arial"/>
+          <w:i/>
           <w:sz w:val="20"/>
           <w:szCs w:val="20"/>
           <w:lang w:val="en-US"/>
         </w:rPr>
-        <w:t>, rebuild all indexes</w:t>
+        <w:t xml:space="preserve"> </w:t>
+      </w:r>
+      <w:r>
+        <w:rPr>
+          <w:rFonts w:ascii="Arial" w:hAnsi="Arial" w:cs="Arial"/>
+          <w:i/>
+          <w:sz w:val="20"/>
+          <w:szCs w:val="20"/>
+          <w:lang w:val="en-US"/>
+        </w:rPr>
+        <w:t>Statistics update algorithm</w:t>
+      </w:r>
+      <w:r>
+        <w:rPr>
+          <w:rFonts w:ascii="Arial" w:hAnsi="Arial" w:cs="Arial"/>
+          <w:sz w:val="20"/>
+          <w:szCs w:val="20"/>
+          <w:lang w:val="en-US"/>
+        </w:rPr>
+        <w:t>)</w:t>
+      </w:r>
+    </w:p>
+    <w:p>
+      <w:pPr>
+        <w:pStyle w:val="ListParagraph"/>
+        <w:numPr>
+          <w:ilvl w:val="0"/>
+          <w:numId w:val="4"/>
+        </w:numPr>
+        <w:spacing w:after="0"/>
+        <w:rPr>
+          <w:rFonts w:ascii="Arial" w:hAnsi="Arial" w:cs="Arial"/>
+          <w:sz w:val="20"/>
+          <w:szCs w:val="20"/>
+          <w:lang w:val="en-US"/>
+        </w:rPr>
+      </w:pPr>
+      <w:r>
+        <w:rPr>
+          <w:rFonts w:ascii="Arial" w:hAnsi="Arial" w:cs="Arial"/>
+          <w:sz w:val="20"/>
+          <w:szCs w:val="20"/>
+          <w:lang w:val="en-US"/>
+        </w:rPr>
+        <w:t>Weekly: Shrink Database (TRUNCATEONLY)</w:t>
       </w:r>
     </w:p>
     <w:p>
@@ -9620,72 +9833,34 @@
           <w:szCs w:val="20"/>
           <w:lang w:val="en-US"/>
         </w:rPr>
-        <w:t>rebuild decision is based on exten</w:t>
-      </w:r>
-      <w:r>
-        <w:rPr>
-          <w:rFonts w:ascii="Arial" w:hAnsi="Arial" w:cs="Arial"/>
+        <w:t>DBCC SHRINKDATABASE WITH TRUNCATEONLY</w:t>
+      </w:r>
+    </w:p>
+    <w:p>
+      <w:pPr>
+        <w:pStyle w:val="ListParagraph"/>
+        <w:numPr>
+          <w:ilvl w:val="2"/>
+          <w:numId w:val="4"/>
+        </w:numPr>
+        <w:spacing w:after="0"/>
+        <w:rPr>
+          <w:rFonts w:ascii="Arial" w:hAnsi="Arial" w:cs="Arial"/>
+          <w:i/>
           <w:sz w:val="20"/>
           <w:szCs w:val="20"/>
           <w:lang w:val="en-US"/>
         </w:rPr>
-        <w:t>t</w:t>
-      </w:r>
-      <w:r>
-        <w:rPr>
-          <w:rFonts w:ascii="Arial" w:hAnsi="Arial" w:cs="Arial"/>
+      </w:pPr>
+      <w:r>
+        <w:rPr>
+          <w:rFonts w:ascii="Arial" w:hAnsi="Arial" w:cs="Arial"/>
+          <w:i/>
           <w:sz w:val="20"/>
           <w:szCs w:val="20"/>
           <w:lang w:val="en-US"/>
         </w:rPr>
-        <w:t xml:space="preserve"> fragmentation, page density and forwarded records</w:t>
-      </w:r>
-      <w:r>
-        <w:rPr>
-          <w:rFonts w:ascii="Arial" w:hAnsi="Arial" w:cs="Arial"/>
-          <w:sz w:val="20"/>
-          <w:szCs w:val="20"/>
-          <w:lang w:val="en-US"/>
-        </w:rPr>
-        <w:t xml:space="preserve"> percentage</w:t>
-      </w:r>
-      <w:r>
-        <w:rPr>
-          <w:rFonts w:ascii="Arial" w:hAnsi="Arial" w:cs="Arial"/>
-          <w:sz w:val="20"/>
-          <w:szCs w:val="20"/>
-          <w:lang w:val="en-US"/>
-        </w:rPr>
-        <w:t xml:space="preserve"> (</w:t>
-      </w:r>
-      <w:r>
-        <w:rPr>
-          <w:rFonts w:ascii="Arial" w:hAnsi="Arial" w:cs="Arial"/>
-          <w:i/>
-          <w:sz w:val="20"/>
-          <w:szCs w:val="20"/>
-          <w:lang w:val="en-US"/>
-        </w:rPr>
-        <w:t xml:space="preserve">see </w:t>
-      </w:r>
-      <w:r>
-        <w:rPr>
-          <w:rFonts w:ascii="Arial" w:hAnsi="Arial" w:cs="Arial"/>
-          <w:i/>
-          <w:sz w:val="20"/>
-          <w:szCs w:val="20"/>
-          <w:lang w:val="en-US"/>
-        </w:rPr>
-        <w:t>Heap Rebuild algorithm</w:t>
-      </w:r>
-      <w:r>
-        <w:rPr>
-          <w:rFonts w:ascii="Arial" w:hAnsi="Arial" w:cs="Arial"/>
-          <w:sz w:val="20"/>
-          <w:szCs w:val="20"/>
-          <w:lang w:val="en-US"/>
-        </w:rPr>
-        <w:t>)</w:t>
+        <w:t>on Monday</w:t>
       </w:r>
     </w:p>
     <w:p>
@@ -9710,7 +9885,16 @@
           <w:szCs w:val="20"/>
           <w:lang w:val="en-US"/>
         </w:rPr>
-        <w:t>Daily: Update Statistics</w:t>
+        <w:t>Monthly</w:t>
+      </w:r>
+      <w:r>
+        <w:rPr>
+          <w:rFonts w:ascii="Arial" w:hAnsi="Arial" w:cs="Arial"/>
+          <w:sz w:val="20"/>
+          <w:szCs w:val="20"/>
+          <w:lang w:val="en-US"/>
+        </w:rPr>
+        <w:t>: Shrink Log File</w:t>
       </w:r>
     </w:p>
     <w:p>
@@ -9735,43 +9919,7 @@
           <w:szCs w:val="20"/>
           <w:lang w:val="en-US"/>
         </w:rPr>
-        <w:t>update statistics where age is older than 7 days</w:t>
-      </w:r>
-      <w:r>
-        <w:rPr>
-          <w:rFonts w:ascii="Arial" w:hAnsi="Arial" w:cs="Arial"/>
-          <w:sz w:val="20"/>
-          <w:szCs w:val="20"/>
-          <w:lang w:val="en-US"/>
-        </w:rPr>
-        <w:t xml:space="preserve"> (default)</w:t>
-      </w:r>
-      <w:r>
-        <w:rPr>
-          <w:rFonts w:ascii="Arial" w:hAnsi="Arial" w:cs="Arial"/>
-          <w:sz w:val="20"/>
-          <w:szCs w:val="20"/>
-          <w:lang w:val="en-US"/>
-        </w:rPr>
-        <w:t xml:space="preserve"> or where age is newer than 7 days</w:t>
-      </w:r>
-      <w:r>
-        <w:rPr>
-          <w:rFonts w:ascii="Arial" w:hAnsi="Arial" w:cs="Arial"/>
-          <w:sz w:val="20"/>
-          <w:szCs w:val="20"/>
-          <w:lang w:val="en-US"/>
-        </w:rPr>
-        <w:t xml:space="preserve"> (default)</w:t>
-      </w:r>
-      <w:r>
-        <w:rPr>
-          <w:rFonts w:ascii="Arial" w:hAnsi="Arial" w:cs="Arial"/>
-          <w:sz w:val="20"/>
-          <w:szCs w:val="20"/>
-          <w:lang w:val="en-US"/>
-        </w:rPr>
-        <w:t xml:space="preserve"> but percent of changes made is higher than 1 (default)</w:t>
+        <w:t>DBCC SHRINKFILE WITH TRUNCATEONLY</w:t>
       </w:r>
     </w:p>
     <w:p>
@@ -9784,6 +9932,7 @@
         <w:spacing w:after="0"/>
         <w:rPr>
           <w:rFonts w:ascii="Arial" w:hAnsi="Arial" w:cs="Arial"/>
+          <w:i/>
           <w:sz w:val="20"/>
           <w:szCs w:val="20"/>
           <w:lang w:val="en-US"/>
@@ -9792,221 +9941,11 @@
       <w:r>
         <w:rPr>
           <w:rFonts w:ascii="Arial" w:hAnsi="Arial" w:cs="Arial"/>
+          <w:i/>
           <w:sz w:val="20"/>
           <w:szCs w:val="20"/>
           <w:lang w:val="en-US"/>
         </w:rPr>
-        <w:t>statistics with no changes made are not updated regardless of age</w:t>
-      </w:r>
-      <w:r>
-        <w:rPr>
-          <w:rFonts w:ascii="Arial" w:hAnsi="Arial" w:cs="Arial"/>
-          <w:sz w:val="20"/>
-          <w:szCs w:val="20"/>
-          <w:lang w:val="en-US"/>
-        </w:rPr>
-        <w:t xml:space="preserve"> (</w:t>
-      </w:r>
-      <w:r>
-        <w:rPr>
-          <w:rFonts w:ascii="Arial" w:hAnsi="Arial" w:cs="Arial"/>
-          <w:i/>
-          <w:sz w:val="20"/>
-          <w:szCs w:val="20"/>
-          <w:lang w:val="en-US"/>
-        </w:rPr>
-        <w:t>see</w:t>
-      </w:r>
-      <w:r>
-        <w:rPr>
-          <w:rFonts w:ascii="Arial" w:hAnsi="Arial" w:cs="Arial"/>
-          <w:i/>
-          <w:sz w:val="20"/>
-          <w:szCs w:val="20"/>
-          <w:lang w:val="en-US"/>
-        </w:rPr>
-        <w:t xml:space="preserve"> </w:t>
-      </w:r>
-      <w:r>
-        <w:rPr>
-          <w:rFonts w:ascii="Arial" w:hAnsi="Arial" w:cs="Arial"/>
-          <w:i/>
-          <w:sz w:val="20"/>
-          <w:szCs w:val="20"/>
-          <w:lang w:val="en-US"/>
-        </w:rPr>
-        <w:t>Statistics update algorithm</w:t>
-      </w:r>
-      <w:r>
-        <w:rPr>
-          <w:rFonts w:ascii="Arial" w:hAnsi="Arial" w:cs="Arial"/>
-          <w:sz w:val="20"/>
-          <w:szCs w:val="20"/>
-          <w:lang w:val="en-US"/>
-        </w:rPr>
-        <w:t>)</w:t>
-      </w:r>
-    </w:p>
-    <w:p>
-      <w:pPr>
-        <w:pStyle w:val="ListParagraph"/>
-        <w:numPr>
-          <w:ilvl w:val="0"/>
-          <w:numId w:val="4"/>
-        </w:numPr>
-        <w:spacing w:after="0"/>
-        <w:rPr>
-          <w:rFonts w:ascii="Arial" w:hAnsi="Arial" w:cs="Arial"/>
-          <w:sz w:val="20"/>
-          <w:szCs w:val="20"/>
-          <w:lang w:val="en-US"/>
-        </w:rPr>
-      </w:pPr>
-      <w:r>
-        <w:rPr>
-          <w:rFonts w:ascii="Arial" w:hAnsi="Arial" w:cs="Arial"/>
-          <w:sz w:val="20"/>
-          <w:szCs w:val="20"/>
-          <w:lang w:val="en-US"/>
-        </w:rPr>
-        <w:t>Weekly: Shrink Database (TRUNCATEONLY)</w:t>
-      </w:r>
-    </w:p>
-    <w:p>
-      <w:pPr>
-        <w:pStyle w:val="ListParagraph"/>
-        <w:numPr>
-          <w:ilvl w:val="2"/>
-          <w:numId w:val="4"/>
-        </w:numPr>
-        <w:spacing w:after="0"/>
-        <w:rPr>
-          <w:rFonts w:ascii="Arial" w:hAnsi="Arial" w:cs="Arial"/>
-          <w:sz w:val="20"/>
-          <w:szCs w:val="20"/>
-          <w:lang w:val="en-US"/>
-        </w:rPr>
-      </w:pPr>
-      <w:r>
-        <w:rPr>
-          <w:rFonts w:ascii="Arial" w:hAnsi="Arial" w:cs="Arial"/>
-          <w:sz w:val="20"/>
-          <w:szCs w:val="20"/>
-          <w:lang w:val="en-US"/>
-        </w:rPr>
-        <w:t>DBCC SHRINKDATABASE WITH TRUNCATEONLY</w:t>
-      </w:r>
-    </w:p>
-    <w:p>
-      <w:pPr>
-        <w:pStyle w:val="ListParagraph"/>
-        <w:numPr>
-          <w:ilvl w:val="2"/>
-          <w:numId w:val="4"/>
-        </w:numPr>
-        <w:spacing w:after="0"/>
-        <w:rPr>
-          <w:rFonts w:ascii="Arial" w:hAnsi="Arial" w:cs="Arial"/>
-          <w:i/>
-          <w:sz w:val="20"/>
-          <w:szCs w:val="20"/>
-          <w:lang w:val="en-US"/>
-        </w:rPr>
-      </w:pPr>
-      <w:r>
-        <w:rPr>
-          <w:rFonts w:ascii="Arial" w:hAnsi="Arial" w:cs="Arial"/>
-          <w:i/>
-          <w:sz w:val="20"/>
-          <w:szCs w:val="20"/>
-          <w:lang w:val="en-US"/>
-        </w:rPr>
-        <w:t>on Monday</w:t>
-      </w:r>
-    </w:p>
-    <w:p>
-      <w:pPr>
-        <w:pStyle w:val="ListParagraph"/>
-        <w:numPr>
-          <w:ilvl w:val="0"/>
-          <w:numId w:val="4"/>
-        </w:numPr>
-        <w:spacing w:after="0"/>
-        <w:rPr>
-          <w:rFonts w:ascii="Arial" w:hAnsi="Arial" w:cs="Arial"/>
-          <w:sz w:val="20"/>
-          <w:szCs w:val="20"/>
-          <w:lang w:val="en-US"/>
-        </w:rPr>
-      </w:pPr>
-      <w:r>
-        <w:rPr>
-          <w:rFonts w:ascii="Arial" w:hAnsi="Arial" w:cs="Arial"/>
-          <w:sz w:val="20"/>
-          <w:szCs w:val="20"/>
-          <w:lang w:val="en-US"/>
-        </w:rPr>
-        <w:t>Monthly</w:t>
-      </w:r>
-      <w:r>
-        <w:rPr>
-          <w:rFonts w:ascii="Arial" w:hAnsi="Arial" w:cs="Arial"/>
-          <w:sz w:val="20"/>
-          <w:szCs w:val="20"/>
-          <w:lang w:val="en-US"/>
-        </w:rPr>
-        <w:t>: Shrink Log File</w:t>
-      </w:r>
-    </w:p>
-    <w:p>
-      <w:pPr>
-        <w:pStyle w:val="ListParagraph"/>
-        <w:numPr>
-          <w:ilvl w:val="2"/>
-          <w:numId w:val="4"/>
-        </w:numPr>
-        <w:spacing w:after="0"/>
-        <w:rPr>
-          <w:rFonts w:ascii="Arial" w:hAnsi="Arial" w:cs="Arial"/>
-          <w:sz w:val="20"/>
-          <w:szCs w:val="20"/>
-          <w:lang w:val="en-US"/>
-        </w:rPr>
-      </w:pPr>
-      <w:r>
-        <w:rPr>
-          <w:rFonts w:ascii="Arial" w:hAnsi="Arial" w:cs="Arial"/>
-          <w:sz w:val="20"/>
-          <w:szCs w:val="20"/>
-          <w:lang w:val="en-US"/>
-        </w:rPr>
-        <w:t>DBCC SHRINKFILE WITH TRUNCATEONLY</w:t>
-      </w:r>
-    </w:p>
-    <w:p>
-      <w:pPr>
-        <w:pStyle w:val="ListParagraph"/>
-        <w:numPr>
-          <w:ilvl w:val="2"/>
-          <w:numId w:val="4"/>
-        </w:numPr>
-        <w:spacing w:after="0"/>
-        <w:rPr>
-          <w:rFonts w:ascii="Arial" w:hAnsi="Arial" w:cs="Arial"/>
-          <w:i/>
-          <w:sz w:val="20"/>
-          <w:szCs w:val="20"/>
-          <w:lang w:val="en-US"/>
-        </w:rPr>
-      </w:pPr>
-      <w:r>
-        <w:rPr>
-          <w:rFonts w:ascii="Arial" w:hAnsi="Arial" w:cs="Arial"/>
-          <w:i/>
-          <w:sz w:val="20"/>
-          <w:szCs w:val="20"/>
-          <w:lang w:val="en-US"/>
-        </w:rPr>
         <w:t>first Saturday of the month</w:t>
       </w:r>
     </w:p>
@@ -10024,11 +9963,11 @@
       <w:pPr>
         <w:pStyle w:val="Heading4a"/>
       </w:pPr>
-      <w:bookmarkStart w:id="4" w:name="_Toc428438900"/>
+      <w:bookmarkStart w:id="5" w:name="_Toc428438900"/>
       <w:r>
         <w:t>SQL Server Agent Jobs:</w:t>
       </w:r>
-      <w:bookmarkEnd w:id="4"/>
+      <w:bookmarkEnd w:id="5"/>
     </w:p>
     <w:p>
       <w:pPr>
@@ -10178,7 +10117,7 @@
       <w:pPr>
         <w:pStyle w:val="Heading2a"/>
       </w:pPr>
-      <w:bookmarkStart w:id="5" w:name="_Toc428438901"/>
+      <w:bookmarkStart w:id="6" w:name="_Toc428438901"/>
       <w:r>
         <w:t>System &amp; System Database Maintenance</w:t>
       </w:r>
@@ -10191,7 +10130,7 @@
       <w:r>
         <w:t>2k12)</w:t>
       </w:r>
-      <w:bookmarkEnd w:id="5"/>
+      <w:bookmarkEnd w:id="6"/>
     </w:p>
     <w:p>
       <w:pPr>
@@ -11887,11 +11826,11 @@
       <w:pPr>
         <w:pStyle w:val="Heading4a"/>
       </w:pPr>
-      <w:bookmarkStart w:id="6" w:name="_Toc428438902"/>
+      <w:bookmarkStart w:id="7" w:name="_Toc428438902"/>
       <w:r>
         <w:t>SQL Server Agent Jobs:</w:t>
       </w:r>
-      <w:bookmarkEnd w:id="6"/>
+      <w:bookmarkEnd w:id="7"/>
     </w:p>
     <w:p>
       <w:pPr>
@@ -12055,11 +11994,11 @@
       <w:pPr>
         <w:pStyle w:val="Heading2a"/>
       </w:pPr>
-      <w:bookmarkStart w:id="7" w:name="_Toc428438903"/>
+      <w:bookmarkStart w:id="8" w:name="_Toc428438903"/>
       <w:r>
         <w:t>Configuration options</w:t>
       </w:r>
-      <w:bookmarkEnd w:id="7"/>
+      <w:bookmarkEnd w:id="8"/>
     </w:p>
     <w:p>
       <w:pPr>
@@ -14470,11 +14409,11 @@
       <w:pPr>
         <w:pStyle w:val="Heading2a"/>
       </w:pPr>
-      <w:bookmarkStart w:id="8" w:name="_Toc428438904"/>
+      <w:bookmarkStart w:id="9" w:name="_Toc428438904"/>
       <w:r>
         <w:t>Upper Level Stored Procedures</w:t>
       </w:r>
-      <w:bookmarkEnd w:id="8"/>
+      <w:bookmarkEnd w:id="9"/>
     </w:p>
     <w:p>
       <w:pPr>
@@ -14493,11 +14432,11 @@
       <w:pPr>
         <w:pStyle w:val="Heading3a"/>
       </w:pPr>
-      <w:bookmarkStart w:id="9" w:name="_Toc428438905"/>
+      <w:bookmarkStart w:id="10" w:name="_Toc428438905"/>
       <w:r>
         <w:t>Database Consistency Checks</w:t>
       </w:r>
-      <w:bookmarkEnd w:id="9"/>
+      <w:bookmarkEnd w:id="10"/>
     </w:p>
     <w:p>
       <w:pPr>
@@ -18208,14 +18147,14 @@
       <w:pPr>
         <w:pStyle w:val="Heading3a"/>
       </w:pPr>
-      <w:bookmarkStart w:id="10" w:name="_Toc428438906"/>
+      <w:bookmarkStart w:id="11" w:name="_Toc428438906"/>
       <w:r>
         <w:t xml:space="preserve">Database </w:t>
       </w:r>
       <w:r>
         <w:t>Maintenance</w:t>
       </w:r>
-      <w:bookmarkEnd w:id="10"/>
+      <w:bookmarkEnd w:id="11"/>
     </w:p>
     <w:p>
       <w:pPr>
@@ -22940,7 +22879,23 @@
                 <w:sz w:val="16"/>
                 <w:szCs w:val="16"/>
               </w:rPr>
-              <w:t>for heap tables, DETAILS will always be used</w:t>
+              <w:t>for heap tables, DETAIL</w:t>
+            </w:r>
+            <w:r>
+              <w:rPr>
+                <w:rFonts w:ascii="Arial" w:hAnsi="Arial" w:cs="Arial"/>
+                <w:sz w:val="16"/>
+                <w:szCs w:val="16"/>
+              </w:rPr>
+              <w:t>ED</w:t>
+            </w:r>
+            <w:r>
+              <w:rPr>
+                <w:rFonts w:ascii="Arial" w:hAnsi="Arial" w:cs="Arial"/>
+                <w:sz w:val="16"/>
+                <w:szCs w:val="16"/>
+              </w:rPr>
+              <w:t xml:space="preserve"> will always be used</w:t>
             </w:r>
           </w:p>
           <w:p>
@@ -24883,11 +24838,11 @@
       <w:pPr>
         <w:pStyle w:val="Heading4a"/>
       </w:pPr>
-      <w:bookmarkStart w:id="11" w:name="_Toc428438907"/>
+      <w:bookmarkStart w:id="12" w:name="_Toc428438907"/>
       <w:r>
         <w:t>Index Reorganize / Rebuild algorithm</w:t>
       </w:r>
-      <w:bookmarkEnd w:id="11"/>
+      <w:bookmarkEnd w:id="12"/>
     </w:p>
     <w:p>
       <w:pPr>
@@ -27076,14 +27031,14 @@
       <w:pPr>
         <w:pStyle w:val="Heading4a"/>
       </w:pPr>
-      <w:bookmarkStart w:id="12" w:name="_Toc428438908"/>
+      <w:bookmarkStart w:id="13" w:name="_Toc428438908"/>
       <w:r>
         <w:t>Heap</w:t>
       </w:r>
       <w:r>
         <w:t xml:space="preserve"> Rebuild algorithm</w:t>
       </w:r>
-      <w:bookmarkEnd w:id="12"/>
+      <w:bookmarkEnd w:id="13"/>
     </w:p>
     <w:p>
       <w:pPr>
@@ -28671,14 +28626,14 @@
       <w:pPr>
         <w:pStyle w:val="Heading4a"/>
       </w:pPr>
-      <w:bookmarkStart w:id="13" w:name="_Toc428438909"/>
+      <w:bookmarkStart w:id="14" w:name="_Toc428438909"/>
       <w:r>
         <w:t>Statistics update</w:t>
       </w:r>
       <w:r>
         <w:t xml:space="preserve"> algorithm</w:t>
       </w:r>
-      <w:bookmarkEnd w:id="13"/>
+      <w:bookmarkEnd w:id="14"/>
     </w:p>
     <w:p>
       <w:pPr>
@@ -29602,7 +29557,7 @@
       <w:pPr>
         <w:pStyle w:val="Heading4a"/>
       </w:pPr>
-      <w:bookmarkStart w:id="14" w:name="_Toc428438910"/>
+      <w:bookmarkStart w:id="15" w:name="_Toc428438910"/>
       <w:r>
         <w:t xml:space="preserve">Ghost Records </w:t>
       </w:r>
@@ -29615,7 +29570,7 @@
       <w:r>
         <w:t>algorithm</w:t>
       </w:r>
-      <w:bookmarkEnd w:id="14"/>
+      <w:bookmarkEnd w:id="15"/>
     </w:p>
     <w:p>
       <w:pPr>
@@ -29984,14 +29939,14 @@
       <w:pPr>
         <w:pStyle w:val="Heading3a"/>
       </w:pPr>
-      <w:bookmarkStart w:id="15" w:name="_Toc428438911"/>
+      <w:bookmarkStart w:id="16" w:name="_Toc428438911"/>
       <w:r>
         <w:t xml:space="preserve">Database </w:t>
       </w:r>
       <w:r>
         <w:t>Backup</w:t>
       </w:r>
-      <w:bookmarkEnd w:id="15"/>
+      <w:bookmarkEnd w:id="16"/>
     </w:p>
     <w:p>
       <w:pPr>
@@ -34985,11 +34940,11 @@
       <w:pPr>
         <w:pStyle w:val="Heading4a"/>
       </w:pPr>
-      <w:bookmarkStart w:id="16" w:name="_Toc428438912"/>
+      <w:bookmarkStart w:id="17" w:name="_Toc428438912"/>
       <w:r>
         <w:t>Database backup clean-up algorithm</w:t>
       </w:r>
-      <w:bookmarkEnd w:id="16"/>
+      <w:bookmarkEnd w:id="17"/>
     </w:p>
     <w:p>
       <w:pPr>
@@ -35703,7 +35658,7 @@
       <w:pPr>
         <w:pStyle w:val="Heading2a"/>
       </w:pPr>
-      <w:bookmarkStart w:id="17" w:name="_Toc428438913"/>
+      <w:bookmarkStart w:id="18" w:name="_Toc428438913"/>
       <w:r>
         <w:t xml:space="preserve">XML schemas </w:t>
       </w:r>
@@ -35717,7 +35672,7 @@
       <w:r>
         <w:t>dbo.vw_logEventMessages</w:t>
       </w:r>
-      <w:bookmarkEnd w:id="17"/>
+      <w:bookmarkEnd w:id="18"/>
       <w:proofErr w:type="spellEnd"/>
     </w:p>
     <w:p>
@@ -35737,7 +35692,7 @@
       <w:pPr>
         <w:pStyle w:val="Heading3a"/>
       </w:pPr>
-      <w:bookmarkStart w:id="18" w:name="_Toc428438914"/>
+      <w:bookmarkStart w:id="19" w:name="_Toc428438914"/>
       <w:r>
         <w:t>Action</w:t>
       </w:r>
@@ -35756,7 +35711,7 @@
       <w:r>
         <w:t xml:space="preserve"> details</w:t>
       </w:r>
-      <w:bookmarkEnd w:id="18"/>
+      <w:bookmarkEnd w:id="19"/>
     </w:p>
     <w:p>
       <w:pPr>
@@ -37419,11 +37374,11 @@
       <w:pPr>
         <w:pStyle w:val="Heading3a"/>
       </w:pPr>
-      <w:bookmarkStart w:id="19" w:name="_Toc428438915"/>
+      <w:bookmarkStart w:id="20" w:name="_Toc428438915"/>
       <w:r>
         <w:t>Alert event details</w:t>
       </w:r>
-      <w:bookmarkEnd w:id="19"/>
+      <w:bookmarkEnd w:id="20"/>
     </w:p>
     <w:p>
       <w:pPr>
@@ -38652,14 +38607,14 @@
       <w:pPr>
         <w:pStyle w:val="Heading3a"/>
       </w:pPr>
-      <w:bookmarkStart w:id="20" w:name="_Toc428438916"/>
+      <w:bookmarkStart w:id="21" w:name="_Toc428438916"/>
       <w:r>
         <w:t xml:space="preserve">Backup </w:t>
       </w:r>
       <w:r>
         <w:t>file details</w:t>
       </w:r>
-      <w:bookmarkEnd w:id="20"/>
+      <w:bookmarkEnd w:id="21"/>
       <w:r>
         <w:t xml:space="preserve"> </w:t>
       </w:r>
@@ -40439,11 +40394,11 @@
       <w:pPr>
         <w:pStyle w:val="Heading3a"/>
       </w:pPr>
-      <w:bookmarkStart w:id="21" w:name="_Toc428438917"/>
+      <w:bookmarkStart w:id="22" w:name="_Toc428438917"/>
       <w:r>
         <w:t>Index fragmentation details</w:t>
       </w:r>
-      <w:bookmarkEnd w:id="21"/>
+      <w:bookmarkEnd w:id="22"/>
     </w:p>
     <w:p>
       <w:pPr>
@@ -42077,14 +42032,14 @@
       <w:pPr>
         <w:pStyle w:val="Heading3a"/>
       </w:pPr>
-      <w:bookmarkStart w:id="22" w:name="_Toc428438918"/>
+      <w:bookmarkStart w:id="23" w:name="_Toc428438918"/>
       <w:r>
         <w:t>Statistics health</w:t>
       </w:r>
       <w:r>
         <w:t xml:space="preserve"> details</w:t>
       </w:r>
-      <w:bookmarkEnd w:id="22"/>
+      <w:bookmarkEnd w:id="23"/>
     </w:p>
     <w:p>
       <w:pPr>
@@ -43828,14 +43783,14 @@
       <w:pPr>
         <w:pStyle w:val="Heading3a"/>
       </w:pPr>
-      <w:bookmarkStart w:id="23" w:name="_Toc428438919"/>
+      <w:bookmarkStart w:id="24" w:name="_Toc428438919"/>
       <w:r>
         <w:t>Heap table fragmentation detail</w:t>
       </w:r>
       <w:r>
         <w:t>s</w:t>
       </w:r>
-      <w:bookmarkEnd w:id="23"/>
+      <w:bookmarkEnd w:id="24"/>
     </w:p>
     <w:p>
       <w:pPr>
@@ -45284,11 +45239,11 @@
       <w:pPr>
         <w:pStyle w:val="Heading3a"/>
       </w:pPr>
-      <w:bookmarkStart w:id="24" w:name="_Toc428438920"/>
+      <w:bookmarkStart w:id="25" w:name="_Toc428438920"/>
       <w:r>
         <w:t>Job execution details</w:t>
       </w:r>
-      <w:bookmarkEnd w:id="24"/>
+      <w:bookmarkEnd w:id="25"/>
     </w:p>
     <w:p>
       <w:pPr>
@@ -46763,7 +46718,7 @@
       <w:pPr>
         <w:pStyle w:val="Heading3a"/>
       </w:pPr>
-      <w:bookmarkStart w:id="25" w:name="_Toc428438921"/>
+      <w:bookmarkStart w:id="26" w:name="_Toc428438921"/>
       <w:r>
         <w:lastRenderedPageBreak/>
         <w:t xml:space="preserve">HTML </w:t>
@@ -46774,7 +46729,7 @@
       <w:r>
         <w:t>eport generation details</w:t>
       </w:r>
-      <w:bookmarkEnd w:id="25"/>
+      <w:bookmarkEnd w:id="26"/>
     </w:p>
     <w:p>
       <w:pPr>
@@ -48229,11 +48184,11 @@
       <w:pPr>
         <w:pStyle w:val="Heading1a"/>
       </w:pPr>
-      <w:bookmarkStart w:id="26" w:name="_Toc428438922"/>
+      <w:bookmarkStart w:id="27" w:name="_Toc428438922"/>
       <w:r>
         <w:t>health-check</w:t>
       </w:r>
-      <w:bookmarkEnd w:id="26"/>
+      <w:bookmarkEnd w:id="27"/>
     </w:p>
     <w:p>
       <w:pPr>
@@ -48316,7 +48271,7 @@
           <w:numId w:val="37"/>
         </w:numPr>
       </w:pPr>
-      <w:bookmarkStart w:id="27" w:name="_Toc428438923"/>
+      <w:bookmarkStart w:id="28" w:name="_Toc428438923"/>
       <w:r>
         <w:t>Discovery and Refresh</w:t>
       </w:r>
@@ -48326,13 +48281,13 @@
       <w:r>
         <w:t xml:space="preserve"> information</w:t>
       </w:r>
-      <w:bookmarkEnd w:id="27"/>
+      <w:bookmarkEnd w:id="28"/>
     </w:p>
     <w:p>
       <w:pPr>
         <w:pStyle w:val="Heading3a"/>
       </w:pPr>
-      <w:bookmarkStart w:id="28" w:name="_Toc428438924"/>
+      <w:bookmarkStart w:id="29" w:name="_Toc428438924"/>
       <w:proofErr w:type="spellStart"/>
       <w:r>
         <w:t>Catalog</w:t>
@@ -48349,7 +48304,7 @@
       <w:r>
         <w:t>: Discovery &amp; Update</w:t>
       </w:r>
-      <w:bookmarkEnd w:id="28"/>
+      <w:bookmarkEnd w:id="29"/>
     </w:p>
     <w:p>
       <w:pPr>
@@ -48796,11 +48751,11 @@
       <w:pPr>
         <w:pStyle w:val="Heading3a"/>
       </w:pPr>
-      <w:bookmarkStart w:id="29" w:name="_Toc428438925"/>
+      <w:bookmarkStart w:id="30" w:name="_Toc428438925"/>
       <w:r>
         <w:t>Collect Database Status &amp; Details</w:t>
       </w:r>
-      <w:bookmarkEnd w:id="29"/>
+      <w:bookmarkEnd w:id="30"/>
     </w:p>
     <w:p>
       <w:pPr>
@@ -48917,11 +48872,11 @@
       <w:pPr>
         <w:pStyle w:val="Heading3a"/>
       </w:pPr>
-      <w:bookmarkStart w:id="30" w:name="_Toc428438926"/>
+      <w:bookmarkStart w:id="31" w:name="_Toc428438926"/>
       <w:r>
         <w:t>Collect SQL Server Agent job status</w:t>
       </w:r>
-      <w:bookmarkEnd w:id="30"/>
+      <w:bookmarkEnd w:id="31"/>
     </w:p>
     <w:p>
       <w:pPr>
@@ -48977,11 +48932,11 @@
       <w:pPr>
         <w:pStyle w:val="Heading3a"/>
       </w:pPr>
-      <w:bookmarkStart w:id="31" w:name="_Toc428438927"/>
+      <w:bookmarkStart w:id="32" w:name="_Toc428438927"/>
       <w:r>
         <w:t>Collect Disk Space Usage information</w:t>
       </w:r>
-      <w:bookmarkEnd w:id="31"/>
+      <w:bookmarkEnd w:id="32"/>
     </w:p>
     <w:p>
       <w:pPr>
@@ -49125,7 +49080,7 @@
       <w:pPr>
         <w:pStyle w:val="Heading3a"/>
       </w:pPr>
-      <w:bookmarkStart w:id="32" w:name="_Toc428438928"/>
+      <w:bookmarkStart w:id="33" w:name="_Toc428438928"/>
       <w:r>
         <w:t xml:space="preserve">Collect </w:t>
       </w:r>
@@ -49137,7 +49092,7 @@
       <w:r>
         <w:t xml:space="preserve"> Messages</w:t>
       </w:r>
-      <w:bookmarkEnd w:id="32"/>
+      <w:bookmarkEnd w:id="33"/>
     </w:p>
     <w:p>
       <w:pPr>
@@ -49258,11 +49213,11 @@
       <w:pPr>
         <w:pStyle w:val="Heading3a"/>
       </w:pPr>
-      <w:bookmarkStart w:id="33" w:name="_Toc428438929"/>
+      <w:bookmarkStart w:id="34" w:name="_Toc428438929"/>
       <w:r>
         <w:t>Collect Event Messages</w:t>
       </w:r>
-      <w:bookmarkEnd w:id="33"/>
+      <w:bookmarkEnd w:id="34"/>
     </w:p>
     <w:p>
       <w:pPr>
@@ -49500,11 +49455,11 @@
       <w:pPr>
         <w:pStyle w:val="Heading2a"/>
       </w:pPr>
-      <w:bookmarkStart w:id="34" w:name="_Toc428438930"/>
+      <w:bookmarkStart w:id="35" w:name="_Toc428438930"/>
       <w:r>
         <w:t>Generate Reports</w:t>
       </w:r>
-      <w:bookmarkEnd w:id="34"/>
+      <w:bookmarkEnd w:id="35"/>
     </w:p>
     <w:p>
       <w:pPr>
@@ -49743,14 +49698,14 @@
           <w:i w:val="0"/>
         </w:rPr>
       </w:pPr>
-      <w:bookmarkStart w:id="35" w:name="_Toc428438931"/>
+      <w:bookmarkStart w:id="36" w:name="_Toc428438931"/>
       <w:r>
         <w:rPr>
           <w:i w:val="0"/>
         </w:rPr>
         <w:t>Modules</w:t>
       </w:r>
-      <w:bookmarkEnd w:id="35"/>
+      <w:bookmarkEnd w:id="36"/>
     </w:p>
     <w:p>
       <w:pPr>
@@ -49813,11 +49768,11 @@
       <w:r>
         <w:t xml:space="preserve"> </w:t>
       </w:r>
-      <w:bookmarkStart w:id="36" w:name="_Toc428438932"/>
+      <w:bookmarkStart w:id="37" w:name="_Toc428438932"/>
       <w:r>
         <w:t>Instance Availability</w:t>
       </w:r>
-      <w:bookmarkEnd w:id="36"/>
+      <w:bookmarkEnd w:id="37"/>
     </w:p>
     <w:p>
       <w:pPr>
@@ -49972,11 +49927,11 @@
       <w:r>
         <w:t xml:space="preserve"> </w:t>
       </w:r>
-      <w:bookmarkStart w:id="37" w:name="_Toc428438933"/>
+      <w:bookmarkStart w:id="38" w:name="_Toc428438933"/>
       <w:r>
         <w:t>Databases Status</w:t>
       </w:r>
-      <w:bookmarkEnd w:id="37"/>
+      <w:bookmarkEnd w:id="38"/>
     </w:p>
     <w:p>
       <w:pPr>
@@ -50032,11 +49987,11 @@
       <w:r>
         <w:t xml:space="preserve"> </w:t>
       </w:r>
-      <w:bookmarkStart w:id="38" w:name="_Toc428438934"/>
+      <w:bookmarkStart w:id="39" w:name="_Toc428438934"/>
       <w:r>
         <w:t>SQL Server Agent Jobs Status</w:t>
       </w:r>
-      <w:bookmarkEnd w:id="38"/>
+      <w:bookmarkEnd w:id="39"/>
     </w:p>
     <w:p>
       <w:pPr>
@@ -50098,11 +50053,11 @@
       <w:r>
         <w:t xml:space="preserve"> </w:t>
       </w:r>
-      <w:bookmarkStart w:id="39" w:name="_Toc428438935"/>
+      <w:bookmarkStart w:id="40" w:name="_Toc428438935"/>
       <w:r>
         <w:t>Disk Space Information</w:t>
       </w:r>
-      <w:bookmarkEnd w:id="39"/>
+      <w:bookmarkEnd w:id="40"/>
     </w:p>
     <w:p>
       <w:pPr>
@@ -50180,7 +50135,7 @@
       <w:r>
         <w:t xml:space="preserve"> </w:t>
       </w:r>
-      <w:bookmarkStart w:id="40" w:name="_Toc428438936"/>
+      <w:bookmarkStart w:id="41" w:name="_Toc428438936"/>
       <w:proofErr w:type="spellStart"/>
       <w:r>
         <w:t>Errorlog</w:t>
@@ -50189,7 +50144,7 @@
       <w:r>
         <w:t xml:space="preserve"> Messages</w:t>
       </w:r>
-      <w:bookmarkEnd w:id="40"/>
+      <w:bookmarkEnd w:id="41"/>
     </w:p>
     <w:p>
       <w:pPr>
@@ -50294,14 +50249,14 @@
           <w:i w:val="0"/>
         </w:rPr>
       </w:pPr>
-      <w:bookmarkStart w:id="41" w:name="_Toc428438937"/>
+      <w:bookmarkStart w:id="42" w:name="_Toc428438937"/>
       <w:r>
         <w:rPr>
           <w:i w:val="0"/>
         </w:rPr>
         <w:t>Potential Issues</w:t>
       </w:r>
-      <w:bookmarkEnd w:id="41"/>
+      <w:bookmarkEnd w:id="42"/>
     </w:p>
     <w:p>
       <w:pPr>
@@ -50329,11 +50284,11 @@
       <w:r>
         <w:t xml:space="preserve"> </w:t>
       </w:r>
-      <w:bookmarkStart w:id="42" w:name="_Toc428438938"/>
+      <w:bookmarkStart w:id="43" w:name="_Toc428438938"/>
       <w:r>
         <w:t>Offline Databases</w:t>
       </w:r>
-      <w:bookmarkEnd w:id="42"/>
+      <w:bookmarkEnd w:id="43"/>
     </w:p>
     <w:p>
       <w:pPr>
@@ -50448,11 +50403,11 @@
       <w:r>
         <w:t xml:space="preserve"> </w:t>
       </w:r>
-      <w:bookmarkStart w:id="43" w:name="_Toc428438939"/>
+      <w:bookmarkStart w:id="44" w:name="_Toc428438939"/>
       <w:r>
         <w:t>SQL Server Agent Job Failures</w:t>
       </w:r>
-      <w:bookmarkEnd w:id="43"/>
+      <w:bookmarkEnd w:id="44"/>
     </w:p>
     <w:p>
       <w:pPr>
@@ -50532,11 +50487,11 @@
       <w:r>
         <w:t xml:space="preserve"> </w:t>
       </w:r>
-      <w:bookmarkStart w:id="44" w:name="_Toc428438940"/>
+      <w:bookmarkStart w:id="45" w:name="_Toc428438940"/>
       <w:r>
         <w:t>Long Running SQL Agent Jobs</w:t>
       </w:r>
-      <w:bookmarkEnd w:id="44"/>
+      <w:bookmarkEnd w:id="45"/>
     </w:p>
     <w:p>
       <w:pPr>
@@ -50600,11 +50555,11 @@
       <w:r>
         <w:t xml:space="preserve"> </w:t>
       </w:r>
-      <w:bookmarkStart w:id="45" w:name="_Toc428438941"/>
+      <w:bookmarkStart w:id="46" w:name="_Toc428438941"/>
       <w:r>
         <w:t>Low Free Disk Space</w:t>
       </w:r>
-      <w:bookmarkEnd w:id="45"/>
+      <w:bookmarkEnd w:id="46"/>
     </w:p>
     <w:p>
       <w:pPr>
@@ -50696,11 +50651,11 @@
       <w:r>
         <w:t xml:space="preserve"> </w:t>
       </w:r>
-      <w:bookmarkStart w:id="46" w:name="_Toc428438942"/>
+      <w:bookmarkStart w:id="47" w:name="_Toc428438942"/>
       <w:r>
         <w:t>Outdated Backup for Databases</w:t>
       </w:r>
-      <w:bookmarkEnd w:id="46"/>
+      <w:bookmarkEnd w:id="47"/>
     </w:p>
     <w:p>
       <w:pPr>
@@ -50821,11 +50776,11 @@
       <w:r>
         <w:t xml:space="preserve"> </w:t>
       </w:r>
-      <w:bookmarkStart w:id="47" w:name="_Toc428438943"/>
+      <w:bookmarkStart w:id="48" w:name="_Toc428438943"/>
       <w:r>
         <w:t>Outdated DBCC CHECKDB Databases</w:t>
       </w:r>
-      <w:bookmarkEnd w:id="47"/>
+      <w:bookmarkEnd w:id="48"/>
     </w:p>
     <w:p>
       <w:pPr>
@@ -50963,11 +50918,11 @@
         <w:ind w:left="1701" w:hanging="621"/>
         <w:jc w:val="both"/>
       </w:pPr>
-      <w:bookmarkStart w:id="48" w:name="_Toc428438944"/>
+      <w:bookmarkStart w:id="49" w:name="_Toc428438944"/>
       <w:r>
         <w:t>Frequently Fragmented Indexes</w:t>
       </w:r>
-      <w:bookmarkEnd w:id="48"/>
+      <w:bookmarkEnd w:id="49"/>
     </w:p>
     <w:p>
       <w:pPr>
@@ -51177,7 +51132,7 @@
       <w:r>
         <w:t xml:space="preserve"> </w:t>
       </w:r>
-      <w:bookmarkStart w:id="49" w:name="_Toc428438945"/>
+      <w:bookmarkStart w:id="50" w:name="_Toc428438945"/>
       <w:proofErr w:type="spellStart"/>
       <w:r>
         <w:t>Errorlog</w:t>
@@ -51186,7 +51141,7 @@
       <w:r>
         <w:t xml:space="preserve"> Messages</w:t>
       </w:r>
-      <w:bookmarkEnd w:id="49"/>
+      <w:bookmarkEnd w:id="50"/>
     </w:p>
     <w:p>
       <w:pPr>
@@ -51283,8 +51238,6 @@
         </w:rPr>
         <w:t xml:space="preserve"> contains the hardcoded filters, which can be turned on/off.</w:t>
       </w:r>
-      <w:bookmarkStart w:id="50" w:name="_GoBack"/>
-      <w:bookmarkEnd w:id="50"/>
     </w:p>
     <w:p>
       <w:pPr>
@@ -56270,7 +56223,7 @@
         </mc:Choice>
         <mc:Fallback>
           <w:pict>
-            <v:line w14:anchorId="5DAEC2E7" id="Line 8" o:spid="_x0000_s1026" style="position:absolute;z-index:251658240;visibility:visible;mso-wrap-style:square;mso-width-percent:0;mso-height-percent:0;mso-wrap-distance-left:9pt;mso-wrap-distance-top:0;mso-wrap-distance-right:9pt;mso-wrap-distance-bottom:0;mso-position-horizontal:absolute;mso-position-horizontal-relative:text;mso-position-vertical:absolute;mso-position-vertical-relative:text;mso-width-percent:0;mso-height-percent:0;mso-width-relative:page;mso-height-relative:page" from="0,-.8pt" to="481.65pt,-.8pt" o:gfxdata="UEsDBBQABgAIAAAAIQC2gziS/gAAAOEBAAATAAAAW0NvbnRlbnRfVHlwZXNdLnhtbJSRQU7DMBBF&#10;90jcwfIWJU67QAgl6YK0S0CoHGBkTxKLZGx5TGhvj5O2G0SRWNoz/78nu9wcxkFMGNg6quQqL6RA&#10;0s5Y6ir5vt9lD1JwBDIwOMJKHpHlpr69KfdHjyxSmriSfYz+USnWPY7AufNIadK6MEJMx9ApD/oD&#10;OlTrorhX2lFEilmcO2RdNtjC5xDF9pCuTyYBB5bi6bQ4syoJ3g9WQ0ymaiLzg5KdCXlKLjvcW893&#10;SUOqXwnz5DrgnHtJTxOsQfEKIT7DmDSUCaxw7Rqn8787ZsmRM9e2VmPeBN4uqYvTtW7jvijg9N/y&#10;JsXecLq0q+WD6m8AAAD//wMAUEsDBBQABgAIAAAAIQA4/SH/1gAAAJQBAAALAAAAX3JlbHMvLnJl&#10;bHOkkMFqwzAMhu+DvYPRfXGawxijTi+j0GvpHsDYimMaW0Yy2fr2M4PBMnrbUb/Q94l/f/hMi1qR&#10;JVI2sOt6UJgd+ZiDgffL8ekFlFSbvV0oo4EbChzGx4f9GRdb25HMsYhqlCwG5lrLq9biZkxWOiqY&#10;22YiTra2kYMu1l1tQD30/bPm3wwYN0x18gb45AdQl1tp5j/sFB2T0FQ7R0nTNEV3j6o9feQzro1i&#10;OWA14Fm+Q8a1a8+Bvu/d/dMb2JY5uiPbhG/ktn4cqGU/er3pcvwCAAD//wMAUEsDBBQABgAIAAAA&#10;IQADyRXjEQIAACgEAAAOAAAAZHJzL2Uyb0RvYy54bWysU8GO2jAQvVfqP1i+QxIaKESEVZVAL7SL&#10;tNsPMLZDrDq2ZRsCqvrvHRuC2PZSVc3BGXtmnt/MGy+fzp1EJ26d0KrE2TjFiCuqmVCHEn973Yzm&#10;GDlPFCNSK17iC3f4afX+3bI3BZ/oVkvGLQIQ5YrelLj13hRJ4mjLO+LG2nAFzkbbjnjY2kPCLOkB&#10;vZPJJE1nSa8tM1ZT7hyc1lcnXkX8puHUPzeN4x7JEgM3H1cb131Yk9WSFAdLTCvojQb5BxYdEQou&#10;vUPVxBN0tOIPqE5Qq51u/JjqLtFNIyiPNUA1WfpbNS8tMTzWAs1x5t4m9/9g6dfTziLBQDuMFOlA&#10;oq1QHM1DZ3rjCgio1M6G2uhZvZitpt8dUrpqiTrwyPD1YiAtCxnJm5SwcQbw9/0XzSCGHL2ObTo3&#10;tguQ0AB0jmpc7mrws0cUDmdZNltMpxjRwZeQYkg01vnPXHcoGCWWwDkCk9PW+UCEFENIuEfpjZAy&#10;ii0V6ku8mE6mMcFpKVhwhjBnD/tKWnQiYVziF6sCz2OY1UfFIljLCVvfbE+EvNpwuVQBD0oBOjfr&#10;Og8/FuliPV/P81E+ma1HeVrXo0+bKh/NNtnHaf2hrqo6+xmoZXnRCsa4CuyG2czyv9P+9kquU3Wf&#10;znsbkrfosV9AdvhH0lHLIN91EPaaXXZ20BjGMQbfnk6Y98c92I8PfPULAAD//wMAUEsDBBQABgAI&#10;AAAAIQBBTnb52wAAAAYBAAAPAAAAZHJzL2Rvd25yZXYueG1sTI/BTsMwEETvSPyDtUhcqtZpI0WQ&#10;xqkQkBsXCojrNt4mEfE6jd028PUs4gDHnRnNvC02k+vVicbQeTawXCSgiGtvO24MvL5U8xtQISJb&#10;7D2TgU8KsCkvLwrMrT/zM522sVFSwiFHA22MQ651qFtyGBZ+IBZv70eHUc6x0XbEs5S7Xq+SJNMO&#10;O5aFFge6b6n+2B6dgVC90aH6mtWz5D1tPK0OD0+PaMz11XS3BhVpin9h+MEXdCiFaeePbIPqDcgj&#10;0cB8mYES9zZLU1C7X0GXhf6PX34DAAD//wMAUEsBAi0AFAAGAAgAAAAhALaDOJL+AAAA4QEAABMA&#10;AAAAAAAAAAAAAAAAAAAAAFtDb250ZW50X1R5cGVzXS54bWxQSwECLQAUAAYACAAAACEAOP0h/9YA&#10;AACUAQAACwAAAAAAAAAAAAAAAAAvAQAAX3JlbHMvLnJlbHNQSwECLQAUAAYACAAAACEAA8kV4xEC&#10;AAAoBAAADgAAAAAAAAAAAAAAAAAuAgAAZHJzL2Uyb0RvYy54bWxQSwECLQAUAAYACAAAACEAQU52&#10;+dsAAAAGAQAADwAAAAAAAAAAAAAAAABrBAAAZHJzL2Rvd25yZXYueG1sUEsFBgAAAAAEAAQA8wAA&#10;AHMFAAAAAA==&#10;"/>
+            <v:line w14:anchorId="4CAF9F42" id="Line 8" o:spid="_x0000_s1026" style="position:absolute;z-index:251658240;visibility:visible;mso-wrap-style:square;mso-width-percent:0;mso-height-percent:0;mso-wrap-distance-left:9pt;mso-wrap-distance-top:0;mso-wrap-distance-right:9pt;mso-wrap-distance-bottom:0;mso-position-horizontal:absolute;mso-position-horizontal-relative:text;mso-position-vertical:absolute;mso-position-vertical-relative:text;mso-width-percent:0;mso-height-percent:0;mso-width-relative:page;mso-height-relative:page" from="0,-.8pt" to="481.65pt,-.8pt" o:gfxdata="UEsDBBQABgAIAAAAIQC2gziS/gAAAOEBAAATAAAAW0NvbnRlbnRfVHlwZXNdLnhtbJSRQU7DMBBF&#10;90jcwfIWJU67QAgl6YK0S0CoHGBkTxKLZGx5TGhvj5O2G0SRWNoz/78nu9wcxkFMGNg6quQqL6RA&#10;0s5Y6ir5vt9lD1JwBDIwOMJKHpHlpr69KfdHjyxSmriSfYz+USnWPY7AufNIadK6MEJMx9ApD/oD&#10;OlTrorhX2lFEilmcO2RdNtjC5xDF9pCuTyYBB5bi6bQ4syoJ3g9WQ0ymaiLzg5KdCXlKLjvcW893&#10;SUOqXwnz5DrgnHtJTxOsQfEKIT7DmDSUCaxw7Rqn8787ZsmRM9e2VmPeBN4uqYvTtW7jvijg9N/y&#10;JsXecLq0q+WD6m8AAAD//wMAUEsDBBQABgAIAAAAIQA4/SH/1gAAAJQBAAALAAAAX3JlbHMvLnJl&#10;bHOkkMFqwzAMhu+DvYPRfXGawxijTi+j0GvpHsDYimMaW0Yy2fr2M4PBMnrbUb/Q94l/f/hMi1qR&#10;JVI2sOt6UJgd+ZiDgffL8ekFlFSbvV0oo4EbChzGx4f9GRdb25HMsYhqlCwG5lrLq9biZkxWOiqY&#10;22YiTra2kYMu1l1tQD30/bPm3wwYN0x18gb45AdQl1tp5j/sFB2T0FQ7R0nTNEV3j6o9feQzro1i&#10;OWA14Fm+Q8a1a8+Bvu/d/dMb2JY5uiPbhG/ktn4cqGU/er3pcvwCAAD//wMAUEsDBBQABgAIAAAA&#10;IQADyRXjEQIAACgEAAAOAAAAZHJzL2Uyb0RvYy54bWysU8GO2jAQvVfqP1i+QxIaKESEVZVAL7SL&#10;tNsPMLZDrDq2ZRsCqvrvHRuC2PZSVc3BGXtmnt/MGy+fzp1EJ26d0KrE2TjFiCuqmVCHEn973Yzm&#10;GDlPFCNSK17iC3f4afX+3bI3BZ/oVkvGLQIQ5YrelLj13hRJ4mjLO+LG2nAFzkbbjnjY2kPCLOkB&#10;vZPJJE1nSa8tM1ZT7hyc1lcnXkX8puHUPzeN4x7JEgM3H1cb131Yk9WSFAdLTCvojQb5BxYdEQou&#10;vUPVxBN0tOIPqE5Qq51u/JjqLtFNIyiPNUA1WfpbNS8tMTzWAs1x5t4m9/9g6dfTziLBQDuMFOlA&#10;oq1QHM1DZ3rjCgio1M6G2uhZvZitpt8dUrpqiTrwyPD1YiAtCxnJm5SwcQbw9/0XzSCGHL2ObTo3&#10;tguQ0AB0jmpc7mrws0cUDmdZNltMpxjRwZeQYkg01vnPXHcoGCWWwDkCk9PW+UCEFENIuEfpjZAy&#10;ii0V6ku8mE6mMcFpKVhwhjBnD/tKWnQiYVziF6sCz2OY1UfFIljLCVvfbE+EvNpwuVQBD0oBOjfr&#10;Og8/FuliPV/P81E+ma1HeVrXo0+bKh/NNtnHaf2hrqo6+xmoZXnRCsa4CuyG2czyv9P+9kquU3Wf&#10;znsbkrfosV9AdvhH0lHLIN91EPaaXXZ20BjGMQbfnk6Y98c92I8PfPULAAD//wMAUEsDBBQABgAI&#10;AAAAIQBBTnb52wAAAAYBAAAPAAAAZHJzL2Rvd25yZXYueG1sTI/BTsMwEETvSPyDtUhcqtZpI0WQ&#10;xqkQkBsXCojrNt4mEfE6jd028PUs4gDHnRnNvC02k+vVicbQeTawXCSgiGtvO24MvL5U8xtQISJb&#10;7D2TgU8KsCkvLwrMrT/zM522sVFSwiFHA22MQ651qFtyGBZ+IBZv70eHUc6x0XbEs5S7Xq+SJNMO&#10;O5aFFge6b6n+2B6dgVC90aH6mtWz5D1tPK0OD0+PaMz11XS3BhVpin9h+MEXdCiFaeePbIPqDcgj&#10;0cB8mYES9zZLU1C7X0GXhf6PX34DAAD//wMAUEsBAi0AFAAGAAgAAAAhALaDOJL+AAAA4QEAABMA&#10;AAAAAAAAAAAAAAAAAAAAAFtDb250ZW50X1R5cGVzXS54bWxQSwECLQAUAAYACAAAACEAOP0h/9YA&#10;AACUAQAACwAAAAAAAAAAAAAAAAAvAQAAX3JlbHMvLnJlbHNQSwECLQAUAAYACAAAACEAA8kV4xEC&#10;AAAoBAAADgAAAAAAAAAAAAAAAAAuAgAAZHJzL2Uyb0RvYy54bWxQSwECLQAUAAYACAAAACEAQU52&#10;+dsAAAAGAQAADwAAAAAAAAAAAAAAAABrBAAAZHJzL2Rvd25yZXYueG1sUEsFBgAAAAAEAAQA8wAA&#10;AHMFAAAAAA==&#10;"/>
           </w:pict>
         </mc:Fallback>
       </mc:AlternateContent>
@@ -56443,7 +56396,7 @@
               <w:szCs w:val="16"/>
               <w:lang w:val="ro-RO"/>
             </w:rPr>
-            <w:t>07/09/2015</w:t>
+            <w:t>08/09/2015</w:t>
           </w:r>
           <w:r>
             <w:rPr>
@@ -56747,7 +56700,7 @@
               <w:szCs w:val="16"/>
               <w:lang w:val="ro-RO"/>
             </w:rPr>
-            <w:t>22</w:t>
+            <w:t>20</w:t>
           </w:r>
           <w:r>
             <w:rPr>
@@ -57185,7 +57138,7 @@
         </mc:Choice>
         <mc:Fallback>
           <w:pict>
-            <v:line w14:anchorId="0DD3ECBE" id="Line 11" o:spid="_x0000_s1026" style="position:absolute;z-index:251657216;visibility:visible;mso-wrap-style:square;mso-width-percent:0;mso-height-percent:0;mso-wrap-distance-left:9pt;mso-wrap-distance-top:0;mso-wrap-distance-right:9pt;mso-wrap-distance-bottom:0;mso-position-horizontal:absolute;mso-position-horizontal-relative:text;mso-position-vertical:absolute;mso-position-vertical-relative:text;mso-width-percent:0;mso-height-percent:0;mso-width-relative:page;mso-height-relative:page" from="0,2.2pt" to="481.65pt,2.2pt" o:gfxdata="UEsDBBQABgAIAAAAIQC2gziS/gAAAOEBAAATAAAAW0NvbnRlbnRfVHlwZXNdLnhtbJSRQU7DMBBF&#10;90jcwfIWJU67QAgl6YK0S0CoHGBkTxKLZGx5TGhvj5O2G0SRWNoz/78nu9wcxkFMGNg6quQqL6RA&#10;0s5Y6ir5vt9lD1JwBDIwOMJKHpHlpr69KfdHjyxSmriSfYz+USnWPY7AufNIadK6MEJMx9ApD/oD&#10;OlTrorhX2lFEilmcO2RdNtjC5xDF9pCuTyYBB5bi6bQ4syoJ3g9WQ0ymaiLzg5KdCXlKLjvcW893&#10;SUOqXwnz5DrgnHtJTxOsQfEKIT7DmDSUCaxw7Rqn8787ZsmRM9e2VmPeBN4uqYvTtW7jvijg9N/y&#10;JsXecLq0q+WD6m8AAAD//wMAUEsDBBQABgAIAAAAIQA4/SH/1gAAAJQBAAALAAAAX3JlbHMvLnJl&#10;bHOkkMFqwzAMhu+DvYPRfXGawxijTi+j0GvpHsDYimMaW0Yy2fr2M4PBMnrbUb/Q94l/f/hMi1qR&#10;JVI2sOt6UJgd+ZiDgffL8ekFlFSbvV0oo4EbChzGx4f9GRdb25HMsYhqlCwG5lrLq9biZkxWOiqY&#10;22YiTra2kYMu1l1tQD30/bPm3wwYN0x18gb45AdQl1tp5j/sFB2T0FQ7R0nTNEV3j6o9feQzro1i&#10;OWA14Fm+Q8a1a8+Bvu/d/dMb2JY5uiPbhG/ktn4cqGU/er3pcvwCAAD//wMAUEsDBBQABgAIAAAA&#10;IQBoWSqzFAIAACkEAAAOAAAAZHJzL2Uyb0RvYy54bWysU8uu2jAQ3VfqP1jeQxIaKESEqyqBbmgv&#10;0r39AGM7xKpjW7YhoKr/3rGBtLSbqmoWzthz5vjMw8uncyfRiVsntCpxNk4x4opqJtShxF9eN6M5&#10;Rs4TxYjUipf4wh1+Wr19s+xNwSe61ZJxi4BEuaI3JW69N0WSONryjrixNlyBs9G2Ix629pAwS3pg&#10;72QySdNZ0mvLjNWUOwen9dWJV5G/aTj1z03juEeyxKDNx9XGdR/WZLUkxcES0wp6k0H+QUVHhIJL&#10;B6qaeIKOVvxB1QlqtdONH1PdJbppBOUxB8gmS3/L5qUlhsdcoDjODGVy/4+Wfj7tLBKsxBOMFOmg&#10;RVuhOMqyUJreuAIQldrZkBw9qxez1fSrQ0pXLVEHHiW+XgzExYjkISRsnIEL9v0nzQBDjl7HOp0b&#10;2wVKqAA6x3Zchnbws0cUDmdZNltMpxjRuy8hxT3QWOc/ct2hYJRYguhITE5b50E6QO+QcI/SGyFl&#10;7LZUqC/xYjqZxgCnpWDBGWDOHvaVtOhEwrzEL9QByB5gVh8Vi2QtJ2x9sz0R8moDXqrAB6mAnJt1&#10;HYhvi3Sxnq/n+SifzNajPK3r0YdNlY9mm+z9tH5XV1WdfQ/SsrxoBWNcBXX34czyv2v+7Zlcx2oY&#10;z6EMySN7TBHE3v9RdOxlaN91EPaaXXY2VCO0FeYxgm9vJwz8r/uI+vnCVz8AAAD//wMAUEsDBBQA&#10;BgAIAAAAIQCgGO202gAAAAQBAAAPAAAAZHJzL2Rvd25yZXYueG1sTI/BTsMwEETvSP0HaytxqahD&#10;U1UQ4lQIyI0LBcR1G2+TqPE6jd028PUsXOA4mtHMm3w9uk6daAitZwPX8wQUceVty7WBt9fy6gZU&#10;iMgWO89k4JMCrIvJRY6Z9Wd+odMm1kpKOGRooImxz7QOVUMOw9z3xOLt/OAwihxqbQc8S7nr9CJJ&#10;Vtphy7LQYE8PDVX7zdEZCOU7HcqvWTVLPtLa0+Lw+PyExlxOx/s7UJHG+BeGH3xBh0KYtv7INqjO&#10;gByJBpZLUGLertIU1PZX6yLX/+GLbwAAAP//AwBQSwECLQAUAAYACAAAACEAtoM4kv4AAADhAQAA&#10;EwAAAAAAAAAAAAAAAAAAAAAAW0NvbnRlbnRfVHlwZXNdLnhtbFBLAQItABQABgAIAAAAIQA4/SH/&#10;1gAAAJQBAAALAAAAAAAAAAAAAAAAAC8BAABfcmVscy8ucmVsc1BLAQItABQABgAIAAAAIQBoWSqz&#10;FAIAACkEAAAOAAAAAAAAAAAAAAAAAC4CAABkcnMvZTJvRG9jLnhtbFBLAQItABQABgAIAAAAIQCg&#10;GO202gAAAAQBAAAPAAAAAAAAAAAAAAAAAG4EAABkcnMvZG93bnJldi54bWxQSwUGAAAAAAQABADz&#10;AAAAdQUAAAAA&#10;"/>
+            <v:line w14:anchorId="0D46C64D" id="Line 11" o:spid="_x0000_s1026" style="position:absolute;z-index:251657216;visibility:visible;mso-wrap-style:square;mso-width-percent:0;mso-height-percent:0;mso-wrap-distance-left:9pt;mso-wrap-distance-top:0;mso-wrap-distance-right:9pt;mso-wrap-distance-bottom:0;mso-position-horizontal:absolute;mso-position-horizontal-relative:text;mso-position-vertical:absolute;mso-position-vertical-relative:text;mso-width-percent:0;mso-height-percent:0;mso-width-relative:page;mso-height-relative:page" from="0,2.2pt" to="481.65pt,2.2pt" o:gfxdata="UEsDBBQABgAIAAAAIQC2gziS/gAAAOEBAAATAAAAW0NvbnRlbnRfVHlwZXNdLnhtbJSRQU7DMBBF&#10;90jcwfIWJU67QAgl6YK0S0CoHGBkTxKLZGx5TGhvj5O2G0SRWNoz/78nu9wcxkFMGNg6quQqL6RA&#10;0s5Y6ir5vt9lD1JwBDIwOMJKHpHlpr69KfdHjyxSmriSfYz+USnWPY7AufNIadK6MEJMx9ApD/oD&#10;OlTrorhX2lFEilmcO2RdNtjC5xDF9pCuTyYBB5bi6bQ4syoJ3g9WQ0ymaiLzg5KdCXlKLjvcW893&#10;SUOqXwnz5DrgnHtJTxOsQfEKIT7DmDSUCaxw7Rqn8787ZsmRM9e2VmPeBN4uqYvTtW7jvijg9N/y&#10;JsXecLq0q+WD6m8AAAD//wMAUEsDBBQABgAIAAAAIQA4/SH/1gAAAJQBAAALAAAAX3JlbHMvLnJl&#10;bHOkkMFqwzAMhu+DvYPRfXGawxijTi+j0GvpHsDYimMaW0Yy2fr2M4PBMnrbUb/Q94l/f/hMi1qR&#10;JVI2sOt6UJgd+ZiDgffL8ekFlFSbvV0oo4EbChzGx4f9GRdb25HMsYhqlCwG5lrLq9biZkxWOiqY&#10;22YiTra2kYMu1l1tQD30/bPm3wwYN0x18gb45AdQl1tp5j/sFB2T0FQ7R0nTNEV3j6o9feQzro1i&#10;OWA14Fm+Q8a1a8+Bvu/d/dMb2JY5uiPbhG/ktn4cqGU/er3pcvwCAAD//wMAUEsDBBQABgAIAAAA&#10;IQBoWSqzFAIAACkEAAAOAAAAZHJzL2Uyb0RvYy54bWysU8uu2jAQ3VfqP1jeQxIaKESEqyqBbmgv&#10;0r39AGM7xKpjW7YhoKr/3rGBtLSbqmoWzthz5vjMw8uncyfRiVsntCpxNk4x4opqJtShxF9eN6M5&#10;Rs4TxYjUipf4wh1+Wr19s+xNwSe61ZJxi4BEuaI3JW69N0WSONryjrixNlyBs9G2Ix629pAwS3pg&#10;72QySdNZ0mvLjNWUOwen9dWJV5G/aTj1z03juEeyxKDNx9XGdR/WZLUkxcES0wp6k0H+QUVHhIJL&#10;B6qaeIKOVvxB1QlqtdONH1PdJbppBOUxB8gmS3/L5qUlhsdcoDjODGVy/4+Wfj7tLBKsxBOMFOmg&#10;RVuhOMqyUJreuAIQldrZkBw9qxez1fSrQ0pXLVEHHiW+XgzExYjkISRsnIEL9v0nzQBDjl7HOp0b&#10;2wVKqAA6x3Zchnbws0cUDmdZNltMpxjRuy8hxT3QWOc/ct2hYJRYguhITE5b50E6QO+QcI/SGyFl&#10;7LZUqC/xYjqZxgCnpWDBGWDOHvaVtOhEwrzEL9QByB5gVh8Vi2QtJ2x9sz0R8moDXqrAB6mAnJt1&#10;HYhvi3Sxnq/n+SifzNajPK3r0YdNlY9mm+z9tH5XV1WdfQ/SsrxoBWNcBXX34czyv2v+7Zlcx2oY&#10;z6EMySN7TBHE3v9RdOxlaN91EPaaXXY2VCO0FeYxgm9vJwz8r/uI+vnCVz8AAAD//wMAUEsDBBQA&#10;BgAIAAAAIQCgGO202gAAAAQBAAAPAAAAZHJzL2Rvd25yZXYueG1sTI/BTsMwEETvSP0HaytxqahD&#10;U1UQ4lQIyI0LBcR1G2+TqPE6jd028PUsXOA4mtHMm3w9uk6daAitZwPX8wQUceVty7WBt9fy6gZU&#10;iMgWO89k4JMCrIvJRY6Z9Wd+odMm1kpKOGRooImxz7QOVUMOw9z3xOLt/OAwihxqbQc8S7nr9CJJ&#10;Vtphy7LQYE8PDVX7zdEZCOU7HcqvWTVLPtLa0+Lw+PyExlxOx/s7UJHG+BeGH3xBh0KYtv7INqjO&#10;gByJBpZLUGLertIU1PZX6yLX/+GLbwAAAP//AwBQSwECLQAUAAYACAAAACEAtoM4kv4AAADhAQAA&#10;EwAAAAAAAAAAAAAAAAAAAAAAW0NvbnRlbnRfVHlwZXNdLnhtbFBLAQItABQABgAIAAAAIQA4/SH/&#10;1gAAAJQBAAALAAAAAAAAAAAAAAAAAC8BAABfcmVscy8ucmVsc1BLAQItABQABgAIAAAAIQBoWSqz&#10;FAIAACkEAAAOAAAAAAAAAAAAAAAAAC4CAABkcnMvZTJvRG9jLnhtbFBLAQItABQABgAIAAAAIQCg&#10;GO202gAAAAQBAAAPAAAAAAAAAAAAAAAAAG4EAABkcnMvZG93bnJldi54bWxQSwUGAAAAAAQABADz&#10;AAAAdQUAAAAA&#10;"/>
           </w:pict>
         </mc:Fallback>
       </mc:AlternateContent>
@@ -62702,7 +62655,7 @@
 </file>
 
 <file path=customXml/itemProps1.xml><?xml version="1.0" encoding="utf-8"?>
-<ds:datastoreItem xmlns:ds="http://schemas.openxmlformats.org/officeDocument/2006/customXml" ds:itemID="{A3AC3A65-8B86-40FA-892A-A2221836CA1F}">
+<ds:datastoreItem xmlns:ds="http://schemas.openxmlformats.org/officeDocument/2006/customXml" ds:itemID="{FB2253DE-6AAE-457B-AD09-416481CC758B}">
   <ds:schemaRefs>
     <ds:schemaRef ds:uri="http://schemas.openxmlformats.org/officeDocument/2006/bibliography"/>
   </ds:schemaRefs>

</xml_diff>

<commit_message>
split OS Event messages collection into 3 jobs / machine, if internal parallelism is enabled (one per log name)
</commit_message>
<xml_diff>
--- a/source/dbaTDPMon - documentation.docx
+++ b/source/dbaTDPMon - documentation.docx
@@ -44455,7 +44455,25 @@
                 <w:sz w:val="16"/>
                 <w:szCs w:val="16"/>
               </w:rPr>
-              <w:t>Collect Information OS Events</w:t>
+              <w:t xml:space="preserve">Collect </w:t>
+            </w:r>
+            <w:r>
+              <w:rPr>
+                <w:rFonts w:ascii="Arial" w:hAnsi="Arial" w:cs="Arial"/>
+                <w:color w:val="000000"/>
+                <w:sz w:val="16"/>
+                <w:szCs w:val="16"/>
+              </w:rPr>
+              <w:t>Warnings</w:t>
+            </w:r>
+            <w:r>
+              <w:rPr>
+                <w:rFonts w:ascii="Arial" w:hAnsi="Arial" w:cs="Arial"/>
+                <w:color w:val="000000"/>
+                <w:sz w:val="16"/>
+                <w:szCs w:val="16"/>
+              </w:rPr>
+              <w:t xml:space="preserve"> OS Events</w:t>
             </w:r>
           </w:p>
         </w:tc>
@@ -44522,7 +44540,7 @@
                 <w:sz w:val="16"/>
                 <w:szCs w:val="16"/>
               </w:rPr>
-              <w:t xml:space="preserve">Enable or disable collection of information OS </w:t>
+              <w:t xml:space="preserve">Enable or disable collection of </w:t>
             </w:r>
             <w:r>
               <w:rPr>
@@ -44531,7 +44549,7 @@
                 <w:sz w:val="16"/>
                 <w:szCs w:val="16"/>
               </w:rPr>
-              <w:t xml:space="preserve">event </w:t>
+              <w:t>warning level</w:t>
             </w:r>
             <w:r>
               <w:rPr>
@@ -44540,7 +44558,7 @@
                 <w:sz w:val="16"/>
                 <w:szCs w:val="16"/>
               </w:rPr>
-              <w:t>messages</w:t>
+              <w:t xml:space="preserve"> event messages</w:t>
             </w:r>
           </w:p>
         </w:tc>
@@ -44578,7 +44596,7 @@
                 <w:sz w:val="16"/>
                 <w:szCs w:val="16"/>
               </w:rPr>
-              <w:t>Collect OS Events timeout (seconds)</w:t>
+              <w:t>Collect Information OS Events</w:t>
             </w:r>
           </w:p>
         </w:tc>
@@ -44612,7 +44630,7 @@
                 <w:sz w:val="16"/>
                 <w:szCs w:val="16"/>
               </w:rPr>
-              <w:t>600</w:t>
+              <w:t>false</w:t>
             </w:r>
           </w:p>
         </w:tc>
@@ -44645,7 +44663,36 @@
                 <w:sz w:val="16"/>
                 <w:szCs w:val="16"/>
               </w:rPr>
-              <w:t>Timeout for powershell script execution</w:t>
+              <w:t xml:space="preserve">Enable or disable collection of information </w:t>
+            </w:r>
+            <w:r>
+              <w:rPr>
+                <w:rFonts w:ascii="Arial" w:hAnsi="Arial" w:cs="Arial"/>
+                <w:color w:val="000000"/>
+                <w:sz w:val="16"/>
+                <w:szCs w:val="16"/>
+              </w:rPr>
+              <w:t>level e</w:t>
+            </w:r>
+            <w:bookmarkStart w:id="61" w:name="_GoBack"/>
+            <w:bookmarkEnd w:id="61"/>
+            <w:r>
+              <w:rPr>
+                <w:rFonts w:ascii="Arial" w:hAnsi="Arial" w:cs="Arial"/>
+                <w:color w:val="000000"/>
+                <w:sz w:val="16"/>
+                <w:szCs w:val="16"/>
+              </w:rPr>
+              <w:t xml:space="preserve">vent </w:t>
+            </w:r>
+            <w:r>
+              <w:rPr>
+                <w:rFonts w:ascii="Arial" w:hAnsi="Arial" w:cs="Arial"/>
+                <w:color w:val="000000"/>
+                <w:sz w:val="16"/>
+                <w:szCs w:val="16"/>
+              </w:rPr>
+              <w:t>messages</w:t>
             </w:r>
           </w:p>
         </w:tc>
@@ -44683,7 +44730,7 @@
                 <w:sz w:val="16"/>
                 <w:szCs w:val="16"/>
               </w:rPr>
-              <w:t>Collect OS Events from last hours</w:t>
+              <w:t>Collect OS Events timeout (seconds)</w:t>
             </w:r>
           </w:p>
         </w:tc>
@@ -44717,7 +44764,7 @@
                 <w:sz w:val="16"/>
                 <w:szCs w:val="16"/>
               </w:rPr>
-              <w:t>24</w:t>
+              <w:t>600</w:t>
             </w:r>
           </w:p>
         </w:tc>
@@ -44750,7 +44797,7 @@
                 <w:sz w:val="16"/>
                 <w:szCs w:val="16"/>
               </w:rPr>
-              <w:t>Report OS events from last X hours; default 24</w:t>
+              <w:t>Timeout for powershell script execution</w:t>
             </w:r>
           </w:p>
         </w:tc>
@@ -44788,7 +44835,7 @@
                 <w:sz w:val="16"/>
                 <w:szCs w:val="16"/>
               </w:rPr>
-              <w:t>Parallel Data Collecting Jobs</w:t>
+              <w:t>Collect OS Events from last hours</w:t>
             </w:r>
           </w:p>
         </w:tc>
@@ -44822,7 +44869,7 @@
                 <w:sz w:val="16"/>
                 <w:szCs w:val="16"/>
               </w:rPr>
-              <w:t>10</w:t>
+              <w:t>24</w:t>
             </w:r>
           </w:p>
         </w:tc>
@@ -44855,6 +44902,111 @@
                 <w:sz w:val="16"/>
                 <w:szCs w:val="16"/>
               </w:rPr>
+              <w:t>Report OS events from last X hours; default 24</w:t>
+            </w:r>
+          </w:p>
+        </w:tc>
+      </w:tr>
+      <w:tr>
+        <w:trPr>
+          <w:trHeight w:val="300"/>
+        </w:trPr>
+        <w:tc>
+          <w:tcPr>
+            <w:tcW w:w="4045" w:type="dxa"/>
+            <w:tcBorders>
+              <w:top w:val="single" w:sz="4" w:space="0" w:color="auto"/>
+              <w:left w:val="single" w:sz="4" w:space="0" w:color="auto"/>
+              <w:bottom w:val="single" w:sz="4" w:space="0" w:color="auto"/>
+              <w:right w:val="single" w:sz="4" w:space="0" w:color="auto"/>
+            </w:tcBorders>
+            <w:shd w:val="clear" w:color="auto" w:fill="auto"/>
+            <w:noWrap/>
+            <w:vAlign w:val="center"/>
+          </w:tcPr>
+          <w:p>
+            <w:pPr>
+              <w:rPr>
+                <w:rFonts w:ascii="Arial" w:hAnsi="Arial" w:cs="Arial"/>
+                <w:color w:val="000000"/>
+                <w:sz w:val="16"/>
+                <w:szCs w:val="16"/>
+              </w:rPr>
+            </w:pPr>
+            <w:r>
+              <w:rPr>
+                <w:rFonts w:ascii="Arial" w:hAnsi="Arial" w:cs="Arial"/>
+                <w:color w:val="000000"/>
+                <w:sz w:val="16"/>
+                <w:szCs w:val="16"/>
+              </w:rPr>
+              <w:t>Parallel Data Collecting Jobs</w:t>
+            </w:r>
+          </w:p>
+        </w:tc>
+        <w:tc>
+          <w:tcPr>
+            <w:tcW w:w="1321" w:type="dxa"/>
+            <w:tcBorders>
+              <w:top w:val="single" w:sz="4" w:space="0" w:color="auto"/>
+              <w:left w:val="nil"/>
+              <w:bottom w:val="single" w:sz="4" w:space="0" w:color="auto"/>
+              <w:right w:val="single" w:sz="4" w:space="0" w:color="auto"/>
+            </w:tcBorders>
+            <w:shd w:val="clear" w:color="auto" w:fill="auto"/>
+            <w:noWrap/>
+            <w:vAlign w:val="center"/>
+          </w:tcPr>
+          <w:p>
+            <w:pPr>
+              <w:jc w:val="center"/>
+              <w:rPr>
+                <w:rFonts w:ascii="Arial" w:hAnsi="Arial" w:cs="Arial"/>
+                <w:color w:val="000000"/>
+                <w:sz w:val="16"/>
+                <w:szCs w:val="16"/>
+              </w:rPr>
+            </w:pPr>
+            <w:r>
+              <w:rPr>
+                <w:rFonts w:ascii="Arial" w:hAnsi="Arial" w:cs="Arial"/>
+                <w:color w:val="000000"/>
+                <w:sz w:val="16"/>
+                <w:szCs w:val="16"/>
+              </w:rPr>
+              <w:t>10</w:t>
+            </w:r>
+          </w:p>
+        </w:tc>
+        <w:tc>
+          <w:tcPr>
+            <w:tcW w:w="4740" w:type="dxa"/>
+            <w:tcBorders>
+              <w:top w:val="single" w:sz="4" w:space="0" w:color="auto"/>
+              <w:left w:val="nil"/>
+              <w:bottom w:val="single" w:sz="4" w:space="0" w:color="auto"/>
+              <w:right w:val="single" w:sz="4" w:space="0" w:color="auto"/>
+            </w:tcBorders>
+            <w:shd w:val="clear" w:color="auto" w:fill="auto"/>
+            <w:noWrap/>
+            <w:vAlign w:val="center"/>
+          </w:tcPr>
+          <w:p>
+            <w:pPr>
+              <w:rPr>
+                <w:rFonts w:ascii="Arial" w:hAnsi="Arial" w:cs="Arial"/>
+                <w:color w:val="000000"/>
+                <w:sz w:val="16"/>
+                <w:szCs w:val="16"/>
+              </w:rPr>
+            </w:pPr>
+            <w:r>
+              <w:rPr>
+                <w:rFonts w:ascii="Arial" w:hAnsi="Arial" w:cs="Arial"/>
+                <w:color w:val="000000"/>
+                <w:sz w:val="16"/>
+                <w:szCs w:val="16"/>
+              </w:rPr>
               <w:t>Number of data collector parallel jobs; default 4 x CPU count;</w:t>
             </w:r>
           </w:p>
@@ -44876,8 +45028,6 @@
               </w:rPr>
               <w:t>To disable internal parallelism, set this to 1</w:t>
             </w:r>
-            <w:bookmarkStart w:id="61" w:name="_GoBack"/>
-            <w:bookmarkEnd w:id="61"/>
           </w:p>
         </w:tc>
       </w:tr>
@@ -45042,7 +45192,7 @@
         </mc:Choice>
         <mc:Fallback>
           <w:pict>
-            <v:line w14:anchorId="151EB38E" id="Line 8" o:spid="_x0000_s1026" style="position:absolute;z-index:251658240;visibility:visible;mso-wrap-style:square;mso-width-percent:0;mso-height-percent:0;mso-wrap-distance-left:9pt;mso-wrap-distance-top:0;mso-wrap-distance-right:9pt;mso-wrap-distance-bottom:0;mso-position-horizontal:absolute;mso-position-horizontal-relative:text;mso-position-vertical:absolute;mso-position-vertical-relative:text;mso-width-percent:0;mso-height-percent:0;mso-width-relative:page;mso-height-relative:page" from="0,-.8pt" to="481.65pt,-.8pt" o:gfxdata="UEsDBBQABgAIAAAAIQC2gziS/gAAAOEBAAATAAAAW0NvbnRlbnRfVHlwZXNdLnhtbJSRQU7DMBBF&#10;90jcwfIWJU67QAgl6YK0S0CoHGBkTxKLZGx5TGhvj5O2G0SRWNoz/78nu9wcxkFMGNg6quQqL6RA&#10;0s5Y6ir5vt9lD1JwBDIwOMJKHpHlpr69KfdHjyxSmriSfYz+USnWPY7AufNIadK6MEJMx9ApD/oD&#10;OlTrorhX2lFEilmcO2RdNtjC5xDF9pCuTyYBB5bi6bQ4syoJ3g9WQ0ymaiLzg5KdCXlKLjvcW893&#10;SUOqXwnz5DrgnHtJTxOsQfEKIT7DmDSUCaxw7Rqn8787ZsmRM9e2VmPeBN4uqYvTtW7jvijg9N/y&#10;JsXecLq0q+WD6m8AAAD//wMAUEsDBBQABgAIAAAAIQA4/SH/1gAAAJQBAAALAAAAX3JlbHMvLnJl&#10;bHOkkMFqwzAMhu+DvYPRfXGawxijTi+j0GvpHsDYimMaW0Yy2fr2M4PBMnrbUb/Q94l/f/hMi1qR&#10;JVI2sOt6UJgd+ZiDgffL8ekFlFSbvV0oo4EbChzGx4f9GRdb25HMsYhqlCwG5lrLq9biZkxWOiqY&#10;22YiTra2kYMu1l1tQD30/bPm3wwYN0x18gb45AdQl1tp5j/sFB2T0FQ7R0nTNEV3j6o9feQzro1i&#10;OWA14Fm+Q8a1a8+Bvu/d/dMb2JY5uiPbhG/ktn4cqGU/er3pcvwCAAD//wMAUEsDBBQABgAIAAAA&#10;IQADyRXjEQIAACgEAAAOAAAAZHJzL2Uyb0RvYy54bWysU8GO2jAQvVfqP1i+QxIaKESEVZVAL7SL&#10;tNsPMLZDrDq2ZRsCqvrvHRuC2PZSVc3BGXtmnt/MGy+fzp1EJ26d0KrE2TjFiCuqmVCHEn973Yzm&#10;GDlPFCNSK17iC3f4afX+3bI3BZ/oVkvGLQIQ5YrelLj13hRJ4mjLO+LG2nAFzkbbjnjY2kPCLOkB&#10;vZPJJE1nSa8tM1ZT7hyc1lcnXkX8puHUPzeN4x7JEgM3H1cb131Yk9WSFAdLTCvojQb5BxYdEQou&#10;vUPVxBN0tOIPqE5Qq51u/JjqLtFNIyiPNUA1WfpbNS8tMTzWAs1x5t4m9/9g6dfTziLBQDuMFOlA&#10;oq1QHM1DZ3rjCgio1M6G2uhZvZitpt8dUrpqiTrwyPD1YiAtCxnJm5SwcQbw9/0XzSCGHL2ObTo3&#10;tguQ0AB0jmpc7mrws0cUDmdZNltMpxjRwZeQYkg01vnPXHcoGCWWwDkCk9PW+UCEFENIuEfpjZAy&#10;ii0V6ku8mE6mMcFpKVhwhjBnD/tKWnQiYVziF6sCz2OY1UfFIljLCVvfbE+EvNpwuVQBD0oBOjfr&#10;Og8/FuliPV/P81E+ma1HeVrXo0+bKh/NNtnHaf2hrqo6+xmoZXnRCsa4CuyG2czyv9P+9kquU3Wf&#10;znsbkrfosV9AdvhH0lHLIN91EPaaXXZ20BjGMQbfnk6Y98c92I8PfPULAAD//wMAUEsDBBQABgAI&#10;AAAAIQBBTnb52wAAAAYBAAAPAAAAZHJzL2Rvd25yZXYueG1sTI/BTsMwEETvSPyDtUhcqtZpI0WQ&#10;xqkQkBsXCojrNt4mEfE6jd028PUs4gDHnRnNvC02k+vVicbQeTawXCSgiGtvO24MvL5U8xtQISJb&#10;7D2TgU8KsCkvLwrMrT/zM522sVFSwiFHA22MQ651qFtyGBZ+IBZv70eHUc6x0XbEs5S7Xq+SJNMO&#10;O5aFFge6b6n+2B6dgVC90aH6mtWz5D1tPK0OD0+PaMz11XS3BhVpin9h+MEXdCiFaeePbIPqDcgj&#10;0cB8mYES9zZLU1C7X0GXhf6PX34DAAD//wMAUEsBAi0AFAAGAAgAAAAhALaDOJL+AAAA4QEAABMA&#10;AAAAAAAAAAAAAAAAAAAAAFtDb250ZW50X1R5cGVzXS54bWxQSwECLQAUAAYACAAAACEAOP0h/9YA&#10;AACUAQAACwAAAAAAAAAAAAAAAAAvAQAAX3JlbHMvLnJlbHNQSwECLQAUAAYACAAAACEAA8kV4xEC&#10;AAAoBAAADgAAAAAAAAAAAAAAAAAuAgAAZHJzL2Uyb0RvYy54bWxQSwECLQAUAAYACAAAACEAQU52&#10;+dsAAAAGAQAADwAAAAAAAAAAAAAAAABrBAAAZHJzL2Rvd25yZXYueG1sUEsFBgAAAAAEAAQA8wAA&#10;AHMFAAAAAA==&#10;"/>
+            <v:line w14:anchorId="4F44D463" id="Line 8" o:spid="_x0000_s1026" style="position:absolute;z-index:251658240;visibility:visible;mso-wrap-style:square;mso-width-percent:0;mso-height-percent:0;mso-wrap-distance-left:9pt;mso-wrap-distance-top:0;mso-wrap-distance-right:9pt;mso-wrap-distance-bottom:0;mso-position-horizontal:absolute;mso-position-horizontal-relative:text;mso-position-vertical:absolute;mso-position-vertical-relative:text;mso-width-percent:0;mso-height-percent:0;mso-width-relative:page;mso-height-relative:page" from="0,-.8pt" to="481.65pt,-.8pt" o:gfxdata="UEsDBBQABgAIAAAAIQC2gziS/gAAAOEBAAATAAAAW0NvbnRlbnRfVHlwZXNdLnhtbJSRQU7DMBBF&#10;90jcwfIWJU67QAgl6YK0S0CoHGBkTxKLZGx5TGhvj5O2G0SRWNoz/78nu9wcxkFMGNg6quQqL6RA&#10;0s5Y6ir5vt9lD1JwBDIwOMJKHpHlpr69KfdHjyxSmriSfYz+USnWPY7AufNIadK6MEJMx9ApD/oD&#10;OlTrorhX2lFEilmcO2RdNtjC5xDF9pCuTyYBB5bi6bQ4syoJ3g9WQ0ymaiLzg5KdCXlKLjvcW893&#10;SUOqXwnz5DrgnHtJTxOsQfEKIT7DmDSUCaxw7Rqn8787ZsmRM9e2VmPeBN4uqYvTtW7jvijg9N/y&#10;JsXecLq0q+WD6m8AAAD//wMAUEsDBBQABgAIAAAAIQA4/SH/1gAAAJQBAAALAAAAX3JlbHMvLnJl&#10;bHOkkMFqwzAMhu+DvYPRfXGawxijTi+j0GvpHsDYimMaW0Yy2fr2M4PBMnrbUb/Q94l/f/hMi1qR&#10;JVI2sOt6UJgd+ZiDgffL8ekFlFSbvV0oo4EbChzGx4f9GRdb25HMsYhqlCwG5lrLq9biZkxWOiqY&#10;22YiTra2kYMu1l1tQD30/bPm3wwYN0x18gb45AdQl1tp5j/sFB2T0FQ7R0nTNEV3j6o9feQzro1i&#10;OWA14Fm+Q8a1a8+Bvu/d/dMb2JY5uiPbhG/ktn4cqGU/er3pcvwCAAD//wMAUEsDBBQABgAIAAAA&#10;IQADyRXjEQIAACgEAAAOAAAAZHJzL2Uyb0RvYy54bWysU8GO2jAQvVfqP1i+QxIaKESEVZVAL7SL&#10;tNsPMLZDrDq2ZRsCqvrvHRuC2PZSVc3BGXtmnt/MGy+fzp1EJ26d0KrE2TjFiCuqmVCHEn973Yzm&#10;GDlPFCNSK17iC3f4afX+3bI3BZ/oVkvGLQIQ5YrelLj13hRJ4mjLO+LG2nAFzkbbjnjY2kPCLOkB&#10;vZPJJE1nSa8tM1ZT7hyc1lcnXkX8puHUPzeN4x7JEgM3H1cb131Yk9WSFAdLTCvojQb5BxYdEQou&#10;vUPVxBN0tOIPqE5Qq51u/JjqLtFNIyiPNUA1WfpbNS8tMTzWAs1x5t4m9/9g6dfTziLBQDuMFOlA&#10;oq1QHM1DZ3rjCgio1M6G2uhZvZitpt8dUrpqiTrwyPD1YiAtCxnJm5SwcQbw9/0XzSCGHL2ObTo3&#10;tguQ0AB0jmpc7mrws0cUDmdZNltMpxjRwZeQYkg01vnPXHcoGCWWwDkCk9PW+UCEFENIuEfpjZAy&#10;ii0V6ku8mE6mMcFpKVhwhjBnD/tKWnQiYVziF6sCz2OY1UfFIljLCVvfbE+EvNpwuVQBD0oBOjfr&#10;Og8/FuliPV/P81E+ma1HeVrXo0+bKh/NNtnHaf2hrqo6+xmoZXnRCsa4CuyG2czyv9P+9kquU3Wf&#10;znsbkrfosV9AdvhH0lHLIN91EPaaXXZ20BjGMQbfnk6Y98c92I8PfPULAAD//wMAUEsDBBQABgAI&#10;AAAAIQBBTnb52wAAAAYBAAAPAAAAZHJzL2Rvd25yZXYueG1sTI/BTsMwEETvSPyDtUhcqtZpI0WQ&#10;xqkQkBsXCojrNt4mEfE6jd028PUs4gDHnRnNvC02k+vVicbQeTawXCSgiGtvO24MvL5U8xtQISJb&#10;7D2TgU8KsCkvLwrMrT/zM522sVFSwiFHA22MQ651qFtyGBZ+IBZv70eHUc6x0XbEs5S7Xq+SJNMO&#10;O5aFFge6b6n+2B6dgVC90aH6mtWz5D1tPK0OD0+PaMz11XS3BhVpin9h+MEXdCiFaeePbIPqDcgj&#10;0cB8mYES9zZLU1C7X0GXhf6PX34DAAD//wMAUEsBAi0AFAAGAAgAAAAhALaDOJL+AAAA4QEAABMA&#10;AAAAAAAAAAAAAAAAAAAAAFtDb250ZW50X1R5cGVzXS54bWxQSwECLQAUAAYACAAAACEAOP0h/9YA&#10;AACUAQAACwAAAAAAAAAAAAAAAAAvAQAAX3JlbHMvLnJlbHNQSwECLQAUAAYACAAAACEAA8kV4xEC&#10;AAAoBAAADgAAAAAAAAAAAAAAAAAuAgAAZHJzL2Uyb0RvYy54bWxQSwECLQAUAAYACAAAACEAQU52&#10;+dsAAAAGAQAADwAAAAAAAAAAAAAAAABrBAAAZHJzL2Rvd25yZXYueG1sUEsFBgAAAAAEAAQA8wAA&#10;AHMFAAAAAA==&#10;"/>
           </w:pict>
         </mc:Fallback>
       </mc:AlternateContent>
@@ -45215,7 +45365,7 @@
               <w:szCs w:val="16"/>
               <w:lang w:val="ro-RO"/>
             </w:rPr>
-            <w:t>28/09/2015</w:t>
+            <w:t>29/09/2015</w:t>
           </w:r>
           <w:r>
             <w:rPr>
@@ -45957,7 +46107,7 @@
         </mc:Choice>
         <mc:Fallback>
           <w:pict>
-            <v:line w14:anchorId="17ED5AEF" id="Line 11" o:spid="_x0000_s1026" style="position:absolute;z-index:251657216;visibility:visible;mso-wrap-style:square;mso-width-percent:0;mso-height-percent:0;mso-wrap-distance-left:9pt;mso-wrap-distance-top:0;mso-wrap-distance-right:9pt;mso-wrap-distance-bottom:0;mso-position-horizontal:absolute;mso-position-horizontal-relative:text;mso-position-vertical:absolute;mso-position-vertical-relative:text;mso-width-percent:0;mso-height-percent:0;mso-width-relative:page;mso-height-relative:page" from="0,2.2pt" to="481.65pt,2.2pt" o:gfxdata="UEsDBBQABgAIAAAAIQC2gziS/gAAAOEBAAATAAAAW0NvbnRlbnRfVHlwZXNdLnhtbJSRQU7DMBBF&#10;90jcwfIWJU67QAgl6YK0S0CoHGBkTxKLZGx5TGhvj5O2G0SRWNoz/78nu9wcxkFMGNg6quQqL6RA&#10;0s5Y6ir5vt9lD1JwBDIwOMJKHpHlpr69KfdHjyxSmriSfYz+USnWPY7AufNIadK6MEJMx9ApD/oD&#10;OlTrorhX2lFEilmcO2RdNtjC5xDF9pCuTyYBB5bi6bQ4syoJ3g9WQ0ymaiLzg5KdCXlKLjvcW893&#10;SUOqXwnz5DrgnHtJTxOsQfEKIT7DmDSUCaxw7Rqn8787ZsmRM9e2VmPeBN4uqYvTtW7jvijg9N/y&#10;JsXecLq0q+WD6m8AAAD//wMAUEsDBBQABgAIAAAAIQA4/SH/1gAAAJQBAAALAAAAX3JlbHMvLnJl&#10;bHOkkMFqwzAMhu+DvYPRfXGawxijTi+j0GvpHsDYimMaW0Yy2fr2M4PBMnrbUb/Q94l/f/hMi1qR&#10;JVI2sOt6UJgd+ZiDgffL8ekFlFSbvV0oo4EbChzGx4f9GRdb25HMsYhqlCwG5lrLq9biZkxWOiqY&#10;22YiTra2kYMu1l1tQD30/bPm3wwYN0x18gb45AdQl1tp5j/sFB2T0FQ7R0nTNEV3j6o9feQzro1i&#10;OWA14Fm+Q8a1a8+Bvu/d/dMb2JY5uiPbhG/ktn4cqGU/er3pcvwCAAD//wMAUEsDBBQABgAIAAAA&#10;IQBoWSqzFAIAACkEAAAOAAAAZHJzL2Uyb0RvYy54bWysU8uu2jAQ3VfqP1jeQxIaKESEqyqBbmgv&#10;0r39AGM7xKpjW7YhoKr/3rGBtLSbqmoWzthz5vjMw8uncyfRiVsntCpxNk4x4opqJtShxF9eN6M5&#10;Rs4TxYjUipf4wh1+Wr19s+xNwSe61ZJxi4BEuaI3JW69N0WSONryjrixNlyBs9G2Ix629pAwS3pg&#10;72QySdNZ0mvLjNWUOwen9dWJV5G/aTj1z03juEeyxKDNx9XGdR/WZLUkxcES0wp6k0H+QUVHhIJL&#10;B6qaeIKOVvxB1QlqtdONH1PdJbppBOUxB8gmS3/L5qUlhsdcoDjODGVy/4+Wfj7tLBKsxBOMFOmg&#10;RVuhOMqyUJreuAIQldrZkBw9qxez1fSrQ0pXLVEHHiW+XgzExYjkISRsnIEL9v0nzQBDjl7HOp0b&#10;2wVKqAA6x3Zchnbws0cUDmdZNltMpxjRuy8hxT3QWOc/ct2hYJRYguhITE5b50E6QO+QcI/SGyFl&#10;7LZUqC/xYjqZxgCnpWDBGWDOHvaVtOhEwrzEL9QByB5gVh8Vi2QtJ2x9sz0R8moDXqrAB6mAnJt1&#10;HYhvi3Sxnq/n+SifzNajPK3r0YdNlY9mm+z9tH5XV1WdfQ/SsrxoBWNcBXX34czyv2v+7Zlcx2oY&#10;z6EMySN7TBHE3v9RdOxlaN91EPaaXXY2VCO0FeYxgm9vJwz8r/uI+vnCVz8AAAD//wMAUEsDBBQA&#10;BgAIAAAAIQCgGO202gAAAAQBAAAPAAAAZHJzL2Rvd25yZXYueG1sTI/BTsMwEETvSP0HaytxqahD&#10;U1UQ4lQIyI0LBcR1G2+TqPE6jd028PUsXOA4mtHMm3w9uk6daAitZwPX8wQUceVty7WBt9fy6gZU&#10;iMgWO89k4JMCrIvJRY6Z9Wd+odMm1kpKOGRooImxz7QOVUMOw9z3xOLt/OAwihxqbQc8S7nr9CJJ&#10;Vtphy7LQYE8PDVX7zdEZCOU7HcqvWTVLPtLa0+Lw+PyExlxOx/s7UJHG+BeGH3xBh0KYtv7INqjO&#10;gByJBpZLUGLertIU1PZX6yLX/+GLbwAAAP//AwBQSwECLQAUAAYACAAAACEAtoM4kv4AAADhAQAA&#10;EwAAAAAAAAAAAAAAAAAAAAAAW0NvbnRlbnRfVHlwZXNdLnhtbFBLAQItABQABgAIAAAAIQA4/SH/&#10;1gAAAJQBAAALAAAAAAAAAAAAAAAAAC8BAABfcmVscy8ucmVsc1BLAQItABQABgAIAAAAIQBoWSqz&#10;FAIAACkEAAAOAAAAAAAAAAAAAAAAAC4CAABkcnMvZTJvRG9jLnhtbFBLAQItABQABgAIAAAAIQCg&#10;GO202gAAAAQBAAAPAAAAAAAAAAAAAAAAAG4EAABkcnMvZG93bnJldi54bWxQSwUGAAAAAAQABADz&#10;AAAAdQUAAAAA&#10;"/>
+            <v:line w14:anchorId="77AFB3A7" id="Line 11" o:spid="_x0000_s1026" style="position:absolute;z-index:251657216;visibility:visible;mso-wrap-style:square;mso-width-percent:0;mso-height-percent:0;mso-wrap-distance-left:9pt;mso-wrap-distance-top:0;mso-wrap-distance-right:9pt;mso-wrap-distance-bottom:0;mso-position-horizontal:absolute;mso-position-horizontal-relative:text;mso-position-vertical:absolute;mso-position-vertical-relative:text;mso-width-percent:0;mso-height-percent:0;mso-width-relative:page;mso-height-relative:page" from="0,2.2pt" to="481.65pt,2.2pt" o:gfxdata="UEsDBBQABgAIAAAAIQC2gziS/gAAAOEBAAATAAAAW0NvbnRlbnRfVHlwZXNdLnhtbJSRQU7DMBBF&#10;90jcwfIWJU67QAgl6YK0S0CoHGBkTxKLZGx5TGhvj5O2G0SRWNoz/78nu9wcxkFMGNg6quQqL6RA&#10;0s5Y6ir5vt9lD1JwBDIwOMJKHpHlpr69KfdHjyxSmriSfYz+USnWPY7AufNIadK6MEJMx9ApD/oD&#10;OlTrorhX2lFEilmcO2RdNtjC5xDF9pCuTyYBB5bi6bQ4syoJ3g9WQ0ymaiLzg5KdCXlKLjvcW893&#10;SUOqXwnz5DrgnHtJTxOsQfEKIT7DmDSUCaxw7Rqn8787ZsmRM9e2VmPeBN4uqYvTtW7jvijg9N/y&#10;JsXecLq0q+WD6m8AAAD//wMAUEsDBBQABgAIAAAAIQA4/SH/1gAAAJQBAAALAAAAX3JlbHMvLnJl&#10;bHOkkMFqwzAMhu+DvYPRfXGawxijTi+j0GvpHsDYimMaW0Yy2fr2M4PBMnrbUb/Q94l/f/hMi1qR&#10;JVI2sOt6UJgd+ZiDgffL8ekFlFSbvV0oo4EbChzGx4f9GRdb25HMsYhqlCwG5lrLq9biZkxWOiqY&#10;22YiTra2kYMu1l1tQD30/bPm3wwYN0x18gb45AdQl1tp5j/sFB2T0FQ7R0nTNEV3j6o9feQzro1i&#10;OWA14Fm+Q8a1a8+Bvu/d/dMb2JY5uiPbhG/ktn4cqGU/er3pcvwCAAD//wMAUEsDBBQABgAIAAAA&#10;IQBoWSqzFAIAACkEAAAOAAAAZHJzL2Uyb0RvYy54bWysU8uu2jAQ3VfqP1jeQxIaKESEqyqBbmgv&#10;0r39AGM7xKpjW7YhoKr/3rGBtLSbqmoWzthz5vjMw8uncyfRiVsntCpxNk4x4opqJtShxF9eN6M5&#10;Rs4TxYjUipf4wh1+Wr19s+xNwSe61ZJxi4BEuaI3JW69N0WSONryjrixNlyBs9G2Ix629pAwS3pg&#10;72QySdNZ0mvLjNWUOwen9dWJV5G/aTj1z03juEeyxKDNx9XGdR/WZLUkxcES0wp6k0H+QUVHhIJL&#10;B6qaeIKOVvxB1QlqtdONH1PdJbppBOUxB8gmS3/L5qUlhsdcoDjODGVy/4+Wfj7tLBKsxBOMFOmg&#10;RVuhOMqyUJreuAIQldrZkBw9qxez1fSrQ0pXLVEHHiW+XgzExYjkISRsnIEL9v0nzQBDjl7HOp0b&#10;2wVKqAA6x3Zchnbws0cUDmdZNltMpxjRuy8hxT3QWOc/ct2hYJRYguhITE5b50E6QO+QcI/SGyFl&#10;7LZUqC/xYjqZxgCnpWDBGWDOHvaVtOhEwrzEL9QByB5gVh8Vi2QtJ2x9sz0R8moDXqrAB6mAnJt1&#10;HYhvi3Sxnq/n+SifzNajPK3r0YdNlY9mm+z9tH5XV1WdfQ/SsrxoBWNcBXX34czyv2v+7Zlcx2oY&#10;z6EMySN7TBHE3v9RdOxlaN91EPaaXXY2VCO0FeYxgm9vJwz8r/uI+vnCVz8AAAD//wMAUEsDBBQA&#10;BgAIAAAAIQCgGO202gAAAAQBAAAPAAAAZHJzL2Rvd25yZXYueG1sTI/BTsMwEETvSP0HaytxqahD&#10;U1UQ4lQIyI0LBcR1G2+TqPE6jd028PUsXOA4mtHMm3w9uk6daAitZwPX8wQUceVty7WBt9fy6gZU&#10;iMgWO89k4JMCrIvJRY6Z9Wd+odMm1kpKOGRooImxz7QOVUMOw9z3xOLt/OAwihxqbQc8S7nr9CJJ&#10;Vtphy7LQYE8PDVX7zdEZCOU7HcqvWTVLPtLa0+Lw+PyExlxOx/s7UJHG+BeGH3xBh0KYtv7INqjO&#10;gByJBpZLUGLertIU1PZX6yLX/+GLbwAAAP//AwBQSwECLQAUAAYACAAAACEAtoM4kv4AAADhAQAA&#10;EwAAAAAAAAAAAAAAAAAAAAAAW0NvbnRlbnRfVHlwZXNdLnhtbFBLAQItABQABgAIAAAAIQA4/SH/&#10;1gAAAJQBAAALAAAAAAAAAAAAAAAAAC8BAABfcmVscy8ucmVsc1BLAQItABQABgAIAAAAIQBoWSqz&#10;FAIAACkEAAAOAAAAAAAAAAAAAAAAAC4CAABkcnMvZTJvRG9jLnhtbFBLAQItABQABgAIAAAAIQCg&#10;GO202gAAAAQBAAAPAAAAAAAAAAAAAAAAAG4EAABkcnMvZG93bnJldi54bWxQSwUGAAAAAAQABADz&#10;AAAAdQUAAAAA&#10;"/>
           </w:pict>
         </mc:Fallback>
       </mc:AlternateContent>
@@ -51474,7 +51624,7 @@
 </file>
 
 <file path=customXml/itemProps1.xml><?xml version="1.0" encoding="utf-8"?>
-<ds:datastoreItem xmlns:ds="http://schemas.openxmlformats.org/officeDocument/2006/customXml" ds:itemID="{2405E07C-EE2E-41F7-9695-FD5EAC389A1B}">
+<ds:datastoreItem xmlns:ds="http://schemas.openxmlformats.org/officeDocument/2006/customXml" ds:itemID="{E204DCE7-EA60-4684-949A-E2984F24C663}">
   <ds:schemaRefs>
     <ds:schemaRef ds:uri="http://schemas.openxmlformats.org/officeDocument/2006/bibliography"/>
   </ds:schemaRefs>

</xml_diff>

<commit_message>
updated documentation for 2015.10 release
</commit_message>
<xml_diff>
--- a/source/dbaTDPMon - documentation.docx
+++ b/source/dbaTDPMon - documentation.docx
@@ -216,7 +216,23 @@
           <w:sz w:val="20"/>
           <w:szCs w:val="20"/>
         </w:rPr>
-        <w:t>It runs for versions from SQL Server 2000 until 2012. It was not tested on SQL Server 2014 and 2016, but no issues should be found.</w:t>
+        <w:t>It runs for versions from SQL Server 2000 until 201</w:t>
+      </w:r>
+      <w:r>
+        <w:rPr>
+          <w:rFonts w:ascii="Arial" w:hAnsi="Arial" w:cs="Arial"/>
+          <w:sz w:val="20"/>
+          <w:szCs w:val="20"/>
+        </w:rPr>
+        <w:t>4</w:t>
+      </w:r>
+      <w:r>
+        <w:rPr>
+          <w:rFonts w:ascii="Arial" w:hAnsi="Arial" w:cs="Arial"/>
+          <w:sz w:val="20"/>
+          <w:szCs w:val="20"/>
+        </w:rPr>
+        <w:t>. It was not tested on SQL Server 2016, but no issues should be found.</w:t>
       </w:r>
       <w:r>
         <w:rPr>
@@ -1312,6 +1328,15 @@
         </w:rPr>
         <w:t>analyze errorlogs</w:t>
       </w:r>
+      <w:r>
+        <w:rPr>
+          <w:rFonts w:ascii="Arial" w:hAnsi="Arial" w:cs="Arial"/>
+          <w:color w:val="253340"/>
+          <w:sz w:val="20"/>
+          <w:szCs w:val="20"/>
+        </w:rPr>
+        <w:t xml:space="preserve"> and OS Event logs</w:t>
+      </w:r>
     </w:p>
     <w:p>
       <w:pPr>
@@ -1336,20 +1361,34 @@
           <w:sz w:val="20"/>
           <w:szCs w:val="20"/>
         </w:rPr>
+        <w:t>collect data from multiple servers in parallel</w:t>
+      </w:r>
+    </w:p>
+    <w:p>
+      <w:pPr>
+        <w:numPr>
+          <w:ilvl w:val="0"/>
+          <w:numId w:val="34"/>
+        </w:numPr>
+        <w:spacing w:before="72" w:after="72"/>
+        <w:ind w:left="600"/>
+        <w:textAlignment w:val="center"/>
+        <w:rPr>
+          <w:rFonts w:ascii="Arial" w:hAnsi="Arial" w:cs="Arial"/>
+          <w:color w:val="253340"/>
+          <w:sz w:val="20"/>
+          <w:szCs w:val="20"/>
+        </w:rPr>
+      </w:pPr>
+      <w:r>
+        <w:rPr>
+          <w:rFonts w:ascii="Arial" w:hAnsi="Arial" w:cs="Arial"/>
+          <w:color w:val="253340"/>
+          <w:sz w:val="20"/>
+          <w:szCs w:val="20"/>
+        </w:rPr>
         <w:t>and many more...</w:t>
       </w:r>
-    </w:p>
-    <w:p>
-      <w:pPr>
-        <w:spacing w:before="72" w:after="72"/>
-        <w:textAlignment w:val="center"/>
-        <w:rPr>
-          <w:rFonts w:ascii="Arial" w:hAnsi="Arial" w:cs="Arial"/>
-          <w:color w:val="253340"/>
-          <w:sz w:val="20"/>
-          <w:szCs w:val="20"/>
-        </w:rPr>
-      </w:pPr>
     </w:p>
     <w:p>
       <w:pPr>
@@ -38100,7 +38139,25 @@
           <w:szCs w:val="20"/>
           <w:lang w:val="en-US"/>
         </w:rPr>
-        <w:t xml:space="preserve">ritical, </w:t>
+        <w:t>ritical</w:t>
+      </w:r>
+      <w:r>
+        <w:rPr>
+          <w:rFonts w:ascii="Arial" w:hAnsi="Arial" w:cs="Arial"/>
+          <w:sz w:val="20"/>
+          <w:szCs w:val="20"/>
+          <w:lang w:val="en-US"/>
+        </w:rPr>
+        <w:t xml:space="preserve"> and</w:t>
+      </w:r>
+      <w:r>
+        <w:rPr>
+          <w:rFonts w:ascii="Arial" w:hAnsi="Arial" w:cs="Arial"/>
+          <w:sz w:val="20"/>
+          <w:szCs w:val="20"/>
+          <w:lang w:val="en-US"/>
+        </w:rPr>
+        <w:t xml:space="preserve"> </w:t>
       </w:r>
       <w:r>
         <w:rPr>
@@ -38118,25 +38175,32 @@
           <w:szCs w:val="20"/>
           <w:lang w:val="en-US"/>
         </w:rPr>
-        <w:t xml:space="preserve">rror and </w:t>
-      </w:r>
-      <w:r>
-        <w:rPr>
-          <w:rFonts w:ascii="Arial" w:hAnsi="Arial" w:cs="Arial"/>
-          <w:sz w:val="20"/>
-          <w:szCs w:val="20"/>
-          <w:lang w:val="en-US"/>
-        </w:rPr>
-        <w:t>W</w:t>
-      </w:r>
-      <w:r>
-        <w:rPr>
-          <w:rFonts w:ascii="Arial" w:hAnsi="Arial" w:cs="Arial"/>
-          <w:sz w:val="20"/>
-          <w:szCs w:val="20"/>
-          <w:lang w:val="en-US"/>
-        </w:rPr>
-        <w:t>arning messages are collected</w:t>
+        <w:t>rror messages are collected</w:t>
+      </w:r>
+    </w:p>
+    <w:p>
+      <w:pPr>
+        <w:pStyle w:val="ListParagraph"/>
+        <w:numPr>
+          <w:ilvl w:val="1"/>
+          <w:numId w:val="3"/>
+        </w:numPr>
+        <w:spacing w:after="0"/>
+        <w:rPr>
+          <w:rFonts w:ascii="Arial" w:hAnsi="Arial" w:cs="Arial"/>
+          <w:sz w:val="20"/>
+          <w:szCs w:val="20"/>
+          <w:lang w:val="en-US"/>
+        </w:rPr>
+      </w:pPr>
+      <w:r>
+        <w:rPr>
+          <w:rFonts w:ascii="Arial" w:hAnsi="Arial" w:cs="Arial"/>
+          <w:sz w:val="20"/>
+          <w:szCs w:val="20"/>
+          <w:lang w:val="en-US"/>
+        </w:rPr>
+        <w:t>Warning and Information can be collected optionally</w:t>
       </w:r>
     </w:p>
     <w:p>
@@ -38395,16 +38459,6 @@
     <w:p>
       <w:pPr>
         <w:pStyle w:val="Heading2a"/>
-        <w:numPr>
-          <w:ilvl w:val="0"/>
-          <w:numId w:val="0"/>
-        </w:numPr>
-        <w:ind w:left="720"/>
-      </w:pPr>
-    </w:p>
-    <w:p>
-      <w:pPr>
-        <w:pStyle w:val="Heading2a"/>
       </w:pPr>
       <w:bookmarkStart w:id="34" w:name="_Toc428438930"/>
       <w:r>
@@ -40705,6 +40759,54 @@
     </w:p>
     <w:p>
       <w:pPr>
+        <w:rPr>
+          <w:rFonts w:ascii="Arial" w:hAnsi="Arial" w:cs="Arial"/>
+          <w:i/>
+          <w:sz w:val="20"/>
+          <w:szCs w:val="20"/>
+        </w:rPr>
+      </w:pPr>
+      <w:bookmarkStart w:id="58" w:name="_GoBack"/>
+      <w:bookmarkEnd w:id="58"/>
+      <w:r>
+        <w:rPr>
+          <w:rFonts w:ascii="Arial" w:hAnsi="Arial" w:cs="Arial"/>
+          <w:i/>
+          <w:sz w:val="20"/>
+          <w:szCs w:val="20"/>
+        </w:rPr>
+        <w:t xml:space="preserve">Note: </w:t>
+      </w:r>
+      <w:r>
+        <w:rPr>
+          <w:rFonts w:ascii="Arial" w:hAnsi="Arial" w:cs="Arial"/>
+          <w:i/>
+          <w:sz w:val="20"/>
+          <w:szCs w:val="20"/>
+        </w:rPr>
+        <w:t xml:space="preserve">table </w:t>
+      </w:r>
+      <w:r>
+        <w:rPr>
+          <w:rFonts w:ascii="Courier New" w:hAnsi="Courier New" w:cs="Courier New"/>
+          <w:i/>
+          <w:sz w:val="18"/>
+          <w:szCs w:val="18"/>
+        </w:rPr>
+        <w:t xml:space="preserve">dbo.reportHTMLSkipRules </w:t>
+      </w:r>
+      <w:r>
+        <w:rPr>
+          <w:rFonts w:ascii="Arial" w:hAnsi="Arial" w:cs="Arial"/>
+          <w:i/>
+          <w:sz w:val="20"/>
+          <w:szCs w:val="20"/>
+        </w:rPr>
+        <w:t>can be used to filter out instances or machine names from being included in any of the potential issues rules checks.</w:t>
+      </w:r>
+    </w:p>
+    <w:p>
+      <w:pPr>
         <w:pStyle w:val="ListParagraph"/>
         <w:rPr>
           <w:rFonts w:ascii="Arial" w:hAnsi="Arial" w:cs="Arial"/>
@@ -40715,47 +40817,27 @@
     </w:p>
     <w:p>
       <w:pPr>
-        <w:pStyle w:val="ListParagraph"/>
-        <w:rPr>
-          <w:rFonts w:ascii="Arial" w:hAnsi="Arial" w:cs="Arial"/>
-          <w:sz w:val="20"/>
-          <w:szCs w:val="20"/>
-        </w:rPr>
-      </w:pPr>
-    </w:p>
-    <w:p>
-      <w:pPr>
-        <w:pStyle w:val="ListParagraph"/>
-        <w:rPr>
-          <w:rFonts w:ascii="Arial" w:hAnsi="Arial" w:cs="Arial"/>
-          <w:sz w:val="20"/>
-          <w:szCs w:val="20"/>
-        </w:rPr>
-      </w:pPr>
-    </w:p>
-    <w:p>
-      <w:pPr>
         <w:pStyle w:val="Heading2a"/>
       </w:pPr>
-      <w:bookmarkStart w:id="58" w:name="_Toc428438954"/>
+      <w:bookmarkStart w:id="59" w:name="_Toc428438954"/>
       <w:r>
         <w:lastRenderedPageBreak/>
         <w:t>Report Configuration options</w:t>
       </w:r>
-      <w:bookmarkEnd w:id="58"/>
+      <w:bookmarkEnd w:id="59"/>
     </w:p>
     <w:p>
       <w:pPr>
         <w:pStyle w:val="Heading3a"/>
       </w:pPr>
-      <w:bookmarkStart w:id="59" w:name="_Toc428438955"/>
+      <w:bookmarkStart w:id="60" w:name="_Toc428438955"/>
       <w:r>
         <w:t>Reports path and</w:t>
       </w:r>
       <w:r>
         <w:t xml:space="preserve"> email distribution list</w:t>
       </w:r>
-      <w:bookmarkEnd w:id="59"/>
+      <w:bookmarkEnd w:id="60"/>
     </w:p>
     <w:p>
       <w:pPr>
@@ -41575,7 +41657,7 @@
           <w:tcPr>
             <w:tcW w:w="4111" w:type="dxa"/>
             <w:tcBorders>
-              <w:top w:val="nil"/>
+              <w:top w:val="single" w:sz="4" w:space="0" w:color="auto"/>
               <w:left w:val="single" w:sz="4" w:space="0" w:color="auto"/>
               <w:bottom w:val="single" w:sz="4" w:space="0" w:color="auto"/>
               <w:right w:val="single" w:sz="4" w:space="0" w:color="auto"/>
@@ -41601,7 +41683,129 @@
                 <w:sz w:val="16"/>
                 <w:szCs w:val="16"/>
               </w:rPr>
-              <w:t>Collect SQL Agent jobs step details (health-check)</w:t>
+              <w:t>Collect SQL Agent jobs step details</w:t>
+            </w:r>
+          </w:p>
+        </w:tc>
+        <w:tc>
+          <w:tcPr>
+            <w:tcW w:w="1289" w:type="dxa"/>
+            <w:tcBorders>
+              <w:top w:val="single" w:sz="4" w:space="0" w:color="auto"/>
+              <w:left w:val="nil"/>
+              <w:bottom w:val="single" w:sz="4" w:space="0" w:color="auto"/>
+              <w:right w:val="single" w:sz="4" w:space="0" w:color="auto"/>
+            </w:tcBorders>
+            <w:shd w:val="clear" w:color="auto" w:fill="auto"/>
+            <w:noWrap/>
+            <w:vAlign w:val="center"/>
+            <w:hideMark/>
+          </w:tcPr>
+          <w:p>
+            <w:pPr>
+              <w:jc w:val="center"/>
+              <w:rPr>
+                <w:rFonts w:ascii="Arial" w:hAnsi="Arial" w:cs="Arial"/>
+                <w:color w:val="000000"/>
+                <w:sz w:val="16"/>
+                <w:szCs w:val="16"/>
+              </w:rPr>
+            </w:pPr>
+            <w:r>
+              <w:rPr>
+                <w:rFonts w:ascii="Arial" w:hAnsi="Arial" w:cs="Arial"/>
+                <w:color w:val="000000"/>
+                <w:sz w:val="16"/>
+                <w:szCs w:val="16"/>
+              </w:rPr>
+              <w:t>false</w:t>
+            </w:r>
+          </w:p>
+        </w:tc>
+        <w:tc>
+          <w:tcPr>
+            <w:tcW w:w="4500" w:type="dxa"/>
+            <w:tcBorders>
+              <w:top w:val="single" w:sz="4" w:space="0" w:color="auto"/>
+              <w:left w:val="nil"/>
+              <w:bottom w:val="single" w:sz="4" w:space="0" w:color="auto"/>
+              <w:right w:val="single" w:sz="4" w:space="0" w:color="auto"/>
+            </w:tcBorders>
+            <w:vAlign w:val="center"/>
+          </w:tcPr>
+          <w:p>
+            <w:pPr>
+              <w:rPr>
+                <w:rFonts w:ascii="Arial" w:hAnsi="Arial" w:cs="Arial"/>
+                <w:color w:val="000000"/>
+                <w:sz w:val="16"/>
+                <w:szCs w:val="16"/>
+              </w:rPr>
+            </w:pPr>
+            <w:r>
+              <w:rPr>
+                <w:rFonts w:ascii="Arial" w:hAnsi="Arial" w:cs="Arial"/>
+                <w:color w:val="000000"/>
+                <w:sz w:val="16"/>
+                <w:szCs w:val="16"/>
+              </w:rPr>
+              <w:t>When collecting information on SQL Agent jobs, get also steps execution details (start time, running time, status</w:t>
+            </w:r>
+            <w:r>
+              <w:rPr>
+                <w:rFonts w:ascii="Arial" w:hAnsi="Arial" w:cs="Arial"/>
+                <w:color w:val="000000"/>
+                <w:sz w:val="16"/>
+                <w:szCs w:val="16"/>
+              </w:rPr>
+              <w:t>, etc.</w:t>
+            </w:r>
+            <w:r>
+              <w:rPr>
+                <w:rFonts w:ascii="Arial" w:hAnsi="Arial" w:cs="Arial"/>
+                <w:color w:val="000000"/>
+                <w:sz w:val="16"/>
+                <w:szCs w:val="16"/>
+              </w:rPr>
+              <w:t>)</w:t>
+            </w:r>
+          </w:p>
+        </w:tc>
+      </w:tr>
+      <w:tr>
+        <w:trPr>
+          <w:trHeight w:val="300"/>
+        </w:trPr>
+        <w:tc>
+          <w:tcPr>
+            <w:tcW w:w="4111" w:type="dxa"/>
+            <w:tcBorders>
+              <w:top w:val="nil"/>
+              <w:left w:val="single" w:sz="4" w:space="0" w:color="auto"/>
+              <w:bottom w:val="single" w:sz="4" w:space="0" w:color="auto"/>
+              <w:right w:val="single" w:sz="4" w:space="0" w:color="auto"/>
+            </w:tcBorders>
+            <w:shd w:val="clear" w:color="auto" w:fill="auto"/>
+            <w:noWrap/>
+            <w:vAlign w:val="center"/>
+          </w:tcPr>
+          <w:p>
+            <w:pPr>
+              <w:rPr>
+                <w:rFonts w:ascii="Arial" w:hAnsi="Arial" w:cs="Arial"/>
+                <w:color w:val="000000"/>
+                <w:sz w:val="16"/>
+                <w:szCs w:val="16"/>
+              </w:rPr>
+            </w:pPr>
+            <w:r>
+              <w:rPr>
+                <w:rFonts w:ascii="Arial" w:hAnsi="Arial" w:cs="Arial"/>
+                <w:color w:val="000000"/>
+                <w:sz w:val="16"/>
+                <w:szCs w:val="16"/>
+              </w:rPr>
+              <w:t>Collect Information OS Events</w:t>
             </w:r>
           </w:p>
         </w:tc>
@@ -41617,7 +41821,6 @@
             <w:shd w:val="clear" w:color="auto" w:fill="auto"/>
             <w:noWrap/>
             <w:vAlign w:val="center"/>
-            <w:hideMark/>
           </w:tcPr>
           <w:p>
             <w:pPr>
@@ -41649,6 +41852,7 @@
               <w:bottom w:val="single" w:sz="4" w:space="0" w:color="auto"/>
               <w:right w:val="single" w:sz="4" w:space="0" w:color="auto"/>
             </w:tcBorders>
+            <w:shd w:val="clear" w:color="auto" w:fill="auto"/>
             <w:vAlign w:val="center"/>
           </w:tcPr>
           <w:p>
@@ -41667,17 +41871,37 @@
                 <w:sz w:val="16"/>
                 <w:szCs w:val="16"/>
               </w:rPr>
-              <w:t>When collecting information on SQL Agent jobs, get also steps execution details (start time, running time, status</w:t>
-            </w:r>
-            <w:r>
+              <w:t>Enable or disable collection of information level event messages</w:t>
+            </w:r>
+          </w:p>
+        </w:tc>
+      </w:tr>
+      <w:tr>
+        <w:trPr>
+          <w:trHeight w:val="300"/>
+        </w:trPr>
+        <w:tc>
+          <w:tcPr>
+            <w:tcW w:w="4111" w:type="dxa"/>
+            <w:tcBorders>
+              <w:top w:val="nil"/>
+              <w:left w:val="single" w:sz="4" w:space="0" w:color="auto"/>
+              <w:bottom w:val="single" w:sz="4" w:space="0" w:color="auto"/>
+              <w:right w:val="single" w:sz="4" w:space="0" w:color="auto"/>
+            </w:tcBorders>
+            <w:shd w:val="clear" w:color="auto" w:fill="auto"/>
+            <w:noWrap/>
+            <w:vAlign w:val="center"/>
+          </w:tcPr>
+          <w:p>
+            <w:pPr>
               <w:rPr>
                 <w:rFonts w:ascii="Arial" w:hAnsi="Arial" w:cs="Arial"/>
                 <w:color w:val="000000"/>
                 <w:sz w:val="16"/>
                 <w:szCs w:val="16"/>
               </w:rPr>
-              <w:t>, etc.</w:t>
-            </w:r>
+            </w:pPr>
             <w:r>
               <w:rPr>
                 <w:rFonts w:ascii="Arial" w:hAnsi="Arial" w:cs="Arial"/>
@@ -41685,7 +41909,300 @@
                 <w:sz w:val="16"/>
                 <w:szCs w:val="16"/>
               </w:rPr>
-              <w:t>)</w:t>
+              <w:t>Collect OS Events timeout (seconds)</w:t>
+            </w:r>
+          </w:p>
+        </w:tc>
+        <w:tc>
+          <w:tcPr>
+            <w:tcW w:w="1289" w:type="dxa"/>
+            <w:tcBorders>
+              <w:top w:val="nil"/>
+              <w:left w:val="nil"/>
+              <w:bottom w:val="single" w:sz="4" w:space="0" w:color="auto"/>
+              <w:right w:val="single" w:sz="4" w:space="0" w:color="auto"/>
+            </w:tcBorders>
+            <w:shd w:val="clear" w:color="auto" w:fill="auto"/>
+            <w:noWrap/>
+            <w:vAlign w:val="center"/>
+          </w:tcPr>
+          <w:p>
+            <w:pPr>
+              <w:jc w:val="center"/>
+              <w:rPr>
+                <w:rFonts w:ascii="Arial" w:hAnsi="Arial" w:cs="Arial"/>
+                <w:color w:val="000000"/>
+                <w:sz w:val="16"/>
+                <w:szCs w:val="16"/>
+              </w:rPr>
+            </w:pPr>
+            <w:r>
+              <w:rPr>
+                <w:rFonts w:ascii="Arial" w:hAnsi="Arial" w:cs="Arial"/>
+                <w:color w:val="000000"/>
+                <w:sz w:val="16"/>
+                <w:szCs w:val="16"/>
+              </w:rPr>
+              <w:t>600</w:t>
+            </w:r>
+          </w:p>
+        </w:tc>
+        <w:tc>
+          <w:tcPr>
+            <w:tcW w:w="4500" w:type="dxa"/>
+            <w:tcBorders>
+              <w:top w:val="nil"/>
+              <w:left w:val="nil"/>
+              <w:bottom w:val="single" w:sz="4" w:space="0" w:color="auto"/>
+              <w:right w:val="single" w:sz="4" w:space="0" w:color="auto"/>
+            </w:tcBorders>
+            <w:shd w:val="clear" w:color="auto" w:fill="auto"/>
+            <w:vAlign w:val="center"/>
+          </w:tcPr>
+          <w:p>
+            <w:pPr>
+              <w:rPr>
+                <w:rFonts w:ascii="Arial" w:hAnsi="Arial" w:cs="Arial"/>
+                <w:color w:val="000000"/>
+                <w:sz w:val="16"/>
+                <w:szCs w:val="16"/>
+              </w:rPr>
+            </w:pPr>
+            <w:r>
+              <w:rPr>
+                <w:rFonts w:ascii="Arial" w:hAnsi="Arial" w:cs="Arial"/>
+                <w:color w:val="000000"/>
+                <w:sz w:val="16"/>
+                <w:szCs w:val="16"/>
+              </w:rPr>
+              <w:t>Timeout for powershell script execution</w:t>
+            </w:r>
+          </w:p>
+        </w:tc>
+      </w:tr>
+      <w:tr>
+        <w:trPr>
+          <w:trHeight w:val="300"/>
+        </w:trPr>
+        <w:tc>
+          <w:tcPr>
+            <w:tcW w:w="4111" w:type="dxa"/>
+            <w:tcBorders>
+              <w:top w:val="nil"/>
+              <w:left w:val="single" w:sz="4" w:space="0" w:color="auto"/>
+              <w:bottom w:val="single" w:sz="4" w:space="0" w:color="auto"/>
+              <w:right w:val="single" w:sz="4" w:space="0" w:color="auto"/>
+            </w:tcBorders>
+            <w:shd w:val="clear" w:color="auto" w:fill="auto"/>
+            <w:noWrap/>
+            <w:vAlign w:val="center"/>
+          </w:tcPr>
+          <w:p>
+            <w:pPr>
+              <w:rPr>
+                <w:rFonts w:ascii="Arial" w:hAnsi="Arial" w:cs="Arial"/>
+                <w:color w:val="000000"/>
+                <w:sz w:val="16"/>
+                <w:szCs w:val="16"/>
+              </w:rPr>
+            </w:pPr>
+            <w:r>
+              <w:rPr>
+                <w:rFonts w:ascii="Arial" w:hAnsi="Arial" w:cs="Arial"/>
+                <w:color w:val="000000"/>
+                <w:sz w:val="16"/>
+                <w:szCs w:val="16"/>
+              </w:rPr>
+              <w:t>Collect OS Events from last hours</w:t>
+            </w:r>
+          </w:p>
+        </w:tc>
+        <w:tc>
+          <w:tcPr>
+            <w:tcW w:w="1289" w:type="dxa"/>
+            <w:tcBorders>
+              <w:top w:val="nil"/>
+              <w:left w:val="nil"/>
+              <w:bottom w:val="single" w:sz="4" w:space="0" w:color="auto"/>
+              <w:right w:val="single" w:sz="4" w:space="0" w:color="auto"/>
+            </w:tcBorders>
+            <w:shd w:val="clear" w:color="auto" w:fill="auto"/>
+            <w:noWrap/>
+            <w:vAlign w:val="center"/>
+          </w:tcPr>
+          <w:p>
+            <w:pPr>
+              <w:jc w:val="center"/>
+              <w:rPr>
+                <w:rFonts w:ascii="Arial" w:hAnsi="Arial" w:cs="Arial"/>
+                <w:color w:val="000000"/>
+                <w:sz w:val="16"/>
+                <w:szCs w:val="16"/>
+              </w:rPr>
+            </w:pPr>
+            <w:r>
+              <w:rPr>
+                <w:rFonts w:ascii="Arial" w:hAnsi="Arial" w:cs="Arial"/>
+                <w:color w:val="000000"/>
+                <w:sz w:val="16"/>
+                <w:szCs w:val="16"/>
+              </w:rPr>
+              <w:t>24</w:t>
+            </w:r>
+          </w:p>
+        </w:tc>
+        <w:tc>
+          <w:tcPr>
+            <w:tcW w:w="4500" w:type="dxa"/>
+            <w:tcBorders>
+              <w:top w:val="nil"/>
+              <w:left w:val="nil"/>
+              <w:bottom w:val="single" w:sz="4" w:space="0" w:color="auto"/>
+              <w:right w:val="single" w:sz="4" w:space="0" w:color="auto"/>
+            </w:tcBorders>
+            <w:shd w:val="clear" w:color="auto" w:fill="auto"/>
+            <w:vAlign w:val="center"/>
+          </w:tcPr>
+          <w:p>
+            <w:pPr>
+              <w:rPr>
+                <w:rFonts w:ascii="Arial" w:hAnsi="Arial" w:cs="Arial"/>
+                <w:color w:val="000000"/>
+                <w:sz w:val="16"/>
+                <w:szCs w:val="16"/>
+              </w:rPr>
+            </w:pPr>
+            <w:r>
+              <w:rPr>
+                <w:rFonts w:ascii="Arial" w:hAnsi="Arial" w:cs="Arial"/>
+                <w:color w:val="000000"/>
+                <w:sz w:val="16"/>
+                <w:szCs w:val="16"/>
+              </w:rPr>
+              <w:t>Report OS events from last X hours; default 24</w:t>
+            </w:r>
+          </w:p>
+        </w:tc>
+      </w:tr>
+      <w:tr>
+        <w:trPr>
+          <w:trHeight w:val="300"/>
+        </w:trPr>
+        <w:tc>
+          <w:tcPr>
+            <w:tcW w:w="4111" w:type="dxa"/>
+            <w:tcBorders>
+              <w:top w:val="nil"/>
+              <w:left w:val="single" w:sz="4" w:space="0" w:color="auto"/>
+              <w:bottom w:val="single" w:sz="4" w:space="0" w:color="auto"/>
+              <w:right w:val="single" w:sz="4" w:space="0" w:color="auto"/>
+            </w:tcBorders>
+            <w:shd w:val="clear" w:color="auto" w:fill="auto"/>
+            <w:noWrap/>
+            <w:vAlign w:val="center"/>
+          </w:tcPr>
+          <w:p>
+            <w:pPr>
+              <w:rPr>
+                <w:rFonts w:ascii="Arial" w:hAnsi="Arial" w:cs="Arial"/>
+                <w:color w:val="000000"/>
+                <w:sz w:val="16"/>
+                <w:szCs w:val="16"/>
+              </w:rPr>
+            </w:pPr>
+            <w:r>
+              <w:rPr>
+                <w:rFonts w:ascii="Arial" w:hAnsi="Arial" w:cs="Arial"/>
+                <w:color w:val="000000"/>
+                <w:sz w:val="16"/>
+                <w:szCs w:val="16"/>
+              </w:rPr>
+              <w:t>Parallel Data Collecting Jobs</w:t>
+            </w:r>
+          </w:p>
+        </w:tc>
+        <w:tc>
+          <w:tcPr>
+            <w:tcW w:w="1289" w:type="dxa"/>
+            <w:tcBorders>
+              <w:top w:val="nil"/>
+              <w:left w:val="nil"/>
+              <w:bottom w:val="single" w:sz="4" w:space="0" w:color="auto"/>
+              <w:right w:val="single" w:sz="4" w:space="0" w:color="auto"/>
+            </w:tcBorders>
+            <w:shd w:val="clear" w:color="auto" w:fill="auto"/>
+            <w:noWrap/>
+            <w:vAlign w:val="center"/>
+          </w:tcPr>
+          <w:p>
+            <w:pPr>
+              <w:jc w:val="center"/>
+              <w:rPr>
+                <w:rFonts w:ascii="Arial" w:hAnsi="Arial" w:cs="Arial"/>
+                <w:color w:val="000000"/>
+                <w:sz w:val="16"/>
+                <w:szCs w:val="16"/>
+              </w:rPr>
+            </w:pPr>
+            <w:r>
+              <w:rPr>
+                <w:rFonts w:ascii="Arial" w:hAnsi="Arial" w:cs="Arial"/>
+                <w:color w:val="000000"/>
+                <w:sz w:val="16"/>
+                <w:szCs w:val="16"/>
+              </w:rPr>
+              <w:t>10</w:t>
+            </w:r>
+          </w:p>
+        </w:tc>
+        <w:tc>
+          <w:tcPr>
+            <w:tcW w:w="4500" w:type="dxa"/>
+            <w:tcBorders>
+              <w:top w:val="nil"/>
+              <w:left w:val="nil"/>
+              <w:bottom w:val="single" w:sz="4" w:space="0" w:color="auto"/>
+              <w:right w:val="single" w:sz="4" w:space="0" w:color="auto"/>
+            </w:tcBorders>
+            <w:shd w:val="clear" w:color="auto" w:fill="auto"/>
+            <w:vAlign w:val="center"/>
+          </w:tcPr>
+          <w:p>
+            <w:pPr>
+              <w:rPr>
+                <w:rFonts w:ascii="Arial" w:hAnsi="Arial" w:cs="Arial"/>
+                <w:color w:val="000000"/>
+                <w:sz w:val="16"/>
+                <w:szCs w:val="16"/>
+              </w:rPr>
+            </w:pPr>
+            <w:r>
+              <w:rPr>
+                <w:rFonts w:ascii="Arial" w:hAnsi="Arial" w:cs="Arial"/>
+                <w:color w:val="000000"/>
+                <w:sz w:val="16"/>
+                <w:szCs w:val="16"/>
+              </w:rPr>
+              <w:t>Number of data collector parallel jobs; default 4 x CPU count;</w:t>
+            </w:r>
+          </w:p>
+          <w:p>
+            <w:pPr>
+              <w:rPr>
+                <w:rFonts w:ascii="Arial" w:hAnsi="Arial" w:cs="Arial"/>
+                <w:color w:val="000000"/>
+                <w:sz w:val="16"/>
+                <w:szCs w:val="16"/>
+              </w:rPr>
+            </w:pPr>
+            <w:r>
+              <w:rPr>
+                <w:rFonts w:ascii="Arial" w:hAnsi="Arial" w:cs="Arial"/>
+                <w:color w:val="000000"/>
+                <w:sz w:val="16"/>
+                <w:szCs w:val="16"/>
+              </w:rPr>
+              <w:t>To disable internal parallelism, set this to 1</w:t>
             </w:r>
           </w:p>
         </w:tc>
@@ -41705,11 +42222,11 @@
       <w:pPr>
         <w:pStyle w:val="Heading3a"/>
       </w:pPr>
-      <w:bookmarkStart w:id="60" w:name="_Toc428438956"/>
+      <w:bookmarkStart w:id="61" w:name="_Toc428438956"/>
       <w:r>
         <w:t>Configuration Thresholds and Options</w:t>
       </w:r>
-      <w:bookmarkEnd w:id="60"/>
+      <w:bookmarkEnd w:id="61"/>
     </w:p>
     <w:p>
       <w:pPr>
@@ -43983,7 +44500,7 @@
           <w:tcPr>
             <w:tcW w:w="4045" w:type="dxa"/>
             <w:tcBorders>
-              <w:top w:val="single" w:sz="4" w:space="0" w:color="auto"/>
+              <w:top w:val="nil"/>
               <w:left w:val="single" w:sz="4" w:space="0" w:color="auto"/>
               <w:bottom w:val="single" w:sz="4" w:space="0" w:color="auto"/>
               <w:right w:val="single" w:sz="4" w:space="0" w:color="auto"/>
@@ -43991,6 +44508,7 @@
             <w:shd w:val="clear" w:color="auto" w:fill="auto"/>
             <w:noWrap/>
             <w:vAlign w:val="center"/>
+            <w:hideMark/>
           </w:tcPr>
           <w:p>
             <w:pPr>
@@ -44008,7 +44526,16 @@
                 <w:sz w:val="16"/>
                 <w:szCs w:val="16"/>
               </w:rPr>
-              <w:t>Minimum Index Maintenance Frequency (days)</w:t>
+              <w:t>OS Event</w:t>
+            </w:r>
+            <w:r>
+              <w:rPr>
+                <w:rFonts w:ascii="Arial" w:hAnsi="Arial" w:cs="Arial"/>
+                <w:color w:val="000000"/>
+                <w:sz w:val="16"/>
+                <w:szCs w:val="16"/>
+              </w:rPr>
+              <w:t xml:space="preserve"> Messages Limit to Max</w:t>
             </w:r>
           </w:p>
         </w:tc>
@@ -44016,7 +44543,7 @@
           <w:tcPr>
             <w:tcW w:w="1321" w:type="dxa"/>
             <w:tcBorders>
-              <w:top w:val="single" w:sz="4" w:space="0" w:color="auto"/>
+              <w:top w:val="nil"/>
               <w:left w:val="nil"/>
               <w:bottom w:val="single" w:sz="4" w:space="0" w:color="auto"/>
               <w:right w:val="single" w:sz="4" w:space="0" w:color="auto"/>
@@ -44024,6 +44551,7 @@
             <w:shd w:val="clear" w:color="auto" w:fill="auto"/>
             <w:noWrap/>
             <w:vAlign w:val="center"/>
+            <w:hideMark/>
           </w:tcPr>
           <w:p>
             <w:pPr>
@@ -44042,7 +44570,16 @@
                 <w:sz w:val="16"/>
                 <w:szCs w:val="16"/>
               </w:rPr>
-              <w:t>2</w:t>
+              <w:t>5</w:t>
+            </w:r>
+            <w:r>
+              <w:rPr>
+                <w:rFonts w:ascii="Arial" w:hAnsi="Arial" w:cs="Arial"/>
+                <w:color w:val="000000"/>
+                <w:sz w:val="16"/>
+                <w:szCs w:val="16"/>
+              </w:rPr>
+              <w:t>00</w:t>
             </w:r>
           </w:p>
         </w:tc>
@@ -44050,7 +44587,7 @@
           <w:tcPr>
             <w:tcW w:w="4740" w:type="dxa"/>
             <w:tcBorders>
-              <w:top w:val="single" w:sz="4" w:space="0" w:color="auto"/>
+              <w:top w:val="nil"/>
               <w:left w:val="nil"/>
               <w:bottom w:val="single" w:sz="4" w:space="0" w:color="auto"/>
               <w:right w:val="single" w:sz="4" w:space="0" w:color="auto"/>
@@ -44058,6 +44595,7 @@
             <w:shd w:val="clear" w:color="auto" w:fill="auto"/>
             <w:noWrap/>
             <w:vAlign w:val="center"/>
+            <w:hideMark/>
           </w:tcPr>
           <w:p>
             <w:pPr>
@@ -44075,7 +44613,7 @@
                 <w:sz w:val="16"/>
                 <w:szCs w:val="16"/>
               </w:rPr>
-              <w:t>I</w:t>
+              <w:t>L</w:t>
             </w:r>
             <w:r>
               <w:rPr>
@@ -44084,7 +44622,25 @@
                 <w:sz w:val="16"/>
                 <w:szCs w:val="16"/>
               </w:rPr>
-              <w:t>nterval between 2 index maintenance operations for the same HoBT; default 2</w:t>
+              <w:t xml:space="preserve">imit </w:t>
+            </w:r>
+            <w:r>
+              <w:rPr>
+                <w:rFonts w:ascii="Arial" w:hAnsi="Arial" w:cs="Arial"/>
+                <w:color w:val="000000"/>
+                <w:sz w:val="16"/>
+                <w:szCs w:val="16"/>
+              </w:rPr>
+              <w:t>OS Event</w:t>
+            </w:r>
+            <w:r>
+              <w:rPr>
+                <w:rFonts w:ascii="Arial" w:hAnsi="Arial" w:cs="Arial"/>
+                <w:color w:val="000000"/>
+                <w:sz w:val="16"/>
+                <w:szCs w:val="16"/>
+              </w:rPr>
+              <w:t xml:space="preserve"> messages to a maximum number; default 1000</w:t>
             </w:r>
           </w:p>
         </w:tc>
@@ -44122,7 +44678,7 @@
                 <w:sz w:val="16"/>
                 <w:szCs w:val="16"/>
               </w:rPr>
-              <w:t>Analyze Index Maintenance Operation</w:t>
+              <w:t>Minimum Index Maintenance Frequency (days)</w:t>
             </w:r>
           </w:p>
         </w:tc>
@@ -44156,7 +44712,7 @@
                 <w:sz w:val="16"/>
                 <w:szCs w:val="16"/>
               </w:rPr>
-              <w:t>REBUILD</w:t>
+              <w:t>2</w:t>
             </w:r>
           </w:p>
         </w:tc>
@@ -44189,7 +44745,7 @@
                 <w:sz w:val="16"/>
                 <w:szCs w:val="16"/>
               </w:rPr>
-              <w:t>W</w:t>
+              <w:t>I</w:t>
             </w:r>
             <w:r>
               <w:rPr>
@@ -44198,7 +44754,7 @@
                 <w:sz w:val="16"/>
                 <w:szCs w:val="16"/>
               </w:rPr>
-              <w:t>hich index maintenance operation to analyze (REBUILD and/or REORGANIZE)</w:t>
+              <w:t>nterval between 2 index maintenance operations for the same HoBT; default 2</w:t>
             </w:r>
           </w:p>
         </w:tc>
@@ -44236,7 +44792,7 @@
                 <w:sz w:val="16"/>
                 <w:szCs w:val="16"/>
               </w:rPr>
-              <w:t>Analyze Only Messages from the last hours</w:t>
+              <w:t>Analyze Index Maintenance Operation</w:t>
             </w:r>
           </w:p>
         </w:tc>
@@ -44270,7 +44826,7 @@
                 <w:sz w:val="16"/>
                 <w:szCs w:val="16"/>
               </w:rPr>
-              <w:t>24</w:t>
+              <w:t>REBUILD</w:t>
             </w:r>
           </w:p>
         </w:tc>
@@ -44303,7 +44859,7 @@
                 <w:sz w:val="16"/>
                 <w:szCs w:val="16"/>
               </w:rPr>
-              <w:t>A</w:t>
+              <w:t>W</w:t>
             </w:r>
             <w:r>
               <w:rPr>
@@ -44312,7 +44868,7 @@
                 <w:sz w:val="16"/>
                 <w:szCs w:val="16"/>
               </w:rPr>
-              <w:t>nalyze only messages raised in the last hours; default 24</w:t>
+              <w:t>hich index maintenance operation to analyze (REBUILD and/or REORGANIZE)</w:t>
             </w:r>
           </w:p>
         </w:tc>
@@ -44350,7 +44906,7 @@
                 <w:sz w:val="16"/>
                 <w:szCs w:val="16"/>
               </w:rPr>
-              <w:t>SQL Agent Job - Maximum Running Time (hours)</w:t>
+              <w:t>Analyze Only Messages from the last hours</w:t>
             </w:r>
           </w:p>
         </w:tc>
@@ -44384,7 +44940,7 @@
                 <w:sz w:val="16"/>
                 <w:szCs w:val="16"/>
               </w:rPr>
-              <w:t>3</w:t>
+              <w:t>24</w:t>
             </w:r>
           </w:p>
         </w:tc>
@@ -44417,7 +44973,16 @@
                 <w:sz w:val="16"/>
                 <w:szCs w:val="16"/>
               </w:rPr>
-              <w:t>maximum accepted job running time; default 3</w:t>
+              <w:t>A</w:t>
+            </w:r>
+            <w:r>
+              <w:rPr>
+                <w:rFonts w:ascii="Arial" w:hAnsi="Arial" w:cs="Arial"/>
+                <w:color w:val="000000"/>
+                <w:sz w:val="16"/>
+                <w:szCs w:val="16"/>
+              </w:rPr>
+              <w:t>nalyze only messages raised in the last hours; default 24</w:t>
             </w:r>
           </w:p>
         </w:tc>
@@ -44455,25 +45020,7 @@
                 <w:sz w:val="16"/>
                 <w:szCs w:val="16"/>
               </w:rPr>
-              <w:t xml:space="preserve">Collect </w:t>
-            </w:r>
-            <w:r>
-              <w:rPr>
-                <w:rFonts w:ascii="Arial" w:hAnsi="Arial" w:cs="Arial"/>
-                <w:color w:val="000000"/>
-                <w:sz w:val="16"/>
-                <w:szCs w:val="16"/>
-              </w:rPr>
-              <w:t>Warnings</w:t>
-            </w:r>
-            <w:r>
-              <w:rPr>
-                <w:rFonts w:ascii="Arial" w:hAnsi="Arial" w:cs="Arial"/>
-                <w:color w:val="000000"/>
-                <w:sz w:val="16"/>
-                <w:szCs w:val="16"/>
-              </w:rPr>
-              <w:t xml:space="preserve"> OS Events</w:t>
+              <w:t>SQL Agent Job - Maximum Running Time (hours)</w:t>
             </w:r>
           </w:p>
         </w:tc>
@@ -44507,7 +45054,7 @@
                 <w:sz w:val="16"/>
                 <w:szCs w:val="16"/>
               </w:rPr>
-              <w:t>false</w:t>
+              <w:t>3</w:t>
             </w:r>
           </w:p>
         </w:tc>
@@ -44540,493 +45087,7 @@
                 <w:sz w:val="16"/>
                 <w:szCs w:val="16"/>
               </w:rPr>
-              <w:t xml:space="preserve">Enable or disable collection of </w:t>
-            </w:r>
-            <w:r>
-              <w:rPr>
-                <w:rFonts w:ascii="Arial" w:hAnsi="Arial" w:cs="Arial"/>
-                <w:color w:val="000000"/>
-                <w:sz w:val="16"/>
-                <w:szCs w:val="16"/>
-              </w:rPr>
-              <w:t>warning level</w:t>
-            </w:r>
-            <w:r>
-              <w:rPr>
-                <w:rFonts w:ascii="Arial" w:hAnsi="Arial" w:cs="Arial"/>
-                <w:color w:val="000000"/>
-                <w:sz w:val="16"/>
-                <w:szCs w:val="16"/>
-              </w:rPr>
-              <w:t xml:space="preserve"> event messages</w:t>
-            </w:r>
-          </w:p>
-        </w:tc>
-      </w:tr>
-      <w:tr>
-        <w:trPr>
-          <w:trHeight w:val="300"/>
-        </w:trPr>
-        <w:tc>
-          <w:tcPr>
-            <w:tcW w:w="4045" w:type="dxa"/>
-            <w:tcBorders>
-              <w:top w:val="single" w:sz="4" w:space="0" w:color="auto"/>
-              <w:left w:val="single" w:sz="4" w:space="0" w:color="auto"/>
-              <w:bottom w:val="single" w:sz="4" w:space="0" w:color="auto"/>
-              <w:right w:val="single" w:sz="4" w:space="0" w:color="auto"/>
-            </w:tcBorders>
-            <w:shd w:val="clear" w:color="auto" w:fill="auto"/>
-            <w:noWrap/>
-            <w:vAlign w:val="center"/>
-          </w:tcPr>
-          <w:p>
-            <w:pPr>
-              <w:rPr>
-                <w:rFonts w:ascii="Arial" w:hAnsi="Arial" w:cs="Arial"/>
-                <w:color w:val="000000"/>
-                <w:sz w:val="16"/>
-                <w:szCs w:val="16"/>
-              </w:rPr>
-            </w:pPr>
-            <w:r>
-              <w:rPr>
-                <w:rFonts w:ascii="Arial" w:hAnsi="Arial" w:cs="Arial"/>
-                <w:color w:val="000000"/>
-                <w:sz w:val="16"/>
-                <w:szCs w:val="16"/>
-              </w:rPr>
-              <w:t>Collect Information OS Events</w:t>
-            </w:r>
-          </w:p>
-        </w:tc>
-        <w:tc>
-          <w:tcPr>
-            <w:tcW w:w="1321" w:type="dxa"/>
-            <w:tcBorders>
-              <w:top w:val="single" w:sz="4" w:space="0" w:color="auto"/>
-              <w:left w:val="nil"/>
-              <w:bottom w:val="single" w:sz="4" w:space="0" w:color="auto"/>
-              <w:right w:val="single" w:sz="4" w:space="0" w:color="auto"/>
-            </w:tcBorders>
-            <w:shd w:val="clear" w:color="auto" w:fill="auto"/>
-            <w:noWrap/>
-            <w:vAlign w:val="center"/>
-          </w:tcPr>
-          <w:p>
-            <w:pPr>
-              <w:jc w:val="center"/>
-              <w:rPr>
-                <w:rFonts w:ascii="Arial" w:hAnsi="Arial" w:cs="Arial"/>
-                <w:color w:val="000000"/>
-                <w:sz w:val="16"/>
-                <w:szCs w:val="16"/>
-              </w:rPr>
-            </w:pPr>
-            <w:r>
-              <w:rPr>
-                <w:rFonts w:ascii="Arial" w:hAnsi="Arial" w:cs="Arial"/>
-                <w:color w:val="000000"/>
-                <w:sz w:val="16"/>
-                <w:szCs w:val="16"/>
-              </w:rPr>
-              <w:t>false</w:t>
-            </w:r>
-          </w:p>
-        </w:tc>
-        <w:tc>
-          <w:tcPr>
-            <w:tcW w:w="4740" w:type="dxa"/>
-            <w:tcBorders>
-              <w:top w:val="single" w:sz="4" w:space="0" w:color="auto"/>
-              <w:left w:val="nil"/>
-              <w:bottom w:val="single" w:sz="4" w:space="0" w:color="auto"/>
-              <w:right w:val="single" w:sz="4" w:space="0" w:color="auto"/>
-            </w:tcBorders>
-            <w:shd w:val="clear" w:color="auto" w:fill="auto"/>
-            <w:noWrap/>
-            <w:vAlign w:val="center"/>
-          </w:tcPr>
-          <w:p>
-            <w:pPr>
-              <w:rPr>
-                <w:rFonts w:ascii="Arial" w:hAnsi="Arial" w:cs="Arial"/>
-                <w:color w:val="000000"/>
-                <w:sz w:val="16"/>
-                <w:szCs w:val="16"/>
-              </w:rPr>
-            </w:pPr>
-            <w:r>
-              <w:rPr>
-                <w:rFonts w:ascii="Arial" w:hAnsi="Arial" w:cs="Arial"/>
-                <w:color w:val="000000"/>
-                <w:sz w:val="16"/>
-                <w:szCs w:val="16"/>
-              </w:rPr>
-              <w:t xml:space="preserve">Enable or disable collection of information </w:t>
-            </w:r>
-            <w:r>
-              <w:rPr>
-                <w:rFonts w:ascii="Arial" w:hAnsi="Arial" w:cs="Arial"/>
-                <w:color w:val="000000"/>
-                <w:sz w:val="16"/>
-                <w:szCs w:val="16"/>
-              </w:rPr>
-              <w:t>level e</w:t>
-            </w:r>
-            <w:bookmarkStart w:id="61" w:name="_GoBack"/>
-            <w:bookmarkEnd w:id="61"/>
-            <w:r>
-              <w:rPr>
-                <w:rFonts w:ascii="Arial" w:hAnsi="Arial" w:cs="Arial"/>
-                <w:color w:val="000000"/>
-                <w:sz w:val="16"/>
-                <w:szCs w:val="16"/>
-              </w:rPr>
-              <w:t xml:space="preserve">vent </w:t>
-            </w:r>
-            <w:r>
-              <w:rPr>
-                <w:rFonts w:ascii="Arial" w:hAnsi="Arial" w:cs="Arial"/>
-                <w:color w:val="000000"/>
-                <w:sz w:val="16"/>
-                <w:szCs w:val="16"/>
-              </w:rPr>
-              <w:t>messages</w:t>
-            </w:r>
-          </w:p>
-        </w:tc>
-      </w:tr>
-      <w:tr>
-        <w:trPr>
-          <w:trHeight w:val="300"/>
-        </w:trPr>
-        <w:tc>
-          <w:tcPr>
-            <w:tcW w:w="4045" w:type="dxa"/>
-            <w:tcBorders>
-              <w:top w:val="single" w:sz="4" w:space="0" w:color="auto"/>
-              <w:left w:val="single" w:sz="4" w:space="0" w:color="auto"/>
-              <w:bottom w:val="single" w:sz="4" w:space="0" w:color="auto"/>
-              <w:right w:val="single" w:sz="4" w:space="0" w:color="auto"/>
-            </w:tcBorders>
-            <w:shd w:val="clear" w:color="auto" w:fill="auto"/>
-            <w:noWrap/>
-            <w:vAlign w:val="center"/>
-          </w:tcPr>
-          <w:p>
-            <w:pPr>
-              <w:rPr>
-                <w:rFonts w:ascii="Arial" w:hAnsi="Arial" w:cs="Arial"/>
-                <w:color w:val="000000"/>
-                <w:sz w:val="16"/>
-                <w:szCs w:val="16"/>
-              </w:rPr>
-            </w:pPr>
-            <w:r>
-              <w:rPr>
-                <w:rFonts w:ascii="Arial" w:hAnsi="Arial" w:cs="Arial"/>
-                <w:color w:val="000000"/>
-                <w:sz w:val="16"/>
-                <w:szCs w:val="16"/>
-              </w:rPr>
-              <w:t>Collect OS Events timeout (seconds)</w:t>
-            </w:r>
-          </w:p>
-        </w:tc>
-        <w:tc>
-          <w:tcPr>
-            <w:tcW w:w="1321" w:type="dxa"/>
-            <w:tcBorders>
-              <w:top w:val="single" w:sz="4" w:space="0" w:color="auto"/>
-              <w:left w:val="nil"/>
-              <w:bottom w:val="single" w:sz="4" w:space="0" w:color="auto"/>
-              <w:right w:val="single" w:sz="4" w:space="0" w:color="auto"/>
-            </w:tcBorders>
-            <w:shd w:val="clear" w:color="auto" w:fill="auto"/>
-            <w:noWrap/>
-            <w:vAlign w:val="center"/>
-          </w:tcPr>
-          <w:p>
-            <w:pPr>
-              <w:jc w:val="center"/>
-              <w:rPr>
-                <w:rFonts w:ascii="Arial" w:hAnsi="Arial" w:cs="Arial"/>
-                <w:color w:val="000000"/>
-                <w:sz w:val="16"/>
-                <w:szCs w:val="16"/>
-              </w:rPr>
-            </w:pPr>
-            <w:r>
-              <w:rPr>
-                <w:rFonts w:ascii="Arial" w:hAnsi="Arial" w:cs="Arial"/>
-                <w:color w:val="000000"/>
-                <w:sz w:val="16"/>
-                <w:szCs w:val="16"/>
-              </w:rPr>
-              <w:t>600</w:t>
-            </w:r>
-          </w:p>
-        </w:tc>
-        <w:tc>
-          <w:tcPr>
-            <w:tcW w:w="4740" w:type="dxa"/>
-            <w:tcBorders>
-              <w:top w:val="single" w:sz="4" w:space="0" w:color="auto"/>
-              <w:left w:val="nil"/>
-              <w:bottom w:val="single" w:sz="4" w:space="0" w:color="auto"/>
-              <w:right w:val="single" w:sz="4" w:space="0" w:color="auto"/>
-            </w:tcBorders>
-            <w:shd w:val="clear" w:color="auto" w:fill="auto"/>
-            <w:noWrap/>
-            <w:vAlign w:val="center"/>
-          </w:tcPr>
-          <w:p>
-            <w:pPr>
-              <w:rPr>
-                <w:rFonts w:ascii="Arial" w:hAnsi="Arial" w:cs="Arial"/>
-                <w:color w:val="000000"/>
-                <w:sz w:val="16"/>
-                <w:szCs w:val="16"/>
-              </w:rPr>
-            </w:pPr>
-            <w:r>
-              <w:rPr>
-                <w:rFonts w:ascii="Arial" w:hAnsi="Arial" w:cs="Arial"/>
-                <w:color w:val="000000"/>
-                <w:sz w:val="16"/>
-                <w:szCs w:val="16"/>
-              </w:rPr>
-              <w:t>Timeout for powershell script execution</w:t>
-            </w:r>
-          </w:p>
-        </w:tc>
-      </w:tr>
-      <w:tr>
-        <w:trPr>
-          <w:trHeight w:val="300"/>
-        </w:trPr>
-        <w:tc>
-          <w:tcPr>
-            <w:tcW w:w="4045" w:type="dxa"/>
-            <w:tcBorders>
-              <w:top w:val="single" w:sz="4" w:space="0" w:color="auto"/>
-              <w:left w:val="single" w:sz="4" w:space="0" w:color="auto"/>
-              <w:bottom w:val="single" w:sz="4" w:space="0" w:color="auto"/>
-              <w:right w:val="single" w:sz="4" w:space="0" w:color="auto"/>
-            </w:tcBorders>
-            <w:shd w:val="clear" w:color="auto" w:fill="auto"/>
-            <w:noWrap/>
-            <w:vAlign w:val="center"/>
-          </w:tcPr>
-          <w:p>
-            <w:pPr>
-              <w:rPr>
-                <w:rFonts w:ascii="Arial" w:hAnsi="Arial" w:cs="Arial"/>
-                <w:color w:val="000000"/>
-                <w:sz w:val="16"/>
-                <w:szCs w:val="16"/>
-              </w:rPr>
-            </w:pPr>
-            <w:r>
-              <w:rPr>
-                <w:rFonts w:ascii="Arial" w:hAnsi="Arial" w:cs="Arial"/>
-                <w:color w:val="000000"/>
-                <w:sz w:val="16"/>
-                <w:szCs w:val="16"/>
-              </w:rPr>
-              <w:t>Collect OS Events from last hours</w:t>
-            </w:r>
-          </w:p>
-        </w:tc>
-        <w:tc>
-          <w:tcPr>
-            <w:tcW w:w="1321" w:type="dxa"/>
-            <w:tcBorders>
-              <w:top w:val="single" w:sz="4" w:space="0" w:color="auto"/>
-              <w:left w:val="nil"/>
-              <w:bottom w:val="single" w:sz="4" w:space="0" w:color="auto"/>
-              <w:right w:val="single" w:sz="4" w:space="0" w:color="auto"/>
-            </w:tcBorders>
-            <w:shd w:val="clear" w:color="auto" w:fill="auto"/>
-            <w:noWrap/>
-            <w:vAlign w:val="center"/>
-          </w:tcPr>
-          <w:p>
-            <w:pPr>
-              <w:jc w:val="center"/>
-              <w:rPr>
-                <w:rFonts w:ascii="Arial" w:hAnsi="Arial" w:cs="Arial"/>
-                <w:color w:val="000000"/>
-                <w:sz w:val="16"/>
-                <w:szCs w:val="16"/>
-              </w:rPr>
-            </w:pPr>
-            <w:r>
-              <w:rPr>
-                <w:rFonts w:ascii="Arial" w:hAnsi="Arial" w:cs="Arial"/>
-                <w:color w:val="000000"/>
-                <w:sz w:val="16"/>
-                <w:szCs w:val="16"/>
-              </w:rPr>
-              <w:t>24</w:t>
-            </w:r>
-          </w:p>
-        </w:tc>
-        <w:tc>
-          <w:tcPr>
-            <w:tcW w:w="4740" w:type="dxa"/>
-            <w:tcBorders>
-              <w:top w:val="single" w:sz="4" w:space="0" w:color="auto"/>
-              <w:left w:val="nil"/>
-              <w:bottom w:val="single" w:sz="4" w:space="0" w:color="auto"/>
-              <w:right w:val="single" w:sz="4" w:space="0" w:color="auto"/>
-            </w:tcBorders>
-            <w:shd w:val="clear" w:color="auto" w:fill="auto"/>
-            <w:noWrap/>
-            <w:vAlign w:val="center"/>
-          </w:tcPr>
-          <w:p>
-            <w:pPr>
-              <w:rPr>
-                <w:rFonts w:ascii="Arial" w:hAnsi="Arial" w:cs="Arial"/>
-                <w:color w:val="000000"/>
-                <w:sz w:val="16"/>
-                <w:szCs w:val="16"/>
-              </w:rPr>
-            </w:pPr>
-            <w:r>
-              <w:rPr>
-                <w:rFonts w:ascii="Arial" w:hAnsi="Arial" w:cs="Arial"/>
-                <w:color w:val="000000"/>
-                <w:sz w:val="16"/>
-                <w:szCs w:val="16"/>
-              </w:rPr>
-              <w:t>Report OS events from last X hours; default 24</w:t>
-            </w:r>
-          </w:p>
-        </w:tc>
-      </w:tr>
-      <w:tr>
-        <w:trPr>
-          <w:trHeight w:val="300"/>
-        </w:trPr>
-        <w:tc>
-          <w:tcPr>
-            <w:tcW w:w="4045" w:type="dxa"/>
-            <w:tcBorders>
-              <w:top w:val="single" w:sz="4" w:space="0" w:color="auto"/>
-              <w:left w:val="single" w:sz="4" w:space="0" w:color="auto"/>
-              <w:bottom w:val="single" w:sz="4" w:space="0" w:color="auto"/>
-              <w:right w:val="single" w:sz="4" w:space="0" w:color="auto"/>
-            </w:tcBorders>
-            <w:shd w:val="clear" w:color="auto" w:fill="auto"/>
-            <w:noWrap/>
-            <w:vAlign w:val="center"/>
-          </w:tcPr>
-          <w:p>
-            <w:pPr>
-              <w:rPr>
-                <w:rFonts w:ascii="Arial" w:hAnsi="Arial" w:cs="Arial"/>
-                <w:color w:val="000000"/>
-                <w:sz w:val="16"/>
-                <w:szCs w:val="16"/>
-              </w:rPr>
-            </w:pPr>
-            <w:r>
-              <w:rPr>
-                <w:rFonts w:ascii="Arial" w:hAnsi="Arial" w:cs="Arial"/>
-                <w:color w:val="000000"/>
-                <w:sz w:val="16"/>
-                <w:szCs w:val="16"/>
-              </w:rPr>
-              <w:t>Parallel Data Collecting Jobs</w:t>
-            </w:r>
-          </w:p>
-        </w:tc>
-        <w:tc>
-          <w:tcPr>
-            <w:tcW w:w="1321" w:type="dxa"/>
-            <w:tcBorders>
-              <w:top w:val="single" w:sz="4" w:space="0" w:color="auto"/>
-              <w:left w:val="nil"/>
-              <w:bottom w:val="single" w:sz="4" w:space="0" w:color="auto"/>
-              <w:right w:val="single" w:sz="4" w:space="0" w:color="auto"/>
-            </w:tcBorders>
-            <w:shd w:val="clear" w:color="auto" w:fill="auto"/>
-            <w:noWrap/>
-            <w:vAlign w:val="center"/>
-          </w:tcPr>
-          <w:p>
-            <w:pPr>
-              <w:jc w:val="center"/>
-              <w:rPr>
-                <w:rFonts w:ascii="Arial" w:hAnsi="Arial" w:cs="Arial"/>
-                <w:color w:val="000000"/>
-                <w:sz w:val="16"/>
-                <w:szCs w:val="16"/>
-              </w:rPr>
-            </w:pPr>
-            <w:r>
-              <w:rPr>
-                <w:rFonts w:ascii="Arial" w:hAnsi="Arial" w:cs="Arial"/>
-                <w:color w:val="000000"/>
-                <w:sz w:val="16"/>
-                <w:szCs w:val="16"/>
-              </w:rPr>
-              <w:t>10</w:t>
-            </w:r>
-          </w:p>
-        </w:tc>
-        <w:tc>
-          <w:tcPr>
-            <w:tcW w:w="4740" w:type="dxa"/>
-            <w:tcBorders>
-              <w:top w:val="single" w:sz="4" w:space="0" w:color="auto"/>
-              <w:left w:val="nil"/>
-              <w:bottom w:val="single" w:sz="4" w:space="0" w:color="auto"/>
-              <w:right w:val="single" w:sz="4" w:space="0" w:color="auto"/>
-            </w:tcBorders>
-            <w:shd w:val="clear" w:color="auto" w:fill="auto"/>
-            <w:noWrap/>
-            <w:vAlign w:val="center"/>
-          </w:tcPr>
-          <w:p>
-            <w:pPr>
-              <w:rPr>
-                <w:rFonts w:ascii="Arial" w:hAnsi="Arial" w:cs="Arial"/>
-                <w:color w:val="000000"/>
-                <w:sz w:val="16"/>
-                <w:szCs w:val="16"/>
-              </w:rPr>
-            </w:pPr>
-            <w:r>
-              <w:rPr>
-                <w:rFonts w:ascii="Arial" w:hAnsi="Arial" w:cs="Arial"/>
-                <w:color w:val="000000"/>
-                <w:sz w:val="16"/>
-                <w:szCs w:val="16"/>
-              </w:rPr>
-              <w:t>Number of data collector parallel jobs; default 4 x CPU count;</w:t>
-            </w:r>
-          </w:p>
-          <w:p>
-            <w:pPr>
-              <w:rPr>
-                <w:rFonts w:ascii="Arial" w:hAnsi="Arial" w:cs="Arial"/>
-                <w:color w:val="000000"/>
-                <w:sz w:val="16"/>
-                <w:szCs w:val="16"/>
-              </w:rPr>
-            </w:pPr>
-            <w:r>
-              <w:rPr>
-                <w:rFonts w:ascii="Arial" w:hAnsi="Arial" w:cs="Arial"/>
-                <w:color w:val="000000"/>
-                <w:sz w:val="16"/>
-                <w:szCs w:val="16"/>
-              </w:rPr>
-              <w:t>To disable internal parallelism, set this to 1</w:t>
+              <w:t>maximum accepted job running time; default 3</w:t>
             </w:r>
           </w:p>
         </w:tc>
@@ -45192,7 +45253,7 @@
         </mc:Choice>
         <mc:Fallback>
           <w:pict>
-            <v:line w14:anchorId="4F44D463" id="Line 8" o:spid="_x0000_s1026" style="position:absolute;z-index:251658240;visibility:visible;mso-wrap-style:square;mso-width-percent:0;mso-height-percent:0;mso-wrap-distance-left:9pt;mso-wrap-distance-top:0;mso-wrap-distance-right:9pt;mso-wrap-distance-bottom:0;mso-position-horizontal:absolute;mso-position-horizontal-relative:text;mso-position-vertical:absolute;mso-position-vertical-relative:text;mso-width-percent:0;mso-height-percent:0;mso-width-relative:page;mso-height-relative:page" from="0,-.8pt" to="481.65pt,-.8pt" o:gfxdata="UEsDBBQABgAIAAAAIQC2gziS/gAAAOEBAAATAAAAW0NvbnRlbnRfVHlwZXNdLnhtbJSRQU7DMBBF&#10;90jcwfIWJU67QAgl6YK0S0CoHGBkTxKLZGx5TGhvj5O2G0SRWNoz/78nu9wcxkFMGNg6quQqL6RA&#10;0s5Y6ir5vt9lD1JwBDIwOMJKHpHlpr69KfdHjyxSmriSfYz+USnWPY7AufNIadK6MEJMx9ApD/oD&#10;OlTrorhX2lFEilmcO2RdNtjC5xDF9pCuTyYBB5bi6bQ4syoJ3g9WQ0ymaiLzg5KdCXlKLjvcW893&#10;SUOqXwnz5DrgnHtJTxOsQfEKIT7DmDSUCaxw7Rqn8787ZsmRM9e2VmPeBN4uqYvTtW7jvijg9N/y&#10;JsXecLq0q+WD6m8AAAD//wMAUEsDBBQABgAIAAAAIQA4/SH/1gAAAJQBAAALAAAAX3JlbHMvLnJl&#10;bHOkkMFqwzAMhu+DvYPRfXGawxijTi+j0GvpHsDYimMaW0Yy2fr2M4PBMnrbUb/Q94l/f/hMi1qR&#10;JVI2sOt6UJgd+ZiDgffL8ekFlFSbvV0oo4EbChzGx4f9GRdb25HMsYhqlCwG5lrLq9biZkxWOiqY&#10;22YiTra2kYMu1l1tQD30/bPm3wwYN0x18gb45AdQl1tp5j/sFB2T0FQ7R0nTNEV3j6o9feQzro1i&#10;OWA14Fm+Q8a1a8+Bvu/d/dMb2JY5uiPbhG/ktn4cqGU/er3pcvwCAAD//wMAUEsDBBQABgAIAAAA&#10;IQADyRXjEQIAACgEAAAOAAAAZHJzL2Uyb0RvYy54bWysU8GO2jAQvVfqP1i+QxIaKESEVZVAL7SL&#10;tNsPMLZDrDq2ZRsCqvrvHRuC2PZSVc3BGXtmnt/MGy+fzp1EJ26d0KrE2TjFiCuqmVCHEn973Yzm&#10;GDlPFCNSK17iC3f4afX+3bI3BZ/oVkvGLQIQ5YrelLj13hRJ4mjLO+LG2nAFzkbbjnjY2kPCLOkB&#10;vZPJJE1nSa8tM1ZT7hyc1lcnXkX8puHUPzeN4x7JEgM3H1cb131Yk9WSFAdLTCvojQb5BxYdEQou&#10;vUPVxBN0tOIPqE5Qq51u/JjqLtFNIyiPNUA1WfpbNS8tMTzWAs1x5t4m9/9g6dfTziLBQDuMFOlA&#10;oq1QHM1DZ3rjCgio1M6G2uhZvZitpt8dUrpqiTrwyPD1YiAtCxnJm5SwcQbw9/0XzSCGHL2ObTo3&#10;tguQ0AB0jmpc7mrws0cUDmdZNltMpxjRwZeQYkg01vnPXHcoGCWWwDkCk9PW+UCEFENIuEfpjZAy&#10;ii0V6ku8mE6mMcFpKVhwhjBnD/tKWnQiYVziF6sCz2OY1UfFIljLCVvfbE+EvNpwuVQBD0oBOjfr&#10;Og8/FuliPV/P81E+ma1HeVrXo0+bKh/NNtnHaf2hrqo6+xmoZXnRCsa4CuyG2czyv9P+9kquU3Wf&#10;znsbkrfosV9AdvhH0lHLIN91EPaaXXZ20BjGMQbfnk6Y98c92I8PfPULAAD//wMAUEsDBBQABgAI&#10;AAAAIQBBTnb52wAAAAYBAAAPAAAAZHJzL2Rvd25yZXYueG1sTI/BTsMwEETvSPyDtUhcqtZpI0WQ&#10;xqkQkBsXCojrNt4mEfE6jd028PUs4gDHnRnNvC02k+vVicbQeTawXCSgiGtvO24MvL5U8xtQISJb&#10;7D2TgU8KsCkvLwrMrT/zM522sVFSwiFHA22MQ651qFtyGBZ+IBZv70eHUc6x0XbEs5S7Xq+SJNMO&#10;O5aFFge6b6n+2B6dgVC90aH6mtWz5D1tPK0OD0+PaMz11XS3BhVpin9h+MEXdCiFaeePbIPqDcgj&#10;0cB8mYES9zZLU1C7X0GXhf6PX34DAAD//wMAUEsBAi0AFAAGAAgAAAAhALaDOJL+AAAA4QEAABMA&#10;AAAAAAAAAAAAAAAAAAAAAFtDb250ZW50X1R5cGVzXS54bWxQSwECLQAUAAYACAAAACEAOP0h/9YA&#10;AACUAQAACwAAAAAAAAAAAAAAAAAvAQAAX3JlbHMvLnJlbHNQSwECLQAUAAYACAAAACEAA8kV4xEC&#10;AAAoBAAADgAAAAAAAAAAAAAAAAAuAgAAZHJzL2Uyb0RvYy54bWxQSwECLQAUAAYACAAAACEAQU52&#10;+dsAAAAGAQAADwAAAAAAAAAAAAAAAABrBAAAZHJzL2Rvd25yZXYueG1sUEsFBgAAAAAEAAQA8wAA&#10;AHMFAAAAAA==&#10;"/>
+            <v:line w14:anchorId="59801845" id="Line 8" o:spid="_x0000_s1026" style="position:absolute;z-index:251658240;visibility:visible;mso-wrap-style:square;mso-width-percent:0;mso-height-percent:0;mso-wrap-distance-left:9pt;mso-wrap-distance-top:0;mso-wrap-distance-right:9pt;mso-wrap-distance-bottom:0;mso-position-horizontal:absolute;mso-position-horizontal-relative:text;mso-position-vertical:absolute;mso-position-vertical-relative:text;mso-width-percent:0;mso-height-percent:0;mso-width-relative:page;mso-height-relative:page" from="0,-.8pt" to="481.65pt,-.8pt" o:gfxdata="UEsDBBQABgAIAAAAIQC2gziS/gAAAOEBAAATAAAAW0NvbnRlbnRfVHlwZXNdLnhtbJSRQU7DMBBF&#10;90jcwfIWJU67QAgl6YK0S0CoHGBkTxKLZGx5TGhvj5O2G0SRWNoz/78nu9wcxkFMGNg6quQqL6RA&#10;0s5Y6ir5vt9lD1JwBDIwOMJKHpHlpr69KfdHjyxSmriSfYz+USnWPY7AufNIadK6MEJMx9ApD/oD&#10;OlTrorhX2lFEilmcO2RdNtjC5xDF9pCuTyYBB5bi6bQ4syoJ3g9WQ0ymaiLzg5KdCXlKLjvcW893&#10;SUOqXwnz5DrgnHtJTxOsQfEKIT7DmDSUCaxw7Rqn8787ZsmRM9e2VmPeBN4uqYvTtW7jvijg9N/y&#10;JsXecLq0q+WD6m8AAAD//wMAUEsDBBQABgAIAAAAIQA4/SH/1gAAAJQBAAALAAAAX3JlbHMvLnJl&#10;bHOkkMFqwzAMhu+DvYPRfXGawxijTi+j0GvpHsDYimMaW0Yy2fr2M4PBMnrbUb/Q94l/f/hMi1qR&#10;JVI2sOt6UJgd+ZiDgffL8ekFlFSbvV0oo4EbChzGx4f9GRdb25HMsYhqlCwG5lrLq9biZkxWOiqY&#10;22YiTra2kYMu1l1tQD30/bPm3wwYN0x18gb45AdQl1tp5j/sFB2T0FQ7R0nTNEV3j6o9feQzro1i&#10;OWA14Fm+Q8a1a8+Bvu/d/dMb2JY5uiPbhG/ktn4cqGU/er3pcvwCAAD//wMAUEsDBBQABgAIAAAA&#10;IQADyRXjEQIAACgEAAAOAAAAZHJzL2Uyb0RvYy54bWysU8GO2jAQvVfqP1i+QxIaKESEVZVAL7SL&#10;tNsPMLZDrDq2ZRsCqvrvHRuC2PZSVc3BGXtmnt/MGy+fzp1EJ26d0KrE2TjFiCuqmVCHEn973Yzm&#10;GDlPFCNSK17iC3f4afX+3bI3BZ/oVkvGLQIQ5YrelLj13hRJ4mjLO+LG2nAFzkbbjnjY2kPCLOkB&#10;vZPJJE1nSa8tM1ZT7hyc1lcnXkX8puHUPzeN4x7JEgM3H1cb131Yk9WSFAdLTCvojQb5BxYdEQou&#10;vUPVxBN0tOIPqE5Qq51u/JjqLtFNIyiPNUA1WfpbNS8tMTzWAs1x5t4m9/9g6dfTziLBQDuMFOlA&#10;oq1QHM1DZ3rjCgio1M6G2uhZvZitpt8dUrpqiTrwyPD1YiAtCxnJm5SwcQbw9/0XzSCGHL2ObTo3&#10;tguQ0AB0jmpc7mrws0cUDmdZNltMpxjRwZeQYkg01vnPXHcoGCWWwDkCk9PW+UCEFENIuEfpjZAy&#10;ii0V6ku8mE6mMcFpKVhwhjBnD/tKWnQiYVziF6sCz2OY1UfFIljLCVvfbE+EvNpwuVQBD0oBOjfr&#10;Og8/FuliPV/P81E+ma1HeVrXo0+bKh/NNtnHaf2hrqo6+xmoZXnRCsa4CuyG2czyv9P+9kquU3Wf&#10;znsbkrfosV9AdvhH0lHLIN91EPaaXXZ20BjGMQbfnk6Y98c92I8PfPULAAD//wMAUEsDBBQABgAI&#10;AAAAIQBBTnb52wAAAAYBAAAPAAAAZHJzL2Rvd25yZXYueG1sTI/BTsMwEETvSPyDtUhcqtZpI0WQ&#10;xqkQkBsXCojrNt4mEfE6jd028PUs4gDHnRnNvC02k+vVicbQeTawXCSgiGtvO24MvL5U8xtQISJb&#10;7D2TgU8KsCkvLwrMrT/zM522sVFSwiFHA22MQ651qFtyGBZ+IBZv70eHUc6x0XbEs5S7Xq+SJNMO&#10;O5aFFge6b6n+2B6dgVC90aH6mtWz5D1tPK0OD0+PaMz11XS3BhVpin9h+MEXdCiFaeePbIPqDcgj&#10;0cB8mYES9zZLU1C7X0GXhf6PX34DAAD//wMAUEsBAi0AFAAGAAgAAAAhALaDOJL+AAAA4QEAABMA&#10;AAAAAAAAAAAAAAAAAAAAAFtDb250ZW50X1R5cGVzXS54bWxQSwECLQAUAAYACAAAACEAOP0h/9YA&#10;AACUAQAACwAAAAAAAAAAAAAAAAAvAQAAX3JlbHMvLnJlbHNQSwECLQAUAAYACAAAACEAA8kV4xEC&#10;AAAoBAAADgAAAAAAAAAAAAAAAAAuAgAAZHJzL2Uyb0RvYy54bWxQSwECLQAUAAYACAAAACEAQU52&#10;+dsAAAAGAQAADwAAAAAAAAAAAAAAAABrBAAAZHJzL2Rvd25yZXYueG1sUEsFBgAAAAAEAAQA8wAA&#10;AHMFAAAAAA==&#10;"/>
           </w:pict>
         </mc:Fallback>
       </mc:AlternateContent>
@@ -45365,7 +45426,7 @@
               <w:szCs w:val="16"/>
               <w:lang w:val="ro-RO"/>
             </w:rPr>
-            <w:t>29/09/2015</w:t>
+            <w:t>01/10/2015</w:t>
           </w:r>
           <w:r>
             <w:rPr>
@@ -45669,7 +45730,7 @@
               <w:szCs w:val="16"/>
               <w:lang w:val="ro-RO"/>
             </w:rPr>
-            <w:t>21</w:t>
+            <w:t>22</w:t>
           </w:r>
           <w:r>
             <w:rPr>
@@ -46107,7 +46168,7 @@
         </mc:Choice>
         <mc:Fallback>
           <w:pict>
-            <v:line w14:anchorId="77AFB3A7" id="Line 11" o:spid="_x0000_s1026" style="position:absolute;z-index:251657216;visibility:visible;mso-wrap-style:square;mso-width-percent:0;mso-height-percent:0;mso-wrap-distance-left:9pt;mso-wrap-distance-top:0;mso-wrap-distance-right:9pt;mso-wrap-distance-bottom:0;mso-position-horizontal:absolute;mso-position-horizontal-relative:text;mso-position-vertical:absolute;mso-position-vertical-relative:text;mso-width-percent:0;mso-height-percent:0;mso-width-relative:page;mso-height-relative:page" from="0,2.2pt" to="481.65pt,2.2pt" o:gfxdata="UEsDBBQABgAIAAAAIQC2gziS/gAAAOEBAAATAAAAW0NvbnRlbnRfVHlwZXNdLnhtbJSRQU7DMBBF&#10;90jcwfIWJU67QAgl6YK0S0CoHGBkTxKLZGx5TGhvj5O2G0SRWNoz/78nu9wcxkFMGNg6quQqL6RA&#10;0s5Y6ir5vt9lD1JwBDIwOMJKHpHlpr69KfdHjyxSmriSfYz+USnWPY7AufNIadK6MEJMx9ApD/oD&#10;OlTrorhX2lFEilmcO2RdNtjC5xDF9pCuTyYBB5bi6bQ4syoJ3g9WQ0ymaiLzg5KdCXlKLjvcW893&#10;SUOqXwnz5DrgnHtJTxOsQfEKIT7DmDSUCaxw7Rqn8787ZsmRM9e2VmPeBN4uqYvTtW7jvijg9N/y&#10;JsXecLq0q+WD6m8AAAD//wMAUEsDBBQABgAIAAAAIQA4/SH/1gAAAJQBAAALAAAAX3JlbHMvLnJl&#10;bHOkkMFqwzAMhu+DvYPRfXGawxijTi+j0GvpHsDYimMaW0Yy2fr2M4PBMnrbUb/Q94l/f/hMi1qR&#10;JVI2sOt6UJgd+ZiDgffL8ekFlFSbvV0oo4EbChzGx4f9GRdb25HMsYhqlCwG5lrLq9biZkxWOiqY&#10;22YiTra2kYMu1l1tQD30/bPm3wwYN0x18gb45AdQl1tp5j/sFB2T0FQ7R0nTNEV3j6o9feQzro1i&#10;OWA14Fm+Q8a1a8+Bvu/d/dMb2JY5uiPbhG/ktn4cqGU/er3pcvwCAAD//wMAUEsDBBQABgAIAAAA&#10;IQBoWSqzFAIAACkEAAAOAAAAZHJzL2Uyb0RvYy54bWysU8uu2jAQ3VfqP1jeQxIaKESEqyqBbmgv&#10;0r39AGM7xKpjW7YhoKr/3rGBtLSbqmoWzthz5vjMw8uncyfRiVsntCpxNk4x4opqJtShxF9eN6M5&#10;Rs4TxYjUipf4wh1+Wr19s+xNwSe61ZJxi4BEuaI3JW69N0WSONryjrixNlyBs9G2Ix629pAwS3pg&#10;72QySdNZ0mvLjNWUOwen9dWJV5G/aTj1z03juEeyxKDNx9XGdR/WZLUkxcES0wp6k0H+QUVHhIJL&#10;B6qaeIKOVvxB1QlqtdONH1PdJbppBOUxB8gmS3/L5qUlhsdcoDjODGVy/4+Wfj7tLBKsxBOMFOmg&#10;RVuhOMqyUJreuAIQldrZkBw9qxez1fSrQ0pXLVEHHiW+XgzExYjkISRsnIEL9v0nzQBDjl7HOp0b&#10;2wVKqAA6x3Zchnbws0cUDmdZNltMpxjRuy8hxT3QWOc/ct2hYJRYguhITE5b50E6QO+QcI/SGyFl&#10;7LZUqC/xYjqZxgCnpWDBGWDOHvaVtOhEwrzEL9QByB5gVh8Vi2QtJ2x9sz0R8moDXqrAB6mAnJt1&#10;HYhvi3Sxnq/n+SifzNajPK3r0YdNlY9mm+z9tH5XV1WdfQ/SsrxoBWNcBXX34czyv2v+7Zlcx2oY&#10;z6EMySN7TBHE3v9RdOxlaN91EPaaXXY2VCO0FeYxgm9vJwz8r/uI+vnCVz8AAAD//wMAUEsDBBQA&#10;BgAIAAAAIQCgGO202gAAAAQBAAAPAAAAZHJzL2Rvd25yZXYueG1sTI/BTsMwEETvSP0HaytxqahD&#10;U1UQ4lQIyI0LBcR1G2+TqPE6jd028PUsXOA4mtHMm3w9uk6daAitZwPX8wQUceVty7WBt9fy6gZU&#10;iMgWO89k4JMCrIvJRY6Z9Wd+odMm1kpKOGRooImxz7QOVUMOw9z3xOLt/OAwihxqbQc8S7nr9CJJ&#10;Vtphy7LQYE8PDVX7zdEZCOU7HcqvWTVLPtLa0+Lw+PyExlxOx/s7UJHG+BeGH3xBh0KYtv7INqjO&#10;gByJBpZLUGLertIU1PZX6yLX/+GLbwAAAP//AwBQSwECLQAUAAYACAAAACEAtoM4kv4AAADhAQAA&#10;EwAAAAAAAAAAAAAAAAAAAAAAW0NvbnRlbnRfVHlwZXNdLnhtbFBLAQItABQABgAIAAAAIQA4/SH/&#10;1gAAAJQBAAALAAAAAAAAAAAAAAAAAC8BAABfcmVscy8ucmVsc1BLAQItABQABgAIAAAAIQBoWSqz&#10;FAIAACkEAAAOAAAAAAAAAAAAAAAAAC4CAABkcnMvZTJvRG9jLnhtbFBLAQItABQABgAIAAAAIQCg&#10;GO202gAAAAQBAAAPAAAAAAAAAAAAAAAAAG4EAABkcnMvZG93bnJldi54bWxQSwUGAAAAAAQABADz&#10;AAAAdQUAAAAA&#10;"/>
+            <v:line w14:anchorId="0A7C281C" id="Line 11" o:spid="_x0000_s1026" style="position:absolute;z-index:251657216;visibility:visible;mso-wrap-style:square;mso-width-percent:0;mso-height-percent:0;mso-wrap-distance-left:9pt;mso-wrap-distance-top:0;mso-wrap-distance-right:9pt;mso-wrap-distance-bottom:0;mso-position-horizontal:absolute;mso-position-horizontal-relative:text;mso-position-vertical:absolute;mso-position-vertical-relative:text;mso-width-percent:0;mso-height-percent:0;mso-width-relative:page;mso-height-relative:page" from="0,2.2pt" to="481.65pt,2.2pt" o:gfxdata="UEsDBBQABgAIAAAAIQC2gziS/gAAAOEBAAATAAAAW0NvbnRlbnRfVHlwZXNdLnhtbJSRQU7DMBBF&#10;90jcwfIWJU67QAgl6YK0S0CoHGBkTxKLZGx5TGhvj5O2G0SRWNoz/78nu9wcxkFMGNg6quQqL6RA&#10;0s5Y6ir5vt9lD1JwBDIwOMJKHpHlpr69KfdHjyxSmriSfYz+USnWPY7AufNIadK6MEJMx9ApD/oD&#10;OlTrorhX2lFEilmcO2RdNtjC5xDF9pCuTyYBB5bi6bQ4syoJ3g9WQ0ymaiLzg5KdCXlKLjvcW893&#10;SUOqXwnz5DrgnHtJTxOsQfEKIT7DmDSUCaxw7Rqn8787ZsmRM9e2VmPeBN4uqYvTtW7jvijg9N/y&#10;JsXecLq0q+WD6m8AAAD//wMAUEsDBBQABgAIAAAAIQA4/SH/1gAAAJQBAAALAAAAX3JlbHMvLnJl&#10;bHOkkMFqwzAMhu+DvYPRfXGawxijTi+j0GvpHsDYimMaW0Yy2fr2M4PBMnrbUb/Q94l/f/hMi1qR&#10;JVI2sOt6UJgd+ZiDgffL8ekFlFSbvV0oo4EbChzGx4f9GRdb25HMsYhqlCwG5lrLq9biZkxWOiqY&#10;22YiTra2kYMu1l1tQD30/bPm3wwYN0x18gb45AdQl1tp5j/sFB2T0FQ7R0nTNEV3j6o9feQzro1i&#10;OWA14Fm+Q8a1a8+Bvu/d/dMb2JY5uiPbhG/ktn4cqGU/er3pcvwCAAD//wMAUEsDBBQABgAIAAAA&#10;IQBoWSqzFAIAACkEAAAOAAAAZHJzL2Uyb0RvYy54bWysU8uu2jAQ3VfqP1jeQxIaKESEqyqBbmgv&#10;0r39AGM7xKpjW7YhoKr/3rGBtLSbqmoWzthz5vjMw8uncyfRiVsntCpxNk4x4opqJtShxF9eN6M5&#10;Rs4TxYjUipf4wh1+Wr19s+xNwSe61ZJxi4BEuaI3JW69N0WSONryjrixNlyBs9G2Ix629pAwS3pg&#10;72QySdNZ0mvLjNWUOwen9dWJV5G/aTj1z03juEeyxKDNx9XGdR/WZLUkxcES0wp6k0H+QUVHhIJL&#10;B6qaeIKOVvxB1QlqtdONH1PdJbppBOUxB8gmS3/L5qUlhsdcoDjODGVy/4+Wfj7tLBKsxBOMFOmg&#10;RVuhOMqyUJreuAIQldrZkBw9qxez1fSrQ0pXLVEHHiW+XgzExYjkISRsnIEL9v0nzQBDjl7HOp0b&#10;2wVKqAA6x3Zchnbws0cUDmdZNltMpxjRuy8hxT3QWOc/ct2hYJRYguhITE5b50E6QO+QcI/SGyFl&#10;7LZUqC/xYjqZxgCnpWDBGWDOHvaVtOhEwrzEL9QByB5gVh8Vi2QtJ2x9sz0R8moDXqrAB6mAnJt1&#10;HYhvi3Sxnq/n+SifzNajPK3r0YdNlY9mm+z9tH5XV1WdfQ/SsrxoBWNcBXX34czyv2v+7Zlcx2oY&#10;z6EMySN7TBHE3v9RdOxlaN91EPaaXXY2VCO0FeYxgm9vJwz8r/uI+vnCVz8AAAD//wMAUEsDBBQA&#10;BgAIAAAAIQCgGO202gAAAAQBAAAPAAAAZHJzL2Rvd25yZXYueG1sTI/BTsMwEETvSP0HaytxqahD&#10;U1UQ4lQIyI0LBcR1G2+TqPE6jd028PUsXOA4mtHMm3w9uk6daAitZwPX8wQUceVty7WBt9fy6gZU&#10;iMgWO89k4JMCrIvJRY6Z9Wd+odMm1kpKOGRooImxz7QOVUMOw9z3xOLt/OAwihxqbQc8S7nr9CJJ&#10;Vtphy7LQYE8PDVX7zdEZCOU7HcqvWTVLPtLa0+Lw+PyExlxOx/s7UJHG+BeGH3xBh0KYtv7INqjO&#10;gByJBpZLUGLertIU1PZX6yLX/+GLbwAAAP//AwBQSwECLQAUAAYACAAAACEAtoM4kv4AAADhAQAA&#10;EwAAAAAAAAAAAAAAAAAAAAAAW0NvbnRlbnRfVHlwZXNdLnhtbFBLAQItABQABgAIAAAAIQA4/SH/&#10;1gAAAJQBAAALAAAAAAAAAAAAAAAAAC8BAABfcmVscy8ucmVsc1BLAQItABQABgAIAAAAIQBoWSqz&#10;FAIAACkEAAAOAAAAAAAAAAAAAAAAAC4CAABkcnMvZTJvRG9jLnhtbFBLAQItABQABgAIAAAAIQCg&#10;GO202gAAAAQBAAAPAAAAAAAAAAAAAAAAAG4EAABkcnMvZG93bnJldi54bWxQSwUGAAAAAAQABADz&#10;AAAAdQUAAAAA&#10;"/>
           </w:pict>
         </mc:Fallback>
       </mc:AlternateContent>
@@ -51624,7 +51685,7 @@
 </file>
 
 <file path=customXml/itemProps1.xml><?xml version="1.0" encoding="utf-8"?>
-<ds:datastoreItem xmlns:ds="http://schemas.openxmlformats.org/officeDocument/2006/customXml" ds:itemID="{E204DCE7-EA60-4684-949A-E2984F24C663}">
+<ds:datastoreItem xmlns:ds="http://schemas.openxmlformats.org/officeDocument/2006/customXml" ds:itemID="{8BF60192-5A5E-47CB-9BFD-0956D6081B5E}">
   <ds:schemaRefs>
     <ds:schemaRef ds:uri="http://schemas.openxmlformats.org/officeDocument/2006/bibliography"/>
   </ds:schemaRefs>

</xml_diff>

<commit_message>
fix small bug on email alerting system
</commit_message>
<xml_diff>
--- a/source/dbaTDPMon - documentation.docx
+++ b/source/dbaTDPMon - documentation.docx
@@ -12,8 +12,6 @@
           <w:szCs w:val="40"/>
         </w:rPr>
       </w:pPr>
-      <w:bookmarkStart w:id="0" w:name="_GoBack"/>
-      <w:bookmarkEnd w:id="0"/>
       <w:r>
         <w:rPr>
           <w:rFonts w:ascii="Arial" w:hAnsi="Arial" w:cs="Arial"/>
@@ -7131,11 +7129,11 @@
       <w:pPr>
         <w:pStyle w:val="Heading1a"/>
       </w:pPr>
-      <w:bookmarkStart w:id="1" w:name="_Toc433020266"/>
+      <w:bookmarkStart w:id="0" w:name="_Toc433020266"/>
       <w:r>
         <w:t>maintenance-plan</w:t>
       </w:r>
-      <w:bookmarkEnd w:id="1"/>
+      <w:bookmarkEnd w:id="0"/>
     </w:p>
     <w:p>
       <w:pPr>
@@ -7155,7 +7153,7 @@
       <w:pPr>
         <w:pStyle w:val="Heading2a"/>
       </w:pPr>
-      <w:bookmarkStart w:id="2" w:name="_Toc433020267"/>
+      <w:bookmarkStart w:id="1" w:name="_Toc433020267"/>
       <w:r>
         <w:t>Database Backup (2k / 2k5 / 2k8 / 2k8r2 /</w:t>
       </w:r>
@@ -7165,7 +7163,7 @@
       <w:r>
         <w:t>2k12)</w:t>
       </w:r>
-      <w:bookmarkEnd w:id="2"/>
+      <w:bookmarkEnd w:id="1"/>
     </w:p>
     <w:p>
       <w:pPr>
@@ -8074,11 +8072,11 @@
       <w:pPr>
         <w:pStyle w:val="Heading4a"/>
       </w:pPr>
-      <w:bookmarkStart w:id="3" w:name="_Toc433020268"/>
+      <w:bookmarkStart w:id="2" w:name="_Toc433020268"/>
       <w:r>
         <w:t>SQL Server Agent Jobs:</w:t>
       </w:r>
-      <w:bookmarkEnd w:id="3"/>
+      <w:bookmarkEnd w:id="2"/>
     </w:p>
     <w:p>
       <w:pPr>
@@ -8324,7 +8322,7 @@
       <w:pPr>
         <w:pStyle w:val="Heading2a"/>
       </w:pPr>
-      <w:bookmarkStart w:id="4" w:name="_Toc433020269"/>
+      <w:bookmarkStart w:id="3" w:name="_Toc433020269"/>
       <w:r>
         <w:t>User Database Maintenance (2k / 2k5 / 2k8 / 2k8r2 /</w:t>
       </w:r>
@@ -8334,7 +8332,7 @@
       <w:r>
         <w:t>2k12)</w:t>
       </w:r>
-      <w:bookmarkEnd w:id="4"/>
+      <w:bookmarkEnd w:id="3"/>
     </w:p>
     <w:p>
       <w:pPr>
@@ -9940,11 +9938,11 @@
       <w:pPr>
         <w:pStyle w:val="Heading4a"/>
       </w:pPr>
-      <w:bookmarkStart w:id="5" w:name="_Toc433020270"/>
+      <w:bookmarkStart w:id="4" w:name="_Toc433020270"/>
       <w:r>
         <w:t>SQL Server Agent Jobs:</w:t>
       </w:r>
-      <w:bookmarkEnd w:id="5"/>
+      <w:bookmarkEnd w:id="4"/>
     </w:p>
     <w:p>
       <w:pPr>
@@ -10074,7 +10072,7 @@
       <w:pPr>
         <w:pStyle w:val="Heading2a"/>
       </w:pPr>
-      <w:bookmarkStart w:id="6" w:name="_Toc433020271"/>
+      <w:bookmarkStart w:id="5" w:name="_Toc433020271"/>
       <w:r>
         <w:t>System &amp; System Database Maintenance</w:t>
       </w:r>
@@ -10087,7 +10085,7 @@
       <w:r>
         <w:t>2k12)</w:t>
       </w:r>
-      <w:bookmarkEnd w:id="6"/>
+      <w:bookmarkEnd w:id="5"/>
     </w:p>
     <w:p>
       <w:pPr>
@@ -11734,11 +11732,11 @@
       <w:pPr>
         <w:pStyle w:val="Heading4a"/>
       </w:pPr>
-      <w:bookmarkStart w:id="7" w:name="_Toc433020272"/>
+      <w:bookmarkStart w:id="6" w:name="_Toc433020272"/>
       <w:r>
         <w:t>SQL Server Agent Jobs:</w:t>
       </w:r>
-      <w:bookmarkEnd w:id="7"/>
+      <w:bookmarkEnd w:id="6"/>
     </w:p>
     <w:p>
       <w:pPr>
@@ -11880,11 +11878,11 @@
       <w:pPr>
         <w:pStyle w:val="Heading2a"/>
       </w:pPr>
-      <w:bookmarkStart w:id="8" w:name="_Toc433020273"/>
+      <w:bookmarkStart w:id="7" w:name="_Toc433020273"/>
       <w:r>
         <w:t>Configuration options</w:t>
       </w:r>
-      <w:bookmarkEnd w:id="8"/>
+      <w:bookmarkEnd w:id="7"/>
     </w:p>
     <w:p>
       <w:pPr>
@@ -14199,11 +14197,11 @@
       <w:pPr>
         <w:pStyle w:val="Heading2a"/>
       </w:pPr>
-      <w:bookmarkStart w:id="9" w:name="_Toc433020274"/>
+      <w:bookmarkStart w:id="8" w:name="_Toc433020274"/>
       <w:r>
         <w:t>Upper Level Stored Procedures</w:t>
       </w:r>
-      <w:bookmarkEnd w:id="9"/>
+      <w:bookmarkEnd w:id="8"/>
     </w:p>
     <w:p>
       <w:pPr>
@@ -14222,11 +14220,11 @@
       <w:pPr>
         <w:pStyle w:val="Heading3a"/>
       </w:pPr>
-      <w:bookmarkStart w:id="10" w:name="_Toc433020275"/>
+      <w:bookmarkStart w:id="9" w:name="_Toc433020275"/>
       <w:r>
         <w:t>Database Consistency Checks</w:t>
       </w:r>
-      <w:bookmarkEnd w:id="10"/>
+      <w:bookmarkEnd w:id="9"/>
     </w:p>
     <w:p>
       <w:pPr>
@@ -17521,14 +17519,14 @@
       <w:pPr>
         <w:pStyle w:val="Heading3a"/>
       </w:pPr>
-      <w:bookmarkStart w:id="11" w:name="_Toc433020276"/>
+      <w:bookmarkStart w:id="10" w:name="_Toc433020276"/>
       <w:r>
         <w:t xml:space="preserve">Database </w:t>
       </w:r>
       <w:r>
         <w:t>Maintenance</w:t>
       </w:r>
-      <w:bookmarkEnd w:id="11"/>
+      <w:bookmarkEnd w:id="10"/>
     </w:p>
     <w:p>
       <w:pPr>
@@ -23358,11 +23356,11 @@
       <w:pPr>
         <w:pStyle w:val="Heading4a"/>
       </w:pPr>
-      <w:bookmarkStart w:id="12" w:name="_Toc433020277"/>
+      <w:bookmarkStart w:id="11" w:name="_Toc433020277"/>
       <w:r>
         <w:t>Index Reorganize / Rebuild algorithm</w:t>
       </w:r>
-      <w:bookmarkEnd w:id="12"/>
+      <w:bookmarkEnd w:id="11"/>
     </w:p>
     <w:p>
       <w:pPr>
@@ -25188,14 +25186,14 @@
       <w:pPr>
         <w:pStyle w:val="Heading4a"/>
       </w:pPr>
-      <w:bookmarkStart w:id="13" w:name="_Toc433020278"/>
+      <w:bookmarkStart w:id="12" w:name="_Toc433020278"/>
       <w:r>
         <w:t>Heap</w:t>
       </w:r>
       <w:r>
         <w:t xml:space="preserve"> Rebuild algorithm</w:t>
       </w:r>
-      <w:bookmarkEnd w:id="13"/>
+      <w:bookmarkEnd w:id="12"/>
     </w:p>
     <w:p>
       <w:pPr>
@@ -26505,14 +26503,14 @@
       <w:pPr>
         <w:pStyle w:val="Heading4a"/>
       </w:pPr>
-      <w:bookmarkStart w:id="14" w:name="_Toc433020279"/>
+      <w:bookmarkStart w:id="13" w:name="_Toc433020279"/>
       <w:r>
         <w:t>Statistics update</w:t>
       </w:r>
       <w:r>
         <w:t xml:space="preserve"> algorithm</w:t>
       </w:r>
-      <w:bookmarkEnd w:id="14"/>
+      <w:bookmarkEnd w:id="13"/>
     </w:p>
     <w:p>
       <w:pPr>
@@ -27274,7 +27272,7 @@
       <w:pPr>
         <w:pStyle w:val="Heading4a"/>
       </w:pPr>
-      <w:bookmarkStart w:id="15" w:name="_Toc433020280"/>
+      <w:bookmarkStart w:id="14" w:name="_Toc433020280"/>
       <w:r>
         <w:t xml:space="preserve">Ghost Records </w:t>
       </w:r>
@@ -27287,7 +27285,7 @@
       <w:r>
         <w:t>algorithm</w:t>
       </w:r>
-      <w:bookmarkEnd w:id="15"/>
+      <w:bookmarkEnd w:id="14"/>
     </w:p>
     <w:p>
       <w:pPr>
@@ -27610,14 +27608,14 @@
       <w:pPr>
         <w:pStyle w:val="Heading3a"/>
       </w:pPr>
-      <w:bookmarkStart w:id="16" w:name="_Toc433020281"/>
+      <w:bookmarkStart w:id="15" w:name="_Toc433020281"/>
       <w:r>
         <w:t xml:space="preserve">Database </w:t>
       </w:r>
       <w:r>
         <w:t>Backup</w:t>
       </w:r>
-      <w:bookmarkEnd w:id="16"/>
+      <w:bookmarkEnd w:id="15"/>
     </w:p>
     <w:p>
       <w:pPr>
@@ -31940,11 +31938,11 @@
       <w:pPr>
         <w:pStyle w:val="Heading4a"/>
       </w:pPr>
-      <w:bookmarkStart w:id="17" w:name="_Toc433020282"/>
+      <w:bookmarkStart w:id="16" w:name="_Toc433020282"/>
       <w:r>
         <w:t>Database backup clean-up algorithm</w:t>
       </w:r>
-      <w:bookmarkEnd w:id="17"/>
+      <w:bookmarkEnd w:id="16"/>
     </w:p>
     <w:p>
       <w:pPr>
@@ -32609,7 +32607,7 @@
       <w:pPr>
         <w:pStyle w:val="Heading2a"/>
       </w:pPr>
-      <w:bookmarkStart w:id="18" w:name="_Toc433020283"/>
+      <w:bookmarkStart w:id="17" w:name="_Toc433020283"/>
       <w:r>
         <w:t xml:space="preserve">XML schemas </w:t>
       </w:r>
@@ -32619,7 +32617,7 @@
       <w:r>
         <w:t xml:space="preserve"> additional details in dbo.vw_logEventMessages</w:t>
       </w:r>
-      <w:bookmarkEnd w:id="18"/>
+      <w:bookmarkEnd w:id="17"/>
     </w:p>
     <w:p>
       <w:pPr>
@@ -32638,7 +32636,7 @@
       <w:pPr>
         <w:pStyle w:val="Heading3a"/>
       </w:pPr>
-      <w:bookmarkStart w:id="19" w:name="_Toc433020284"/>
+      <w:bookmarkStart w:id="18" w:name="_Toc433020284"/>
       <w:r>
         <w:t>Action</w:t>
       </w:r>
@@ -32657,7 +32655,7 @@
       <w:r>
         <w:t xml:space="preserve"> details</w:t>
       </w:r>
-      <w:bookmarkEnd w:id="19"/>
+      <w:bookmarkEnd w:id="18"/>
     </w:p>
     <w:p>
       <w:pPr>
@@ -33247,11 +33245,11 @@
       <w:pPr>
         <w:pStyle w:val="Heading3a"/>
       </w:pPr>
-      <w:bookmarkStart w:id="20" w:name="_Toc433020285"/>
+      <w:bookmarkStart w:id="19" w:name="_Toc433020285"/>
       <w:r>
         <w:t>Alert event details</w:t>
       </w:r>
-      <w:bookmarkEnd w:id="20"/>
+      <w:bookmarkEnd w:id="19"/>
     </w:p>
     <w:p>
       <w:pPr>
@@ -33696,14 +33694,14 @@
       <w:pPr>
         <w:pStyle w:val="Heading3a"/>
       </w:pPr>
-      <w:bookmarkStart w:id="21" w:name="_Toc433020286"/>
+      <w:bookmarkStart w:id="20" w:name="_Toc433020286"/>
       <w:r>
         <w:t xml:space="preserve">Backup </w:t>
       </w:r>
       <w:r>
         <w:t>file details</w:t>
       </w:r>
-      <w:bookmarkEnd w:id="21"/>
+      <w:bookmarkEnd w:id="20"/>
       <w:r>
         <w:t xml:space="preserve"> </w:t>
       </w:r>
@@ -34315,11 +34313,11 @@
       <w:pPr>
         <w:pStyle w:val="Heading3a"/>
       </w:pPr>
-      <w:bookmarkStart w:id="22" w:name="_Toc433020287"/>
+      <w:bookmarkStart w:id="21" w:name="_Toc433020287"/>
       <w:r>
         <w:t>Index fragmentation details</w:t>
       </w:r>
-      <w:bookmarkEnd w:id="22"/>
+      <w:bookmarkEnd w:id="21"/>
     </w:p>
     <w:p>
       <w:pPr>
@@ -34859,14 +34857,14 @@
       <w:pPr>
         <w:pStyle w:val="Heading3a"/>
       </w:pPr>
-      <w:bookmarkStart w:id="23" w:name="_Toc433020288"/>
+      <w:bookmarkStart w:id="22" w:name="_Toc433020288"/>
       <w:r>
         <w:t>Statistics health</w:t>
       </w:r>
       <w:r>
         <w:t xml:space="preserve"> details</w:t>
       </w:r>
-      <w:bookmarkEnd w:id="23"/>
+      <w:bookmarkEnd w:id="22"/>
     </w:p>
     <w:p>
       <w:pPr>
@@ -35434,14 +35432,14 @@
       <w:pPr>
         <w:pStyle w:val="Heading3a"/>
       </w:pPr>
-      <w:bookmarkStart w:id="24" w:name="_Toc433020289"/>
+      <w:bookmarkStart w:id="23" w:name="_Toc433020289"/>
       <w:r>
         <w:t>Heap table fragmentation detail</w:t>
       </w:r>
       <w:r>
         <w:t>s</w:t>
       </w:r>
-      <w:bookmarkEnd w:id="24"/>
+      <w:bookmarkEnd w:id="23"/>
     </w:p>
     <w:p>
       <w:pPr>
@@ -35960,11 +35958,11 @@
       <w:pPr>
         <w:pStyle w:val="Heading3a"/>
       </w:pPr>
-      <w:bookmarkStart w:id="25" w:name="_Toc433020290"/>
+      <w:bookmarkStart w:id="24" w:name="_Toc433020290"/>
       <w:r>
         <w:t>Job execution details</w:t>
       </w:r>
-      <w:bookmarkEnd w:id="25"/>
+      <w:bookmarkEnd w:id="24"/>
     </w:p>
     <w:p>
       <w:pPr>
@@ -36509,7 +36507,7 @@
       <w:pPr>
         <w:pStyle w:val="Heading3a"/>
       </w:pPr>
-      <w:bookmarkStart w:id="26" w:name="_Toc433020291"/>
+      <w:bookmarkStart w:id="25" w:name="_Toc433020291"/>
       <w:r>
         <w:lastRenderedPageBreak/>
         <w:t xml:space="preserve">HTML </w:t>
@@ -36520,7 +36518,7 @@
       <w:r>
         <w:t>eport generation details</w:t>
       </w:r>
-      <w:bookmarkEnd w:id="26"/>
+      <w:bookmarkEnd w:id="25"/>
     </w:p>
     <w:p>
       <w:pPr>
@@ -37278,12 +37276,12 @@
       <w:pPr>
         <w:pStyle w:val="Heading1a"/>
       </w:pPr>
-      <w:bookmarkStart w:id="27" w:name="_Toc433020292"/>
+      <w:bookmarkStart w:id="26" w:name="_Toc433020292"/>
       <w:r>
         <w:lastRenderedPageBreak/>
         <w:t>health-check</w:t>
       </w:r>
-      <w:bookmarkEnd w:id="27"/>
+      <w:bookmarkEnd w:id="26"/>
     </w:p>
     <w:p>
       <w:pPr>
@@ -37366,7 +37364,7 @@
           <w:numId w:val="37"/>
         </w:numPr>
       </w:pPr>
-      <w:bookmarkStart w:id="28" w:name="_Toc433020293"/>
+      <w:bookmarkStart w:id="27" w:name="_Toc433020293"/>
       <w:r>
         <w:t>Discovery and Refresh</w:t>
       </w:r>
@@ -37376,17 +37374,17 @@
       <w:r>
         <w:t xml:space="preserve"> information</w:t>
       </w:r>
+      <w:bookmarkEnd w:id="27"/>
+    </w:p>
+    <w:p>
+      <w:pPr>
+        <w:pStyle w:val="Heading3a"/>
+      </w:pPr>
+      <w:bookmarkStart w:id="28" w:name="_Toc433020294"/>
+      <w:r>
+        <w:t>Catalog Upsert: Discovery &amp; Update</w:t>
+      </w:r>
       <w:bookmarkEnd w:id="28"/>
-    </w:p>
-    <w:p>
-      <w:pPr>
-        <w:pStyle w:val="Heading3a"/>
-      </w:pPr>
-      <w:bookmarkStart w:id="29" w:name="_Toc433020294"/>
-      <w:r>
-        <w:t>Catalog Upsert: Discovery &amp; Update</w:t>
-      </w:r>
-      <w:bookmarkEnd w:id="29"/>
     </w:p>
     <w:p>
       <w:pPr>
@@ -37791,11 +37789,11 @@
       <w:pPr>
         <w:pStyle w:val="Heading3a"/>
       </w:pPr>
-      <w:bookmarkStart w:id="30" w:name="_Toc433020295"/>
+      <w:bookmarkStart w:id="29" w:name="_Toc433020295"/>
       <w:r>
         <w:t>Collect Database Status &amp; Details</w:t>
       </w:r>
-      <w:bookmarkEnd w:id="30"/>
+      <w:bookmarkEnd w:id="29"/>
     </w:p>
     <w:p>
       <w:pPr>
@@ -37912,11 +37910,11 @@
       <w:pPr>
         <w:pStyle w:val="Heading3a"/>
       </w:pPr>
-      <w:bookmarkStart w:id="31" w:name="_Toc433020296"/>
+      <w:bookmarkStart w:id="30" w:name="_Toc433020296"/>
       <w:r>
         <w:t>Collect SQL Server Agent job status</w:t>
       </w:r>
-      <w:bookmarkEnd w:id="31"/>
+      <w:bookmarkEnd w:id="30"/>
     </w:p>
     <w:p>
       <w:pPr>
@@ -37972,11 +37970,11 @@
       <w:pPr>
         <w:pStyle w:val="Heading3a"/>
       </w:pPr>
-      <w:bookmarkStart w:id="32" w:name="_Toc433020297"/>
+      <w:bookmarkStart w:id="31" w:name="_Toc433020297"/>
       <w:r>
         <w:t>Collect Disk Space Usage information</w:t>
       </w:r>
-      <w:bookmarkEnd w:id="32"/>
+      <w:bookmarkEnd w:id="31"/>
     </w:p>
     <w:p>
       <w:pPr>
@@ -38118,7 +38116,7 @@
       <w:pPr>
         <w:pStyle w:val="Heading3a"/>
       </w:pPr>
-      <w:bookmarkStart w:id="33" w:name="_Toc433020298"/>
+      <w:bookmarkStart w:id="32" w:name="_Toc433020298"/>
       <w:r>
         <w:t xml:space="preserve">Collect </w:t>
       </w:r>
@@ -38128,7 +38126,7 @@
       <w:r>
         <w:t>Errorlog Messages</w:t>
       </w:r>
-      <w:bookmarkEnd w:id="33"/>
+      <w:bookmarkEnd w:id="32"/>
     </w:p>
     <w:p>
       <w:pPr>
@@ -38297,7 +38295,7 @@
       <w:pPr>
         <w:pStyle w:val="Heading3a"/>
       </w:pPr>
-      <w:bookmarkStart w:id="34" w:name="_Toc433020299"/>
+      <w:bookmarkStart w:id="33" w:name="_Toc433020299"/>
       <w:r>
         <w:t xml:space="preserve">Collect </w:t>
       </w:r>
@@ -38307,7 +38305,7 @@
       <w:r>
         <w:t xml:space="preserve"> Messages</w:t>
       </w:r>
-      <w:bookmarkEnd w:id="34"/>
+      <w:bookmarkEnd w:id="33"/>
     </w:p>
     <w:p>
       <w:pPr>
@@ -38483,7 +38481,7 @@
       <w:pPr>
         <w:pStyle w:val="Heading3a"/>
       </w:pPr>
-      <w:bookmarkStart w:id="35" w:name="_Toc433020300"/>
+      <w:bookmarkStart w:id="34" w:name="_Toc433020300"/>
       <w:r>
         <w:t xml:space="preserve">Collect </w:t>
       </w:r>
@@ -38493,7 +38491,7 @@
       <w:r>
         <w:t>Event Messages</w:t>
       </w:r>
-      <w:bookmarkEnd w:id="35"/>
+      <w:bookmarkEnd w:id="34"/>
     </w:p>
     <w:p>
       <w:pPr>
@@ -38632,11 +38630,11 @@
       <w:pPr>
         <w:pStyle w:val="Heading2a"/>
       </w:pPr>
-      <w:bookmarkStart w:id="36" w:name="_Toc433020301"/>
+      <w:bookmarkStart w:id="35" w:name="_Toc433020301"/>
       <w:r>
         <w:t>Generate Reports</w:t>
       </w:r>
-      <w:bookmarkEnd w:id="36"/>
+      <w:bookmarkEnd w:id="35"/>
     </w:p>
     <w:p>
       <w:pPr>
@@ -38875,14 +38873,14 @@
           <w:i w:val="0"/>
         </w:rPr>
       </w:pPr>
-      <w:bookmarkStart w:id="37" w:name="_Toc433020302"/>
+      <w:bookmarkStart w:id="36" w:name="_Toc433020302"/>
       <w:r>
         <w:rPr>
           <w:i w:val="0"/>
         </w:rPr>
         <w:t>Modules</w:t>
       </w:r>
-      <w:bookmarkEnd w:id="37"/>
+      <w:bookmarkEnd w:id="36"/>
     </w:p>
     <w:p>
       <w:pPr>
@@ -38945,11 +38943,11 @@
       <w:r>
         <w:t xml:space="preserve"> </w:t>
       </w:r>
-      <w:bookmarkStart w:id="38" w:name="_Toc433020303"/>
+      <w:bookmarkStart w:id="37" w:name="_Toc433020303"/>
       <w:r>
         <w:t>Instance Availability</w:t>
       </w:r>
-      <w:bookmarkEnd w:id="38"/>
+      <w:bookmarkEnd w:id="37"/>
     </w:p>
     <w:p>
       <w:pPr>
@@ -39086,11 +39084,11 @@
       <w:r>
         <w:t xml:space="preserve"> </w:t>
       </w:r>
-      <w:bookmarkStart w:id="39" w:name="_Toc433020304"/>
+      <w:bookmarkStart w:id="38" w:name="_Toc433020304"/>
       <w:r>
         <w:t>Databases Status</w:t>
       </w:r>
-      <w:bookmarkEnd w:id="39"/>
+      <w:bookmarkEnd w:id="38"/>
     </w:p>
     <w:p>
       <w:pPr>
@@ -39128,11 +39126,11 @@
       <w:r>
         <w:t xml:space="preserve"> </w:t>
       </w:r>
-      <w:bookmarkStart w:id="40" w:name="_Toc433020305"/>
+      <w:bookmarkStart w:id="39" w:name="_Toc433020305"/>
       <w:r>
         <w:t>SQL Server Agent Jobs Status</w:t>
       </w:r>
-      <w:bookmarkEnd w:id="40"/>
+      <w:bookmarkEnd w:id="39"/>
     </w:p>
     <w:p>
       <w:pPr>
@@ -39194,11 +39192,11 @@
       <w:r>
         <w:t xml:space="preserve"> </w:t>
       </w:r>
-      <w:bookmarkStart w:id="41" w:name="_Toc433020306"/>
+      <w:bookmarkStart w:id="40" w:name="_Toc433020306"/>
       <w:r>
         <w:t>Disk Space Information</w:t>
       </w:r>
-      <w:bookmarkEnd w:id="41"/>
+      <w:bookmarkEnd w:id="40"/>
     </w:p>
     <w:p>
       <w:pPr>
@@ -39300,11 +39298,11 @@
       <w:r>
         <w:t xml:space="preserve"> </w:t>
       </w:r>
-      <w:bookmarkStart w:id="42" w:name="_Toc433020307"/>
+      <w:bookmarkStart w:id="41" w:name="_Toc433020307"/>
       <w:r>
         <w:t>Errorlog Messages</w:t>
       </w:r>
-      <w:bookmarkEnd w:id="42"/>
+      <w:bookmarkEnd w:id="41"/>
     </w:p>
     <w:p>
       <w:pPr>
@@ -39382,14 +39380,14 @@
       <w:r>
         <w:t xml:space="preserve"> </w:t>
       </w:r>
-      <w:bookmarkStart w:id="43" w:name="_Toc433020308"/>
+      <w:bookmarkStart w:id="42" w:name="_Toc433020308"/>
       <w:r>
         <w:t xml:space="preserve">OS Event </w:t>
       </w:r>
       <w:r>
         <w:t>Messages</w:t>
       </w:r>
-      <w:bookmarkEnd w:id="43"/>
+      <w:bookmarkEnd w:id="42"/>
     </w:p>
     <w:p>
       <w:pPr>
@@ -39484,14 +39482,14 @@
           <w:i w:val="0"/>
         </w:rPr>
       </w:pPr>
-      <w:bookmarkStart w:id="44" w:name="_Toc433020309"/>
+      <w:bookmarkStart w:id="43" w:name="_Toc433020309"/>
       <w:r>
         <w:rPr>
           <w:i w:val="0"/>
         </w:rPr>
         <w:t>Potential Issues</w:t>
       </w:r>
-      <w:bookmarkEnd w:id="44"/>
+      <w:bookmarkEnd w:id="43"/>
     </w:p>
     <w:p>
       <w:pPr>
@@ -39519,11 +39517,11 @@
       <w:r>
         <w:t xml:space="preserve"> </w:t>
       </w:r>
-      <w:bookmarkStart w:id="45" w:name="_Toc433020310"/>
+      <w:bookmarkStart w:id="44" w:name="_Toc433020310"/>
       <w:r>
         <w:t>Offline Databases</w:t>
       </w:r>
-      <w:bookmarkEnd w:id="45"/>
+      <w:bookmarkEnd w:id="44"/>
     </w:p>
     <w:p>
       <w:pPr>
@@ -39638,11 +39636,11 @@
       <w:r>
         <w:t xml:space="preserve"> </w:t>
       </w:r>
-      <w:bookmarkStart w:id="46" w:name="_Toc433020311"/>
+      <w:bookmarkStart w:id="45" w:name="_Toc433020311"/>
       <w:r>
         <w:t>SQL Server Agent Job Failures</w:t>
       </w:r>
-      <w:bookmarkEnd w:id="46"/>
+      <w:bookmarkEnd w:id="45"/>
     </w:p>
     <w:p>
       <w:pPr>
@@ -39722,11 +39720,11 @@
       <w:r>
         <w:t xml:space="preserve"> </w:t>
       </w:r>
-      <w:bookmarkStart w:id="47" w:name="_Toc433020312"/>
+      <w:bookmarkStart w:id="46" w:name="_Toc433020312"/>
       <w:r>
         <w:t>Long Running SQL Agent Jobs</w:t>
       </w:r>
-      <w:bookmarkEnd w:id="47"/>
+      <w:bookmarkEnd w:id="46"/>
     </w:p>
     <w:p>
       <w:pPr>
@@ -39790,11 +39788,11 @@
       <w:r>
         <w:t xml:space="preserve"> </w:t>
       </w:r>
-      <w:bookmarkStart w:id="48" w:name="_Toc433020313"/>
+      <w:bookmarkStart w:id="47" w:name="_Toc433020313"/>
       <w:r>
         <w:t>Low Free Disk Space</w:t>
       </w:r>
-      <w:bookmarkEnd w:id="48"/>
+      <w:bookmarkEnd w:id="47"/>
     </w:p>
     <w:p>
       <w:pPr>
@@ -39880,11 +39878,11 @@
         <w:lastRenderedPageBreak/>
         <w:t xml:space="preserve"> </w:t>
       </w:r>
-      <w:bookmarkStart w:id="49" w:name="_Toc433020314"/>
+      <w:bookmarkStart w:id="48" w:name="_Toc433020314"/>
       <w:r>
         <w:t>Outdated Backup for Databases</w:t>
       </w:r>
-      <w:bookmarkEnd w:id="49"/>
+      <w:bookmarkEnd w:id="48"/>
     </w:p>
     <w:p>
       <w:pPr>
@@ -40005,11 +40003,11 @@
       <w:r>
         <w:t xml:space="preserve"> </w:t>
       </w:r>
-      <w:bookmarkStart w:id="50" w:name="_Toc433020315"/>
+      <w:bookmarkStart w:id="49" w:name="_Toc433020315"/>
       <w:r>
         <w:t>Outdated DBCC CHECKDB Databases</w:t>
       </w:r>
-      <w:bookmarkEnd w:id="50"/>
+      <w:bookmarkEnd w:id="49"/>
     </w:p>
     <w:p>
       <w:pPr>
@@ -40147,11 +40145,11 @@
         <w:ind w:left="1701" w:hanging="621"/>
         <w:jc w:val="both"/>
       </w:pPr>
-      <w:bookmarkStart w:id="51" w:name="_Toc433020316"/>
+      <w:bookmarkStart w:id="50" w:name="_Toc433020316"/>
       <w:r>
         <w:t>Frequently Fragmented Indexes</w:t>
       </w:r>
-      <w:bookmarkEnd w:id="51"/>
+      <w:bookmarkEnd w:id="50"/>
     </w:p>
     <w:p>
       <w:pPr>
@@ -40317,11 +40315,11 @@
       <w:r>
         <w:t xml:space="preserve"> </w:t>
       </w:r>
-      <w:bookmarkStart w:id="52" w:name="_Toc433020317"/>
+      <w:bookmarkStart w:id="51" w:name="_Toc433020317"/>
       <w:r>
         <w:t>Errorlog Messages</w:t>
       </w:r>
-      <w:bookmarkEnd w:id="52"/>
+      <w:bookmarkEnd w:id="51"/>
     </w:p>
     <w:p>
       <w:pPr>
@@ -40467,11 +40465,11 @@
       <w:r>
         <w:t xml:space="preserve"> </w:t>
       </w:r>
-      <w:bookmarkStart w:id="53" w:name="_Toc433020318"/>
+      <w:bookmarkStart w:id="52" w:name="_Toc433020318"/>
       <w:r>
         <w:t>Big Size for System Databases</w:t>
       </w:r>
-      <w:bookmarkEnd w:id="53"/>
+      <w:bookmarkEnd w:id="52"/>
     </w:p>
     <w:p>
       <w:pPr>
@@ -40587,11 +40585,11 @@
       <w:r>
         <w:t xml:space="preserve"> </w:t>
       </w:r>
-      <w:bookmarkStart w:id="54" w:name="_Toc433020319"/>
+      <w:bookmarkStart w:id="53" w:name="_Toc433020319"/>
       <w:r>
         <w:t>Big Size for Database Log Files</w:t>
       </w:r>
-      <w:bookmarkEnd w:id="54"/>
+      <w:bookmarkEnd w:id="53"/>
     </w:p>
     <w:p>
       <w:pPr>
@@ -40643,11 +40641,11 @@
       <w:r>
         <w:t xml:space="preserve"> </w:t>
       </w:r>
-      <w:bookmarkStart w:id="55" w:name="_Toc433020320"/>
+      <w:bookmarkStart w:id="54" w:name="_Toc433020320"/>
       <w:r>
         <w:t>Databases with Auto Close / Shrink</w:t>
       </w:r>
-      <w:bookmarkEnd w:id="55"/>
+      <w:bookmarkEnd w:id="54"/>
     </w:p>
     <w:p>
       <w:pPr>
@@ -40726,11 +40724,11 @@
       <w:r>
         <w:t xml:space="preserve"> </w:t>
       </w:r>
-      <w:bookmarkStart w:id="56" w:name="_Toc433020321"/>
+      <w:bookmarkStart w:id="55" w:name="_Toc433020321"/>
       <w:r>
         <w:t>Low Usage of Data Space</w:t>
       </w:r>
-      <w:bookmarkEnd w:id="56"/>
+      <w:bookmarkEnd w:id="55"/>
     </w:p>
     <w:p>
       <w:pPr>
@@ -40818,11 +40816,11 @@
       <w:r>
         <w:t xml:space="preserve"> </w:t>
       </w:r>
-      <w:bookmarkStart w:id="57" w:name="_Toc433020322"/>
+      <w:bookmarkStart w:id="56" w:name="_Toc433020322"/>
       <w:r>
         <w:t>High Usage of Log Space</w:t>
       </w:r>
-      <w:bookmarkEnd w:id="57"/>
+      <w:bookmarkEnd w:id="56"/>
     </w:p>
     <w:p>
       <w:pPr>
@@ -40886,11 +40884,11 @@
       <w:r>
         <w:t xml:space="preserve"> </w:t>
       </w:r>
-      <w:bookmarkStart w:id="58" w:name="_Toc433020323"/>
+      <w:bookmarkStart w:id="57" w:name="_Toc433020323"/>
       <w:r>
         <w:t>Log vs. Data – Allocated Size</w:t>
       </w:r>
-      <w:bookmarkEnd w:id="58"/>
+      <w:bookmarkEnd w:id="57"/>
     </w:p>
     <w:p>
       <w:pPr>
@@ -40963,11 +40961,11 @@
       <w:r>
         <w:t xml:space="preserve"> </w:t>
       </w:r>
-      <w:bookmarkStart w:id="59" w:name="_Toc433020324"/>
+      <w:bookmarkStart w:id="58" w:name="_Toc433020324"/>
       <w:r>
         <w:t>Databases with Fixed File(s) Size</w:t>
       </w:r>
-      <w:bookmarkEnd w:id="59"/>
+      <w:bookmarkEnd w:id="58"/>
     </w:p>
     <w:p>
       <w:pPr>
@@ -41027,11 +41025,11 @@
         <w:lastRenderedPageBreak/>
         <w:t xml:space="preserve"> </w:t>
       </w:r>
-      <w:bookmarkStart w:id="60" w:name="_Toc433020325"/>
+      <w:bookmarkStart w:id="59" w:name="_Toc433020325"/>
       <w:r>
         <w:t>Databases with Improper Page Verify Option</w:t>
       </w:r>
-      <w:bookmarkEnd w:id="60"/>
+      <w:bookmarkEnd w:id="59"/>
     </w:p>
     <w:p>
       <w:pPr>
@@ -41272,24 +41270,24 @@
       <w:pPr>
         <w:pStyle w:val="Heading2a"/>
       </w:pPr>
-      <w:bookmarkStart w:id="61" w:name="_Toc433020326"/>
+      <w:bookmarkStart w:id="60" w:name="_Toc433020326"/>
       <w:r>
         <w:t>Report Configuration options</w:t>
       </w:r>
+      <w:bookmarkEnd w:id="60"/>
+    </w:p>
+    <w:p>
+      <w:pPr>
+        <w:pStyle w:val="Heading3a"/>
+      </w:pPr>
+      <w:bookmarkStart w:id="61" w:name="_Toc433020327"/>
+      <w:r>
+        <w:t>Reports path and</w:t>
+      </w:r>
+      <w:r>
+        <w:t xml:space="preserve"> email distribution list</w:t>
+      </w:r>
       <w:bookmarkEnd w:id="61"/>
-    </w:p>
-    <w:p>
-      <w:pPr>
-        <w:pStyle w:val="Heading3a"/>
-      </w:pPr>
-      <w:bookmarkStart w:id="62" w:name="_Toc433020327"/>
-      <w:r>
-        <w:t>Reports path and</w:t>
-      </w:r>
-      <w:r>
-        <w:t xml:space="preserve"> email distribution list</w:t>
-      </w:r>
-      <w:bookmarkEnd w:id="62"/>
     </w:p>
     <w:p>
       <w:pPr>
@@ -42885,6 +42883,112 @@
           </w:p>
         </w:tc>
       </w:tr>
+      <w:tr>
+        <w:trPr>
+          <w:trHeight w:val="300"/>
+        </w:trPr>
+        <w:tc>
+          <w:tcPr>
+            <w:tcW w:w="4111" w:type="dxa"/>
+            <w:tcBorders>
+              <w:top w:val="single" w:sz="4" w:space="0" w:color="auto"/>
+              <w:left w:val="single" w:sz="4" w:space="0" w:color="auto"/>
+              <w:bottom w:val="single" w:sz="4" w:space="0" w:color="auto"/>
+              <w:right w:val="single" w:sz="4" w:space="0" w:color="auto"/>
+            </w:tcBorders>
+            <w:shd w:val="clear" w:color="auto" w:fill="auto"/>
+            <w:noWrap/>
+            <w:vAlign w:val="center"/>
+          </w:tcPr>
+          <w:p>
+            <w:pPr>
+              <w:rPr>
+                <w:rFonts w:ascii="Arial" w:hAnsi="Arial" w:cs="Arial"/>
+                <w:color w:val="000000"/>
+                <w:sz w:val="16"/>
+                <w:szCs w:val="16"/>
+              </w:rPr>
+            </w:pPr>
+            <w:r>
+              <w:rPr>
+                <w:rFonts w:ascii="Arial" w:hAnsi="Arial" w:cs="Arial"/>
+                <w:color w:val="000000"/>
+                <w:sz w:val="16"/>
+                <w:szCs w:val="16"/>
+              </w:rPr>
+              <w:t>Fail master job if any queued job fails</w:t>
+            </w:r>
+          </w:p>
+        </w:tc>
+        <w:tc>
+          <w:tcPr>
+            <w:tcW w:w="1289" w:type="dxa"/>
+            <w:tcBorders>
+              <w:top w:val="single" w:sz="4" w:space="0" w:color="auto"/>
+              <w:left w:val="nil"/>
+              <w:bottom w:val="single" w:sz="4" w:space="0" w:color="auto"/>
+              <w:right w:val="single" w:sz="4" w:space="0" w:color="auto"/>
+            </w:tcBorders>
+            <w:shd w:val="clear" w:color="auto" w:fill="auto"/>
+            <w:noWrap/>
+            <w:vAlign w:val="center"/>
+          </w:tcPr>
+          <w:p>
+            <w:pPr>
+              <w:jc w:val="center"/>
+              <w:rPr>
+                <w:rFonts w:ascii="Arial" w:hAnsi="Arial" w:cs="Arial"/>
+                <w:color w:val="000000"/>
+                <w:sz w:val="16"/>
+                <w:szCs w:val="16"/>
+              </w:rPr>
+            </w:pPr>
+            <w:r>
+              <w:rPr>
+                <w:rFonts w:ascii="Arial" w:hAnsi="Arial" w:cs="Arial"/>
+                <w:color w:val="000000"/>
+                <w:sz w:val="16"/>
+                <w:szCs w:val="16"/>
+              </w:rPr>
+              <w:t>false</w:t>
+            </w:r>
+          </w:p>
+        </w:tc>
+        <w:tc>
+          <w:tcPr>
+            <w:tcW w:w="4500" w:type="dxa"/>
+            <w:tcBorders>
+              <w:top w:val="single" w:sz="4" w:space="0" w:color="auto"/>
+              <w:left w:val="nil"/>
+              <w:bottom w:val="single" w:sz="4" w:space="0" w:color="auto"/>
+              <w:right w:val="single" w:sz="4" w:space="0" w:color="auto"/>
+            </w:tcBorders>
+            <w:shd w:val="clear" w:color="auto" w:fill="auto"/>
+            <w:vAlign w:val="center"/>
+          </w:tcPr>
+          <w:p>
+            <w:pPr>
+              <w:rPr>
+                <w:rFonts w:ascii="Arial" w:hAnsi="Arial" w:cs="Arial"/>
+                <w:color w:val="000000"/>
+                <w:sz w:val="16"/>
+                <w:szCs w:val="16"/>
+              </w:rPr>
+            </w:pPr>
+            <w:r>
+              <w:rPr>
+                <w:rFonts w:ascii="Arial" w:hAnsi="Arial" w:cs="Arial"/>
+                <w:color w:val="000000"/>
+                <w:sz w:val="16"/>
+                <w:szCs w:val="16"/>
+              </w:rPr>
+              <w:t>Fail the master job if any of the inner/data collecting jobs are failing</w:t>
+            </w:r>
+            <w:bookmarkStart w:id="62" w:name="_GoBack"/>
+            <w:bookmarkEnd w:id="62"/>
+          </w:p>
+        </w:tc>
+      </w:tr>
     </w:tbl>
     <w:p>
       <w:pPr>
@@ -44419,6 +44523,7 @@
                 <w:sz w:val="16"/>
                 <w:szCs w:val="16"/>
               </w:rPr>
+              <w:lastRenderedPageBreak/>
               <w:t>User Database DBCC CHECKDB Age (days)</w:t>
             </w:r>
           </w:p>
@@ -44554,7 +44659,6 @@
                 <w:sz w:val="16"/>
                 <w:szCs w:val="16"/>
               </w:rPr>
-              <w:lastRenderedPageBreak/>
               <w:t>System Database DBCC CHECKDB Age (days)</w:t>
             </w:r>
           </w:p>
@@ -45948,7 +46052,7 @@
         </mc:Choice>
         <mc:Fallback>
           <w:pict>
-            <v:line w14:anchorId="0F3C2539" id="Line 8" o:spid="_x0000_s1026" style="position:absolute;z-index:251658240;visibility:visible;mso-wrap-style:square;mso-width-percent:0;mso-height-percent:0;mso-wrap-distance-left:9pt;mso-wrap-distance-top:0;mso-wrap-distance-right:9pt;mso-wrap-distance-bottom:0;mso-position-horizontal:absolute;mso-position-horizontal-relative:text;mso-position-vertical:absolute;mso-position-vertical-relative:text;mso-width-percent:0;mso-height-percent:0;mso-width-relative:page;mso-height-relative:page" from="0,-.8pt" to="481.65pt,-.8pt" o:gfxdata="UEsDBBQABgAIAAAAIQC2gziS/gAAAOEBAAATAAAAW0NvbnRlbnRfVHlwZXNdLnhtbJSRQU7DMBBF&#10;90jcwfIWJU67QAgl6YK0S0CoHGBkTxKLZGx5TGhvj5O2G0SRWNoz/78nu9wcxkFMGNg6quQqL6RA&#10;0s5Y6ir5vt9lD1JwBDIwOMJKHpHlpr69KfdHjyxSmriSfYz+USnWPY7AufNIadK6MEJMx9ApD/oD&#10;OlTrorhX2lFEilmcO2RdNtjC5xDF9pCuTyYBB5bi6bQ4syoJ3g9WQ0ymaiLzg5KdCXlKLjvcW893&#10;SUOqXwnz5DrgnHtJTxOsQfEKIT7DmDSUCaxw7Rqn8787ZsmRM9e2VmPeBN4uqYvTtW7jvijg9N/y&#10;JsXecLq0q+WD6m8AAAD//wMAUEsDBBQABgAIAAAAIQA4/SH/1gAAAJQBAAALAAAAX3JlbHMvLnJl&#10;bHOkkMFqwzAMhu+DvYPRfXGawxijTi+j0GvpHsDYimMaW0Yy2fr2M4PBMnrbUb/Q94l/f/hMi1qR&#10;JVI2sOt6UJgd+ZiDgffL8ekFlFSbvV0oo4EbChzGx4f9GRdb25HMsYhqlCwG5lrLq9biZkxWOiqY&#10;22YiTra2kYMu1l1tQD30/bPm3wwYN0x18gb45AdQl1tp5j/sFB2T0FQ7R0nTNEV3j6o9feQzro1i&#10;OWA14Fm+Q8a1a8+Bvu/d/dMb2JY5uiPbhG/ktn4cqGU/er3pcvwCAAD//wMAUEsDBBQABgAIAAAA&#10;IQADyRXjEQIAACgEAAAOAAAAZHJzL2Uyb0RvYy54bWysU8GO2jAQvVfqP1i+QxIaKESEVZVAL7SL&#10;tNsPMLZDrDq2ZRsCqvrvHRuC2PZSVc3BGXtmnt/MGy+fzp1EJ26d0KrE2TjFiCuqmVCHEn973Yzm&#10;GDlPFCNSK17iC3f4afX+3bI3BZ/oVkvGLQIQ5YrelLj13hRJ4mjLO+LG2nAFzkbbjnjY2kPCLOkB&#10;vZPJJE1nSa8tM1ZT7hyc1lcnXkX8puHUPzeN4x7JEgM3H1cb131Yk9WSFAdLTCvojQb5BxYdEQou&#10;vUPVxBN0tOIPqE5Qq51u/JjqLtFNIyiPNUA1WfpbNS8tMTzWAs1x5t4m9/9g6dfTziLBQDuMFOlA&#10;oq1QHM1DZ3rjCgio1M6G2uhZvZitpt8dUrpqiTrwyPD1YiAtCxnJm5SwcQbw9/0XzSCGHL2ObTo3&#10;tguQ0AB0jmpc7mrws0cUDmdZNltMpxjRwZeQYkg01vnPXHcoGCWWwDkCk9PW+UCEFENIuEfpjZAy&#10;ii0V6ku8mE6mMcFpKVhwhjBnD/tKWnQiYVziF6sCz2OY1UfFIljLCVvfbE+EvNpwuVQBD0oBOjfr&#10;Og8/FuliPV/P81E+ma1HeVrXo0+bKh/NNtnHaf2hrqo6+xmoZXnRCsa4CuyG2czyv9P+9kquU3Wf&#10;znsbkrfosV9AdvhH0lHLIN91EPaaXXZ20BjGMQbfnk6Y98c92I8PfPULAAD//wMAUEsDBBQABgAI&#10;AAAAIQBBTnb52wAAAAYBAAAPAAAAZHJzL2Rvd25yZXYueG1sTI/BTsMwEETvSPyDtUhcqtZpI0WQ&#10;xqkQkBsXCojrNt4mEfE6jd028PUs4gDHnRnNvC02k+vVicbQeTawXCSgiGtvO24MvL5U8xtQISJb&#10;7D2TgU8KsCkvLwrMrT/zM522sVFSwiFHA22MQ651qFtyGBZ+IBZv70eHUc6x0XbEs5S7Xq+SJNMO&#10;O5aFFge6b6n+2B6dgVC90aH6mtWz5D1tPK0OD0+PaMz11XS3BhVpin9h+MEXdCiFaeePbIPqDcgj&#10;0cB8mYES9zZLU1C7X0GXhf6PX34DAAD//wMAUEsBAi0AFAAGAAgAAAAhALaDOJL+AAAA4QEAABMA&#10;AAAAAAAAAAAAAAAAAAAAAFtDb250ZW50X1R5cGVzXS54bWxQSwECLQAUAAYACAAAACEAOP0h/9YA&#10;AACUAQAACwAAAAAAAAAAAAAAAAAvAQAAX3JlbHMvLnJlbHNQSwECLQAUAAYACAAAACEAA8kV4xEC&#10;AAAoBAAADgAAAAAAAAAAAAAAAAAuAgAAZHJzL2Uyb0RvYy54bWxQSwECLQAUAAYACAAAACEAQU52&#10;+dsAAAAGAQAADwAAAAAAAAAAAAAAAABrBAAAZHJzL2Rvd25yZXYueG1sUEsFBgAAAAAEAAQA8wAA&#10;AHMFAAAAAA==&#10;"/>
+            <v:line w14:anchorId="47E1D282" id="Line 8" o:spid="_x0000_s1026" style="position:absolute;z-index:251658240;visibility:visible;mso-wrap-style:square;mso-width-percent:0;mso-height-percent:0;mso-wrap-distance-left:9pt;mso-wrap-distance-top:0;mso-wrap-distance-right:9pt;mso-wrap-distance-bottom:0;mso-position-horizontal:absolute;mso-position-horizontal-relative:text;mso-position-vertical:absolute;mso-position-vertical-relative:text;mso-width-percent:0;mso-height-percent:0;mso-width-relative:page;mso-height-relative:page" from="0,-.8pt" to="481.65pt,-.8pt" o:gfxdata="UEsDBBQABgAIAAAAIQC2gziS/gAAAOEBAAATAAAAW0NvbnRlbnRfVHlwZXNdLnhtbJSRQU7DMBBF&#10;90jcwfIWJU67QAgl6YK0S0CoHGBkTxKLZGx5TGhvj5O2G0SRWNoz/78nu9wcxkFMGNg6quQqL6RA&#10;0s5Y6ir5vt9lD1JwBDIwOMJKHpHlpr69KfdHjyxSmriSfYz+USnWPY7AufNIadK6MEJMx9ApD/oD&#10;OlTrorhX2lFEilmcO2RdNtjC5xDF9pCuTyYBB5bi6bQ4syoJ3g9WQ0ymaiLzg5KdCXlKLjvcW893&#10;SUOqXwnz5DrgnHtJTxOsQfEKIT7DmDSUCaxw7Rqn8787ZsmRM9e2VmPeBN4uqYvTtW7jvijg9N/y&#10;JsXecLq0q+WD6m8AAAD//wMAUEsDBBQABgAIAAAAIQA4/SH/1gAAAJQBAAALAAAAX3JlbHMvLnJl&#10;bHOkkMFqwzAMhu+DvYPRfXGawxijTi+j0GvpHsDYimMaW0Yy2fr2M4PBMnrbUb/Q94l/f/hMi1qR&#10;JVI2sOt6UJgd+ZiDgffL8ekFlFSbvV0oo4EbChzGx4f9GRdb25HMsYhqlCwG5lrLq9biZkxWOiqY&#10;22YiTra2kYMu1l1tQD30/bPm3wwYN0x18gb45AdQl1tp5j/sFB2T0FQ7R0nTNEV3j6o9feQzro1i&#10;OWA14Fm+Q8a1a8+Bvu/d/dMb2JY5uiPbhG/ktn4cqGU/er3pcvwCAAD//wMAUEsDBBQABgAIAAAA&#10;IQADyRXjEQIAACgEAAAOAAAAZHJzL2Uyb0RvYy54bWysU8GO2jAQvVfqP1i+QxIaKESEVZVAL7SL&#10;tNsPMLZDrDq2ZRsCqvrvHRuC2PZSVc3BGXtmnt/MGy+fzp1EJ26d0KrE2TjFiCuqmVCHEn973Yzm&#10;GDlPFCNSK17iC3f4afX+3bI3BZ/oVkvGLQIQ5YrelLj13hRJ4mjLO+LG2nAFzkbbjnjY2kPCLOkB&#10;vZPJJE1nSa8tM1ZT7hyc1lcnXkX8puHUPzeN4x7JEgM3H1cb131Yk9WSFAdLTCvojQb5BxYdEQou&#10;vUPVxBN0tOIPqE5Qq51u/JjqLtFNIyiPNUA1WfpbNS8tMTzWAs1x5t4m9/9g6dfTziLBQDuMFOlA&#10;oq1QHM1DZ3rjCgio1M6G2uhZvZitpt8dUrpqiTrwyPD1YiAtCxnJm5SwcQbw9/0XzSCGHL2ObTo3&#10;tguQ0AB0jmpc7mrws0cUDmdZNltMpxjRwZeQYkg01vnPXHcoGCWWwDkCk9PW+UCEFENIuEfpjZAy&#10;ii0V6ku8mE6mMcFpKVhwhjBnD/tKWnQiYVziF6sCz2OY1UfFIljLCVvfbE+EvNpwuVQBD0oBOjfr&#10;Og8/FuliPV/P81E+ma1HeVrXo0+bKh/NNtnHaf2hrqo6+xmoZXnRCsa4CuyG2czyv9P+9kquU3Wf&#10;znsbkrfosV9AdvhH0lHLIN91EPaaXXZ20BjGMQbfnk6Y98c92I8PfPULAAD//wMAUEsDBBQABgAI&#10;AAAAIQBBTnb52wAAAAYBAAAPAAAAZHJzL2Rvd25yZXYueG1sTI/BTsMwEETvSPyDtUhcqtZpI0WQ&#10;xqkQkBsXCojrNt4mEfE6jd028PUs4gDHnRnNvC02k+vVicbQeTawXCSgiGtvO24MvL5U8xtQISJb&#10;7D2TgU8KsCkvLwrMrT/zM522sVFSwiFHA22MQ651qFtyGBZ+IBZv70eHUc6x0XbEs5S7Xq+SJNMO&#10;O5aFFge6b6n+2B6dgVC90aH6mtWz5D1tPK0OD0+PaMz11XS3BhVpin9h+MEXdCiFaeePbIPqDcgj&#10;0cB8mYES9zZLU1C7X0GXhf6PX34DAAD//wMAUEsBAi0AFAAGAAgAAAAhALaDOJL+AAAA4QEAABMA&#10;AAAAAAAAAAAAAAAAAAAAAFtDb250ZW50X1R5cGVzXS54bWxQSwECLQAUAAYACAAAACEAOP0h/9YA&#10;AACUAQAACwAAAAAAAAAAAAAAAAAvAQAAX3JlbHMvLnJlbHNQSwECLQAUAAYACAAAACEAA8kV4xEC&#10;AAAoBAAADgAAAAAAAAAAAAAAAAAuAgAAZHJzL2Uyb0RvYy54bWxQSwECLQAUAAYACAAAACEAQU52&#10;+dsAAAAGAQAADwAAAAAAAAAAAAAAAABrBAAAZHJzL2Rvd25yZXYueG1sUEsFBgAAAAAEAAQA8wAA&#10;AHMFAAAAAA==&#10;"/>
           </w:pict>
         </mc:Fallback>
       </mc:AlternateContent>
@@ -46121,7 +46225,7 @@
               <w:szCs w:val="16"/>
               <w:lang w:val="ro-RO"/>
             </w:rPr>
-            <w:t>19/10/2015</w:t>
+            <w:t>20/10/2015</w:t>
           </w:r>
           <w:r>
             <w:rPr>
@@ -46425,7 +46529,7 @@
               <w:szCs w:val="16"/>
               <w:lang w:val="ro-RO"/>
             </w:rPr>
-            <w:t>16</w:t>
+            <w:t>23</w:t>
           </w:r>
           <w:r>
             <w:rPr>
@@ -46863,7 +46967,7 @@
         </mc:Choice>
         <mc:Fallback>
           <w:pict>
-            <v:line w14:anchorId="686C901B" id="Line 11" o:spid="_x0000_s1026" style="position:absolute;z-index:251657216;visibility:visible;mso-wrap-style:square;mso-width-percent:0;mso-height-percent:0;mso-wrap-distance-left:9pt;mso-wrap-distance-top:0;mso-wrap-distance-right:9pt;mso-wrap-distance-bottom:0;mso-position-horizontal:absolute;mso-position-horizontal-relative:text;mso-position-vertical:absolute;mso-position-vertical-relative:text;mso-width-percent:0;mso-height-percent:0;mso-width-relative:page;mso-height-relative:page" from="0,2.2pt" to="481.65pt,2.2pt" o:gfxdata="UEsDBBQABgAIAAAAIQC2gziS/gAAAOEBAAATAAAAW0NvbnRlbnRfVHlwZXNdLnhtbJSRQU7DMBBF&#10;90jcwfIWJU67QAgl6YK0S0CoHGBkTxKLZGx5TGhvj5O2G0SRWNoz/78nu9wcxkFMGNg6quQqL6RA&#10;0s5Y6ir5vt9lD1JwBDIwOMJKHpHlpr69KfdHjyxSmriSfYz+USnWPY7AufNIadK6MEJMx9ApD/oD&#10;OlTrorhX2lFEilmcO2RdNtjC5xDF9pCuTyYBB5bi6bQ4syoJ3g9WQ0ymaiLzg5KdCXlKLjvcW893&#10;SUOqXwnz5DrgnHtJTxOsQfEKIT7DmDSUCaxw7Rqn8787ZsmRM9e2VmPeBN4uqYvTtW7jvijg9N/y&#10;JsXecLq0q+WD6m8AAAD//wMAUEsDBBQABgAIAAAAIQA4/SH/1gAAAJQBAAALAAAAX3JlbHMvLnJl&#10;bHOkkMFqwzAMhu+DvYPRfXGawxijTi+j0GvpHsDYimMaW0Yy2fr2M4PBMnrbUb/Q94l/f/hMi1qR&#10;JVI2sOt6UJgd+ZiDgffL8ekFlFSbvV0oo4EbChzGx4f9GRdb25HMsYhqlCwG5lrLq9biZkxWOiqY&#10;22YiTra2kYMu1l1tQD30/bPm3wwYN0x18gb45AdQl1tp5j/sFB2T0FQ7R0nTNEV3j6o9feQzro1i&#10;OWA14Fm+Q8a1a8+Bvu/d/dMb2JY5uiPbhG/ktn4cqGU/er3pcvwCAAD//wMAUEsDBBQABgAIAAAA&#10;IQBoWSqzFAIAACkEAAAOAAAAZHJzL2Uyb0RvYy54bWysU8uu2jAQ3VfqP1jeQxIaKESEqyqBbmgv&#10;0r39AGM7xKpjW7YhoKr/3rGBtLSbqmoWzthz5vjMw8uncyfRiVsntCpxNk4x4opqJtShxF9eN6M5&#10;Rs4TxYjUipf4wh1+Wr19s+xNwSe61ZJxi4BEuaI3JW69N0WSONryjrixNlyBs9G2Ix629pAwS3pg&#10;72QySdNZ0mvLjNWUOwen9dWJV5G/aTj1z03juEeyxKDNx9XGdR/WZLUkxcES0wp6k0H+QUVHhIJL&#10;B6qaeIKOVvxB1QlqtdONH1PdJbppBOUxB8gmS3/L5qUlhsdcoDjODGVy/4+Wfj7tLBKsxBOMFOmg&#10;RVuhOMqyUJreuAIQldrZkBw9qxez1fSrQ0pXLVEHHiW+XgzExYjkISRsnIEL9v0nzQBDjl7HOp0b&#10;2wVKqAA6x3Zchnbws0cUDmdZNltMpxjRuy8hxT3QWOc/ct2hYJRYguhITE5b50E6QO+QcI/SGyFl&#10;7LZUqC/xYjqZxgCnpWDBGWDOHvaVtOhEwrzEL9QByB5gVh8Vi2QtJ2x9sz0R8moDXqrAB6mAnJt1&#10;HYhvi3Sxnq/n+SifzNajPK3r0YdNlY9mm+z9tH5XV1WdfQ/SsrxoBWNcBXX34czyv2v+7Zlcx2oY&#10;z6EMySN7TBHE3v9RdOxlaN91EPaaXXY2VCO0FeYxgm9vJwz8r/uI+vnCVz8AAAD//wMAUEsDBBQA&#10;BgAIAAAAIQCgGO202gAAAAQBAAAPAAAAZHJzL2Rvd25yZXYueG1sTI/BTsMwEETvSP0HaytxqahD&#10;U1UQ4lQIyI0LBcR1G2+TqPE6jd028PUsXOA4mtHMm3w9uk6daAitZwPX8wQUceVty7WBt9fy6gZU&#10;iMgWO89k4JMCrIvJRY6Z9Wd+odMm1kpKOGRooImxz7QOVUMOw9z3xOLt/OAwihxqbQc8S7nr9CJJ&#10;Vtphy7LQYE8PDVX7zdEZCOU7HcqvWTVLPtLa0+Lw+PyExlxOx/s7UJHG+BeGH3xBh0KYtv7INqjO&#10;gByJBpZLUGLertIU1PZX6yLX/+GLbwAAAP//AwBQSwECLQAUAAYACAAAACEAtoM4kv4AAADhAQAA&#10;EwAAAAAAAAAAAAAAAAAAAAAAW0NvbnRlbnRfVHlwZXNdLnhtbFBLAQItABQABgAIAAAAIQA4/SH/&#10;1gAAAJQBAAALAAAAAAAAAAAAAAAAAC8BAABfcmVscy8ucmVsc1BLAQItABQABgAIAAAAIQBoWSqz&#10;FAIAACkEAAAOAAAAAAAAAAAAAAAAAC4CAABkcnMvZTJvRG9jLnhtbFBLAQItABQABgAIAAAAIQCg&#10;GO202gAAAAQBAAAPAAAAAAAAAAAAAAAAAG4EAABkcnMvZG93bnJldi54bWxQSwUGAAAAAAQABADz&#10;AAAAdQUAAAAA&#10;"/>
+            <v:line w14:anchorId="3C2D9C93" id="Line 11" o:spid="_x0000_s1026" style="position:absolute;z-index:251657216;visibility:visible;mso-wrap-style:square;mso-width-percent:0;mso-height-percent:0;mso-wrap-distance-left:9pt;mso-wrap-distance-top:0;mso-wrap-distance-right:9pt;mso-wrap-distance-bottom:0;mso-position-horizontal:absolute;mso-position-horizontal-relative:text;mso-position-vertical:absolute;mso-position-vertical-relative:text;mso-width-percent:0;mso-height-percent:0;mso-width-relative:page;mso-height-relative:page" from="0,2.2pt" to="481.65pt,2.2pt" o:gfxdata="UEsDBBQABgAIAAAAIQC2gziS/gAAAOEBAAATAAAAW0NvbnRlbnRfVHlwZXNdLnhtbJSRQU7DMBBF&#10;90jcwfIWJU67QAgl6YK0S0CoHGBkTxKLZGx5TGhvj5O2G0SRWNoz/78nu9wcxkFMGNg6quQqL6RA&#10;0s5Y6ir5vt9lD1JwBDIwOMJKHpHlpr69KfdHjyxSmriSfYz+USnWPY7AufNIadK6MEJMx9ApD/oD&#10;OlTrorhX2lFEilmcO2RdNtjC5xDF9pCuTyYBB5bi6bQ4syoJ3g9WQ0ymaiLzg5KdCXlKLjvcW893&#10;SUOqXwnz5DrgnHtJTxOsQfEKIT7DmDSUCaxw7Rqn8787ZsmRM9e2VmPeBN4uqYvTtW7jvijg9N/y&#10;JsXecLq0q+WD6m8AAAD//wMAUEsDBBQABgAIAAAAIQA4/SH/1gAAAJQBAAALAAAAX3JlbHMvLnJl&#10;bHOkkMFqwzAMhu+DvYPRfXGawxijTi+j0GvpHsDYimMaW0Yy2fr2M4PBMnrbUb/Q94l/f/hMi1qR&#10;JVI2sOt6UJgd+ZiDgffL8ekFlFSbvV0oo4EbChzGx4f9GRdb25HMsYhqlCwG5lrLq9biZkxWOiqY&#10;22YiTra2kYMu1l1tQD30/bPm3wwYN0x18gb45AdQl1tp5j/sFB2T0FQ7R0nTNEV3j6o9feQzro1i&#10;OWA14Fm+Q8a1a8+Bvu/d/dMb2JY5uiPbhG/ktn4cqGU/er3pcvwCAAD//wMAUEsDBBQABgAIAAAA&#10;IQBoWSqzFAIAACkEAAAOAAAAZHJzL2Uyb0RvYy54bWysU8uu2jAQ3VfqP1jeQxIaKESEqyqBbmgv&#10;0r39AGM7xKpjW7YhoKr/3rGBtLSbqmoWzthz5vjMw8uncyfRiVsntCpxNk4x4opqJtShxF9eN6M5&#10;Rs4TxYjUipf4wh1+Wr19s+xNwSe61ZJxi4BEuaI3JW69N0WSONryjrixNlyBs9G2Ix629pAwS3pg&#10;72QySdNZ0mvLjNWUOwen9dWJV5G/aTj1z03juEeyxKDNx9XGdR/WZLUkxcES0wp6k0H+QUVHhIJL&#10;B6qaeIKOVvxB1QlqtdONH1PdJbppBOUxB8gmS3/L5qUlhsdcoDjODGVy/4+Wfj7tLBKsxBOMFOmg&#10;RVuhOMqyUJreuAIQldrZkBw9qxez1fSrQ0pXLVEHHiW+XgzExYjkISRsnIEL9v0nzQBDjl7HOp0b&#10;2wVKqAA6x3Zchnbws0cUDmdZNltMpxjRuy8hxT3QWOc/ct2hYJRYguhITE5b50E6QO+QcI/SGyFl&#10;7LZUqC/xYjqZxgCnpWDBGWDOHvaVtOhEwrzEL9QByB5gVh8Vi2QtJ2x9sz0R8moDXqrAB6mAnJt1&#10;HYhvi3Sxnq/n+SifzNajPK3r0YdNlY9mm+z9tH5XV1WdfQ/SsrxoBWNcBXX34czyv2v+7Zlcx2oY&#10;z6EMySN7TBHE3v9RdOxlaN91EPaaXXY2VCO0FeYxgm9vJwz8r/uI+vnCVz8AAAD//wMAUEsDBBQA&#10;BgAIAAAAIQCgGO202gAAAAQBAAAPAAAAZHJzL2Rvd25yZXYueG1sTI/BTsMwEETvSP0HaytxqahD&#10;U1UQ4lQIyI0LBcR1G2+TqPE6jd028PUsXOA4mtHMm3w9uk6daAitZwPX8wQUceVty7WBt9fy6gZU&#10;iMgWO89k4JMCrIvJRY6Z9Wd+odMm1kpKOGRooImxz7QOVUMOw9z3xOLt/OAwihxqbQc8S7nr9CJJ&#10;Vtphy7LQYE8PDVX7zdEZCOU7HcqvWTVLPtLa0+Lw+PyExlxOx/s7UJHG+BeGH3xBh0KYtv7INqjO&#10;gByJBpZLUGLertIU1PZX6yLX/+GLbwAAAP//AwBQSwECLQAUAAYACAAAACEAtoM4kv4AAADhAQAA&#10;EwAAAAAAAAAAAAAAAAAAAAAAW0NvbnRlbnRfVHlwZXNdLnhtbFBLAQItABQABgAIAAAAIQA4/SH/&#10;1gAAAJQBAAALAAAAAAAAAAAAAAAAAC8BAABfcmVscy8ucmVsc1BLAQItABQABgAIAAAAIQBoWSqz&#10;FAIAACkEAAAOAAAAAAAAAAAAAAAAAC4CAABkcnMvZTJvRG9jLnhtbFBLAQItABQABgAIAAAAIQCg&#10;GO202gAAAAQBAAAPAAAAAAAAAAAAAAAAAG4EAABkcnMvZG93bnJldi54bWxQSwUGAAAAAAQABADz&#10;AAAAdQUAAAAA&#10;"/>
           </w:pict>
         </mc:Fallback>
       </mc:AlternateContent>
@@ -52380,7 +52484,7 @@
 </file>
 
 <file path=customXml/itemProps1.xml><?xml version="1.0" encoding="utf-8"?>
-<ds:datastoreItem xmlns:ds="http://schemas.openxmlformats.org/officeDocument/2006/customXml" ds:itemID="{59951E37-77B8-440B-98DB-399007EF31FB}">
+<ds:datastoreItem xmlns:ds="http://schemas.openxmlformats.org/officeDocument/2006/customXml" ds:itemID="{FD5AEC0A-4B5E-4659-8EFD-0A334D829475}">
   <ds:schemaRefs>
     <ds:schemaRef ds:uri="http://schemas.openxmlformats.org/officeDocument/2006/bibliography"/>
   </ds:schemaRefs>

</xml_diff>

<commit_message>
updated documentation for v2015.11
</commit_message>
<xml_diff>
--- a/source/dbaTDPMon - documentation.docx
+++ b/source/dbaTDPMon - documentation.docx
@@ -12,6 +12,8 @@
           <w:szCs w:val="40"/>
         </w:rPr>
       </w:pPr>
+      <w:bookmarkStart w:id="0" w:name="_GoBack"/>
+      <w:bookmarkEnd w:id="0"/>
       <w:proofErr w:type="spellStart"/>
       <w:proofErr w:type="gramStart"/>
       <w:r>
@@ -1548,7 +1550,7 @@
         </w:rPr>
         <w:fldChar w:fldCharType="separate"/>
       </w:r>
-      <w:hyperlink w:anchor="_Toc433020266" w:history="1">
+      <w:hyperlink w:anchor="_Toc434396404" w:history="1">
         <w:r>
           <w:rPr>
             <w:rStyle w:val="Hyperlink"/>
@@ -1586,7 +1588,7 @@
           <w:rPr>
             <w:webHidden/>
           </w:rPr>
-          <w:instrText xml:space="preserve"> PAGEREF _Toc433020266 \h </w:instrText>
+          <w:instrText xml:space="preserve"> PAGEREF _Toc434396404 \h </w:instrText>
         </w:r>
         <w:r>
           <w:rPr>
@@ -1627,7 +1629,7 @@
           <w:szCs w:val="22"/>
         </w:rPr>
       </w:pPr>
-      <w:hyperlink w:anchor="_Toc433020267" w:history="1">
+      <w:hyperlink w:anchor="_Toc434396405" w:history="1">
         <w:r>
           <w:rPr>
             <w:rStyle w:val="Hyperlink"/>
@@ -1670,7 +1672,7 @@
             <w:noProof/>
             <w:webHidden/>
           </w:rPr>
-          <w:instrText xml:space="preserve"> PAGEREF _Toc433020267 \h </w:instrText>
+          <w:instrText xml:space="preserve"> PAGEREF _Toc434396405 \h </w:instrText>
         </w:r>
         <w:r>
           <w:rPr>
@@ -1710,7 +1712,7 @@
           <w:szCs w:val="22"/>
         </w:rPr>
       </w:pPr>
-      <w:hyperlink w:anchor="_Toc433020268" w:history="1">
+      <w:hyperlink w:anchor="_Toc434396406" w:history="1">
         <w:r>
           <w:rPr>
             <w:rStyle w:val="Hyperlink"/>
@@ -1733,7 +1735,7 @@
           <w:rPr>
             <w:webHidden/>
           </w:rPr>
-          <w:instrText xml:space="preserve"> PAGEREF _Toc433020268 \h </w:instrText>
+          <w:instrText xml:space="preserve"> PAGEREF _Toc434396406 \h </w:instrText>
         </w:r>
         <w:r>
           <w:rPr>
@@ -1774,7 +1776,7 @@
           <w:szCs w:val="22"/>
         </w:rPr>
       </w:pPr>
-      <w:hyperlink w:anchor="_Toc433020269" w:history="1">
+      <w:hyperlink w:anchor="_Toc434396407" w:history="1">
         <w:r>
           <w:rPr>
             <w:rStyle w:val="Hyperlink"/>
@@ -1817,7 +1819,7 @@
             <w:noProof/>
             <w:webHidden/>
           </w:rPr>
-          <w:instrText xml:space="preserve"> PAGEREF _Toc433020269 \h </w:instrText>
+          <w:instrText xml:space="preserve"> PAGEREF _Toc434396407 \h </w:instrText>
         </w:r>
         <w:r>
           <w:rPr>
@@ -1857,7 +1859,7 @@
           <w:szCs w:val="22"/>
         </w:rPr>
       </w:pPr>
-      <w:hyperlink w:anchor="_Toc433020270" w:history="1">
+      <w:hyperlink w:anchor="_Toc434396408" w:history="1">
         <w:r>
           <w:rPr>
             <w:rStyle w:val="Hyperlink"/>
@@ -1880,7 +1882,7 @@
           <w:rPr>
             <w:webHidden/>
           </w:rPr>
-          <w:instrText xml:space="preserve"> PAGEREF _Toc433020270 \h </w:instrText>
+          <w:instrText xml:space="preserve"> PAGEREF _Toc434396408 \h </w:instrText>
         </w:r>
         <w:r>
           <w:rPr>
@@ -1921,7 +1923,7 @@
           <w:szCs w:val="22"/>
         </w:rPr>
       </w:pPr>
-      <w:hyperlink w:anchor="_Toc433020271" w:history="1">
+      <w:hyperlink w:anchor="_Toc434396409" w:history="1">
         <w:r>
           <w:rPr>
             <w:rStyle w:val="Hyperlink"/>
@@ -1964,7 +1966,7 @@
             <w:noProof/>
             <w:webHidden/>
           </w:rPr>
-          <w:instrText xml:space="preserve"> PAGEREF _Toc433020271 \h </w:instrText>
+          <w:instrText xml:space="preserve"> PAGEREF _Toc434396409 \h </w:instrText>
         </w:r>
         <w:r>
           <w:rPr>
@@ -2004,7 +2006,7 @@
           <w:szCs w:val="22"/>
         </w:rPr>
       </w:pPr>
-      <w:hyperlink w:anchor="_Toc433020272" w:history="1">
+      <w:hyperlink w:anchor="_Toc434396410" w:history="1">
         <w:r>
           <w:rPr>
             <w:rStyle w:val="Hyperlink"/>
@@ -2027,7 +2029,7 @@
           <w:rPr>
             <w:webHidden/>
           </w:rPr>
-          <w:instrText xml:space="preserve"> PAGEREF _Toc433020272 \h </w:instrText>
+          <w:instrText xml:space="preserve"> PAGEREF _Toc434396410 \h </w:instrText>
         </w:r>
         <w:r>
           <w:rPr>
@@ -2068,7 +2070,7 @@
           <w:szCs w:val="22"/>
         </w:rPr>
       </w:pPr>
-      <w:hyperlink w:anchor="_Toc433020273" w:history="1">
+      <w:hyperlink w:anchor="_Toc434396411" w:history="1">
         <w:r>
           <w:rPr>
             <w:rStyle w:val="Hyperlink"/>
@@ -2111,7 +2113,7 @@
             <w:noProof/>
             <w:webHidden/>
           </w:rPr>
-          <w:instrText xml:space="preserve"> PAGEREF _Toc433020273 \h </w:instrText>
+          <w:instrText xml:space="preserve"> PAGEREF _Toc434396411 \h </w:instrText>
         </w:r>
         <w:r>
           <w:rPr>
@@ -2156,7 +2158,7 @@
           <w:szCs w:val="22"/>
         </w:rPr>
       </w:pPr>
-      <w:hyperlink w:anchor="_Toc433020274" w:history="1">
+      <w:hyperlink w:anchor="_Toc434396412" w:history="1">
         <w:r>
           <w:rPr>
             <w:rStyle w:val="Hyperlink"/>
@@ -2199,7 +2201,7 @@
             <w:noProof/>
             <w:webHidden/>
           </w:rPr>
-          <w:instrText xml:space="preserve"> PAGEREF _Toc433020274 \h </w:instrText>
+          <w:instrText xml:space="preserve"> PAGEREF _Toc434396412 \h </w:instrText>
         </w:r>
         <w:r>
           <w:rPr>
@@ -2244,7 +2246,7 @@
           <w:szCs w:val="22"/>
         </w:rPr>
       </w:pPr>
-      <w:hyperlink w:anchor="_Toc433020275" w:history="1">
+      <w:hyperlink w:anchor="_Toc434396413" w:history="1">
         <w:r>
           <w:rPr>
             <w:rStyle w:val="Hyperlink"/>
@@ -2287,7 +2289,7 @@
             <w:noProof/>
             <w:webHidden/>
           </w:rPr>
-          <w:instrText xml:space="preserve"> PAGEREF _Toc433020275 \h </w:instrText>
+          <w:instrText xml:space="preserve"> PAGEREF _Toc434396413 \h </w:instrText>
         </w:r>
         <w:r>
           <w:rPr>
@@ -2332,7 +2334,7 @@
           <w:szCs w:val="22"/>
         </w:rPr>
       </w:pPr>
-      <w:hyperlink w:anchor="_Toc433020276" w:history="1">
+      <w:hyperlink w:anchor="_Toc434396414" w:history="1">
         <w:r>
           <w:rPr>
             <w:rStyle w:val="Hyperlink"/>
@@ -2375,7 +2377,7 @@
             <w:noProof/>
             <w:webHidden/>
           </w:rPr>
-          <w:instrText xml:space="preserve"> PAGEREF _Toc433020276 \h </w:instrText>
+          <w:instrText xml:space="preserve"> PAGEREF _Toc434396414 \h </w:instrText>
         </w:r>
         <w:r>
           <w:rPr>
@@ -2415,7 +2417,7 @@
           <w:szCs w:val="22"/>
         </w:rPr>
       </w:pPr>
-      <w:hyperlink w:anchor="_Toc433020277" w:history="1">
+      <w:hyperlink w:anchor="_Toc434396415" w:history="1">
         <w:r>
           <w:rPr>
             <w:rStyle w:val="Hyperlink"/>
@@ -2438,7 +2440,7 @@
           <w:rPr>
             <w:webHidden/>
           </w:rPr>
-          <w:instrText xml:space="preserve"> PAGEREF _Toc433020277 \h </w:instrText>
+          <w:instrText xml:space="preserve"> PAGEREF _Toc434396415 \h </w:instrText>
         </w:r>
         <w:r>
           <w:rPr>
@@ -2474,7 +2476,7 @@
           <w:szCs w:val="22"/>
         </w:rPr>
       </w:pPr>
-      <w:hyperlink w:anchor="_Toc433020278" w:history="1">
+      <w:hyperlink w:anchor="_Toc434396416" w:history="1">
         <w:r>
           <w:rPr>
             <w:rStyle w:val="Hyperlink"/>
@@ -2497,7 +2499,7 @@
           <w:rPr>
             <w:webHidden/>
           </w:rPr>
-          <w:instrText xml:space="preserve"> PAGEREF _Toc433020278 \h </w:instrText>
+          <w:instrText xml:space="preserve"> PAGEREF _Toc434396416 \h </w:instrText>
         </w:r>
         <w:r>
           <w:rPr>
@@ -2533,7 +2535,7 @@
           <w:szCs w:val="22"/>
         </w:rPr>
       </w:pPr>
-      <w:hyperlink w:anchor="_Toc433020279" w:history="1">
+      <w:hyperlink w:anchor="_Toc434396417" w:history="1">
         <w:r>
           <w:rPr>
             <w:rStyle w:val="Hyperlink"/>
@@ -2556,7 +2558,7 @@
           <w:rPr>
             <w:webHidden/>
           </w:rPr>
-          <w:instrText xml:space="preserve"> PAGEREF _Toc433020279 \h </w:instrText>
+          <w:instrText xml:space="preserve"> PAGEREF _Toc434396417 \h </w:instrText>
         </w:r>
         <w:r>
           <w:rPr>
@@ -2592,7 +2594,7 @@
           <w:szCs w:val="22"/>
         </w:rPr>
       </w:pPr>
-      <w:hyperlink w:anchor="_Toc433020280" w:history="1">
+      <w:hyperlink w:anchor="_Toc434396418" w:history="1">
         <w:r>
           <w:rPr>
             <w:rStyle w:val="Hyperlink"/>
@@ -2615,7 +2617,7 @@
           <w:rPr>
             <w:webHidden/>
           </w:rPr>
-          <w:instrText xml:space="preserve"> PAGEREF _Toc433020280 \h </w:instrText>
+          <w:instrText xml:space="preserve"> PAGEREF _Toc434396418 \h </w:instrText>
         </w:r>
         <w:r>
           <w:rPr>
@@ -2656,7 +2658,7 @@
           <w:szCs w:val="22"/>
         </w:rPr>
       </w:pPr>
-      <w:hyperlink w:anchor="_Toc433020281" w:history="1">
+      <w:hyperlink w:anchor="_Toc434396419" w:history="1">
         <w:r>
           <w:rPr>
             <w:rStyle w:val="Hyperlink"/>
@@ -2699,7 +2701,7 @@
             <w:noProof/>
             <w:webHidden/>
           </w:rPr>
-          <w:instrText xml:space="preserve"> PAGEREF _Toc433020281 \h </w:instrText>
+          <w:instrText xml:space="preserve"> PAGEREF _Toc434396419 \h </w:instrText>
         </w:r>
         <w:r>
           <w:rPr>
@@ -2739,7 +2741,7 @@
           <w:szCs w:val="22"/>
         </w:rPr>
       </w:pPr>
-      <w:hyperlink w:anchor="_Toc433020282" w:history="1">
+      <w:hyperlink w:anchor="_Toc434396420" w:history="1">
         <w:r>
           <w:rPr>
             <w:rStyle w:val="Hyperlink"/>
@@ -2762,7 +2764,7 @@
           <w:rPr>
             <w:webHidden/>
           </w:rPr>
-          <w:instrText xml:space="preserve"> PAGEREF _Toc433020282 \h </w:instrText>
+          <w:instrText xml:space="preserve"> PAGEREF _Toc434396420 \h </w:instrText>
         </w:r>
         <w:r>
           <w:rPr>
@@ -2803,7 +2805,7 @@
           <w:szCs w:val="22"/>
         </w:rPr>
       </w:pPr>
-      <w:hyperlink w:anchor="_Toc433020283" w:history="1">
+      <w:hyperlink w:anchor="_Toc434396421" w:history="1">
         <w:r>
           <w:rPr>
             <w:rStyle w:val="Hyperlink"/>
@@ -2846,7 +2848,7 @@
             <w:noProof/>
             <w:webHidden/>
           </w:rPr>
-          <w:instrText xml:space="preserve"> PAGEREF _Toc433020283 \h </w:instrText>
+          <w:instrText xml:space="preserve"> PAGEREF _Toc434396421 \h </w:instrText>
         </w:r>
         <w:r>
           <w:rPr>
@@ -2891,7 +2893,7 @@
           <w:szCs w:val="22"/>
         </w:rPr>
       </w:pPr>
-      <w:hyperlink w:anchor="_Toc433020284" w:history="1">
+      <w:hyperlink w:anchor="_Toc434396422" w:history="1">
         <w:r>
           <w:rPr>
             <w:rStyle w:val="Hyperlink"/>
@@ -2934,7 +2936,7 @@
             <w:noProof/>
             <w:webHidden/>
           </w:rPr>
-          <w:instrText xml:space="preserve"> PAGEREF _Toc433020284 \h </w:instrText>
+          <w:instrText xml:space="preserve"> PAGEREF _Toc434396422 \h </w:instrText>
         </w:r>
         <w:r>
           <w:rPr>
@@ -2979,7 +2981,7 @@
           <w:szCs w:val="22"/>
         </w:rPr>
       </w:pPr>
-      <w:hyperlink w:anchor="_Toc433020285" w:history="1">
+      <w:hyperlink w:anchor="_Toc434396423" w:history="1">
         <w:r>
           <w:rPr>
             <w:rStyle w:val="Hyperlink"/>
@@ -3022,7 +3024,7 @@
             <w:noProof/>
             <w:webHidden/>
           </w:rPr>
-          <w:instrText xml:space="preserve"> PAGEREF _Toc433020285 \h </w:instrText>
+          <w:instrText xml:space="preserve"> PAGEREF _Toc434396423 \h </w:instrText>
         </w:r>
         <w:r>
           <w:rPr>
@@ -3067,7 +3069,7 @@
           <w:szCs w:val="22"/>
         </w:rPr>
       </w:pPr>
-      <w:hyperlink w:anchor="_Toc433020286" w:history="1">
+      <w:hyperlink w:anchor="_Toc434396424" w:history="1">
         <w:r>
           <w:rPr>
             <w:rStyle w:val="Hyperlink"/>
@@ -3110,7 +3112,7 @@
             <w:noProof/>
             <w:webHidden/>
           </w:rPr>
-          <w:instrText xml:space="preserve"> PAGEREF _Toc433020286 \h </w:instrText>
+          <w:instrText xml:space="preserve"> PAGEREF _Toc434396424 \h </w:instrText>
         </w:r>
         <w:r>
           <w:rPr>
@@ -3155,7 +3157,7 @@
           <w:szCs w:val="22"/>
         </w:rPr>
       </w:pPr>
-      <w:hyperlink w:anchor="_Toc433020287" w:history="1">
+      <w:hyperlink w:anchor="_Toc434396425" w:history="1">
         <w:r>
           <w:rPr>
             <w:rStyle w:val="Hyperlink"/>
@@ -3198,7 +3200,7 @@
             <w:noProof/>
             <w:webHidden/>
           </w:rPr>
-          <w:instrText xml:space="preserve"> PAGEREF _Toc433020287 \h </w:instrText>
+          <w:instrText xml:space="preserve"> PAGEREF _Toc434396425 \h </w:instrText>
         </w:r>
         <w:r>
           <w:rPr>
@@ -3243,7 +3245,7 @@
           <w:szCs w:val="22"/>
         </w:rPr>
       </w:pPr>
-      <w:hyperlink w:anchor="_Toc433020288" w:history="1">
+      <w:hyperlink w:anchor="_Toc434396426" w:history="1">
         <w:r>
           <w:rPr>
             <w:rStyle w:val="Hyperlink"/>
@@ -3286,7 +3288,7 @@
             <w:noProof/>
             <w:webHidden/>
           </w:rPr>
-          <w:instrText xml:space="preserve"> PAGEREF _Toc433020288 \h </w:instrText>
+          <w:instrText xml:space="preserve"> PAGEREF _Toc434396426 \h </w:instrText>
         </w:r>
         <w:r>
           <w:rPr>
@@ -3331,7 +3333,7 @@
           <w:szCs w:val="22"/>
         </w:rPr>
       </w:pPr>
-      <w:hyperlink w:anchor="_Toc433020289" w:history="1">
+      <w:hyperlink w:anchor="_Toc434396427" w:history="1">
         <w:r>
           <w:rPr>
             <w:rStyle w:val="Hyperlink"/>
@@ -3374,7 +3376,7 @@
             <w:noProof/>
             <w:webHidden/>
           </w:rPr>
-          <w:instrText xml:space="preserve"> PAGEREF _Toc433020289 \h </w:instrText>
+          <w:instrText xml:space="preserve"> PAGEREF _Toc434396427 \h </w:instrText>
         </w:r>
         <w:r>
           <w:rPr>
@@ -3419,7 +3421,7 @@
           <w:szCs w:val="22"/>
         </w:rPr>
       </w:pPr>
-      <w:hyperlink w:anchor="_Toc433020290" w:history="1">
+      <w:hyperlink w:anchor="_Toc434396428" w:history="1">
         <w:r>
           <w:rPr>
             <w:rStyle w:val="Hyperlink"/>
@@ -3462,7 +3464,7 @@
             <w:noProof/>
             <w:webHidden/>
           </w:rPr>
-          <w:instrText xml:space="preserve"> PAGEREF _Toc433020290 \h </w:instrText>
+          <w:instrText xml:space="preserve"> PAGEREF _Toc434396428 \h </w:instrText>
         </w:r>
         <w:r>
           <w:rPr>
@@ -3507,7 +3509,7 @@
           <w:szCs w:val="22"/>
         </w:rPr>
       </w:pPr>
-      <w:hyperlink w:anchor="_Toc433020291" w:history="1">
+      <w:hyperlink w:anchor="_Toc434396429" w:history="1">
         <w:r>
           <w:rPr>
             <w:rStyle w:val="Hyperlink"/>
@@ -3550,7 +3552,7 @@
             <w:noProof/>
             <w:webHidden/>
           </w:rPr>
-          <w:instrText xml:space="preserve"> PAGEREF _Toc433020291 \h </w:instrText>
+          <w:instrText xml:space="preserve"> PAGEREF _Toc434396429 \h </w:instrText>
         </w:r>
         <w:r>
           <w:rPr>
@@ -3583,6 +3585,94 @@
     </w:p>
     <w:p>
       <w:pPr>
+        <w:pStyle w:val="TOC3"/>
+        <w:tabs>
+          <w:tab w:val="left" w:pos="1100"/>
+          <w:tab w:val="right" w:leader="dot" w:pos="10169"/>
+        </w:tabs>
+        <w:rPr>
+          <w:rFonts w:asciiTheme="minorHAnsi" w:eastAsiaTheme="minorEastAsia" w:hAnsiTheme="minorHAnsi" w:cstheme="minorBidi"/>
+          <w:noProof/>
+          <w:sz w:val="22"/>
+          <w:szCs w:val="22"/>
+        </w:rPr>
+      </w:pPr>
+      <w:hyperlink w:anchor="_Toc434396430" w:history="1">
+        <w:r>
+          <w:rPr>
+            <w:rStyle w:val="Hyperlink"/>
+            <w:noProof/>
+          </w:rPr>
+          <w:t>6.9</w:t>
+        </w:r>
+        <w:r>
+          <w:rPr>
+            <w:rFonts w:asciiTheme="minorHAnsi" w:eastAsiaTheme="minorEastAsia" w:hAnsiTheme="minorHAnsi" w:cstheme="minorBidi"/>
+            <w:noProof/>
+            <w:sz w:val="22"/>
+            <w:szCs w:val="22"/>
+          </w:rPr>
+          <w:tab/>
+        </w:r>
+        <w:r>
+          <w:rPr>
+            <w:rStyle w:val="Hyperlink"/>
+            <w:noProof/>
+          </w:rPr>
+          <w:t>Skip action information detail</w:t>
+        </w:r>
+        <w:r>
+          <w:rPr>
+            <w:noProof/>
+            <w:webHidden/>
+          </w:rPr>
+          <w:tab/>
+        </w:r>
+        <w:r>
+          <w:rPr>
+            <w:noProof/>
+            <w:webHidden/>
+          </w:rPr>
+          <w:fldChar w:fldCharType="begin"/>
+        </w:r>
+        <w:r>
+          <w:rPr>
+            <w:noProof/>
+            <w:webHidden/>
+          </w:rPr>
+          <w:instrText xml:space="preserve"> PAGEREF _Toc434396430 \h </w:instrText>
+        </w:r>
+        <w:r>
+          <w:rPr>
+            <w:noProof/>
+            <w:webHidden/>
+          </w:rPr>
+        </w:r>
+        <w:r>
+          <w:rPr>
+            <w:noProof/>
+            <w:webHidden/>
+          </w:rPr>
+          <w:fldChar w:fldCharType="separate"/>
+        </w:r>
+        <w:r>
+          <w:rPr>
+            <w:noProof/>
+            <w:webHidden/>
+          </w:rPr>
+          <w:t>18</w:t>
+        </w:r>
+        <w:r>
+          <w:rPr>
+            <w:noProof/>
+            <w:webHidden/>
+          </w:rPr>
+          <w:fldChar w:fldCharType="end"/>
+        </w:r>
+      </w:hyperlink>
+    </w:p>
+    <w:p>
+      <w:pPr>
         <w:pStyle w:val="TOC1"/>
         <w:rPr>
           <w:rFonts w:asciiTheme="minorHAnsi" w:eastAsiaTheme="minorEastAsia" w:hAnsiTheme="minorHAnsi" w:cstheme="minorBidi"/>
@@ -3591,7 +3681,7 @@
           <w:szCs w:val="22"/>
         </w:rPr>
       </w:pPr>
-      <w:hyperlink w:anchor="_Toc433020292" w:history="1">
+      <w:hyperlink w:anchor="_Toc434396431" w:history="1">
         <w:r>
           <w:rPr>
             <w:rStyle w:val="Hyperlink"/>
@@ -3629,7 +3719,7 @@
           <w:rPr>
             <w:webHidden/>
           </w:rPr>
-          <w:instrText xml:space="preserve"> PAGEREF _Toc433020292 \h </w:instrText>
+          <w:instrText xml:space="preserve"> PAGEREF _Toc434396431 \h </w:instrText>
         </w:r>
         <w:r>
           <w:rPr>
@@ -3670,7 +3760,7 @@
           <w:szCs w:val="22"/>
         </w:rPr>
       </w:pPr>
-      <w:hyperlink w:anchor="_Toc433020293" w:history="1">
+      <w:hyperlink w:anchor="_Toc434396432" w:history="1">
         <w:r>
           <w:rPr>
             <w:rStyle w:val="Hyperlink"/>
@@ -3713,7 +3803,7 @@
             <w:noProof/>
             <w:webHidden/>
           </w:rPr>
-          <w:instrText xml:space="preserve"> PAGEREF _Toc433020293 \h </w:instrText>
+          <w:instrText xml:space="preserve"> PAGEREF _Toc434396432 \h </w:instrText>
         </w:r>
         <w:r>
           <w:rPr>
@@ -3758,7 +3848,7 @@
           <w:szCs w:val="22"/>
         </w:rPr>
       </w:pPr>
-      <w:hyperlink w:anchor="_Toc433020294" w:history="1">
+      <w:hyperlink w:anchor="_Toc434396433" w:history="1">
         <w:r>
           <w:rPr>
             <w:rStyle w:val="Hyperlink"/>
@@ -3801,7 +3891,7 @@
             <w:noProof/>
             <w:webHidden/>
           </w:rPr>
-          <w:instrText xml:space="preserve"> PAGEREF _Toc433020294 \h </w:instrText>
+          <w:instrText xml:space="preserve"> PAGEREF _Toc434396433 \h </w:instrText>
         </w:r>
         <w:r>
           <w:rPr>
@@ -3846,7 +3936,7 @@
           <w:szCs w:val="22"/>
         </w:rPr>
       </w:pPr>
-      <w:hyperlink w:anchor="_Toc433020295" w:history="1">
+      <w:hyperlink w:anchor="_Toc434396434" w:history="1">
         <w:r>
           <w:rPr>
             <w:rStyle w:val="Hyperlink"/>
@@ -3889,7 +3979,7 @@
             <w:noProof/>
             <w:webHidden/>
           </w:rPr>
-          <w:instrText xml:space="preserve"> PAGEREF _Toc433020295 \h </w:instrText>
+          <w:instrText xml:space="preserve"> PAGEREF _Toc434396434 \h </w:instrText>
         </w:r>
         <w:r>
           <w:rPr>
@@ -3934,7 +4024,7 @@
           <w:szCs w:val="22"/>
         </w:rPr>
       </w:pPr>
-      <w:hyperlink w:anchor="_Toc433020296" w:history="1">
+      <w:hyperlink w:anchor="_Toc434396435" w:history="1">
         <w:r>
           <w:rPr>
             <w:rStyle w:val="Hyperlink"/>
@@ -3977,7 +4067,7 @@
             <w:noProof/>
             <w:webHidden/>
           </w:rPr>
-          <w:instrText xml:space="preserve"> PAGEREF _Toc433020296 \h </w:instrText>
+          <w:instrText xml:space="preserve"> PAGEREF _Toc434396435 \h </w:instrText>
         </w:r>
         <w:r>
           <w:rPr>
@@ -4022,7 +4112,7 @@
           <w:szCs w:val="22"/>
         </w:rPr>
       </w:pPr>
-      <w:hyperlink w:anchor="_Toc433020297" w:history="1">
+      <w:hyperlink w:anchor="_Toc434396436" w:history="1">
         <w:r>
           <w:rPr>
             <w:rStyle w:val="Hyperlink"/>
@@ -4065,7 +4155,7 @@
             <w:noProof/>
             <w:webHidden/>
           </w:rPr>
-          <w:instrText xml:space="preserve"> PAGEREF _Toc433020297 \h </w:instrText>
+          <w:instrText xml:space="preserve"> PAGEREF _Toc434396436 \h </w:instrText>
         </w:r>
         <w:r>
           <w:rPr>
@@ -4110,7 +4200,7 @@
           <w:szCs w:val="22"/>
         </w:rPr>
       </w:pPr>
-      <w:hyperlink w:anchor="_Toc433020298" w:history="1">
+      <w:hyperlink w:anchor="_Toc434396437" w:history="1">
         <w:r>
           <w:rPr>
             <w:rStyle w:val="Hyperlink"/>
@@ -4153,7 +4243,7 @@
             <w:noProof/>
             <w:webHidden/>
           </w:rPr>
-          <w:instrText xml:space="preserve"> PAGEREF _Toc433020298 \h </w:instrText>
+          <w:instrText xml:space="preserve"> PAGEREF _Toc434396437 \h </w:instrText>
         </w:r>
         <w:r>
           <w:rPr>
@@ -4198,7 +4288,7 @@
           <w:szCs w:val="22"/>
         </w:rPr>
       </w:pPr>
-      <w:hyperlink w:anchor="_Toc433020299" w:history="1">
+      <w:hyperlink w:anchor="_Toc434396438" w:history="1">
         <w:r>
           <w:rPr>
             <w:rStyle w:val="Hyperlink"/>
@@ -4241,7 +4331,7 @@
             <w:noProof/>
             <w:webHidden/>
           </w:rPr>
-          <w:instrText xml:space="preserve"> PAGEREF _Toc433020299 \h </w:instrText>
+          <w:instrText xml:space="preserve"> PAGEREF _Toc434396438 \h </w:instrText>
         </w:r>
         <w:r>
           <w:rPr>
@@ -4286,7 +4376,7 @@
           <w:szCs w:val="22"/>
         </w:rPr>
       </w:pPr>
-      <w:hyperlink w:anchor="_Toc433020300" w:history="1">
+      <w:hyperlink w:anchor="_Toc434396439" w:history="1">
         <w:r>
           <w:rPr>
             <w:rStyle w:val="Hyperlink"/>
@@ -4329,7 +4419,7 @@
             <w:noProof/>
             <w:webHidden/>
           </w:rPr>
-          <w:instrText xml:space="preserve"> PAGEREF _Toc433020300 \h </w:instrText>
+          <w:instrText xml:space="preserve"> PAGEREF _Toc434396439 \h </w:instrText>
         </w:r>
         <w:r>
           <w:rPr>
@@ -4374,7 +4464,7 @@
           <w:szCs w:val="22"/>
         </w:rPr>
       </w:pPr>
-      <w:hyperlink w:anchor="_Toc433020301" w:history="1">
+      <w:hyperlink w:anchor="_Toc434396440" w:history="1">
         <w:r>
           <w:rPr>
             <w:rStyle w:val="Hyperlink"/>
@@ -4417,7 +4507,7 @@
             <w:noProof/>
             <w:webHidden/>
           </w:rPr>
-          <w:instrText xml:space="preserve"> PAGEREF _Toc433020301 \h </w:instrText>
+          <w:instrText xml:space="preserve"> PAGEREF _Toc434396440 \h </w:instrText>
         </w:r>
         <w:r>
           <w:rPr>
@@ -4462,7 +4552,7 @@
           <w:szCs w:val="22"/>
         </w:rPr>
       </w:pPr>
-      <w:hyperlink w:anchor="_Toc433020302" w:history="1">
+      <w:hyperlink w:anchor="_Toc434396441" w:history="1">
         <w:r>
           <w:rPr>
             <w:rStyle w:val="Hyperlink"/>
@@ -4505,7 +4595,7 @@
             <w:noProof/>
             <w:webHidden/>
           </w:rPr>
-          <w:instrText xml:space="preserve"> PAGEREF _Toc433020302 \h </w:instrText>
+          <w:instrText xml:space="preserve"> PAGEREF _Toc434396441 \h </w:instrText>
         </w:r>
         <w:r>
           <w:rPr>
@@ -4550,7 +4640,7 @@
           <w:szCs w:val="22"/>
         </w:rPr>
       </w:pPr>
-      <w:hyperlink w:anchor="_Toc433020303" w:history="1">
+      <w:hyperlink w:anchor="_Toc434396442" w:history="1">
         <w:r>
           <w:rPr>
             <w:rStyle w:val="Hyperlink"/>
@@ -4593,7 +4683,7 @@
             <w:noProof/>
             <w:webHidden/>
           </w:rPr>
-          <w:instrText xml:space="preserve"> PAGEREF _Toc433020303 \h </w:instrText>
+          <w:instrText xml:space="preserve"> PAGEREF _Toc434396442 \h </w:instrText>
         </w:r>
         <w:r>
           <w:rPr>
@@ -4638,7 +4728,7 @@
           <w:szCs w:val="22"/>
         </w:rPr>
       </w:pPr>
-      <w:hyperlink w:anchor="_Toc433020304" w:history="1">
+      <w:hyperlink w:anchor="_Toc434396443" w:history="1">
         <w:r>
           <w:rPr>
             <w:rStyle w:val="Hyperlink"/>
@@ -4681,7 +4771,7 @@
             <w:noProof/>
             <w:webHidden/>
           </w:rPr>
-          <w:instrText xml:space="preserve"> PAGEREF _Toc433020304 \h </w:instrText>
+          <w:instrText xml:space="preserve"> PAGEREF _Toc434396443 \h </w:instrText>
         </w:r>
         <w:r>
           <w:rPr>
@@ -4726,7 +4816,7 @@
           <w:szCs w:val="22"/>
         </w:rPr>
       </w:pPr>
-      <w:hyperlink w:anchor="_Toc433020305" w:history="1">
+      <w:hyperlink w:anchor="_Toc434396444" w:history="1">
         <w:r>
           <w:rPr>
             <w:rStyle w:val="Hyperlink"/>
@@ -4769,7 +4859,7 @@
             <w:noProof/>
             <w:webHidden/>
           </w:rPr>
-          <w:instrText xml:space="preserve"> PAGEREF _Toc433020305 \h </w:instrText>
+          <w:instrText xml:space="preserve"> PAGEREF _Toc434396444 \h </w:instrText>
         </w:r>
         <w:r>
           <w:rPr>
@@ -4814,7 +4904,7 @@
           <w:szCs w:val="22"/>
         </w:rPr>
       </w:pPr>
-      <w:hyperlink w:anchor="_Toc433020306" w:history="1">
+      <w:hyperlink w:anchor="_Toc434396445" w:history="1">
         <w:r>
           <w:rPr>
             <w:rStyle w:val="Hyperlink"/>
@@ -4857,7 +4947,7 @@
             <w:noProof/>
             <w:webHidden/>
           </w:rPr>
-          <w:instrText xml:space="preserve"> PAGEREF _Toc433020306 \h </w:instrText>
+          <w:instrText xml:space="preserve"> PAGEREF _Toc434396445 \h </w:instrText>
         </w:r>
         <w:r>
           <w:rPr>
@@ -4902,7 +4992,7 @@
           <w:szCs w:val="22"/>
         </w:rPr>
       </w:pPr>
-      <w:hyperlink w:anchor="_Toc433020307" w:history="1">
+      <w:hyperlink w:anchor="_Toc434396446" w:history="1">
         <w:r>
           <w:rPr>
             <w:rStyle w:val="Hyperlink"/>
@@ -4945,7 +5035,7 @@
             <w:noProof/>
             <w:webHidden/>
           </w:rPr>
-          <w:instrText xml:space="preserve"> PAGEREF _Toc433020307 \h </w:instrText>
+          <w:instrText xml:space="preserve"> PAGEREF _Toc434396446 \h </w:instrText>
         </w:r>
         <w:r>
           <w:rPr>
@@ -4990,7 +5080,7 @@
           <w:szCs w:val="22"/>
         </w:rPr>
       </w:pPr>
-      <w:hyperlink w:anchor="_Toc433020308" w:history="1">
+      <w:hyperlink w:anchor="_Toc434396447" w:history="1">
         <w:r>
           <w:rPr>
             <w:rStyle w:val="Hyperlink"/>
@@ -5033,7 +5123,7 @@
             <w:noProof/>
             <w:webHidden/>
           </w:rPr>
-          <w:instrText xml:space="preserve"> PAGEREF _Toc433020308 \h </w:instrText>
+          <w:instrText xml:space="preserve"> PAGEREF _Toc434396447 \h </w:instrText>
         </w:r>
         <w:r>
           <w:rPr>
@@ -5078,7 +5168,7 @@
           <w:szCs w:val="22"/>
         </w:rPr>
       </w:pPr>
-      <w:hyperlink w:anchor="_Toc433020309" w:history="1">
+      <w:hyperlink w:anchor="_Toc434396448" w:history="1">
         <w:r>
           <w:rPr>
             <w:rStyle w:val="Hyperlink"/>
@@ -5121,7 +5211,7 @@
             <w:noProof/>
             <w:webHidden/>
           </w:rPr>
-          <w:instrText xml:space="preserve"> PAGEREF _Toc433020309 \h </w:instrText>
+          <w:instrText xml:space="preserve"> PAGEREF _Toc434396448 \h </w:instrText>
         </w:r>
         <w:r>
           <w:rPr>
@@ -5166,7 +5256,7 @@
           <w:szCs w:val="22"/>
         </w:rPr>
       </w:pPr>
-      <w:hyperlink w:anchor="_Toc433020310" w:history="1">
+      <w:hyperlink w:anchor="_Toc434396449" w:history="1">
         <w:r>
           <w:rPr>
             <w:rStyle w:val="Hyperlink"/>
@@ -5209,7 +5299,7 @@
             <w:noProof/>
             <w:webHidden/>
           </w:rPr>
-          <w:instrText xml:space="preserve"> PAGEREF _Toc433020310 \h </w:instrText>
+          <w:instrText xml:space="preserve"> PAGEREF _Toc434396449 \h </w:instrText>
         </w:r>
         <w:r>
           <w:rPr>
@@ -5254,7 +5344,7 @@
           <w:szCs w:val="22"/>
         </w:rPr>
       </w:pPr>
-      <w:hyperlink w:anchor="_Toc433020311" w:history="1">
+      <w:hyperlink w:anchor="_Toc434396450" w:history="1">
         <w:r>
           <w:rPr>
             <w:rStyle w:val="Hyperlink"/>
@@ -5297,7 +5387,7 @@
             <w:noProof/>
             <w:webHidden/>
           </w:rPr>
-          <w:instrText xml:space="preserve"> PAGEREF _Toc433020311 \h </w:instrText>
+          <w:instrText xml:space="preserve"> PAGEREF _Toc434396450 \h </w:instrText>
         </w:r>
         <w:r>
           <w:rPr>
@@ -5342,7 +5432,7 @@
           <w:szCs w:val="22"/>
         </w:rPr>
       </w:pPr>
-      <w:hyperlink w:anchor="_Toc433020312" w:history="1">
+      <w:hyperlink w:anchor="_Toc434396451" w:history="1">
         <w:r>
           <w:rPr>
             <w:rStyle w:val="Hyperlink"/>
@@ -5385,7 +5475,7 @@
             <w:noProof/>
             <w:webHidden/>
           </w:rPr>
-          <w:instrText xml:space="preserve"> PAGEREF _Toc433020312 \h </w:instrText>
+          <w:instrText xml:space="preserve"> PAGEREF _Toc434396451 \h </w:instrText>
         </w:r>
         <w:r>
           <w:rPr>
@@ -5430,7 +5520,7 @@
           <w:szCs w:val="22"/>
         </w:rPr>
       </w:pPr>
-      <w:hyperlink w:anchor="_Toc433020313" w:history="1">
+      <w:hyperlink w:anchor="_Toc434396452" w:history="1">
         <w:r>
           <w:rPr>
             <w:rStyle w:val="Hyperlink"/>
@@ -5473,7 +5563,7 @@
             <w:noProof/>
             <w:webHidden/>
           </w:rPr>
-          <w:instrText xml:space="preserve"> PAGEREF _Toc433020313 \h </w:instrText>
+          <w:instrText xml:space="preserve"> PAGEREF _Toc434396452 \h </w:instrText>
         </w:r>
         <w:r>
           <w:rPr>
@@ -5518,7 +5608,7 @@
           <w:szCs w:val="22"/>
         </w:rPr>
       </w:pPr>
-      <w:hyperlink w:anchor="_Toc433020314" w:history="1">
+      <w:hyperlink w:anchor="_Toc434396453" w:history="1">
         <w:r>
           <w:rPr>
             <w:rStyle w:val="Hyperlink"/>
@@ -5561,7 +5651,7 @@
             <w:noProof/>
             <w:webHidden/>
           </w:rPr>
-          <w:instrText xml:space="preserve"> PAGEREF _Toc433020314 \h </w:instrText>
+          <w:instrText xml:space="preserve"> PAGEREF _Toc434396453 \h </w:instrText>
         </w:r>
         <w:r>
           <w:rPr>
@@ -5606,7 +5696,7 @@
           <w:szCs w:val="22"/>
         </w:rPr>
       </w:pPr>
-      <w:hyperlink w:anchor="_Toc433020315" w:history="1">
+      <w:hyperlink w:anchor="_Toc434396454" w:history="1">
         <w:r>
           <w:rPr>
             <w:rStyle w:val="Hyperlink"/>
@@ -5649,7 +5739,7 @@
             <w:noProof/>
             <w:webHidden/>
           </w:rPr>
-          <w:instrText xml:space="preserve"> PAGEREF _Toc433020315 \h </w:instrText>
+          <w:instrText xml:space="preserve"> PAGEREF _Toc434396454 \h </w:instrText>
         </w:r>
         <w:r>
           <w:rPr>
@@ -5694,7 +5784,7 @@
           <w:szCs w:val="22"/>
         </w:rPr>
       </w:pPr>
-      <w:hyperlink w:anchor="_Toc433020316" w:history="1">
+      <w:hyperlink w:anchor="_Toc434396455" w:history="1">
         <w:r>
           <w:rPr>
             <w:rStyle w:val="Hyperlink"/>
@@ -5737,7 +5827,7 @@
             <w:noProof/>
             <w:webHidden/>
           </w:rPr>
-          <w:instrText xml:space="preserve"> PAGEREF _Toc433020316 \h </w:instrText>
+          <w:instrText xml:space="preserve"> PAGEREF _Toc434396455 \h </w:instrText>
         </w:r>
         <w:r>
           <w:rPr>
@@ -5782,7 +5872,7 @@
           <w:szCs w:val="22"/>
         </w:rPr>
       </w:pPr>
-      <w:hyperlink w:anchor="_Toc433020317" w:history="1">
+      <w:hyperlink w:anchor="_Toc434396456" w:history="1">
         <w:r>
           <w:rPr>
             <w:rStyle w:val="Hyperlink"/>
@@ -5825,7 +5915,7 @@
             <w:noProof/>
             <w:webHidden/>
           </w:rPr>
-          <w:instrText xml:space="preserve"> PAGEREF _Toc433020317 \h </w:instrText>
+          <w:instrText xml:space="preserve"> PAGEREF _Toc434396456 \h </w:instrText>
         </w:r>
         <w:r>
           <w:rPr>
@@ -5870,7 +5960,7 @@
           <w:szCs w:val="22"/>
         </w:rPr>
       </w:pPr>
-      <w:hyperlink w:anchor="_Toc433020318" w:history="1">
+      <w:hyperlink w:anchor="_Toc434396457" w:history="1">
         <w:r>
           <w:rPr>
             <w:rStyle w:val="Hyperlink"/>
@@ -5913,7 +6003,7 @@
             <w:noProof/>
             <w:webHidden/>
           </w:rPr>
-          <w:instrText xml:space="preserve"> PAGEREF _Toc433020318 \h </w:instrText>
+          <w:instrText xml:space="preserve"> PAGEREF _Toc434396457 \h </w:instrText>
         </w:r>
         <w:r>
           <w:rPr>
@@ -5958,7 +6048,7 @@
           <w:szCs w:val="22"/>
         </w:rPr>
       </w:pPr>
-      <w:hyperlink w:anchor="_Toc433020319" w:history="1">
+      <w:hyperlink w:anchor="_Toc434396458" w:history="1">
         <w:r>
           <w:rPr>
             <w:rStyle w:val="Hyperlink"/>
@@ -6001,7 +6091,7 @@
             <w:noProof/>
             <w:webHidden/>
           </w:rPr>
-          <w:instrText xml:space="preserve"> PAGEREF _Toc433020319 \h </w:instrText>
+          <w:instrText xml:space="preserve"> PAGEREF _Toc434396458 \h </w:instrText>
         </w:r>
         <w:r>
           <w:rPr>
@@ -6046,7 +6136,7 @@
           <w:szCs w:val="22"/>
         </w:rPr>
       </w:pPr>
-      <w:hyperlink w:anchor="_Toc433020320" w:history="1">
+      <w:hyperlink w:anchor="_Toc434396459" w:history="1">
         <w:r>
           <w:rPr>
             <w:rStyle w:val="Hyperlink"/>
@@ -6089,7 +6179,7 @@
             <w:noProof/>
             <w:webHidden/>
           </w:rPr>
-          <w:instrText xml:space="preserve"> PAGEREF _Toc433020320 \h </w:instrText>
+          <w:instrText xml:space="preserve"> PAGEREF _Toc434396459 \h </w:instrText>
         </w:r>
         <w:r>
           <w:rPr>
@@ -6134,7 +6224,7 @@
           <w:szCs w:val="22"/>
         </w:rPr>
       </w:pPr>
-      <w:hyperlink w:anchor="_Toc433020321" w:history="1">
+      <w:hyperlink w:anchor="_Toc434396460" w:history="1">
         <w:r>
           <w:rPr>
             <w:rStyle w:val="Hyperlink"/>
@@ -6177,7 +6267,7 @@
             <w:noProof/>
             <w:webHidden/>
           </w:rPr>
-          <w:instrText xml:space="preserve"> PAGEREF _Toc433020321 \h </w:instrText>
+          <w:instrText xml:space="preserve"> PAGEREF _Toc434396460 \h </w:instrText>
         </w:r>
         <w:r>
           <w:rPr>
@@ -6222,7 +6312,7 @@
           <w:szCs w:val="22"/>
         </w:rPr>
       </w:pPr>
-      <w:hyperlink w:anchor="_Toc433020322" w:history="1">
+      <w:hyperlink w:anchor="_Toc434396461" w:history="1">
         <w:r>
           <w:rPr>
             <w:rStyle w:val="Hyperlink"/>
@@ -6265,7 +6355,7 @@
             <w:noProof/>
             <w:webHidden/>
           </w:rPr>
-          <w:instrText xml:space="preserve"> PAGEREF _Toc433020322 \h </w:instrText>
+          <w:instrText xml:space="preserve"> PAGEREF _Toc434396461 \h </w:instrText>
         </w:r>
         <w:r>
           <w:rPr>
@@ -6310,7 +6400,7 @@
           <w:szCs w:val="22"/>
         </w:rPr>
       </w:pPr>
-      <w:hyperlink w:anchor="_Toc433020323" w:history="1">
+      <w:hyperlink w:anchor="_Toc434396462" w:history="1">
         <w:r>
           <w:rPr>
             <w:rStyle w:val="Hyperlink"/>
@@ -6353,7 +6443,7 @@
             <w:noProof/>
             <w:webHidden/>
           </w:rPr>
-          <w:instrText xml:space="preserve"> PAGEREF _Toc433020323 \h </w:instrText>
+          <w:instrText xml:space="preserve"> PAGEREF _Toc434396462 \h </w:instrText>
         </w:r>
         <w:r>
           <w:rPr>
@@ -6398,7 +6488,7 @@
           <w:szCs w:val="22"/>
         </w:rPr>
       </w:pPr>
-      <w:hyperlink w:anchor="_Toc433020324" w:history="1">
+      <w:hyperlink w:anchor="_Toc434396463" w:history="1">
         <w:r>
           <w:rPr>
             <w:rStyle w:val="Hyperlink"/>
@@ -6441,7 +6531,7 @@
             <w:noProof/>
             <w:webHidden/>
           </w:rPr>
-          <w:instrText xml:space="preserve"> PAGEREF _Toc433020324 \h </w:instrText>
+          <w:instrText xml:space="preserve"> PAGEREF _Toc434396463 \h </w:instrText>
         </w:r>
         <w:r>
           <w:rPr>
@@ -6486,7 +6576,7 @@
           <w:szCs w:val="22"/>
         </w:rPr>
       </w:pPr>
-      <w:hyperlink w:anchor="_Toc433020325" w:history="1">
+      <w:hyperlink w:anchor="_Toc434396464" w:history="1">
         <w:r>
           <w:rPr>
             <w:rStyle w:val="Hyperlink"/>
@@ -6529,7 +6619,7 @@
             <w:noProof/>
             <w:webHidden/>
           </w:rPr>
-          <w:instrText xml:space="preserve"> PAGEREF _Toc433020325 \h </w:instrText>
+          <w:instrText xml:space="preserve"> PAGEREF _Toc434396464 \h </w:instrText>
         </w:r>
         <w:r>
           <w:rPr>
@@ -6574,7 +6664,7 @@
           <w:szCs w:val="22"/>
         </w:rPr>
       </w:pPr>
-      <w:hyperlink w:anchor="_Toc433020326" w:history="1">
+      <w:hyperlink w:anchor="_Toc434396465" w:history="1">
         <w:r>
           <w:rPr>
             <w:rStyle w:val="Hyperlink"/>
@@ -6617,7 +6707,7 @@
             <w:noProof/>
             <w:webHidden/>
           </w:rPr>
-          <w:instrText xml:space="preserve"> PAGEREF _Toc433020326 \h </w:instrText>
+          <w:instrText xml:space="preserve"> PAGEREF _Toc434396465 \h </w:instrText>
         </w:r>
         <w:r>
           <w:rPr>
@@ -6662,7 +6752,7 @@
           <w:szCs w:val="22"/>
         </w:rPr>
       </w:pPr>
-      <w:hyperlink w:anchor="_Toc433020327" w:history="1">
+      <w:hyperlink w:anchor="_Toc434396466" w:history="1">
         <w:r>
           <w:rPr>
             <w:rStyle w:val="Hyperlink"/>
@@ -6705,7 +6795,7 @@
             <w:noProof/>
             <w:webHidden/>
           </w:rPr>
-          <w:instrText xml:space="preserve"> PAGEREF _Toc433020327 \h </w:instrText>
+          <w:instrText xml:space="preserve"> PAGEREF _Toc434396466 \h </w:instrText>
         </w:r>
         <w:r>
           <w:rPr>
@@ -6750,7 +6840,7 @@
           <w:szCs w:val="22"/>
         </w:rPr>
       </w:pPr>
-      <w:hyperlink w:anchor="_Toc433020328" w:history="1">
+      <w:hyperlink w:anchor="_Toc434396467" w:history="1">
         <w:r>
           <w:rPr>
             <w:rStyle w:val="Hyperlink"/>
@@ -6793,7 +6883,7 @@
             <w:noProof/>
             <w:webHidden/>
           </w:rPr>
-          <w:instrText xml:space="preserve"> PAGEREF _Toc433020328 \h </w:instrText>
+          <w:instrText xml:space="preserve"> PAGEREF _Toc434396467 \h </w:instrText>
         </w:r>
         <w:r>
           <w:rPr>
@@ -7193,27 +7283,14 @@
     </w:p>
     <w:p>
       <w:pPr>
-        <w:pStyle w:val="ListParagraph"/>
-        <w:spacing w:after="0"/>
-        <w:jc w:val="both"/>
-        <w:rPr>
-          <w:rFonts w:ascii="Arial" w:hAnsi="Arial" w:cs="Arial"/>
-          <w:sz w:val="20"/>
-          <w:szCs w:val="20"/>
-          <w:lang w:val="en-US"/>
-        </w:rPr>
-      </w:pPr>
-    </w:p>
-    <w:p>
-      <w:pPr>
         <w:pStyle w:val="Heading1a"/>
       </w:pPr>
-      <w:bookmarkStart w:id="0" w:name="_Toc433020266"/>
+      <w:bookmarkStart w:id="1" w:name="_Toc434396404"/>
       <w:r>
         <w:lastRenderedPageBreak/>
         <w:t>maintenance-plan</w:t>
       </w:r>
-      <w:bookmarkEnd w:id="0"/>
+      <w:bookmarkEnd w:id="1"/>
     </w:p>
     <w:p>
       <w:pPr>
@@ -7233,7 +7310,7 @@
       <w:pPr>
         <w:pStyle w:val="Heading2a"/>
       </w:pPr>
-      <w:bookmarkStart w:id="1" w:name="_Toc433020267"/>
+      <w:bookmarkStart w:id="2" w:name="_Toc434396405"/>
       <w:r>
         <w:t>Database Backup (2k / 2k5 / 2k8 / 2k8r2 /</w:t>
       </w:r>
@@ -7243,7 +7320,7 @@
       <w:r>
         <w:t>2k12)</w:t>
       </w:r>
-      <w:bookmarkEnd w:id="1"/>
+      <w:bookmarkEnd w:id="2"/>
     </w:p>
     <w:p>
       <w:pPr>
@@ -8258,11 +8335,11 @@
       <w:pPr>
         <w:pStyle w:val="Heading4a"/>
       </w:pPr>
-      <w:bookmarkStart w:id="2" w:name="_Toc433020268"/>
+      <w:bookmarkStart w:id="3" w:name="_Toc434396406"/>
       <w:r>
         <w:t>SQL Server Agent Jobs:</w:t>
       </w:r>
-      <w:bookmarkEnd w:id="2"/>
+      <w:bookmarkEnd w:id="3"/>
     </w:p>
     <w:p>
       <w:pPr>
@@ -8541,7 +8618,7 @@
       <w:pPr>
         <w:pStyle w:val="Heading2a"/>
       </w:pPr>
-      <w:bookmarkStart w:id="3" w:name="_Toc433020269"/>
+      <w:bookmarkStart w:id="4" w:name="_Toc434396407"/>
       <w:r>
         <w:t>User Database Maintenance (2k / 2k5 / 2k8 / 2k8r2 /</w:t>
       </w:r>
@@ -8551,7 +8628,7 @@
       <w:r>
         <w:t>2k12)</w:t>
       </w:r>
-      <w:bookmarkEnd w:id="3"/>
+      <w:bookmarkEnd w:id="4"/>
     </w:p>
     <w:p>
       <w:pPr>
@@ -10157,11 +10234,11 @@
       <w:pPr>
         <w:pStyle w:val="Heading4a"/>
       </w:pPr>
-      <w:bookmarkStart w:id="4" w:name="_Toc433020270"/>
+      <w:bookmarkStart w:id="5" w:name="_Toc434396408"/>
       <w:r>
         <w:t>SQL Server Agent Jobs:</w:t>
       </w:r>
-      <w:bookmarkEnd w:id="4"/>
+      <w:bookmarkEnd w:id="5"/>
     </w:p>
     <w:p>
       <w:pPr>
@@ -10302,7 +10379,7 @@
       <w:pPr>
         <w:pStyle w:val="Heading2a"/>
       </w:pPr>
-      <w:bookmarkStart w:id="5" w:name="_Toc433020271"/>
+      <w:bookmarkStart w:id="6" w:name="_Toc434396409"/>
       <w:r>
         <w:t>System &amp; System Database Maintenance</w:t>
       </w:r>
@@ -10315,7 +10392,7 @@
       <w:r>
         <w:t>2k12)</w:t>
       </w:r>
-      <w:bookmarkEnd w:id="5"/>
+      <w:bookmarkEnd w:id="6"/>
     </w:p>
     <w:p>
       <w:pPr>
@@ -12137,11 +12214,11 @@
       <w:pPr>
         <w:pStyle w:val="Heading4a"/>
       </w:pPr>
-      <w:bookmarkStart w:id="6" w:name="_Toc433020272"/>
+      <w:bookmarkStart w:id="7" w:name="_Toc434396410"/>
       <w:r>
         <w:t>SQL Server Agent Jobs:</w:t>
       </w:r>
-      <w:bookmarkEnd w:id="6"/>
+      <w:bookmarkEnd w:id="7"/>
     </w:p>
     <w:p>
       <w:pPr>
@@ -12294,11 +12371,11 @@
       <w:pPr>
         <w:pStyle w:val="Heading2a"/>
       </w:pPr>
-      <w:bookmarkStart w:id="7" w:name="_Toc433020273"/>
+      <w:bookmarkStart w:id="8" w:name="_Toc434396411"/>
       <w:r>
         <w:t>Configuration options</w:t>
       </w:r>
-      <w:bookmarkEnd w:id="7"/>
+      <w:bookmarkEnd w:id="8"/>
     </w:p>
     <w:p>
       <w:pPr>
@@ -14687,11 +14764,11 @@
       <w:pPr>
         <w:pStyle w:val="Heading2a"/>
       </w:pPr>
-      <w:bookmarkStart w:id="8" w:name="_Toc433020274"/>
+      <w:bookmarkStart w:id="9" w:name="_Toc434396412"/>
       <w:r>
         <w:t>Upper Level Stored Procedures</w:t>
       </w:r>
-      <w:bookmarkEnd w:id="8"/>
+      <w:bookmarkEnd w:id="9"/>
     </w:p>
     <w:p>
       <w:pPr>
@@ -14710,11 +14787,11 @@
       <w:pPr>
         <w:pStyle w:val="Heading3a"/>
       </w:pPr>
-      <w:bookmarkStart w:id="9" w:name="_Toc433020275"/>
+      <w:bookmarkStart w:id="10" w:name="_Toc434396413"/>
       <w:r>
         <w:t>Database Consistency Checks</w:t>
       </w:r>
-      <w:bookmarkEnd w:id="9"/>
+      <w:bookmarkEnd w:id="10"/>
     </w:p>
     <w:p>
       <w:pPr>
@@ -18425,14 +18502,14 @@
       <w:pPr>
         <w:pStyle w:val="Heading3a"/>
       </w:pPr>
-      <w:bookmarkStart w:id="10" w:name="_Toc433020276"/>
+      <w:bookmarkStart w:id="11" w:name="_Toc434396414"/>
       <w:r>
         <w:t xml:space="preserve">Database </w:t>
       </w:r>
       <w:r>
         <w:t>Maintenance</w:t>
       </w:r>
-      <w:bookmarkEnd w:id="10"/>
+      <w:bookmarkEnd w:id="11"/>
     </w:p>
     <w:p>
       <w:pPr>
@@ -25116,11 +25193,11 @@
       <w:pPr>
         <w:pStyle w:val="Heading4a"/>
       </w:pPr>
-      <w:bookmarkStart w:id="11" w:name="_Toc433020277"/>
+      <w:bookmarkStart w:id="12" w:name="_Toc434396415"/>
       <w:r>
         <w:t>Index Reorganize / Rebuild algorithm</w:t>
       </w:r>
-      <w:bookmarkEnd w:id="11"/>
+      <w:bookmarkEnd w:id="12"/>
     </w:p>
     <w:p>
       <w:pPr>
@@ -27309,14 +27386,14 @@
       <w:pPr>
         <w:pStyle w:val="Heading4a"/>
       </w:pPr>
-      <w:bookmarkStart w:id="12" w:name="_Toc433020278"/>
+      <w:bookmarkStart w:id="13" w:name="_Toc434396416"/>
       <w:r>
         <w:t>Heap</w:t>
       </w:r>
       <w:r>
         <w:t xml:space="preserve"> Rebuild algorithm</w:t>
       </w:r>
-      <w:bookmarkEnd w:id="12"/>
+      <w:bookmarkEnd w:id="13"/>
     </w:p>
     <w:p>
       <w:pPr>
@@ -28904,14 +28981,14 @@
       <w:pPr>
         <w:pStyle w:val="Heading4a"/>
       </w:pPr>
-      <w:bookmarkStart w:id="13" w:name="_Toc433020279"/>
+      <w:bookmarkStart w:id="14" w:name="_Toc434396417"/>
       <w:r>
         <w:t>Statistics update</w:t>
       </w:r>
       <w:r>
         <w:t xml:space="preserve"> algorithm</w:t>
       </w:r>
-      <w:bookmarkEnd w:id="13"/>
+      <w:bookmarkEnd w:id="14"/>
     </w:p>
     <w:p>
       <w:pPr>
@@ -29835,7 +29912,7 @@
       <w:pPr>
         <w:pStyle w:val="Heading4a"/>
       </w:pPr>
-      <w:bookmarkStart w:id="14" w:name="_Toc433020280"/>
+      <w:bookmarkStart w:id="15" w:name="_Toc434396418"/>
       <w:r>
         <w:t xml:space="preserve">Ghost Records </w:t>
       </w:r>
@@ -29848,7 +29925,7 @@
       <w:r>
         <w:t>algorithm</w:t>
       </w:r>
-      <w:bookmarkEnd w:id="14"/>
+      <w:bookmarkEnd w:id="15"/>
     </w:p>
     <w:p>
       <w:pPr>
@@ -30178,8 +30255,6 @@
         </w:rPr>
         <w:t xml:space="preserve"> threshold” option in </w:t>
       </w:r>
-      <w:bookmarkStart w:id="15" w:name="_GoBack"/>
-      <w:bookmarkEnd w:id="15"/>
       <w:proofErr w:type="spellStart"/>
       <w:r>
         <w:rPr>
@@ -30219,7 +30294,7 @@
       <w:pPr>
         <w:pStyle w:val="Heading3a"/>
       </w:pPr>
-      <w:bookmarkStart w:id="16" w:name="_Toc433020281"/>
+      <w:bookmarkStart w:id="16" w:name="_Toc434396419"/>
       <w:r>
         <w:t xml:space="preserve">Database </w:t>
       </w:r>
@@ -35220,7 +35295,7 @@
       <w:pPr>
         <w:pStyle w:val="Heading4a"/>
       </w:pPr>
-      <w:bookmarkStart w:id="17" w:name="_Toc433020282"/>
+      <w:bookmarkStart w:id="17" w:name="_Toc434396420"/>
       <w:r>
         <w:t>Database backup clean-up algorithm</w:t>
       </w:r>
@@ -35938,7 +36013,7 @@
       <w:pPr>
         <w:pStyle w:val="Heading2a"/>
       </w:pPr>
-      <w:bookmarkStart w:id="18" w:name="_Toc433020283"/>
+      <w:bookmarkStart w:id="18" w:name="_Toc434396421"/>
       <w:r>
         <w:t xml:space="preserve">XML schemas </w:t>
       </w:r>
@@ -35972,7 +36047,7 @@
       <w:pPr>
         <w:pStyle w:val="Heading3a"/>
       </w:pPr>
-      <w:bookmarkStart w:id="19" w:name="_Toc433020284"/>
+      <w:bookmarkStart w:id="19" w:name="_Toc434396422"/>
       <w:r>
         <w:t>Action</w:t>
       </w:r>
@@ -37600,7 +37675,7 @@
       <w:pPr>
         <w:pStyle w:val="Heading3a"/>
       </w:pPr>
-      <w:bookmarkStart w:id="20" w:name="_Toc433020285"/>
+      <w:bookmarkStart w:id="20" w:name="_Toc434396423"/>
       <w:r>
         <w:t>Alert event details</w:t>
       </w:r>
@@ -38833,7 +38908,7 @@
       <w:pPr>
         <w:pStyle w:val="Heading3a"/>
       </w:pPr>
-      <w:bookmarkStart w:id="21" w:name="_Toc433020286"/>
+      <w:bookmarkStart w:id="21" w:name="_Toc434396424"/>
       <w:r>
         <w:t xml:space="preserve">Backup </w:t>
       </w:r>
@@ -40620,7 +40695,7 @@
       <w:pPr>
         <w:pStyle w:val="Heading3a"/>
       </w:pPr>
-      <w:bookmarkStart w:id="22" w:name="_Toc433020287"/>
+      <w:bookmarkStart w:id="22" w:name="_Toc434396425"/>
       <w:r>
         <w:t>Index fragmentation details</w:t>
       </w:r>
@@ -42258,7 +42333,7 @@
       <w:pPr>
         <w:pStyle w:val="Heading3a"/>
       </w:pPr>
-      <w:bookmarkStart w:id="23" w:name="_Toc433020288"/>
+      <w:bookmarkStart w:id="23" w:name="_Toc434396426"/>
       <w:r>
         <w:t>Statistics health</w:t>
       </w:r>
@@ -44009,7 +44084,7 @@
       <w:pPr>
         <w:pStyle w:val="Heading3a"/>
       </w:pPr>
-      <w:bookmarkStart w:id="24" w:name="_Toc433020289"/>
+      <w:bookmarkStart w:id="24" w:name="_Toc434396427"/>
       <w:r>
         <w:t>Heap table fragmentation detail</w:t>
       </w:r>
@@ -45465,7 +45540,7 @@
       <w:pPr>
         <w:pStyle w:val="Heading3a"/>
       </w:pPr>
-      <w:bookmarkStart w:id="25" w:name="_Toc433020290"/>
+      <w:bookmarkStart w:id="25" w:name="_Toc434396428"/>
       <w:r>
         <w:t>Job execution details</w:t>
       </w:r>
@@ -46944,7 +47019,7 @@
       <w:pPr>
         <w:pStyle w:val="Heading3a"/>
       </w:pPr>
-      <w:bookmarkStart w:id="26" w:name="_Toc433020291"/>
+      <w:bookmarkStart w:id="26" w:name="_Toc434396429"/>
       <w:r>
         <w:lastRenderedPageBreak/>
         <w:t xml:space="preserve">HTML </w:t>
@@ -48062,334 +48137,1354 @@
     </w:p>
     <w:p>
       <w:pPr>
-        <w:rPr>
-          <w:sz w:val="20"/>
-          <w:szCs w:val="20"/>
-        </w:rPr>
-      </w:pPr>
-    </w:p>
-    <w:p>
-      <w:pPr>
-        <w:rPr>
-          <w:sz w:val="20"/>
-          <w:szCs w:val="20"/>
-        </w:rPr>
-      </w:pPr>
-    </w:p>
-    <w:p>
-      <w:pPr>
-        <w:rPr>
-          <w:sz w:val="20"/>
-          <w:szCs w:val="20"/>
-        </w:rPr>
-      </w:pPr>
-    </w:p>
-    <w:p>
-      <w:pPr>
-        <w:rPr>
-          <w:sz w:val="20"/>
-          <w:szCs w:val="20"/>
-        </w:rPr>
-      </w:pPr>
-    </w:p>
-    <w:p>
-      <w:pPr>
-        <w:rPr>
-          <w:sz w:val="20"/>
-          <w:szCs w:val="20"/>
-        </w:rPr>
-      </w:pPr>
-    </w:p>
-    <w:p>
-      <w:pPr>
-        <w:rPr>
-          <w:sz w:val="20"/>
-          <w:szCs w:val="20"/>
-        </w:rPr>
-      </w:pPr>
-    </w:p>
-    <w:p>
-      <w:pPr>
-        <w:rPr>
-          <w:sz w:val="20"/>
-          <w:szCs w:val="20"/>
-        </w:rPr>
-      </w:pPr>
-    </w:p>
-    <w:p>
-      <w:pPr>
-        <w:rPr>
-          <w:sz w:val="20"/>
-          <w:szCs w:val="20"/>
-        </w:rPr>
-      </w:pPr>
-    </w:p>
-    <w:p>
-      <w:pPr>
-        <w:rPr>
-          <w:sz w:val="20"/>
-          <w:szCs w:val="20"/>
-        </w:rPr>
-      </w:pPr>
-    </w:p>
-    <w:p>
-      <w:pPr>
-        <w:rPr>
-          <w:sz w:val="20"/>
-          <w:szCs w:val="20"/>
-        </w:rPr>
-      </w:pPr>
-    </w:p>
-    <w:p>
-      <w:pPr>
-        <w:rPr>
-          <w:sz w:val="20"/>
-          <w:szCs w:val="20"/>
-        </w:rPr>
-      </w:pPr>
-    </w:p>
-    <w:p>
-      <w:pPr>
-        <w:rPr>
-          <w:sz w:val="20"/>
-          <w:szCs w:val="20"/>
-        </w:rPr>
-      </w:pPr>
-    </w:p>
-    <w:p>
-      <w:pPr>
-        <w:rPr>
-          <w:sz w:val="20"/>
-          <w:szCs w:val="20"/>
-        </w:rPr>
-      </w:pPr>
-    </w:p>
-    <w:p>
-      <w:pPr>
-        <w:rPr>
-          <w:sz w:val="20"/>
-          <w:szCs w:val="20"/>
-        </w:rPr>
-      </w:pPr>
-    </w:p>
-    <w:p>
-      <w:pPr>
-        <w:rPr>
-          <w:sz w:val="20"/>
-          <w:szCs w:val="20"/>
-        </w:rPr>
-      </w:pPr>
-    </w:p>
-    <w:p>
-      <w:pPr>
-        <w:rPr>
-          <w:sz w:val="20"/>
-          <w:szCs w:val="20"/>
-        </w:rPr>
-      </w:pPr>
-    </w:p>
-    <w:p>
-      <w:pPr>
-        <w:rPr>
-          <w:sz w:val="20"/>
-          <w:szCs w:val="20"/>
-        </w:rPr>
-      </w:pPr>
-    </w:p>
-    <w:p>
-      <w:pPr>
-        <w:rPr>
-          <w:sz w:val="20"/>
-          <w:szCs w:val="20"/>
-        </w:rPr>
-      </w:pPr>
-    </w:p>
-    <w:p>
-      <w:pPr>
-        <w:rPr>
-          <w:sz w:val="20"/>
-          <w:szCs w:val="20"/>
-        </w:rPr>
-      </w:pPr>
-    </w:p>
-    <w:p>
-      <w:pPr>
-        <w:rPr>
-          <w:sz w:val="20"/>
-          <w:szCs w:val="20"/>
-        </w:rPr>
-      </w:pPr>
-    </w:p>
-    <w:p>
-      <w:pPr>
-        <w:rPr>
-          <w:sz w:val="20"/>
-          <w:szCs w:val="20"/>
-        </w:rPr>
-      </w:pPr>
-    </w:p>
-    <w:p>
-      <w:pPr>
-        <w:rPr>
-          <w:sz w:val="20"/>
-          <w:szCs w:val="20"/>
-        </w:rPr>
-      </w:pPr>
-    </w:p>
-    <w:p>
-      <w:pPr>
-        <w:rPr>
-          <w:sz w:val="20"/>
-          <w:szCs w:val="20"/>
-        </w:rPr>
-      </w:pPr>
-    </w:p>
-    <w:p>
-      <w:pPr>
-        <w:rPr>
-          <w:sz w:val="20"/>
-          <w:szCs w:val="20"/>
-        </w:rPr>
-      </w:pPr>
-    </w:p>
-    <w:p>
-      <w:pPr>
-        <w:rPr>
-          <w:sz w:val="20"/>
-          <w:szCs w:val="20"/>
-        </w:rPr>
-      </w:pPr>
-    </w:p>
-    <w:p>
-      <w:pPr>
-        <w:rPr>
-          <w:sz w:val="20"/>
-          <w:szCs w:val="20"/>
-        </w:rPr>
-      </w:pPr>
-    </w:p>
-    <w:p>
-      <w:pPr>
-        <w:rPr>
-          <w:sz w:val="20"/>
-          <w:szCs w:val="20"/>
-        </w:rPr>
-      </w:pPr>
-    </w:p>
-    <w:p>
-      <w:pPr>
-        <w:rPr>
-          <w:sz w:val="20"/>
-          <w:szCs w:val="20"/>
-        </w:rPr>
-      </w:pPr>
-    </w:p>
-    <w:p>
-      <w:pPr>
-        <w:rPr>
-          <w:sz w:val="20"/>
-          <w:szCs w:val="20"/>
-        </w:rPr>
-      </w:pPr>
-    </w:p>
-    <w:p>
-      <w:pPr>
-        <w:rPr>
-          <w:sz w:val="20"/>
-          <w:szCs w:val="20"/>
-        </w:rPr>
-      </w:pPr>
-    </w:p>
-    <w:p>
-      <w:pPr>
-        <w:rPr>
-          <w:sz w:val="20"/>
-          <w:szCs w:val="20"/>
-        </w:rPr>
-      </w:pPr>
-    </w:p>
-    <w:p>
-      <w:pPr>
-        <w:rPr>
-          <w:sz w:val="20"/>
-          <w:szCs w:val="20"/>
-        </w:rPr>
-      </w:pPr>
-    </w:p>
-    <w:p>
-      <w:pPr>
-        <w:rPr>
-          <w:sz w:val="20"/>
-          <w:szCs w:val="20"/>
-        </w:rPr>
-      </w:pPr>
-    </w:p>
-    <w:p>
-      <w:pPr>
-        <w:rPr>
-          <w:sz w:val="20"/>
-          <w:szCs w:val="20"/>
-        </w:rPr>
-      </w:pPr>
-    </w:p>
-    <w:p>
-      <w:pPr>
-        <w:rPr>
-          <w:sz w:val="20"/>
-          <w:szCs w:val="20"/>
-        </w:rPr>
-      </w:pPr>
-    </w:p>
-    <w:p>
-      <w:pPr>
-        <w:rPr>
-          <w:sz w:val="20"/>
-          <w:szCs w:val="20"/>
-        </w:rPr>
-      </w:pPr>
-    </w:p>
-    <w:p>
-      <w:pPr>
-        <w:rPr>
-          <w:sz w:val="20"/>
-          <w:szCs w:val="20"/>
-        </w:rPr>
-      </w:pPr>
-    </w:p>
-    <w:p>
-      <w:pPr>
-        <w:rPr>
-          <w:sz w:val="20"/>
-          <w:szCs w:val="20"/>
-        </w:rPr>
-      </w:pPr>
-    </w:p>
-    <w:p>
-      <w:pPr>
-        <w:rPr>
-          <w:sz w:val="20"/>
-          <w:szCs w:val="20"/>
-        </w:rPr>
-      </w:pPr>
-    </w:p>
-    <w:p>
-      <w:pPr>
-        <w:rPr>
-          <w:sz w:val="20"/>
-          <w:szCs w:val="20"/>
-        </w:rPr>
-      </w:pPr>
-    </w:p>
-    <w:p>
-      <w:pPr>
-        <w:pStyle w:val="ListParagraph"/>
-        <w:spacing w:after="0"/>
-        <w:rPr>
-          <w:rFonts w:ascii="Arial" w:hAnsi="Arial" w:cs="Arial"/>
-          <w:b/>
-          <w:sz w:val="36"/>
-          <w:szCs w:val="36"/>
-          <w:lang w:val="en-US"/>
+        <w:pStyle w:val="Heading3a"/>
+      </w:pPr>
+      <w:bookmarkStart w:id="27" w:name="_Toc434396430"/>
+      <w:r>
+        <w:t>Skip action information detail</w:t>
+      </w:r>
+      <w:bookmarkEnd w:id="27"/>
+    </w:p>
+    <w:p>
+      <w:pPr>
+        <w:ind w:left="720"/>
+        <w:rPr>
+          <w:rFonts w:ascii="Arial" w:hAnsi="Arial" w:cs="Arial"/>
+          <w:sz w:val="20"/>
+          <w:szCs w:val="20"/>
+        </w:rPr>
+      </w:pPr>
+      <w:r>
+        <w:rPr>
+          <w:rFonts w:ascii="Arial" w:hAnsi="Arial" w:cs="Arial"/>
+          <w:sz w:val="20"/>
+          <w:szCs w:val="20"/>
+        </w:rPr>
+        <w:t xml:space="preserve">This schema is used to store information </w:t>
+      </w:r>
+      <w:r>
+        <w:rPr>
+          <w:rFonts w:ascii="Arial" w:hAnsi="Arial" w:cs="Arial"/>
+          <w:sz w:val="20"/>
+          <w:szCs w:val="20"/>
+        </w:rPr>
+        <w:t xml:space="preserve">on actions that were skipped due to applicable restrictions: </w:t>
+      </w:r>
+    </w:p>
+    <w:p>
+      <w:pPr>
+        <w:ind w:left="1440"/>
+        <w:rPr>
+          <w:rFonts w:ascii="Arial" w:hAnsi="Arial" w:cs="Arial"/>
+          <w:sz w:val="16"/>
+          <w:szCs w:val="16"/>
+        </w:rPr>
+      </w:pPr>
+    </w:p>
+    <w:p>
+      <w:pPr>
+        <w:ind w:left="720"/>
+        <w:rPr>
+          <w:rFonts w:ascii="Arial" w:hAnsi="Arial" w:cs="Arial"/>
+          <w:sz w:val="16"/>
+          <w:szCs w:val="16"/>
+        </w:rPr>
+      </w:pPr>
+      <w:proofErr w:type="gramStart"/>
+      <w:r>
+        <w:rPr>
+          <w:rFonts w:ascii="Arial" w:hAnsi="Arial" w:cs="Arial"/>
+          <w:sz w:val="16"/>
+          <w:szCs w:val="16"/>
+        </w:rPr>
+        <w:t>&lt;?xml</w:t>
+      </w:r>
+      <w:proofErr w:type="gramEnd"/>
+      <w:r>
+        <w:rPr>
+          <w:rFonts w:ascii="Arial" w:hAnsi="Arial" w:cs="Arial"/>
+          <w:sz w:val="16"/>
+          <w:szCs w:val="16"/>
+        </w:rPr>
+        <w:t xml:space="preserve"> version="1.0" encoding="UTF-8"?&gt;</w:t>
+      </w:r>
+    </w:p>
+    <w:p>
+      <w:pPr>
+        <w:ind w:left="720"/>
+        <w:rPr>
+          <w:rFonts w:ascii="Arial" w:hAnsi="Arial" w:cs="Arial"/>
+          <w:sz w:val="16"/>
+          <w:szCs w:val="16"/>
+        </w:rPr>
+      </w:pPr>
+      <w:r>
+        <w:rPr>
+          <w:rFonts w:ascii="Arial" w:hAnsi="Arial" w:cs="Arial"/>
+          <w:sz w:val="16"/>
+          <w:szCs w:val="16"/>
+        </w:rPr>
+        <w:t>&lt;xs</w:t>
+      </w:r>
+      <w:proofErr w:type="gramStart"/>
+      <w:r>
+        <w:rPr>
+          <w:rFonts w:ascii="Arial" w:hAnsi="Arial" w:cs="Arial"/>
+          <w:sz w:val="16"/>
+          <w:szCs w:val="16"/>
+        </w:rPr>
+        <w:t>:schema</w:t>
+      </w:r>
+      <w:proofErr w:type="gramEnd"/>
+      <w:r>
+        <w:rPr>
+          <w:rStyle w:val="apple-converted-space"/>
+          <w:rFonts w:ascii="Arial" w:hAnsi="Arial" w:cs="Arial"/>
+          <w:sz w:val="16"/>
+          <w:szCs w:val="16"/>
+        </w:rPr>
+        <w:t> </w:t>
+      </w:r>
+      <w:r>
+        <w:rPr>
+          <w:rFonts w:ascii="Arial" w:hAnsi="Arial" w:cs="Arial"/>
+          <w:sz w:val="16"/>
+          <w:szCs w:val="16"/>
+        </w:rPr>
+        <w:t>xmlns:xs="http://www.w3.org/2001/XMLSchema"</w:t>
+      </w:r>
+      <w:r>
+        <w:rPr>
+          <w:rStyle w:val="apple-converted-space"/>
+          <w:rFonts w:ascii="Arial" w:hAnsi="Arial" w:cs="Arial"/>
+          <w:sz w:val="16"/>
+          <w:szCs w:val="16"/>
+        </w:rPr>
+        <w:t> </w:t>
+      </w:r>
+      <w:r>
+        <w:rPr>
+          <w:rFonts w:ascii="Arial" w:hAnsi="Arial" w:cs="Arial"/>
+          <w:sz w:val="16"/>
+          <w:szCs w:val="16"/>
+        </w:rPr>
+        <w:t>elementFormDefault="qualified"</w:t>
+      </w:r>
+      <w:r>
+        <w:rPr>
+          <w:rStyle w:val="apple-converted-space"/>
+          <w:rFonts w:ascii="Arial" w:hAnsi="Arial" w:cs="Arial"/>
+          <w:sz w:val="16"/>
+          <w:szCs w:val="16"/>
+        </w:rPr>
+        <w:t> </w:t>
+      </w:r>
+      <w:r>
+        <w:rPr>
+          <w:rFonts w:ascii="Arial" w:hAnsi="Arial" w:cs="Arial"/>
+          <w:sz w:val="16"/>
+          <w:szCs w:val="16"/>
+        </w:rPr>
+        <w:t>attributeFormDefault="unqualified"&gt;</w:t>
+      </w:r>
+    </w:p>
+    <w:p>
+      <w:pPr>
+        <w:ind w:left="720"/>
+        <w:rPr>
+          <w:rFonts w:ascii="Arial" w:hAnsi="Arial" w:cs="Arial"/>
+          <w:sz w:val="16"/>
+          <w:szCs w:val="16"/>
+        </w:rPr>
+      </w:pPr>
+      <w:r>
+        <w:rPr>
+          <w:rFonts w:ascii="Arial" w:hAnsi="Arial" w:cs="Arial"/>
+          <w:sz w:val="16"/>
+          <w:szCs w:val="16"/>
+        </w:rPr>
+        <w:t>          </w:t>
+      </w:r>
+      <w:proofErr w:type="gramStart"/>
+      <w:r>
+        <w:rPr>
+          <w:rFonts w:ascii="Arial" w:hAnsi="Arial" w:cs="Arial"/>
+          <w:sz w:val="16"/>
+          <w:szCs w:val="16"/>
+        </w:rPr>
+        <w:t>&lt;!--</w:t>
+      </w:r>
+      <w:proofErr w:type="gramEnd"/>
+      <w:r>
+        <w:rPr>
+          <w:rFonts w:ascii="Arial" w:hAnsi="Arial" w:cs="Arial"/>
+          <w:sz w:val="16"/>
+          <w:szCs w:val="16"/>
+        </w:rPr>
+        <w:t xml:space="preserve"> XML Schema Generated from XML Document on Wed Nov 04 2015 10:26:49 GMT+0200 (GTB Standard Time) --&gt;</w:t>
+      </w:r>
+    </w:p>
+    <w:p>
+      <w:pPr>
+        <w:ind w:left="720"/>
+        <w:rPr>
+          <w:rFonts w:ascii="Arial" w:hAnsi="Arial" w:cs="Arial"/>
+          <w:sz w:val="16"/>
+          <w:szCs w:val="16"/>
+        </w:rPr>
+      </w:pPr>
+      <w:r>
+        <w:rPr>
+          <w:rFonts w:ascii="Arial" w:hAnsi="Arial" w:cs="Arial"/>
+          <w:sz w:val="16"/>
+          <w:szCs w:val="16"/>
+        </w:rPr>
+        <w:t>          </w:t>
+      </w:r>
+      <w:proofErr w:type="gramStart"/>
+      <w:r>
+        <w:rPr>
+          <w:rFonts w:ascii="Arial" w:hAnsi="Arial" w:cs="Arial"/>
+          <w:sz w:val="16"/>
+          <w:szCs w:val="16"/>
+        </w:rPr>
+        <w:t>&lt;!--</w:t>
+      </w:r>
+      <w:proofErr w:type="gramEnd"/>
+      <w:r>
+        <w:rPr>
+          <w:rFonts w:ascii="Arial" w:hAnsi="Arial" w:cs="Arial"/>
+          <w:sz w:val="16"/>
+          <w:szCs w:val="16"/>
+        </w:rPr>
+        <w:t xml:space="preserve"> with XmlGrid.net Free Online Service http://xmlgrid.net --&gt;</w:t>
+      </w:r>
+    </w:p>
+    <w:p>
+      <w:pPr>
+        <w:ind w:left="720"/>
+        <w:rPr>
+          <w:rFonts w:ascii="Arial" w:hAnsi="Arial" w:cs="Arial"/>
+          <w:sz w:val="16"/>
+          <w:szCs w:val="16"/>
+        </w:rPr>
+      </w:pPr>
+      <w:r>
+        <w:rPr>
+          <w:rFonts w:ascii="Arial" w:hAnsi="Arial" w:cs="Arial"/>
+          <w:sz w:val="16"/>
+          <w:szCs w:val="16"/>
+        </w:rPr>
+        <w:t>       &lt;</w:t>
+      </w:r>
+      <w:proofErr w:type="spellStart"/>
+      <w:r>
+        <w:rPr>
+          <w:rFonts w:ascii="Arial" w:hAnsi="Arial" w:cs="Arial"/>
+          <w:sz w:val="16"/>
+          <w:szCs w:val="16"/>
+        </w:rPr>
+        <w:t>xs</w:t>
+      </w:r>
+      <w:proofErr w:type="gramStart"/>
+      <w:r>
+        <w:rPr>
+          <w:rFonts w:ascii="Arial" w:hAnsi="Arial" w:cs="Arial"/>
+          <w:sz w:val="16"/>
+          <w:szCs w:val="16"/>
+        </w:rPr>
+        <w:t>:element</w:t>
+      </w:r>
+      <w:proofErr w:type="spellEnd"/>
+      <w:proofErr w:type="gramEnd"/>
+      <w:r>
+        <w:rPr>
+          <w:rStyle w:val="apple-converted-space"/>
+          <w:rFonts w:ascii="Arial" w:hAnsi="Arial" w:cs="Arial"/>
+          <w:sz w:val="16"/>
+          <w:szCs w:val="16"/>
+        </w:rPr>
+        <w:t> </w:t>
+      </w:r>
+      <w:r>
+        <w:rPr>
+          <w:rFonts w:ascii="Arial" w:hAnsi="Arial" w:cs="Arial"/>
+          <w:sz w:val="16"/>
+          <w:szCs w:val="16"/>
+        </w:rPr>
+        <w:t>name="</w:t>
+      </w:r>
+      <w:proofErr w:type="spellStart"/>
+      <w:r>
+        <w:rPr>
+          <w:rFonts w:ascii="Arial" w:hAnsi="Arial" w:cs="Arial"/>
+          <w:sz w:val="16"/>
+          <w:szCs w:val="16"/>
+        </w:rPr>
+        <w:t>skipaction</w:t>
+      </w:r>
+      <w:proofErr w:type="spellEnd"/>
+      <w:r>
+        <w:rPr>
+          <w:rFonts w:ascii="Arial" w:hAnsi="Arial" w:cs="Arial"/>
+          <w:sz w:val="16"/>
+          <w:szCs w:val="16"/>
+        </w:rPr>
+        <w:t>"&gt;</w:t>
+      </w:r>
+    </w:p>
+    <w:p>
+      <w:pPr>
+        <w:ind w:left="720"/>
+        <w:rPr>
+          <w:rFonts w:ascii="Arial" w:hAnsi="Arial" w:cs="Arial"/>
+          <w:sz w:val="16"/>
+          <w:szCs w:val="16"/>
+        </w:rPr>
+      </w:pPr>
+      <w:r>
+        <w:rPr>
+          <w:rFonts w:ascii="Arial" w:hAnsi="Arial" w:cs="Arial"/>
+          <w:sz w:val="16"/>
+          <w:szCs w:val="16"/>
+        </w:rPr>
+        <w:t>              &lt;</w:t>
+      </w:r>
+      <w:proofErr w:type="spellStart"/>
+      <w:proofErr w:type="gramStart"/>
+      <w:r>
+        <w:rPr>
+          <w:rFonts w:ascii="Arial" w:hAnsi="Arial" w:cs="Arial"/>
+          <w:sz w:val="16"/>
+          <w:szCs w:val="16"/>
+        </w:rPr>
+        <w:t>xs:</w:t>
+      </w:r>
+      <w:proofErr w:type="gramEnd"/>
+      <w:r>
+        <w:rPr>
+          <w:rFonts w:ascii="Arial" w:hAnsi="Arial" w:cs="Arial"/>
+          <w:sz w:val="16"/>
+          <w:szCs w:val="16"/>
+        </w:rPr>
+        <w:t>complexType</w:t>
+      </w:r>
+      <w:proofErr w:type="spellEnd"/>
+      <w:r>
+        <w:rPr>
+          <w:rFonts w:ascii="Arial" w:hAnsi="Arial" w:cs="Arial"/>
+          <w:sz w:val="16"/>
+          <w:szCs w:val="16"/>
+        </w:rPr>
+        <w:t>&gt;</w:t>
+      </w:r>
+    </w:p>
+    <w:p>
+      <w:pPr>
+        <w:ind w:left="720"/>
+        <w:rPr>
+          <w:rFonts w:ascii="Arial" w:hAnsi="Arial" w:cs="Arial"/>
+          <w:sz w:val="16"/>
+          <w:szCs w:val="16"/>
+        </w:rPr>
+      </w:pPr>
+      <w:r>
+        <w:rPr>
+          <w:rFonts w:ascii="Arial" w:hAnsi="Arial" w:cs="Arial"/>
+          <w:sz w:val="16"/>
+          <w:szCs w:val="16"/>
+        </w:rPr>
+        <w:t>                     &lt;</w:t>
+      </w:r>
+      <w:proofErr w:type="spellStart"/>
+      <w:proofErr w:type="gramStart"/>
+      <w:r>
+        <w:rPr>
+          <w:rFonts w:ascii="Arial" w:hAnsi="Arial" w:cs="Arial"/>
+          <w:sz w:val="16"/>
+          <w:szCs w:val="16"/>
+        </w:rPr>
+        <w:t>xs:</w:t>
+      </w:r>
+      <w:proofErr w:type="gramEnd"/>
+      <w:r>
+        <w:rPr>
+          <w:rFonts w:ascii="Arial" w:hAnsi="Arial" w:cs="Arial"/>
+          <w:sz w:val="16"/>
+          <w:szCs w:val="16"/>
+        </w:rPr>
+        <w:t>sequence</w:t>
+      </w:r>
+      <w:proofErr w:type="spellEnd"/>
+      <w:r>
+        <w:rPr>
+          <w:rFonts w:ascii="Arial" w:hAnsi="Arial" w:cs="Arial"/>
+          <w:sz w:val="16"/>
+          <w:szCs w:val="16"/>
+        </w:rPr>
+        <w:t>&gt;</w:t>
+      </w:r>
+    </w:p>
+    <w:p>
+      <w:pPr>
+        <w:ind w:left="720"/>
+        <w:rPr>
+          <w:rFonts w:ascii="Arial" w:hAnsi="Arial" w:cs="Arial"/>
+          <w:sz w:val="16"/>
+          <w:szCs w:val="16"/>
+        </w:rPr>
+      </w:pPr>
+      <w:r>
+        <w:rPr>
+          <w:rFonts w:ascii="Arial" w:hAnsi="Arial" w:cs="Arial"/>
+          <w:sz w:val="16"/>
+          <w:szCs w:val="16"/>
+        </w:rPr>
+        <w:t>                            &lt;</w:t>
+      </w:r>
+      <w:proofErr w:type="spellStart"/>
+      <w:r>
+        <w:rPr>
+          <w:rFonts w:ascii="Arial" w:hAnsi="Arial" w:cs="Arial"/>
+          <w:sz w:val="16"/>
+          <w:szCs w:val="16"/>
+        </w:rPr>
+        <w:t>xs</w:t>
+      </w:r>
+      <w:proofErr w:type="gramStart"/>
+      <w:r>
+        <w:rPr>
+          <w:rFonts w:ascii="Arial" w:hAnsi="Arial" w:cs="Arial"/>
+          <w:sz w:val="16"/>
+          <w:szCs w:val="16"/>
+        </w:rPr>
+        <w:t>:element</w:t>
+      </w:r>
+      <w:proofErr w:type="spellEnd"/>
+      <w:proofErr w:type="gramEnd"/>
+      <w:r>
+        <w:rPr>
+          <w:rStyle w:val="apple-converted-space"/>
+          <w:rFonts w:ascii="Arial" w:hAnsi="Arial" w:cs="Arial"/>
+          <w:sz w:val="16"/>
+          <w:szCs w:val="16"/>
+        </w:rPr>
+        <w:t> </w:t>
+      </w:r>
+      <w:r>
+        <w:rPr>
+          <w:rFonts w:ascii="Arial" w:hAnsi="Arial" w:cs="Arial"/>
+          <w:sz w:val="16"/>
+          <w:szCs w:val="16"/>
+        </w:rPr>
+        <w:t>name="detail"&gt;</w:t>
+      </w:r>
+    </w:p>
+    <w:p>
+      <w:pPr>
+        <w:ind w:left="720"/>
+        <w:rPr>
+          <w:rFonts w:ascii="Arial" w:hAnsi="Arial" w:cs="Arial"/>
+          <w:sz w:val="16"/>
+          <w:szCs w:val="16"/>
+        </w:rPr>
+      </w:pPr>
+      <w:r>
+        <w:rPr>
+          <w:rFonts w:ascii="Arial" w:hAnsi="Arial" w:cs="Arial"/>
+          <w:sz w:val="16"/>
+          <w:szCs w:val="16"/>
+        </w:rPr>
+        <w:t>                                   &lt;</w:t>
+      </w:r>
+      <w:proofErr w:type="spellStart"/>
+      <w:proofErr w:type="gramStart"/>
+      <w:r>
+        <w:rPr>
+          <w:rFonts w:ascii="Arial" w:hAnsi="Arial" w:cs="Arial"/>
+          <w:sz w:val="16"/>
+          <w:szCs w:val="16"/>
+        </w:rPr>
+        <w:t>xs:</w:t>
+      </w:r>
+      <w:proofErr w:type="gramEnd"/>
+      <w:r>
+        <w:rPr>
+          <w:rFonts w:ascii="Arial" w:hAnsi="Arial" w:cs="Arial"/>
+          <w:sz w:val="16"/>
+          <w:szCs w:val="16"/>
+        </w:rPr>
+        <w:t>complexType</w:t>
+      </w:r>
+      <w:proofErr w:type="spellEnd"/>
+      <w:r>
+        <w:rPr>
+          <w:rFonts w:ascii="Arial" w:hAnsi="Arial" w:cs="Arial"/>
+          <w:sz w:val="16"/>
+          <w:szCs w:val="16"/>
+        </w:rPr>
+        <w:t>&gt;</w:t>
+      </w:r>
+    </w:p>
+    <w:p>
+      <w:pPr>
+        <w:ind w:left="720"/>
+        <w:rPr>
+          <w:rFonts w:ascii="Arial" w:hAnsi="Arial" w:cs="Arial"/>
+          <w:sz w:val="16"/>
+          <w:szCs w:val="16"/>
+        </w:rPr>
+      </w:pPr>
+      <w:r>
+        <w:rPr>
+          <w:rFonts w:ascii="Arial" w:hAnsi="Arial" w:cs="Arial"/>
+          <w:sz w:val="16"/>
+          <w:szCs w:val="16"/>
+        </w:rPr>
+        <w:t>                                          &lt;</w:t>
+      </w:r>
+      <w:proofErr w:type="spellStart"/>
+      <w:proofErr w:type="gramStart"/>
+      <w:r>
+        <w:rPr>
+          <w:rFonts w:ascii="Arial" w:hAnsi="Arial" w:cs="Arial"/>
+          <w:sz w:val="16"/>
+          <w:szCs w:val="16"/>
+        </w:rPr>
+        <w:t>xs:</w:t>
+      </w:r>
+      <w:proofErr w:type="gramEnd"/>
+      <w:r>
+        <w:rPr>
+          <w:rFonts w:ascii="Arial" w:hAnsi="Arial" w:cs="Arial"/>
+          <w:sz w:val="16"/>
+          <w:szCs w:val="16"/>
+        </w:rPr>
+        <w:t>sequence</w:t>
+      </w:r>
+      <w:proofErr w:type="spellEnd"/>
+      <w:r>
+        <w:rPr>
+          <w:rFonts w:ascii="Arial" w:hAnsi="Arial" w:cs="Arial"/>
+          <w:sz w:val="16"/>
+          <w:szCs w:val="16"/>
+        </w:rPr>
+        <w:t>&gt;</w:t>
+      </w:r>
+    </w:p>
+    <w:p>
+      <w:pPr>
+        <w:ind w:left="720"/>
+        <w:rPr>
+          <w:rFonts w:ascii="Arial" w:hAnsi="Arial" w:cs="Arial"/>
+          <w:sz w:val="16"/>
+          <w:szCs w:val="16"/>
+        </w:rPr>
+      </w:pPr>
+      <w:r>
+        <w:rPr>
+          <w:rFonts w:ascii="Arial" w:hAnsi="Arial" w:cs="Arial"/>
+          <w:sz w:val="16"/>
+          <w:szCs w:val="16"/>
+        </w:rPr>
+        <w:t>                                                 &lt;xs</w:t>
+      </w:r>
+      <w:proofErr w:type="gramStart"/>
+      <w:r>
+        <w:rPr>
+          <w:rFonts w:ascii="Arial" w:hAnsi="Arial" w:cs="Arial"/>
+          <w:sz w:val="16"/>
+          <w:szCs w:val="16"/>
+        </w:rPr>
+        <w:t>:element</w:t>
+      </w:r>
+      <w:proofErr w:type="gramEnd"/>
+      <w:r>
+        <w:rPr>
+          <w:rStyle w:val="apple-converted-space"/>
+          <w:rFonts w:ascii="Arial" w:hAnsi="Arial" w:cs="Arial"/>
+          <w:sz w:val="16"/>
+          <w:szCs w:val="16"/>
+        </w:rPr>
+        <w:t> </w:t>
+      </w:r>
+      <w:r>
+        <w:rPr>
+          <w:rFonts w:ascii="Arial" w:hAnsi="Arial" w:cs="Arial"/>
+          <w:sz w:val="16"/>
+          <w:szCs w:val="16"/>
+        </w:rPr>
+        <w:t>name="name"</w:t>
+      </w:r>
+      <w:r>
+        <w:rPr>
+          <w:rStyle w:val="apple-converted-space"/>
+          <w:rFonts w:ascii="Arial" w:hAnsi="Arial" w:cs="Arial"/>
+          <w:sz w:val="16"/>
+          <w:szCs w:val="16"/>
+        </w:rPr>
+        <w:t> </w:t>
+      </w:r>
+      <w:r>
+        <w:rPr>
+          <w:rFonts w:ascii="Arial" w:hAnsi="Arial" w:cs="Arial"/>
+          <w:sz w:val="16"/>
+          <w:szCs w:val="16"/>
+        </w:rPr>
+        <w:t>type="xs:string"&gt;&lt;/xs:element&gt;</w:t>
+      </w:r>
+    </w:p>
+    <w:p>
+      <w:pPr>
+        <w:ind w:left="720"/>
+        <w:rPr>
+          <w:rFonts w:ascii="Arial" w:hAnsi="Arial" w:cs="Arial"/>
+          <w:sz w:val="16"/>
+          <w:szCs w:val="16"/>
+        </w:rPr>
+      </w:pPr>
+      <w:r>
+        <w:rPr>
+          <w:rFonts w:ascii="Arial" w:hAnsi="Arial" w:cs="Arial"/>
+          <w:sz w:val="16"/>
+          <w:szCs w:val="16"/>
+        </w:rPr>
+        <w:t>                                                 &lt;xs</w:t>
+      </w:r>
+      <w:proofErr w:type="gramStart"/>
+      <w:r>
+        <w:rPr>
+          <w:rFonts w:ascii="Arial" w:hAnsi="Arial" w:cs="Arial"/>
+          <w:sz w:val="16"/>
+          <w:szCs w:val="16"/>
+        </w:rPr>
+        <w:t>:element</w:t>
+      </w:r>
+      <w:proofErr w:type="gramEnd"/>
+      <w:r>
+        <w:rPr>
+          <w:rStyle w:val="apple-converted-space"/>
+          <w:rFonts w:ascii="Arial" w:hAnsi="Arial" w:cs="Arial"/>
+          <w:sz w:val="16"/>
+          <w:szCs w:val="16"/>
+        </w:rPr>
+        <w:t> </w:t>
+      </w:r>
+      <w:r>
+        <w:rPr>
+          <w:rFonts w:ascii="Arial" w:hAnsi="Arial" w:cs="Arial"/>
+          <w:sz w:val="16"/>
+          <w:szCs w:val="16"/>
+        </w:rPr>
+        <w:t>name="type"</w:t>
+      </w:r>
+      <w:r>
+        <w:rPr>
+          <w:rStyle w:val="apple-converted-space"/>
+          <w:rFonts w:ascii="Arial" w:hAnsi="Arial" w:cs="Arial"/>
+          <w:sz w:val="16"/>
+          <w:szCs w:val="16"/>
+        </w:rPr>
+        <w:t> </w:t>
+      </w:r>
+      <w:r>
+        <w:rPr>
+          <w:rFonts w:ascii="Arial" w:hAnsi="Arial" w:cs="Arial"/>
+          <w:sz w:val="16"/>
+          <w:szCs w:val="16"/>
+        </w:rPr>
+        <w:t>type="xs:string"&gt;&lt;/xs:element&gt;</w:t>
+      </w:r>
+    </w:p>
+    <w:p>
+      <w:pPr>
+        <w:ind w:left="720"/>
+        <w:rPr>
+          <w:rFonts w:ascii="Arial" w:hAnsi="Arial" w:cs="Arial"/>
+          <w:sz w:val="16"/>
+          <w:szCs w:val="16"/>
+        </w:rPr>
+      </w:pPr>
+      <w:r>
+        <w:rPr>
+          <w:rFonts w:ascii="Arial" w:hAnsi="Arial" w:cs="Arial"/>
+          <w:sz w:val="16"/>
+          <w:szCs w:val="16"/>
+        </w:rPr>
+        <w:t>                                                 &lt;xs</w:t>
+      </w:r>
+      <w:proofErr w:type="gramStart"/>
+      <w:r>
+        <w:rPr>
+          <w:rFonts w:ascii="Arial" w:hAnsi="Arial" w:cs="Arial"/>
+          <w:sz w:val="16"/>
+          <w:szCs w:val="16"/>
+        </w:rPr>
+        <w:t>:element</w:t>
+      </w:r>
+      <w:proofErr w:type="gramEnd"/>
+      <w:r>
+        <w:rPr>
+          <w:rStyle w:val="apple-converted-space"/>
+          <w:rFonts w:ascii="Arial" w:hAnsi="Arial" w:cs="Arial"/>
+          <w:sz w:val="16"/>
+          <w:szCs w:val="16"/>
+        </w:rPr>
+        <w:t> </w:t>
+      </w:r>
+      <w:r>
+        <w:rPr>
+          <w:rFonts w:ascii="Arial" w:hAnsi="Arial" w:cs="Arial"/>
+          <w:sz w:val="16"/>
+          <w:szCs w:val="16"/>
+        </w:rPr>
+        <w:t>name="affected_object"</w:t>
+      </w:r>
+      <w:r>
+        <w:rPr>
+          <w:rStyle w:val="apple-converted-space"/>
+          <w:rFonts w:ascii="Arial" w:hAnsi="Arial" w:cs="Arial"/>
+          <w:sz w:val="16"/>
+          <w:szCs w:val="16"/>
+        </w:rPr>
+        <w:t> </w:t>
+      </w:r>
+      <w:r>
+        <w:rPr>
+          <w:rFonts w:ascii="Arial" w:hAnsi="Arial" w:cs="Arial"/>
+          <w:sz w:val="16"/>
+          <w:szCs w:val="16"/>
+        </w:rPr>
+        <w:t>type="xs:string"&gt;&lt;/xs:element&gt;</w:t>
+      </w:r>
+    </w:p>
+    <w:p>
+      <w:pPr>
+        <w:ind w:left="720"/>
+        <w:rPr>
+          <w:rFonts w:ascii="Arial" w:hAnsi="Arial" w:cs="Arial"/>
+          <w:sz w:val="16"/>
+          <w:szCs w:val="16"/>
+        </w:rPr>
+      </w:pPr>
+      <w:r>
+        <w:rPr>
+          <w:rFonts w:ascii="Arial" w:hAnsi="Arial" w:cs="Arial"/>
+          <w:sz w:val="16"/>
+          <w:szCs w:val="16"/>
+        </w:rPr>
+        <w:t>                                                 &lt;xs</w:t>
+      </w:r>
+      <w:proofErr w:type="gramStart"/>
+      <w:r>
+        <w:rPr>
+          <w:rFonts w:ascii="Arial" w:hAnsi="Arial" w:cs="Arial"/>
+          <w:sz w:val="16"/>
+          <w:szCs w:val="16"/>
+        </w:rPr>
+        <w:t>:element</w:t>
+      </w:r>
+      <w:proofErr w:type="gramEnd"/>
+      <w:r>
+        <w:rPr>
+          <w:rStyle w:val="apple-converted-space"/>
+          <w:rFonts w:ascii="Arial" w:hAnsi="Arial" w:cs="Arial"/>
+          <w:sz w:val="16"/>
+          <w:szCs w:val="16"/>
+        </w:rPr>
+        <w:t> </w:t>
+      </w:r>
+      <w:r>
+        <w:rPr>
+          <w:rFonts w:ascii="Arial" w:hAnsi="Arial" w:cs="Arial"/>
+          <w:sz w:val="16"/>
+          <w:szCs w:val="16"/>
+        </w:rPr>
+        <w:t>name="date"</w:t>
+      </w:r>
+      <w:r>
+        <w:rPr>
+          <w:rStyle w:val="apple-converted-space"/>
+          <w:rFonts w:ascii="Arial" w:hAnsi="Arial" w:cs="Arial"/>
+          <w:sz w:val="16"/>
+          <w:szCs w:val="16"/>
+        </w:rPr>
+        <w:t> </w:t>
+      </w:r>
+      <w:r>
+        <w:rPr>
+          <w:rFonts w:ascii="Arial" w:hAnsi="Arial" w:cs="Arial"/>
+          <w:sz w:val="16"/>
+          <w:szCs w:val="16"/>
+        </w:rPr>
+        <w:t>type="xs:string"&gt;&lt;/xs:element&gt;</w:t>
+      </w:r>
+    </w:p>
+    <w:p>
+      <w:pPr>
+        <w:ind w:left="720"/>
+        <w:rPr>
+          <w:rFonts w:ascii="Arial" w:hAnsi="Arial" w:cs="Arial"/>
+          <w:sz w:val="16"/>
+          <w:szCs w:val="16"/>
+        </w:rPr>
+      </w:pPr>
+      <w:r>
+        <w:rPr>
+          <w:rFonts w:ascii="Arial" w:hAnsi="Arial" w:cs="Arial"/>
+          <w:sz w:val="16"/>
+          <w:szCs w:val="16"/>
+        </w:rPr>
+        <w:t>                                                 &lt;xs</w:t>
+      </w:r>
+      <w:proofErr w:type="gramStart"/>
+      <w:r>
+        <w:rPr>
+          <w:rFonts w:ascii="Arial" w:hAnsi="Arial" w:cs="Arial"/>
+          <w:sz w:val="16"/>
+          <w:szCs w:val="16"/>
+        </w:rPr>
+        <w:t>:element</w:t>
+      </w:r>
+      <w:proofErr w:type="gramEnd"/>
+      <w:r>
+        <w:rPr>
+          <w:rStyle w:val="apple-converted-space"/>
+          <w:rFonts w:ascii="Arial" w:hAnsi="Arial" w:cs="Arial"/>
+          <w:sz w:val="16"/>
+          <w:szCs w:val="16"/>
+        </w:rPr>
+        <w:t> </w:t>
+      </w:r>
+      <w:r>
+        <w:rPr>
+          <w:rFonts w:ascii="Arial" w:hAnsi="Arial" w:cs="Arial"/>
+          <w:sz w:val="16"/>
+          <w:szCs w:val="16"/>
+        </w:rPr>
+        <w:t>name="reason"</w:t>
+      </w:r>
+      <w:r>
+        <w:rPr>
+          <w:rStyle w:val="apple-converted-space"/>
+          <w:rFonts w:ascii="Arial" w:hAnsi="Arial" w:cs="Arial"/>
+          <w:sz w:val="16"/>
+          <w:szCs w:val="16"/>
+        </w:rPr>
+        <w:t> </w:t>
+      </w:r>
+      <w:r>
+        <w:rPr>
+          <w:rFonts w:ascii="Arial" w:hAnsi="Arial" w:cs="Arial"/>
+          <w:sz w:val="16"/>
+          <w:szCs w:val="16"/>
+        </w:rPr>
+        <w:t>type="xs:string"&gt;&lt;/xs:element&gt;</w:t>
+      </w:r>
+    </w:p>
+    <w:p>
+      <w:pPr>
+        <w:ind w:left="720"/>
+        <w:rPr>
+          <w:rFonts w:ascii="Arial" w:hAnsi="Arial" w:cs="Arial"/>
+          <w:sz w:val="16"/>
+          <w:szCs w:val="16"/>
+        </w:rPr>
+      </w:pPr>
+      <w:r>
+        <w:rPr>
+          <w:rFonts w:ascii="Arial" w:hAnsi="Arial" w:cs="Arial"/>
+          <w:sz w:val="16"/>
+          <w:szCs w:val="16"/>
+        </w:rPr>
+        <w:t>                                             &lt;/</w:t>
+      </w:r>
+      <w:proofErr w:type="spellStart"/>
+      <w:r>
+        <w:rPr>
+          <w:rFonts w:ascii="Arial" w:hAnsi="Arial" w:cs="Arial"/>
+          <w:sz w:val="16"/>
+          <w:szCs w:val="16"/>
+        </w:rPr>
+        <w:t>xs</w:t>
+      </w:r>
+      <w:proofErr w:type="gramStart"/>
+      <w:r>
+        <w:rPr>
+          <w:rFonts w:ascii="Arial" w:hAnsi="Arial" w:cs="Arial"/>
+          <w:sz w:val="16"/>
+          <w:szCs w:val="16"/>
+        </w:rPr>
+        <w:t>:sequence</w:t>
+      </w:r>
+      <w:proofErr w:type="spellEnd"/>
+      <w:proofErr w:type="gramEnd"/>
+      <w:r>
+        <w:rPr>
+          <w:rFonts w:ascii="Arial" w:hAnsi="Arial" w:cs="Arial"/>
+          <w:sz w:val="16"/>
+          <w:szCs w:val="16"/>
+        </w:rPr>
+        <w:t>&gt;</w:t>
+      </w:r>
+    </w:p>
+    <w:p>
+      <w:pPr>
+        <w:ind w:left="720"/>
+        <w:rPr>
+          <w:rFonts w:ascii="Arial" w:hAnsi="Arial" w:cs="Arial"/>
+          <w:sz w:val="16"/>
+          <w:szCs w:val="16"/>
+        </w:rPr>
+      </w:pPr>
+      <w:r>
+        <w:rPr>
+          <w:rFonts w:ascii="Arial" w:hAnsi="Arial" w:cs="Arial"/>
+          <w:sz w:val="16"/>
+          <w:szCs w:val="16"/>
+        </w:rPr>
+        <w:t>                                      &lt;/</w:t>
+      </w:r>
+      <w:proofErr w:type="spellStart"/>
+      <w:r>
+        <w:rPr>
+          <w:rFonts w:ascii="Arial" w:hAnsi="Arial" w:cs="Arial"/>
+          <w:sz w:val="16"/>
+          <w:szCs w:val="16"/>
+        </w:rPr>
+        <w:t>xs</w:t>
+      </w:r>
+      <w:proofErr w:type="gramStart"/>
+      <w:r>
+        <w:rPr>
+          <w:rFonts w:ascii="Arial" w:hAnsi="Arial" w:cs="Arial"/>
+          <w:sz w:val="16"/>
+          <w:szCs w:val="16"/>
+        </w:rPr>
+        <w:t>:complexType</w:t>
+      </w:r>
+      <w:proofErr w:type="spellEnd"/>
+      <w:proofErr w:type="gramEnd"/>
+      <w:r>
+        <w:rPr>
+          <w:rFonts w:ascii="Arial" w:hAnsi="Arial" w:cs="Arial"/>
+          <w:sz w:val="16"/>
+          <w:szCs w:val="16"/>
+        </w:rPr>
+        <w:t>&gt;</w:t>
+      </w:r>
+    </w:p>
+    <w:p>
+      <w:pPr>
+        <w:ind w:left="720"/>
+        <w:rPr>
+          <w:rFonts w:ascii="Arial" w:hAnsi="Arial" w:cs="Arial"/>
+          <w:sz w:val="16"/>
+          <w:szCs w:val="16"/>
+        </w:rPr>
+      </w:pPr>
+      <w:r>
+        <w:rPr>
+          <w:rFonts w:ascii="Arial" w:hAnsi="Arial" w:cs="Arial"/>
+          <w:sz w:val="16"/>
+          <w:szCs w:val="16"/>
+        </w:rPr>
+        <w:t>                               &lt;/</w:t>
+      </w:r>
+      <w:proofErr w:type="spellStart"/>
+      <w:r>
+        <w:rPr>
+          <w:rFonts w:ascii="Arial" w:hAnsi="Arial" w:cs="Arial"/>
+          <w:sz w:val="16"/>
+          <w:szCs w:val="16"/>
+        </w:rPr>
+        <w:t>xs</w:t>
+      </w:r>
+      <w:proofErr w:type="gramStart"/>
+      <w:r>
+        <w:rPr>
+          <w:rFonts w:ascii="Arial" w:hAnsi="Arial" w:cs="Arial"/>
+          <w:sz w:val="16"/>
+          <w:szCs w:val="16"/>
+        </w:rPr>
+        <w:t>:element</w:t>
+      </w:r>
+      <w:proofErr w:type="spellEnd"/>
+      <w:proofErr w:type="gramEnd"/>
+      <w:r>
+        <w:rPr>
+          <w:rFonts w:ascii="Arial" w:hAnsi="Arial" w:cs="Arial"/>
+          <w:sz w:val="16"/>
+          <w:szCs w:val="16"/>
+        </w:rPr>
+        <w:t>&gt;</w:t>
+      </w:r>
+    </w:p>
+    <w:p>
+      <w:pPr>
+        <w:ind w:left="720"/>
+        <w:rPr>
+          <w:rFonts w:ascii="Arial" w:hAnsi="Arial" w:cs="Arial"/>
+          <w:sz w:val="16"/>
+          <w:szCs w:val="16"/>
+        </w:rPr>
+      </w:pPr>
+      <w:r>
+        <w:rPr>
+          <w:rFonts w:ascii="Arial" w:hAnsi="Arial" w:cs="Arial"/>
+          <w:sz w:val="16"/>
+          <w:szCs w:val="16"/>
+        </w:rPr>
+        <w:t>                        &lt;/</w:t>
+      </w:r>
+      <w:proofErr w:type="spellStart"/>
+      <w:r>
+        <w:rPr>
+          <w:rFonts w:ascii="Arial" w:hAnsi="Arial" w:cs="Arial"/>
+          <w:sz w:val="16"/>
+          <w:szCs w:val="16"/>
+        </w:rPr>
+        <w:t>xs</w:t>
+      </w:r>
+      <w:proofErr w:type="gramStart"/>
+      <w:r>
+        <w:rPr>
+          <w:rFonts w:ascii="Arial" w:hAnsi="Arial" w:cs="Arial"/>
+          <w:sz w:val="16"/>
+          <w:szCs w:val="16"/>
+        </w:rPr>
+        <w:t>:sequence</w:t>
+      </w:r>
+      <w:proofErr w:type="spellEnd"/>
+      <w:proofErr w:type="gramEnd"/>
+      <w:r>
+        <w:rPr>
+          <w:rFonts w:ascii="Arial" w:hAnsi="Arial" w:cs="Arial"/>
+          <w:sz w:val="16"/>
+          <w:szCs w:val="16"/>
+        </w:rPr>
+        <w:t>&gt;</w:t>
+      </w:r>
+    </w:p>
+    <w:p>
+      <w:pPr>
+        <w:ind w:left="720"/>
+        <w:rPr>
+          <w:rFonts w:ascii="Arial" w:hAnsi="Arial" w:cs="Arial"/>
+          <w:sz w:val="16"/>
+          <w:szCs w:val="16"/>
+        </w:rPr>
+      </w:pPr>
+      <w:r>
+        <w:rPr>
+          <w:rFonts w:ascii="Arial" w:hAnsi="Arial" w:cs="Arial"/>
+          <w:sz w:val="16"/>
+          <w:szCs w:val="16"/>
+        </w:rPr>
+        <w:t>                 &lt;/</w:t>
+      </w:r>
+      <w:proofErr w:type="spellStart"/>
+      <w:r>
+        <w:rPr>
+          <w:rFonts w:ascii="Arial" w:hAnsi="Arial" w:cs="Arial"/>
+          <w:sz w:val="16"/>
+          <w:szCs w:val="16"/>
+        </w:rPr>
+        <w:t>xs</w:t>
+      </w:r>
+      <w:proofErr w:type="gramStart"/>
+      <w:r>
+        <w:rPr>
+          <w:rFonts w:ascii="Arial" w:hAnsi="Arial" w:cs="Arial"/>
+          <w:sz w:val="16"/>
+          <w:szCs w:val="16"/>
+        </w:rPr>
+        <w:t>:complexType</w:t>
+      </w:r>
+      <w:proofErr w:type="spellEnd"/>
+      <w:proofErr w:type="gramEnd"/>
+      <w:r>
+        <w:rPr>
+          <w:rFonts w:ascii="Arial" w:hAnsi="Arial" w:cs="Arial"/>
+          <w:sz w:val="16"/>
+          <w:szCs w:val="16"/>
+        </w:rPr>
+        <w:t>&gt;</w:t>
+      </w:r>
+    </w:p>
+    <w:p>
+      <w:pPr>
+        <w:ind w:left="720"/>
+        <w:rPr>
+          <w:rFonts w:ascii="Arial" w:hAnsi="Arial" w:cs="Arial"/>
+          <w:sz w:val="16"/>
+          <w:szCs w:val="16"/>
+        </w:rPr>
+      </w:pPr>
+      <w:r>
+        <w:rPr>
+          <w:rFonts w:ascii="Arial" w:hAnsi="Arial" w:cs="Arial"/>
+          <w:sz w:val="16"/>
+          <w:szCs w:val="16"/>
+        </w:rPr>
+        <w:t>          &lt;/</w:t>
+      </w:r>
+      <w:proofErr w:type="spellStart"/>
+      <w:r>
+        <w:rPr>
+          <w:rFonts w:ascii="Arial" w:hAnsi="Arial" w:cs="Arial"/>
+          <w:sz w:val="16"/>
+          <w:szCs w:val="16"/>
+        </w:rPr>
+        <w:t>xs</w:t>
+      </w:r>
+      <w:proofErr w:type="gramStart"/>
+      <w:r>
+        <w:rPr>
+          <w:rFonts w:ascii="Arial" w:hAnsi="Arial" w:cs="Arial"/>
+          <w:sz w:val="16"/>
+          <w:szCs w:val="16"/>
+        </w:rPr>
+        <w:t>:element</w:t>
+      </w:r>
+      <w:proofErr w:type="spellEnd"/>
+      <w:proofErr w:type="gramEnd"/>
+      <w:r>
+        <w:rPr>
+          <w:rFonts w:ascii="Arial" w:hAnsi="Arial" w:cs="Arial"/>
+          <w:sz w:val="16"/>
+          <w:szCs w:val="16"/>
+        </w:rPr>
+        <w:t>&gt;</w:t>
+      </w:r>
+    </w:p>
+    <w:p>
+      <w:pPr>
+        <w:ind w:left="720"/>
+        <w:rPr>
+          <w:rFonts w:ascii="Arial" w:hAnsi="Arial" w:cs="Arial"/>
+          <w:sz w:val="16"/>
+          <w:szCs w:val="16"/>
+        </w:rPr>
+      </w:pPr>
+      <w:r>
+        <w:rPr>
+          <w:rFonts w:ascii="Arial" w:hAnsi="Arial" w:cs="Arial"/>
+          <w:sz w:val="16"/>
+          <w:szCs w:val="16"/>
+        </w:rPr>
+        <w:t>   &lt;/</w:t>
+      </w:r>
+      <w:proofErr w:type="spellStart"/>
+      <w:r>
+        <w:rPr>
+          <w:rFonts w:ascii="Arial" w:hAnsi="Arial" w:cs="Arial"/>
+          <w:sz w:val="16"/>
+          <w:szCs w:val="16"/>
+        </w:rPr>
+        <w:t>xs</w:t>
+      </w:r>
+      <w:proofErr w:type="gramStart"/>
+      <w:r>
+        <w:rPr>
+          <w:rFonts w:ascii="Arial" w:hAnsi="Arial" w:cs="Arial"/>
+          <w:sz w:val="16"/>
+          <w:szCs w:val="16"/>
+        </w:rPr>
+        <w:t>:schema</w:t>
+      </w:r>
+      <w:proofErr w:type="spellEnd"/>
+      <w:proofErr w:type="gramEnd"/>
+      <w:r>
+        <w:rPr>
+          <w:rFonts w:ascii="Arial" w:hAnsi="Arial" w:cs="Arial"/>
+          <w:sz w:val="16"/>
+          <w:szCs w:val="16"/>
+        </w:rPr>
+        <w:t>&gt;</w:t>
+      </w:r>
+    </w:p>
+    <w:p>
+      <w:pPr>
+        <w:rPr>
+          <w:sz w:val="20"/>
+          <w:szCs w:val="20"/>
+        </w:rPr>
+      </w:pPr>
+    </w:p>
+    <w:p>
+      <w:pPr>
+        <w:rPr>
+          <w:sz w:val="20"/>
+          <w:szCs w:val="20"/>
+        </w:rPr>
+      </w:pPr>
+    </w:p>
+    <w:p>
+      <w:pPr>
+        <w:rPr>
+          <w:sz w:val="20"/>
+          <w:szCs w:val="20"/>
+        </w:rPr>
+      </w:pPr>
+    </w:p>
+    <w:p>
+      <w:pPr>
+        <w:rPr>
+          <w:sz w:val="20"/>
+          <w:szCs w:val="20"/>
+        </w:rPr>
+      </w:pPr>
+    </w:p>
+    <w:p>
+      <w:pPr>
+        <w:rPr>
+          <w:sz w:val="20"/>
+          <w:szCs w:val="20"/>
+        </w:rPr>
+      </w:pPr>
+    </w:p>
+    <w:p>
+      <w:pPr>
+        <w:rPr>
+          <w:sz w:val="20"/>
+          <w:szCs w:val="20"/>
+        </w:rPr>
+      </w:pPr>
+    </w:p>
+    <w:p>
+      <w:pPr>
+        <w:rPr>
+          <w:sz w:val="20"/>
+          <w:szCs w:val="20"/>
+        </w:rPr>
+      </w:pPr>
+    </w:p>
+    <w:p>
+      <w:pPr>
+        <w:rPr>
+          <w:sz w:val="20"/>
+          <w:szCs w:val="20"/>
+        </w:rPr>
+      </w:pPr>
+    </w:p>
+    <w:p>
+      <w:pPr>
+        <w:rPr>
+          <w:sz w:val="20"/>
+          <w:szCs w:val="20"/>
+        </w:rPr>
+      </w:pPr>
+    </w:p>
+    <w:p>
+      <w:pPr>
+        <w:rPr>
+          <w:sz w:val="20"/>
+          <w:szCs w:val="20"/>
+        </w:rPr>
+      </w:pPr>
+    </w:p>
+    <w:p>
+      <w:pPr>
+        <w:rPr>
+          <w:sz w:val="20"/>
+          <w:szCs w:val="20"/>
+        </w:rPr>
+      </w:pPr>
+    </w:p>
+    <w:p>
+      <w:pPr>
+        <w:rPr>
+          <w:sz w:val="20"/>
+          <w:szCs w:val="20"/>
+        </w:rPr>
+      </w:pPr>
+    </w:p>
+    <w:p>
+      <w:pPr>
+        <w:rPr>
+          <w:sz w:val="20"/>
+          <w:szCs w:val="20"/>
+        </w:rPr>
+      </w:pPr>
+    </w:p>
+    <w:p>
+      <w:pPr>
+        <w:rPr>
+          <w:sz w:val="20"/>
+          <w:szCs w:val="20"/>
+        </w:rPr>
+      </w:pPr>
+    </w:p>
+    <w:p>
+      <w:pPr>
+        <w:rPr>
+          <w:sz w:val="20"/>
+          <w:szCs w:val="20"/>
+        </w:rPr>
+      </w:pPr>
+    </w:p>
+    <w:p>
+      <w:pPr>
+        <w:rPr>
+          <w:sz w:val="20"/>
+          <w:szCs w:val="20"/>
+        </w:rPr>
+      </w:pPr>
+    </w:p>
+    <w:p>
+      <w:pPr>
+        <w:rPr>
+          <w:sz w:val="20"/>
+          <w:szCs w:val="20"/>
+        </w:rPr>
+      </w:pPr>
+    </w:p>
+    <w:p>
+      <w:pPr>
+        <w:rPr>
+          <w:sz w:val="20"/>
+          <w:szCs w:val="20"/>
+        </w:rPr>
+      </w:pPr>
+    </w:p>
+    <w:p>
+      <w:pPr>
+        <w:rPr>
+          <w:sz w:val="20"/>
+          <w:szCs w:val="20"/>
+        </w:rPr>
+      </w:pPr>
+    </w:p>
+    <w:p>
+      <w:pPr>
+        <w:rPr>
+          <w:sz w:val="20"/>
+          <w:szCs w:val="20"/>
+        </w:rPr>
+      </w:pPr>
+    </w:p>
+    <w:p>
+      <w:pPr>
+        <w:rPr>
+          <w:sz w:val="20"/>
+          <w:szCs w:val="20"/>
+        </w:rPr>
+      </w:pPr>
+    </w:p>
+    <w:p>
+      <w:pPr>
+        <w:rPr>
+          <w:sz w:val="20"/>
+          <w:szCs w:val="20"/>
+        </w:rPr>
+      </w:pPr>
+    </w:p>
+    <w:p>
+      <w:pPr>
+        <w:rPr>
+          <w:sz w:val="20"/>
+          <w:szCs w:val="20"/>
         </w:rPr>
       </w:pPr>
     </w:p>
@@ -48397,12 +49492,11 @@
       <w:pPr>
         <w:pStyle w:val="Heading1a"/>
       </w:pPr>
-      <w:bookmarkStart w:id="27" w:name="_Toc433020292"/>
-      <w:r>
-        <w:lastRenderedPageBreak/>
+      <w:bookmarkStart w:id="28" w:name="_Toc434396431"/>
+      <w:r>
         <w:t>health-check</w:t>
       </w:r>
-      <w:bookmarkEnd w:id="27"/>
+      <w:bookmarkEnd w:id="28"/>
     </w:p>
     <w:p>
       <w:pPr>
@@ -48485,7 +49579,7 @@
           <w:numId w:val="37"/>
         </w:numPr>
       </w:pPr>
-      <w:bookmarkStart w:id="28" w:name="_Toc433020293"/>
+      <w:bookmarkStart w:id="29" w:name="_Toc434396432"/>
       <w:r>
         <w:t>Discovery and Refresh</w:t>
       </w:r>
@@ -48495,13 +49589,13 @@
       <w:r>
         <w:t xml:space="preserve"> information</w:t>
       </w:r>
-      <w:bookmarkEnd w:id="28"/>
+      <w:bookmarkEnd w:id="29"/>
     </w:p>
     <w:p>
       <w:pPr>
         <w:pStyle w:val="Heading3a"/>
       </w:pPr>
-      <w:bookmarkStart w:id="29" w:name="_Toc433020294"/>
+      <w:bookmarkStart w:id="30" w:name="_Toc434396433"/>
       <w:proofErr w:type="spellStart"/>
       <w:r>
         <w:t>Catalog</w:t>
@@ -48518,7 +49612,7 @@
       <w:r>
         <w:t>: Discovery &amp; Update</w:t>
       </w:r>
-      <w:bookmarkEnd w:id="29"/>
+      <w:bookmarkEnd w:id="30"/>
     </w:p>
     <w:p>
       <w:pPr>
@@ -48945,11 +50039,11 @@
       <w:pPr>
         <w:pStyle w:val="Heading3a"/>
       </w:pPr>
-      <w:bookmarkStart w:id="30" w:name="_Toc433020295"/>
+      <w:bookmarkStart w:id="31" w:name="_Toc434396434"/>
       <w:r>
         <w:t>Collect Database Status &amp; Details</w:t>
       </w:r>
-      <w:bookmarkEnd w:id="30"/>
+      <w:bookmarkEnd w:id="31"/>
     </w:p>
     <w:p>
       <w:pPr>
@@ -49066,11 +50160,11 @@
       <w:pPr>
         <w:pStyle w:val="Heading3a"/>
       </w:pPr>
-      <w:bookmarkStart w:id="31" w:name="_Toc433020296"/>
+      <w:bookmarkStart w:id="32" w:name="_Toc434396435"/>
       <w:r>
         <w:t>Collect SQL Server Agent job status</w:t>
       </w:r>
-      <w:bookmarkEnd w:id="31"/>
+      <w:bookmarkEnd w:id="32"/>
     </w:p>
     <w:p>
       <w:pPr>
@@ -49126,11 +50220,11 @@
       <w:pPr>
         <w:pStyle w:val="Heading3a"/>
       </w:pPr>
-      <w:bookmarkStart w:id="32" w:name="_Toc433020297"/>
+      <w:bookmarkStart w:id="33" w:name="_Toc434396436"/>
       <w:r>
         <w:t>Collect Disk Space Usage information</w:t>
       </w:r>
-      <w:bookmarkEnd w:id="32"/>
+      <w:bookmarkEnd w:id="33"/>
     </w:p>
     <w:p>
       <w:pPr>
@@ -49274,7 +50368,7 @@
       <w:pPr>
         <w:pStyle w:val="Heading3a"/>
       </w:pPr>
-      <w:bookmarkStart w:id="33" w:name="_Toc433020298"/>
+      <w:bookmarkStart w:id="34" w:name="_Toc434396437"/>
       <w:r>
         <w:t xml:space="preserve">Collect </w:t>
       </w:r>
@@ -49289,7 +50383,7 @@
       <w:r>
         <w:t xml:space="preserve"> Messages</w:t>
       </w:r>
-      <w:bookmarkEnd w:id="33"/>
+      <w:bookmarkEnd w:id="34"/>
     </w:p>
     <w:p>
       <w:pPr>
@@ -49520,7 +50614,7 @@
       <w:pPr>
         <w:pStyle w:val="Heading3a"/>
       </w:pPr>
-      <w:bookmarkStart w:id="34" w:name="_Toc433020299"/>
+      <w:bookmarkStart w:id="35" w:name="_Toc434396438"/>
       <w:r>
         <w:t xml:space="preserve">Collect </w:t>
       </w:r>
@@ -49530,7 +50624,7 @@
       <w:r>
         <w:t xml:space="preserve"> Messages</w:t>
       </w:r>
-      <w:bookmarkEnd w:id="34"/>
+      <w:bookmarkEnd w:id="35"/>
     </w:p>
     <w:p>
       <w:pPr>
@@ -49726,7 +50820,7 @@
       <w:pPr>
         <w:pStyle w:val="Heading3a"/>
       </w:pPr>
-      <w:bookmarkStart w:id="35" w:name="_Toc433020300"/>
+      <w:bookmarkStart w:id="36" w:name="_Toc434396439"/>
       <w:r>
         <w:t xml:space="preserve">Collect </w:t>
       </w:r>
@@ -49736,7 +50830,7 @@
       <w:r>
         <w:t>Event Messages</w:t>
       </w:r>
-      <w:bookmarkEnd w:id="35"/>
+      <w:bookmarkEnd w:id="36"/>
     </w:p>
     <w:p>
       <w:pPr>
@@ -49877,11 +50971,11 @@
       <w:pPr>
         <w:pStyle w:val="Heading2a"/>
       </w:pPr>
-      <w:bookmarkStart w:id="36" w:name="_Toc433020301"/>
+      <w:bookmarkStart w:id="37" w:name="_Toc434396440"/>
       <w:r>
         <w:t>Generate Reports</w:t>
       </w:r>
-      <w:bookmarkEnd w:id="36"/>
+      <w:bookmarkEnd w:id="37"/>
     </w:p>
     <w:p>
       <w:pPr>
@@ -50120,14 +51214,14 @@
           <w:i w:val="0"/>
         </w:rPr>
       </w:pPr>
-      <w:bookmarkStart w:id="37" w:name="_Toc433020302"/>
+      <w:bookmarkStart w:id="38" w:name="_Toc434396441"/>
       <w:r>
         <w:rPr>
           <w:i w:val="0"/>
         </w:rPr>
         <w:t>Modules</w:t>
       </w:r>
-      <w:bookmarkEnd w:id="37"/>
+      <w:bookmarkEnd w:id="38"/>
     </w:p>
     <w:p>
       <w:pPr>
@@ -50190,11 +51284,11 @@
       <w:r>
         <w:t xml:space="preserve"> </w:t>
       </w:r>
-      <w:bookmarkStart w:id="38" w:name="_Toc433020303"/>
+      <w:bookmarkStart w:id="39" w:name="_Toc434396442"/>
       <w:r>
         <w:t>Instance Availability</w:t>
       </w:r>
-      <w:bookmarkEnd w:id="38"/>
+      <w:bookmarkEnd w:id="39"/>
     </w:p>
     <w:p>
       <w:pPr>
@@ -50349,11 +51443,11 @@
       <w:r>
         <w:t xml:space="preserve"> </w:t>
       </w:r>
-      <w:bookmarkStart w:id="39" w:name="_Toc433020304"/>
+      <w:bookmarkStart w:id="40" w:name="_Toc434396443"/>
       <w:r>
         <w:t>Databases Status</w:t>
       </w:r>
-      <w:bookmarkEnd w:id="39"/>
+      <w:bookmarkEnd w:id="40"/>
     </w:p>
     <w:p>
       <w:pPr>
@@ -50409,11 +51503,11 @@
       <w:r>
         <w:t xml:space="preserve"> </w:t>
       </w:r>
-      <w:bookmarkStart w:id="40" w:name="_Toc433020305"/>
+      <w:bookmarkStart w:id="41" w:name="_Toc434396444"/>
       <w:r>
         <w:t>SQL Server Agent Jobs Status</w:t>
       </w:r>
-      <w:bookmarkEnd w:id="40"/>
+      <w:bookmarkEnd w:id="41"/>
     </w:p>
     <w:p>
       <w:pPr>
@@ -50475,11 +51569,11 @@
       <w:r>
         <w:t xml:space="preserve"> </w:t>
       </w:r>
-      <w:bookmarkStart w:id="41" w:name="_Toc433020306"/>
+      <w:bookmarkStart w:id="42" w:name="_Toc434396445"/>
       <w:r>
         <w:t>Disk Space Information</w:t>
       </w:r>
-      <w:bookmarkEnd w:id="41"/>
+      <w:bookmarkEnd w:id="42"/>
     </w:p>
     <w:p>
       <w:pPr>
@@ -50581,7 +51675,7 @@
       <w:r>
         <w:t xml:space="preserve"> </w:t>
       </w:r>
-      <w:bookmarkStart w:id="42" w:name="_Toc433020307"/>
+      <w:bookmarkStart w:id="43" w:name="_Toc434396446"/>
       <w:proofErr w:type="spellStart"/>
       <w:r>
         <w:t>Errorlog</w:t>
@@ -50590,7 +51684,7 @@
       <w:r>
         <w:t xml:space="preserve"> Messages</w:t>
       </w:r>
-      <w:bookmarkEnd w:id="42"/>
+      <w:bookmarkEnd w:id="43"/>
     </w:p>
     <w:p>
       <w:pPr>
@@ -50686,14 +51780,14 @@
       <w:r>
         <w:t xml:space="preserve"> </w:t>
       </w:r>
-      <w:bookmarkStart w:id="43" w:name="_Toc433020308"/>
+      <w:bookmarkStart w:id="44" w:name="_Toc434396447"/>
       <w:r>
         <w:t xml:space="preserve">OS Event </w:t>
       </w:r>
       <w:r>
         <w:t>Messages</w:t>
       </w:r>
-      <w:bookmarkEnd w:id="43"/>
+      <w:bookmarkEnd w:id="44"/>
     </w:p>
     <w:p>
       <w:pPr>
@@ -50788,14 +51882,14 @@
           <w:i w:val="0"/>
         </w:rPr>
       </w:pPr>
-      <w:bookmarkStart w:id="44" w:name="_Toc433020309"/>
+      <w:bookmarkStart w:id="45" w:name="_Toc434396448"/>
       <w:r>
         <w:rPr>
           <w:i w:val="0"/>
         </w:rPr>
         <w:t>Potential Issues</w:t>
       </w:r>
-      <w:bookmarkEnd w:id="44"/>
+      <w:bookmarkEnd w:id="45"/>
     </w:p>
     <w:p>
       <w:pPr>
@@ -50823,11 +51917,11 @@
       <w:r>
         <w:t xml:space="preserve"> </w:t>
       </w:r>
-      <w:bookmarkStart w:id="45" w:name="_Toc433020310"/>
+      <w:bookmarkStart w:id="46" w:name="_Toc434396449"/>
       <w:r>
         <w:t>Offline Databases</w:t>
       </w:r>
-      <w:bookmarkEnd w:id="45"/>
+      <w:bookmarkEnd w:id="46"/>
     </w:p>
     <w:p>
       <w:pPr>
@@ -50942,11 +52036,11 @@
       <w:r>
         <w:t xml:space="preserve"> </w:t>
       </w:r>
-      <w:bookmarkStart w:id="46" w:name="_Toc433020311"/>
+      <w:bookmarkStart w:id="47" w:name="_Toc434396450"/>
       <w:r>
         <w:t>SQL Server Agent Job Failures</w:t>
       </w:r>
-      <w:bookmarkEnd w:id="46"/>
+      <w:bookmarkEnd w:id="47"/>
     </w:p>
     <w:p>
       <w:pPr>
@@ -51026,11 +52120,11 @@
       <w:r>
         <w:t xml:space="preserve"> </w:t>
       </w:r>
-      <w:bookmarkStart w:id="47" w:name="_Toc433020312"/>
+      <w:bookmarkStart w:id="48" w:name="_Toc434396451"/>
       <w:r>
         <w:t>Long Running SQL Agent Jobs</w:t>
       </w:r>
-      <w:bookmarkEnd w:id="47"/>
+      <w:bookmarkEnd w:id="48"/>
     </w:p>
     <w:p>
       <w:pPr>
@@ -51094,11 +52188,11 @@
       <w:r>
         <w:t xml:space="preserve"> </w:t>
       </w:r>
-      <w:bookmarkStart w:id="48" w:name="_Toc433020313"/>
+      <w:bookmarkStart w:id="49" w:name="_Toc434396452"/>
       <w:r>
         <w:t>Low Free Disk Space</w:t>
       </w:r>
-      <w:bookmarkEnd w:id="48"/>
+      <w:bookmarkEnd w:id="49"/>
     </w:p>
     <w:p>
       <w:pPr>
@@ -51201,14 +52295,13 @@
         <w:jc w:val="both"/>
       </w:pPr>
       <w:r>
-        <w:lastRenderedPageBreak/>
         <w:t xml:space="preserve"> </w:t>
       </w:r>
-      <w:bookmarkStart w:id="49" w:name="_Toc433020314"/>
+      <w:bookmarkStart w:id="50" w:name="_Toc434396453"/>
       <w:r>
         <w:t>Outdated Backup for Databases</w:t>
       </w:r>
-      <w:bookmarkEnd w:id="49"/>
+      <w:bookmarkEnd w:id="50"/>
     </w:p>
     <w:p>
       <w:pPr>
@@ -51329,11 +52422,11 @@
       <w:r>
         <w:t xml:space="preserve"> </w:t>
       </w:r>
-      <w:bookmarkStart w:id="50" w:name="_Toc433020315"/>
+      <w:bookmarkStart w:id="51" w:name="_Toc434396454"/>
       <w:r>
         <w:t>Outdated DBCC CHECKDB Databases</w:t>
       </w:r>
-      <w:bookmarkEnd w:id="50"/>
+      <w:bookmarkEnd w:id="51"/>
     </w:p>
     <w:p>
       <w:pPr>
@@ -51471,11 +52564,11 @@
         <w:ind w:left="1701" w:hanging="621"/>
         <w:jc w:val="both"/>
       </w:pPr>
-      <w:bookmarkStart w:id="51" w:name="_Toc433020316"/>
+      <w:bookmarkStart w:id="52" w:name="_Toc434396455"/>
       <w:r>
         <w:t>Frequently Fragmented Indexes</w:t>
       </w:r>
-      <w:bookmarkEnd w:id="51"/>
+      <w:bookmarkEnd w:id="52"/>
     </w:p>
     <w:p>
       <w:pPr>
@@ -51685,7 +52778,7 @@
       <w:r>
         <w:t xml:space="preserve"> </w:t>
       </w:r>
-      <w:bookmarkStart w:id="52" w:name="_Toc433020317"/>
+      <w:bookmarkStart w:id="53" w:name="_Toc434396456"/>
       <w:proofErr w:type="spellStart"/>
       <w:r>
         <w:t>Errorlog</w:t>
@@ -51694,7 +52787,7 @@
       <w:r>
         <w:t xml:space="preserve"> Messages</w:t>
       </w:r>
-      <w:bookmarkEnd w:id="52"/>
+      <w:bookmarkEnd w:id="53"/>
     </w:p>
     <w:p>
       <w:pPr>
@@ -51900,11 +52993,11 @@
       <w:r>
         <w:t xml:space="preserve"> </w:t>
       </w:r>
-      <w:bookmarkStart w:id="53" w:name="_Toc433020318"/>
+      <w:bookmarkStart w:id="54" w:name="_Toc434396457"/>
       <w:r>
         <w:t>Big Size for System Databases</w:t>
       </w:r>
-      <w:bookmarkEnd w:id="53"/>
+      <w:bookmarkEnd w:id="54"/>
     </w:p>
     <w:p>
       <w:pPr>
@@ -52082,11 +53175,11 @@
       <w:r>
         <w:t xml:space="preserve"> </w:t>
       </w:r>
-      <w:bookmarkStart w:id="54" w:name="_Toc433020319"/>
+      <w:bookmarkStart w:id="55" w:name="_Toc434396458"/>
       <w:r>
         <w:t>Big Size for Database Log Files</w:t>
       </w:r>
-      <w:bookmarkEnd w:id="54"/>
+      <w:bookmarkEnd w:id="55"/>
     </w:p>
     <w:p>
       <w:pPr>
@@ -52158,11 +53251,11 @@
       <w:r>
         <w:t xml:space="preserve"> </w:t>
       </w:r>
-      <w:bookmarkStart w:id="55" w:name="_Toc433020320"/>
+      <w:bookmarkStart w:id="56" w:name="_Toc434396459"/>
       <w:r>
         <w:t>Databases with Auto Close / Shrink</w:t>
       </w:r>
-      <w:bookmarkEnd w:id="55"/>
+      <w:bookmarkEnd w:id="56"/>
     </w:p>
     <w:p>
       <w:pPr>
@@ -52241,11 +53334,11 @@
       <w:r>
         <w:t xml:space="preserve"> </w:t>
       </w:r>
-      <w:bookmarkStart w:id="56" w:name="_Toc433020321"/>
+      <w:bookmarkStart w:id="57" w:name="_Toc434396460"/>
       <w:r>
         <w:t>Low Usage of Data Space</w:t>
       </w:r>
-      <w:bookmarkEnd w:id="56"/>
+      <w:bookmarkEnd w:id="57"/>
     </w:p>
     <w:p>
       <w:pPr>
@@ -52333,11 +53426,11 @@
       <w:r>
         <w:t xml:space="preserve"> </w:t>
       </w:r>
-      <w:bookmarkStart w:id="57" w:name="_Toc433020322"/>
+      <w:bookmarkStart w:id="58" w:name="_Toc434396461"/>
       <w:r>
         <w:t>High Usage of Log Space</w:t>
       </w:r>
-      <w:bookmarkEnd w:id="57"/>
+      <w:bookmarkEnd w:id="58"/>
     </w:p>
     <w:p>
       <w:pPr>
@@ -52401,11 +53494,11 @@
       <w:r>
         <w:t xml:space="preserve"> </w:t>
       </w:r>
-      <w:bookmarkStart w:id="58" w:name="_Toc433020323"/>
+      <w:bookmarkStart w:id="59" w:name="_Toc434396462"/>
       <w:r>
         <w:t>Log vs. Data – Allocated Size</w:t>
       </w:r>
-      <w:bookmarkEnd w:id="58"/>
+      <w:bookmarkEnd w:id="59"/>
     </w:p>
     <w:p>
       <w:pPr>
@@ -52478,11 +53571,11 @@
       <w:r>
         <w:t xml:space="preserve"> </w:t>
       </w:r>
-      <w:bookmarkStart w:id="59" w:name="_Toc433020324"/>
+      <w:bookmarkStart w:id="60" w:name="_Toc434396463"/>
       <w:r>
         <w:t>Databases with Fixed File(s) Size</w:t>
       </w:r>
-      <w:bookmarkEnd w:id="59"/>
+      <w:bookmarkEnd w:id="60"/>
     </w:p>
     <w:p>
       <w:pPr>
@@ -52539,14 +53632,13 @@
         <w:jc w:val="both"/>
       </w:pPr>
       <w:r>
-        <w:lastRenderedPageBreak/>
         <w:t xml:space="preserve"> </w:t>
       </w:r>
-      <w:bookmarkStart w:id="60" w:name="_Toc433020325"/>
+      <w:bookmarkStart w:id="61" w:name="_Toc434396464"/>
       <w:r>
         <w:t>Databases with Improper Page Verify Option</w:t>
       </w:r>
-      <w:bookmarkEnd w:id="60"/>
+      <w:bookmarkEnd w:id="61"/>
     </w:p>
     <w:p>
       <w:pPr>
@@ -52809,24 +53901,24 @@
       <w:pPr>
         <w:pStyle w:val="Heading2a"/>
       </w:pPr>
-      <w:bookmarkStart w:id="61" w:name="_Toc433020326"/>
+      <w:bookmarkStart w:id="62" w:name="_Toc434396465"/>
       <w:r>
         <w:t>Report Configuration options</w:t>
       </w:r>
-      <w:bookmarkEnd w:id="61"/>
+      <w:bookmarkEnd w:id="62"/>
     </w:p>
     <w:p>
       <w:pPr>
         <w:pStyle w:val="Heading3a"/>
       </w:pPr>
-      <w:bookmarkStart w:id="62" w:name="_Toc433020327"/>
+      <w:bookmarkStart w:id="63" w:name="_Toc434396466"/>
       <w:r>
         <w:t>Reports path and</w:t>
       </w:r>
       <w:r>
         <w:t xml:space="preserve"> email distribution list</w:t>
       </w:r>
-      <w:bookmarkEnd w:id="62"/>
+      <w:bookmarkEnd w:id="63"/>
     </w:p>
     <w:p>
       <w:pPr>
@@ -54603,11 +55695,11 @@
       <w:pPr>
         <w:pStyle w:val="Heading3a"/>
       </w:pPr>
-      <w:bookmarkStart w:id="63" w:name="_Toc433020328"/>
+      <w:bookmarkStart w:id="64" w:name="_Toc434396467"/>
       <w:r>
         <w:t>Configuration Thresholds and Options</w:t>
       </w:r>
-      <w:bookmarkEnd w:id="63"/>
+      <w:bookmarkEnd w:id="64"/>
     </w:p>
     <w:p>
       <w:pPr>
@@ -56001,6 +57093,7 @@
                 <w:sz w:val="16"/>
                 <w:szCs w:val="16"/>
               </w:rPr>
+              <w:lastRenderedPageBreak/>
               <w:t>User Database BACKUP Age (days)</w:t>
             </w:r>
           </w:p>
@@ -56235,7 +57328,6 @@
                 <w:sz w:val="16"/>
                 <w:szCs w:val="16"/>
               </w:rPr>
-              <w:lastRenderedPageBreak/>
               <w:t>User Database DBCC CHECKDB Age (days)</w:t>
             </w:r>
           </w:p>
@@ -57868,7 +58960,7 @@
         </mc:Choice>
         <mc:Fallback>
           <w:pict>
-            <v:line w14:anchorId="2D8C71B0" id="Line 8" o:spid="_x0000_s1026" style="position:absolute;z-index:251658240;visibility:visible;mso-wrap-style:square;mso-width-percent:0;mso-height-percent:0;mso-wrap-distance-left:9pt;mso-wrap-distance-top:0;mso-wrap-distance-right:9pt;mso-wrap-distance-bottom:0;mso-position-horizontal:absolute;mso-position-horizontal-relative:text;mso-position-vertical:absolute;mso-position-vertical-relative:text;mso-width-percent:0;mso-height-percent:0;mso-width-relative:page;mso-height-relative:page" from="0,-.8pt" to="481.65pt,-.8pt" o:gfxdata="UEsDBBQABgAIAAAAIQC2gziS/gAAAOEBAAATAAAAW0NvbnRlbnRfVHlwZXNdLnhtbJSRQU7DMBBF&#10;90jcwfIWJU67QAgl6YK0S0CoHGBkTxKLZGx5TGhvj5O2G0SRWNoz/78nu9wcxkFMGNg6quQqL6RA&#10;0s5Y6ir5vt9lD1JwBDIwOMJKHpHlpr69KfdHjyxSmriSfYz+USnWPY7AufNIadK6MEJMx9ApD/oD&#10;OlTrorhX2lFEilmcO2RdNtjC5xDF9pCuTyYBB5bi6bQ4syoJ3g9WQ0ymaiLzg5KdCXlKLjvcW893&#10;SUOqXwnz5DrgnHtJTxOsQfEKIT7DmDSUCaxw7Rqn8787ZsmRM9e2VmPeBN4uqYvTtW7jvijg9N/y&#10;JsXecLq0q+WD6m8AAAD//wMAUEsDBBQABgAIAAAAIQA4/SH/1gAAAJQBAAALAAAAX3JlbHMvLnJl&#10;bHOkkMFqwzAMhu+DvYPRfXGawxijTi+j0GvpHsDYimMaW0Yy2fr2M4PBMnrbUb/Q94l/f/hMi1qR&#10;JVI2sOt6UJgd+ZiDgffL8ekFlFSbvV0oo4EbChzGx4f9GRdb25HMsYhqlCwG5lrLq9biZkxWOiqY&#10;22YiTra2kYMu1l1tQD30/bPm3wwYN0x18gb45AdQl1tp5j/sFB2T0FQ7R0nTNEV3j6o9feQzro1i&#10;OWA14Fm+Q8a1a8+Bvu/d/dMb2JY5uiPbhG/ktn4cqGU/er3pcvwCAAD//wMAUEsDBBQABgAIAAAA&#10;IQADyRXjEQIAACgEAAAOAAAAZHJzL2Uyb0RvYy54bWysU8GO2jAQvVfqP1i+QxIaKESEVZVAL7SL&#10;tNsPMLZDrDq2ZRsCqvrvHRuC2PZSVc3BGXtmnt/MGy+fzp1EJ26d0KrE2TjFiCuqmVCHEn973Yzm&#10;GDlPFCNSK17iC3f4afX+3bI3BZ/oVkvGLQIQ5YrelLj13hRJ4mjLO+LG2nAFzkbbjnjY2kPCLOkB&#10;vZPJJE1nSa8tM1ZT7hyc1lcnXkX8puHUPzeN4x7JEgM3H1cb131Yk9WSFAdLTCvojQb5BxYdEQou&#10;vUPVxBN0tOIPqE5Qq51u/JjqLtFNIyiPNUA1WfpbNS8tMTzWAs1x5t4m9/9g6dfTziLBQDuMFOlA&#10;oq1QHM1DZ3rjCgio1M6G2uhZvZitpt8dUrpqiTrwyPD1YiAtCxnJm5SwcQbw9/0XzSCGHL2ObTo3&#10;tguQ0AB0jmpc7mrws0cUDmdZNltMpxjRwZeQYkg01vnPXHcoGCWWwDkCk9PW+UCEFENIuEfpjZAy&#10;ii0V6ku8mE6mMcFpKVhwhjBnD/tKWnQiYVziF6sCz2OY1UfFIljLCVvfbE+EvNpwuVQBD0oBOjfr&#10;Og8/FuliPV/P81E+ma1HeVrXo0+bKh/NNtnHaf2hrqo6+xmoZXnRCsa4CuyG2czyv9P+9kquU3Wf&#10;znsbkrfosV9AdvhH0lHLIN91EPaaXXZ20BjGMQbfnk6Y98c92I8PfPULAAD//wMAUEsDBBQABgAI&#10;AAAAIQBBTnb52wAAAAYBAAAPAAAAZHJzL2Rvd25yZXYueG1sTI/BTsMwEETvSPyDtUhcqtZpI0WQ&#10;xqkQkBsXCojrNt4mEfE6jd028PUs4gDHnRnNvC02k+vVicbQeTawXCSgiGtvO24MvL5U8xtQISJb&#10;7D2TgU8KsCkvLwrMrT/zM522sVFSwiFHA22MQ651qFtyGBZ+IBZv70eHUc6x0XbEs5S7Xq+SJNMO&#10;O5aFFge6b6n+2B6dgVC90aH6mtWz5D1tPK0OD0+PaMz11XS3BhVpin9h+MEXdCiFaeePbIPqDcgj&#10;0cB8mYES9zZLU1C7X0GXhf6PX34DAAD//wMAUEsBAi0AFAAGAAgAAAAhALaDOJL+AAAA4QEAABMA&#10;AAAAAAAAAAAAAAAAAAAAAFtDb250ZW50X1R5cGVzXS54bWxQSwECLQAUAAYACAAAACEAOP0h/9YA&#10;AACUAQAACwAAAAAAAAAAAAAAAAAvAQAAX3JlbHMvLnJlbHNQSwECLQAUAAYACAAAACEAA8kV4xEC&#10;AAAoBAAADgAAAAAAAAAAAAAAAAAuAgAAZHJzL2Uyb0RvYy54bWxQSwECLQAUAAYACAAAACEAQU52&#10;+dsAAAAGAQAADwAAAAAAAAAAAAAAAABrBAAAZHJzL2Rvd25yZXYueG1sUEsFBgAAAAAEAAQA8wAA&#10;AHMFAAAAAA==&#10;"/>
+            <v:line w14:anchorId="0DE05ADA" id="Line 8" o:spid="_x0000_s1026" style="position:absolute;z-index:251658240;visibility:visible;mso-wrap-style:square;mso-width-percent:0;mso-height-percent:0;mso-wrap-distance-left:9pt;mso-wrap-distance-top:0;mso-wrap-distance-right:9pt;mso-wrap-distance-bottom:0;mso-position-horizontal:absolute;mso-position-horizontal-relative:text;mso-position-vertical:absolute;mso-position-vertical-relative:text;mso-width-percent:0;mso-height-percent:0;mso-width-relative:page;mso-height-relative:page" from="0,-.8pt" to="481.65pt,-.8pt" o:gfxdata="UEsDBBQABgAIAAAAIQC2gziS/gAAAOEBAAATAAAAW0NvbnRlbnRfVHlwZXNdLnhtbJSRQU7DMBBF&#10;90jcwfIWJU67QAgl6YK0S0CoHGBkTxKLZGx5TGhvj5O2G0SRWNoz/78nu9wcxkFMGNg6quQqL6RA&#10;0s5Y6ir5vt9lD1JwBDIwOMJKHpHlpr69KfdHjyxSmriSfYz+USnWPY7AufNIadK6MEJMx9ApD/oD&#10;OlTrorhX2lFEilmcO2RdNtjC5xDF9pCuTyYBB5bi6bQ4syoJ3g9WQ0ymaiLzg5KdCXlKLjvcW893&#10;SUOqXwnz5DrgnHtJTxOsQfEKIT7DmDSUCaxw7Rqn8787ZsmRM9e2VmPeBN4uqYvTtW7jvijg9N/y&#10;JsXecLq0q+WD6m8AAAD//wMAUEsDBBQABgAIAAAAIQA4/SH/1gAAAJQBAAALAAAAX3JlbHMvLnJl&#10;bHOkkMFqwzAMhu+DvYPRfXGawxijTi+j0GvpHsDYimMaW0Yy2fr2M4PBMnrbUb/Q94l/f/hMi1qR&#10;JVI2sOt6UJgd+ZiDgffL8ekFlFSbvV0oo4EbChzGx4f9GRdb25HMsYhqlCwG5lrLq9biZkxWOiqY&#10;22YiTra2kYMu1l1tQD30/bPm3wwYN0x18gb45AdQl1tp5j/sFB2T0FQ7R0nTNEV3j6o9feQzro1i&#10;OWA14Fm+Q8a1a8+Bvu/d/dMb2JY5uiPbhG/ktn4cqGU/er3pcvwCAAD//wMAUEsDBBQABgAIAAAA&#10;IQADyRXjEQIAACgEAAAOAAAAZHJzL2Uyb0RvYy54bWysU8GO2jAQvVfqP1i+QxIaKESEVZVAL7SL&#10;tNsPMLZDrDq2ZRsCqvrvHRuC2PZSVc3BGXtmnt/MGy+fzp1EJ26d0KrE2TjFiCuqmVCHEn973Yzm&#10;GDlPFCNSK17iC3f4afX+3bI3BZ/oVkvGLQIQ5YrelLj13hRJ4mjLO+LG2nAFzkbbjnjY2kPCLOkB&#10;vZPJJE1nSa8tM1ZT7hyc1lcnXkX8puHUPzeN4x7JEgM3H1cb131Yk9WSFAdLTCvojQb5BxYdEQou&#10;vUPVxBN0tOIPqE5Qq51u/JjqLtFNIyiPNUA1WfpbNS8tMTzWAs1x5t4m9/9g6dfTziLBQDuMFOlA&#10;oq1QHM1DZ3rjCgio1M6G2uhZvZitpt8dUrpqiTrwyPD1YiAtCxnJm5SwcQbw9/0XzSCGHL2ObTo3&#10;tguQ0AB0jmpc7mrws0cUDmdZNltMpxjRwZeQYkg01vnPXHcoGCWWwDkCk9PW+UCEFENIuEfpjZAy&#10;ii0V6ku8mE6mMcFpKVhwhjBnD/tKWnQiYVziF6sCz2OY1UfFIljLCVvfbE+EvNpwuVQBD0oBOjfr&#10;Og8/FuliPV/P81E+ma1HeVrXo0+bKh/NNtnHaf2hrqo6+xmoZXnRCsa4CuyG2czyv9P+9kquU3Wf&#10;znsbkrfosV9AdvhH0lHLIN91EPaaXXZ20BjGMQbfnk6Y98c92I8PfPULAAD//wMAUEsDBBQABgAI&#10;AAAAIQBBTnb52wAAAAYBAAAPAAAAZHJzL2Rvd25yZXYueG1sTI/BTsMwEETvSPyDtUhcqtZpI0WQ&#10;xqkQkBsXCojrNt4mEfE6jd028PUs4gDHnRnNvC02k+vVicbQeTawXCSgiGtvO24MvL5U8xtQISJb&#10;7D2TgU8KsCkvLwrMrT/zM522sVFSwiFHA22MQ651qFtyGBZ+IBZv70eHUc6x0XbEs5S7Xq+SJNMO&#10;O5aFFge6b6n+2B6dgVC90aH6mtWz5D1tPK0OD0+PaMz11XS3BhVpin9h+MEXdCiFaeePbIPqDcgj&#10;0cB8mYES9zZLU1C7X0GXhf6PX34DAAD//wMAUEsBAi0AFAAGAAgAAAAhALaDOJL+AAAA4QEAABMA&#10;AAAAAAAAAAAAAAAAAAAAAFtDb250ZW50X1R5cGVzXS54bWxQSwECLQAUAAYACAAAACEAOP0h/9YA&#10;AACUAQAACwAAAAAAAAAAAAAAAAAvAQAAX3JlbHMvLnJlbHNQSwECLQAUAAYACAAAACEAA8kV4xEC&#10;AAAoBAAADgAAAAAAAAAAAAAAAAAuAgAAZHJzL2Uyb0RvYy54bWxQSwECLQAUAAYACAAAACEAQU52&#10;+dsAAAAGAQAADwAAAAAAAAAAAAAAAABrBAAAZHJzL2Rvd25yZXYueG1sUEsFBgAAAAAEAAQA8wAA&#10;AHMFAAAAAA==&#10;"/>
           </w:pict>
         </mc:Fallback>
       </mc:AlternateContent>
@@ -58041,7 +59133,7 @@
               <w:szCs w:val="16"/>
               <w:lang w:val="ro-RO"/>
             </w:rPr>
-            <w:t>28/10/2015</w:t>
+            <w:t>04/11/2015</w:t>
           </w:r>
           <w:r>
             <w:rPr>
@@ -58345,7 +59437,7 @@
               <w:szCs w:val="16"/>
               <w:lang w:val="ro-RO"/>
             </w:rPr>
-            <w:t>23</w:t>
+            <w:t>2</w:t>
           </w:r>
           <w:r>
             <w:rPr>
@@ -58783,7 +59875,7 @@
         </mc:Choice>
         <mc:Fallback>
           <w:pict>
-            <v:line w14:anchorId="2641B0DD" id="Line 11" o:spid="_x0000_s1026" style="position:absolute;z-index:251657216;visibility:visible;mso-wrap-style:square;mso-width-percent:0;mso-height-percent:0;mso-wrap-distance-left:9pt;mso-wrap-distance-top:0;mso-wrap-distance-right:9pt;mso-wrap-distance-bottom:0;mso-position-horizontal:absolute;mso-position-horizontal-relative:text;mso-position-vertical:absolute;mso-position-vertical-relative:text;mso-width-percent:0;mso-height-percent:0;mso-width-relative:page;mso-height-relative:page" from="0,2.2pt" to="481.65pt,2.2pt" o:gfxdata="UEsDBBQABgAIAAAAIQC2gziS/gAAAOEBAAATAAAAW0NvbnRlbnRfVHlwZXNdLnhtbJSRQU7DMBBF&#10;90jcwfIWJU67QAgl6YK0S0CoHGBkTxKLZGx5TGhvj5O2G0SRWNoz/78nu9wcxkFMGNg6quQqL6RA&#10;0s5Y6ir5vt9lD1JwBDIwOMJKHpHlpr69KfdHjyxSmriSfYz+USnWPY7AufNIadK6MEJMx9ApD/oD&#10;OlTrorhX2lFEilmcO2RdNtjC5xDF9pCuTyYBB5bi6bQ4syoJ3g9WQ0ymaiLzg5KdCXlKLjvcW893&#10;SUOqXwnz5DrgnHtJTxOsQfEKIT7DmDSUCaxw7Rqn8787ZsmRM9e2VmPeBN4uqYvTtW7jvijg9N/y&#10;JsXecLq0q+WD6m8AAAD//wMAUEsDBBQABgAIAAAAIQA4/SH/1gAAAJQBAAALAAAAX3JlbHMvLnJl&#10;bHOkkMFqwzAMhu+DvYPRfXGawxijTi+j0GvpHsDYimMaW0Yy2fr2M4PBMnrbUb/Q94l/f/hMi1qR&#10;JVI2sOt6UJgd+ZiDgffL8ekFlFSbvV0oo4EbChzGx4f9GRdb25HMsYhqlCwG5lrLq9biZkxWOiqY&#10;22YiTra2kYMu1l1tQD30/bPm3wwYN0x18gb45AdQl1tp5j/sFB2T0FQ7R0nTNEV3j6o9feQzro1i&#10;OWA14Fm+Q8a1a8+Bvu/d/dMb2JY5uiPbhG/ktn4cqGU/er3pcvwCAAD//wMAUEsDBBQABgAIAAAA&#10;IQBoWSqzFAIAACkEAAAOAAAAZHJzL2Uyb0RvYy54bWysU8uu2jAQ3VfqP1jeQxIaKESEqyqBbmgv&#10;0r39AGM7xKpjW7YhoKr/3rGBtLSbqmoWzthz5vjMw8uncyfRiVsntCpxNk4x4opqJtShxF9eN6M5&#10;Rs4TxYjUipf4wh1+Wr19s+xNwSe61ZJxi4BEuaI3JW69N0WSONryjrixNlyBs9G2Ix629pAwS3pg&#10;72QySdNZ0mvLjNWUOwen9dWJV5G/aTj1z03juEeyxKDNx9XGdR/WZLUkxcES0wp6k0H+QUVHhIJL&#10;B6qaeIKOVvxB1QlqtdONH1PdJbppBOUxB8gmS3/L5qUlhsdcoDjODGVy/4+Wfj7tLBKsxBOMFOmg&#10;RVuhOMqyUJreuAIQldrZkBw9qxez1fSrQ0pXLVEHHiW+XgzExYjkISRsnIEL9v0nzQBDjl7HOp0b&#10;2wVKqAA6x3Zchnbws0cUDmdZNltMpxjRuy8hxT3QWOc/ct2hYJRYguhITE5b50E6QO+QcI/SGyFl&#10;7LZUqC/xYjqZxgCnpWDBGWDOHvaVtOhEwrzEL9QByB5gVh8Vi2QtJ2x9sz0R8moDXqrAB6mAnJt1&#10;HYhvi3Sxnq/n+SifzNajPK3r0YdNlY9mm+z9tH5XV1WdfQ/SsrxoBWNcBXX34czyv2v+7Zlcx2oY&#10;z6EMySN7TBHE3v9RdOxlaN91EPaaXXY2VCO0FeYxgm9vJwz8r/uI+vnCVz8AAAD//wMAUEsDBBQA&#10;BgAIAAAAIQCgGO202gAAAAQBAAAPAAAAZHJzL2Rvd25yZXYueG1sTI/BTsMwEETvSP0HaytxqahD&#10;U1UQ4lQIyI0LBcR1G2+TqPE6jd028PUsXOA4mtHMm3w9uk6daAitZwPX8wQUceVty7WBt9fy6gZU&#10;iMgWO89k4JMCrIvJRY6Z9Wd+odMm1kpKOGRooImxz7QOVUMOw9z3xOLt/OAwihxqbQc8S7nr9CJJ&#10;Vtphy7LQYE8PDVX7zdEZCOU7HcqvWTVLPtLa0+Lw+PyExlxOx/s7UJHG+BeGH3xBh0KYtv7INqjO&#10;gByJBpZLUGLertIU1PZX6yLX/+GLbwAAAP//AwBQSwECLQAUAAYACAAAACEAtoM4kv4AAADhAQAA&#10;EwAAAAAAAAAAAAAAAAAAAAAAW0NvbnRlbnRfVHlwZXNdLnhtbFBLAQItABQABgAIAAAAIQA4/SH/&#10;1gAAAJQBAAALAAAAAAAAAAAAAAAAAC8BAABfcmVscy8ucmVsc1BLAQItABQABgAIAAAAIQBoWSqz&#10;FAIAACkEAAAOAAAAAAAAAAAAAAAAAC4CAABkcnMvZTJvRG9jLnhtbFBLAQItABQABgAIAAAAIQCg&#10;GO202gAAAAQBAAAPAAAAAAAAAAAAAAAAAG4EAABkcnMvZG93bnJldi54bWxQSwUGAAAAAAQABADz&#10;AAAAdQUAAAAA&#10;"/>
+            <v:line w14:anchorId="6F04EB8A" id="Line 11" o:spid="_x0000_s1026" style="position:absolute;z-index:251657216;visibility:visible;mso-wrap-style:square;mso-width-percent:0;mso-height-percent:0;mso-wrap-distance-left:9pt;mso-wrap-distance-top:0;mso-wrap-distance-right:9pt;mso-wrap-distance-bottom:0;mso-position-horizontal:absolute;mso-position-horizontal-relative:text;mso-position-vertical:absolute;mso-position-vertical-relative:text;mso-width-percent:0;mso-height-percent:0;mso-width-relative:page;mso-height-relative:page" from="0,2.2pt" to="481.65pt,2.2pt" o:gfxdata="UEsDBBQABgAIAAAAIQC2gziS/gAAAOEBAAATAAAAW0NvbnRlbnRfVHlwZXNdLnhtbJSRQU7DMBBF&#10;90jcwfIWJU67QAgl6YK0S0CoHGBkTxKLZGx5TGhvj5O2G0SRWNoz/78nu9wcxkFMGNg6quQqL6RA&#10;0s5Y6ir5vt9lD1JwBDIwOMJKHpHlpr69KfdHjyxSmriSfYz+USnWPY7AufNIadK6MEJMx9ApD/oD&#10;OlTrorhX2lFEilmcO2RdNtjC5xDF9pCuTyYBB5bi6bQ4syoJ3g9WQ0ymaiLzg5KdCXlKLjvcW893&#10;SUOqXwnz5DrgnHtJTxOsQfEKIT7DmDSUCaxw7Rqn8787ZsmRM9e2VmPeBN4uqYvTtW7jvijg9N/y&#10;JsXecLq0q+WD6m8AAAD//wMAUEsDBBQABgAIAAAAIQA4/SH/1gAAAJQBAAALAAAAX3JlbHMvLnJl&#10;bHOkkMFqwzAMhu+DvYPRfXGawxijTi+j0GvpHsDYimMaW0Yy2fr2M4PBMnrbUb/Q94l/f/hMi1qR&#10;JVI2sOt6UJgd+ZiDgffL8ekFlFSbvV0oo4EbChzGx4f9GRdb25HMsYhqlCwG5lrLq9biZkxWOiqY&#10;22YiTra2kYMu1l1tQD30/bPm3wwYN0x18gb45AdQl1tp5j/sFB2T0FQ7R0nTNEV3j6o9feQzro1i&#10;OWA14Fm+Q8a1a8+Bvu/d/dMb2JY5uiPbhG/ktn4cqGU/er3pcvwCAAD//wMAUEsDBBQABgAIAAAA&#10;IQBoWSqzFAIAACkEAAAOAAAAZHJzL2Uyb0RvYy54bWysU8uu2jAQ3VfqP1jeQxIaKESEqyqBbmgv&#10;0r39AGM7xKpjW7YhoKr/3rGBtLSbqmoWzthz5vjMw8uncyfRiVsntCpxNk4x4opqJtShxF9eN6M5&#10;Rs4TxYjUipf4wh1+Wr19s+xNwSe61ZJxi4BEuaI3JW69N0WSONryjrixNlyBs9G2Ix629pAwS3pg&#10;72QySdNZ0mvLjNWUOwen9dWJV5G/aTj1z03juEeyxKDNx9XGdR/WZLUkxcES0wp6k0H+QUVHhIJL&#10;B6qaeIKOVvxB1QlqtdONH1PdJbppBOUxB8gmS3/L5qUlhsdcoDjODGVy/4+Wfj7tLBKsxBOMFOmg&#10;RVuhOMqyUJreuAIQldrZkBw9qxez1fSrQ0pXLVEHHiW+XgzExYjkISRsnIEL9v0nzQBDjl7HOp0b&#10;2wVKqAA6x3Zchnbws0cUDmdZNltMpxjRuy8hxT3QWOc/ct2hYJRYguhITE5b50E6QO+QcI/SGyFl&#10;7LZUqC/xYjqZxgCnpWDBGWDOHvaVtOhEwrzEL9QByB5gVh8Vi2QtJ2x9sz0R8moDXqrAB6mAnJt1&#10;HYhvi3Sxnq/n+SifzNajPK3r0YdNlY9mm+z9tH5XV1WdfQ/SsrxoBWNcBXX34czyv2v+7Zlcx2oY&#10;z6EMySN7TBHE3v9RdOxlaN91EPaaXXY2VCO0FeYxgm9vJwz8r/uI+vnCVz8AAAD//wMAUEsDBBQA&#10;BgAIAAAAIQCgGO202gAAAAQBAAAPAAAAZHJzL2Rvd25yZXYueG1sTI/BTsMwEETvSP0HaytxqahD&#10;U1UQ4lQIyI0LBcR1G2+TqPE6jd028PUsXOA4mtHMm3w9uk6daAitZwPX8wQUceVty7WBt9fy6gZU&#10;iMgWO89k4JMCrIvJRY6Z9Wd+odMm1kpKOGRooImxz7QOVUMOw9z3xOLt/OAwihxqbQc8S7nr9CJJ&#10;Vtphy7LQYE8PDVX7zdEZCOU7HcqvWTVLPtLa0+Lw+PyExlxOx/s7UJHG+BeGH3xBh0KYtv7INqjO&#10;gByJBpZLUGLertIU1PZX6yLX/+GLbwAAAP//AwBQSwECLQAUAAYACAAAACEAtoM4kv4AAADhAQAA&#10;EwAAAAAAAAAAAAAAAAAAAAAAW0NvbnRlbnRfVHlwZXNdLnhtbFBLAQItABQABgAIAAAAIQA4/SH/&#10;1gAAAJQBAAALAAAAAAAAAAAAAAAAAC8BAABfcmVscy8ucmVsc1BLAQItABQABgAIAAAAIQBoWSqz&#10;FAIAACkEAAAOAAAAAAAAAAAAAAAAAC4CAABkcnMvZTJvRG9jLnhtbFBLAQItABQABgAIAAAAIQCg&#10;GO202gAAAAQBAAAPAAAAAAAAAAAAAAAAAG4EAABkcnMvZG93bnJldi54bWxQSwUGAAAAAAQABADz&#10;AAAAdQUAAAAA&#10;"/>
           </w:pict>
         </mc:Fallback>
       </mc:AlternateContent>
@@ -64300,7 +65392,7 @@
 </file>
 
 <file path=customXml/itemProps1.xml><?xml version="1.0" encoding="utf-8"?>
-<ds:datastoreItem xmlns:ds="http://schemas.openxmlformats.org/officeDocument/2006/customXml" ds:itemID="{DC9F5299-0856-4AB5-B4EB-58AA8B1C1007}">
+<ds:datastoreItem xmlns:ds="http://schemas.openxmlformats.org/officeDocument/2006/customXml" ds:itemID="{D61B06F7-A6F9-4170-95B6-9AF2401034BB}">
   <ds:schemaRefs>
     <ds:schemaRef ds:uri="http://schemas.openxmlformats.org/officeDocument/2006/bibliography"/>
   </ds:schemaRefs>

</xml_diff>